<commit_message>
Gestión de Riesgos y agregado de especificaciones de la PC y celular en la Memoria.
</commit_message>
<xml_diff>
--- a/Manuales y Memoria/Memoria del Proyecto.docx
+++ b/Manuales y Memoria/Memoria del Proyecto.docx
@@ -1,6 +1,6 @@
 
 <file path=word/document.xml><?xml version="1.0" encoding="utf-8"?>
-<w:document xmlns:wpc="http://schemas.microsoft.com/office/word/2010/wordprocessingCanvas" xmlns:cx="http://schemas.microsoft.com/office/drawing/2014/chartex" xmlns:mc="http://schemas.openxmlformats.org/markup-compatibility/2006" xmlns:o="urn:schemas-microsoft-com:office:office" xmlns:r="http://schemas.openxmlformats.org/officeDocument/2006/relationships" xmlns:m="http://schemas.openxmlformats.org/officeDocument/2006/math" xmlns:v="urn:schemas-microsoft-com:vml" xmlns:wp14="http://schemas.microsoft.com/office/word/2010/wordprocessingDrawing" xmlns:wp="http://schemas.openxmlformats.org/drawingml/2006/wordprocessingDrawing" xmlns:w10="urn:schemas-microsoft-com:office:word" xmlns:w="http://schemas.openxmlformats.org/wordprocessingml/2006/main" xmlns:w14="http://schemas.microsoft.com/office/word/2010/wordml" xmlns:w15="http://schemas.microsoft.com/office/word/2012/wordml" xmlns:w16se="http://schemas.microsoft.com/office/word/2015/wordml/symex" xmlns:wpg="http://schemas.microsoft.com/office/word/2010/wordprocessingGroup" xmlns:wpi="http://schemas.microsoft.com/office/word/2010/wordprocessingInk" xmlns:wne="http://schemas.microsoft.com/office/word/2006/wordml" xmlns:wps="http://schemas.microsoft.com/office/word/2010/wordprocessingShape" mc:Ignorable="w14 w15 w16se wp14">
+<w:document xmlns:wpc="http://schemas.microsoft.com/office/word/2010/wordprocessingCanvas" xmlns:cx="http://schemas.microsoft.com/office/drawing/2014/chartex" xmlns:cx1="http://schemas.microsoft.com/office/drawing/2015/9/8/chartex" xmlns:mc="http://schemas.openxmlformats.org/markup-compatibility/2006" xmlns:o="urn:schemas-microsoft-com:office:office" xmlns:r="http://schemas.openxmlformats.org/officeDocument/2006/relationships" xmlns:m="http://schemas.openxmlformats.org/officeDocument/2006/math" xmlns:v="urn:schemas-microsoft-com:vml" xmlns:wp14="http://schemas.microsoft.com/office/word/2010/wordprocessingDrawing" xmlns:wp="http://schemas.openxmlformats.org/drawingml/2006/wordprocessingDrawing" xmlns:w10="urn:schemas-microsoft-com:office:word" xmlns:w="http://schemas.openxmlformats.org/wordprocessingml/2006/main" xmlns:w14="http://schemas.microsoft.com/office/word/2010/wordml" xmlns:w15="http://schemas.microsoft.com/office/word/2012/wordml" xmlns:w16se="http://schemas.microsoft.com/office/word/2015/wordml/symex" xmlns:wpg="http://schemas.microsoft.com/office/word/2010/wordprocessingGroup" xmlns:wpi="http://schemas.microsoft.com/office/word/2010/wordprocessingInk" xmlns:wne="http://schemas.microsoft.com/office/word/2006/wordml" xmlns:wps="http://schemas.microsoft.com/office/word/2010/wordprocessingShape" mc:Ignorable="w14 w15 w16se wp14">
   <w:body>
     <w:sdt>
       <w:sdtPr>
@@ -251,7 +251,7 @@
           <w:r>
             <w:rPr>
               <w:noProof/>
-              <w:lang w:val="en-US"/>
+              <w:lang w:eastAsia="es-AR"/>
             </w:rPr>
             <w:drawing>
               <wp:anchor distT="0" distB="0" distL="114300" distR="114300" simplePos="0" relativeHeight="251659264" behindDoc="0" locked="0" layoutInCell="1" allowOverlap="1">
@@ -310,7 +310,7 @@
           <w:r>
             <w:rPr>
               <w:noProof/>
-              <w:lang w:val="en-US"/>
+              <w:lang w:eastAsia="es-AR"/>
             </w:rPr>
             <w:drawing>
               <wp:anchor distT="0" distB="0" distL="114300" distR="114300" simplePos="0" relativeHeight="251657216" behindDoc="0" locked="0" layoutInCell="1" allowOverlap="1">
@@ -406,7 +406,7 @@
       <w:r>
         <w:rPr>
           <w:noProof/>
-          <w:lang w:val="en-US"/>
+          <w:lang w:val="es-AR" w:eastAsia="es-AR"/>
         </w:rPr>
         <w:drawing>
           <wp:anchor distT="0" distB="0" distL="114300" distR="114300" simplePos="0" relativeHeight="251682816" behindDoc="0" locked="0" layoutInCell="1" allowOverlap="1">
@@ -743,21 +743,7 @@
                 <w:rStyle w:val="Hipervnculo"/>
                 <w:noProof/>
               </w:rPr>
-              <w:t>Hitos dest</w:t>
-            </w:r>
-            <w:r>
-              <w:rPr>
-                <w:rStyle w:val="Hipervnculo"/>
-                <w:noProof/>
-              </w:rPr>
-              <w:t>a</w:t>
-            </w:r>
-            <w:r>
-              <w:rPr>
-                <w:rStyle w:val="Hipervnculo"/>
-                <w:noProof/>
-              </w:rPr>
-              <w:t>cados</w:t>
+              <w:t>Hitos destacados</w:t>
             </w:r>
             <w:r>
               <w:rPr>
@@ -899,21 +885,7 @@
                 <w:rStyle w:val="Hipervnculo"/>
                 <w:noProof/>
               </w:rPr>
-              <w:t>Entre los integrant</w:t>
-            </w:r>
-            <w:r>
-              <w:rPr>
-                <w:rStyle w:val="Hipervnculo"/>
-                <w:noProof/>
-              </w:rPr>
-              <w:t>e</w:t>
-            </w:r>
-            <w:r>
-              <w:rPr>
-                <w:rStyle w:val="Hipervnculo"/>
-                <w:noProof/>
-              </w:rPr>
-              <w:t>s del VASPA Team</w:t>
+              <w:t>Entre los integrantes del VASPA Team</w:t>
             </w:r>
             <w:r>
               <w:rPr>
@@ -2690,10 +2662,7 @@
     </w:p>
     <w:p>
       <w:r>
-        <w:t>El proceso de desarrollo de la aplicación móvil con IONIC fue algo muy especial en e</w:t>
-      </w:r>
-      <w:r>
-        <w:t>l desarrollo del sistema VASPA.</w:t>
+        <w:t>El proceso de desarrollo de la aplicación móvil con IONIC fue algo muy especial en el desarrollo del sistema VASPA.</w:t>
       </w:r>
     </w:p>
     <w:p>
@@ -2702,10 +2671,7 @@
       </w:r>
       <w:r>
         <w:lastRenderedPageBreak/>
-        <w:t xml:space="preserve">tener XXXXXXXXXXXXXXXXX </w:t>
-      </w:r>
-      <w:r>
-        <w:t>(</w:t>
+        <w:t>tener XXXXXXXXXXXXXXXXX (</w:t>
       </w:r>
       <w:r>
         <w:rPr>
@@ -2714,13 +2680,7 @@
         <w:t>MODIFICAR CON N° correcto</w:t>
       </w:r>
       <w:r>
-        <w:t>) CU</w:t>
-      </w:r>
-      <w:r>
-        <w:t xml:space="preserve"> func</w:t>
-      </w:r>
-      <w:r>
-        <w:t>ionando en la aplicación móvil.</w:t>
+        <w:t>) CU funcionando en la aplicación móvil.</w:t>
       </w:r>
     </w:p>
     <w:p>
@@ -2730,75 +2690,37 @@
     </w:p>
     <w:p>
       <w:r>
-        <w:t xml:space="preserve">Por ejemplo, un &lt;button&gt; de HTML es un &lt;ion-button&gt; en IONIC. Con diferentes propiedades y formas de utilizarlo. Esto mismo ocurre con la mayoría de los elementos HTML comúnmente usados. De todos modos, esto no es tan complejo, lo que sí lo es es la estructura de la aplicación. Servicios, páginas, utilización de Angular con lenguajes como typescript, JSON, SASS llevan a que </w:t>
-      </w:r>
-      <w:r>
-        <w:t>se haga complejo el desarrollo.</w:t>
-      </w:r>
-    </w:p>
-    <w:p>
-      <w:r>
-        <w:t>A pesar de ello, utilizando la documentación oficial de IONIC v3 y algunos otros recursos en línea se pudo cumplir co</w:t>
-      </w:r>
-      <w:r>
-        <w:t>n los requisitos de la cursada.</w:t>
-      </w:r>
-    </w:p>
-    <w:p>
-      <w:r>
-        <w:t>Finalizada la cursada, con el VASPA Team se decidió enfocarnos en el sistema web. Para esta época, el sistema era muy básico. Se tenían algunos ABM sin probar, generación de PDF de los programas y poco más. Desde comienzos de 2019 hasta julio de 2020 no se pensó en la aplicación móvil. Se avanzó muchísimo con el sistema principal hasta que en junio de 2020 se vio que e</w:t>
-      </w:r>
-      <w:r>
-        <w:t xml:space="preserve">stábamos cerca de finalizarlo. </w:t>
-      </w:r>
-    </w:p>
-    <w:p>
-      <w:r>
-        <w:t>En ese momento, se empezó a analizar el tema de la aplicación. La idea era encontrar algún curso gratuito de IONIC v5 para estar capacitados al nivel suficiente como para desarrollar la aplicación requerida. Lamentablemente, los cursos gratuitos que se encontraron eran de</w:t>
-      </w:r>
-      <w:r>
-        <w:t xml:space="preserve"> versiones obsoletas de IONIC. </w:t>
-      </w:r>
-    </w:p>
-    <w:p>
-      <w:r>
-        <w:t>Entonces, se decidió intentar reutilizar el código anterior. Se intentó, pero no hubo forma de hacerlo funcionar. Cuando se revisó el código y la documentación de IONIC v5 se notó que los cambios eran tan grandes entre las versiones que el código desar</w:t>
-      </w:r>
-      <w:r>
-        <w:t>rollado había quedado obsoleto.</w:t>
-      </w:r>
-    </w:p>
-    <w:p>
-      <w:r>
-        <w:t>Por lo tanto, la aplicación se tuvo que comenzar a desarrollar desde cero. Esto fue muy difícil. En primer lugar, porque produjo cierta frustración mental entender que el código desarrollado durante la cursada, que funcionaba bien, no iba a poder ser reutilizado. Y, por otro lado, la dificultad creció al notar que los cambios entre versiones eran muy significativos. Cambió desde la forma de instalar los componentes necesarios para IONIC hasta algo tan simple como navegar entre las distintas páginas (antes con un NavController que tenía similitudes con el desarrollo web convencion</w:t>
-      </w:r>
-      <w:r>
-        <w:t>al, ahora con Angular Routing).</w:t>
-      </w:r>
-    </w:p>
-    <w:p>
-      <w:r>
-        <w:t xml:space="preserve">Hacia finales de agosto de 2020 se tuvo una aplicación funcional y </w:t>
-      </w:r>
-      <w:r>
-        <w:t>con ciertas mejoras</w:t>
-      </w:r>
-      <w:r>
-        <w:t xml:space="preserve"> que la </w:t>
-      </w:r>
-      <w:r>
-        <w:t xml:space="preserve">que había sido </w:t>
-      </w:r>
-      <w:r>
-        <w:t>presentada en la cursada. La aplicación en este punto presentaba una pantalla de bienvenida, dejaba que se seleccione la carrera (con su respectivo plan) buscada, luego se debía seleccionar la asignatura y, finalmente, el año del programa buscado. Al seleccionar el año, se podía visualizar el PDF</w:t>
-      </w:r>
-      <w:r>
-        <w:t xml:space="preserve"> con la aplicación por defecto instalada en el dispositivo móvil</w:t>
-      </w:r>
-      <w:bookmarkStart w:id="6" w:name="_GoBack"/>
-      <w:bookmarkEnd w:id="6"/>
-      <w:r>
-        <w:t>.</w:t>
+        <w:t>Por ejemplo, un &lt;button&gt; de HTML es un &lt;ion-button&gt; en IONIC. Con diferentes propiedades y formas de utilizarlo. Esto mismo ocurre con la mayoría de los elementos HTML comúnmente usados. De todos modos, esto no es tan complejo, lo que sí lo es es la estructura de la aplicación. Servicios, páginas, utilización de Angular con lenguajes como typescript, JSON, SASS llevan a que se haga complejo el desarrollo.</w:t>
+      </w:r>
+    </w:p>
+    <w:p>
+      <w:r>
+        <w:t>A pesar de ello, utilizando la documentación oficial de IONIC v3 y algunos otros recursos en línea se pudo cumplir con los requisitos de la cursada.</w:t>
+      </w:r>
+    </w:p>
+    <w:p>
+      <w:r>
+        <w:t xml:space="preserve">Finalizada la cursada, con el VASPA Team se decidió enfocarnos en el sistema web. Para esta época, el sistema era muy básico. Se tenían algunos ABM sin probar, generación de PDF de los programas y poco más. Desde comienzos de 2019 hasta julio de 2020 no se pensó en la aplicación móvil. Se avanzó muchísimo con el sistema principal hasta que en junio de 2020 se vio que estábamos cerca de finalizarlo. </w:t>
+      </w:r>
+    </w:p>
+    <w:p>
+      <w:r>
+        <w:t xml:space="preserve">En ese momento, se empezó a analizar el tema de la aplicación. La idea era encontrar algún curso gratuito de IONIC v5 para estar capacitados al nivel suficiente como para desarrollar la aplicación requerida. Lamentablemente, los cursos gratuitos que se encontraron eran de versiones obsoletas de IONIC. </w:t>
+      </w:r>
+    </w:p>
+    <w:p>
+      <w:r>
+        <w:t>Entonces, se decidió intentar reutilizar el código anterior. Se intentó, pero no hubo forma de hacerlo funcionar. Cuando se revisó el código y la documentación de IONIC v5 se notó que los cambios eran tan grandes entre las versiones que el código desarrollado había quedado obsoleto.</w:t>
+      </w:r>
+    </w:p>
+    <w:p>
+      <w:r>
+        <w:t>Por lo tanto, la aplicación se tuvo que comenzar a desarrollar desde cero. Esto fue muy difícil. En primer lugar, porque produjo cierta frustración mental entender que el código desarrollado durante la cursada, que funcionaba bien, no iba a poder ser reutilizado. Y, por otro lado, la dificultad creció al notar que los cambios entre versiones eran muy significativos. Cambió desde la forma de instalar los componentes necesarios para IONIC hasta algo tan simple como navegar entre las distintas páginas (antes con un NavController que tenía similitudes con el desarrollo web convencional, ahora con Angular Routing).</w:t>
+      </w:r>
+    </w:p>
+    <w:p>
+      <w:r>
+        <w:t>Hacia finales de agosto de 2020 se tuvo una aplicación funcional y con ciertas mejoras que la que había sido presentada en la cursada. La aplicación en este punto presentaba una pantalla de bienvenida, dejaba que se seleccione la carrera (con su respectivo plan) buscada, luego se debía seleccionar la asignatura y, finalmente, el año del programa buscado. Al seleccionar el año, se podía visualizar el PDF con la aplicación por defecto instalada en el dispositivo móvil.</w:t>
       </w:r>
     </w:p>
     <w:p>
@@ -2815,7 +2737,7 @@
           <w:lang w:val="es-ES"/>
         </w:rPr>
       </w:pPr>
-      <w:bookmarkStart w:id="7" w:name="_Toc49725212"/>
+      <w:bookmarkStart w:id="6" w:name="_Toc49725212"/>
       <w:r>
         <w:rPr>
           <w:lang w:val="es-ES"/>
@@ -2823,76 +2745,102 @@
         <w:lastRenderedPageBreak/>
         <w:t>Comunicación</w:t>
       </w:r>
+      <w:bookmarkEnd w:id="6"/>
+    </w:p>
+    <w:p>
+      <w:pPr>
+        <w:pStyle w:val="PSI-Ttulo2"/>
+      </w:pPr>
+      <w:bookmarkStart w:id="7" w:name="_Toc49725213"/>
+      <w:r>
+        <w:t>Entre los integrantes del VASPA Team</w:t>
+      </w:r>
       <w:bookmarkEnd w:id="7"/>
     </w:p>
     <w:p>
+      <w:r>
+        <w:t>Detallar como fue la comunicación del equipo, tanto durante la cursada como en el resto de la duración del proyecto</w:t>
+      </w:r>
+    </w:p>
+    <w:p>
+      <w:r>
+        <w:t xml:space="preserve">Comunicación muy activa, mediante diversas herramientas. </w:t>
+      </w:r>
+    </w:p>
+    <w:p>
+      <w:r>
+        <w:t>Aviso de Commits, dudas, chequeo de estado general, organización de reuniones</w:t>
+      </w:r>
+    </w:p>
+    <w:p>
       <w:pPr>
         <w:pStyle w:val="PSI-Ttulo2"/>
       </w:pPr>
-      <w:bookmarkStart w:id="8" w:name="_Toc49725213"/>
-      <w:r>
-        <w:t>Entre los integrantes del VASPA Team</w:t>
+      <w:bookmarkStart w:id="8" w:name="_Toc49725214"/>
+      <w:r>
+        <w:t>Con el Equipo Docente</w:t>
       </w:r>
       <w:bookmarkEnd w:id="8"/>
     </w:p>
     <w:p>
       <w:r>
-        <w:t>Detallar como fue la comunicación del equipo, tanto durante la cursada como en el resto de la duración del proyecto</w:t>
-      </w:r>
-    </w:p>
-    <w:p>
-      <w:r>
-        <w:t xml:space="preserve">Comunicación muy activa, mediante diversas herramientas. </w:t>
-      </w:r>
-    </w:p>
-    <w:p>
-      <w:r>
-        <w:t>Aviso de Commits, dudas, chequeo de estado general, organización de reuniones</w:t>
+        <w:t>Detallar como fue la comunicación con el equipo docente, reuniones, presentaciones, consultas por correo</w:t>
       </w:r>
     </w:p>
     <w:p>
       <w:pPr>
         <w:pStyle w:val="PSI-Ttulo2"/>
       </w:pPr>
-      <w:bookmarkStart w:id="9" w:name="_Toc49725214"/>
-      <w:r>
-        <w:t>Con el Equipo Docente</w:t>
+      <w:bookmarkStart w:id="9" w:name="_Toc49725215"/>
+      <w:r>
+        <w:t>Con el Cliente</w:t>
       </w:r>
       <w:bookmarkEnd w:id="9"/>
     </w:p>
     <w:p>
       <w:r>
-        <w:t>Detallar como fue la comunicación con el equipo docente, reuniones, presentaciones, consultas por correo</w:t>
-      </w:r>
-    </w:p>
-    <w:p>
-      <w:pPr>
-        <w:pStyle w:val="PSI-Ttulo2"/>
-      </w:pPr>
-      <w:bookmarkStart w:id="10" w:name="_Toc49725215"/>
-      <w:r>
-        <w:t>Con el Cliente</w:t>
+        <w:t>En principio, Claudia Laguia era el cliente y se comunicaba con nosotros. Luego, no estuvo y dejó a Delfina. Y luego el equipo docente se convirtió en el cliente</w:t>
+      </w:r>
+    </w:p>
+    <w:p>
+      <w:pPr>
+        <w:pStyle w:val="PSI-Ttulo1"/>
+      </w:pPr>
+      <w:bookmarkStart w:id="10" w:name="_Toc49725216"/>
+      <w:r>
+        <w:t>Estimaciones</w:t>
       </w:r>
       <w:bookmarkEnd w:id="10"/>
     </w:p>
     <w:p>
       <w:r>
-        <w:t>En principio, Claudia Laguia era el cliente y se comunicaba con nosotros. Luego, no estuvo y dejó a Delfina. Y luego el equipo docente se convirtió en el cliente</w:t>
+        <w:t xml:space="preserve">Resumen de las estimaciones realizadas y su comparación con los tiempos reales </w:t>
       </w:r>
     </w:p>
     <w:p>
       <w:pPr>
         <w:pStyle w:val="PSI-Ttulo1"/>
-      </w:pPr>
-      <w:bookmarkStart w:id="11" w:name="_Toc49725216"/>
-      <w:r>
-        <w:t>Estimaciones</w:t>
+        <w:rPr>
+          <w:lang w:val="es-ES"/>
+        </w:rPr>
+      </w:pPr>
+      <w:bookmarkStart w:id="11" w:name="_Toc49725217"/>
+      <w:r>
+        <w:rPr>
+          <w:lang w:val="es-ES"/>
+        </w:rPr>
+        <w:t>Gestión de Riesgos</w:t>
       </w:r>
       <w:bookmarkEnd w:id="11"/>
     </w:p>
     <w:p>
       <w:r>
-        <w:t xml:space="preserve">Resumen de las estimaciones realizadas y su comparación con los tiempos reales </w:t>
+        <w:t>Detalle de riesgos detectados, planes de contingencia y tratamiento de riesgos que terminaron ocurriendo</w:t>
+      </w:r>
+    </w:p>
+    <w:p>
+      <w:r>
+        <w:br w:type="page"/>
       </w:r>
     </w:p>
     <w:p>
@@ -2902,33 +2850,7 @@
           <w:lang w:val="es-ES"/>
         </w:rPr>
       </w:pPr>
-      <w:bookmarkStart w:id="12" w:name="_Toc49725217"/>
-      <w:r>
-        <w:rPr>
-          <w:lang w:val="es-ES"/>
-        </w:rPr>
-        <w:t>Gestión de Riesgos</w:t>
-      </w:r>
-      <w:bookmarkEnd w:id="12"/>
-    </w:p>
-    <w:p>
-      <w:r>
-        <w:t>Detalle de riesgos detectados, planes de contingencia y tratamiento de riesgos que terminaron ocurriendo</w:t>
-      </w:r>
-    </w:p>
-    <w:p>
-      <w:r>
-        <w:br w:type="page"/>
-      </w:r>
-    </w:p>
-    <w:p>
-      <w:pPr>
-        <w:pStyle w:val="PSI-Ttulo1"/>
-        <w:rPr>
-          <w:lang w:val="es-ES"/>
-        </w:rPr>
-      </w:pPr>
-      <w:bookmarkStart w:id="13" w:name="_Toc49725218"/>
+      <w:bookmarkStart w:id="12" w:name="_Toc49725218"/>
       <w:r>
         <w:rPr>
           <w:lang w:val="es-ES"/>
@@ -2942,21 +2864,29 @@
         </w:rPr>
         <w:t xml:space="preserve"> utilizadas</w:t>
       </w:r>
+      <w:bookmarkEnd w:id="12"/>
+    </w:p>
+    <w:p>
+      <w:pPr>
+        <w:pStyle w:val="PSI-Ttulo2"/>
+      </w:pPr>
+      <w:bookmarkStart w:id="13" w:name="_Toc49725219"/>
+      <w:r>
+        <w:t>Hardware</w:t>
+      </w:r>
       <w:bookmarkEnd w:id="13"/>
     </w:p>
     <w:p>
-      <w:pPr>
-        <w:pStyle w:val="PSI-Ttulo2"/>
-      </w:pPr>
-      <w:bookmarkStart w:id="14" w:name="_Toc49725219"/>
-      <w:r>
-        <w:t>Hardware</w:t>
-      </w:r>
+      <w:r>
+        <w:t xml:space="preserve">Breve resumen del hardware utilizado por </w:t>
+      </w:r>
+      <w:bookmarkStart w:id="14" w:name="_GoBack"/>
       <w:bookmarkEnd w:id="14"/>
-    </w:p>
-    <w:p>
-      <w:r>
-        <w:t>Breve resumen del hardware utilizado por los  alumnos para el desarrollo y la presentación del proyecto</w:t>
+      <w:r>
+        <w:t>los alumnos</w:t>
+      </w:r>
+      <w:r>
+        <w:t xml:space="preserve"> para el desarrollo y la presentación del proyecto</w:t>
       </w:r>
     </w:p>
     <w:tbl>
@@ -3294,6 +3224,246 @@
                 <w:lang w:val="es-AR"/>
               </w:rPr>
             </w:pPr>
+            <w:r>
+              <w:rPr>
+                <w:lang w:val="es-AR"/>
+              </w:rPr>
+              <w:t>Notebook</w:t>
+            </w:r>
+          </w:p>
+        </w:tc>
+        <w:tc>
+          <w:tcPr>
+            <w:tcW w:w="4567" w:type="dxa"/>
+          </w:tcPr>
+          <w:p>
+            <w:pPr>
+              <w:pStyle w:val="Prrafodelista"/>
+              <w:numPr>
+                <w:ilvl w:val="0"/>
+                <w:numId w:val="16"/>
+              </w:numPr>
+              <w:cnfStyle w:val="000000000000" w:firstRow="0" w:lastRow="0" w:firstColumn="0" w:lastColumn="0" w:oddVBand="0" w:evenVBand="0" w:oddHBand="0" w:evenHBand="0" w:firstRowFirstColumn="0" w:firstRowLastColumn="0" w:lastRowFirstColumn="0" w:lastRowLastColumn="0"/>
+              <w:rPr>
+                <w:lang w:val="es-AR"/>
+              </w:rPr>
+            </w:pPr>
+            <w:r>
+              <w:rPr>
+                <w:lang w:val="es-AR"/>
+              </w:rPr>
+              <w:t>SO: Windows 7</w:t>
+            </w:r>
+          </w:p>
+          <w:p>
+            <w:pPr>
+              <w:pStyle w:val="Prrafodelista"/>
+              <w:numPr>
+                <w:ilvl w:val="0"/>
+                <w:numId w:val="16"/>
+              </w:numPr>
+              <w:cnfStyle w:val="000000000000" w:firstRow="0" w:lastRow="0" w:firstColumn="0" w:lastColumn="0" w:oddVBand="0" w:evenVBand="0" w:oddHBand="0" w:evenHBand="0" w:firstRowFirstColumn="0" w:firstRowLastColumn="0" w:lastRowFirstColumn="0" w:lastRowLastColumn="0"/>
+              <w:rPr>
+                <w:lang w:val="es-AR"/>
+              </w:rPr>
+            </w:pPr>
+            <w:r>
+              <w:rPr>
+                <w:lang w:val="es-AR"/>
+              </w:rPr>
+              <w:t>CPU: i3 2330M</w:t>
+            </w:r>
+          </w:p>
+          <w:p>
+            <w:pPr>
+              <w:pStyle w:val="Prrafodelista"/>
+              <w:numPr>
+                <w:ilvl w:val="0"/>
+                <w:numId w:val="16"/>
+              </w:numPr>
+              <w:cnfStyle w:val="000000000000" w:firstRow="0" w:lastRow="0" w:firstColumn="0" w:lastColumn="0" w:oddVBand="0" w:evenVBand="0" w:oddHBand="0" w:evenHBand="0" w:firstRowFirstColumn="0" w:firstRowLastColumn="0" w:lastRowFirstColumn="0" w:lastRowLastColumn="0"/>
+              <w:rPr>
+                <w:lang w:val="es-AR"/>
+              </w:rPr>
+            </w:pPr>
+            <w:r>
+              <w:rPr>
+                <w:lang w:val="es-AR"/>
+              </w:rPr>
+              <w:t>RAM: 8 GB</w:t>
+            </w:r>
+          </w:p>
+          <w:p>
+            <w:pPr>
+              <w:pStyle w:val="Prrafodelista"/>
+              <w:numPr>
+                <w:ilvl w:val="0"/>
+                <w:numId w:val="16"/>
+              </w:numPr>
+              <w:cnfStyle w:val="000000000000" w:firstRow="0" w:lastRow="0" w:firstColumn="0" w:lastColumn="0" w:oddVBand="0" w:evenVBand="0" w:oddHBand="0" w:evenHBand="0" w:firstRowFirstColumn="0" w:firstRowLastColumn="0" w:lastRowFirstColumn="0" w:lastRowLastColumn="0"/>
+              <w:rPr>
+                <w:lang w:val="es-AR"/>
+              </w:rPr>
+            </w:pPr>
+            <w:r>
+              <w:rPr>
+                <w:lang w:val="es-AR"/>
+              </w:rPr>
+              <w:t>HDD: 500 GB</w:t>
+            </w:r>
+          </w:p>
+          <w:p>
+            <w:pPr>
+              <w:pStyle w:val="Prrafodelista"/>
+              <w:numPr>
+                <w:ilvl w:val="0"/>
+                <w:numId w:val="16"/>
+              </w:numPr>
+              <w:cnfStyle w:val="000000000000" w:firstRow="0" w:lastRow="0" w:firstColumn="0" w:lastColumn="0" w:oddVBand="0" w:evenVBand="0" w:oddHBand="0" w:evenHBand="0" w:firstRowFirstColumn="0" w:firstRowLastColumn="0" w:lastRowFirstColumn="0" w:lastRowLastColumn="0"/>
+              <w:rPr>
+                <w:lang w:val="es-AR"/>
+              </w:rPr>
+            </w:pPr>
+            <w:r>
+              <w:rPr>
+                <w:lang w:val="es-AR"/>
+              </w:rPr>
+              <w:t>GPU: integrados del CPU</w:t>
+            </w:r>
+          </w:p>
+        </w:tc>
+      </w:tr>
+      <w:tr>
+        <w:tc>
+          <w:tcPr>
+            <w:cnfStyle w:val="001000000000" w:firstRow="0" w:lastRow="0" w:firstColumn="1" w:lastColumn="0" w:oddVBand="0" w:evenVBand="0" w:oddHBand="0" w:evenHBand="0" w:firstRowFirstColumn="0" w:firstRowLastColumn="0" w:lastRowFirstColumn="0" w:lastRowLastColumn="0"/>
+            <w:tcW w:w="1951" w:type="dxa"/>
+          </w:tcPr>
+          <w:p>
+            <w:pPr>
+              <w:ind w:left="0" w:firstLine="0"/>
+              <w:rPr>
+                <w:lang w:val="es-AR"/>
+              </w:rPr>
+            </w:pPr>
+          </w:p>
+        </w:tc>
+        <w:tc>
+          <w:tcPr>
+            <w:tcW w:w="2126" w:type="dxa"/>
+          </w:tcPr>
+          <w:p>
+            <w:pPr>
+              <w:ind w:left="0" w:firstLine="0"/>
+              <w:cnfStyle w:val="000000000000" w:firstRow="0" w:lastRow="0" w:firstColumn="0" w:lastColumn="0" w:oddVBand="0" w:evenVBand="0" w:oddHBand="0" w:evenHBand="0" w:firstRowFirstColumn="0" w:firstRowLastColumn="0" w:lastRowFirstColumn="0" w:lastRowLastColumn="0"/>
+              <w:rPr>
+                <w:lang w:val="es-AR"/>
+              </w:rPr>
+            </w:pPr>
+            <w:r>
+              <w:rPr>
+                <w:lang w:val="es-AR"/>
+              </w:rPr>
+              <w:t>Smartphone</w:t>
+            </w:r>
+          </w:p>
+        </w:tc>
+        <w:tc>
+          <w:tcPr>
+            <w:tcW w:w="4567" w:type="dxa"/>
+          </w:tcPr>
+          <w:p>
+            <w:pPr>
+              <w:pStyle w:val="Prrafodelista"/>
+              <w:numPr>
+                <w:ilvl w:val="0"/>
+                <w:numId w:val="17"/>
+              </w:numPr>
+              <w:cnfStyle w:val="000000000000" w:firstRow="0" w:lastRow="0" w:firstColumn="0" w:lastColumn="0" w:oddVBand="0" w:evenVBand="0" w:oddHBand="0" w:evenHBand="0" w:firstRowFirstColumn="0" w:firstRowLastColumn="0" w:lastRowFirstColumn="0" w:lastRowLastColumn="0"/>
+              <w:rPr>
+                <w:lang w:val="es-AR"/>
+              </w:rPr>
+            </w:pPr>
+            <w:r>
+              <w:rPr>
+                <w:lang w:val="es-AR"/>
+              </w:rPr>
+              <w:t>iOS 13</w:t>
+            </w:r>
+          </w:p>
+          <w:p>
+            <w:pPr>
+              <w:pStyle w:val="Prrafodelista"/>
+              <w:numPr>
+                <w:ilvl w:val="0"/>
+                <w:numId w:val="17"/>
+              </w:numPr>
+              <w:cnfStyle w:val="000000000000" w:firstRow="0" w:lastRow="0" w:firstColumn="0" w:lastColumn="0" w:oddVBand="0" w:evenVBand="0" w:oddHBand="0" w:evenHBand="0" w:firstRowFirstColumn="0" w:firstRowLastColumn="0" w:lastRowFirstColumn="0" w:lastRowLastColumn="0"/>
+              <w:rPr>
+                <w:lang w:val="es-AR"/>
+              </w:rPr>
+            </w:pPr>
+            <w:r>
+              <w:rPr>
+                <w:lang w:val="es-AR"/>
+              </w:rPr>
+              <w:t>Almacenamiento: 16 GB</w:t>
+            </w:r>
+          </w:p>
+          <w:p>
+            <w:pPr>
+              <w:pStyle w:val="Prrafodelista"/>
+              <w:numPr>
+                <w:ilvl w:val="0"/>
+                <w:numId w:val="17"/>
+              </w:numPr>
+              <w:cnfStyle w:val="000000000000" w:firstRow="0" w:lastRow="0" w:firstColumn="0" w:lastColumn="0" w:oddVBand="0" w:evenVBand="0" w:oddHBand="0" w:evenHBand="0" w:firstRowFirstColumn="0" w:firstRowLastColumn="0" w:lastRowFirstColumn="0" w:lastRowLastColumn="0"/>
+              <w:rPr>
+                <w:lang w:val="es-AR"/>
+              </w:rPr>
+            </w:pPr>
+            <w:r>
+              <w:rPr>
+                <w:lang w:val="es-AR"/>
+              </w:rPr>
+              <w:t>RAM: 2GB</w:t>
+            </w:r>
+          </w:p>
+        </w:tc>
+      </w:tr>
+      <w:tr>
+        <w:tc>
+          <w:tcPr>
+            <w:cnfStyle w:val="001000000000" w:firstRow="0" w:lastRow="0" w:firstColumn="1" w:lastColumn="0" w:oddVBand="0" w:evenVBand="0" w:oddHBand="0" w:evenHBand="0" w:firstRowFirstColumn="0" w:firstRowLastColumn="0" w:lastRowFirstColumn="0" w:lastRowLastColumn="0"/>
+            <w:tcW w:w="1951" w:type="dxa"/>
+          </w:tcPr>
+          <w:p>
+            <w:pPr>
+              <w:ind w:left="0" w:firstLine="0"/>
+              <w:rPr>
+                <w:lang w:val="es-AR"/>
+              </w:rPr>
+            </w:pPr>
+            <w:r>
+              <w:rPr>
+                <w:lang w:val="es-AR"/>
+              </w:rPr>
+              <w:t>Nicolás Sartini</w:t>
+            </w:r>
+          </w:p>
+        </w:tc>
+        <w:tc>
+          <w:tcPr>
+            <w:tcW w:w="2126" w:type="dxa"/>
+          </w:tcPr>
+          <w:p>
+            <w:pPr>
+              <w:ind w:left="0" w:firstLine="0"/>
+              <w:cnfStyle w:val="000000000000" w:firstRow="0" w:lastRow="0" w:firstColumn="0" w:lastColumn="0" w:oddVBand="0" w:evenVBand="0" w:oddHBand="0" w:evenHBand="0" w:firstRowFirstColumn="0" w:firstRowLastColumn="0" w:lastRowFirstColumn="0" w:lastRowLastColumn="0"/>
+              <w:rPr>
+                <w:lang w:val="es-AR"/>
+              </w:rPr>
+            </w:pPr>
           </w:p>
         </w:tc>
         <w:tc>
@@ -3355,100 +3525,6 @@
           </w:p>
         </w:tc>
       </w:tr>
-      <w:tr>
-        <w:tc>
-          <w:tcPr>
-            <w:cnfStyle w:val="001000000000" w:firstRow="0" w:lastRow="0" w:firstColumn="1" w:lastColumn="0" w:oddVBand="0" w:evenVBand="0" w:oddHBand="0" w:evenHBand="0" w:firstRowFirstColumn="0" w:firstRowLastColumn="0" w:lastRowFirstColumn="0" w:lastRowLastColumn="0"/>
-            <w:tcW w:w="1951" w:type="dxa"/>
-          </w:tcPr>
-          <w:p>
-            <w:pPr>
-              <w:ind w:left="0" w:firstLine="0"/>
-              <w:rPr>
-                <w:lang w:val="es-AR"/>
-              </w:rPr>
-            </w:pPr>
-            <w:r>
-              <w:rPr>
-                <w:lang w:val="es-AR"/>
-              </w:rPr>
-              <w:t>Nicolás Sartini</w:t>
-            </w:r>
-          </w:p>
-        </w:tc>
-        <w:tc>
-          <w:tcPr>
-            <w:tcW w:w="2126" w:type="dxa"/>
-          </w:tcPr>
-          <w:p>
-            <w:pPr>
-              <w:ind w:left="0" w:firstLine="0"/>
-              <w:cnfStyle w:val="000000000000" w:firstRow="0" w:lastRow="0" w:firstColumn="0" w:lastColumn="0" w:oddVBand="0" w:evenVBand="0" w:oddHBand="0" w:evenHBand="0" w:firstRowFirstColumn="0" w:firstRowLastColumn="0" w:lastRowFirstColumn="0" w:lastRowLastColumn="0"/>
-              <w:rPr>
-                <w:lang w:val="es-AR"/>
-              </w:rPr>
-            </w:pPr>
-          </w:p>
-        </w:tc>
-        <w:tc>
-          <w:tcPr>
-            <w:tcW w:w="4567" w:type="dxa"/>
-          </w:tcPr>
-          <w:p>
-            <w:pPr>
-              <w:ind w:left="0" w:firstLine="0"/>
-              <w:cnfStyle w:val="000000000000" w:firstRow="0" w:lastRow="0" w:firstColumn="0" w:lastColumn="0" w:oddVBand="0" w:evenVBand="0" w:oddHBand="0" w:evenHBand="0" w:firstRowFirstColumn="0" w:firstRowLastColumn="0" w:lastRowFirstColumn="0" w:lastRowLastColumn="0"/>
-              <w:rPr>
-                <w:lang w:val="es-AR"/>
-              </w:rPr>
-            </w:pPr>
-          </w:p>
-        </w:tc>
-      </w:tr>
-      <w:tr>
-        <w:tc>
-          <w:tcPr>
-            <w:cnfStyle w:val="001000000000" w:firstRow="0" w:lastRow="0" w:firstColumn="1" w:lastColumn="0" w:oddVBand="0" w:evenVBand="0" w:oddHBand="0" w:evenHBand="0" w:firstRowFirstColumn="0" w:firstRowLastColumn="0" w:lastRowFirstColumn="0" w:lastRowLastColumn="0"/>
-            <w:tcW w:w="1951" w:type="dxa"/>
-          </w:tcPr>
-          <w:p>
-            <w:pPr>
-              <w:ind w:left="0" w:firstLine="0"/>
-              <w:rPr>
-                <w:lang w:val="es-AR"/>
-              </w:rPr>
-            </w:pPr>
-          </w:p>
-        </w:tc>
-        <w:tc>
-          <w:tcPr>
-            <w:tcW w:w="2126" w:type="dxa"/>
-          </w:tcPr>
-          <w:p>
-            <w:pPr>
-              <w:ind w:left="0" w:firstLine="0"/>
-              <w:cnfStyle w:val="000000000000" w:firstRow="0" w:lastRow="0" w:firstColumn="0" w:lastColumn="0" w:oddVBand="0" w:evenVBand="0" w:oddHBand="0" w:evenHBand="0" w:firstRowFirstColumn="0" w:firstRowLastColumn="0" w:lastRowFirstColumn="0" w:lastRowLastColumn="0"/>
-              <w:rPr>
-                <w:lang w:val="es-AR"/>
-              </w:rPr>
-            </w:pPr>
-          </w:p>
-        </w:tc>
-        <w:tc>
-          <w:tcPr>
-            <w:tcW w:w="4567" w:type="dxa"/>
-          </w:tcPr>
-          <w:p>
-            <w:pPr>
-              <w:ind w:left="0" w:firstLine="0"/>
-              <w:cnfStyle w:val="000000000000" w:firstRow="0" w:lastRow="0" w:firstColumn="0" w:lastColumn="0" w:oddVBand="0" w:evenVBand="0" w:oddHBand="0" w:evenHBand="0" w:firstRowFirstColumn="0" w:firstRowLastColumn="0" w:lastRowFirstColumn="0" w:lastRowLastColumn="0"/>
-              <w:rPr>
-                <w:lang w:val="es-AR"/>
-              </w:rPr>
-            </w:pPr>
-          </w:p>
-        </w:tc>
-      </w:tr>
     </w:tbl>
     <w:p>
       <w:pPr>
@@ -3610,6 +3686,7 @@
           <w:b/>
           <w:u w:val="single"/>
         </w:rPr>
+        <w:lastRenderedPageBreak/>
         <w:t>MySQL:</w:t>
       </w:r>
     </w:p>
@@ -3665,7 +3742,6 @@
           <w:u w:val="single"/>
           <w:lang w:val="en-US"/>
         </w:rPr>
-        <w:lastRenderedPageBreak/>
         <w:t>Tortoise SVN</w:t>
       </w:r>
       <w:r>
@@ -4068,6 +4144,7 @@
           <w:b/>
           <w:u w:val="single"/>
         </w:rPr>
+        <w:lastRenderedPageBreak/>
         <w:t>Open Iconic:</w:t>
       </w:r>
       <w:r>
@@ -4086,7 +4163,6 @@
           <w:b/>
           <w:u w:val="single"/>
         </w:rPr>
-        <w:lastRenderedPageBreak/>
         <w:t>TCPDF</w:t>
       </w:r>
       <w:r>
@@ -4353,7 +4429,7 @@
 </file>
 
 <file path=word/endnotes.xml><?xml version="1.0" encoding="utf-8"?>
-<w:endnotes xmlns:wpc="http://schemas.microsoft.com/office/word/2010/wordprocessingCanvas" xmlns:cx="http://schemas.microsoft.com/office/drawing/2014/chartex" xmlns:mc="http://schemas.openxmlformats.org/markup-compatibility/2006" xmlns:o="urn:schemas-microsoft-com:office:office" xmlns:r="http://schemas.openxmlformats.org/officeDocument/2006/relationships" xmlns:m="http://schemas.openxmlformats.org/officeDocument/2006/math" xmlns:v="urn:schemas-microsoft-com:vml" xmlns:wp14="http://schemas.microsoft.com/office/word/2010/wordprocessingDrawing" xmlns:wp="http://schemas.openxmlformats.org/drawingml/2006/wordprocessingDrawing" xmlns:w10="urn:schemas-microsoft-com:office:word" xmlns:w="http://schemas.openxmlformats.org/wordprocessingml/2006/main" xmlns:w14="http://schemas.microsoft.com/office/word/2010/wordml" xmlns:w15="http://schemas.microsoft.com/office/word/2012/wordml" xmlns:w16se="http://schemas.microsoft.com/office/word/2015/wordml/symex" xmlns:wpg="http://schemas.microsoft.com/office/word/2010/wordprocessingGroup" xmlns:wpi="http://schemas.microsoft.com/office/word/2010/wordprocessingInk" xmlns:wne="http://schemas.microsoft.com/office/word/2006/wordml" xmlns:wps="http://schemas.microsoft.com/office/word/2010/wordprocessingShape" mc:Ignorable="w14 w15 w16se wp14">
+<w:endnotes xmlns:wpc="http://schemas.microsoft.com/office/word/2010/wordprocessingCanvas" xmlns:cx="http://schemas.microsoft.com/office/drawing/2014/chartex" xmlns:cx1="http://schemas.microsoft.com/office/drawing/2015/9/8/chartex" xmlns:mc="http://schemas.openxmlformats.org/markup-compatibility/2006" xmlns:o="urn:schemas-microsoft-com:office:office" xmlns:r="http://schemas.openxmlformats.org/officeDocument/2006/relationships" xmlns:m="http://schemas.openxmlformats.org/officeDocument/2006/math" xmlns:v="urn:schemas-microsoft-com:vml" xmlns:wp14="http://schemas.microsoft.com/office/word/2010/wordprocessingDrawing" xmlns:wp="http://schemas.openxmlformats.org/drawingml/2006/wordprocessingDrawing" xmlns:w10="urn:schemas-microsoft-com:office:word" xmlns:w="http://schemas.openxmlformats.org/wordprocessingml/2006/main" xmlns:w14="http://schemas.microsoft.com/office/word/2010/wordml" xmlns:w15="http://schemas.microsoft.com/office/word/2012/wordml" xmlns:w16se="http://schemas.microsoft.com/office/word/2015/wordml/symex" xmlns:wpg="http://schemas.microsoft.com/office/word/2010/wordprocessingGroup" xmlns:wpi="http://schemas.microsoft.com/office/word/2010/wordprocessingInk" xmlns:wne="http://schemas.microsoft.com/office/word/2006/wordml" xmlns:wps="http://schemas.microsoft.com/office/word/2010/wordprocessingShape" mc:Ignorable="w14 w15 w16se wp14">
   <w:endnote w:type="separator" w:id="-1">
     <w:p>
       <w:pPr>
@@ -4380,7 +4456,7 @@
 </file>
 
 <file path=word/footer1.xml><?xml version="1.0" encoding="utf-8"?>
-<w:ftr xmlns:wpc="http://schemas.microsoft.com/office/word/2010/wordprocessingCanvas" xmlns:cx="http://schemas.microsoft.com/office/drawing/2014/chartex" xmlns:mc="http://schemas.openxmlformats.org/markup-compatibility/2006" xmlns:o="urn:schemas-microsoft-com:office:office" xmlns:r="http://schemas.openxmlformats.org/officeDocument/2006/relationships" xmlns:m="http://schemas.openxmlformats.org/officeDocument/2006/math" xmlns:v="urn:schemas-microsoft-com:vml" xmlns:wp14="http://schemas.microsoft.com/office/word/2010/wordprocessingDrawing" xmlns:wp="http://schemas.openxmlformats.org/drawingml/2006/wordprocessingDrawing" xmlns:w10="urn:schemas-microsoft-com:office:word" xmlns:w="http://schemas.openxmlformats.org/wordprocessingml/2006/main" xmlns:w14="http://schemas.microsoft.com/office/word/2010/wordml" xmlns:w15="http://schemas.microsoft.com/office/word/2012/wordml" xmlns:w16se="http://schemas.microsoft.com/office/word/2015/wordml/symex" xmlns:wpg="http://schemas.microsoft.com/office/word/2010/wordprocessingGroup" xmlns:wpi="http://schemas.microsoft.com/office/word/2010/wordprocessingInk" xmlns:wne="http://schemas.microsoft.com/office/word/2006/wordml" xmlns:wps="http://schemas.microsoft.com/office/word/2010/wordprocessingShape" mc:Ignorable="w14 w15 w16se wp14">
+<w:ftr xmlns:wpc="http://schemas.microsoft.com/office/word/2010/wordprocessingCanvas" xmlns:cx="http://schemas.microsoft.com/office/drawing/2014/chartex" xmlns:cx1="http://schemas.microsoft.com/office/drawing/2015/9/8/chartex" xmlns:mc="http://schemas.openxmlformats.org/markup-compatibility/2006" xmlns:o="urn:schemas-microsoft-com:office:office" xmlns:r="http://schemas.openxmlformats.org/officeDocument/2006/relationships" xmlns:m="http://schemas.openxmlformats.org/officeDocument/2006/math" xmlns:v="urn:schemas-microsoft-com:vml" xmlns:wp14="http://schemas.microsoft.com/office/word/2010/wordprocessingDrawing" xmlns:wp="http://schemas.openxmlformats.org/drawingml/2006/wordprocessingDrawing" xmlns:w10="urn:schemas-microsoft-com:office:word" xmlns:w="http://schemas.openxmlformats.org/wordprocessingml/2006/main" xmlns:w14="http://schemas.microsoft.com/office/word/2010/wordml" xmlns:w15="http://schemas.microsoft.com/office/word/2012/wordml" xmlns:w16se="http://schemas.microsoft.com/office/word/2015/wordml/symex" xmlns:wpg="http://schemas.microsoft.com/office/word/2010/wordprocessingGroup" xmlns:wpi="http://schemas.microsoft.com/office/word/2010/wordprocessingInk" xmlns:wne="http://schemas.microsoft.com/office/word/2006/wordml" xmlns:wps="http://schemas.microsoft.com/office/word/2010/wordprocessingShape" mc:Ignorable="w14 w15 w16se wp14">
   <w:p>
     <w:pPr>
       <w:tabs>
@@ -4486,7 +4562,7 @@
             <w:rFonts w:asciiTheme="majorHAnsi" w:hAnsiTheme="majorHAnsi" w:cstheme="majorHAnsi"/>
             <w:noProof/>
           </w:rPr>
-          <w:t>6</w:t>
+          <w:t>7</w:t>
         </w:r>
         <w:r>
           <w:rPr>
@@ -4571,7 +4647,7 @@
 </file>
 
 <file path=word/footnotes.xml><?xml version="1.0" encoding="utf-8"?>
-<w:footnotes xmlns:wpc="http://schemas.microsoft.com/office/word/2010/wordprocessingCanvas" xmlns:cx="http://schemas.microsoft.com/office/drawing/2014/chartex" xmlns:mc="http://schemas.openxmlformats.org/markup-compatibility/2006" xmlns:o="urn:schemas-microsoft-com:office:office" xmlns:r="http://schemas.openxmlformats.org/officeDocument/2006/relationships" xmlns:m="http://schemas.openxmlformats.org/officeDocument/2006/math" xmlns:v="urn:schemas-microsoft-com:vml" xmlns:wp14="http://schemas.microsoft.com/office/word/2010/wordprocessingDrawing" xmlns:wp="http://schemas.openxmlformats.org/drawingml/2006/wordprocessingDrawing" xmlns:w10="urn:schemas-microsoft-com:office:word" xmlns:w="http://schemas.openxmlformats.org/wordprocessingml/2006/main" xmlns:w14="http://schemas.microsoft.com/office/word/2010/wordml" xmlns:w15="http://schemas.microsoft.com/office/word/2012/wordml" xmlns:w16se="http://schemas.microsoft.com/office/word/2015/wordml/symex" xmlns:wpg="http://schemas.microsoft.com/office/word/2010/wordprocessingGroup" xmlns:wpi="http://schemas.microsoft.com/office/word/2010/wordprocessingInk" xmlns:wne="http://schemas.microsoft.com/office/word/2006/wordml" xmlns:wps="http://schemas.microsoft.com/office/word/2010/wordprocessingShape" mc:Ignorable="w14 w15 w16se wp14">
+<w:footnotes xmlns:wpc="http://schemas.microsoft.com/office/word/2010/wordprocessingCanvas" xmlns:cx="http://schemas.microsoft.com/office/drawing/2014/chartex" xmlns:cx1="http://schemas.microsoft.com/office/drawing/2015/9/8/chartex" xmlns:mc="http://schemas.openxmlformats.org/markup-compatibility/2006" xmlns:o="urn:schemas-microsoft-com:office:office" xmlns:r="http://schemas.openxmlformats.org/officeDocument/2006/relationships" xmlns:m="http://schemas.openxmlformats.org/officeDocument/2006/math" xmlns:v="urn:schemas-microsoft-com:vml" xmlns:wp14="http://schemas.microsoft.com/office/word/2010/wordprocessingDrawing" xmlns:wp="http://schemas.openxmlformats.org/drawingml/2006/wordprocessingDrawing" xmlns:w10="urn:schemas-microsoft-com:office:word" xmlns:w="http://schemas.openxmlformats.org/wordprocessingml/2006/main" xmlns:w14="http://schemas.microsoft.com/office/word/2010/wordml" xmlns:w15="http://schemas.microsoft.com/office/word/2012/wordml" xmlns:w16se="http://schemas.microsoft.com/office/word/2015/wordml/symex" xmlns:wpg="http://schemas.microsoft.com/office/word/2010/wordprocessingGroup" xmlns:wpi="http://schemas.microsoft.com/office/word/2010/wordprocessingInk" xmlns:wne="http://schemas.microsoft.com/office/word/2006/wordml" xmlns:wps="http://schemas.microsoft.com/office/word/2010/wordprocessingShape" mc:Ignorable="w14 w15 w16se wp14">
   <w:footnote w:type="separator" w:id="-1">
     <w:p>
       <w:pPr>
@@ -4598,7 +4674,7 @@
 </file>
 
 <file path=word/header1.xml><?xml version="1.0" encoding="utf-8"?>
-<w:hdr xmlns:wpc="http://schemas.microsoft.com/office/word/2010/wordprocessingCanvas" xmlns:cx="http://schemas.microsoft.com/office/drawing/2014/chartex" xmlns:mc="http://schemas.openxmlformats.org/markup-compatibility/2006" xmlns:o="urn:schemas-microsoft-com:office:office" xmlns:r="http://schemas.openxmlformats.org/officeDocument/2006/relationships" xmlns:m="http://schemas.openxmlformats.org/officeDocument/2006/math" xmlns:v="urn:schemas-microsoft-com:vml" xmlns:wp14="http://schemas.microsoft.com/office/word/2010/wordprocessingDrawing" xmlns:wp="http://schemas.openxmlformats.org/drawingml/2006/wordprocessingDrawing" xmlns:w10="urn:schemas-microsoft-com:office:word" xmlns:w="http://schemas.openxmlformats.org/wordprocessingml/2006/main" xmlns:w14="http://schemas.microsoft.com/office/word/2010/wordml" xmlns:w15="http://schemas.microsoft.com/office/word/2012/wordml" xmlns:w16se="http://schemas.microsoft.com/office/word/2015/wordml/symex" xmlns:wpg="http://schemas.microsoft.com/office/word/2010/wordprocessingGroup" xmlns:wpi="http://schemas.microsoft.com/office/word/2010/wordprocessingInk" xmlns:wne="http://schemas.microsoft.com/office/word/2006/wordml" xmlns:wps="http://schemas.microsoft.com/office/word/2010/wordprocessingShape" mc:Ignorable="w14 w15 w16se wp14">
+<w:hdr xmlns:wpc="http://schemas.microsoft.com/office/word/2010/wordprocessingCanvas" xmlns:cx="http://schemas.microsoft.com/office/drawing/2014/chartex" xmlns:cx1="http://schemas.microsoft.com/office/drawing/2015/9/8/chartex" xmlns:mc="http://schemas.openxmlformats.org/markup-compatibility/2006" xmlns:o="urn:schemas-microsoft-com:office:office" xmlns:r="http://schemas.openxmlformats.org/officeDocument/2006/relationships" xmlns:m="http://schemas.openxmlformats.org/officeDocument/2006/math" xmlns:v="urn:schemas-microsoft-com:vml" xmlns:wp14="http://schemas.microsoft.com/office/word/2010/wordprocessingDrawing" xmlns:wp="http://schemas.openxmlformats.org/drawingml/2006/wordprocessingDrawing" xmlns:w10="urn:schemas-microsoft-com:office:word" xmlns:w="http://schemas.openxmlformats.org/wordprocessingml/2006/main" xmlns:w14="http://schemas.microsoft.com/office/word/2010/wordml" xmlns:w15="http://schemas.microsoft.com/office/word/2012/wordml" xmlns:w16se="http://schemas.microsoft.com/office/word/2015/wordml/symex" xmlns:wpg="http://schemas.microsoft.com/office/word/2010/wordprocessingGroup" xmlns:wpi="http://schemas.microsoft.com/office/word/2010/wordprocessingInk" xmlns:wne="http://schemas.microsoft.com/office/word/2006/wordml" xmlns:wps="http://schemas.microsoft.com/office/word/2010/wordprocessingShape" mc:Ignorable="w14 w15 w16se wp14">
   <w:sdt>
     <w:sdtPr>
       <w:rPr>
@@ -4647,7 +4723,7 @@
         <w:rFonts w:asciiTheme="majorHAnsi" w:eastAsiaTheme="majorEastAsia" w:hAnsiTheme="majorHAnsi" w:cstheme="majorBidi"/>
         <w:noProof/>
         <w:szCs w:val="36"/>
-        <w:lang w:val="en-US"/>
+        <w:lang w:val="es-AR" w:eastAsia="es-AR"/>
       </w:rPr>
       <w:drawing>
         <wp:anchor distT="0" distB="0" distL="114300" distR="114300" simplePos="0" relativeHeight="251684864" behindDoc="0" locked="0" layoutInCell="1" allowOverlap="1">
@@ -4698,7 +4774,7 @@
         <w:rFonts w:asciiTheme="majorHAnsi" w:eastAsiaTheme="majorEastAsia" w:hAnsiTheme="majorHAnsi" w:cstheme="majorBidi"/>
         <w:noProof/>
         <w:szCs w:val="36"/>
-        <w:lang w:val="en-US"/>
+        <w:lang w:val="es-AR" w:eastAsia="es-AR"/>
       </w:rPr>
       <w:drawing>
         <wp:anchor distT="0" distB="0" distL="114300" distR="114300" simplePos="0" relativeHeight="251682816" behindDoc="0" locked="0" layoutInCell="1" allowOverlap="1">
@@ -4824,7 +4900,7 @@
 </file>
 
 <file path=word/numbering.xml><?xml version="1.0" encoding="utf-8"?>
-<w:numbering xmlns:wpc="http://schemas.microsoft.com/office/word/2010/wordprocessingCanvas" xmlns:cx="http://schemas.microsoft.com/office/drawing/2014/chartex" xmlns:mc="http://schemas.openxmlformats.org/markup-compatibility/2006" xmlns:o="urn:schemas-microsoft-com:office:office" xmlns:r="http://schemas.openxmlformats.org/officeDocument/2006/relationships" xmlns:m="http://schemas.openxmlformats.org/officeDocument/2006/math" xmlns:v="urn:schemas-microsoft-com:vml" xmlns:wp14="http://schemas.microsoft.com/office/word/2010/wordprocessingDrawing" xmlns:wp="http://schemas.openxmlformats.org/drawingml/2006/wordprocessingDrawing" xmlns:w10="urn:schemas-microsoft-com:office:word" xmlns:w="http://schemas.openxmlformats.org/wordprocessingml/2006/main" xmlns:w14="http://schemas.microsoft.com/office/word/2010/wordml" xmlns:w15="http://schemas.microsoft.com/office/word/2012/wordml" xmlns:w16se="http://schemas.microsoft.com/office/word/2015/wordml/symex" xmlns:wpg="http://schemas.microsoft.com/office/word/2010/wordprocessingGroup" xmlns:wpi="http://schemas.microsoft.com/office/word/2010/wordprocessingInk" xmlns:wne="http://schemas.microsoft.com/office/word/2006/wordml" xmlns:wps="http://schemas.microsoft.com/office/word/2010/wordprocessingShape" mc:Ignorable="w14 w15 w16se wp14">
+<w:numbering xmlns:wpc="http://schemas.microsoft.com/office/word/2010/wordprocessingCanvas" xmlns:cx="http://schemas.microsoft.com/office/drawing/2014/chartex" xmlns:cx1="http://schemas.microsoft.com/office/drawing/2015/9/8/chartex" xmlns:mc="http://schemas.openxmlformats.org/markup-compatibility/2006" xmlns:o="urn:schemas-microsoft-com:office:office" xmlns:r="http://schemas.openxmlformats.org/officeDocument/2006/relationships" xmlns:m="http://schemas.openxmlformats.org/officeDocument/2006/math" xmlns:v="urn:schemas-microsoft-com:vml" xmlns:wp14="http://schemas.microsoft.com/office/word/2010/wordprocessingDrawing" xmlns:wp="http://schemas.openxmlformats.org/drawingml/2006/wordprocessingDrawing" xmlns:w10="urn:schemas-microsoft-com:office:word" xmlns:w="http://schemas.openxmlformats.org/wordprocessingml/2006/main" xmlns:w14="http://schemas.microsoft.com/office/word/2010/wordml" xmlns:w15="http://schemas.microsoft.com/office/word/2012/wordml" xmlns:w16se="http://schemas.microsoft.com/office/word/2015/wordml/symex" xmlns:wpg="http://schemas.microsoft.com/office/word/2010/wordprocessingGroup" xmlns:wpi="http://schemas.microsoft.com/office/word/2010/wordprocessingInk" xmlns:wne="http://schemas.microsoft.com/office/word/2006/wordml" xmlns:wps="http://schemas.microsoft.com/office/word/2010/wordprocessingShape" mc:Ignorable="w14 w15 w16se wp14">
   <w:abstractNum w:abstractNumId="0" w15:restartNumberingAfterBreak="0">
     <w:nsid w:val="00000003"/>
     <w:multiLevelType w:val="multilevel"/>
@@ -5969,6 +6045,119 @@
     </w:lvl>
   </w:abstractNum>
   <w:abstractNum w:abstractNumId="9" w15:restartNumberingAfterBreak="0">
+    <w:nsid w:val="4D476EF0"/>
+    <w:multiLevelType w:val="hybridMultilevel"/>
+    <w:tmpl w:val="5C56D938"/>
+    <w:lvl w:ilvl="0" w:tplc="2C0A0001">
+      <w:start w:val="1"/>
+      <w:numFmt w:val="bullet"/>
+      <w:lvlText w:val=""/>
+      <w:lvlJc w:val="left"/>
+      <w:pPr>
+        <w:ind w:left="720" w:hanging="360"/>
+      </w:pPr>
+      <w:rPr>
+        <w:rFonts w:ascii="Symbol" w:hAnsi="Symbol" w:hint="default"/>
+      </w:rPr>
+    </w:lvl>
+    <w:lvl w:ilvl="1" w:tplc="2C0A0003" w:tentative="1">
+      <w:start w:val="1"/>
+      <w:numFmt w:val="bullet"/>
+      <w:lvlText w:val="o"/>
+      <w:lvlJc w:val="left"/>
+      <w:pPr>
+        <w:ind w:left="1440" w:hanging="360"/>
+      </w:pPr>
+      <w:rPr>
+        <w:rFonts w:ascii="Courier New" w:hAnsi="Courier New" w:cs="Courier New" w:hint="default"/>
+      </w:rPr>
+    </w:lvl>
+    <w:lvl w:ilvl="2" w:tplc="2C0A0005" w:tentative="1">
+      <w:start w:val="1"/>
+      <w:numFmt w:val="bullet"/>
+      <w:lvlText w:val=""/>
+      <w:lvlJc w:val="left"/>
+      <w:pPr>
+        <w:ind w:left="2160" w:hanging="360"/>
+      </w:pPr>
+      <w:rPr>
+        <w:rFonts w:ascii="Wingdings" w:hAnsi="Wingdings" w:hint="default"/>
+      </w:rPr>
+    </w:lvl>
+    <w:lvl w:ilvl="3" w:tplc="2C0A0001" w:tentative="1">
+      <w:start w:val="1"/>
+      <w:numFmt w:val="bullet"/>
+      <w:lvlText w:val=""/>
+      <w:lvlJc w:val="left"/>
+      <w:pPr>
+        <w:ind w:left="2880" w:hanging="360"/>
+      </w:pPr>
+      <w:rPr>
+        <w:rFonts w:ascii="Symbol" w:hAnsi="Symbol" w:hint="default"/>
+      </w:rPr>
+    </w:lvl>
+    <w:lvl w:ilvl="4" w:tplc="2C0A0003" w:tentative="1">
+      <w:start w:val="1"/>
+      <w:numFmt w:val="bullet"/>
+      <w:lvlText w:val="o"/>
+      <w:lvlJc w:val="left"/>
+      <w:pPr>
+        <w:ind w:left="3600" w:hanging="360"/>
+      </w:pPr>
+      <w:rPr>
+        <w:rFonts w:ascii="Courier New" w:hAnsi="Courier New" w:cs="Courier New" w:hint="default"/>
+      </w:rPr>
+    </w:lvl>
+    <w:lvl w:ilvl="5" w:tplc="2C0A0005" w:tentative="1">
+      <w:start w:val="1"/>
+      <w:numFmt w:val="bullet"/>
+      <w:lvlText w:val=""/>
+      <w:lvlJc w:val="left"/>
+      <w:pPr>
+        <w:ind w:left="4320" w:hanging="360"/>
+      </w:pPr>
+      <w:rPr>
+        <w:rFonts w:ascii="Wingdings" w:hAnsi="Wingdings" w:hint="default"/>
+      </w:rPr>
+    </w:lvl>
+    <w:lvl w:ilvl="6" w:tplc="2C0A0001" w:tentative="1">
+      <w:start w:val="1"/>
+      <w:numFmt w:val="bullet"/>
+      <w:lvlText w:val=""/>
+      <w:lvlJc w:val="left"/>
+      <w:pPr>
+        <w:ind w:left="5040" w:hanging="360"/>
+      </w:pPr>
+      <w:rPr>
+        <w:rFonts w:ascii="Symbol" w:hAnsi="Symbol" w:hint="default"/>
+      </w:rPr>
+    </w:lvl>
+    <w:lvl w:ilvl="7" w:tplc="2C0A0003" w:tentative="1">
+      <w:start w:val="1"/>
+      <w:numFmt w:val="bullet"/>
+      <w:lvlText w:val="o"/>
+      <w:lvlJc w:val="left"/>
+      <w:pPr>
+        <w:ind w:left="5760" w:hanging="360"/>
+      </w:pPr>
+      <w:rPr>
+        <w:rFonts w:ascii="Courier New" w:hAnsi="Courier New" w:cs="Courier New" w:hint="default"/>
+      </w:rPr>
+    </w:lvl>
+    <w:lvl w:ilvl="8" w:tplc="2C0A0005" w:tentative="1">
+      <w:start w:val="1"/>
+      <w:numFmt w:val="bullet"/>
+      <w:lvlText w:val=""/>
+      <w:lvlJc w:val="left"/>
+      <w:pPr>
+        <w:ind w:left="6480" w:hanging="360"/>
+      </w:pPr>
+      <w:rPr>
+        <w:rFonts w:ascii="Wingdings" w:hAnsi="Wingdings" w:hint="default"/>
+      </w:rPr>
+    </w:lvl>
+  </w:abstractNum>
+  <w:abstractNum w:abstractNumId="10" w15:restartNumberingAfterBreak="0">
     <w:nsid w:val="52D90BB8"/>
     <w:multiLevelType w:val="hybridMultilevel"/>
     <w:tmpl w:val="1D2461DE"/>
@@ -6082,7 +6271,7 @@
       </w:rPr>
     </w:lvl>
   </w:abstractNum>
-  <w:abstractNum w:abstractNumId="10" w15:restartNumberingAfterBreak="0">
+  <w:abstractNum w:abstractNumId="11" w15:restartNumberingAfterBreak="0">
     <w:nsid w:val="6E37151C"/>
     <w:multiLevelType w:val="hybridMultilevel"/>
     <w:tmpl w:val="F09084DA"/>
@@ -6195,7 +6384,7 @@
       </w:rPr>
     </w:lvl>
   </w:abstractNum>
-  <w:abstractNum w:abstractNumId="11" w15:restartNumberingAfterBreak="0">
+  <w:abstractNum w:abstractNumId="12" w15:restartNumberingAfterBreak="0">
     <w:nsid w:val="708E589C"/>
     <w:multiLevelType w:val="multilevel"/>
     <w:tmpl w:val="381042DE"/>
@@ -6335,7 +6524,120 @@
       </w:rPr>
     </w:lvl>
   </w:abstractNum>
-  <w:abstractNum w:abstractNumId="12" w15:restartNumberingAfterBreak="0">
+  <w:abstractNum w:abstractNumId="13" w15:restartNumberingAfterBreak="0">
+    <w:nsid w:val="7C970A5D"/>
+    <w:multiLevelType w:val="hybridMultilevel"/>
+    <w:tmpl w:val="68C23A10"/>
+    <w:lvl w:ilvl="0" w:tplc="2C0A0001">
+      <w:start w:val="1"/>
+      <w:numFmt w:val="bullet"/>
+      <w:lvlText w:val=""/>
+      <w:lvlJc w:val="left"/>
+      <w:pPr>
+        <w:ind w:left="720" w:hanging="360"/>
+      </w:pPr>
+      <w:rPr>
+        <w:rFonts w:ascii="Symbol" w:hAnsi="Symbol" w:hint="default"/>
+      </w:rPr>
+    </w:lvl>
+    <w:lvl w:ilvl="1" w:tplc="2C0A0003" w:tentative="1">
+      <w:start w:val="1"/>
+      <w:numFmt w:val="bullet"/>
+      <w:lvlText w:val="o"/>
+      <w:lvlJc w:val="left"/>
+      <w:pPr>
+        <w:ind w:left="1440" w:hanging="360"/>
+      </w:pPr>
+      <w:rPr>
+        <w:rFonts w:ascii="Courier New" w:hAnsi="Courier New" w:cs="Courier New" w:hint="default"/>
+      </w:rPr>
+    </w:lvl>
+    <w:lvl w:ilvl="2" w:tplc="2C0A0005" w:tentative="1">
+      <w:start w:val="1"/>
+      <w:numFmt w:val="bullet"/>
+      <w:lvlText w:val=""/>
+      <w:lvlJc w:val="left"/>
+      <w:pPr>
+        <w:ind w:left="2160" w:hanging="360"/>
+      </w:pPr>
+      <w:rPr>
+        <w:rFonts w:ascii="Wingdings" w:hAnsi="Wingdings" w:hint="default"/>
+      </w:rPr>
+    </w:lvl>
+    <w:lvl w:ilvl="3" w:tplc="2C0A0001" w:tentative="1">
+      <w:start w:val="1"/>
+      <w:numFmt w:val="bullet"/>
+      <w:lvlText w:val=""/>
+      <w:lvlJc w:val="left"/>
+      <w:pPr>
+        <w:ind w:left="2880" w:hanging="360"/>
+      </w:pPr>
+      <w:rPr>
+        <w:rFonts w:ascii="Symbol" w:hAnsi="Symbol" w:hint="default"/>
+      </w:rPr>
+    </w:lvl>
+    <w:lvl w:ilvl="4" w:tplc="2C0A0003" w:tentative="1">
+      <w:start w:val="1"/>
+      <w:numFmt w:val="bullet"/>
+      <w:lvlText w:val="o"/>
+      <w:lvlJc w:val="left"/>
+      <w:pPr>
+        <w:ind w:left="3600" w:hanging="360"/>
+      </w:pPr>
+      <w:rPr>
+        <w:rFonts w:ascii="Courier New" w:hAnsi="Courier New" w:cs="Courier New" w:hint="default"/>
+      </w:rPr>
+    </w:lvl>
+    <w:lvl w:ilvl="5" w:tplc="2C0A0005" w:tentative="1">
+      <w:start w:val="1"/>
+      <w:numFmt w:val="bullet"/>
+      <w:lvlText w:val=""/>
+      <w:lvlJc w:val="left"/>
+      <w:pPr>
+        <w:ind w:left="4320" w:hanging="360"/>
+      </w:pPr>
+      <w:rPr>
+        <w:rFonts w:ascii="Wingdings" w:hAnsi="Wingdings" w:hint="default"/>
+      </w:rPr>
+    </w:lvl>
+    <w:lvl w:ilvl="6" w:tplc="2C0A0001" w:tentative="1">
+      <w:start w:val="1"/>
+      <w:numFmt w:val="bullet"/>
+      <w:lvlText w:val=""/>
+      <w:lvlJc w:val="left"/>
+      <w:pPr>
+        <w:ind w:left="5040" w:hanging="360"/>
+      </w:pPr>
+      <w:rPr>
+        <w:rFonts w:ascii="Symbol" w:hAnsi="Symbol" w:hint="default"/>
+      </w:rPr>
+    </w:lvl>
+    <w:lvl w:ilvl="7" w:tplc="2C0A0003" w:tentative="1">
+      <w:start w:val="1"/>
+      <w:numFmt w:val="bullet"/>
+      <w:lvlText w:val="o"/>
+      <w:lvlJc w:val="left"/>
+      <w:pPr>
+        <w:ind w:left="5760" w:hanging="360"/>
+      </w:pPr>
+      <w:rPr>
+        <w:rFonts w:ascii="Courier New" w:hAnsi="Courier New" w:cs="Courier New" w:hint="default"/>
+      </w:rPr>
+    </w:lvl>
+    <w:lvl w:ilvl="8" w:tplc="2C0A0005" w:tentative="1">
+      <w:start w:val="1"/>
+      <w:numFmt w:val="bullet"/>
+      <w:lvlText w:val=""/>
+      <w:lvlJc w:val="left"/>
+      <w:pPr>
+        <w:ind w:left="6480" w:hanging="360"/>
+      </w:pPr>
+      <w:rPr>
+        <w:rFonts w:ascii="Wingdings" w:hAnsi="Wingdings" w:hint="default"/>
+      </w:rPr>
+    </w:lvl>
+  </w:abstractNum>
+  <w:abstractNum w:abstractNumId="14" w15:restartNumberingAfterBreak="0">
     <w:nsid w:val="7DD64906"/>
     <w:multiLevelType w:val="hybridMultilevel"/>
     <w:tmpl w:val="795E7434"/>
@@ -6474,25 +6776,31 @@
     <w:abstractNumId w:val="0"/>
   </w:num>
   <w:num w:numId="9">
-    <w:abstractNumId w:val="11"/>
+    <w:abstractNumId w:val="12"/>
   </w:num>
   <w:num w:numId="10">
-    <w:abstractNumId w:val="12"/>
+    <w:abstractNumId w:val="14"/>
   </w:num>
   <w:num w:numId="11">
     <w:abstractNumId w:val="4"/>
   </w:num>
   <w:num w:numId="12">
-    <w:abstractNumId w:val="9"/>
+    <w:abstractNumId w:val="10"/>
   </w:num>
   <w:num w:numId="13">
-    <w:abstractNumId w:val="10"/>
+    <w:abstractNumId w:val="11"/>
   </w:num>
   <w:num w:numId="14">
     <w:abstractNumId w:val="7"/>
   </w:num>
   <w:num w:numId="15">
     <w:abstractNumId w:val="6"/>
+  </w:num>
+  <w:num w:numId="16">
+    <w:abstractNumId w:val="9"/>
+  </w:num>
+  <w:num w:numId="17">
+    <w:abstractNumId w:val="13"/>
   </w:num>
 </w:numbering>
 </file>
@@ -8046,7 +8354,7 @@
 </file>
 
 <file path=customXml/itemProps2.xml><?xml version="1.0" encoding="utf-8"?>
-<ds:datastoreItem xmlns:ds="http://schemas.openxmlformats.org/officeDocument/2006/customXml" ds:itemID="{03D4AD62-54F3-491B-9BCF-492BDDC4D442}">
+<ds:datastoreItem xmlns:ds="http://schemas.openxmlformats.org/officeDocument/2006/customXml" ds:itemID="{53234A52-737D-48E8-B23F-5BED807C2A0D}">
   <ds:schemaRefs>
     <ds:schemaRef ds:uri="http://schemas.openxmlformats.org/officeDocument/2006/bibliography"/>
   </ds:schemaRefs>

</xml_diff>

<commit_message>
-Agregado de especificaciones de PC y Smartphone en Memoria.
</commit_message>
<xml_diff>
--- a/Manuales y Memoria/Memoria del Proyecto.docx
+++ b/Manuales y Memoria/Memoria del Proyecto.docx
@@ -1,6 +1,6 @@
 
 <file path=word/document.xml><?xml version="1.0" encoding="utf-8"?>
-<w:document xmlns:wpc="http://schemas.microsoft.com/office/word/2010/wordprocessingCanvas" xmlns:cx="http://schemas.microsoft.com/office/drawing/2014/chartex" xmlns:cx1="http://schemas.microsoft.com/office/drawing/2015/9/8/chartex" xmlns:mc="http://schemas.openxmlformats.org/markup-compatibility/2006" xmlns:o="urn:schemas-microsoft-com:office:office" xmlns:r="http://schemas.openxmlformats.org/officeDocument/2006/relationships" xmlns:m="http://schemas.openxmlformats.org/officeDocument/2006/math" xmlns:v="urn:schemas-microsoft-com:vml" xmlns:wp14="http://schemas.microsoft.com/office/word/2010/wordprocessingDrawing" xmlns:wp="http://schemas.openxmlformats.org/drawingml/2006/wordprocessingDrawing" xmlns:w10="urn:schemas-microsoft-com:office:word" xmlns:w="http://schemas.openxmlformats.org/wordprocessingml/2006/main" xmlns:w14="http://schemas.microsoft.com/office/word/2010/wordml" xmlns:w15="http://schemas.microsoft.com/office/word/2012/wordml" xmlns:w16se="http://schemas.microsoft.com/office/word/2015/wordml/symex" xmlns:wpg="http://schemas.microsoft.com/office/word/2010/wordprocessingGroup" xmlns:wpi="http://schemas.microsoft.com/office/word/2010/wordprocessingInk" xmlns:wne="http://schemas.microsoft.com/office/word/2006/wordml" xmlns:wps="http://schemas.microsoft.com/office/word/2010/wordprocessingShape" mc:Ignorable="w14 w15 w16se wp14">
+<w:document xmlns:ve="http://schemas.openxmlformats.org/markup-compatibility/2006" xmlns:o="urn:schemas-microsoft-com:office:office" xmlns:r="http://schemas.openxmlformats.org/officeDocument/2006/relationships" xmlns:m="http://schemas.openxmlformats.org/officeDocument/2006/math" xmlns:v="urn:schemas-microsoft-com:vml" xmlns:wp="http://schemas.openxmlformats.org/drawingml/2006/wordprocessingDrawing" xmlns:w10="urn:schemas-microsoft-com:office:word" xmlns:w="http://schemas.openxmlformats.org/wordprocessingml/2006/main" xmlns:wne="http://schemas.microsoft.com/office/word/2006/wordml">
   <w:body>
     <w:sdt>
       <w:sdtPr>
@@ -109,7 +109,6 @@
             <w:dataBinding w:prefixMappings="xmlns:ns0='http://schemas.openxmlformats.org/package/2006/metadata/core-properties' xmlns:ns1='http://purl.org/dc/elements/1.1/'" w:xpath="/ns0:coreProperties[1]/ns1:title[1]" w:storeItemID="{6C3C8BC8-F283-45AE-878A-BAB7291924A1}"/>
             <w:text/>
           </w:sdtPr>
-          <w:sdtEndPr/>
           <w:sdtContent>
             <w:p>
               <w:pPr>
@@ -144,7 +143,6 @@
             <w:dataBinding w:prefixMappings="xmlns:ns0='http://schemas.openxmlformats.org/package/2006/metadata/core-properties' xmlns:ns1='http://purl.org/dc/elements/1.1/'" w:xpath="/ns0:coreProperties[1]/ns1:subject[1]" w:storeItemID="{6C3C8BC8-F283-45AE-878A-BAB7291924A1}"/>
             <w:text/>
           </w:sdtPr>
-          <w:sdtEndPr/>
           <w:sdtContent>
             <w:p>
               <w:pPr>
@@ -196,7 +194,6 @@
             <w:dataBinding w:prefixMappings="xmlns:ns0='http://schemas.openxmlformats.org/officeDocument/2006/extended-properties' " w:xpath="/ns0:Properties[1]/ns0:Company[1]" w:storeItemID="{6668398D-A668-4E3E-A5EB-62B293D839F1}"/>
             <w:text/>
           </w:sdtPr>
-          <w:sdtEndPr/>
           <w:sdtContent>
             <w:p>
               <w:pPr>
@@ -207,8 +204,17 @@
                   <w:rFonts w:asciiTheme="majorHAnsi" w:hAnsiTheme="majorHAnsi"/>
                   <w:lang w:val="es-AR"/>
                 </w:rPr>
-                <w:t>VASPA Team</w:t>
+                <w:t xml:space="preserve">VASPA </w:t>
               </w:r>
+              <w:proofErr w:type="spellStart"/>
+              <w:r>
+                <w:rPr>
+                  <w:rFonts w:asciiTheme="majorHAnsi" w:hAnsiTheme="majorHAnsi"/>
+                  <w:lang w:val="es-AR"/>
+                </w:rPr>
+                <w:t>Team</w:t>
+              </w:r>
+              <w:proofErr w:type="spellEnd"/>
             </w:p>
           </w:sdtContent>
         </w:sdt>
@@ -222,7 +228,6 @@
             <w:dataBinding w:prefixMappings="xmlns:ns0='http://schemas.openxmlformats.org/package/2006/metadata/core-properties' xmlns:ns1='http://purl.org/dc/elements/1.1/'" w:xpath="/ns0:coreProperties[1]/ns1:creator[1]" w:storeItemID="{6C3C8BC8-F283-45AE-878A-BAB7291924A1}"/>
             <w:text/>
           </w:sdtPr>
-          <w:sdtEndPr/>
           <w:sdtContent>
             <w:p>
               <w:pPr>
@@ -487,11 +492,10 @@
           <w:docPartUnique/>
         </w:docPartObj>
       </w:sdtPr>
-      <w:sdtEndPr/>
       <w:sdtContent>
         <w:p>
           <w:pPr>
-            <w:pStyle w:val="TtuloTDC"/>
+            <w:pStyle w:val="TtulodeTDC"/>
             <w:tabs>
               <w:tab w:val="left" w:pos="5954"/>
             </w:tabs>
@@ -2445,7 +2449,6 @@
         <w:dataBinding w:prefixMappings="xmlns:ns0='http://purl.org/dc/elements/1.1/' xmlns:ns1='http://schemas.openxmlformats.org/package/2006/metadata/core-properties' " w:xpath="/ns1:coreProperties[1]/ns0:title[1]" w:storeItemID="{6C3C8BC8-F283-45AE-878A-BAB7291924A1}"/>
         <w:text/>
       </w:sdtPr>
-      <w:sdtEndPr/>
       <w:sdtContent>
         <w:p>
           <w:pPr>
@@ -2637,7 +2640,15 @@
     </w:p>
     <w:p>
       <w:r>
-        <w:t xml:space="preserve">//Se podría agregar algún apartado sobre el sistema en si donde digamos algunas ventajas o “features” que lo hagan destacarse (sistema responsivo, PDF </w:t>
+        <w:t>//Se podría agregar algún apartado sobre el sistema en si donde digamos algunas ventajas o “</w:t>
+      </w:r>
+      <w:proofErr w:type="spellStart"/>
+      <w:r>
+        <w:t>features</w:t>
+      </w:r>
+      <w:proofErr w:type="spellEnd"/>
+      <w:r>
+        <w:t xml:space="preserve">” que lo hagan destacarse (sistema responsivo, PDF </w:t>
       </w:r>
       <w:r>
         <w:rPr>
@@ -2646,7 +2657,15 @@
         <w:t>siempre</w:t>
       </w:r>
       <w:r>
-        <w:t xml:space="preserve"> con el formato correcto, facilidad de carga de datos, control sobre las notificaciones enviadas, etc)</w:t>
+        <w:t xml:space="preserve"> con el formato correcto, facilidad de carga de datos, control sobre las notificaciones enviadas, </w:t>
+      </w:r>
+      <w:proofErr w:type="spellStart"/>
+      <w:r>
+        <w:t>etc</w:t>
+      </w:r>
+      <w:proofErr w:type="spellEnd"/>
+      <w:r>
+        <w:t>)</w:t>
       </w:r>
       <w:r>
         <w:br/>
@@ -2685,12 +2704,52 @@
     </w:p>
     <w:p>
       <w:r>
-        <w:t>Este desarrollo no fue sencillo. Además de las limitaciones de tiempo, el desarrollo era bajo un paradigma de programación totalmente nuevo. Sí, se utilizan sintaxis similares a HTML y JavaScript, pero la arquitectura del sistema y la sintaxis específica es muy distinta.</w:t>
-      </w:r>
-    </w:p>
-    <w:p>
-      <w:r>
-        <w:t>Por ejemplo, un &lt;button&gt; de HTML es un &lt;ion-button&gt; en IONIC. Con diferentes propiedades y formas de utilizarlo. Esto mismo ocurre con la mayoría de los elementos HTML comúnmente usados. De todos modos, esto no es tan complejo, lo que sí lo es es la estructura de la aplicación. Servicios, páginas, utilización de Angular con lenguajes como typescript, JSON, SASS llevan a que se haga complejo el desarrollo.</w:t>
+        <w:t xml:space="preserve">Este desarrollo no fue sencillo. Además de las limitaciones de tiempo, el desarrollo era bajo un paradigma de programación totalmente nuevo. Sí, se utilizan sintaxis similares a HTML y </w:t>
+      </w:r>
+      <w:proofErr w:type="spellStart"/>
+      <w:r>
+        <w:t>JavaScript</w:t>
+      </w:r>
+      <w:proofErr w:type="spellEnd"/>
+      <w:r>
+        <w:t>, pero la arquitectura del sistema y la sintaxis específica es muy distinta.</w:t>
+      </w:r>
+    </w:p>
+    <w:p>
+      <w:r>
+        <w:t>Por ejemplo, un &lt;</w:t>
+      </w:r>
+      <w:proofErr w:type="spellStart"/>
+      <w:r>
+        <w:t>button</w:t>
+      </w:r>
+      <w:proofErr w:type="spellEnd"/>
+      <w:r>
+        <w:t>&gt; de HTML es un &lt;ion-</w:t>
+      </w:r>
+      <w:proofErr w:type="spellStart"/>
+      <w:r>
+        <w:t>button</w:t>
+      </w:r>
+      <w:proofErr w:type="spellEnd"/>
+      <w:r>
+        <w:t xml:space="preserve">&gt; en IONIC. Con diferentes propiedades y formas de utilizarlo. Esto mismo ocurre con la mayoría de los elementos HTML comúnmente usados. De todos modos, esto no es tan complejo, lo que sí lo es </w:t>
+      </w:r>
+      <w:proofErr w:type="spellStart"/>
+      <w:r>
+        <w:t>es</w:t>
+      </w:r>
+      <w:proofErr w:type="spellEnd"/>
+      <w:r>
+        <w:t xml:space="preserve"> la estructura de la aplicación. Servicios, páginas, utilización de Angular con lenguajes como </w:t>
+      </w:r>
+      <w:proofErr w:type="spellStart"/>
+      <w:r>
+        <w:t>typescript</w:t>
+      </w:r>
+      <w:proofErr w:type="spellEnd"/>
+      <w:r>
+        <w:t>, JSON, SASS llevan a que se haga complejo el desarrollo.</w:t>
       </w:r>
     </w:p>
     <w:p>
@@ -2700,7 +2759,15 @@
     </w:p>
     <w:p>
       <w:r>
-        <w:t xml:space="preserve">Finalizada la cursada, con el VASPA Team se decidió enfocarnos en el sistema web. Para esta época, el sistema era muy básico. Se tenían algunos ABM sin probar, generación de PDF de los programas y poco más. Desde comienzos de 2019 hasta julio de 2020 no se pensó en la aplicación móvil. Se avanzó muchísimo con el sistema principal hasta que en junio de 2020 se vio que estábamos cerca de finalizarlo. </w:t>
+        <w:t xml:space="preserve">Finalizada la cursada, con el VASPA </w:t>
+      </w:r>
+      <w:proofErr w:type="spellStart"/>
+      <w:r>
+        <w:t>Team</w:t>
+      </w:r>
+      <w:proofErr w:type="spellEnd"/>
+      <w:r>
+        <w:t xml:space="preserve"> se decidió enfocarnos en el sistema web. Para esta época, el sistema era muy básico. Se tenían algunos ABM sin probar, generación de PDF de los programas y poco más. Desde comienzos de 2019 hasta julio de 2020 no se pensó en la aplicación móvil. Se avanzó muchísimo con el sistema principal hasta que en junio de 2020 se vio que estábamos cerca de finalizarlo. </w:t>
       </w:r>
     </w:p>
     <w:p>
@@ -2715,7 +2782,23 @@
     </w:p>
     <w:p>
       <w:r>
-        <w:t>Por lo tanto, la aplicación se tuvo que comenzar a desarrollar desde cero. Esto fue muy difícil. En primer lugar, porque produjo cierta frustración mental entender que el código desarrollado durante la cursada, que funcionaba bien, no iba a poder ser reutilizado. Y, por otro lado, la dificultad creció al notar que los cambios entre versiones eran muy significativos. Cambió desde la forma de instalar los componentes necesarios para IONIC hasta algo tan simple como navegar entre las distintas páginas (antes con un NavController que tenía similitudes con el desarrollo web convencional, ahora con Angular Routing).</w:t>
+        <w:t xml:space="preserve">Por lo tanto, la aplicación se tuvo que comenzar a desarrollar desde cero. Esto fue muy difícil. En primer lugar, porque produjo cierta frustración mental entender que el código desarrollado durante la cursada, que funcionaba bien, no iba a poder ser reutilizado. Y, por otro lado, la dificultad creció al notar que los cambios entre versiones eran muy significativos. Cambió desde la forma de instalar los componentes necesarios para IONIC hasta algo tan simple como navegar entre las distintas páginas (antes con un </w:t>
+      </w:r>
+      <w:proofErr w:type="spellStart"/>
+      <w:r>
+        <w:t>NavController</w:t>
+      </w:r>
+      <w:proofErr w:type="spellEnd"/>
+      <w:r>
+        <w:t xml:space="preserve"> que tenía similitudes con el desarrollo web convencional, ahora con Angular </w:t>
+      </w:r>
+      <w:proofErr w:type="spellStart"/>
+      <w:r>
+        <w:t>Routing</w:t>
+      </w:r>
+      <w:proofErr w:type="spellEnd"/>
+      <w:r>
+        <w:t>).</w:t>
       </w:r>
     </w:p>
     <w:p>
@@ -2753,9 +2836,14 @@
       </w:pPr>
       <w:bookmarkStart w:id="7" w:name="_Toc49725213"/>
       <w:r>
-        <w:t>Entre los integrantes del VASPA Team</w:t>
+        <w:t xml:space="preserve">Entre los integrantes del VASPA </w:t>
+      </w:r>
+      <w:proofErr w:type="spellStart"/>
+      <w:r>
+        <w:t>Team</w:t>
       </w:r>
       <w:bookmarkEnd w:id="7"/>
+      <w:proofErr w:type="spellEnd"/>
     </w:p>
     <w:p>
       <w:r>
@@ -2769,7 +2857,15 @@
     </w:p>
     <w:p>
       <w:r>
-        <w:t>Aviso de Commits, dudas, chequeo de estado general, organización de reuniones</w:t>
+        <w:t xml:space="preserve">Aviso de </w:t>
+      </w:r>
+      <w:proofErr w:type="spellStart"/>
+      <w:r>
+        <w:t>Commits</w:t>
+      </w:r>
+      <w:proofErr w:type="spellEnd"/>
+      <w:r>
+        <w:t>, dudas, chequeo de estado general, organización de reuniones</w:t>
       </w:r>
     </w:p>
     <w:p>
@@ -2799,7 +2895,15 @@
     </w:p>
     <w:p>
       <w:r>
-        <w:t>En principio, Claudia Laguia era el cliente y se comunicaba con nosotros. Luego, no estuvo y dejó a Delfina. Y luego el equipo docente se convirtió en el cliente</w:t>
+        <w:t xml:space="preserve">En principio, Claudia </w:t>
+      </w:r>
+      <w:proofErr w:type="spellStart"/>
+      <w:r>
+        <w:t>Laguia</w:t>
+      </w:r>
+      <w:proofErr w:type="spellEnd"/>
+      <w:r>
+        <w:t xml:space="preserve"> era el cliente y se comunicaba con nosotros. Luego, no estuvo y dejó a Delfina. Y luego el equipo docente se convirtió en el cliente</w:t>
       </w:r>
     </w:p>
     <w:p>
@@ -2891,9 +2995,9 @@
     </w:p>
     <w:tbl>
       <w:tblPr>
-        <w:tblStyle w:val="Tabladecuadrcula1clara-nfasis5"/>
+        <w:tblStyle w:val="GridTable1LightAccent5"/>
         <w:tblW w:w="0" w:type="auto"/>
-        <w:tblLook w:val="04A0" w:firstRow="1" w:lastRow="0" w:firstColumn="1" w:lastColumn="0" w:noHBand="0" w:noVBand="1"/>
+        <w:tblLook w:val="04A0"/>
       </w:tblPr>
       <w:tblGrid>
         <w:gridCol w:w="1951"/>
@@ -2902,11 +3006,11 @@
       </w:tblGrid>
       <w:tr>
         <w:trPr>
-          <w:cnfStyle w:val="100000000000" w:firstRow="1" w:lastRow="0" w:firstColumn="0" w:lastColumn="0" w:oddVBand="0" w:evenVBand="0" w:oddHBand="0" w:evenHBand="0" w:firstRowFirstColumn="0" w:firstRowLastColumn="0" w:lastRowFirstColumn="0" w:lastRowLastColumn="0"/>
+          <w:cnfStyle w:val="100000000000"/>
         </w:trPr>
         <w:tc>
           <w:tcPr>
-            <w:cnfStyle w:val="001000000000" w:firstRow="0" w:lastRow="0" w:firstColumn="1" w:lastColumn="0" w:oddVBand="0" w:evenVBand="0" w:oddHBand="0" w:evenHBand="0" w:firstRowFirstColumn="0" w:firstRowLastColumn="0" w:lastRowFirstColumn="0" w:lastRowLastColumn="0"/>
+            <w:cnfStyle w:val="001000000000"/>
             <w:tcW w:w="1951" w:type="dxa"/>
           </w:tcPr>
           <w:p>
@@ -2925,7 +3029,7 @@
           <w:p>
             <w:pPr>
               <w:ind w:left="0" w:firstLine="0"/>
-              <w:cnfStyle w:val="100000000000" w:firstRow="1" w:lastRow="0" w:firstColumn="0" w:lastColumn="0" w:oddVBand="0" w:evenVBand="0" w:oddHBand="0" w:evenHBand="0" w:firstRowFirstColumn="0" w:firstRowLastColumn="0" w:lastRowFirstColumn="0" w:lastRowLastColumn="0"/>
+              <w:cnfStyle w:val="100000000000"/>
             </w:pPr>
             <w:r>
               <w:t>Tipo de dispositivo</w:t>
@@ -2939,7 +3043,7 @@
           <w:p>
             <w:pPr>
               <w:ind w:left="0" w:firstLine="0"/>
-              <w:cnfStyle w:val="100000000000" w:firstRow="1" w:lastRow="0" w:firstColumn="0" w:lastColumn="0" w:oddVBand="0" w:evenVBand="0" w:oddHBand="0" w:evenHBand="0" w:firstRowFirstColumn="0" w:firstRowLastColumn="0" w:lastRowFirstColumn="0" w:lastRowLastColumn="0"/>
+              <w:cnfStyle w:val="100000000000"/>
             </w:pPr>
             <w:r>
               <w:t>Especificaciones</w:t>
@@ -2950,7 +3054,7 @@
       <w:tr>
         <w:tc>
           <w:tcPr>
-            <w:cnfStyle w:val="001000000000" w:firstRow="0" w:lastRow="0" w:firstColumn="1" w:lastColumn="0" w:oddVBand="0" w:evenVBand="0" w:oddHBand="0" w:evenHBand="0" w:firstRowFirstColumn="0" w:firstRowLastColumn="0" w:lastRowFirstColumn="0" w:lastRowLastColumn="0"/>
+            <w:cnfStyle w:val="001000000000"/>
             <w:tcW w:w="1951" w:type="dxa"/>
             <w:vMerge w:val="restart"/>
           </w:tcPr>
@@ -2976,7 +3080,7 @@
           <w:p>
             <w:pPr>
               <w:ind w:left="0" w:firstLine="0"/>
-              <w:cnfStyle w:val="000000000000" w:firstRow="0" w:lastRow="0" w:firstColumn="0" w:lastColumn="0" w:oddVBand="0" w:evenVBand="0" w:oddHBand="0" w:evenHBand="0" w:firstRowFirstColumn="0" w:firstRowLastColumn="0" w:lastRowFirstColumn="0" w:lastRowLastColumn="0"/>
+              <w:cnfStyle w:val="000000000000"/>
               <w:rPr>
                 <w:lang w:val="es-AR"/>
               </w:rPr>
@@ -3000,7 +3104,7 @@
                 <w:ilvl w:val="0"/>
                 <w:numId w:val="13"/>
               </w:numPr>
-              <w:cnfStyle w:val="000000000000" w:firstRow="0" w:lastRow="0" w:firstColumn="0" w:lastColumn="0" w:oddVBand="0" w:evenVBand="0" w:oddHBand="0" w:evenHBand="0" w:firstRowFirstColumn="0" w:firstRowLastColumn="0" w:lastRowFirstColumn="0" w:lastRowLastColumn="0"/>
+              <w:cnfStyle w:val="000000000000"/>
               <w:rPr>
                 <w:lang w:val="es-AR"/>
               </w:rPr>
@@ -3019,7 +3123,7 @@
                 <w:ilvl w:val="0"/>
                 <w:numId w:val="13"/>
               </w:numPr>
-              <w:cnfStyle w:val="000000000000" w:firstRow="0" w:lastRow="0" w:firstColumn="0" w:lastColumn="0" w:oddVBand="0" w:evenVBand="0" w:oddHBand="0" w:evenHBand="0" w:firstRowFirstColumn="0" w:firstRowLastColumn="0" w:lastRowFirstColumn="0" w:lastRowLastColumn="0"/>
+              <w:cnfStyle w:val="000000000000"/>
               <w:rPr>
                 <w:lang w:val="es-AR"/>
               </w:rPr>
@@ -3038,7 +3142,7 @@
                 <w:ilvl w:val="0"/>
                 <w:numId w:val="13"/>
               </w:numPr>
-              <w:cnfStyle w:val="000000000000" w:firstRow="0" w:lastRow="0" w:firstColumn="0" w:lastColumn="0" w:oddVBand="0" w:evenVBand="0" w:oddHBand="0" w:evenHBand="0" w:firstRowFirstColumn="0" w:firstRowLastColumn="0" w:lastRowFirstColumn="0" w:lastRowLastColumn="0"/>
+              <w:cnfStyle w:val="000000000000"/>
               <w:rPr>
                 <w:lang w:val="es-AR"/>
               </w:rPr>
@@ -3057,7 +3161,7 @@
                 <w:ilvl w:val="0"/>
                 <w:numId w:val="13"/>
               </w:numPr>
-              <w:cnfStyle w:val="000000000000" w:firstRow="0" w:lastRow="0" w:firstColumn="0" w:lastColumn="0" w:oddVBand="0" w:evenVBand="0" w:oddHBand="0" w:evenHBand="0" w:firstRowFirstColumn="0" w:firstRowLastColumn="0" w:lastRowFirstColumn="0" w:lastRowLastColumn="0"/>
+              <w:cnfStyle w:val="000000000000"/>
               <w:rPr>
                 <w:lang w:val="es-AR"/>
               </w:rPr>
@@ -3076,7 +3180,7 @@
                 <w:ilvl w:val="0"/>
                 <w:numId w:val="13"/>
               </w:numPr>
-              <w:cnfStyle w:val="000000000000" w:firstRow="0" w:lastRow="0" w:firstColumn="0" w:lastColumn="0" w:oddVBand="0" w:evenVBand="0" w:oddHBand="0" w:evenHBand="0" w:firstRowFirstColumn="0" w:firstRowLastColumn="0" w:lastRowFirstColumn="0" w:lastRowLastColumn="0"/>
+              <w:cnfStyle w:val="000000000000"/>
               <w:rPr>
                 <w:lang w:val="es-AR"/>
               </w:rPr>
@@ -3093,7 +3197,7 @@
       <w:tr>
         <w:tc>
           <w:tcPr>
-            <w:cnfStyle w:val="001000000000" w:firstRow="0" w:lastRow="0" w:firstColumn="1" w:lastColumn="0" w:oddVBand="0" w:evenVBand="0" w:oddHBand="0" w:evenHBand="0" w:firstRowFirstColumn="0" w:firstRowLastColumn="0" w:lastRowFirstColumn="0" w:lastRowLastColumn="0"/>
+            <w:cnfStyle w:val="001000000000"/>
             <w:tcW w:w="1951" w:type="dxa"/>
             <w:vMerge/>
           </w:tcPr>
@@ -3113,7 +3217,7 @@
           <w:p>
             <w:pPr>
               <w:ind w:left="0" w:firstLine="0"/>
-              <w:cnfStyle w:val="000000000000" w:firstRow="0" w:lastRow="0" w:firstColumn="0" w:lastColumn="0" w:oddVBand="0" w:evenVBand="0" w:oddHBand="0" w:evenHBand="0" w:firstRowFirstColumn="0" w:firstRowLastColumn="0" w:lastRowFirstColumn="0" w:lastRowLastColumn="0"/>
+              <w:cnfStyle w:val="000000000000"/>
               <w:rPr>
                 <w:i/>
                 <w:lang w:val="es-AR"/>
@@ -3139,16 +3243,24 @@
                 <w:ilvl w:val="0"/>
                 <w:numId w:val="15"/>
               </w:numPr>
-              <w:cnfStyle w:val="000000000000" w:firstRow="0" w:lastRow="0" w:firstColumn="0" w:lastColumn="0" w:oddVBand="0" w:evenVBand="0" w:oddHBand="0" w:evenHBand="0" w:firstRowFirstColumn="0" w:firstRowLastColumn="0" w:lastRowFirstColumn="0" w:lastRowLastColumn="0"/>
+              <w:cnfStyle w:val="000000000000"/>
               <w:rPr>
                 <w:lang w:val="es-AR"/>
               </w:rPr>
             </w:pPr>
+            <w:proofErr w:type="spellStart"/>
             <w:r>
               <w:rPr>
                 <w:lang w:val="es-AR"/>
               </w:rPr>
-              <w:t>Android 9</w:t>
+              <w:t>Android</w:t>
+            </w:r>
+            <w:proofErr w:type="spellEnd"/>
+            <w:r>
+              <w:rPr>
+                <w:lang w:val="es-AR"/>
+              </w:rPr>
+              <w:t xml:space="preserve"> 9</w:t>
             </w:r>
           </w:p>
           <w:p>
@@ -3158,7 +3270,7 @@
                 <w:ilvl w:val="0"/>
                 <w:numId w:val="15"/>
               </w:numPr>
-              <w:cnfStyle w:val="000000000000" w:firstRow="0" w:lastRow="0" w:firstColumn="0" w:lastColumn="0" w:oddVBand="0" w:evenVBand="0" w:oddHBand="0" w:evenHBand="0" w:firstRowFirstColumn="0" w:firstRowLastColumn="0" w:lastRowFirstColumn="0" w:lastRowLastColumn="0"/>
+              <w:cnfStyle w:val="000000000000"/>
               <w:rPr>
                 <w:lang w:val="es-AR"/>
               </w:rPr>
@@ -3177,7 +3289,7 @@
                 <w:ilvl w:val="0"/>
                 <w:numId w:val="15"/>
               </w:numPr>
-              <w:cnfStyle w:val="000000000000" w:firstRow="0" w:lastRow="0" w:firstColumn="0" w:lastColumn="0" w:oddVBand="0" w:evenVBand="0" w:oddHBand="0" w:evenHBand="0" w:firstRowFirstColumn="0" w:firstRowLastColumn="0" w:lastRowFirstColumn="0" w:lastRowLastColumn="0"/>
+              <w:cnfStyle w:val="000000000000"/>
               <w:rPr>
                 <w:lang w:val="es-AR"/>
               </w:rPr>
@@ -3194,7 +3306,7 @@
       <w:tr>
         <w:tc>
           <w:tcPr>
-            <w:cnfStyle w:val="001000000000" w:firstRow="0" w:lastRow="0" w:firstColumn="1" w:lastColumn="0" w:oddVBand="0" w:evenVBand="0" w:oddHBand="0" w:evenHBand="0" w:firstRowFirstColumn="0" w:firstRowLastColumn="0" w:lastRowFirstColumn="0" w:lastRowLastColumn="0"/>
+            <w:cnfStyle w:val="001000000000"/>
             <w:tcW w:w="1951" w:type="dxa"/>
           </w:tcPr>
           <w:p>
@@ -3219,17 +3331,19 @@
           <w:p>
             <w:pPr>
               <w:ind w:left="0" w:firstLine="0"/>
-              <w:cnfStyle w:val="000000000000" w:firstRow="0" w:lastRow="0" w:firstColumn="0" w:lastColumn="0" w:oddVBand="0" w:evenVBand="0" w:oddHBand="0" w:evenHBand="0" w:firstRowFirstColumn="0" w:firstRowLastColumn="0" w:lastRowFirstColumn="0" w:lastRowLastColumn="0"/>
+              <w:cnfStyle w:val="000000000000"/>
               <w:rPr>
                 <w:lang w:val="es-AR"/>
               </w:rPr>
             </w:pPr>
+            <w:proofErr w:type="spellStart"/>
             <w:r>
               <w:rPr>
                 <w:lang w:val="es-AR"/>
               </w:rPr>
               <w:t>Notebook</w:t>
             </w:r>
+            <w:proofErr w:type="spellEnd"/>
           </w:p>
         </w:tc>
         <w:tc>
@@ -3243,7 +3357,7 @@
                 <w:ilvl w:val="0"/>
                 <w:numId w:val="16"/>
               </w:numPr>
-              <w:cnfStyle w:val="000000000000" w:firstRow="0" w:lastRow="0" w:firstColumn="0" w:lastColumn="0" w:oddVBand="0" w:evenVBand="0" w:oddHBand="0" w:evenHBand="0" w:firstRowFirstColumn="0" w:firstRowLastColumn="0" w:lastRowFirstColumn="0" w:lastRowLastColumn="0"/>
+              <w:cnfStyle w:val="000000000000"/>
               <w:rPr>
                 <w:lang w:val="es-AR"/>
               </w:rPr>
@@ -3262,7 +3376,7 @@
                 <w:ilvl w:val="0"/>
                 <w:numId w:val="16"/>
               </w:numPr>
-              <w:cnfStyle w:val="000000000000" w:firstRow="0" w:lastRow="0" w:firstColumn="0" w:lastColumn="0" w:oddVBand="0" w:evenVBand="0" w:oddHBand="0" w:evenHBand="0" w:firstRowFirstColumn="0" w:firstRowLastColumn="0" w:lastRowFirstColumn="0" w:lastRowLastColumn="0"/>
+              <w:cnfStyle w:val="000000000000"/>
               <w:rPr>
                 <w:lang w:val="es-AR"/>
               </w:rPr>
@@ -3281,7 +3395,7 @@
                 <w:ilvl w:val="0"/>
                 <w:numId w:val="16"/>
               </w:numPr>
-              <w:cnfStyle w:val="000000000000" w:firstRow="0" w:lastRow="0" w:firstColumn="0" w:lastColumn="0" w:oddVBand="0" w:evenVBand="0" w:oddHBand="0" w:evenHBand="0" w:firstRowFirstColumn="0" w:firstRowLastColumn="0" w:lastRowFirstColumn="0" w:lastRowLastColumn="0"/>
+              <w:cnfStyle w:val="000000000000"/>
               <w:rPr>
                 <w:lang w:val="es-AR"/>
               </w:rPr>
@@ -3300,7 +3414,7 @@
                 <w:ilvl w:val="0"/>
                 <w:numId w:val="16"/>
               </w:numPr>
-              <w:cnfStyle w:val="000000000000" w:firstRow="0" w:lastRow="0" w:firstColumn="0" w:lastColumn="0" w:oddVBand="0" w:evenVBand="0" w:oddHBand="0" w:evenHBand="0" w:firstRowFirstColumn="0" w:firstRowLastColumn="0" w:lastRowFirstColumn="0" w:lastRowLastColumn="0"/>
+              <w:cnfStyle w:val="000000000000"/>
               <w:rPr>
                 <w:lang w:val="es-AR"/>
               </w:rPr>
@@ -3319,7 +3433,7 @@
                 <w:ilvl w:val="0"/>
                 <w:numId w:val="16"/>
               </w:numPr>
-              <w:cnfStyle w:val="000000000000" w:firstRow="0" w:lastRow="0" w:firstColumn="0" w:lastColumn="0" w:oddVBand="0" w:evenVBand="0" w:oddHBand="0" w:evenHBand="0" w:firstRowFirstColumn="0" w:firstRowLastColumn="0" w:lastRowFirstColumn="0" w:lastRowLastColumn="0"/>
+              <w:cnfStyle w:val="000000000000"/>
               <w:rPr>
                 <w:lang w:val="es-AR"/>
               </w:rPr>
@@ -3336,7 +3450,7 @@
       <w:tr>
         <w:tc>
           <w:tcPr>
-            <w:cnfStyle w:val="001000000000" w:firstRow="0" w:lastRow="0" w:firstColumn="1" w:lastColumn="0" w:oddVBand="0" w:evenVBand="0" w:oddHBand="0" w:evenHBand="0" w:firstRowFirstColumn="0" w:firstRowLastColumn="0" w:lastRowFirstColumn="0" w:lastRowLastColumn="0"/>
+            <w:cnfStyle w:val="001000000000"/>
             <w:tcW w:w="1951" w:type="dxa"/>
           </w:tcPr>
           <w:p>
@@ -3355,7 +3469,7 @@
           <w:p>
             <w:pPr>
               <w:ind w:left="0" w:firstLine="0"/>
-              <w:cnfStyle w:val="000000000000" w:firstRow="0" w:lastRow="0" w:firstColumn="0" w:lastColumn="0" w:oddVBand="0" w:evenVBand="0" w:oddHBand="0" w:evenHBand="0" w:firstRowFirstColumn="0" w:firstRowLastColumn="0" w:lastRowFirstColumn="0" w:lastRowLastColumn="0"/>
+              <w:cnfStyle w:val="000000000000"/>
               <w:rPr>
                 <w:lang w:val="es-AR"/>
               </w:rPr>
@@ -3379,16 +3493,24 @@
                 <w:ilvl w:val="0"/>
                 <w:numId w:val="17"/>
               </w:numPr>
-              <w:cnfStyle w:val="000000000000" w:firstRow="0" w:lastRow="0" w:firstColumn="0" w:lastColumn="0" w:oddVBand="0" w:evenVBand="0" w:oddHBand="0" w:evenHBand="0" w:firstRowFirstColumn="0" w:firstRowLastColumn="0" w:lastRowFirstColumn="0" w:lastRowLastColumn="0"/>
+              <w:cnfStyle w:val="000000000000"/>
               <w:rPr>
                 <w:lang w:val="es-AR"/>
               </w:rPr>
             </w:pPr>
+            <w:proofErr w:type="spellStart"/>
             <w:r>
               <w:rPr>
                 <w:lang w:val="es-AR"/>
               </w:rPr>
-              <w:t>iOS 13</w:t>
+              <w:t>iOS</w:t>
+            </w:r>
+            <w:proofErr w:type="spellEnd"/>
+            <w:r>
+              <w:rPr>
+                <w:lang w:val="es-AR"/>
+              </w:rPr>
+              <w:t xml:space="preserve"> 13</w:t>
             </w:r>
           </w:p>
           <w:p>
@@ -3398,7 +3520,7 @@
                 <w:ilvl w:val="0"/>
                 <w:numId w:val="17"/>
               </w:numPr>
-              <w:cnfStyle w:val="000000000000" w:firstRow="0" w:lastRow="0" w:firstColumn="0" w:lastColumn="0" w:oddVBand="0" w:evenVBand="0" w:oddHBand="0" w:evenHBand="0" w:firstRowFirstColumn="0" w:firstRowLastColumn="0" w:lastRowFirstColumn="0" w:lastRowLastColumn="0"/>
+              <w:cnfStyle w:val="000000000000"/>
               <w:rPr>
                 <w:lang w:val="es-AR"/>
               </w:rPr>
@@ -3417,7 +3539,7 @@
                 <w:ilvl w:val="0"/>
                 <w:numId w:val="17"/>
               </w:numPr>
-              <w:cnfStyle w:val="000000000000" w:firstRow="0" w:lastRow="0" w:firstColumn="0" w:lastColumn="0" w:oddVBand="0" w:evenVBand="0" w:oddHBand="0" w:evenHBand="0" w:firstRowFirstColumn="0" w:firstRowLastColumn="0" w:lastRowFirstColumn="0" w:lastRowLastColumn="0"/>
+              <w:cnfStyle w:val="000000000000"/>
               <w:rPr>
                 <w:lang w:val="es-AR"/>
               </w:rPr>
@@ -3434,7 +3556,7 @@
       <w:tr>
         <w:tc>
           <w:tcPr>
-            <w:cnfStyle w:val="001000000000" w:firstRow="0" w:lastRow="0" w:firstColumn="1" w:lastColumn="0" w:oddVBand="0" w:evenVBand="0" w:oddHBand="0" w:evenHBand="0" w:firstRowFirstColumn="0" w:firstRowLastColumn="0" w:lastRowFirstColumn="0" w:lastRowLastColumn="0"/>
+            <w:cnfStyle w:val="001000000000"/>
             <w:tcW w:w="1951" w:type="dxa"/>
           </w:tcPr>
           <w:p>
@@ -3459,11 +3581,17 @@
           <w:p>
             <w:pPr>
               <w:ind w:left="0" w:firstLine="0"/>
-              <w:cnfStyle w:val="000000000000" w:firstRow="0" w:lastRow="0" w:firstColumn="0" w:lastColumn="0" w:oddVBand="0" w:evenVBand="0" w:oddHBand="0" w:evenHBand="0" w:firstRowFirstColumn="0" w:firstRowLastColumn="0" w:lastRowFirstColumn="0" w:lastRowLastColumn="0"/>
+              <w:cnfStyle w:val="000000000000"/>
               <w:rPr>
                 <w:lang w:val="es-AR"/>
               </w:rPr>
             </w:pPr>
+            <w:r>
+              <w:rPr>
+                <w:lang w:val="es-AR"/>
+              </w:rPr>
+              <w:t>PC de escritorio</w:t>
+            </w:r>
           </w:p>
         </w:tc>
         <w:tc>
@@ -3472,19 +3600,105 @@
           </w:tcPr>
           <w:p>
             <w:pPr>
-              <w:ind w:left="0" w:firstLine="0"/>
-              <w:cnfStyle w:val="000000000000" w:firstRow="0" w:lastRow="0" w:firstColumn="0" w:lastColumn="0" w:oddVBand="0" w:evenVBand="0" w:oddHBand="0" w:evenHBand="0" w:firstRowFirstColumn="0" w:firstRowLastColumn="0" w:lastRowFirstColumn="0" w:lastRowLastColumn="0"/>
+              <w:pStyle w:val="Prrafodelista"/>
+              <w:numPr>
+                <w:ilvl w:val="0"/>
+                <w:numId w:val="16"/>
+              </w:numPr>
+              <w:cnfStyle w:val="000000000000"/>
               <w:rPr>
                 <w:lang w:val="es-AR"/>
               </w:rPr>
             </w:pPr>
+            <w:r>
+              <w:rPr>
+                <w:lang w:val="es-AR"/>
+              </w:rPr>
+              <w:t>SO: Windows 7</w:t>
+            </w:r>
+          </w:p>
+          <w:p>
+            <w:pPr>
+              <w:pStyle w:val="Prrafodelista"/>
+              <w:numPr>
+                <w:ilvl w:val="0"/>
+                <w:numId w:val="16"/>
+              </w:numPr>
+              <w:cnfStyle w:val="000000000000"/>
+              <w:rPr>
+                <w:lang w:val="es-AR"/>
+              </w:rPr>
+            </w:pPr>
+            <w:r>
+              <w:rPr>
+                <w:lang w:val="es-AR"/>
+              </w:rPr>
+              <w:t>CPU: Intel i3 4160</w:t>
+            </w:r>
+          </w:p>
+          <w:p>
+            <w:pPr>
+              <w:pStyle w:val="Prrafodelista"/>
+              <w:numPr>
+                <w:ilvl w:val="0"/>
+                <w:numId w:val="16"/>
+              </w:numPr>
+              <w:cnfStyle w:val="000000000000"/>
+              <w:rPr>
+                <w:lang w:val="es-AR"/>
+              </w:rPr>
+            </w:pPr>
+            <w:r>
+              <w:rPr>
+                <w:lang w:val="es-AR"/>
+              </w:rPr>
+              <w:t>RAM: 8 GB</w:t>
+            </w:r>
+          </w:p>
+          <w:p>
+            <w:pPr>
+              <w:pStyle w:val="Prrafodelista"/>
+              <w:numPr>
+                <w:ilvl w:val="0"/>
+                <w:numId w:val="16"/>
+              </w:numPr>
+              <w:cnfStyle w:val="000000000000"/>
+              <w:rPr>
+                <w:lang w:val="es-AR"/>
+              </w:rPr>
+            </w:pPr>
+            <w:r>
+              <w:rPr>
+                <w:lang w:val="es-AR"/>
+              </w:rPr>
+              <w:t>HDD: 465 GB</w:t>
+            </w:r>
+          </w:p>
+          <w:p>
+            <w:pPr>
+              <w:pStyle w:val="Prrafodelista"/>
+              <w:numPr>
+                <w:ilvl w:val="0"/>
+                <w:numId w:val="16"/>
+              </w:numPr>
+              <w:cnfStyle w:val="000000000000"/>
+              <w:rPr>
+                <w:lang w:val="es-AR"/>
+              </w:rPr>
+            </w:pPr>
+            <w:r>
+              <w:rPr>
+                <w:lang w:val="es-AR"/>
+              </w:rPr>
+              <w:t>GPU: integrados del CPU</w:t>
+            </w:r>
           </w:p>
         </w:tc>
       </w:tr>
       <w:tr>
         <w:tc>
           <w:tcPr>
-            <w:cnfStyle w:val="001000000000" w:firstRow="0" w:lastRow="0" w:firstColumn="1" w:lastColumn="0" w:oddVBand="0" w:evenVBand="0" w:oddHBand="0" w:evenHBand="0" w:firstRowFirstColumn="0" w:firstRowLastColumn="0" w:lastRowFirstColumn="0" w:lastRowLastColumn="0"/>
+            <w:cnfStyle w:val="001000000000"/>
             <w:tcW w:w="1951" w:type="dxa"/>
           </w:tcPr>
           <w:p>
@@ -3503,11 +3717,17 @@
           <w:p>
             <w:pPr>
               <w:ind w:left="0" w:firstLine="0"/>
-              <w:cnfStyle w:val="000000000000" w:firstRow="0" w:lastRow="0" w:firstColumn="0" w:lastColumn="0" w:oddVBand="0" w:evenVBand="0" w:oddHBand="0" w:evenHBand="0" w:firstRowFirstColumn="0" w:firstRowLastColumn="0" w:lastRowFirstColumn="0" w:lastRowLastColumn="0"/>
+              <w:cnfStyle w:val="000000000000"/>
               <w:rPr>
                 <w:lang w:val="es-AR"/>
               </w:rPr>
             </w:pPr>
+            <w:r>
+              <w:rPr>
+                <w:lang w:val="es-AR"/>
+              </w:rPr>
+              <w:t>Smartphone</w:t>
+            </w:r>
           </w:p>
         </w:tc>
         <w:tc>
@@ -3516,12 +3736,80 @@
           </w:tcPr>
           <w:p>
             <w:pPr>
-              <w:ind w:left="0" w:firstLine="0"/>
-              <w:cnfStyle w:val="000000000000" w:firstRow="0" w:lastRow="0" w:firstColumn="0" w:lastColumn="0" w:oddVBand="0" w:evenVBand="0" w:oddHBand="0" w:evenHBand="0" w:firstRowFirstColumn="0" w:firstRowLastColumn="0" w:lastRowFirstColumn="0" w:lastRowLastColumn="0"/>
+              <w:pStyle w:val="Prrafodelista"/>
+              <w:numPr>
+                <w:ilvl w:val="0"/>
+                <w:numId w:val="15"/>
+              </w:numPr>
+              <w:cnfStyle w:val="000000000000"/>
               <w:rPr>
                 <w:lang w:val="es-AR"/>
               </w:rPr>
             </w:pPr>
+            <w:proofErr w:type="spellStart"/>
+            <w:r>
+              <w:rPr>
+                <w:lang w:val="es-AR"/>
+              </w:rPr>
+              <w:t>Android</w:t>
+            </w:r>
+            <w:proofErr w:type="spellEnd"/>
+            <w:r>
+              <w:rPr>
+                <w:lang w:val="es-AR"/>
+              </w:rPr>
+              <w:t xml:space="preserve"> 10</w:t>
+            </w:r>
+          </w:p>
+          <w:p>
+            <w:pPr>
+              <w:pStyle w:val="Prrafodelista"/>
+              <w:numPr>
+                <w:ilvl w:val="0"/>
+                <w:numId w:val="15"/>
+              </w:numPr>
+              <w:cnfStyle w:val="000000000000"/>
+              <w:rPr>
+                <w:lang w:val="es-AR"/>
+              </w:rPr>
+            </w:pPr>
+            <w:r>
+              <w:rPr>
+                <w:lang w:val="es-AR"/>
+              </w:rPr>
+              <w:t>Almacenamiento: 32</w:t>
+            </w:r>
+            <w:r>
+              <w:rPr>
+                <w:lang w:val="es-AR"/>
+              </w:rPr>
+              <w:t>GB</w:t>
+            </w:r>
+          </w:p>
+          <w:p>
+            <w:pPr>
+              <w:pStyle w:val="Prrafodelista"/>
+              <w:numPr>
+                <w:ilvl w:val="0"/>
+                <w:numId w:val="15"/>
+              </w:numPr>
+              <w:cnfStyle w:val="000000000000"/>
+              <w:rPr>
+                <w:lang w:val="es-AR"/>
+              </w:rPr>
+            </w:pPr>
+            <w:r>
+              <w:rPr>
+                <w:lang w:val="es-AR"/>
+              </w:rPr>
+              <w:t>RAM: 3</w:t>
+            </w:r>
+            <w:r>
+              <w:rPr>
+                <w:lang w:val="es-AR"/>
+              </w:rPr>
+              <w:t>GB</w:t>
+            </w:r>
           </w:p>
         </w:tc>
       </w:tr>
@@ -3561,7 +3849,15 @@
         <w:t xml:space="preserve">programas, </w:t>
       </w:r>
       <w:r>
-        <w:t>librerías y frameworks utilizados para el desarrollo y la presentación del proyecto</w:t>
+        <w:t xml:space="preserve">librerías y </w:t>
+      </w:r>
+      <w:proofErr w:type="spellStart"/>
+      <w:r>
+        <w:t>frameworks</w:t>
+      </w:r>
+      <w:proofErr w:type="spellEnd"/>
+      <w:r>
+        <w:t xml:space="preserve"> utilizados para el desarrollo y la presentación del proyecto</w:t>
       </w:r>
     </w:p>
     <w:p>
@@ -3593,7 +3889,27 @@
         <w:t xml:space="preserve"> </w:t>
       </w:r>
       <w:r>
-        <w:t>(acrónimo recursivo de PHP: Hypertext Preprocessor) es un lenguaje de código abierto muy popular especialmente adecuado para el desarrollo web y que puede ser incrustado en HTML.</w:t>
+        <w:t xml:space="preserve">(acrónimo recursivo de PHP: </w:t>
+      </w:r>
+      <w:proofErr w:type="spellStart"/>
+      <w:r>
+        <w:t>Hypertext</w:t>
+      </w:r>
+      <w:proofErr w:type="spellEnd"/>
+      <w:r>
+        <w:t xml:space="preserve"> </w:t>
+      </w:r>
+      <w:proofErr w:type="spellStart"/>
+      <w:r>
+        <w:t>Preprocessor</w:t>
+      </w:r>
+      <w:proofErr w:type="spellEnd"/>
+      <w:r>
+        <w:t xml:space="preserve">) es un lenguaje de código abierto muy popular especialmente adecuado para el desarrollo web y que puede ser incrustado </w:t>
+      </w:r>
+      <w:r>
+        <w:lastRenderedPageBreak/>
+        <w:t>en HTML.</w:t>
       </w:r>
       <w:r>
         <w:t xml:space="preserve"> Es el lenguaje principal utilizado en el sistema</w:t>
@@ -3605,7 +3921,23 @@
         <w:t>.</w:t>
       </w:r>
       <w:r>
-        <w:t xml:space="preserve"> También es utilizado como “Web Service” para la aplicación móvil en Ionic.</w:t>
+        <w:t xml:space="preserve"> También es utilizado como “Web </w:t>
+      </w:r>
+      <w:proofErr w:type="spellStart"/>
+      <w:r>
+        <w:t>Service</w:t>
+      </w:r>
+      <w:proofErr w:type="spellEnd"/>
+      <w:r>
+        <w:t xml:space="preserve">” para la aplicación móvil en </w:t>
+      </w:r>
+      <w:proofErr w:type="spellStart"/>
+      <w:r>
+        <w:t>Ionic</w:t>
+      </w:r>
+      <w:proofErr w:type="spellEnd"/>
+      <w:r>
+        <w:t>.</w:t>
       </w:r>
     </w:p>
     <w:p>
@@ -3659,6 +3991,7 @@
           <w:u w:val="single"/>
         </w:rPr>
       </w:pPr>
+      <w:proofErr w:type="spellStart"/>
       <w:r>
         <w:rPr>
           <w:b/>
@@ -3666,6 +3999,7 @@
         </w:rPr>
         <w:t>JavaScript</w:t>
       </w:r>
+      <w:proofErr w:type="spellEnd"/>
       <w:r>
         <w:rPr>
           <w:b/>
@@ -3681,13 +4015,21 @@
           <w:u w:val="single"/>
         </w:rPr>
       </w:pPr>
+      <w:proofErr w:type="spellStart"/>
       <w:r>
         <w:rPr>
           <w:b/>
           <w:u w:val="single"/>
         </w:rPr>
-        <w:lastRenderedPageBreak/>
-        <w:t>MySQL:</w:t>
+        <w:t>MySQL</w:t>
+      </w:r>
+      <w:proofErr w:type="spellEnd"/>
+      <w:r>
+        <w:rPr>
+          <w:b/>
+          <w:u w:val="single"/>
+        </w:rPr>
+        <w:t>:</w:t>
       </w:r>
     </w:p>
     <w:p>
@@ -3711,46 +4053,48 @@
           <w:lang w:val="en-US"/>
         </w:rPr>
       </w:pPr>
+      <w:proofErr w:type="spellStart"/>
       <w:r>
         <w:rPr>
           <w:b/>
           <w:u w:val="single"/>
           <w:lang w:val="en-US"/>
         </w:rPr>
-        <w:t>Git GUI</w:t>
-      </w:r>
+        <w:t>Git</w:t>
+      </w:r>
+      <w:proofErr w:type="spellEnd"/>
       <w:r>
         <w:rPr>
           <w:b/>
           <w:u w:val="single"/>
           <w:lang w:val="en-US"/>
         </w:rPr>
-        <w:t>:</w:t>
-      </w:r>
-    </w:p>
-    <w:p>
-      <w:pPr>
+        <w:t xml:space="preserve"> GUI</w:t>
+      </w:r>
+      <w:r>
         <w:rPr>
           <w:b/>
           <w:u w:val="single"/>
           <w:lang w:val="en-US"/>
         </w:rPr>
-      </w:pPr>
-      <w:r>
+        <w:t>:</w:t>
+      </w:r>
+    </w:p>
+    <w:p>
+      <w:pPr>
         <w:rPr>
           <w:b/>
           <w:u w:val="single"/>
           <w:lang w:val="en-US"/>
         </w:rPr>
-        <w:t>Tortoise SVN</w:t>
-      </w:r>
+      </w:pPr>
       <w:r>
         <w:rPr>
           <w:b/>
           <w:u w:val="single"/>
           <w:lang w:val="en-US"/>
         </w:rPr>
-        <w:t>:</w:t>
+        <w:t>Tortoise SVN</w:t>
       </w:r>
       <w:r>
         <w:rPr>
@@ -3758,344 +4102,425 @@
           <w:u w:val="single"/>
           <w:lang w:val="en-US"/>
         </w:rPr>
-        <w:t xml:space="preserve"> </w:t>
-      </w:r>
-    </w:p>
-    <w:p>
-      <w:pPr>
+        <w:t>:</w:t>
+      </w:r>
+      <w:r>
         <w:rPr>
           <w:b/>
           <w:u w:val="single"/>
           <w:lang w:val="en-US"/>
         </w:rPr>
-      </w:pPr>
-      <w:r>
+        <w:t xml:space="preserve"> </w:t>
+      </w:r>
+    </w:p>
+    <w:p>
+      <w:pPr>
         <w:rPr>
           <w:b/>
           <w:u w:val="single"/>
           <w:lang w:val="en-US"/>
         </w:rPr>
-        <w:t>NetBeans:</w:t>
-      </w:r>
-    </w:p>
-    <w:p>
-      <w:pPr>
-        <w:rPr>
-          <w:b/>
-          <w:u w:val="single"/>
-        </w:rPr>
-      </w:pPr>
-      <w:r>
-        <w:rPr>
-          <w:b/>
-          <w:u w:val="single"/>
-        </w:rPr>
-        <w:t xml:space="preserve">XAMPP: </w:t>
-      </w:r>
-    </w:p>
-    <w:p>
-      <w:pPr>
-        <w:rPr>
-          <w:b/>
-          <w:u w:val="single"/>
-        </w:rPr>
-      </w:pPr>
-      <w:r>
-        <w:rPr>
-          <w:b/>
-          <w:u w:val="single"/>
-        </w:rPr>
-        <w:t>Notepad++:</w:t>
-      </w:r>
-    </w:p>
-    <w:p>
-      <w:r>
-        <w:rPr>
-          <w:u w:val="single"/>
-        </w:rPr>
-        <w:t>Flock</w:t>
-      </w:r>
-      <w:r>
-        <w:rPr>
-          <w:u w:val="single"/>
-        </w:rPr>
-        <w:t>:</w:t>
-      </w:r>
-      <w:r>
-        <w:t xml:space="preserve"> en etapas tempranas del desarrollo… usamos esta herramienta para comunicarnos</w:t>
-      </w:r>
-    </w:p>
-    <w:p>
-      <w:r>
-        <w:rPr>
-          <w:u w:val="single"/>
-        </w:rPr>
-        <w:t>WhatsApp</w:t>
-      </w:r>
-      <w:r>
-        <w:t>: desde el momento en que comenzó el proyecto… Grupo de whatsapp. Videollamadas en pandemia</w:t>
-      </w:r>
-    </w:p>
-    <w:p>
-      <w:r>
-        <w:rPr>
-          <w:u w:val="single"/>
-        </w:rPr>
-        <w:t>Google Drive</w:t>
-      </w:r>
-      <w:r>
-        <w:rPr>
-          <w:u w:val="single"/>
-        </w:rPr>
-        <w:t>:</w:t>
-      </w:r>
-      <w:r>
-        <w:t xml:space="preserve"> documentos </w:t>
-      </w:r>
-      <w:r>
-        <w:sym w:font="Wingdings" w:char="F0E0"/>
-      </w:r>
-      <w:r>
-        <w:t xml:space="preserve"> del proyecto o de buenas prácticas</w:t>
-      </w:r>
-    </w:p>
-    <w:p/>
-    <w:p>
-      <w:pPr>
-        <w:pStyle w:val="PSI-Ttulo3"/>
-      </w:pPr>
-      <w:bookmarkStart w:id="18" w:name="_Toc49725223"/>
-      <w:r>
-        <w:t>Librerías y Frameworks</w:t>
-      </w:r>
-      <w:bookmarkEnd w:id="18"/>
-      <w:r>
-        <w:t xml:space="preserve"> </w:t>
-      </w:r>
-    </w:p>
-    <w:p>
-      <w:r>
-        <w:rPr>
-          <w:b/>
-          <w:u w:val="single"/>
-        </w:rPr>
-        <w:t>UARGFlow</w:t>
-      </w:r>
-      <w:r>
-        <w:rPr>
-          <w:b/>
-          <w:u w:val="single"/>
-        </w:rPr>
-        <w:t>:</w:t>
-      </w:r>
-      <w:r>
-        <w:rPr>
-          <w:b/>
-          <w:u w:val="single"/>
-        </w:rPr>
-        <w:t xml:space="preserve"> </w:t>
-      </w:r>
-      <w:r>
-        <w:t xml:space="preserve">es un framework desarrollado por alumnos y docentes de la universidad que </w:t>
-      </w:r>
-      <w:r>
-        <w:t xml:space="preserve">incluye </w:t>
-      </w:r>
-      <w:r>
-        <w:t>el</w:t>
-      </w:r>
-      <w:r>
-        <w:t xml:space="preserve"> </w:t>
-      </w:r>
-      <w:r>
-        <w:t>login</w:t>
-      </w:r>
-      <w:r>
-        <w:t xml:space="preserve"> al sistema</w:t>
-      </w:r>
-      <w:r>
-        <w:t xml:space="preserve"> por medio de </w:t>
-      </w:r>
-      <w:r>
-        <w:t xml:space="preserve">un </w:t>
-      </w:r>
-      <w:r>
-        <w:t>correo de Google</w:t>
-      </w:r>
-      <w:r>
-        <w:t xml:space="preserve"> y la gestión de usuarios, roles y permisos. Además, marca un estándar en cuanto al diseño de interfaces gráficas y en cuanto a la forma de codificar.</w:t>
-      </w:r>
-    </w:p>
-    <w:p>
-      <w:r>
-        <w:rPr>
-          <w:b/>
-          <w:u w:val="single"/>
-        </w:rPr>
-        <w:t>Bootstrap</w:t>
-      </w:r>
-      <w:r>
-        <w:rPr>
-          <w:b/>
-          <w:u w:val="single"/>
-        </w:rPr>
-        <w:t>:</w:t>
-      </w:r>
-      <w:r>
-        <w:t xml:space="preserve"> es un framework front-end gratuito para realizar un desarrollo web más rápido y fácil. Incluye plantillas de diseño basadas en HTML y CSS para tipografía, formularios, botones, tablas, navegación, modales, carruseles de imágenes y muchos otros, así como complementos de JavaScript opcionales. Además, brinda la capacidad de crear fácilmente diseños responsivos</w:t>
-      </w:r>
-      <w:r>
-        <w:t xml:space="preserve">. </w:t>
-      </w:r>
-    </w:p>
-    <w:p>
-      <w:pPr>
-        <w:rPr>
-          <w:b/>
-          <w:u w:val="single"/>
-        </w:rPr>
-      </w:pPr>
-      <w:r>
-        <w:rPr>
-          <w:b/>
-          <w:u w:val="single"/>
-        </w:rPr>
-        <w:t>JQuery</w:t>
-      </w:r>
-      <w:r>
-        <w:rPr>
-          <w:b/>
-          <w:u w:val="single"/>
-        </w:rPr>
-        <w:t>:</w:t>
-      </w:r>
-    </w:p>
-    <w:p>
-      <w:pPr>
+      </w:pPr>
+      <w:proofErr w:type="spellStart"/>
+      <w:r>
         <w:rPr>
           <w:b/>
           <w:u w:val="single"/>
           <w:lang w:val="en-US"/>
         </w:rPr>
-      </w:pPr>
+        <w:t>NetBeans</w:t>
+      </w:r>
+      <w:proofErr w:type="spellEnd"/>
       <w:r>
         <w:rPr>
           <w:b/>
           <w:u w:val="single"/>
           <w:lang w:val="en-US"/>
         </w:rPr>
-        <w:t>Bootstrap Table</w:t>
-      </w:r>
-      <w:r>
+        <w:t>:</w:t>
+      </w:r>
+    </w:p>
+    <w:p>
+      <w:pPr>
+        <w:rPr>
+          <w:b/>
+          <w:u w:val="single"/>
+        </w:rPr>
+      </w:pPr>
+      <w:r>
+        <w:rPr>
+          <w:b/>
+          <w:u w:val="single"/>
+        </w:rPr>
+        <w:t xml:space="preserve">XAMPP: </w:t>
+      </w:r>
+    </w:p>
+    <w:p>
+      <w:pPr>
+        <w:rPr>
+          <w:b/>
+          <w:u w:val="single"/>
+        </w:rPr>
+      </w:pPr>
+      <w:proofErr w:type="spellStart"/>
+      <w:r>
+        <w:rPr>
+          <w:b/>
+          <w:u w:val="single"/>
+        </w:rPr>
+        <w:t>Notepad</w:t>
+      </w:r>
+      <w:proofErr w:type="spellEnd"/>
+      <w:r>
+        <w:rPr>
+          <w:b/>
+          <w:u w:val="single"/>
+        </w:rPr>
+        <w:t>++:</w:t>
+      </w:r>
+    </w:p>
+    <w:p>
+      <w:proofErr w:type="spellStart"/>
+      <w:r>
+        <w:rPr>
+          <w:u w:val="single"/>
+        </w:rPr>
+        <w:t>Flock</w:t>
+      </w:r>
+      <w:proofErr w:type="spellEnd"/>
+      <w:r>
+        <w:rPr>
+          <w:u w:val="single"/>
+        </w:rPr>
+        <w:t>:</w:t>
+      </w:r>
+      <w:r>
+        <w:t xml:space="preserve"> en etapas tempranas del desarrollo… usamos esta herramienta para comunicarnos</w:t>
+      </w:r>
+    </w:p>
+    <w:p>
+      <w:proofErr w:type="spellStart"/>
+      <w:r>
+        <w:rPr>
+          <w:u w:val="single"/>
+        </w:rPr>
+        <w:t>WhatsApp</w:t>
+      </w:r>
+      <w:proofErr w:type="spellEnd"/>
+      <w:r>
+        <w:t xml:space="preserve">: desde el momento en que comenzó el proyecto… Grupo de </w:t>
+      </w:r>
+      <w:proofErr w:type="spellStart"/>
+      <w:r>
+        <w:t>whatsapp</w:t>
+      </w:r>
+      <w:proofErr w:type="spellEnd"/>
+      <w:r>
+        <w:t xml:space="preserve">. </w:t>
+      </w:r>
+      <w:proofErr w:type="spellStart"/>
+      <w:r>
+        <w:t>Videollamadas</w:t>
+      </w:r>
+      <w:proofErr w:type="spellEnd"/>
+      <w:r>
+        <w:t xml:space="preserve"> en pandemia</w:t>
+      </w:r>
+    </w:p>
+    <w:p>
+      <w:r>
+        <w:rPr>
+          <w:u w:val="single"/>
+        </w:rPr>
+        <w:t>Google Drive</w:t>
+      </w:r>
+      <w:r>
+        <w:rPr>
+          <w:u w:val="single"/>
+        </w:rPr>
+        <w:t>:</w:t>
+      </w:r>
+      <w:r>
+        <w:t xml:space="preserve"> documentos </w:t>
+      </w:r>
+      <w:r>
+        <w:sym w:font="Wingdings" w:char="F0E0"/>
+      </w:r>
+      <w:r>
+        <w:t xml:space="preserve"> del proyecto o de buenas prácticas</w:t>
+      </w:r>
+    </w:p>
+    <w:p/>
+    <w:p>
+      <w:pPr>
+        <w:pStyle w:val="PSI-Ttulo3"/>
+      </w:pPr>
+      <w:bookmarkStart w:id="18" w:name="_Toc49725223"/>
+      <w:r>
+        <w:t xml:space="preserve">Librerías y </w:t>
+      </w:r>
+      <w:proofErr w:type="spellStart"/>
+      <w:r>
+        <w:t>Frameworks</w:t>
+      </w:r>
+      <w:bookmarkEnd w:id="18"/>
+      <w:proofErr w:type="spellEnd"/>
+      <w:r>
+        <w:t xml:space="preserve"> </w:t>
+      </w:r>
+    </w:p>
+    <w:p>
+      <w:proofErr w:type="spellStart"/>
+      <w:r>
+        <w:rPr>
+          <w:b/>
+          <w:u w:val="single"/>
+        </w:rPr>
+        <w:t>UARGFlow</w:t>
+      </w:r>
+      <w:proofErr w:type="spellEnd"/>
+      <w:r>
+        <w:rPr>
+          <w:b/>
+          <w:u w:val="single"/>
+        </w:rPr>
+        <w:t>:</w:t>
+      </w:r>
+      <w:r>
+        <w:rPr>
+          <w:b/>
+          <w:u w:val="single"/>
+        </w:rPr>
+        <w:t xml:space="preserve"> </w:t>
+      </w:r>
+      <w:r>
+        <w:t xml:space="preserve">es un </w:t>
+      </w:r>
+      <w:proofErr w:type="spellStart"/>
+      <w:r>
+        <w:t>framework</w:t>
+      </w:r>
+      <w:proofErr w:type="spellEnd"/>
+      <w:r>
+        <w:t xml:space="preserve"> desarrollado por alumnos y docentes de la universidad que </w:t>
+      </w:r>
+      <w:r>
+        <w:t xml:space="preserve">incluye </w:t>
+      </w:r>
+      <w:r>
+        <w:t>el</w:t>
+      </w:r>
+      <w:r>
+        <w:t xml:space="preserve"> </w:t>
+      </w:r>
+      <w:proofErr w:type="spellStart"/>
+      <w:r>
+        <w:t>login</w:t>
+      </w:r>
+      <w:proofErr w:type="spellEnd"/>
+      <w:r>
+        <w:t xml:space="preserve"> al sistema</w:t>
+      </w:r>
+      <w:r>
+        <w:t xml:space="preserve"> por medio de </w:t>
+      </w:r>
+      <w:r>
+        <w:t xml:space="preserve">un </w:t>
+      </w:r>
+      <w:r>
+        <w:t>correo de Google</w:t>
+      </w:r>
+      <w:r>
+        <w:t xml:space="preserve"> y la gestión de usuarios, roles y permisos. Además, marca un estándar en cuanto al diseño de interfaces gráficas y en cuanto a la forma de codificar.</w:t>
+      </w:r>
+    </w:p>
+    <w:p>
+      <w:proofErr w:type="spellStart"/>
+      <w:r>
+        <w:rPr>
+          <w:b/>
+          <w:u w:val="single"/>
+        </w:rPr>
+        <w:t>Bootstrap</w:t>
+      </w:r>
+      <w:proofErr w:type="spellEnd"/>
+      <w:r>
+        <w:rPr>
+          <w:b/>
+          <w:u w:val="single"/>
+        </w:rPr>
+        <w:t>:</w:t>
+      </w:r>
+      <w:r>
+        <w:t xml:space="preserve"> es un </w:t>
+      </w:r>
+      <w:proofErr w:type="spellStart"/>
+      <w:r>
+        <w:t>framework</w:t>
+      </w:r>
+      <w:proofErr w:type="spellEnd"/>
+      <w:r>
+        <w:t xml:space="preserve"> </w:t>
+      </w:r>
+      <w:proofErr w:type="spellStart"/>
+      <w:r>
+        <w:t>front-end</w:t>
+      </w:r>
+      <w:proofErr w:type="spellEnd"/>
+      <w:r>
+        <w:t xml:space="preserve"> gratuito para realizar un desarrollo web más rápido y fácil. Incluye plantillas de diseño basadas en HTML y CSS para tipografía, formularios, botones, tablas, navegación, modales, carruseles de imágenes y muchos otros, así como complementos de </w:t>
+      </w:r>
+      <w:proofErr w:type="spellStart"/>
+      <w:r>
+        <w:t>JavaScript</w:t>
+      </w:r>
+      <w:proofErr w:type="spellEnd"/>
+      <w:r>
+        <w:t xml:space="preserve"> opcionales. Además, brinda la capacidad de crear fácilmente diseños responsivos</w:t>
+      </w:r>
+      <w:r>
+        <w:t xml:space="preserve">. </w:t>
+      </w:r>
+    </w:p>
+    <w:p>
+      <w:pPr>
+        <w:rPr>
+          <w:b/>
+          <w:u w:val="single"/>
+        </w:rPr>
+      </w:pPr>
+      <w:proofErr w:type="spellStart"/>
+      <w:r>
+        <w:rPr>
+          <w:b/>
+          <w:u w:val="single"/>
+        </w:rPr>
+        <w:t>JQuery</w:t>
+      </w:r>
+      <w:proofErr w:type="spellEnd"/>
+      <w:r>
+        <w:rPr>
+          <w:b/>
+          <w:u w:val="single"/>
+        </w:rPr>
+        <w:t>:</w:t>
+      </w:r>
+    </w:p>
+    <w:p>
+      <w:pPr>
         <w:rPr>
           <w:b/>
           <w:u w:val="single"/>
           <w:lang w:val="en-US"/>
         </w:rPr>
-        <w:t>:</w:t>
-      </w:r>
-    </w:p>
-    <w:p>
-      <w:pPr>
+      </w:pPr>
+      <w:r>
         <w:rPr>
           <w:b/>
           <w:u w:val="single"/>
           <w:lang w:val="en-US"/>
         </w:rPr>
-      </w:pPr>
+        <w:t>Bootstrap Table</w:t>
+      </w:r>
       <w:r>
         <w:rPr>
           <w:b/>
           <w:u w:val="single"/>
           <w:lang w:val="en-US"/>
         </w:rPr>
-        <w:t>Bootstrap Select</w:t>
-      </w:r>
-      <w:r>
+        <w:t>:</w:t>
+      </w:r>
+    </w:p>
+    <w:p>
+      <w:pPr>
         <w:rPr>
           <w:b/>
           <w:u w:val="single"/>
           <w:lang w:val="en-US"/>
         </w:rPr>
-        <w:t>:</w:t>
-      </w:r>
-    </w:p>
-    <w:p>
-      <w:pPr>
+      </w:pPr>
+      <w:r>
         <w:rPr>
           <w:b/>
           <w:u w:val="single"/>
           <w:lang w:val="en-US"/>
         </w:rPr>
-      </w:pPr>
+        <w:t>Bootstrap Select</w:t>
+      </w:r>
       <w:r>
         <w:rPr>
           <w:b/>
           <w:u w:val="single"/>
           <w:lang w:val="en-US"/>
         </w:rPr>
-        <w:t>BootBox</w:t>
-      </w:r>
-      <w:r>
+        <w:t>:</w:t>
+      </w:r>
+    </w:p>
+    <w:p>
+      <w:pPr>
         <w:rPr>
           <w:b/>
           <w:u w:val="single"/>
           <w:lang w:val="en-US"/>
         </w:rPr>
-        <w:t>:</w:t>
-      </w:r>
-    </w:p>
-    <w:p>
-      <w:pPr>
+      </w:pPr>
+      <w:proofErr w:type="spellStart"/>
+      <w:r>
         <w:rPr>
           <w:b/>
           <w:u w:val="single"/>
-        </w:rPr>
-      </w:pPr>
+          <w:lang w:val="en-US"/>
+        </w:rPr>
+        <w:t>BootBox</w:t>
+      </w:r>
+      <w:proofErr w:type="spellEnd"/>
       <w:r>
         <w:rPr>
           <w:b/>
           <w:u w:val="single"/>
-        </w:rPr>
-        <w:t>DataTable</w:t>
-      </w:r>
-      <w:r>
+          <w:lang w:val="en-US"/>
+        </w:rPr>
+        <w:t>:</w:t>
+      </w:r>
+    </w:p>
+    <w:p>
+      <w:pPr>
         <w:rPr>
           <w:b/>
           <w:u w:val="single"/>
         </w:rPr>
-        <w:t>:</w:t>
-      </w:r>
-    </w:p>
-    <w:p>
-      <w:pPr>
+      </w:pPr>
+      <w:proofErr w:type="spellStart"/>
+      <w:r>
         <w:rPr>
           <w:b/>
           <w:u w:val="single"/>
         </w:rPr>
-      </w:pPr>
+        <w:lastRenderedPageBreak/>
+        <w:t>DataTable</w:t>
+      </w:r>
+      <w:proofErr w:type="spellEnd"/>
       <w:r>
         <w:rPr>
           <w:b/>
           <w:u w:val="single"/>
         </w:rPr>
-        <w:t>PHP Mailer</w:t>
-      </w:r>
-      <w:r>
+        <w:t>:</w:t>
+      </w:r>
+    </w:p>
+    <w:p>
+      <w:pPr>
         <w:rPr>
           <w:b/>
           <w:u w:val="single"/>
         </w:rPr>
-        <w:t>:</w:t>
-      </w:r>
-    </w:p>
-    <w:p>
+      </w:pPr>
       <w:r>
         <w:rPr>
           <w:b/>
           <w:u w:val="single"/>
         </w:rPr>
-        <w:t>Summernote</w:t>
+        <w:t>PHP Mailer</w:t>
       </w:r>
       <w:r>
         <w:rPr>
@@ -4104,101 +4529,189 @@
         </w:rPr>
         <w:t>:</w:t>
       </w:r>
-      <w:r>
-        <w:t xml:space="preserve"> sencillo editor WYSIWYG (</w:t>
-      </w:r>
-      <w:r>
-        <w:rPr>
-          <w:i/>
-        </w:rPr>
-        <w:t>What You See Is What You Get</w:t>
-      </w:r>
-      <w:r>
-        <w:t>) que es utilizado en los formularios de programas</w:t>
-      </w:r>
-      <w:r>
-        <w:t>,</w:t>
-      </w:r>
-      <w:r>
-        <w:t xml:space="preserve"> ya que permite que el docente pueda aplicar formato al texto</w:t>
-      </w:r>
-      <w:r>
-        <w:t xml:space="preserve"> (como un editor de texto como Microsoft Word)</w:t>
-      </w:r>
-      <w:r>
-        <w:t>. Se han dejado habilitadas las modificaciones de fuente</w:t>
-      </w:r>
-      <w:r>
-        <w:t xml:space="preserve"> y el</w:t>
-      </w:r>
-      <w:r>
-        <w:t xml:space="preserve"> agregado de </w:t>
-      </w:r>
-      <w:r>
-        <w:t>viñetas.</w:t>
-      </w:r>
-    </w:p>
-    <w:p>
+    </w:p>
+    <w:p>
+      <w:proofErr w:type="spellStart"/>
       <w:r>
         <w:rPr>
           <w:b/>
           <w:u w:val="single"/>
         </w:rPr>
-        <w:lastRenderedPageBreak/>
-        <w:t>Open Iconic:</w:t>
-      </w:r>
-      <w:r>
-        <w:t xml:space="preserve"> </w:t>
-      </w:r>
-      <w:r>
-        <w:t>conjunto de iconos de código abierto con 223 marcas en formatos SVG, webfont y raster</w:t>
-      </w:r>
-      <w:r>
-        <w:t>. Se caracteriza por ser muy liviano y muy sencillo de utilizar.</w:t>
-      </w:r>
-    </w:p>
-    <w:p>
+        <w:t>Summernote</w:t>
+      </w:r>
+      <w:proofErr w:type="spellEnd"/>
       <w:r>
         <w:rPr>
           <w:b/>
           <w:u w:val="single"/>
         </w:rPr>
-        <w:t>TCPDF</w:t>
-      </w:r>
+        <w:t>:</w:t>
+      </w:r>
+      <w:r>
+        <w:t xml:space="preserve"> sencillo editor WYSIWYG (</w:t>
+      </w:r>
+      <w:proofErr w:type="spellStart"/>
+      <w:r>
+        <w:rPr>
+          <w:i/>
+        </w:rPr>
+        <w:t>What</w:t>
+      </w:r>
+      <w:proofErr w:type="spellEnd"/>
+      <w:r>
+        <w:rPr>
+          <w:i/>
+        </w:rPr>
+        <w:t xml:space="preserve"> </w:t>
+      </w:r>
+      <w:proofErr w:type="spellStart"/>
+      <w:r>
+        <w:rPr>
+          <w:i/>
+        </w:rPr>
+        <w:t>You</w:t>
+      </w:r>
+      <w:proofErr w:type="spellEnd"/>
+      <w:r>
+        <w:rPr>
+          <w:i/>
+        </w:rPr>
+        <w:t xml:space="preserve"> </w:t>
+      </w:r>
+      <w:proofErr w:type="spellStart"/>
+      <w:r>
+        <w:rPr>
+          <w:i/>
+        </w:rPr>
+        <w:t>See</w:t>
+      </w:r>
+      <w:proofErr w:type="spellEnd"/>
+      <w:r>
+        <w:rPr>
+          <w:i/>
+        </w:rPr>
+        <w:t xml:space="preserve"> </w:t>
+      </w:r>
+      <w:proofErr w:type="spellStart"/>
+      <w:r>
+        <w:rPr>
+          <w:i/>
+        </w:rPr>
+        <w:t>Is</w:t>
+      </w:r>
+      <w:proofErr w:type="spellEnd"/>
+      <w:r>
+        <w:rPr>
+          <w:i/>
+        </w:rPr>
+        <w:t xml:space="preserve"> </w:t>
+      </w:r>
+      <w:proofErr w:type="spellStart"/>
+      <w:r>
+        <w:rPr>
+          <w:i/>
+        </w:rPr>
+        <w:t>What</w:t>
+      </w:r>
+      <w:proofErr w:type="spellEnd"/>
+      <w:r>
+        <w:rPr>
+          <w:i/>
+        </w:rPr>
+        <w:t xml:space="preserve"> </w:t>
+      </w:r>
+      <w:proofErr w:type="spellStart"/>
+      <w:r>
+        <w:rPr>
+          <w:i/>
+        </w:rPr>
+        <w:t>You</w:t>
+      </w:r>
+      <w:proofErr w:type="spellEnd"/>
+      <w:r>
+        <w:rPr>
+          <w:i/>
+        </w:rPr>
+        <w:t xml:space="preserve"> </w:t>
+      </w:r>
+      <w:proofErr w:type="spellStart"/>
+      <w:r>
+        <w:rPr>
+          <w:i/>
+        </w:rPr>
+        <w:t>Get</w:t>
+      </w:r>
+      <w:proofErr w:type="spellEnd"/>
+      <w:r>
+        <w:t>) que es utilizado en los formularios de programas</w:t>
+      </w:r>
+      <w:r>
+        <w:t>,</w:t>
+      </w:r>
+      <w:r>
+        <w:t xml:space="preserve"> ya que permite que el docente pueda aplicar formato al texto</w:t>
+      </w:r>
+      <w:r>
+        <w:t xml:space="preserve"> (como un editor de texto como Microsoft Word)</w:t>
+      </w:r>
+      <w:r>
+        <w:t>. Se han dejado habilitadas las modificaciones de fuente</w:t>
+      </w:r>
+      <w:r>
+        <w:t xml:space="preserve"> y el</w:t>
+      </w:r>
+      <w:r>
+        <w:t xml:space="preserve"> agregado de </w:t>
+      </w:r>
+      <w:r>
+        <w:t>viñetas.</w:t>
+      </w:r>
+    </w:p>
+    <w:p>
       <w:r>
         <w:rPr>
           <w:b/>
           <w:u w:val="single"/>
         </w:rPr>
-        <w:t>:</w:t>
-      </w:r>
-      <w:r>
-        <w:t xml:space="preserve"> librería </w:t>
-      </w:r>
-      <w:r>
-        <w:t>Open Source PHP</w:t>
-      </w:r>
-      <w:r>
-        <w:t xml:space="preserve"> para le generación de archivos PDF. Es muy importante en este proyecto ya que la generación de programas en PDF a través de datos cargados por docentes en los formularios, respetando el formato definido por la universidad, es una de las funcionalidades más importantes y complejas del sistema.</w:t>
-      </w:r>
-    </w:p>
-    <w:p>
+        <w:t xml:space="preserve">Open </w:t>
+      </w:r>
+      <w:proofErr w:type="spellStart"/>
       <w:r>
         <w:rPr>
           <w:b/>
           <w:u w:val="single"/>
         </w:rPr>
-        <w:t>Popper JS:</w:t>
-      </w:r>
+        <w:t>Iconic</w:t>
+      </w:r>
+      <w:proofErr w:type="spellEnd"/>
       <w:r>
         <w:rPr>
           <w:b/>
           <w:u w:val="single"/>
         </w:rPr>
+        <w:t>:</w:t>
+      </w:r>
+      <w:r>
         <w:t xml:space="preserve"> </w:t>
       </w:r>
       <w:r>
-        <w:t>librería JavaScript auxiliar utilizada para algunas mejoras visuales realizadas en el sistema. Por ejemplo, se utiliza en un elemento llamado modal que permite que la interacción con el sistema sea más fluida.</w:t>
+        <w:t xml:space="preserve">conjunto de iconos de código abierto con 223 marcas en formatos SVG, </w:t>
+      </w:r>
+      <w:proofErr w:type="spellStart"/>
+      <w:r>
+        <w:t>webfont</w:t>
+      </w:r>
+      <w:proofErr w:type="spellEnd"/>
+      <w:r>
+        <w:t xml:space="preserve"> y </w:t>
+      </w:r>
+      <w:proofErr w:type="spellStart"/>
+      <w:r>
+        <w:t>raster</w:t>
+      </w:r>
+      <w:proofErr w:type="spellEnd"/>
+      <w:r>
+        <w:t>. Se caracteriza por ser muy liviano y muy sencillo de utilizar.</w:t>
       </w:r>
     </w:p>
     <w:p>
@@ -4207,7 +4720,7 @@
           <w:b/>
           <w:u w:val="single"/>
         </w:rPr>
-        <w:t>Ionic</w:t>
+        <w:t>TCPDF</w:t>
       </w:r>
       <w:r>
         <w:rPr>
@@ -4217,16 +4730,111 @@
         <w:t>:</w:t>
       </w:r>
       <w:r>
+        <w:t xml:space="preserve"> librería </w:t>
+      </w:r>
+      <w:r>
+        <w:t xml:space="preserve">Open </w:t>
+      </w:r>
+      <w:proofErr w:type="spellStart"/>
+      <w:r>
+        <w:t>Source</w:t>
+      </w:r>
+      <w:proofErr w:type="spellEnd"/>
+      <w:r>
+        <w:t xml:space="preserve"> PHP</w:t>
+      </w:r>
+      <w:r>
+        <w:t xml:space="preserve"> para le generación de archivos PDF. Es muy importante en este proyecto ya que la generación de programas en PDF a través de datos cargados por docentes en los formularios, respetando el formato definido por la universidad, es una de las funcionalidades más importantes y complejas del sistema.</w:t>
+      </w:r>
+    </w:p>
+    <w:p>
+      <w:proofErr w:type="spellStart"/>
+      <w:r>
+        <w:rPr>
+          <w:b/>
+          <w:u w:val="single"/>
+        </w:rPr>
+        <w:t>Popper</w:t>
+      </w:r>
+      <w:proofErr w:type="spellEnd"/>
+      <w:r>
+        <w:rPr>
+          <w:b/>
+          <w:u w:val="single"/>
+        </w:rPr>
+        <w:t xml:space="preserve"> JS:</w:t>
+      </w:r>
+      <w:r>
+        <w:rPr>
+          <w:b/>
+          <w:u w:val="single"/>
+        </w:rPr>
+        <w:t xml:space="preserve"> </w:t>
+      </w:r>
+      <w:r>
+        <w:t xml:space="preserve">librería </w:t>
+      </w:r>
+      <w:proofErr w:type="spellStart"/>
+      <w:r>
+        <w:t>JavaScript</w:t>
+      </w:r>
+      <w:proofErr w:type="spellEnd"/>
+      <w:r>
+        <w:t xml:space="preserve"> auxiliar utilizada para algunas mejoras visuales realizadas en el sistema. Por ejemplo, se utiliza en un elemento llamado modal que permite que la interacción con el sistema sea más fluida.</w:t>
+      </w:r>
+    </w:p>
+    <w:p>
+      <w:proofErr w:type="spellStart"/>
+      <w:r>
+        <w:rPr>
+          <w:b/>
+          <w:u w:val="single"/>
+        </w:rPr>
+        <w:t>Ionic</w:t>
+      </w:r>
+      <w:proofErr w:type="spellEnd"/>
+      <w:r>
+        <w:rPr>
+          <w:b/>
+          <w:u w:val="single"/>
+        </w:rPr>
+        <w:t>:</w:t>
+      </w:r>
+      <w:r>
         <w:t xml:space="preserve"> en su web oficial se describen como la plataforma de desarrollo de aplicaciones móviles para desarrolladores web. E</w:t>
       </w:r>
       <w:r>
-        <w:t xml:space="preserve">s un framework </w:t>
-      </w:r>
-      <w:r>
-        <w:t>Open S</w:t>
-      </w:r>
-      <w:r>
-        <w:t>ource para desarrollar aplicaciones híbridas multiplataforma que utiliza HTML5, CSS y Cordova como base.</w:t>
+        <w:t xml:space="preserve">s un </w:t>
+      </w:r>
+      <w:proofErr w:type="spellStart"/>
+      <w:r>
+        <w:t>framework</w:t>
+      </w:r>
+      <w:proofErr w:type="spellEnd"/>
+      <w:r>
+        <w:t xml:space="preserve"> </w:t>
+      </w:r>
+      <w:r>
+        <w:t xml:space="preserve">Open </w:t>
+      </w:r>
+      <w:proofErr w:type="spellStart"/>
+      <w:r>
+        <w:t>S</w:t>
+      </w:r>
+      <w:r>
+        <w:t>ource</w:t>
+      </w:r>
+      <w:proofErr w:type="spellEnd"/>
+      <w:r>
+        <w:t xml:space="preserve"> para desarrollar aplicaciones híbridas multiplataforma que utiliza HTML5, CSS y </w:t>
+      </w:r>
+      <w:proofErr w:type="spellStart"/>
+      <w:r>
+        <w:t>Cordova</w:t>
+      </w:r>
+      <w:proofErr w:type="spellEnd"/>
+      <w:r>
+        <w:t xml:space="preserve"> como base.</w:t>
       </w:r>
       <w:r>
         <w:t xml:space="preserve"> Su uso para la creación de una aplicación móvil fue un requerimiento por parte del equipo docente.</w:t>
@@ -4312,6 +4920,7 @@
       </w:pPr>
       <w:bookmarkStart w:id="23" w:name="_Toc49725228"/>
       <w:r>
+        <w:lastRenderedPageBreak/>
         <w:t>Transición</w:t>
       </w:r>
       <w:bookmarkEnd w:id="23"/>
@@ -4406,7 +5015,15 @@
     </w:p>
     <w:p>
       <w:r>
-        <w:t>Puesta en común entre los integrantes del VASPA Team sobre la experiencia vivida en el proyecto. Partiendo desde la elección del equipo, la asignación del sistema a desarrollar, y el desarrollo en general del mismo.</w:t>
+        <w:t xml:space="preserve">Puesta en común entre los integrantes del VASPA </w:t>
+      </w:r>
+      <w:proofErr w:type="spellStart"/>
+      <w:r>
+        <w:t>Team</w:t>
+      </w:r>
+      <w:proofErr w:type="spellEnd"/>
+      <w:r>
+        <w:t xml:space="preserve"> sobre la experiencia vivida en el proyecto. Partiendo desde la elección del equipo, la asignación del sistema a desarrollar, y el desarrollo en general del mismo.</w:t>
       </w:r>
     </w:p>
     <w:p/>
@@ -4429,7 +5046,7 @@
 </file>
 
 <file path=word/endnotes.xml><?xml version="1.0" encoding="utf-8"?>
-<w:endnotes xmlns:wpc="http://schemas.microsoft.com/office/word/2010/wordprocessingCanvas" xmlns:cx="http://schemas.microsoft.com/office/drawing/2014/chartex" xmlns:cx1="http://schemas.microsoft.com/office/drawing/2015/9/8/chartex" xmlns:mc="http://schemas.openxmlformats.org/markup-compatibility/2006" xmlns:o="urn:schemas-microsoft-com:office:office" xmlns:r="http://schemas.openxmlformats.org/officeDocument/2006/relationships" xmlns:m="http://schemas.openxmlformats.org/officeDocument/2006/math" xmlns:v="urn:schemas-microsoft-com:vml" xmlns:wp14="http://schemas.microsoft.com/office/word/2010/wordprocessingDrawing" xmlns:wp="http://schemas.openxmlformats.org/drawingml/2006/wordprocessingDrawing" xmlns:w10="urn:schemas-microsoft-com:office:word" xmlns:w="http://schemas.openxmlformats.org/wordprocessingml/2006/main" xmlns:w14="http://schemas.microsoft.com/office/word/2010/wordml" xmlns:w15="http://schemas.microsoft.com/office/word/2012/wordml" xmlns:w16se="http://schemas.microsoft.com/office/word/2015/wordml/symex" xmlns:wpg="http://schemas.microsoft.com/office/word/2010/wordprocessingGroup" xmlns:wpi="http://schemas.microsoft.com/office/word/2010/wordprocessingInk" xmlns:wne="http://schemas.microsoft.com/office/word/2006/wordml" xmlns:wps="http://schemas.microsoft.com/office/word/2010/wordprocessingShape" mc:Ignorable="w14 w15 w16se wp14">
+<w:endnotes xmlns:ve="http://schemas.openxmlformats.org/markup-compatibility/2006" xmlns:o="urn:schemas-microsoft-com:office:office" xmlns:r="http://schemas.openxmlformats.org/officeDocument/2006/relationships" xmlns:m="http://schemas.openxmlformats.org/officeDocument/2006/math" xmlns:v="urn:schemas-microsoft-com:vml" xmlns:wp="http://schemas.openxmlformats.org/drawingml/2006/wordprocessingDrawing" xmlns:w10="urn:schemas-microsoft-com:office:word" xmlns:w="http://schemas.openxmlformats.org/wordprocessingml/2006/main" xmlns:wne="http://schemas.microsoft.com/office/word/2006/wordml">
   <w:endnote w:type="separator" w:id="-1">
     <w:p>
       <w:pPr>
@@ -4456,7 +5073,7 @@
 </file>
 
 <file path=word/footer1.xml><?xml version="1.0" encoding="utf-8"?>
-<w:ftr xmlns:wpc="http://schemas.microsoft.com/office/word/2010/wordprocessingCanvas" xmlns:cx="http://schemas.microsoft.com/office/drawing/2014/chartex" xmlns:cx1="http://schemas.microsoft.com/office/drawing/2015/9/8/chartex" xmlns:mc="http://schemas.openxmlformats.org/markup-compatibility/2006" xmlns:o="urn:schemas-microsoft-com:office:office" xmlns:r="http://schemas.openxmlformats.org/officeDocument/2006/relationships" xmlns:m="http://schemas.openxmlformats.org/officeDocument/2006/math" xmlns:v="urn:schemas-microsoft-com:vml" xmlns:wp14="http://schemas.microsoft.com/office/word/2010/wordprocessingDrawing" xmlns:wp="http://schemas.openxmlformats.org/drawingml/2006/wordprocessingDrawing" xmlns:w10="urn:schemas-microsoft-com:office:word" xmlns:w="http://schemas.openxmlformats.org/wordprocessingml/2006/main" xmlns:w14="http://schemas.microsoft.com/office/word/2010/wordml" xmlns:w15="http://schemas.microsoft.com/office/word/2012/wordml" xmlns:w16se="http://schemas.microsoft.com/office/word/2015/wordml/symex" xmlns:wpg="http://schemas.microsoft.com/office/word/2010/wordprocessingGroup" xmlns:wpi="http://schemas.microsoft.com/office/word/2010/wordprocessingInk" xmlns:wne="http://schemas.microsoft.com/office/word/2006/wordml" xmlns:wps="http://schemas.microsoft.com/office/word/2010/wordprocessingShape" mc:Ignorable="w14 w15 w16se wp14">
+<w:ftr xmlns:ve="http://schemas.openxmlformats.org/markup-compatibility/2006" xmlns:o="urn:schemas-microsoft-com:office:office" xmlns:r="http://schemas.openxmlformats.org/officeDocument/2006/relationships" xmlns:m="http://schemas.openxmlformats.org/officeDocument/2006/math" xmlns:v="urn:schemas-microsoft-com:vml" xmlns:wp="http://schemas.openxmlformats.org/drawingml/2006/wordprocessingDrawing" xmlns:w10="urn:schemas-microsoft-com:office:word" xmlns:w="http://schemas.openxmlformats.org/wordprocessingml/2006/main" xmlns:wne="http://schemas.microsoft.com/office/word/2006/wordml">
   <w:p>
     <w:pPr>
       <w:tabs>
@@ -4470,14 +5087,21 @@
         <w:dataBinding w:prefixMappings="xmlns:ns0='http://schemas.openxmlformats.org/officeDocument/2006/extended-properties' " w:xpath="/ns0:Properties[1]/ns0:Company[1]" w:storeItemID="{6668398D-A668-4E3E-A5EB-62B293D839F1}"/>
         <w:text/>
       </w:sdtPr>
-      <w:sdtEndPr/>
       <w:sdtContent>
         <w:r>
           <w:rPr>
             <w:lang w:val="es-AR"/>
           </w:rPr>
-          <w:t>VASPA Team</w:t>
+          <w:t xml:space="preserve">VASPA </w:t>
         </w:r>
+        <w:proofErr w:type="spellStart"/>
+        <w:r>
+          <w:rPr>
+            <w:lang w:val="es-AR"/>
+          </w:rPr>
+          <w:t>Team</w:t>
+        </w:r>
+        <w:proofErr w:type="spellEnd"/>
       </w:sdtContent>
     </w:sdt>
     <w:r>
@@ -4516,7 +5140,6 @@
           <w:docPartUnique/>
         </w:docPartObj>
       </w:sdtPr>
-      <w:sdtEndPr/>
       <w:sdtContent>
         <w:r>
           <w:tab/>
@@ -4599,7 +5222,7 @@
             <w:rFonts w:asciiTheme="majorHAnsi" w:hAnsiTheme="majorHAnsi" w:cstheme="majorHAnsi"/>
             <w:noProof/>
           </w:rPr>
-          <w:t>10</w:t>
+          <w:t>11</w:t>
         </w:r>
         <w:r>
           <w:rPr>
@@ -4628,7 +5251,6 @@
       <w:dataBinding w:prefixMappings="xmlns:ns0='http://purl.org/dc/elements/1.1/' xmlns:ns1='http://schemas.openxmlformats.org/package/2006/metadata/core-properties' " w:xpath="/ns1:coreProperties[1]/ns0:creator[1]" w:storeItemID="{6C3C8BC8-F283-45AE-878A-BAB7291924A1}"/>
       <w:text/>
     </w:sdtPr>
-    <w:sdtEndPr/>
     <w:sdtContent>
       <w:p>
         <w:pPr>
@@ -4647,7 +5269,7 @@
 </file>
 
 <file path=word/footnotes.xml><?xml version="1.0" encoding="utf-8"?>
-<w:footnotes xmlns:wpc="http://schemas.microsoft.com/office/word/2010/wordprocessingCanvas" xmlns:cx="http://schemas.microsoft.com/office/drawing/2014/chartex" xmlns:cx1="http://schemas.microsoft.com/office/drawing/2015/9/8/chartex" xmlns:mc="http://schemas.openxmlformats.org/markup-compatibility/2006" xmlns:o="urn:schemas-microsoft-com:office:office" xmlns:r="http://schemas.openxmlformats.org/officeDocument/2006/relationships" xmlns:m="http://schemas.openxmlformats.org/officeDocument/2006/math" xmlns:v="urn:schemas-microsoft-com:vml" xmlns:wp14="http://schemas.microsoft.com/office/word/2010/wordprocessingDrawing" xmlns:wp="http://schemas.openxmlformats.org/drawingml/2006/wordprocessingDrawing" xmlns:w10="urn:schemas-microsoft-com:office:word" xmlns:w="http://schemas.openxmlformats.org/wordprocessingml/2006/main" xmlns:w14="http://schemas.microsoft.com/office/word/2010/wordml" xmlns:w15="http://schemas.microsoft.com/office/word/2012/wordml" xmlns:w16se="http://schemas.microsoft.com/office/word/2015/wordml/symex" xmlns:wpg="http://schemas.microsoft.com/office/word/2010/wordprocessingGroup" xmlns:wpi="http://schemas.microsoft.com/office/word/2010/wordprocessingInk" xmlns:wne="http://schemas.microsoft.com/office/word/2006/wordml" xmlns:wps="http://schemas.microsoft.com/office/word/2010/wordprocessingShape" mc:Ignorable="w14 w15 w16se wp14">
+<w:footnotes xmlns:ve="http://schemas.openxmlformats.org/markup-compatibility/2006" xmlns:o="urn:schemas-microsoft-com:office:office" xmlns:r="http://schemas.openxmlformats.org/officeDocument/2006/relationships" xmlns:m="http://schemas.openxmlformats.org/officeDocument/2006/math" xmlns:v="urn:schemas-microsoft-com:vml" xmlns:wp="http://schemas.openxmlformats.org/drawingml/2006/wordprocessingDrawing" xmlns:w10="urn:schemas-microsoft-com:office:word" xmlns:w="http://schemas.openxmlformats.org/wordprocessingml/2006/main" xmlns:wne="http://schemas.microsoft.com/office/word/2006/wordml">
   <w:footnote w:type="separator" w:id="-1">
     <w:p>
       <w:pPr>
@@ -4674,7 +5296,7 @@
 </file>
 
 <file path=word/header1.xml><?xml version="1.0" encoding="utf-8"?>
-<w:hdr xmlns:wpc="http://schemas.microsoft.com/office/word/2010/wordprocessingCanvas" xmlns:cx="http://schemas.microsoft.com/office/drawing/2014/chartex" xmlns:cx1="http://schemas.microsoft.com/office/drawing/2015/9/8/chartex" xmlns:mc="http://schemas.openxmlformats.org/markup-compatibility/2006" xmlns:o="urn:schemas-microsoft-com:office:office" xmlns:r="http://schemas.openxmlformats.org/officeDocument/2006/relationships" xmlns:m="http://schemas.openxmlformats.org/officeDocument/2006/math" xmlns:v="urn:schemas-microsoft-com:vml" xmlns:wp14="http://schemas.microsoft.com/office/word/2010/wordprocessingDrawing" xmlns:wp="http://schemas.openxmlformats.org/drawingml/2006/wordprocessingDrawing" xmlns:w10="urn:schemas-microsoft-com:office:word" xmlns:w="http://schemas.openxmlformats.org/wordprocessingml/2006/main" xmlns:w14="http://schemas.microsoft.com/office/word/2010/wordml" xmlns:w15="http://schemas.microsoft.com/office/word/2012/wordml" xmlns:w16se="http://schemas.microsoft.com/office/word/2015/wordml/symex" xmlns:wpg="http://schemas.microsoft.com/office/word/2010/wordprocessingGroup" xmlns:wpi="http://schemas.microsoft.com/office/word/2010/wordprocessingInk" xmlns:wne="http://schemas.microsoft.com/office/word/2006/wordml" xmlns:wps="http://schemas.microsoft.com/office/word/2010/wordprocessingShape" mc:Ignorable="w14 w15 w16se wp14">
+<w:hdr xmlns:ve="http://schemas.openxmlformats.org/markup-compatibility/2006" xmlns:o="urn:schemas-microsoft-com:office:office" xmlns:r="http://schemas.openxmlformats.org/officeDocument/2006/relationships" xmlns:m="http://schemas.openxmlformats.org/officeDocument/2006/math" xmlns:v="urn:schemas-microsoft-com:vml" xmlns:wp="http://schemas.openxmlformats.org/drawingml/2006/wordprocessingDrawing" xmlns:w10="urn:schemas-microsoft-com:office:word" xmlns:w="http://schemas.openxmlformats.org/wordprocessingml/2006/main" xmlns:wne="http://schemas.microsoft.com/office/word/2006/wordml">
   <w:sdt>
     <w:sdtPr>
       <w:rPr>
@@ -4685,7 +5307,6 @@
       <w:dataBinding w:prefixMappings="xmlns:ns0='http://schemas.openxmlformats.org/package/2006/metadata/core-properties' xmlns:ns1='http://purl.org/dc/elements/1.1/'" w:xpath="/ns0:coreProperties[1]/ns1:title[1]" w:storeItemID="{6C3C8BC8-F283-45AE-878A-BAB7291924A1}"/>
       <w:text/>
     </w:sdtPr>
-    <w:sdtEndPr/>
     <w:sdtContent>
       <w:p>
         <w:pPr>
@@ -4876,7 +5497,6 @@
         <w:dataBinding w:prefixMappings="xmlns:ns0='http://schemas.openxmlformats.org/package/2006/metadata/core-properties' xmlns:ns1='http://purl.org/dc/elements/1.1/'" w:xpath="/ns0:coreProperties[1]/ns1:subject[1]" w:storeItemID="{6C3C8BC8-F283-45AE-878A-BAB7291924A1}"/>
         <w:text/>
       </w:sdtPr>
-      <w:sdtEndPr/>
       <w:sdtContent>
         <w:r>
           <w:rPr>
@@ -4900,8 +5520,8 @@
 </file>
 
 <file path=word/numbering.xml><?xml version="1.0" encoding="utf-8"?>
-<w:numbering xmlns:wpc="http://schemas.microsoft.com/office/word/2010/wordprocessingCanvas" xmlns:cx="http://schemas.microsoft.com/office/drawing/2014/chartex" xmlns:cx1="http://schemas.microsoft.com/office/drawing/2015/9/8/chartex" xmlns:mc="http://schemas.openxmlformats.org/markup-compatibility/2006" xmlns:o="urn:schemas-microsoft-com:office:office" xmlns:r="http://schemas.openxmlformats.org/officeDocument/2006/relationships" xmlns:m="http://schemas.openxmlformats.org/officeDocument/2006/math" xmlns:v="urn:schemas-microsoft-com:vml" xmlns:wp14="http://schemas.microsoft.com/office/word/2010/wordprocessingDrawing" xmlns:wp="http://schemas.openxmlformats.org/drawingml/2006/wordprocessingDrawing" xmlns:w10="urn:schemas-microsoft-com:office:word" xmlns:w="http://schemas.openxmlformats.org/wordprocessingml/2006/main" xmlns:w14="http://schemas.microsoft.com/office/word/2010/wordml" xmlns:w15="http://schemas.microsoft.com/office/word/2012/wordml" xmlns:w16se="http://schemas.microsoft.com/office/word/2015/wordml/symex" xmlns:wpg="http://schemas.microsoft.com/office/word/2010/wordprocessingGroup" xmlns:wpi="http://schemas.microsoft.com/office/word/2010/wordprocessingInk" xmlns:wne="http://schemas.microsoft.com/office/word/2006/wordml" xmlns:wps="http://schemas.microsoft.com/office/word/2010/wordprocessingShape" mc:Ignorable="w14 w15 w16se wp14">
-  <w:abstractNum w:abstractNumId="0" w15:restartNumberingAfterBreak="0">
+<w:numbering xmlns:ve="http://schemas.openxmlformats.org/markup-compatibility/2006" xmlns:o="urn:schemas-microsoft-com:office:office" xmlns:r="http://schemas.openxmlformats.org/officeDocument/2006/relationships" xmlns:m="http://schemas.openxmlformats.org/officeDocument/2006/math" xmlns:v="urn:schemas-microsoft-com:vml" xmlns:wp="http://schemas.openxmlformats.org/drawingml/2006/wordprocessingDrawing" xmlns:w10="urn:schemas-microsoft-com:office:word" xmlns:w="http://schemas.openxmlformats.org/wordprocessingml/2006/main" xmlns:wne="http://schemas.microsoft.com/office/word/2006/wordml">
+  <w:abstractNum w:abstractNumId="0">
     <w:nsid w:val="00000003"/>
     <w:multiLevelType w:val="multilevel"/>
     <w:tmpl w:val="00000003"/>
@@ -5059,7 +5679,7 @@
       </w:rPr>
     </w:lvl>
   </w:abstractNum>
-  <w:abstractNum w:abstractNumId="1" w15:restartNumberingAfterBreak="0">
+  <w:abstractNum w:abstractNumId="1">
     <w:nsid w:val="00000004"/>
     <w:multiLevelType w:val="multilevel"/>
     <w:tmpl w:val="796A7516"/>
@@ -5217,7 +5837,7 @@
       </w:rPr>
     </w:lvl>
   </w:abstractNum>
-  <w:abstractNum w:abstractNumId="2" w15:restartNumberingAfterBreak="0">
+  <w:abstractNum w:abstractNumId="2">
     <w:nsid w:val="00000005"/>
     <w:multiLevelType w:val="multilevel"/>
     <w:tmpl w:val="00000005"/>
@@ -5375,7 +5995,7 @@
       </w:rPr>
     </w:lvl>
   </w:abstractNum>
-  <w:abstractNum w:abstractNumId="3" w15:restartNumberingAfterBreak="0">
+  <w:abstractNum w:abstractNumId="3">
     <w:nsid w:val="00000006"/>
     <w:multiLevelType w:val="multilevel"/>
     <w:tmpl w:val="00000006"/>
@@ -5533,7 +6153,7 @@
       </w:rPr>
     </w:lvl>
   </w:abstractNum>
-  <w:abstractNum w:abstractNumId="4" w15:restartNumberingAfterBreak="0">
+  <w:abstractNum w:abstractNumId="4">
     <w:nsid w:val="11EC450D"/>
     <w:multiLevelType w:val="hybridMultilevel"/>
     <w:tmpl w:val="8D1847A2"/>
@@ -5646,7 +6266,7 @@
       </w:rPr>
     </w:lvl>
   </w:abstractNum>
-  <w:abstractNum w:abstractNumId="5" w15:restartNumberingAfterBreak="0">
+  <w:abstractNum w:abstractNumId="5">
     <w:nsid w:val="255F5799"/>
     <w:multiLevelType w:val="hybridMultilevel"/>
     <w:tmpl w:val="B8F40458"/>
@@ -5732,7 +6352,7 @@
       </w:pPr>
     </w:lvl>
   </w:abstractNum>
-  <w:abstractNum w:abstractNumId="6" w15:restartNumberingAfterBreak="0">
+  <w:abstractNum w:abstractNumId="6">
     <w:nsid w:val="28661355"/>
     <w:multiLevelType w:val="hybridMultilevel"/>
     <w:tmpl w:val="C69CE710"/>
@@ -5845,7 +6465,7 @@
       </w:rPr>
     </w:lvl>
   </w:abstractNum>
-  <w:abstractNum w:abstractNumId="7" w15:restartNumberingAfterBreak="0">
+  <w:abstractNum w:abstractNumId="7">
     <w:nsid w:val="33AB56DB"/>
     <w:multiLevelType w:val="hybridMultilevel"/>
     <w:tmpl w:val="8E968B04"/>
@@ -5958,7 +6578,7 @@
       </w:rPr>
     </w:lvl>
   </w:abstractNum>
-  <w:abstractNum w:abstractNumId="8" w15:restartNumberingAfterBreak="0">
+  <w:abstractNum w:abstractNumId="8">
     <w:nsid w:val="487036EC"/>
     <w:multiLevelType w:val="hybridMultilevel"/>
     <w:tmpl w:val="BDFE724A"/>
@@ -6044,7 +6664,7 @@
       </w:pPr>
     </w:lvl>
   </w:abstractNum>
-  <w:abstractNum w:abstractNumId="9" w15:restartNumberingAfterBreak="0">
+  <w:abstractNum w:abstractNumId="9">
     <w:nsid w:val="4D476EF0"/>
     <w:multiLevelType w:val="hybridMultilevel"/>
     <w:tmpl w:val="5C56D938"/>
@@ -6157,7 +6777,7 @@
       </w:rPr>
     </w:lvl>
   </w:abstractNum>
-  <w:abstractNum w:abstractNumId="10" w15:restartNumberingAfterBreak="0">
+  <w:abstractNum w:abstractNumId="10">
     <w:nsid w:val="52D90BB8"/>
     <w:multiLevelType w:val="hybridMultilevel"/>
     <w:tmpl w:val="1D2461DE"/>
@@ -6271,7 +6891,7 @@
       </w:rPr>
     </w:lvl>
   </w:abstractNum>
-  <w:abstractNum w:abstractNumId="11" w15:restartNumberingAfterBreak="0">
+  <w:abstractNum w:abstractNumId="11">
     <w:nsid w:val="6E37151C"/>
     <w:multiLevelType w:val="hybridMultilevel"/>
     <w:tmpl w:val="F09084DA"/>
@@ -6384,7 +7004,7 @@
       </w:rPr>
     </w:lvl>
   </w:abstractNum>
-  <w:abstractNum w:abstractNumId="12" w15:restartNumberingAfterBreak="0">
+  <w:abstractNum w:abstractNumId="12">
     <w:nsid w:val="708E589C"/>
     <w:multiLevelType w:val="multilevel"/>
     <w:tmpl w:val="381042DE"/>
@@ -6524,7 +7144,7 @@
       </w:rPr>
     </w:lvl>
   </w:abstractNum>
-  <w:abstractNum w:abstractNumId="13" w15:restartNumberingAfterBreak="0">
+  <w:abstractNum w:abstractNumId="13">
     <w:nsid w:val="7C970A5D"/>
     <w:multiLevelType w:val="hybridMultilevel"/>
     <w:tmpl w:val="68C23A10"/>
@@ -6637,7 +7257,7 @@
       </w:rPr>
     </w:lvl>
   </w:abstractNum>
-  <w:abstractNum w:abstractNumId="14" w15:restartNumberingAfterBreak="0">
+  <w:abstractNum w:abstractNumId="14">
     <w:nsid w:val="7DD64906"/>
     <w:multiLevelType w:val="hybridMultilevel"/>
     <w:tmpl w:val="795E7434"/>
@@ -6806,7 +7426,7 @@
 </file>
 
 <file path=word/styles.xml><?xml version="1.0" encoding="utf-8"?>
-<w:styles xmlns:mc="http://schemas.openxmlformats.org/markup-compatibility/2006" xmlns:r="http://schemas.openxmlformats.org/officeDocument/2006/relationships" xmlns:w="http://schemas.openxmlformats.org/wordprocessingml/2006/main" xmlns:w14="http://schemas.microsoft.com/office/word/2010/wordml" xmlns:w15="http://schemas.microsoft.com/office/word/2012/wordml" xmlns:w16se="http://schemas.microsoft.com/office/word/2015/wordml/symex" mc:Ignorable="w14 w15 w16se">
+<w:styles xmlns:r="http://schemas.openxmlformats.org/officeDocument/2006/relationships" xmlns:w="http://schemas.openxmlformats.org/wordprocessingml/2006/main">
   <w:docDefaults>
     <w:rPrDefault>
       <w:rPr>
@@ -6823,378 +7443,145 @@
       </w:pPr>
     </w:pPrDefault>
   </w:docDefaults>
-  <w:latentStyles w:defLockedState="0" w:defUIPriority="99" w:defSemiHidden="0" w:defUnhideWhenUsed="0" w:defQFormat="0" w:count="371">
-    <w:lsdException w:name="Normal" w:uiPriority="0" w:qFormat="1"/>
-    <w:lsdException w:name="heading 1" w:uiPriority="0" w:qFormat="1"/>
-    <w:lsdException w:name="heading 2" w:semiHidden="1" w:uiPriority="0" w:unhideWhenUsed="1" w:qFormat="1"/>
-    <w:lsdException w:name="heading 3" w:semiHidden="1" w:uiPriority="9" w:unhideWhenUsed="1" w:qFormat="1"/>
-    <w:lsdException w:name="heading 4" w:semiHidden="1" w:uiPriority="9" w:unhideWhenUsed="1" w:qFormat="1"/>
-    <w:lsdException w:name="heading 5" w:semiHidden="1" w:uiPriority="9" w:unhideWhenUsed="1" w:qFormat="1"/>
-    <w:lsdException w:name="heading 6" w:semiHidden="1" w:uiPriority="9" w:unhideWhenUsed="1" w:qFormat="1"/>
-    <w:lsdException w:name="heading 7" w:semiHidden="1" w:uiPriority="9" w:unhideWhenUsed="1" w:qFormat="1"/>
-    <w:lsdException w:name="heading 8" w:semiHidden="1" w:uiPriority="9" w:unhideWhenUsed="1" w:qFormat="1"/>
-    <w:lsdException w:name="heading 9" w:semiHidden="1" w:uiPriority="9" w:unhideWhenUsed="1" w:qFormat="1"/>
-    <w:lsdException w:name="index 1" w:semiHidden="1" w:unhideWhenUsed="1"/>
-    <w:lsdException w:name="index 2" w:semiHidden="1" w:unhideWhenUsed="1"/>
-    <w:lsdException w:name="index 3" w:semiHidden="1" w:unhideWhenUsed="1"/>
-    <w:lsdException w:name="index 4" w:semiHidden="1" w:unhideWhenUsed="1"/>
-    <w:lsdException w:name="index 5" w:semiHidden="1" w:unhideWhenUsed="1"/>
-    <w:lsdException w:name="index 6" w:semiHidden="1" w:unhideWhenUsed="1"/>
-    <w:lsdException w:name="index 7" w:semiHidden="1" w:unhideWhenUsed="1"/>
-    <w:lsdException w:name="index 8" w:semiHidden="1" w:unhideWhenUsed="1"/>
-    <w:lsdException w:name="index 9" w:semiHidden="1" w:unhideWhenUsed="1"/>
-    <w:lsdException w:name="toc 1" w:semiHidden="1" w:uiPriority="39" w:unhideWhenUsed="1" w:qFormat="1"/>
-    <w:lsdException w:name="toc 2" w:semiHidden="1" w:uiPriority="39" w:unhideWhenUsed="1" w:qFormat="1"/>
-    <w:lsdException w:name="toc 3" w:semiHidden="1" w:uiPriority="39" w:unhideWhenUsed="1" w:qFormat="1"/>
-    <w:lsdException w:name="toc 4" w:semiHidden="1" w:uiPriority="39" w:unhideWhenUsed="1"/>
-    <w:lsdException w:name="toc 5" w:semiHidden="1" w:uiPriority="39" w:unhideWhenUsed="1"/>
-    <w:lsdException w:name="toc 6" w:semiHidden="1" w:uiPriority="39" w:unhideWhenUsed="1"/>
-    <w:lsdException w:name="toc 7" w:semiHidden="1" w:uiPriority="39" w:unhideWhenUsed="1"/>
-    <w:lsdException w:name="toc 8" w:semiHidden="1" w:uiPriority="39" w:unhideWhenUsed="1"/>
-    <w:lsdException w:name="toc 9" w:semiHidden="1" w:uiPriority="39" w:unhideWhenUsed="1"/>
-    <w:lsdException w:name="Normal Indent" w:semiHidden="1" w:unhideWhenUsed="1"/>
-    <w:lsdException w:name="footnote text" w:semiHidden="1" w:unhideWhenUsed="1"/>
-    <w:lsdException w:name="annotation text" w:semiHidden="1" w:unhideWhenUsed="1"/>
-    <w:lsdException w:name="header" w:semiHidden="1" w:unhideWhenUsed="1"/>
-    <w:lsdException w:name="footer" w:semiHidden="1" w:unhideWhenUsed="1"/>
-    <w:lsdException w:name="index heading" w:semiHidden="1" w:unhideWhenUsed="1"/>
-    <w:lsdException w:name="caption" w:semiHidden="1" w:uiPriority="35" w:unhideWhenUsed="1" w:qFormat="1"/>
-    <w:lsdException w:name="table of figures" w:semiHidden="1" w:unhideWhenUsed="1"/>
-    <w:lsdException w:name="envelope address" w:semiHidden="1" w:unhideWhenUsed="1"/>
-    <w:lsdException w:name="envelope return" w:semiHidden="1" w:unhideWhenUsed="1"/>
-    <w:lsdException w:name="footnote reference" w:semiHidden="1" w:unhideWhenUsed="1"/>
-    <w:lsdException w:name="annotation reference" w:semiHidden="1" w:unhideWhenUsed="1"/>
-    <w:lsdException w:name="line number" w:semiHidden="1" w:unhideWhenUsed="1"/>
-    <w:lsdException w:name="page number" w:semiHidden="1" w:unhideWhenUsed="1"/>
-    <w:lsdException w:name="endnote reference" w:semiHidden="1" w:unhideWhenUsed="1"/>
-    <w:lsdException w:name="endnote text" w:semiHidden="1" w:unhideWhenUsed="1"/>
-    <w:lsdException w:name="table of authorities" w:semiHidden="1" w:unhideWhenUsed="1"/>
-    <w:lsdException w:name="macro" w:semiHidden="1" w:unhideWhenUsed="1"/>
-    <w:lsdException w:name="toa heading" w:semiHidden="1" w:unhideWhenUsed="1"/>
-    <w:lsdException w:name="List" w:semiHidden="1" w:unhideWhenUsed="1"/>
-    <w:lsdException w:name="List Bullet" w:semiHidden="1" w:unhideWhenUsed="1"/>
-    <w:lsdException w:name="List Number" w:semiHidden="1" w:unhideWhenUsed="1"/>
-    <w:lsdException w:name="List 2" w:semiHidden="1" w:unhideWhenUsed="1"/>
-    <w:lsdException w:name="List 3" w:semiHidden="1" w:unhideWhenUsed="1"/>
-    <w:lsdException w:name="List 4" w:semiHidden="1" w:unhideWhenUsed="1"/>
-    <w:lsdException w:name="List 5" w:semiHidden="1" w:unhideWhenUsed="1"/>
-    <w:lsdException w:name="List Bullet 2" w:semiHidden="1" w:unhideWhenUsed="1"/>
-    <w:lsdException w:name="List Bullet 3" w:semiHidden="1" w:unhideWhenUsed="1"/>
-    <w:lsdException w:name="List Bullet 4" w:semiHidden="1" w:unhideWhenUsed="1"/>
-    <w:lsdException w:name="List Bullet 5" w:semiHidden="1" w:unhideWhenUsed="1"/>
-    <w:lsdException w:name="List Number 2" w:semiHidden="1" w:unhideWhenUsed="1"/>
-    <w:lsdException w:name="List Number 3" w:semiHidden="1" w:unhideWhenUsed="1"/>
-    <w:lsdException w:name="List Number 4" w:semiHidden="1" w:unhideWhenUsed="1"/>
-    <w:lsdException w:name="List Number 5" w:semiHidden="1" w:unhideWhenUsed="1"/>
-    <w:lsdException w:name="Title" w:uiPriority="10" w:qFormat="1"/>
-    <w:lsdException w:name="Closing" w:semiHidden="1" w:unhideWhenUsed="1"/>
-    <w:lsdException w:name="Signature" w:semiHidden="1" w:unhideWhenUsed="1"/>
-    <w:lsdException w:name="Default Paragraph Font" w:semiHidden="1" w:uiPriority="1" w:unhideWhenUsed="1"/>
-    <w:lsdException w:name="Body Text" w:semiHidden="1" w:uiPriority="0" w:unhideWhenUsed="1"/>
-    <w:lsdException w:name="Body Text Indent" w:semiHidden="1" w:unhideWhenUsed="1"/>
-    <w:lsdException w:name="List Continue" w:semiHidden="1" w:unhideWhenUsed="1"/>
-    <w:lsdException w:name="List Continue 2" w:semiHidden="1" w:unhideWhenUsed="1"/>
-    <w:lsdException w:name="List Continue 3" w:semiHidden="1" w:unhideWhenUsed="1"/>
-    <w:lsdException w:name="List Continue 4" w:semiHidden="1" w:unhideWhenUsed="1"/>
-    <w:lsdException w:name="List Continue 5" w:semiHidden="1" w:unhideWhenUsed="1"/>
-    <w:lsdException w:name="Message Header" w:semiHidden="1" w:unhideWhenUsed="1"/>
-    <w:lsdException w:name="Subtitle" w:uiPriority="11" w:qFormat="1"/>
-    <w:lsdException w:name="Salutation" w:semiHidden="1" w:unhideWhenUsed="1"/>
-    <w:lsdException w:name="Date" w:semiHidden="1" w:unhideWhenUsed="1"/>
-    <w:lsdException w:name="Body Text First Indent" w:semiHidden="1" w:unhideWhenUsed="1"/>
-    <w:lsdException w:name="Body Text First Indent 2" w:semiHidden="1" w:unhideWhenUsed="1"/>
-    <w:lsdException w:name="Note Heading" w:semiHidden="1" w:unhideWhenUsed="1"/>
-    <w:lsdException w:name="Body Text 2" w:semiHidden="1" w:unhideWhenUsed="1"/>
-    <w:lsdException w:name="Body Text 3" w:semiHidden="1" w:unhideWhenUsed="1"/>
-    <w:lsdException w:name="Body Text Indent 2" w:semiHidden="1" w:unhideWhenUsed="1"/>
-    <w:lsdException w:name="Body Text Indent 3" w:semiHidden="1" w:unhideWhenUsed="1"/>
-    <w:lsdException w:name="Block Text" w:semiHidden="1" w:unhideWhenUsed="1"/>
-    <w:lsdException w:name="Hyperlink" w:semiHidden="1" w:unhideWhenUsed="1"/>
-    <w:lsdException w:name="FollowedHyperlink" w:semiHidden="1" w:unhideWhenUsed="1"/>
-    <w:lsdException w:name="Strong" w:uiPriority="22" w:qFormat="1"/>
-    <w:lsdException w:name="Emphasis" w:uiPriority="20" w:qFormat="1"/>
-    <w:lsdException w:name="Document Map" w:semiHidden="1" w:unhideWhenUsed="1"/>
-    <w:lsdException w:name="Plain Text" w:semiHidden="1" w:unhideWhenUsed="1"/>
-    <w:lsdException w:name="E-mail Signature" w:semiHidden="1" w:unhideWhenUsed="1"/>
-    <w:lsdException w:name="HTML Top of Form" w:semiHidden="1" w:unhideWhenUsed="1"/>
-    <w:lsdException w:name="HTML Bottom of Form" w:semiHidden="1" w:unhideWhenUsed="1"/>
-    <w:lsdException w:name="Normal (Web)" w:semiHidden="1" w:unhideWhenUsed="1"/>
-    <w:lsdException w:name="HTML Acronym" w:semiHidden="1" w:unhideWhenUsed="1"/>
-    <w:lsdException w:name="HTML Address" w:semiHidden="1" w:unhideWhenUsed="1"/>
-    <w:lsdException w:name="HTML Cite" w:semiHidden="1" w:unhideWhenUsed="1"/>
-    <w:lsdException w:name="HTML Code" w:semiHidden="1" w:unhideWhenUsed="1"/>
-    <w:lsdException w:name="HTML Definition" w:semiHidden="1" w:unhideWhenUsed="1"/>
-    <w:lsdException w:name="HTML Keyboard" w:semiHidden="1" w:unhideWhenUsed="1"/>
-    <w:lsdException w:name="HTML Preformatted" w:semiHidden="1" w:unhideWhenUsed="1"/>
-    <w:lsdException w:name="HTML Sample" w:semiHidden="1" w:unhideWhenUsed="1"/>
-    <w:lsdException w:name="HTML Typewriter" w:semiHidden="1" w:unhideWhenUsed="1"/>
-    <w:lsdException w:name="HTML Variable" w:semiHidden="1" w:unhideWhenUsed="1"/>
-    <w:lsdException w:name="Normal Table" w:semiHidden="1" w:unhideWhenUsed="1"/>
-    <w:lsdException w:name="annotation subject" w:semiHidden="1" w:unhideWhenUsed="1"/>
-    <w:lsdException w:name="No List" w:semiHidden="1" w:unhideWhenUsed="1"/>
-    <w:lsdException w:name="Outline List 1" w:semiHidden="1" w:unhideWhenUsed="1"/>
-    <w:lsdException w:name="Outline List 2" w:semiHidden="1" w:unhideWhenUsed="1"/>
-    <w:lsdException w:name="Outline List 3" w:semiHidden="1" w:unhideWhenUsed="1"/>
-    <w:lsdException w:name="Table Simple 1" w:semiHidden="1" w:unhideWhenUsed="1"/>
-    <w:lsdException w:name="Table Simple 2" w:semiHidden="1" w:unhideWhenUsed="1"/>
-    <w:lsdException w:name="Table Simple 3" w:semiHidden="1" w:unhideWhenUsed="1"/>
-    <w:lsdException w:name="Table Classic 1" w:semiHidden="1" w:unhideWhenUsed="1"/>
-    <w:lsdException w:name="Table Classic 2" w:semiHidden="1" w:unhideWhenUsed="1"/>
-    <w:lsdException w:name="Table Classic 3" w:semiHidden="1" w:unhideWhenUsed="1"/>
-    <w:lsdException w:name="Table Classic 4" w:semiHidden="1" w:unhideWhenUsed="1"/>
-    <w:lsdException w:name="Table Colorful 1" w:semiHidden="1" w:unhideWhenUsed="1"/>
-    <w:lsdException w:name="Table Colorful 2" w:semiHidden="1" w:unhideWhenUsed="1"/>
-    <w:lsdException w:name="Table Colorful 3" w:semiHidden="1" w:unhideWhenUsed="1"/>
-    <w:lsdException w:name="Table Columns 1" w:semiHidden="1" w:unhideWhenUsed="1"/>
-    <w:lsdException w:name="Table Columns 2" w:semiHidden="1" w:unhideWhenUsed="1"/>
-    <w:lsdException w:name="Table Columns 3" w:semiHidden="1" w:unhideWhenUsed="1"/>
-    <w:lsdException w:name="Table Columns 4" w:semiHidden="1" w:unhideWhenUsed="1"/>
-    <w:lsdException w:name="Table Columns 5" w:semiHidden="1" w:unhideWhenUsed="1"/>
-    <w:lsdException w:name="Table Grid 1" w:semiHidden="1" w:unhideWhenUsed="1"/>
-    <w:lsdException w:name="Table Grid 2" w:semiHidden="1" w:unhideWhenUsed="1"/>
-    <w:lsdException w:name="Table Grid 3" w:semiHidden="1" w:unhideWhenUsed="1"/>
-    <w:lsdException w:name="Table Grid 4" w:semiHidden="1" w:unhideWhenUsed="1"/>
-    <w:lsdException w:name="Table Grid 5" w:semiHidden="1" w:unhideWhenUsed="1"/>
-    <w:lsdException w:name="Table Grid 6" w:semiHidden="1" w:unhideWhenUsed="1"/>
-    <w:lsdException w:name="Table Grid 7" w:semiHidden="1" w:unhideWhenUsed="1"/>
-    <w:lsdException w:name="Table Grid 8" w:semiHidden="1" w:unhideWhenUsed="1"/>
-    <w:lsdException w:name="Table List 1" w:semiHidden="1" w:unhideWhenUsed="1"/>
-    <w:lsdException w:name="Table List 2" w:semiHidden="1" w:unhideWhenUsed="1"/>
-    <w:lsdException w:name="Table List 3" w:semiHidden="1" w:unhideWhenUsed="1"/>
-    <w:lsdException w:name="Table List 4" w:semiHidden="1" w:unhideWhenUsed="1"/>
-    <w:lsdException w:name="Table List 5" w:semiHidden="1" w:unhideWhenUsed="1"/>
-    <w:lsdException w:name="Table List 6" w:semiHidden="1" w:unhideWhenUsed="1"/>
-    <w:lsdException w:name="Table List 7" w:semiHidden="1" w:unhideWhenUsed="1"/>
-    <w:lsdException w:name="Table List 8" w:semiHidden="1" w:unhideWhenUsed="1"/>
-    <w:lsdException w:name="Table 3D effects 1" w:semiHidden="1" w:unhideWhenUsed="1"/>
-    <w:lsdException w:name="Table 3D effects 2" w:semiHidden="1" w:unhideWhenUsed="1"/>
-    <w:lsdException w:name="Table 3D effects 3" w:semiHidden="1" w:unhideWhenUsed="1"/>
-    <w:lsdException w:name="Table Contemporary" w:semiHidden="1" w:unhideWhenUsed="1"/>
-    <w:lsdException w:name="Table Elegant" w:semiHidden="1" w:unhideWhenUsed="1"/>
-    <w:lsdException w:name="Table Professional" w:semiHidden="1" w:unhideWhenUsed="1"/>
-    <w:lsdException w:name="Table Subtle 1" w:semiHidden="1" w:unhideWhenUsed="1"/>
-    <w:lsdException w:name="Table Subtle 2" w:semiHidden="1" w:unhideWhenUsed="1"/>
-    <w:lsdException w:name="Table Web 1" w:semiHidden="1" w:unhideWhenUsed="1"/>
-    <w:lsdException w:name="Table Web 2" w:semiHidden="1" w:unhideWhenUsed="1"/>
-    <w:lsdException w:name="Table Web 3" w:semiHidden="1" w:unhideWhenUsed="1"/>
-    <w:lsdException w:name="Balloon Text" w:semiHidden="1" w:unhideWhenUsed="1"/>
-    <w:lsdException w:name="Table Grid" w:uiPriority="59"/>
-    <w:lsdException w:name="Table Theme" w:semiHidden="1" w:unhideWhenUsed="1"/>
-    <w:lsdException w:name="Placeholder Text" w:semiHidden="1"/>
-    <w:lsdException w:name="No Spacing" w:uiPriority="1" w:qFormat="1"/>
-    <w:lsdException w:name="Light Shading" w:uiPriority="60"/>
-    <w:lsdException w:name="Light List" w:uiPriority="61"/>
-    <w:lsdException w:name="Light Grid" w:uiPriority="62"/>
-    <w:lsdException w:name="Medium Shading 1" w:uiPriority="63"/>
-    <w:lsdException w:name="Medium Shading 2" w:uiPriority="64"/>
-    <w:lsdException w:name="Medium List 1" w:uiPriority="65"/>
-    <w:lsdException w:name="Medium List 2" w:uiPriority="66"/>
-    <w:lsdException w:name="Medium Grid 1" w:uiPriority="67"/>
-    <w:lsdException w:name="Medium Grid 2" w:uiPriority="68"/>
-    <w:lsdException w:name="Medium Grid 3" w:uiPriority="69"/>
-    <w:lsdException w:name="Dark List" w:uiPriority="70"/>
-    <w:lsdException w:name="Colorful Shading" w:uiPriority="71"/>
-    <w:lsdException w:name="Colorful List" w:uiPriority="72"/>
-    <w:lsdException w:name="Colorful Grid" w:uiPriority="73"/>
-    <w:lsdException w:name="Light Shading Accent 1" w:uiPriority="60"/>
-    <w:lsdException w:name="Light List Accent 1" w:uiPriority="61"/>
-    <w:lsdException w:name="Light Grid Accent 1" w:uiPriority="62"/>
-    <w:lsdException w:name="Medium Shading 1 Accent 1" w:uiPriority="63"/>
-    <w:lsdException w:name="Medium Shading 2 Accent 1" w:uiPriority="64"/>
-    <w:lsdException w:name="Medium List 1 Accent 1" w:uiPriority="65"/>
-    <w:lsdException w:name="Revision" w:semiHidden="1"/>
-    <w:lsdException w:name="List Paragraph" w:uiPriority="34" w:qFormat="1"/>
-    <w:lsdException w:name="Quote" w:uiPriority="29" w:qFormat="1"/>
-    <w:lsdException w:name="Intense Quote" w:uiPriority="30" w:qFormat="1"/>
-    <w:lsdException w:name="Medium List 2 Accent 1" w:uiPriority="66"/>
-    <w:lsdException w:name="Medium Grid 1 Accent 1" w:uiPriority="67"/>
-    <w:lsdException w:name="Medium Grid 2 Accent 1" w:uiPriority="68"/>
-    <w:lsdException w:name="Medium Grid 3 Accent 1" w:uiPriority="69"/>
-    <w:lsdException w:name="Dark List Accent 1" w:uiPriority="70"/>
-    <w:lsdException w:name="Colorful Shading Accent 1" w:uiPriority="71"/>
-    <w:lsdException w:name="Colorful List Accent 1" w:uiPriority="72"/>
-    <w:lsdException w:name="Colorful Grid Accent 1" w:uiPriority="73"/>
-    <w:lsdException w:name="Light Shading Accent 2" w:uiPriority="60"/>
-    <w:lsdException w:name="Light List Accent 2" w:uiPriority="61"/>
-    <w:lsdException w:name="Light Grid Accent 2" w:uiPriority="62"/>
-    <w:lsdException w:name="Medium Shading 1 Accent 2" w:uiPriority="63"/>
-    <w:lsdException w:name="Medium Shading 2 Accent 2" w:uiPriority="64"/>
-    <w:lsdException w:name="Medium List 1 Accent 2" w:uiPriority="65"/>
-    <w:lsdException w:name="Medium List 2 Accent 2" w:uiPriority="66"/>
-    <w:lsdException w:name="Medium Grid 1 Accent 2" w:uiPriority="67"/>
-    <w:lsdException w:name="Medium Grid 2 Accent 2" w:uiPriority="68"/>
-    <w:lsdException w:name="Medium Grid 3 Accent 2" w:uiPriority="69"/>
-    <w:lsdException w:name="Dark List Accent 2" w:uiPriority="70"/>
-    <w:lsdException w:name="Colorful Shading Accent 2" w:uiPriority="71"/>
-    <w:lsdException w:name="Colorful List Accent 2" w:uiPriority="72"/>
-    <w:lsdException w:name="Colorful Grid Accent 2" w:uiPriority="73"/>
-    <w:lsdException w:name="Light Shading Accent 3" w:uiPriority="60"/>
-    <w:lsdException w:name="Light List Accent 3" w:uiPriority="61"/>
-    <w:lsdException w:name="Light Grid Accent 3" w:uiPriority="62"/>
-    <w:lsdException w:name="Medium Shading 1 Accent 3" w:uiPriority="63"/>
-    <w:lsdException w:name="Medium Shading 2 Accent 3" w:uiPriority="64"/>
-    <w:lsdException w:name="Medium List 1 Accent 3" w:uiPriority="65"/>
-    <w:lsdException w:name="Medium List 2 Accent 3" w:uiPriority="66"/>
-    <w:lsdException w:name="Medium Grid 1 Accent 3" w:uiPriority="67"/>
-    <w:lsdException w:name="Medium Grid 2 Accent 3" w:uiPriority="68"/>
-    <w:lsdException w:name="Medium Grid 3 Accent 3" w:uiPriority="69"/>
-    <w:lsdException w:name="Dark List Accent 3" w:uiPriority="70"/>
-    <w:lsdException w:name="Colorful Shading Accent 3" w:uiPriority="71"/>
-    <w:lsdException w:name="Colorful List Accent 3" w:uiPriority="72"/>
-    <w:lsdException w:name="Colorful Grid Accent 3" w:uiPriority="73"/>
-    <w:lsdException w:name="Light Shading Accent 4" w:uiPriority="60"/>
-    <w:lsdException w:name="Light List Accent 4" w:uiPriority="61"/>
-    <w:lsdException w:name="Light Grid Accent 4" w:uiPriority="62"/>
-    <w:lsdException w:name="Medium Shading 1 Accent 4" w:uiPriority="63"/>
-    <w:lsdException w:name="Medium Shading 2 Accent 4" w:uiPriority="64"/>
-    <w:lsdException w:name="Medium List 1 Accent 4" w:uiPriority="65"/>
-    <w:lsdException w:name="Medium List 2 Accent 4" w:uiPriority="66"/>
-    <w:lsdException w:name="Medium Grid 1 Accent 4" w:uiPriority="67"/>
-    <w:lsdException w:name="Medium Grid 2 Accent 4" w:uiPriority="68"/>
-    <w:lsdException w:name="Medium Grid 3 Accent 4" w:uiPriority="69"/>
-    <w:lsdException w:name="Dark List Accent 4" w:uiPriority="70"/>
-    <w:lsdException w:name="Colorful Shading Accent 4" w:uiPriority="71"/>
-    <w:lsdException w:name="Colorful List Accent 4" w:uiPriority="72"/>
-    <w:lsdException w:name="Colorful Grid Accent 4" w:uiPriority="73"/>
-    <w:lsdException w:name="Light Shading Accent 5" w:uiPriority="60"/>
-    <w:lsdException w:name="Light List Accent 5" w:uiPriority="61"/>
-    <w:lsdException w:name="Light Grid Accent 5" w:uiPriority="62"/>
-    <w:lsdException w:name="Medium Shading 1 Accent 5" w:uiPriority="63"/>
-    <w:lsdException w:name="Medium Shading 2 Accent 5" w:uiPriority="64"/>
-    <w:lsdException w:name="Medium List 1 Accent 5" w:uiPriority="65"/>
-    <w:lsdException w:name="Medium List 2 Accent 5" w:uiPriority="66"/>
-    <w:lsdException w:name="Medium Grid 1 Accent 5" w:uiPriority="67"/>
-    <w:lsdException w:name="Medium Grid 2 Accent 5" w:uiPriority="68"/>
-    <w:lsdException w:name="Medium Grid 3 Accent 5" w:uiPriority="69"/>
-    <w:lsdException w:name="Dark List Accent 5" w:uiPriority="70"/>
-    <w:lsdException w:name="Colorful Shading Accent 5" w:uiPriority="71"/>
-    <w:lsdException w:name="Colorful List Accent 5" w:uiPriority="72"/>
-    <w:lsdException w:name="Colorful Grid Accent 5" w:uiPriority="73"/>
-    <w:lsdException w:name="Light Shading Accent 6" w:uiPriority="60"/>
-    <w:lsdException w:name="Light List Accent 6" w:uiPriority="61"/>
-    <w:lsdException w:name="Light Grid Accent 6" w:uiPriority="62"/>
-    <w:lsdException w:name="Medium Shading 1 Accent 6" w:uiPriority="63"/>
-    <w:lsdException w:name="Medium Shading 2 Accent 6" w:uiPriority="64"/>
-    <w:lsdException w:name="Medium List 1 Accent 6" w:uiPriority="65"/>
-    <w:lsdException w:name="Medium List 2 Accent 6" w:uiPriority="66"/>
-    <w:lsdException w:name="Medium Grid 1 Accent 6" w:uiPriority="67"/>
-    <w:lsdException w:name="Medium Grid 2 Accent 6" w:uiPriority="68"/>
-    <w:lsdException w:name="Medium Grid 3 Accent 6" w:uiPriority="69"/>
-    <w:lsdException w:name="Dark List Accent 6" w:uiPriority="70"/>
-    <w:lsdException w:name="Colorful Shading Accent 6" w:uiPriority="71"/>
-    <w:lsdException w:name="Colorful List Accent 6" w:uiPriority="72"/>
-    <w:lsdException w:name="Colorful Grid Accent 6" w:uiPriority="73"/>
-    <w:lsdException w:name="Subtle Emphasis" w:uiPriority="19" w:qFormat="1"/>
-    <w:lsdException w:name="Intense Emphasis" w:uiPriority="21" w:qFormat="1"/>
-    <w:lsdException w:name="Subtle Reference" w:uiPriority="31" w:qFormat="1"/>
-    <w:lsdException w:name="Intense Reference" w:uiPriority="32" w:qFormat="1"/>
-    <w:lsdException w:name="Book Title" w:uiPriority="33" w:qFormat="1"/>
-    <w:lsdException w:name="Bibliography" w:semiHidden="1" w:uiPriority="37" w:unhideWhenUsed="1"/>
-    <w:lsdException w:name="TOC Heading" w:semiHidden="1" w:uiPriority="39" w:unhideWhenUsed="1" w:qFormat="1"/>
-    <w:lsdException w:name="Plain Table 1" w:uiPriority="41"/>
-    <w:lsdException w:name="Plain Table 2" w:uiPriority="42"/>
-    <w:lsdException w:name="Plain Table 3" w:uiPriority="43"/>
-    <w:lsdException w:name="Plain Table 4" w:uiPriority="44"/>
-    <w:lsdException w:name="Plain Table 5" w:uiPriority="45"/>
-    <w:lsdException w:name="Grid Table Light" w:uiPriority="40"/>
-    <w:lsdException w:name="Grid Table 1 Light" w:uiPriority="46"/>
-    <w:lsdException w:name="Grid Table 2" w:uiPriority="47"/>
-    <w:lsdException w:name="Grid Table 3" w:uiPriority="48"/>
-    <w:lsdException w:name="Grid Table 4" w:uiPriority="49"/>
-    <w:lsdException w:name="Grid Table 5 Dark" w:uiPriority="50"/>
-    <w:lsdException w:name="Grid Table 6 Colorful" w:uiPriority="51"/>
-    <w:lsdException w:name="Grid Table 7 Colorful" w:uiPriority="52"/>
-    <w:lsdException w:name="Grid Table 1 Light Accent 1" w:uiPriority="46"/>
-    <w:lsdException w:name="Grid Table 2 Accent 1" w:uiPriority="47"/>
-    <w:lsdException w:name="Grid Table 3 Accent 1" w:uiPriority="48"/>
-    <w:lsdException w:name="Grid Table 4 Accent 1" w:uiPriority="49"/>
-    <w:lsdException w:name="Grid Table 5 Dark Accent 1" w:uiPriority="50"/>
-    <w:lsdException w:name="Grid Table 6 Colorful Accent 1" w:uiPriority="51"/>
-    <w:lsdException w:name="Grid Table 7 Colorful Accent 1" w:uiPriority="52"/>
-    <w:lsdException w:name="Grid Table 1 Light Accent 2" w:uiPriority="46"/>
-    <w:lsdException w:name="Grid Table 2 Accent 2" w:uiPriority="47"/>
-    <w:lsdException w:name="Grid Table 3 Accent 2" w:uiPriority="48"/>
-    <w:lsdException w:name="Grid Table 4 Accent 2" w:uiPriority="49"/>
-    <w:lsdException w:name="Grid Table 5 Dark Accent 2" w:uiPriority="50"/>
-    <w:lsdException w:name="Grid Table 6 Colorful Accent 2" w:uiPriority="51"/>
-    <w:lsdException w:name="Grid Table 7 Colorful Accent 2" w:uiPriority="52"/>
-    <w:lsdException w:name="Grid Table 1 Light Accent 3" w:uiPriority="46"/>
-    <w:lsdException w:name="Grid Table 2 Accent 3" w:uiPriority="47"/>
-    <w:lsdException w:name="Grid Table 3 Accent 3" w:uiPriority="48"/>
-    <w:lsdException w:name="Grid Table 4 Accent 3" w:uiPriority="49"/>
-    <w:lsdException w:name="Grid Table 5 Dark Accent 3" w:uiPriority="50"/>
-    <w:lsdException w:name="Grid Table 6 Colorful Accent 3" w:uiPriority="51"/>
-    <w:lsdException w:name="Grid Table 7 Colorful Accent 3" w:uiPriority="52"/>
-    <w:lsdException w:name="Grid Table 1 Light Accent 4" w:uiPriority="46"/>
-    <w:lsdException w:name="Grid Table 2 Accent 4" w:uiPriority="47"/>
-    <w:lsdException w:name="Grid Table 3 Accent 4" w:uiPriority="48"/>
-    <w:lsdException w:name="Grid Table 4 Accent 4" w:uiPriority="49"/>
-    <w:lsdException w:name="Grid Table 5 Dark Accent 4" w:uiPriority="50"/>
-    <w:lsdException w:name="Grid Table 6 Colorful Accent 4" w:uiPriority="51"/>
-    <w:lsdException w:name="Grid Table 7 Colorful Accent 4" w:uiPriority="52"/>
-    <w:lsdException w:name="Grid Table 1 Light Accent 5" w:uiPriority="46"/>
-    <w:lsdException w:name="Grid Table 2 Accent 5" w:uiPriority="47"/>
-    <w:lsdException w:name="Grid Table 3 Accent 5" w:uiPriority="48"/>
-    <w:lsdException w:name="Grid Table 4 Accent 5" w:uiPriority="49"/>
-    <w:lsdException w:name="Grid Table 5 Dark Accent 5" w:uiPriority="50"/>
-    <w:lsdException w:name="Grid Table 6 Colorful Accent 5" w:uiPriority="51"/>
-    <w:lsdException w:name="Grid Table 7 Colorful Accent 5" w:uiPriority="52"/>
-    <w:lsdException w:name="Grid Table 1 Light Accent 6" w:uiPriority="46"/>
-    <w:lsdException w:name="Grid Table 2 Accent 6" w:uiPriority="47"/>
-    <w:lsdException w:name="Grid Table 3 Accent 6" w:uiPriority="48"/>
-    <w:lsdException w:name="Grid Table 4 Accent 6" w:uiPriority="49"/>
-    <w:lsdException w:name="Grid Table 5 Dark Accent 6" w:uiPriority="50"/>
-    <w:lsdException w:name="Grid Table 6 Colorful Accent 6" w:uiPriority="51"/>
-    <w:lsdException w:name="Grid Table 7 Colorful Accent 6" w:uiPriority="52"/>
-    <w:lsdException w:name="List Table 1 Light" w:uiPriority="46"/>
-    <w:lsdException w:name="List Table 2" w:uiPriority="47"/>
-    <w:lsdException w:name="List Table 3" w:uiPriority="48"/>
-    <w:lsdException w:name="List Table 4" w:uiPriority="49"/>
-    <w:lsdException w:name="List Table 5 Dark" w:uiPriority="50"/>
-    <w:lsdException w:name="List Table 6 Colorful" w:uiPriority="51"/>
-    <w:lsdException w:name="List Table 7 Colorful" w:uiPriority="52"/>
-    <w:lsdException w:name="List Table 1 Light Accent 1" w:uiPriority="46"/>
-    <w:lsdException w:name="List Table 2 Accent 1" w:uiPriority="47"/>
-    <w:lsdException w:name="List Table 3 Accent 1" w:uiPriority="48"/>
-    <w:lsdException w:name="List Table 4 Accent 1" w:uiPriority="49"/>
-    <w:lsdException w:name="List Table 5 Dark Accent 1" w:uiPriority="50"/>
-    <w:lsdException w:name="List Table 6 Colorful Accent 1" w:uiPriority="51"/>
-    <w:lsdException w:name="List Table 7 Colorful Accent 1" w:uiPriority="52"/>
-    <w:lsdException w:name="List Table 1 Light Accent 2" w:uiPriority="46"/>
-    <w:lsdException w:name="List Table 2 Accent 2" w:uiPriority="47"/>
-    <w:lsdException w:name="List Table 3 Accent 2" w:uiPriority="48"/>
-    <w:lsdException w:name="List Table 4 Accent 2" w:uiPriority="49"/>
-    <w:lsdException w:name="List Table 5 Dark Accent 2" w:uiPriority="50"/>
-    <w:lsdException w:name="List Table 6 Colorful Accent 2" w:uiPriority="51"/>
-    <w:lsdException w:name="List Table 7 Colorful Accent 2" w:uiPriority="52"/>
-    <w:lsdException w:name="List Table 1 Light Accent 3" w:uiPriority="46"/>
-    <w:lsdException w:name="List Table 2 Accent 3" w:uiPriority="47"/>
-    <w:lsdException w:name="List Table 3 Accent 3" w:uiPriority="48"/>
-    <w:lsdException w:name="List Table 4 Accent 3" w:uiPriority="49"/>
-    <w:lsdException w:name="List Table 5 Dark Accent 3" w:uiPriority="50"/>
-    <w:lsdException w:name="List Table 6 Colorful Accent 3" w:uiPriority="51"/>
-    <w:lsdException w:name="List Table 7 Colorful Accent 3" w:uiPriority="52"/>
-    <w:lsdException w:name="List Table 1 Light Accent 4" w:uiPriority="46"/>
-    <w:lsdException w:name="List Table 2 Accent 4" w:uiPriority="47"/>
-    <w:lsdException w:name="List Table 3 Accent 4" w:uiPriority="48"/>
-    <w:lsdException w:name="List Table 4 Accent 4" w:uiPriority="49"/>
-    <w:lsdException w:name="List Table 5 Dark Accent 4" w:uiPriority="50"/>
-    <w:lsdException w:name="List Table 6 Colorful Accent 4" w:uiPriority="51"/>
-    <w:lsdException w:name="List Table 7 Colorful Accent 4" w:uiPriority="52"/>
-    <w:lsdException w:name="List Table 1 Light Accent 5" w:uiPriority="46"/>
-    <w:lsdException w:name="List Table 2 Accent 5" w:uiPriority="47"/>
-    <w:lsdException w:name="List Table 3 Accent 5" w:uiPriority="48"/>
-    <w:lsdException w:name="List Table 4 Accent 5" w:uiPriority="49"/>
-    <w:lsdException w:name="List Table 5 Dark Accent 5" w:uiPriority="50"/>
-    <w:lsdException w:name="List Table 6 Colorful Accent 5" w:uiPriority="51"/>
-    <w:lsdException w:name="List Table 7 Colorful Accent 5" w:uiPriority="52"/>
-    <w:lsdException w:name="List Table 1 Light Accent 6" w:uiPriority="46"/>
-    <w:lsdException w:name="List Table 2 Accent 6" w:uiPriority="47"/>
-    <w:lsdException w:name="List Table 3 Accent 6" w:uiPriority="48"/>
-    <w:lsdException w:name="List Table 4 Accent 6" w:uiPriority="49"/>
-    <w:lsdException w:name="List Table 5 Dark Accent 6" w:uiPriority="50"/>
-    <w:lsdException w:name="List Table 6 Colorful Accent 6" w:uiPriority="51"/>
-    <w:lsdException w:name="List Table 7 Colorful Accent 6" w:uiPriority="52"/>
+  <w:latentStyles w:defLockedState="0" w:defUIPriority="99" w:defSemiHidden="1" w:defUnhideWhenUsed="1" w:defQFormat="0" w:count="267">
+    <w:lsdException w:name="Normal" w:semiHidden="0" w:uiPriority="0" w:unhideWhenUsed="0" w:qFormat="1"/>
+    <w:lsdException w:name="heading 1" w:semiHidden="0" w:uiPriority="0" w:unhideWhenUsed="0" w:qFormat="1"/>
+    <w:lsdException w:name="heading 2" w:uiPriority="0" w:qFormat="1"/>
+    <w:lsdException w:name="heading 3" w:uiPriority="9" w:qFormat="1"/>
+    <w:lsdException w:name="heading 4" w:uiPriority="9" w:qFormat="1"/>
+    <w:lsdException w:name="heading 5" w:uiPriority="9" w:qFormat="1"/>
+    <w:lsdException w:name="heading 6" w:uiPriority="9" w:qFormat="1"/>
+    <w:lsdException w:name="heading 7" w:uiPriority="9" w:qFormat="1"/>
+    <w:lsdException w:name="heading 8" w:uiPriority="9" w:qFormat="1"/>
+    <w:lsdException w:name="heading 9" w:uiPriority="9" w:qFormat="1"/>
+    <w:lsdException w:name="toc 1" w:uiPriority="39" w:qFormat="1"/>
+    <w:lsdException w:name="toc 2" w:uiPriority="39" w:qFormat="1"/>
+    <w:lsdException w:name="toc 3" w:uiPriority="39" w:qFormat="1"/>
+    <w:lsdException w:name="toc 4" w:uiPriority="39"/>
+    <w:lsdException w:name="toc 5" w:uiPriority="39"/>
+    <w:lsdException w:name="toc 6" w:uiPriority="39"/>
+    <w:lsdException w:name="toc 7" w:uiPriority="39"/>
+    <w:lsdException w:name="toc 8" w:uiPriority="39"/>
+    <w:lsdException w:name="toc 9" w:uiPriority="39"/>
+    <w:lsdException w:name="caption" w:uiPriority="35" w:qFormat="1"/>
+    <w:lsdException w:name="Title" w:semiHidden="0" w:uiPriority="10" w:unhideWhenUsed="0" w:qFormat="1"/>
+    <w:lsdException w:name="Default Paragraph Font" w:uiPriority="1"/>
+    <w:lsdException w:name="Body Text" w:uiPriority="0"/>
+    <w:lsdException w:name="Subtitle" w:semiHidden="0" w:uiPriority="11" w:unhideWhenUsed="0" w:qFormat="1"/>
+    <w:lsdException w:name="Strong" w:semiHidden="0" w:uiPriority="22" w:unhideWhenUsed="0" w:qFormat="1"/>
+    <w:lsdException w:name="Emphasis" w:semiHidden="0" w:uiPriority="20" w:unhideWhenUsed="0" w:qFormat="1"/>
+    <w:lsdException w:name="Table Grid" w:semiHidden="0" w:uiPriority="59" w:unhideWhenUsed="0"/>
+    <w:lsdException w:name="Placeholder Text" w:unhideWhenUsed="0"/>
+    <w:lsdException w:name="No Spacing" w:semiHidden="0" w:uiPriority="1" w:unhideWhenUsed="0" w:qFormat="1"/>
+    <w:lsdException w:name="Light Shading" w:semiHidden="0" w:uiPriority="60" w:unhideWhenUsed="0"/>
+    <w:lsdException w:name="Light List" w:semiHidden="0" w:uiPriority="61" w:unhideWhenUsed="0"/>
+    <w:lsdException w:name="Light Grid" w:semiHidden="0" w:uiPriority="62" w:unhideWhenUsed="0"/>
+    <w:lsdException w:name="Medium Shading 1" w:semiHidden="0" w:uiPriority="63" w:unhideWhenUsed="0"/>
+    <w:lsdException w:name="Medium Shading 2" w:semiHidden="0" w:uiPriority="64" w:unhideWhenUsed="0"/>
+    <w:lsdException w:name="Medium List 1" w:semiHidden="0" w:uiPriority="65" w:unhideWhenUsed="0"/>
+    <w:lsdException w:name="Medium List 2" w:semiHidden="0" w:uiPriority="66" w:unhideWhenUsed="0"/>
+    <w:lsdException w:name="Medium Grid 1" w:semiHidden="0" w:uiPriority="67" w:unhideWhenUsed="0"/>
+    <w:lsdException w:name="Medium Grid 2" w:semiHidden="0" w:uiPriority="68" w:unhideWhenUsed="0"/>
+    <w:lsdException w:name="Medium Grid 3" w:semiHidden="0" w:uiPriority="69" w:unhideWhenUsed="0"/>
+    <w:lsdException w:name="Dark List" w:semiHidden="0" w:uiPriority="70" w:unhideWhenUsed="0"/>
+    <w:lsdException w:name="Colorful Shading" w:semiHidden="0" w:uiPriority="71" w:unhideWhenUsed="0"/>
+    <w:lsdException w:name="Colorful List" w:semiHidden="0" w:uiPriority="72" w:unhideWhenUsed="0"/>
+    <w:lsdException w:name="Colorful Grid" w:semiHidden="0" w:uiPriority="73" w:unhideWhenUsed="0"/>
+    <w:lsdException w:name="Light Shading Accent 1" w:semiHidden="0" w:uiPriority="60" w:unhideWhenUsed="0"/>
+    <w:lsdException w:name="Light List Accent 1" w:semiHidden="0" w:uiPriority="61" w:unhideWhenUsed="0"/>
+    <w:lsdException w:name="Light Grid Accent 1" w:semiHidden="0" w:uiPriority="62" w:unhideWhenUsed="0"/>
+    <w:lsdException w:name="Medium Shading 1 Accent 1" w:semiHidden="0" w:uiPriority="63" w:unhideWhenUsed="0"/>
+    <w:lsdException w:name="Medium Shading 2 Accent 1" w:semiHidden="0" w:uiPriority="64" w:unhideWhenUsed="0"/>
+    <w:lsdException w:name="Medium List 1 Accent 1" w:semiHidden="0" w:uiPriority="65" w:unhideWhenUsed="0"/>
+    <w:lsdException w:name="Revision" w:unhideWhenUsed="0"/>
+    <w:lsdException w:name="List Paragraph" w:semiHidden="0" w:uiPriority="34" w:unhideWhenUsed="0" w:qFormat="1"/>
+    <w:lsdException w:name="Quote" w:semiHidden="0" w:uiPriority="29" w:unhideWhenUsed="0" w:qFormat="1"/>
+    <w:lsdException w:name="Intense Quote" w:semiHidden="0" w:uiPriority="30" w:unhideWhenUsed="0" w:qFormat="1"/>
+    <w:lsdException w:name="Medium List 2 Accent 1" w:semiHidden="0" w:uiPriority="66" w:unhideWhenUsed="0"/>
+    <w:lsdException w:name="Medium Grid 1 Accent 1" w:semiHidden="0" w:uiPriority="67" w:unhideWhenUsed="0"/>
+    <w:lsdException w:name="Medium Grid 2 Accent 1" w:semiHidden="0" w:uiPriority="68" w:unhideWhenUsed="0"/>
+    <w:lsdException w:name="Medium Grid 3 Accent 1" w:semiHidden="0" w:uiPriority="69" w:unhideWhenUsed="0"/>
+    <w:lsdException w:name="Dark List Accent 1" w:semiHidden="0" w:uiPriority="70" w:unhideWhenUsed="0"/>
+    <w:lsdException w:name="Colorful Shading Accent 1" w:semiHidden="0" w:uiPriority="71" w:unhideWhenUsed="0"/>
+    <w:lsdException w:name="Colorful List Accent 1" w:semiHidden="0" w:uiPriority="72" w:unhideWhenUsed="0"/>
+    <w:lsdException w:name="Colorful Grid Accent 1" w:semiHidden="0" w:uiPriority="73" w:unhideWhenUsed="0"/>
+    <w:lsdException w:name="Light Shading Accent 2" w:semiHidden="0" w:uiPriority="60" w:unhideWhenUsed="0"/>
+    <w:lsdException w:name="Light List Accent 2" w:semiHidden="0" w:uiPriority="61" w:unhideWhenUsed="0"/>
+    <w:lsdException w:name="Light Grid Accent 2" w:semiHidden="0" w:uiPriority="62" w:unhideWhenUsed="0"/>
+    <w:lsdException w:name="Medium Shading 1 Accent 2" w:semiHidden="0" w:uiPriority="63" w:unhideWhenUsed="0"/>
+    <w:lsdException w:name="Medium Shading 2 Accent 2" w:semiHidden="0" w:uiPriority="64" w:unhideWhenUsed="0"/>
+    <w:lsdException w:name="Medium List 1 Accent 2" w:semiHidden="0" w:uiPriority="65" w:unhideWhenUsed="0"/>
+    <w:lsdException w:name="Medium List 2 Accent 2" w:semiHidden="0" w:uiPriority="66" w:unhideWhenUsed="0"/>
+    <w:lsdException w:name="Medium Grid 1 Accent 2" w:semiHidden="0" w:uiPriority="67" w:unhideWhenUsed="0"/>
+    <w:lsdException w:name="Medium Grid 2 Accent 2" w:semiHidden="0" w:uiPriority="68" w:unhideWhenUsed="0"/>
+    <w:lsdException w:name="Medium Grid 3 Accent 2" w:semiHidden="0" w:uiPriority="69" w:unhideWhenUsed="0"/>
+    <w:lsdException w:name="Dark List Accent 2" w:semiHidden="0" w:uiPriority="70" w:unhideWhenUsed="0"/>
+    <w:lsdException w:name="Colorful Shading Accent 2" w:semiHidden="0" w:uiPriority="71" w:unhideWhenUsed="0"/>
+    <w:lsdException w:name="Colorful List Accent 2" w:semiHidden="0" w:uiPriority="72" w:unhideWhenUsed="0"/>
+    <w:lsdException w:name="Colorful Grid Accent 2" w:semiHidden="0" w:uiPriority="73" w:unhideWhenUsed="0"/>
+    <w:lsdException w:name="Light Shading Accent 3" w:semiHidden="0" w:uiPriority="60" w:unhideWhenUsed="0"/>
+    <w:lsdException w:name="Light List Accent 3" w:semiHidden="0" w:uiPriority="61" w:unhideWhenUsed="0"/>
+    <w:lsdException w:name="Light Grid Accent 3" w:semiHidden="0" w:uiPriority="62" w:unhideWhenUsed="0"/>
+    <w:lsdException w:name="Medium Shading 1 Accent 3" w:semiHidden="0" w:uiPriority="63" w:unhideWhenUsed="0"/>
+    <w:lsdException w:name="Medium Shading 2 Accent 3" w:semiHidden="0" w:uiPriority="64" w:unhideWhenUsed="0"/>
+    <w:lsdException w:name="Medium List 1 Accent 3" w:semiHidden="0" w:uiPriority="65" w:unhideWhenUsed="0"/>
+    <w:lsdException w:name="Medium List 2 Accent 3" w:semiHidden="0" w:uiPriority="66" w:unhideWhenUsed="0"/>
+    <w:lsdException w:name="Medium Grid 1 Accent 3" w:semiHidden="0" w:uiPriority="67" w:unhideWhenUsed="0"/>
+    <w:lsdException w:name="Medium Grid 2 Accent 3" w:semiHidden="0" w:uiPriority="68" w:unhideWhenUsed="0"/>
+    <w:lsdException w:name="Medium Grid 3 Accent 3" w:semiHidden="0" w:uiPriority="69" w:unhideWhenUsed="0"/>
+    <w:lsdException w:name="Dark List Accent 3" w:semiHidden="0" w:uiPriority="70" w:unhideWhenUsed="0"/>
+    <w:lsdException w:name="Colorful Shading Accent 3" w:semiHidden="0" w:uiPriority="71" w:unhideWhenUsed="0"/>
+    <w:lsdException w:name="Colorful List Accent 3" w:semiHidden="0" w:uiPriority="72" w:unhideWhenUsed="0"/>
+    <w:lsdException w:name="Colorful Grid Accent 3" w:semiHidden="0" w:uiPriority="73" w:unhideWhenUsed="0"/>
+    <w:lsdException w:name="Light Shading Accent 4" w:semiHidden="0" w:uiPriority="60" w:unhideWhenUsed="0"/>
+    <w:lsdException w:name="Light List Accent 4" w:semiHidden="0" w:uiPriority="61" w:unhideWhenUsed="0"/>
+    <w:lsdException w:name="Light Grid Accent 4" w:semiHidden="0" w:uiPriority="62" w:unhideWhenUsed="0"/>
+    <w:lsdException w:name="Medium Shading 1 Accent 4" w:semiHidden="0" w:uiPriority="63" w:unhideWhenUsed="0"/>
+    <w:lsdException w:name="Medium Shading 2 Accent 4" w:semiHidden="0" w:uiPriority="64" w:unhideWhenUsed="0"/>
+    <w:lsdException w:name="Medium List 1 Accent 4" w:semiHidden="0" w:uiPriority="65" w:unhideWhenUsed="0"/>
+    <w:lsdException w:name="Medium List 2 Accent 4" w:semiHidden="0" w:uiPriority="66" w:unhideWhenUsed="0"/>
+    <w:lsdException w:name="Medium Grid 1 Accent 4" w:semiHidden="0" w:uiPriority="67" w:unhideWhenUsed="0"/>
+    <w:lsdException w:name="Medium Grid 2 Accent 4" w:semiHidden="0" w:uiPriority="68" w:unhideWhenUsed="0"/>
+    <w:lsdException w:name="Medium Grid 3 Accent 4" w:semiHidden="0" w:uiPriority="69" w:unhideWhenUsed="0"/>
+    <w:lsdException w:name="Dark List Accent 4" w:semiHidden="0" w:uiPriority="70" w:unhideWhenUsed="0"/>
+    <w:lsdException w:name="Colorful Shading Accent 4" w:semiHidden="0" w:uiPriority="71" w:unhideWhenUsed="0"/>
+    <w:lsdException w:name="Colorful List Accent 4" w:semiHidden="0" w:uiPriority="72" w:unhideWhenUsed="0"/>
+    <w:lsdException w:name="Colorful Grid Accent 4" w:semiHidden="0" w:uiPriority="73" w:unhideWhenUsed="0"/>
+    <w:lsdException w:name="Light Shading Accent 5" w:semiHidden="0" w:uiPriority="60" w:unhideWhenUsed="0"/>
+    <w:lsdException w:name="Light List Accent 5" w:semiHidden="0" w:uiPriority="61" w:unhideWhenUsed="0"/>
+    <w:lsdException w:name="Light Grid Accent 5" w:semiHidden="0" w:uiPriority="62" w:unhideWhenUsed="0"/>
+    <w:lsdException w:name="Medium Shading 1 Accent 5" w:semiHidden="0" w:uiPriority="63" w:unhideWhenUsed="0"/>
+    <w:lsdException w:name="Medium Shading 2 Accent 5" w:semiHidden="0" w:uiPriority="64" w:unhideWhenUsed="0"/>
+    <w:lsdException w:name="Medium List 1 Accent 5" w:semiHidden="0" w:uiPriority="65" w:unhideWhenUsed="0"/>
+    <w:lsdException w:name="Medium List 2 Accent 5" w:semiHidden="0" w:uiPriority="66" w:unhideWhenUsed="0"/>
+    <w:lsdException w:name="Medium Grid 1 Accent 5" w:semiHidden="0" w:uiPriority="67" w:unhideWhenUsed="0"/>
+    <w:lsdException w:name="Medium Grid 2 Accent 5" w:semiHidden="0" w:uiPriority="68" w:unhideWhenUsed="0"/>
+    <w:lsdException w:name="Medium Grid 3 Accent 5" w:semiHidden="0" w:uiPriority="69" w:unhideWhenUsed="0"/>
+    <w:lsdException w:name="Dark List Accent 5" w:semiHidden="0" w:uiPriority="70" w:unhideWhenUsed="0"/>
+    <w:lsdException w:name="Colorful Shading Accent 5" w:semiHidden="0" w:uiPriority="71" w:unhideWhenUsed="0"/>
+    <w:lsdException w:name="Colorful List Accent 5" w:semiHidden="0" w:uiPriority="72" w:unhideWhenUsed="0"/>
+    <w:lsdException w:name="Colorful Grid Accent 5" w:semiHidden="0" w:uiPriority="73" w:unhideWhenUsed="0"/>
+    <w:lsdException w:name="Light Shading Accent 6" w:semiHidden="0" w:uiPriority="60" w:unhideWhenUsed="0"/>
+    <w:lsdException w:name="Light List Accent 6" w:semiHidden="0" w:uiPriority="61" w:unhideWhenUsed="0"/>
+    <w:lsdException w:name="Light Grid Accent 6" w:semiHidden="0" w:uiPriority="62" w:unhideWhenUsed="0"/>
+    <w:lsdException w:name="Medium Shading 1 Accent 6" w:semiHidden="0" w:uiPriority="63" w:unhideWhenUsed="0"/>
+    <w:lsdException w:name="Medium Shading 2 Accent 6" w:semiHidden="0" w:uiPriority="64" w:unhideWhenUsed="0"/>
+    <w:lsdException w:name="Medium List 1 Accent 6" w:semiHidden="0" w:uiPriority="65" w:unhideWhenUsed="0"/>
+    <w:lsdException w:name="Medium List 2 Accent 6" w:semiHidden="0" w:uiPriority="66" w:unhideWhenUsed="0"/>
+    <w:lsdException w:name="Medium Grid 1 Accent 6" w:semiHidden="0" w:uiPriority="67" w:unhideWhenUsed="0"/>
+    <w:lsdException w:name="Medium Grid 2 Accent 6" w:semiHidden="0" w:uiPriority="68" w:unhideWhenUsed="0"/>
+    <w:lsdException w:name="Medium Grid 3 Accent 6" w:semiHidden="0" w:uiPriority="69" w:unhideWhenUsed="0"/>
+    <w:lsdException w:name="Dark List Accent 6" w:semiHidden="0" w:uiPriority="70" w:unhideWhenUsed="0"/>
+    <w:lsdException w:name="Colorful Shading Accent 6" w:semiHidden="0" w:uiPriority="71" w:unhideWhenUsed="0"/>
+    <w:lsdException w:name="Colorful List Accent 6" w:semiHidden="0" w:uiPriority="72" w:unhideWhenUsed="0"/>
+    <w:lsdException w:name="Colorful Grid Accent 6" w:semiHidden="0" w:uiPriority="73" w:unhideWhenUsed="0"/>
+    <w:lsdException w:name="Subtle Emphasis" w:semiHidden="0" w:uiPriority="19" w:unhideWhenUsed="0" w:qFormat="1"/>
+    <w:lsdException w:name="Intense Emphasis" w:semiHidden="0" w:uiPriority="21" w:unhideWhenUsed="0" w:qFormat="1"/>
+    <w:lsdException w:name="Subtle Reference" w:semiHidden="0" w:uiPriority="31" w:unhideWhenUsed="0" w:qFormat="1"/>
+    <w:lsdException w:name="Intense Reference" w:semiHidden="0" w:uiPriority="32" w:unhideWhenUsed="0" w:qFormat="1"/>
+    <w:lsdException w:name="Book Title" w:semiHidden="0" w:uiPriority="33" w:unhideWhenUsed="0" w:qFormat="1"/>
+    <w:lsdException w:name="Bibliography" w:uiPriority="37"/>
+    <w:lsdException w:name="TOC Heading" w:uiPriority="39" w:qFormat="1"/>
   </w:latentStyles>
   <w:style w:type="paragraph" w:default="1" w:styleId="Normal">
     <w:name w:val="Normal"/>
@@ -7300,6 +7687,7 @@
     <w:uiPriority w:val="99"/>
     <w:semiHidden/>
     <w:unhideWhenUsed/>
+    <w:qFormat/>
     <w:tblPr>
       <w:tblInd w:w="0" w:type="dxa"/>
       <w:tblCellMar>
@@ -7680,7 +8068,7 @@
       <w:u w:val="single"/>
     </w:rPr>
   </w:style>
-  <w:style w:type="paragraph" w:styleId="TtuloTDC">
+  <w:style w:type="paragraph" w:styleId="TtulodeTDC">
     <w:name w:val="TOC Heading"/>
     <w:basedOn w:val="Ttulo1"/>
     <w:next w:val="Normal"/>
@@ -7966,6 +8354,7 @@
       <w:spacing w:before="0" w:line="240" w:lineRule="auto"/>
     </w:pPr>
     <w:tblPr>
+      <w:tblInd w:w="0" w:type="dxa"/>
       <w:tblBorders>
         <w:top w:val="single" w:sz="4" w:space="0" w:color="auto"/>
         <w:left w:val="single" w:sz="4" w:space="0" w:color="auto"/>
@@ -7974,9 +8363,15 @@
         <w:insideH w:val="single" w:sz="4" w:space="0" w:color="auto"/>
         <w:insideV w:val="single" w:sz="4" w:space="0" w:color="auto"/>
       </w:tblBorders>
+      <w:tblCellMar>
+        <w:top w:w="0" w:type="dxa"/>
+        <w:left w:w="108" w:type="dxa"/>
+        <w:bottom w:w="0" w:type="dxa"/>
+        <w:right w:w="108" w:type="dxa"/>
+      </w:tblCellMar>
     </w:tblPr>
   </w:style>
-  <w:style w:type="table" w:styleId="Tabladecuadrcula1clara-nfasis5">
+  <w:style w:type="table" w:customStyle="1" w:styleId="GridTable1LightAccent5">
     <w:name w:val="Grid Table 1 Light Accent 5"/>
     <w:basedOn w:val="Tablanormal"/>
     <w:uiPriority w:val="46"/>
@@ -7987,6 +8382,7 @@
     <w:tblPr>
       <w:tblStyleRowBandSize w:val="1"/>
       <w:tblStyleColBandSize w:val="1"/>
+      <w:tblInd w:w="0" w:type="dxa"/>
       <w:tblBorders>
         <w:top w:val="single" w:sz="4" w:space="0" w:color="B6DDE8" w:themeColor="accent5" w:themeTint="66"/>
         <w:left w:val="single" w:sz="4" w:space="0" w:color="B6DDE8" w:themeColor="accent5" w:themeTint="66"/>
@@ -7995,6 +8391,12 @@
         <w:insideH w:val="single" w:sz="4" w:space="0" w:color="B6DDE8" w:themeColor="accent5" w:themeTint="66"/>
         <w:insideV w:val="single" w:sz="4" w:space="0" w:color="B6DDE8" w:themeColor="accent5" w:themeTint="66"/>
       </w:tblBorders>
+      <w:tblCellMar>
+        <w:top w:w="0" w:type="dxa"/>
+        <w:left w:w="108" w:type="dxa"/>
+        <w:bottom w:w="0" w:type="dxa"/>
+        <w:right w:w="108" w:type="dxa"/>
+      </w:tblCellMar>
     </w:tblPr>
     <w:tblStylePr w:type="firstRow">
       <w:rPr>
@@ -8354,7 +8756,7 @@
 </file>
 
 <file path=customXml/itemProps2.xml><?xml version="1.0" encoding="utf-8"?>
-<ds:datastoreItem xmlns:ds="http://schemas.openxmlformats.org/officeDocument/2006/customXml" ds:itemID="{53234A52-737D-48E8-B23F-5BED807C2A0D}">
+<ds:datastoreItem xmlns:ds="http://schemas.openxmlformats.org/officeDocument/2006/customXml" ds:itemID="{05554EEF-D796-4615-B8E1-A22C4E8BF282}">
   <ds:schemaRefs>
     <ds:schemaRef ds:uri="http://schemas.openxmlformats.org/officeDocument/2006/bibliography"/>
   </ds:schemaRefs>

</xml_diff>

<commit_message>
-Realización de los siguientes aportes a la Memoria del Proyecto:
-Completado de la introducción del documento.
-Completado de la sección hitos destacados.
-Completado de la sección comunicación.
</commit_message>
<xml_diff>
--- a/Manuales y Memoria/Memoria del Proyecto.docx
+++ b/Manuales y Memoria/Memoria del Proyecto.docx
@@ -526,7 +526,7 @@
           <w:r>
             <w:fldChar w:fldCharType="separate"/>
           </w:r>
-          <w:hyperlink w:anchor="_Toc52572185" w:history="1">
+          <w:hyperlink w:anchor="_Toc53168145" w:history="1">
             <w:r>
               <w:rPr>
                 <w:rStyle w:val="Hipervnculo"/>
@@ -554,7 +554,7 @@
                 <w:noProof/>
                 <w:webHidden/>
               </w:rPr>
-              <w:instrText xml:space="preserve"> PAGEREF _Toc52572185 \h </w:instrText>
+              <w:instrText xml:space="preserve"> PAGEREF _Toc53168145 \h </w:instrText>
             </w:r>
             <w:r>
               <w:rPr>
@@ -598,7 +598,7 @@
               <w:lang w:val="es-AR" w:eastAsia="es-AR"/>
             </w:rPr>
           </w:pPr>
-          <w:hyperlink w:anchor="_Toc52572186" w:history="1">
+          <w:hyperlink w:anchor="_Toc53168146" w:history="1">
             <w:r>
               <w:rPr>
                 <w:rStyle w:val="Hipervnculo"/>
@@ -626,7 +626,7 @@
                 <w:noProof/>
                 <w:webHidden/>
               </w:rPr>
-              <w:instrText xml:space="preserve"> PAGEREF _Toc52572186 \h </w:instrText>
+              <w:instrText xml:space="preserve"> PAGEREF _Toc53168146 \h </w:instrText>
             </w:r>
             <w:r>
               <w:rPr>
@@ -670,7 +670,7 @@
               <w:lang w:val="es-AR" w:eastAsia="es-AR"/>
             </w:rPr>
           </w:pPr>
-          <w:hyperlink w:anchor="_Toc52572187" w:history="1">
+          <w:hyperlink w:anchor="_Toc53168147" w:history="1">
             <w:r>
               <w:rPr>
                 <w:rStyle w:val="Hipervnculo"/>
@@ -697,7 +697,145 @@
                 <w:noProof/>
                 <w:webHidden/>
               </w:rPr>
-              <w:instrText xml:space="preserve"> PAGEREF _Toc52572187 \h </w:instrText>
+              <w:instrText xml:space="preserve"> PAGEREF _Toc53168147 \h </w:instrText>
+            </w:r>
+            <w:r>
+              <w:rPr>
+                <w:noProof/>
+                <w:webHidden/>
+              </w:rPr>
+            </w:r>
+            <w:r>
+              <w:rPr>
+                <w:noProof/>
+                <w:webHidden/>
+              </w:rPr>
+              <w:fldChar w:fldCharType="separate"/>
+            </w:r>
+            <w:r>
+              <w:rPr>
+                <w:noProof/>
+                <w:webHidden/>
+              </w:rPr>
+              <w:t>5</w:t>
+            </w:r>
+            <w:r>
+              <w:rPr>
+                <w:noProof/>
+                <w:webHidden/>
+              </w:rPr>
+              <w:fldChar w:fldCharType="end"/>
+            </w:r>
+          </w:hyperlink>
+        </w:p>
+        <w:p>
+          <w:pPr>
+            <w:pStyle w:val="TDC3"/>
+            <w:rPr>
+              <w:rFonts w:eastAsiaTheme="minorEastAsia"/>
+              <w:noProof/>
+              <w:sz w:val="22"/>
+              <w:szCs w:val="22"/>
+              <w:lang w:val="es-AR" w:eastAsia="es-AR"/>
+            </w:rPr>
+          </w:pPr>
+          <w:hyperlink w:anchor="_Toc53168148" w:history="1">
+            <w:r>
+              <w:rPr>
+                <w:rStyle w:val="Hipervnculo"/>
+                <w:noProof/>
+              </w:rPr>
+              <w:t>Problemas encontrados</w:t>
+            </w:r>
+            <w:r>
+              <w:rPr>
+                <w:noProof/>
+                <w:webHidden/>
+              </w:rPr>
+              <w:tab/>
+            </w:r>
+            <w:r>
+              <w:rPr>
+                <w:noProof/>
+                <w:webHidden/>
+              </w:rPr>
+              <w:fldChar w:fldCharType="begin"/>
+            </w:r>
+            <w:r>
+              <w:rPr>
+                <w:noProof/>
+                <w:webHidden/>
+              </w:rPr>
+              <w:instrText xml:space="preserve"> PAGEREF _Toc53168148 \h </w:instrText>
+            </w:r>
+            <w:r>
+              <w:rPr>
+                <w:noProof/>
+                <w:webHidden/>
+              </w:rPr>
+            </w:r>
+            <w:r>
+              <w:rPr>
+                <w:noProof/>
+                <w:webHidden/>
+              </w:rPr>
+              <w:fldChar w:fldCharType="separate"/>
+            </w:r>
+            <w:r>
+              <w:rPr>
+                <w:noProof/>
+                <w:webHidden/>
+              </w:rPr>
+              <w:t>5</w:t>
+            </w:r>
+            <w:r>
+              <w:rPr>
+                <w:noProof/>
+                <w:webHidden/>
+              </w:rPr>
+              <w:fldChar w:fldCharType="end"/>
+            </w:r>
+          </w:hyperlink>
+        </w:p>
+        <w:p>
+          <w:pPr>
+            <w:pStyle w:val="TDC3"/>
+            <w:rPr>
+              <w:rFonts w:eastAsiaTheme="minorEastAsia"/>
+              <w:noProof/>
+              <w:sz w:val="22"/>
+              <w:szCs w:val="22"/>
+              <w:lang w:val="es-AR" w:eastAsia="es-AR"/>
+            </w:rPr>
+          </w:pPr>
+          <w:hyperlink w:anchor="_Toc53168149" w:history="1">
+            <w:r>
+              <w:rPr>
+                <w:rStyle w:val="Hipervnculo"/>
+                <w:noProof/>
+              </w:rPr>
+              <w:t>Soluciones implementadas</w:t>
+            </w:r>
+            <w:r>
+              <w:rPr>
+                <w:noProof/>
+                <w:webHidden/>
+              </w:rPr>
+              <w:tab/>
+            </w:r>
+            <w:r>
+              <w:rPr>
+                <w:noProof/>
+                <w:webHidden/>
+              </w:rPr>
+              <w:fldChar w:fldCharType="begin"/>
+            </w:r>
+            <w:r>
+              <w:rPr>
+                <w:noProof/>
+                <w:webHidden/>
+              </w:rPr>
+              <w:instrText xml:space="preserve"> PAGEREF _Toc53168149 \h </w:instrText>
             </w:r>
             <w:r>
               <w:rPr>
@@ -741,7 +879,7 @@
               <w:lang w:val="es-AR" w:eastAsia="es-AR"/>
             </w:rPr>
           </w:pPr>
-          <w:hyperlink w:anchor="_Toc52572188" w:history="1">
+          <w:hyperlink w:anchor="_Toc53168150" w:history="1">
             <w:r>
               <w:rPr>
                 <w:rStyle w:val="Hipervnculo"/>
@@ -768,7 +906,7 @@
                 <w:noProof/>
                 <w:webHidden/>
               </w:rPr>
-              <w:instrText xml:space="preserve"> PAGEREF _Toc52572188 \h </w:instrText>
+              <w:instrText xml:space="preserve"> PAGEREF _Toc53168150 \h </w:instrText>
             </w:r>
             <w:r>
               <w:rPr>
@@ -788,7 +926,283 @@
                 <w:noProof/>
                 <w:webHidden/>
               </w:rPr>
-              <w:t>5</w:t>
+              <w:t>6</w:t>
+            </w:r>
+            <w:r>
+              <w:rPr>
+                <w:noProof/>
+                <w:webHidden/>
+              </w:rPr>
+              <w:fldChar w:fldCharType="end"/>
+            </w:r>
+          </w:hyperlink>
+        </w:p>
+        <w:p>
+          <w:pPr>
+            <w:pStyle w:val="TDC3"/>
+            <w:rPr>
+              <w:rFonts w:eastAsiaTheme="minorEastAsia"/>
+              <w:noProof/>
+              <w:sz w:val="22"/>
+              <w:szCs w:val="22"/>
+              <w:lang w:val="es-AR" w:eastAsia="es-AR"/>
+            </w:rPr>
+          </w:pPr>
+          <w:hyperlink w:anchor="_Toc53168151" w:history="1">
+            <w:r>
+              <w:rPr>
+                <w:rStyle w:val="Hipervnculo"/>
+                <w:noProof/>
+              </w:rPr>
+              <w:t>Cursada Exitosa</w:t>
+            </w:r>
+            <w:r>
+              <w:rPr>
+                <w:noProof/>
+                <w:webHidden/>
+              </w:rPr>
+              <w:tab/>
+            </w:r>
+            <w:r>
+              <w:rPr>
+                <w:noProof/>
+                <w:webHidden/>
+              </w:rPr>
+              <w:fldChar w:fldCharType="begin"/>
+            </w:r>
+            <w:r>
+              <w:rPr>
+                <w:noProof/>
+                <w:webHidden/>
+              </w:rPr>
+              <w:instrText xml:space="preserve"> PAGEREF _Toc53168151 \h </w:instrText>
+            </w:r>
+            <w:r>
+              <w:rPr>
+                <w:noProof/>
+                <w:webHidden/>
+              </w:rPr>
+            </w:r>
+            <w:r>
+              <w:rPr>
+                <w:noProof/>
+                <w:webHidden/>
+              </w:rPr>
+              <w:fldChar w:fldCharType="separate"/>
+            </w:r>
+            <w:r>
+              <w:rPr>
+                <w:noProof/>
+                <w:webHidden/>
+              </w:rPr>
+              <w:t>6</w:t>
+            </w:r>
+            <w:r>
+              <w:rPr>
+                <w:noProof/>
+                <w:webHidden/>
+              </w:rPr>
+              <w:fldChar w:fldCharType="end"/>
+            </w:r>
+          </w:hyperlink>
+        </w:p>
+        <w:p>
+          <w:pPr>
+            <w:pStyle w:val="TDC3"/>
+            <w:rPr>
+              <w:rFonts w:eastAsiaTheme="minorEastAsia"/>
+              <w:noProof/>
+              <w:sz w:val="22"/>
+              <w:szCs w:val="22"/>
+              <w:lang w:val="es-AR" w:eastAsia="es-AR"/>
+            </w:rPr>
+          </w:pPr>
+          <w:hyperlink w:anchor="_Toc53168152" w:history="1">
+            <w:r>
+              <w:rPr>
+                <w:rStyle w:val="Hipervnculo"/>
+                <w:noProof/>
+              </w:rPr>
+              <w:t>Cambios de cliente</w:t>
+            </w:r>
+            <w:r>
+              <w:rPr>
+                <w:noProof/>
+                <w:webHidden/>
+              </w:rPr>
+              <w:tab/>
+            </w:r>
+            <w:r>
+              <w:rPr>
+                <w:noProof/>
+                <w:webHidden/>
+              </w:rPr>
+              <w:fldChar w:fldCharType="begin"/>
+            </w:r>
+            <w:r>
+              <w:rPr>
+                <w:noProof/>
+                <w:webHidden/>
+              </w:rPr>
+              <w:instrText xml:space="preserve"> PAGEREF _Toc53168152 \h </w:instrText>
+            </w:r>
+            <w:r>
+              <w:rPr>
+                <w:noProof/>
+                <w:webHidden/>
+              </w:rPr>
+            </w:r>
+            <w:r>
+              <w:rPr>
+                <w:noProof/>
+                <w:webHidden/>
+              </w:rPr>
+              <w:fldChar w:fldCharType="separate"/>
+            </w:r>
+            <w:r>
+              <w:rPr>
+                <w:noProof/>
+                <w:webHidden/>
+              </w:rPr>
+              <w:t>6</w:t>
+            </w:r>
+            <w:r>
+              <w:rPr>
+                <w:noProof/>
+                <w:webHidden/>
+              </w:rPr>
+              <w:fldChar w:fldCharType="end"/>
+            </w:r>
+          </w:hyperlink>
+        </w:p>
+        <w:p>
+          <w:pPr>
+            <w:pStyle w:val="TDC3"/>
+            <w:rPr>
+              <w:rFonts w:eastAsiaTheme="minorEastAsia"/>
+              <w:noProof/>
+              <w:sz w:val="22"/>
+              <w:szCs w:val="22"/>
+              <w:lang w:val="es-AR" w:eastAsia="es-AR"/>
+            </w:rPr>
+          </w:pPr>
+          <w:hyperlink w:anchor="_Toc53168153" w:history="1">
+            <w:r>
+              <w:rPr>
+                <w:rStyle w:val="Hipervnculo"/>
+                <w:noProof/>
+              </w:rPr>
+              <w:t>Contacto por correo electrónico por nuestro sistema</w:t>
+            </w:r>
+            <w:r>
+              <w:rPr>
+                <w:noProof/>
+                <w:webHidden/>
+              </w:rPr>
+              <w:tab/>
+            </w:r>
+            <w:r>
+              <w:rPr>
+                <w:noProof/>
+                <w:webHidden/>
+              </w:rPr>
+              <w:fldChar w:fldCharType="begin"/>
+            </w:r>
+            <w:r>
+              <w:rPr>
+                <w:noProof/>
+                <w:webHidden/>
+              </w:rPr>
+              <w:instrText xml:space="preserve"> PAGEREF _Toc53168153 \h </w:instrText>
+            </w:r>
+            <w:r>
+              <w:rPr>
+                <w:noProof/>
+                <w:webHidden/>
+              </w:rPr>
+            </w:r>
+            <w:r>
+              <w:rPr>
+                <w:noProof/>
+                <w:webHidden/>
+              </w:rPr>
+              <w:fldChar w:fldCharType="separate"/>
+            </w:r>
+            <w:r>
+              <w:rPr>
+                <w:noProof/>
+                <w:webHidden/>
+              </w:rPr>
+              <w:t>6</w:t>
+            </w:r>
+            <w:r>
+              <w:rPr>
+                <w:noProof/>
+                <w:webHidden/>
+              </w:rPr>
+              <w:fldChar w:fldCharType="end"/>
+            </w:r>
+          </w:hyperlink>
+        </w:p>
+        <w:p>
+          <w:pPr>
+            <w:pStyle w:val="TDC3"/>
+            <w:rPr>
+              <w:rFonts w:eastAsiaTheme="minorEastAsia"/>
+              <w:noProof/>
+              <w:sz w:val="22"/>
+              <w:szCs w:val="22"/>
+              <w:lang w:val="es-AR" w:eastAsia="es-AR"/>
+            </w:rPr>
+          </w:pPr>
+          <w:hyperlink w:anchor="_Toc53168154" w:history="1">
+            <w:r>
+              <w:rPr>
+                <w:rStyle w:val="Hipervnculo"/>
+                <w:noProof/>
+              </w:rPr>
+              <w:t>Funcionamiento completo del sistema web</w:t>
+            </w:r>
+            <w:r>
+              <w:rPr>
+                <w:noProof/>
+                <w:webHidden/>
+              </w:rPr>
+              <w:tab/>
+            </w:r>
+            <w:r>
+              <w:rPr>
+                <w:noProof/>
+                <w:webHidden/>
+              </w:rPr>
+              <w:fldChar w:fldCharType="begin"/>
+            </w:r>
+            <w:r>
+              <w:rPr>
+                <w:noProof/>
+                <w:webHidden/>
+              </w:rPr>
+              <w:instrText xml:space="preserve"> PAGEREF _Toc53168154 \h </w:instrText>
+            </w:r>
+            <w:r>
+              <w:rPr>
+                <w:noProof/>
+                <w:webHidden/>
+              </w:rPr>
+            </w:r>
+            <w:r>
+              <w:rPr>
+                <w:noProof/>
+                <w:webHidden/>
+              </w:rPr>
+              <w:fldChar w:fldCharType="separate"/>
+            </w:r>
+            <w:r>
+              <w:rPr>
+                <w:noProof/>
+                <w:webHidden/>
+              </w:rPr>
+              <w:t>7</w:t>
             </w:r>
             <w:r>
               <w:rPr>
@@ -812,7 +1226,7 @@
               <w:lang w:val="es-AR" w:eastAsia="es-AR"/>
             </w:rPr>
           </w:pPr>
-          <w:hyperlink w:anchor="_Toc52572189" w:history="1">
+          <w:hyperlink w:anchor="_Toc53168155" w:history="1">
             <w:r>
               <w:rPr>
                 <w:rStyle w:val="Hipervnculo"/>
@@ -839,7 +1253,7 @@
                 <w:noProof/>
                 <w:webHidden/>
               </w:rPr>
-              <w:instrText xml:space="preserve"> PAGEREF _Toc52572189 \h </w:instrText>
+              <w:instrText xml:space="preserve"> PAGEREF _Toc53168155 \h </w:instrText>
             </w:r>
             <w:r>
               <w:rPr>
@@ -859,7 +1273,7 @@
                 <w:noProof/>
                 <w:webHidden/>
               </w:rPr>
-              <w:t>5</w:t>
+              <w:t>7</w:t>
             </w:r>
             <w:r>
               <w:rPr>
@@ -883,7 +1297,7 @@
               <w:lang w:val="es-AR" w:eastAsia="es-AR"/>
             </w:rPr>
           </w:pPr>
-          <w:hyperlink w:anchor="_Toc52572190" w:history="1">
+          <w:hyperlink w:anchor="_Toc53168156" w:history="1">
             <w:r>
               <w:rPr>
                 <w:rStyle w:val="Hipervnculo"/>
@@ -910,7 +1324,7 @@
                 <w:noProof/>
                 <w:webHidden/>
               </w:rPr>
-              <w:instrText xml:space="preserve"> PAGEREF _Toc52572190 \h </w:instrText>
+              <w:instrText xml:space="preserve"> PAGEREF _Toc53168156 \h </w:instrText>
             </w:r>
             <w:r>
               <w:rPr>
@@ -930,7 +1344,7 @@
                 <w:noProof/>
                 <w:webHidden/>
               </w:rPr>
-              <w:t>7</w:t>
+              <w:t>8</w:t>
             </w:r>
             <w:r>
               <w:rPr>
@@ -954,7 +1368,7 @@
               <w:lang w:val="es-AR" w:eastAsia="es-AR"/>
             </w:rPr>
           </w:pPr>
-          <w:hyperlink w:anchor="_Toc52572191" w:history="1">
+          <w:hyperlink w:anchor="_Toc53168157" w:history="1">
             <w:r>
               <w:rPr>
                 <w:rStyle w:val="Hipervnculo"/>
@@ -981,7 +1395,7 @@
                 <w:noProof/>
                 <w:webHidden/>
               </w:rPr>
-              <w:instrText xml:space="preserve"> PAGEREF _Toc52572191 \h </w:instrText>
+              <w:instrText xml:space="preserve"> PAGEREF _Toc53168157 \h </w:instrText>
             </w:r>
             <w:r>
               <w:rPr>
@@ -1001,7 +1415,7 @@
                 <w:noProof/>
                 <w:webHidden/>
               </w:rPr>
-              <w:t>7</w:t>
+              <w:t>8</w:t>
             </w:r>
             <w:r>
               <w:rPr>
@@ -1025,7 +1439,7 @@
               <w:lang w:val="es-AR" w:eastAsia="es-AR"/>
             </w:rPr>
           </w:pPr>
-          <w:hyperlink w:anchor="_Toc52572192" w:history="1">
+          <w:hyperlink w:anchor="_Toc53168158" w:history="1">
             <w:r>
               <w:rPr>
                 <w:rStyle w:val="Hipervnculo"/>
@@ -1052,7 +1466,7 @@
                 <w:noProof/>
                 <w:webHidden/>
               </w:rPr>
-              <w:instrText xml:space="preserve"> PAGEREF _Toc52572192 \h </w:instrText>
+              <w:instrText xml:space="preserve"> PAGEREF _Toc53168158 \h </w:instrText>
             </w:r>
             <w:r>
               <w:rPr>
@@ -1072,7 +1486,7 @@
                 <w:noProof/>
                 <w:webHidden/>
               </w:rPr>
-              <w:t>7</w:t>
+              <w:t>9</w:t>
             </w:r>
             <w:r>
               <w:rPr>
@@ -1096,7 +1510,7 @@
               <w:lang w:val="es-AR" w:eastAsia="es-AR"/>
             </w:rPr>
           </w:pPr>
-          <w:hyperlink w:anchor="_Toc52572193" w:history="1">
+          <w:hyperlink w:anchor="_Toc53168159" w:history="1">
             <w:r>
               <w:rPr>
                 <w:rStyle w:val="Hipervnculo"/>
@@ -1123,7 +1537,7 @@
                 <w:noProof/>
                 <w:webHidden/>
               </w:rPr>
-              <w:instrText xml:space="preserve"> PAGEREF _Toc52572193 \h </w:instrText>
+              <w:instrText xml:space="preserve"> PAGEREF _Toc53168159 \h </w:instrText>
             </w:r>
             <w:r>
               <w:rPr>
@@ -1143,7 +1557,7 @@
                 <w:noProof/>
                 <w:webHidden/>
               </w:rPr>
-              <w:t>7</w:t>
+              <w:t>10</w:t>
             </w:r>
             <w:r>
               <w:rPr>
@@ -1167,7 +1581,7 @@
               <w:lang w:val="es-AR" w:eastAsia="es-AR"/>
             </w:rPr>
           </w:pPr>
-          <w:hyperlink w:anchor="_Toc52572194" w:history="1">
+          <w:hyperlink w:anchor="_Toc53168160" w:history="1">
             <w:r>
               <w:rPr>
                 <w:rStyle w:val="Hipervnculo"/>
@@ -1194,7 +1608,7 @@
                 <w:noProof/>
                 <w:webHidden/>
               </w:rPr>
-              <w:instrText xml:space="preserve"> PAGEREF _Toc52572194 \h </w:instrText>
+              <w:instrText xml:space="preserve"> PAGEREF _Toc53168160 \h </w:instrText>
             </w:r>
             <w:r>
               <w:rPr>
@@ -1214,7 +1628,7 @@
                 <w:noProof/>
                 <w:webHidden/>
               </w:rPr>
-              <w:t>7</w:t>
+              <w:t>10</w:t>
             </w:r>
             <w:r>
               <w:rPr>
@@ -1238,7 +1652,7 @@
               <w:lang w:val="es-AR" w:eastAsia="es-AR"/>
             </w:rPr>
           </w:pPr>
-          <w:hyperlink w:anchor="_Toc52572195" w:history="1">
+          <w:hyperlink w:anchor="_Toc53168161" w:history="1">
             <w:r>
               <w:rPr>
                 <w:rStyle w:val="Hipervnculo"/>
@@ -1265,7 +1679,7 @@
                 <w:noProof/>
                 <w:webHidden/>
               </w:rPr>
-              <w:instrText xml:space="preserve"> PAGEREF _Toc52572195 \h </w:instrText>
+              <w:instrText xml:space="preserve"> PAGEREF _Toc53168161 \h </w:instrText>
             </w:r>
             <w:r>
               <w:rPr>
@@ -1285,7 +1699,7 @@
                 <w:noProof/>
                 <w:webHidden/>
               </w:rPr>
-              <w:t>7</w:t>
+              <w:t>10</w:t>
             </w:r>
             <w:r>
               <w:rPr>
@@ -1309,7 +1723,7 @@
               <w:lang w:val="es-AR" w:eastAsia="es-AR"/>
             </w:rPr>
           </w:pPr>
-          <w:hyperlink w:anchor="_Toc52572196" w:history="1">
+          <w:hyperlink w:anchor="_Toc53168162" w:history="1">
             <w:r>
               <w:rPr>
                 <w:rStyle w:val="Hipervnculo"/>
@@ -1336,7 +1750,7 @@
                 <w:noProof/>
                 <w:webHidden/>
               </w:rPr>
-              <w:instrText xml:space="preserve"> PAGEREF _Toc52572196 \h </w:instrText>
+              <w:instrText xml:space="preserve"> PAGEREF _Toc53168162 \h </w:instrText>
             </w:r>
             <w:r>
               <w:rPr>
@@ -1356,7 +1770,7 @@
                 <w:noProof/>
                 <w:webHidden/>
               </w:rPr>
-              <w:t>8</w:t>
+              <w:t>11</w:t>
             </w:r>
             <w:r>
               <w:rPr>
@@ -1380,7 +1794,7 @@
               <w:lang w:val="es-AR" w:eastAsia="es-AR"/>
             </w:rPr>
           </w:pPr>
-          <w:hyperlink w:anchor="_Toc52572197" w:history="1">
+          <w:hyperlink w:anchor="_Toc53168163" w:history="1">
             <w:r>
               <w:rPr>
                 <w:rStyle w:val="Hipervnculo"/>
@@ -1407,7 +1821,7 @@
                 <w:noProof/>
                 <w:webHidden/>
               </w:rPr>
-              <w:instrText xml:space="preserve"> PAGEREF _Toc52572197 \h </w:instrText>
+              <w:instrText xml:space="preserve"> PAGEREF _Toc53168163 \h </w:instrText>
             </w:r>
             <w:r>
               <w:rPr>
@@ -1427,7 +1841,7 @@
                 <w:noProof/>
                 <w:webHidden/>
               </w:rPr>
-              <w:t>8</w:t>
+              <w:t>11</w:t>
             </w:r>
             <w:r>
               <w:rPr>
@@ -1451,7 +1865,7 @@
               <w:lang w:val="es-AR" w:eastAsia="es-AR"/>
             </w:rPr>
           </w:pPr>
-          <w:hyperlink w:anchor="_Toc52572198" w:history="1">
+          <w:hyperlink w:anchor="_Toc53168164" w:history="1">
             <w:r>
               <w:rPr>
                 <w:rStyle w:val="Hipervnculo"/>
@@ -1478,7 +1892,7 @@
                 <w:noProof/>
                 <w:webHidden/>
               </w:rPr>
-              <w:instrText xml:space="preserve"> PAGEREF _Toc52572198 \h </w:instrText>
+              <w:instrText xml:space="preserve"> PAGEREF _Toc53168164 \h </w:instrText>
             </w:r>
             <w:r>
               <w:rPr>
@@ -1498,7 +1912,7 @@
                 <w:noProof/>
                 <w:webHidden/>
               </w:rPr>
-              <w:t>8</w:t>
+              <w:t>11</w:t>
             </w:r>
             <w:r>
               <w:rPr>
@@ -1520,7 +1934,7 @@
               <w:lang w:val="es-AR" w:eastAsia="es-AR"/>
             </w:rPr>
           </w:pPr>
-          <w:hyperlink w:anchor="_Toc52572199" w:history="1">
+          <w:hyperlink w:anchor="_Toc53168165" w:history="1">
             <w:r>
               <w:rPr>
                 <w:rStyle w:val="Hipervnculo"/>
@@ -1547,7 +1961,7 @@
                 <w:noProof/>
                 <w:webHidden/>
               </w:rPr>
-              <w:instrText xml:space="preserve"> PAGEREF _Toc52572199 \h </w:instrText>
+              <w:instrText xml:space="preserve"> PAGEREF _Toc53168165 \h </w:instrText>
             </w:r>
             <w:r>
               <w:rPr>
@@ -1567,7 +1981,7 @@
                 <w:noProof/>
                 <w:webHidden/>
               </w:rPr>
-              <w:t>8</w:t>
+              <w:t>12</w:t>
             </w:r>
             <w:r>
               <w:rPr>
@@ -1589,7 +2003,7 @@
               <w:lang w:val="es-AR" w:eastAsia="es-AR"/>
             </w:rPr>
           </w:pPr>
-          <w:hyperlink w:anchor="_Toc52572200" w:history="1">
+          <w:hyperlink w:anchor="_Toc53168166" w:history="1">
             <w:r>
               <w:rPr>
                 <w:rStyle w:val="Hipervnculo"/>
@@ -1616,7 +2030,7 @@
                 <w:noProof/>
                 <w:webHidden/>
               </w:rPr>
-              <w:instrText xml:space="preserve"> PAGEREF _Toc52572200 \h </w:instrText>
+              <w:instrText xml:space="preserve"> PAGEREF _Toc53168166 \h </w:instrText>
             </w:r>
             <w:r>
               <w:rPr>
@@ -1636,7 +2050,7 @@
                 <w:noProof/>
                 <w:webHidden/>
               </w:rPr>
-              <w:t>9</w:t>
+              <w:t>12</w:t>
             </w:r>
             <w:r>
               <w:rPr>
@@ -1658,7 +2072,7 @@
               <w:lang w:val="es-AR" w:eastAsia="es-AR"/>
             </w:rPr>
           </w:pPr>
-          <w:hyperlink w:anchor="_Toc52572201" w:history="1">
+          <w:hyperlink w:anchor="_Toc53168167" w:history="1">
             <w:r>
               <w:rPr>
                 <w:rStyle w:val="Hipervnculo"/>
@@ -1685,7 +2099,7 @@
                 <w:noProof/>
                 <w:webHidden/>
               </w:rPr>
-              <w:instrText xml:space="preserve"> PAGEREF _Toc52572201 \h </w:instrText>
+              <w:instrText xml:space="preserve"> PAGEREF _Toc53168167 \h </w:instrText>
             </w:r>
             <w:r>
               <w:rPr>
@@ -1705,7 +2119,7 @@
                 <w:noProof/>
                 <w:webHidden/>
               </w:rPr>
-              <w:t>9</w:t>
+              <w:t>12</w:t>
             </w:r>
             <w:r>
               <w:rPr>
@@ -1729,7 +2143,7 @@
               <w:lang w:val="es-AR" w:eastAsia="es-AR"/>
             </w:rPr>
           </w:pPr>
-          <w:hyperlink w:anchor="_Toc52572202" w:history="1">
+          <w:hyperlink w:anchor="_Toc53168168" w:history="1">
             <w:r>
               <w:rPr>
                 <w:rStyle w:val="Hipervnculo"/>
@@ -1756,7 +2170,7 @@
                 <w:noProof/>
                 <w:webHidden/>
               </w:rPr>
-              <w:instrText xml:space="preserve"> PAGEREF _Toc52572202 \h </w:instrText>
+              <w:instrText xml:space="preserve"> PAGEREF _Toc53168168 \h </w:instrText>
             </w:r>
             <w:r>
               <w:rPr>
@@ -1776,7 +2190,7 @@
                 <w:noProof/>
                 <w:webHidden/>
               </w:rPr>
-              <w:t>10</w:t>
+              <w:t>13</w:t>
             </w:r>
             <w:r>
               <w:rPr>
@@ -1800,7 +2214,7 @@
               <w:lang w:val="es-AR" w:eastAsia="es-AR"/>
             </w:rPr>
           </w:pPr>
-          <w:hyperlink w:anchor="_Toc52572203" w:history="1">
+          <w:hyperlink w:anchor="_Toc53168169" w:history="1">
             <w:r>
               <w:rPr>
                 <w:rStyle w:val="Hipervnculo"/>
@@ -1827,7 +2241,7 @@
                 <w:noProof/>
                 <w:webHidden/>
               </w:rPr>
-              <w:instrText xml:space="preserve"> PAGEREF _Toc52572203 \h </w:instrText>
+              <w:instrText xml:space="preserve"> PAGEREF _Toc53168169 \h </w:instrText>
             </w:r>
             <w:r>
               <w:rPr>
@@ -1847,7 +2261,7 @@
                 <w:noProof/>
                 <w:webHidden/>
               </w:rPr>
-              <w:t>10</w:t>
+              <w:t>13</w:t>
             </w:r>
             <w:r>
               <w:rPr>
@@ -1871,7 +2285,7 @@
               <w:lang w:val="es-AR" w:eastAsia="es-AR"/>
             </w:rPr>
           </w:pPr>
-          <w:hyperlink w:anchor="_Toc52572204" w:history="1">
+          <w:hyperlink w:anchor="_Toc53168170" w:history="1">
             <w:r>
               <w:rPr>
                 <w:rStyle w:val="Hipervnculo"/>
@@ -1898,7 +2312,7 @@
                 <w:noProof/>
                 <w:webHidden/>
               </w:rPr>
-              <w:instrText xml:space="preserve"> PAGEREF _Toc52572204 \h </w:instrText>
+              <w:instrText xml:space="preserve"> PAGEREF _Toc53168170 \h </w:instrText>
             </w:r>
             <w:r>
               <w:rPr>
@@ -1918,7 +2332,7 @@
                 <w:noProof/>
                 <w:webHidden/>
               </w:rPr>
-              <w:t>10</w:t>
+              <w:t>14</w:t>
             </w:r>
             <w:r>
               <w:rPr>
@@ -1942,7 +2356,7 @@
               <w:lang w:val="es-AR" w:eastAsia="es-AR"/>
             </w:rPr>
           </w:pPr>
-          <w:hyperlink w:anchor="_Toc52572205" w:history="1">
+          <w:hyperlink w:anchor="_Toc53168171" w:history="1">
             <w:r>
               <w:rPr>
                 <w:rStyle w:val="Hipervnculo"/>
@@ -1969,7 +2383,7 @@
                 <w:noProof/>
                 <w:webHidden/>
               </w:rPr>
-              <w:instrText xml:space="preserve"> PAGEREF _Toc52572205 \h </w:instrText>
+              <w:instrText xml:space="preserve"> PAGEREF _Toc53168171 \h </w:instrText>
             </w:r>
             <w:r>
               <w:rPr>
@@ -1989,7 +2403,7 @@
                 <w:noProof/>
                 <w:webHidden/>
               </w:rPr>
-              <w:t>10</w:t>
+              <w:t>14</w:t>
             </w:r>
             <w:r>
               <w:rPr>
@@ -2013,7 +2427,7 @@
               <w:lang w:val="es-AR" w:eastAsia="es-AR"/>
             </w:rPr>
           </w:pPr>
-          <w:hyperlink w:anchor="_Toc52572206" w:history="1">
+          <w:hyperlink w:anchor="_Toc53168172" w:history="1">
             <w:r>
               <w:rPr>
                 <w:rStyle w:val="Hipervnculo"/>
@@ -2040,7 +2454,7 @@
                 <w:noProof/>
                 <w:webHidden/>
               </w:rPr>
-              <w:instrText xml:space="preserve"> PAGEREF _Toc52572206 \h </w:instrText>
+              <w:instrText xml:space="preserve"> PAGEREF _Toc53168172 \h </w:instrText>
             </w:r>
             <w:r>
               <w:rPr>
@@ -2060,7 +2474,7 @@
                 <w:noProof/>
                 <w:webHidden/>
               </w:rPr>
-              <w:t>11</w:t>
+              <w:t>14</w:t>
             </w:r>
             <w:r>
               <w:rPr>
@@ -2084,7 +2498,7 @@
               <w:lang w:val="es-AR" w:eastAsia="es-AR"/>
             </w:rPr>
           </w:pPr>
-          <w:hyperlink w:anchor="_Toc52572207" w:history="1">
+          <w:hyperlink w:anchor="_Toc53168173" w:history="1">
             <w:r>
               <w:rPr>
                 <w:rStyle w:val="Hipervnculo"/>
@@ -2111,7 +2525,7 @@
                 <w:noProof/>
                 <w:webHidden/>
               </w:rPr>
-              <w:instrText xml:space="preserve"> PAGEREF _Toc52572207 \h </w:instrText>
+              <w:instrText xml:space="preserve"> PAGEREF _Toc53168173 \h </w:instrText>
             </w:r>
             <w:r>
               <w:rPr>
@@ -2131,7 +2545,7 @@
                 <w:noProof/>
                 <w:webHidden/>
               </w:rPr>
-              <w:t>12</w:t>
+              <w:t>15</w:t>
             </w:r>
             <w:r>
               <w:rPr>
@@ -2155,7 +2569,7 @@
               <w:lang w:val="es-AR" w:eastAsia="es-AR"/>
             </w:rPr>
           </w:pPr>
-          <w:hyperlink w:anchor="_Toc52572208" w:history="1">
+          <w:hyperlink w:anchor="_Toc53168174" w:history="1">
             <w:r>
               <w:rPr>
                 <w:rStyle w:val="Hipervnculo"/>
@@ -2182,7 +2596,7 @@
                 <w:noProof/>
                 <w:webHidden/>
               </w:rPr>
-              <w:instrText xml:space="preserve"> PAGEREF _Toc52572208 \h </w:instrText>
+              <w:instrText xml:space="preserve"> PAGEREF _Toc53168174 \h </w:instrText>
             </w:r>
             <w:r>
               <w:rPr>
@@ -2202,7 +2616,7 @@
                 <w:noProof/>
                 <w:webHidden/>
               </w:rPr>
-              <w:t>12</w:t>
+              <w:t>15</w:t>
             </w:r>
             <w:r>
               <w:rPr>
@@ -2224,7 +2638,7 @@
               <w:lang w:val="es-AR" w:eastAsia="es-AR"/>
             </w:rPr>
           </w:pPr>
-          <w:hyperlink w:anchor="_Toc52572209" w:history="1">
+          <w:hyperlink w:anchor="_Toc53168175" w:history="1">
             <w:r>
               <w:rPr>
                 <w:rStyle w:val="Hipervnculo"/>
@@ -2251,7 +2665,7 @@
                 <w:noProof/>
                 <w:webHidden/>
               </w:rPr>
-              <w:instrText xml:space="preserve"> PAGEREF _Toc52572209 \h </w:instrText>
+              <w:instrText xml:space="preserve"> PAGEREF _Toc53168175 \h </w:instrText>
             </w:r>
             <w:r>
               <w:rPr>
@@ -2271,7 +2685,7 @@
                 <w:noProof/>
                 <w:webHidden/>
               </w:rPr>
-              <w:t>12</w:t>
+              <w:t>15</w:t>
             </w:r>
             <w:r>
               <w:rPr>
@@ -2293,7 +2707,7 @@
               <w:lang w:val="es-AR" w:eastAsia="es-AR"/>
             </w:rPr>
           </w:pPr>
-          <w:hyperlink w:anchor="_Toc52572210" w:history="1">
+          <w:hyperlink w:anchor="_Toc53168176" w:history="1">
             <w:r>
               <w:rPr>
                 <w:rStyle w:val="Hipervnculo"/>
@@ -2320,7 +2734,7 @@
                 <w:noProof/>
                 <w:webHidden/>
               </w:rPr>
-              <w:instrText xml:space="preserve"> PAGEREF _Toc52572210 \h </w:instrText>
+              <w:instrText xml:space="preserve"> PAGEREF _Toc53168176 \h </w:instrText>
             </w:r>
             <w:r>
               <w:rPr>
@@ -2340,7 +2754,7 @@
                 <w:noProof/>
                 <w:webHidden/>
               </w:rPr>
-              <w:t>12</w:t>
+              <w:t>15</w:t>
             </w:r>
             <w:r>
               <w:rPr>
@@ -2362,7 +2776,7 @@
               <w:lang w:val="es-AR" w:eastAsia="es-AR"/>
             </w:rPr>
           </w:pPr>
-          <w:hyperlink w:anchor="_Toc52572211" w:history="1">
+          <w:hyperlink w:anchor="_Toc53168177" w:history="1">
             <w:r>
               <w:rPr>
                 <w:rStyle w:val="Hipervnculo"/>
@@ -2389,7 +2803,7 @@
                 <w:noProof/>
                 <w:webHidden/>
               </w:rPr>
-              <w:instrText xml:space="preserve"> PAGEREF _Toc52572211 \h </w:instrText>
+              <w:instrText xml:space="preserve"> PAGEREF _Toc53168177 \h </w:instrText>
             </w:r>
             <w:r>
               <w:rPr>
@@ -2409,7 +2823,7 @@
                 <w:noProof/>
                 <w:webHidden/>
               </w:rPr>
-              <w:t>12</w:t>
+              <w:t>15</w:t>
             </w:r>
             <w:r>
               <w:rPr>
@@ -2433,7 +2847,7 @@
               <w:lang w:val="es-AR" w:eastAsia="es-AR"/>
             </w:rPr>
           </w:pPr>
-          <w:hyperlink w:anchor="_Toc52572212" w:history="1">
+          <w:hyperlink w:anchor="_Toc53168178" w:history="1">
             <w:r>
               <w:rPr>
                 <w:rStyle w:val="Hipervnculo"/>
@@ -2460,7 +2874,7 @@
                 <w:noProof/>
                 <w:webHidden/>
               </w:rPr>
-              <w:instrText xml:space="preserve"> PAGEREF _Toc52572212 \h </w:instrText>
+              <w:instrText xml:space="preserve"> PAGEREF _Toc53168178 \h </w:instrText>
             </w:r>
             <w:r>
               <w:rPr>
@@ -2480,7 +2894,7 @@
                 <w:noProof/>
                 <w:webHidden/>
               </w:rPr>
-              <w:t>13</w:t>
+              <w:t>16</w:t>
             </w:r>
             <w:r>
               <w:rPr>
@@ -2504,13 +2918,7 @@
       </w:sdtContent>
     </w:sdt>
     <w:p>
-      <w:pPr>
-        <w:ind w:left="0" w:firstLine="0"/>
-      </w:pPr>
-    </w:p>
-    <w:p>
-      <w:r>
-        <w:lastRenderedPageBreak/>
+      <w:r>
         <w:br w:type="page"/>
       </w:r>
     </w:p>
@@ -2544,13 +2952,15 @@
       </w:pPr>
       <w:bookmarkStart w:id="0" w:name="_Toc229739369"/>
       <w:bookmarkStart w:id="1" w:name="_Toc234998444"/>
-      <w:r>
+    </w:p>
+    <w:p>
+      <w:pPr>
+        <w:pStyle w:val="PSI-Ttulo1"/>
         <w:rPr>
           <w:rFonts w:eastAsia="DejaVu Sans"/>
         </w:rPr>
-        <w:br/>
-      </w:r>
-      <w:bookmarkStart w:id="2" w:name="_Toc52572185"/>
+      </w:pPr>
+      <w:bookmarkStart w:id="2" w:name="_Toc53168145"/>
       <w:r>
         <w:rPr>
           <w:rFonts w:eastAsia="DejaVu Sans"/>
@@ -2563,14 +2973,138 @@
     </w:p>
     <w:p>
       <w:r>
-        <w:t>En este documento… Se detallará el proceso de desarrollo</w:t>
-      </w:r>
-      <w:r>
-        <w:t xml:space="preserve"> del Sistema VASPA</w:t>
-      </w:r>
-      <w:r>
-        <w:t>…</w:t>
-      </w:r>
+        <w:t>E</w:t>
+      </w:r>
+      <w:r>
+        <w:t>l objetivo del presente documento consiste en detallar</w:t>
+      </w:r>
+      <w:r>
+        <w:t xml:space="preserve"> el proceso de desarrollo</w:t>
+      </w:r>
+      <w:r>
+        <w:t xml:space="preserve"> del Sistema VASPA </w:t>
+      </w:r>
+      <w:r>
+        <w:t xml:space="preserve">llevado a cabo </w:t>
+      </w:r>
+      <w:r>
+        <w:t xml:space="preserve">desde sus inicios hasta las etapas finales del mismo. </w:t>
+      </w:r>
+    </w:p>
+    <w:p>
+      <w:r>
+        <w:t xml:space="preserve">Para esto se destacarán los acontecimientos más significativos, abarcando entre ellos: </w:t>
+      </w:r>
+    </w:p>
+    <w:p>
+      <w:pPr>
+        <w:pStyle w:val="Prrafodelista"/>
+        <w:numPr>
+          <w:ilvl w:val="0"/>
+          <w:numId w:val="18"/>
+        </w:numPr>
+      </w:pPr>
+      <w:r>
+        <w:t>Objetivo del Proyecto.</w:t>
+      </w:r>
+    </w:p>
+    <w:p>
+      <w:pPr>
+        <w:pStyle w:val="Prrafodelista"/>
+        <w:numPr>
+          <w:ilvl w:val="0"/>
+          <w:numId w:val="18"/>
+        </w:numPr>
+      </w:pPr>
+      <w:r>
+        <w:t>Proceso de Desarrollo (Sistema Web y Aplicación Móvil).</w:t>
+      </w:r>
+    </w:p>
+    <w:p>
+      <w:pPr>
+        <w:pStyle w:val="Prrafodelista"/>
+        <w:numPr>
+          <w:ilvl w:val="0"/>
+          <w:numId w:val="18"/>
+        </w:numPr>
+      </w:pPr>
+      <w:r>
+        <w:t xml:space="preserve">Comunicación (VASPA </w:t>
+      </w:r>
+      <w:proofErr w:type="spellStart"/>
+      <w:r>
+        <w:t>Team</w:t>
+      </w:r>
+      <w:proofErr w:type="spellEnd"/>
+      <w:r>
+        <w:t>, Equipo Docente, Cliente).</w:t>
+      </w:r>
+    </w:p>
+    <w:p>
+      <w:pPr>
+        <w:pStyle w:val="Prrafodelista"/>
+        <w:numPr>
+          <w:ilvl w:val="0"/>
+          <w:numId w:val="18"/>
+        </w:numPr>
+      </w:pPr>
+      <w:r>
+        <w:t>Estimaciones.</w:t>
+      </w:r>
+    </w:p>
+    <w:p>
+      <w:pPr>
+        <w:pStyle w:val="Prrafodelista"/>
+        <w:numPr>
+          <w:ilvl w:val="0"/>
+          <w:numId w:val="18"/>
+        </w:numPr>
+      </w:pPr>
+      <w:r>
+        <w:t>Gestión de Riesgos.</w:t>
+      </w:r>
+    </w:p>
+    <w:p>
+      <w:pPr>
+        <w:pStyle w:val="Prrafodelista"/>
+        <w:numPr>
+          <w:ilvl w:val="0"/>
+          <w:numId w:val="18"/>
+        </w:numPr>
+      </w:pPr>
+      <w:r>
+        <w:t>Tecnologías utilizadas (Hardware y Software).</w:t>
+      </w:r>
+    </w:p>
+    <w:p>
+      <w:pPr>
+        <w:pStyle w:val="Prrafodelista"/>
+        <w:numPr>
+          <w:ilvl w:val="0"/>
+          <w:numId w:val="18"/>
+        </w:numPr>
+      </w:pPr>
+      <w:r>
+        <w:t>Iteraciones (por etapa).</w:t>
+      </w:r>
+    </w:p>
+    <w:p>
+      <w:pPr>
+        <w:pStyle w:val="Prrafodelista"/>
+        <w:numPr>
+          <w:ilvl w:val="0"/>
+          <w:numId w:val="18"/>
+        </w:numPr>
+      </w:pPr>
+      <w:r>
+        <w:t>Conclusión final (opinión personal de cada integrante y grupal).</w:t>
+      </w:r>
+    </w:p>
+    <w:p>
+      <w:pPr>
+        <w:pStyle w:val="Prrafodelista"/>
+        <w:ind w:firstLine="0"/>
+      </w:pPr>
     </w:p>
     <w:p>
       <w:pPr>
@@ -2579,7 +3113,7 @@
           <w:rFonts w:eastAsia="DejaVu Sans"/>
         </w:rPr>
       </w:pPr>
-      <w:bookmarkStart w:id="3" w:name="_Toc52572186"/>
+      <w:bookmarkStart w:id="3" w:name="_Toc53168146"/>
       <w:r>
         <w:rPr>
           <w:rFonts w:eastAsia="DejaVu Sans"/>
@@ -2620,7 +3154,7 @@
       <w:pPr>
         <w:pStyle w:val="PSI-Ttulo1"/>
       </w:pPr>
-      <w:bookmarkStart w:id="4" w:name="_Toc52572187"/>
+      <w:bookmarkStart w:id="4" w:name="_Toc53168147"/>
       <w:r>
         <w:t>Proceso de Desarrollo</w:t>
       </w:r>
@@ -2635,11 +3169,16 @@
       </w:r>
     </w:p>
     <w:p>
-      <w:r>
-        <w:t xml:space="preserve">Problemas encontrados </w:t>
-      </w:r>
-      <w:r>
-        <w:sym w:font="Wingdings" w:char="F0E0"/>
+      <w:pPr>
+        <w:pStyle w:val="PSI-Ttulo3"/>
+      </w:pPr>
+      <w:bookmarkStart w:id="5" w:name="_Toc53168148"/>
+      <w:r>
+        <w:t>Problemas encontrados</w:t>
+      </w:r>
+      <w:bookmarkEnd w:id="5"/>
+      <w:r>
+        <w:t xml:space="preserve"> </w:t>
       </w:r>
     </w:p>
     <w:p>
@@ -2658,32 +3197,209 @@
       </w:r>
     </w:p>
     <w:p>
-      <w:r>
-        <w:t xml:space="preserve">Soluciones implementadas </w:t>
-      </w:r>
-      <w:r>
-        <w:sym w:font="Wingdings" w:char="F0E0"/>
-      </w:r>
+      <w:pPr>
+        <w:pStyle w:val="PSI-Ttulo3"/>
+      </w:pPr>
+      <w:bookmarkStart w:id="6" w:name="_Toc53168149"/>
+      <w:r>
+        <w:t>Soluciones implementadas</w:t>
+      </w:r>
+      <w:bookmarkEnd w:id="6"/>
       <w:r>
         <w:t xml:space="preserve"> </w:t>
       </w:r>
     </w:p>
     <w:p>
       <w:pPr>
+        <w:pStyle w:val="PSI-Normal"/>
+      </w:pPr>
+      <w:r>
+        <w:t>Redactar como se solucionaron los problemas anteriores.</w:t>
+      </w:r>
+    </w:p>
+    <w:p>
+      <w:pPr>
         <w:pStyle w:val="PSI-Ttulo2"/>
       </w:pPr>
-      <w:bookmarkStart w:id="5" w:name="_Toc52572188"/>
-      <w:r>
+      <w:bookmarkStart w:id="7" w:name="_Toc53168150"/>
+      <w:r>
+        <w:lastRenderedPageBreak/>
         <w:t>Hitos destacados</w:t>
       </w:r>
-      <w:bookmarkEnd w:id="5"/>
+      <w:bookmarkEnd w:id="7"/>
+    </w:p>
+    <w:p>
+      <w:pPr>
+        <w:pStyle w:val="PSI-Ttulo3"/>
+      </w:pPr>
+      <w:bookmarkStart w:id="8" w:name="_Toc53168151"/>
+      <w:r>
+        <w:t>Cursada E</w:t>
+      </w:r>
+      <w:r>
+        <w:t>xitosa</w:t>
+      </w:r>
+      <w:bookmarkEnd w:id="8"/>
+      <w:r>
+        <w:t xml:space="preserve"> </w:t>
+      </w:r>
+    </w:p>
+    <w:p>
+      <w:r>
+        <w:t>En cuanto a la cursada, la cual fue en el año 2018, se puede decir que fue exitosa ya que se tuvo un muy buen desempeño a lo largo de la misma ya que cada uno de nosotros le prestó especial dedicación a la asignatura. Con esto podemos destacar:</w:t>
+      </w:r>
+    </w:p>
+    <w:p>
+      <w:pPr>
+        <w:pStyle w:val="Prrafodelista"/>
+        <w:numPr>
+          <w:ilvl w:val="0"/>
+          <w:numId w:val="19"/>
+        </w:numPr>
+      </w:pPr>
+      <w:r>
+        <w:t>Asistencia a clases perfecta.</w:t>
+      </w:r>
+    </w:p>
+    <w:p>
+      <w:pPr>
+        <w:pStyle w:val="Prrafodelista"/>
+        <w:numPr>
+          <w:ilvl w:val="0"/>
+          <w:numId w:val="19"/>
+        </w:numPr>
+      </w:pPr>
+      <w:r>
+        <w:t>Realización y cumplimiento de objetivos solicitados.</w:t>
+      </w:r>
+    </w:p>
+    <w:p>
+      <w:pPr>
+        <w:pStyle w:val="Prrafodelista"/>
+        <w:numPr>
+          <w:ilvl w:val="0"/>
+          <w:numId w:val="19"/>
+        </w:numPr>
+      </w:pPr>
+      <w:r>
+        <w:t>Predisposición de cada uno de los integrantes.</w:t>
+      </w:r>
+    </w:p>
+    <w:p>
+      <w:pPr>
+        <w:pStyle w:val="Prrafodelista"/>
+        <w:numPr>
+          <w:ilvl w:val="0"/>
+          <w:numId w:val="19"/>
+        </w:numPr>
+      </w:pPr>
+      <w:r>
+        <w:t>Trabajo individual y colectivo.</w:t>
+      </w:r>
+    </w:p>
+    <w:p>
+      <w:pPr>
+        <w:pStyle w:val="PSI-Ttulo3"/>
+      </w:pPr>
+    </w:p>
+    <w:p>
+      <w:pPr>
+        <w:pStyle w:val="PSI-Ttulo3"/>
+      </w:pPr>
+      <w:bookmarkStart w:id="9" w:name="_Toc53168152"/>
+      <w:r>
+        <w:t>Cambios de cliente</w:t>
+      </w:r>
+      <w:bookmarkEnd w:id="9"/>
+    </w:p>
+    <w:p>
+      <w:r>
+        <w:t>A lo largo del proceso de desarrollo ocurrieron ciertos cambios, entre ellos, hubo cambio de cliente.</w:t>
+      </w:r>
+    </w:p>
+    <w:p>
+      <w:r>
+        <w:t xml:space="preserve">Al principio, nuestro cliente principal fue Claudio </w:t>
+      </w:r>
+      <w:proofErr w:type="spellStart"/>
+      <w:r>
+        <w:t>Laguía</w:t>
+      </w:r>
+      <w:proofErr w:type="spellEnd"/>
+      <w:r>
+        <w:t xml:space="preserve">. El mismo desempeñaba sus funciones en Secretaría Académica y en base a las necesidades que nos planteaba y lo que esperaba del sistema, junto a los objetivos prácticos de la asignatura, nuestro proyecto se adecuó al respecto. En un momento, a mediados del año 2019, se nos había notificado que nuestro cliente no formaba parte de la Secretaría Académica por cuestiones administrativas, </w:t>
+      </w:r>
+      <w:r>
+        <w:t xml:space="preserve">y </w:t>
+      </w:r>
+      <w:r>
+        <w:t xml:space="preserve">ante esto, Delfina Schmidt, compañera de Claudio </w:t>
+      </w:r>
+      <w:proofErr w:type="spellStart"/>
+      <w:r>
+        <w:t>Laguía</w:t>
+      </w:r>
+      <w:proofErr w:type="spellEnd"/>
+      <w:r>
+        <w:t xml:space="preserve"> al contar con interés sobre el proyecto que estamos realizando, se puso a disposición por cualquier consulta o duda que tuviéramos. Pero en el transcurso del año, ella tuvo ciertos percances personales que no se entrarán en detalle y además ante cambios administrativos en la Secretaría Académica, no contábamos con un cliente fijo al cual recurrir.</w:t>
+      </w:r>
+    </w:p>
+    <w:p>
+      <w:r>
+        <w:t>En ese momento planteamos dicho inconveniente con el equipo de cátedra de la asignatura y la respuesta obtenida fue que ellos serían nuestros clientes de ah</w:t>
+      </w:r>
+      <w:r>
+        <w:t>í</w:t>
+      </w:r>
+      <w:r>
+        <w:t xml:space="preserve"> en adelante para que no se vea interrumpido y afectado el desarrollo del sistema, que si bien es de gran utilidad práctica en la unidad académica, no deja de ser un proyecto de asignatura.</w:t>
+      </w:r>
+    </w:p>
+    <w:p>
+      <w:r>
+        <w:t>Desde ese momento, nuestro cliente fijo pasó a ser el equipo de cátedra y siempre recurrimos a ellos ante dudas y percances.</w:t>
+      </w:r>
+    </w:p>
+    <w:p/>
+    <w:p/>
+    <w:p>
+      <w:pPr>
+        <w:pStyle w:val="PSI-Ttulo3"/>
+      </w:pPr>
+      <w:bookmarkStart w:id="10" w:name="_Toc53168153"/>
+      <w:r>
+        <w:t>Contacto por correo electrónico por nuestro sistema</w:t>
+      </w:r>
+      <w:bookmarkEnd w:id="10"/>
+      <w:r>
+        <w:t xml:space="preserve"> </w:t>
+      </w:r>
     </w:p>
     <w:p>
       <w:pPr>
         <w:pStyle w:val="PSI-Normal"/>
       </w:pPr>
       <w:r>
-        <w:t xml:space="preserve">Cursada exitosa </w:t>
+        <w:t>Un dato curioso a destacar, es que a principios de este año</w:t>
+      </w:r>
+      <w:r>
+        <w:t>, más precisamente el 30/04/2020</w:t>
+      </w:r>
+      <w:r>
+        <w:t xml:space="preserve"> una persona se contactó con nosotros</w:t>
+      </w:r>
+      <w:r>
+        <w:t xml:space="preserve"> mediante correo electrónico</w:t>
+      </w:r>
+      <w:r>
+        <w:t xml:space="preserve"> </w:t>
+      </w:r>
+      <w:r>
+        <w:t xml:space="preserve">por la aplicación móvil. El mismo nos comentaba que la aplicación que habíamos desarrollado se ajustaba a sus </w:t>
+      </w:r>
+      <w:r>
+        <w:lastRenderedPageBreak/>
+        <w:t>necesidades, en cuanto a las funciones de la misma y que por falta de tiempos la necesitaban tener lista para el siguiente mes.</w:t>
       </w:r>
     </w:p>
     <w:p>
@@ -2691,7 +3407,7 @@
         <w:pStyle w:val="PSI-Normal"/>
       </w:pPr>
       <w:r>
-        <w:t>Cambios de cliente</w:t>
+        <w:t>Recibió respuesta por parte nuestra, pero desde entonces no se ha contactado más al respecto.</w:t>
       </w:r>
     </w:p>
     <w:p>
@@ -2699,7 +3415,19 @@
         <w:pStyle w:val="PSI-Normal"/>
       </w:pPr>
       <w:r>
-        <w:t xml:space="preserve">Contacto por correo electrónico por nuestro sistema </w:t>
+        <w:t xml:space="preserve">Esto resultó ser un motivo adicional para nosotros, ante la solicitud </w:t>
+      </w:r>
+      <w:r>
+        <w:t xml:space="preserve">e interés </w:t>
+      </w:r>
+      <w:r>
+        <w:t>de personas externas al ámbito universitario</w:t>
+      </w:r>
+      <w:r>
+        <w:t xml:space="preserve"> sobre nuestra aplicación</w:t>
+      </w:r>
+      <w:r>
+        <w:t>.</w:t>
       </w:r>
     </w:p>
     <w:p>
@@ -2707,8 +3435,18 @@
         <w:pStyle w:val="PSI-Normal"/>
       </w:pPr>
       <w:r>
+        <w:t xml:space="preserve">  </w:t>
+      </w:r>
+    </w:p>
+    <w:p>
+      <w:pPr>
+        <w:pStyle w:val="PSI-Ttulo3"/>
+      </w:pPr>
+      <w:bookmarkStart w:id="11" w:name="_Toc53168154"/>
+      <w:r>
         <w:t>Funcionamiento completo del sistema web</w:t>
       </w:r>
+      <w:bookmarkEnd w:id="11"/>
     </w:p>
     <w:p>
       <w:r>
@@ -2743,15 +3481,16 @@
         <w:br/>
       </w:r>
     </w:p>
+    <w:p/>
     <w:p>
       <w:pPr>
         <w:pStyle w:val="PSI-Ttulo2"/>
       </w:pPr>
-      <w:bookmarkStart w:id="6" w:name="_Toc52572189"/>
+      <w:bookmarkStart w:id="12" w:name="_Toc53168155"/>
       <w:r>
         <w:t>Sobre la Aplicación Móvil</w:t>
       </w:r>
-      <w:bookmarkEnd w:id="6"/>
+      <w:bookmarkEnd w:id="12"/>
     </w:p>
     <w:p>
       <w:r>
@@ -2760,275 +3499,624 @@
     </w:p>
     <w:p>
       <w:r>
-        <w:t xml:space="preserve">Este proceso comienza en la cursada de la asignatura Laboratorio de Desarrollo de Software, cuando el equipo docente define que es un requisito para la regularización de la asignatura </w:t>
-      </w:r>
+        <w:t>Este proceso comienza en la cursada de la asignatura Laboratorio de Desarrollo de Software, cuando el equipo docente define que es un requisito para la regularización de la asignatura tener XXXXXXXXXXXXXXXXX (</w:t>
+      </w:r>
+      <w:r>
+        <w:rPr>
+          <w:b/>
+        </w:rPr>
+        <w:t>MODIFICAR CON N° correcto</w:t>
+      </w:r>
+      <w:r>
+        <w:t>) CU funcionando en la aplicación móvil.</w:t>
+      </w:r>
+    </w:p>
+    <w:p>
+      <w:r>
+        <w:t xml:space="preserve">Este desarrollo no fue sencillo. Además de las limitaciones de tiempo, el desarrollo era bajo un paradigma de programación totalmente nuevo. Sí, se utilizan sintaxis similares a HTML y </w:t>
+      </w:r>
+      <w:proofErr w:type="spellStart"/>
+      <w:r>
+        <w:t>JavaScript</w:t>
+      </w:r>
+      <w:proofErr w:type="spellEnd"/>
+      <w:r>
+        <w:t>, pero la arquitectura del sistema y la sintaxis específica es muy distinta.</w:t>
+      </w:r>
+    </w:p>
+    <w:p>
+      <w:r>
+        <w:t>Por ejemplo, un &lt;</w:t>
+      </w:r>
+      <w:proofErr w:type="spellStart"/>
+      <w:r>
+        <w:t>button</w:t>
+      </w:r>
+      <w:proofErr w:type="spellEnd"/>
+      <w:r>
+        <w:t>&gt; de HTML es un &lt;ion-</w:t>
+      </w:r>
+      <w:proofErr w:type="spellStart"/>
+      <w:r>
+        <w:t>button</w:t>
+      </w:r>
+      <w:proofErr w:type="spellEnd"/>
+      <w:r>
+        <w:t xml:space="preserve">&gt; en IONIC. Con diferentes propiedades y formas de utilizarlo. Esto mismo ocurre con la mayoría de los elementos HTML comúnmente usados. De todos modos, esto no es tan complejo, lo que sí lo es </w:t>
+      </w:r>
+      <w:proofErr w:type="spellStart"/>
+      <w:r>
+        <w:t>es</w:t>
+      </w:r>
+      <w:proofErr w:type="spellEnd"/>
+      <w:r>
+        <w:t xml:space="preserve"> la estructura de la aplicación. Servicios, páginas, utilización de Angular con lenguajes como </w:t>
+      </w:r>
+      <w:proofErr w:type="spellStart"/>
+      <w:r>
+        <w:t>typescript</w:t>
+      </w:r>
+      <w:proofErr w:type="spellEnd"/>
+      <w:r>
+        <w:t>, JSON, SASS llevan a que se haga complejo el desarrollo.</w:t>
+      </w:r>
+    </w:p>
+    <w:p>
+      <w:r>
+        <w:t>A pesar de ello, utilizando la documentación oficial de IONIC v3 y algunos otros recursos en línea se pudo cumplir con los requisitos de la cursada.</w:t>
+      </w:r>
+    </w:p>
+    <w:p>
+      <w:r>
+        <w:t xml:space="preserve">Finalizada la cursada, con el VASPA </w:t>
+      </w:r>
+      <w:proofErr w:type="spellStart"/>
+      <w:r>
+        <w:t>Team</w:t>
+      </w:r>
+      <w:proofErr w:type="spellEnd"/>
+      <w:r>
+        <w:t xml:space="preserve"> se decidió enfocarnos en el sistema web. Para esta época, el sistema era muy básico. Se tenían algunos ABM sin probar, generación de PDF de los programas y poco más. Desde comienzos de 2019 hasta julio de 2020 no se pensó en la aplicación móvil. Se avanzó muchísimo con el sistema principal hasta que en junio de 2020 se vio que estábamos cerca de finalizarlo. </w:t>
+      </w:r>
+    </w:p>
+    <w:p>
       <w:r>
         <w:lastRenderedPageBreak/>
-        <w:t>tener XXXXXXXXXXXXXXXXX (</w:t>
-      </w:r>
-      <w:r>
-        <w:rPr>
-          <w:b/>
-        </w:rPr>
-        <w:t>MODIFICAR CON N° correcto</w:t>
-      </w:r>
-      <w:r>
-        <w:t>) CU funcionando en la aplicación móvil.</w:t>
-      </w:r>
-    </w:p>
-    <w:p>
-      <w:r>
-        <w:t xml:space="preserve">Este desarrollo no fue sencillo. Además de las limitaciones de tiempo, el desarrollo era bajo un paradigma de programación totalmente nuevo. Sí, se utilizan sintaxis similares a HTML y </w:t>
+        <w:t xml:space="preserve">En ese momento, se empezó a analizar el tema de la aplicación. La idea era encontrar algún curso gratuito de IONIC v5 para estar capacitados al nivel suficiente como para desarrollar la aplicación requerida. Lamentablemente, los cursos gratuitos que se encontraron eran de versiones obsoletas de IONIC. </w:t>
+      </w:r>
+    </w:p>
+    <w:p>
+      <w:r>
+        <w:t>Entonces, se decidió intentar reutilizar el código anterior. Se intentó, pero no hubo forma de hacerlo funcionar. Cuando se revisó el código y la documentación de IONIC v5 se notó que los cambios eran tan grandes entre las versiones que el código desarrollado había quedado obsoleto.</w:t>
+      </w:r>
+    </w:p>
+    <w:p>
+      <w:r>
+        <w:t xml:space="preserve">Por lo tanto, la aplicación se tuvo que comenzar a desarrollar desde cero. Esto fue muy difícil. En primer lugar, porque produjo cierta frustración mental entender que el código desarrollado durante la cursada, que funcionaba bien, no iba a poder ser reutilizado. Y, por otro lado, la dificultad creció al notar que los cambios entre versiones eran muy significativos. Cambió desde la forma de instalar los componentes necesarios para IONIC hasta algo tan simple como navegar entre las distintas páginas (antes con un </w:t>
       </w:r>
       <w:proofErr w:type="spellStart"/>
       <w:r>
-        <w:t>JavaScript</w:t>
+        <w:t>NavController</w:t>
       </w:r>
       <w:proofErr w:type="spellEnd"/>
       <w:r>
-        <w:t>, pero la arquitectura del sistema y la sintaxis específica es muy distinta.</w:t>
-      </w:r>
-    </w:p>
-    <w:p>
-      <w:r>
-        <w:t>Por ejemplo, un &lt;</w:t>
+        <w:t xml:space="preserve"> que tenía similitudes con el desarrollo web convencional, ahora con Angular </w:t>
       </w:r>
       <w:proofErr w:type="spellStart"/>
       <w:r>
-        <w:t>button</w:t>
+        <w:t>Routing</w:t>
       </w:r>
       <w:proofErr w:type="spellEnd"/>
       <w:r>
-        <w:t>&gt; de HTML es un &lt;ion-</w:t>
+        <w:t>).</w:t>
+      </w:r>
+    </w:p>
+    <w:p>
+      <w:r>
+        <w:t>Hacia finales de agosto de 2020 se tuvo una aplicación funcional y con ciertas mejoras que la que había sido presentada en la cursada. La aplicación en este punto presentaba una pantalla de bienvenida, dejaba que se seleccione la carrera (con su respectivo plan) buscada, luego se debía seleccionar la asignatura y, finalmente, el año del programa buscado. Al seleccionar el año, se podía visualizar el PDF con la aplicación por defecto instalada en el dispositivo móvil.</w:t>
+      </w:r>
+    </w:p>
+    <w:p>
+      <w:pPr>
+        <w:rPr>
+          <w:rFonts w:eastAsia="DejaVu Sans"/>
+        </w:rPr>
+      </w:pPr>
+    </w:p>
+    <w:p>
+      <w:pPr>
+        <w:rPr>
+          <w:rFonts w:eastAsia="DejaVu Sans"/>
+        </w:rPr>
+      </w:pPr>
+    </w:p>
+    <w:p>
+      <w:pPr>
+        <w:pStyle w:val="PSI-Ttulo1"/>
+        <w:rPr>
+          <w:lang w:val="es-ES"/>
+        </w:rPr>
+      </w:pPr>
+      <w:bookmarkStart w:id="13" w:name="_Toc53168156"/>
+      <w:r>
+        <w:rPr>
+          <w:lang w:val="es-ES"/>
+        </w:rPr>
+        <w:t>Comunicación</w:t>
+      </w:r>
+      <w:bookmarkEnd w:id="13"/>
+    </w:p>
+    <w:p>
+      <w:pPr>
+        <w:pStyle w:val="PSI-Ttulo2"/>
+      </w:pPr>
+      <w:bookmarkStart w:id="14" w:name="_Toc53168157"/>
+      <w:r>
+        <w:t xml:space="preserve">Entre los integrantes del VASPA </w:t>
       </w:r>
       <w:proofErr w:type="spellStart"/>
       <w:r>
-        <w:t>button</w:t>
-      </w:r>
+        <w:t>Team</w:t>
+      </w:r>
+      <w:bookmarkEnd w:id="14"/>
       <w:proofErr w:type="spellEnd"/>
-      <w:r>
-        <w:t xml:space="preserve">&gt; en IONIC. Con diferentes propiedades y formas de utilizarlo. Esto mismo ocurre con la mayoría de los elementos HTML comúnmente usados. De todos modos, esto no es tan complejo, lo que sí lo es </w:t>
+    </w:p>
+    <w:p>
+      <w:r>
+        <w:t xml:space="preserve">La comunicación del equipo durante la cursada como en el resto de la duración del proyecto fue muy buena. Se puede destacar que siempre fue una comunicación muy activa, mediante diversas herramientas, a demás de la comunicación personal. </w:t>
+      </w:r>
+    </w:p>
+    <w:p>
+      <w:r>
+        <w:t xml:space="preserve">A raíz de esto, cabe destacar que siempre que cada uno de los integrantes tenía ciertas dudas sobre un tema en particular, los demás aportaron de su parte para lograr la solución de los mismas y continuar con el avance del proyecto. Además, siempre que un integrante finalizaba una tarea y realizaba un </w:t>
       </w:r>
       <w:proofErr w:type="spellStart"/>
       <w:r>
-        <w:t>es</w:t>
+        <w:t>Commit</w:t>
       </w:r>
       <w:proofErr w:type="spellEnd"/>
       <w:r>
-        <w:t xml:space="preserve"> la estructura de la aplicación. Servicios, páginas, utilización de Angular con lenguajes como </w:t>
-      </w:r>
+        <w:t>, se avisaba a los demás para evitar inconvenientes con el repositorio y también para notificar los avances realizados.</w:t>
+      </w:r>
+    </w:p>
+    <w:p>
+      <w:r>
+        <w:t>A fines de cada iteración, se realizaron reuniones para hacer un chequeo del estado general del sistema, como así también para controlar que cada integrante cumpla con lo solicitado en dicha iteración.</w:t>
+      </w:r>
+    </w:p>
+    <w:p>
+      <w:r>
+        <w:t xml:space="preserve">En cuanto a este último punto, cabe mencionar que las reuniones presenciales se pudieron realizar en el año 2018, 2019 y a principios del 2020, antes que se desatara el fenómeno </w:t>
+      </w:r>
+      <w:r>
+        <w:lastRenderedPageBreak/>
+        <w:t>mundial Covid-19, el cual afectó la normal realización de cada una de las actividades y no nos permitió reunirnos físicamente. Por esto, el equipo no tuvo otra opción que adaptarse al cambio ocurrido y es por ello que hemos utilizado diversas herramientas para lograr y optimizar de la mejor manera la comunicación.</w:t>
+      </w:r>
+    </w:p>
+    <w:p>
+      <w:r>
+        <w:t xml:space="preserve">Las herramientas más utilizadas </w:t>
+      </w:r>
+      <w:r>
+        <w:t xml:space="preserve">para ello </w:t>
+      </w:r>
+      <w:r>
+        <w:t>fueron:</w:t>
+      </w:r>
+    </w:p>
+    <w:p>
+      <w:pPr>
+        <w:pStyle w:val="Prrafodelista"/>
+        <w:numPr>
+          <w:ilvl w:val="0"/>
+          <w:numId w:val="20"/>
+        </w:numPr>
+      </w:pPr>
       <w:proofErr w:type="spellStart"/>
       <w:r>
-        <w:t>typescript</w:t>
+        <w:rPr>
+          <w:u w:val="single"/>
+        </w:rPr>
+        <w:t>WhatsApp</w:t>
       </w:r>
       <w:proofErr w:type="spellEnd"/>
       <w:r>
-        <w:t>, JSON, SASS llevan a que se haga complejo el desarrollo.</w:t>
-      </w:r>
-    </w:p>
-    <w:p>
-      <w:r>
-        <w:t>A pesar de ello, utilizando la documentación oficial de IONIC v3 y algunos otros recursos en línea se pudo cumplir con los requisitos de la cursada.</w:t>
-      </w:r>
-    </w:p>
-    <w:p>
-      <w:r>
-        <w:t xml:space="preserve">Finalizada la cursada, con el VASPA </w:t>
+        <w:rPr>
+          <w:u w:val="single"/>
+        </w:rPr>
+        <w:t>:</w:t>
+      </w:r>
+      <w:r>
+        <w:t xml:space="preserve"> Mediante el mismo nos hemos comunicado por mensaje y </w:t>
       </w:r>
       <w:proofErr w:type="spellStart"/>
       <w:r>
+        <w:t>videollamada</w:t>
+      </w:r>
+      <w:proofErr w:type="spellEnd"/>
+      <w:r>
+        <w:t>.</w:t>
+      </w:r>
+      <w:r>
+        <w:t xml:space="preserve"> Se utilizó desde los inicios de la cursada hasta el final del proyecto. Para estar comunicados se creó un grupo donde estamos los tres integrantes.</w:t>
+      </w:r>
+    </w:p>
+    <w:p>
+      <w:pPr>
+        <w:pStyle w:val="Prrafodelista"/>
+        <w:ind w:firstLine="0"/>
+      </w:pPr>
+    </w:p>
+    <w:p>
+      <w:pPr>
+        <w:pStyle w:val="Prrafodelista"/>
+        <w:numPr>
+          <w:ilvl w:val="0"/>
+          <w:numId w:val="20"/>
+        </w:numPr>
+      </w:pPr>
+      <w:proofErr w:type="spellStart"/>
+      <w:r>
+        <w:rPr>
+          <w:u w:val="single"/>
+        </w:rPr>
+        <w:t>Flock</w:t>
+      </w:r>
+      <w:proofErr w:type="spellEnd"/>
+      <w:r>
+        <w:rPr>
+          <w:u w:val="single"/>
+        </w:rPr>
+        <w:t>:</w:t>
+      </w:r>
+      <w:r>
+        <w:t xml:space="preserve"> Se utilizó un tiempo,</w:t>
+      </w:r>
+      <w:r>
+        <w:t xml:space="preserve"> después de finalizada la cursada,</w:t>
+      </w:r>
+      <w:r>
+        <w:t xml:space="preserve"> además de </w:t>
+      </w:r>
+      <w:proofErr w:type="spellStart"/>
+      <w:r>
+        <w:t>WhatsApp</w:t>
+      </w:r>
+      <w:proofErr w:type="spellEnd"/>
+      <w:r>
+        <w:t xml:space="preserve"> por fines prácticos ya que permitió crear canales de comunicación personalizados sobre ciertos temas (documentación, desarrollo, </w:t>
+      </w:r>
+      <w:r>
+        <w:t>etc.</w:t>
+      </w:r>
+      <w:r>
+        <w:t>).</w:t>
+      </w:r>
+      <w:r>
+        <w:t xml:space="preserve"> Pero nos pareció mejor continuar solamente con </w:t>
+      </w:r>
+      <w:proofErr w:type="spellStart"/>
+      <w:r>
+        <w:t>WhatsApp</w:t>
+      </w:r>
+      <w:proofErr w:type="spellEnd"/>
+      <w:r>
+        <w:t xml:space="preserve"> por comodidad.</w:t>
+      </w:r>
+    </w:p>
+    <w:p>
+      <w:pPr>
+        <w:pStyle w:val="Prrafodelista"/>
+        <w:ind w:firstLine="0"/>
+      </w:pPr>
+    </w:p>
+    <w:p>
+      <w:pPr>
+        <w:pStyle w:val="Prrafodelista"/>
+        <w:numPr>
+          <w:ilvl w:val="0"/>
+          <w:numId w:val="20"/>
+        </w:numPr>
+      </w:pPr>
+      <w:r>
+        <w:rPr>
+          <w:u w:val="single"/>
+        </w:rPr>
+        <w:t xml:space="preserve">Google </w:t>
+      </w:r>
+      <w:proofErr w:type="spellStart"/>
+      <w:r>
+        <w:rPr>
+          <w:u w:val="single"/>
+        </w:rPr>
+        <w:t>Meet</w:t>
+      </w:r>
+      <w:proofErr w:type="spellEnd"/>
+      <w:r>
+        <w:rPr>
+          <w:u w:val="single"/>
+        </w:rPr>
+        <w:t>:</w:t>
+      </w:r>
+      <w:r>
+        <w:t xml:space="preserve"> Nos permitió tener una mejor comunicación a la hora de realizar reuniones de cierre de iteración, ya que entre otras ventajas,</w:t>
+      </w:r>
+      <w:r>
+        <w:t xml:space="preserve"> además de la </w:t>
+      </w:r>
+      <w:proofErr w:type="spellStart"/>
+      <w:r>
+        <w:t>videollamada</w:t>
+      </w:r>
+      <w:proofErr w:type="spellEnd"/>
+      <w:r>
+        <w:t>,</w:t>
+      </w:r>
+      <w:r>
+        <w:t xml:space="preserve"> se destaca el hecho de </w:t>
+      </w:r>
+      <w:r>
+        <w:t>poder compartir</w:t>
+      </w:r>
+      <w:r>
+        <w:t xml:space="preserve"> la pantalla.</w:t>
+      </w:r>
+    </w:p>
+    <w:p>
+      <w:r>
+        <w:t xml:space="preserve"> </w:t>
+      </w:r>
+    </w:p>
+    <w:p/>
+    <w:p>
+      <w:pPr>
+        <w:pStyle w:val="PSI-Ttulo2"/>
+      </w:pPr>
+      <w:bookmarkStart w:id="15" w:name="_Toc53168158"/>
+      <w:r>
+        <w:t>Con el Equipo Docente</w:t>
+      </w:r>
+      <w:bookmarkEnd w:id="15"/>
+    </w:p>
+    <w:p>
+      <w:r>
+        <w:t xml:space="preserve">La comunicación </w:t>
+      </w:r>
+      <w:r>
+        <w:t>con el</w:t>
+      </w:r>
+      <w:r>
+        <w:t xml:space="preserve"> equipo docente durante la cursada como en el resto de la duración del proyecto fue muy buena. Se puede destacar que siempre existió buena predisposición</w:t>
+      </w:r>
+      <w:r>
+        <w:t xml:space="preserve"> </w:t>
+      </w:r>
+      <w:r>
+        <w:t xml:space="preserve">a la hora de responder dudas, consultas sobre </w:t>
+      </w:r>
+      <w:r>
+        <w:t>inconvenientes</w:t>
+      </w:r>
+      <w:r>
+        <w:t xml:space="preserve"> a lo largo del desarrollo.</w:t>
+      </w:r>
+    </w:p>
+    <w:p>
+      <w:r>
+        <w:t xml:space="preserve">A raíz de esto, cabe destacar que </w:t>
+      </w:r>
+      <w:r>
+        <w:t xml:space="preserve">en cada presentación realizada en la cursada, el equipo docente siempre aportó ideas, soluciones, mejoras y críticas constructivas para revisar y mejorar el desarrollo del sistema. </w:t>
+      </w:r>
+    </w:p>
+    <w:p>
+      <w:r>
+        <w:t xml:space="preserve">En cuanto a este punto, cabe mencionar que las reuniones presenciales se pudieron realizar en el año 2018 y en el 2019 a mediados de noviembre, por iniciativa del VASPA </w:t>
+      </w:r>
+      <w:proofErr w:type="spellStart"/>
+      <w:r>
         <w:t>Team</w:t>
       </w:r>
       <w:proofErr w:type="spellEnd"/>
       <w:r>
-        <w:t xml:space="preserve"> se decidió enfocarnos en el sistema web. Para esta época, el sistema era muy básico. Se tenían algunos ABM sin probar, generación de PDF de los programas y poco más. Desde comienzos de 2019 hasta julio de 2020 no se pensó en la aplicación móvil. Se avanzó muchísimo con el sistema principal hasta que en junio de 2020 se vio que estábamos cerca de finalizarlo. </w:t>
-      </w:r>
-    </w:p>
-    <w:p>
-      <w:r>
-        <w:t xml:space="preserve">En ese momento, se empezó a analizar el tema de la aplicación. La idea era encontrar algún curso gratuito de IONIC v5 para estar capacitados al nivel suficiente como para desarrollar la aplicación requerida. Lamentablemente, los cursos gratuitos que se encontraron eran de versiones obsoletas de IONIC. </w:t>
-      </w:r>
-    </w:p>
-    <w:p>
-      <w:r>
-        <w:t>Entonces, se decidió intentar reutilizar el código anterior. Se intentó, pero no hubo forma de hacerlo funcionar. Cuando se revisó el código y la documentación de IONIC v5 se notó que los cambios eran tan grandes entre las versiones que el código desarrollado había quedado obsoleto.</w:t>
-      </w:r>
-    </w:p>
-    <w:p>
-      <w:r>
-        <w:t xml:space="preserve">Por lo tanto, la aplicación se tuvo que comenzar a desarrollar desde cero. Esto fue muy difícil. En primer lugar, porque produjo cierta frustración mental entender que el código desarrollado durante la cursada, que funcionaba bien, no iba a poder ser reutilizado. Y, por otro lado, la dificultad creció al notar que los cambios entre versiones eran muy significativos. Cambió desde la forma de instalar los componentes necesarios para IONIC hasta algo tan simple como navegar entre las distintas páginas (antes con un </w:t>
+        <w:t>, pero a principios del 2020, antes que se desatara el fenómeno mundial Covid-19, el cual afectó la normal realización de cada una de las actividades</w:t>
+      </w:r>
+      <w:r>
+        <w:t xml:space="preserve"> y por ello </w:t>
+      </w:r>
+      <w:r>
+        <w:t xml:space="preserve">no nos permitió reunirnos físicamente. Por esto, nos hemos mantenido en contacto mediante la realización de consultas puntuales por correo electrónico para continuar avanzando y también para coordinar </w:t>
+      </w:r>
+      <w:r>
+        <w:t>día</w:t>
+      </w:r>
+      <w:r>
+        <w:t xml:space="preserve"> y horario de reuniones/ presentaciones </w:t>
+      </w:r>
+      <w:r>
+        <w:t xml:space="preserve">futuras, </w:t>
+      </w:r>
+      <w:r>
+        <w:t xml:space="preserve">realizadas de forma virtual. Para esto, la herramienta utilizada fue Google </w:t>
       </w:r>
       <w:proofErr w:type="spellStart"/>
       <w:r>
-        <w:t>NavController</w:t>
+        <w:t>Meet</w:t>
       </w:r>
       <w:proofErr w:type="spellEnd"/>
       <w:r>
-        <w:t xml:space="preserve"> que tenía similitudes con el desarrollo web convencional, ahora con Angular </w:t>
+        <w:t>.</w:t>
+      </w:r>
+    </w:p>
+    <w:p/>
+    <w:p/>
+    <w:p>
+      <w:pPr>
+        <w:pStyle w:val="PSI-Ttulo2"/>
+      </w:pPr>
+      <w:bookmarkStart w:id="16" w:name="_Toc53168159"/>
+      <w:r>
+        <w:lastRenderedPageBreak/>
+        <w:t>Con el Cliente</w:t>
+      </w:r>
+      <w:bookmarkEnd w:id="16"/>
+    </w:p>
+    <w:p>
+      <w:pPr>
+        <w:pStyle w:val="PSI-Normal"/>
+      </w:pPr>
+      <w:r>
+        <w:t>La comunicación con el cliente al principio fue buena. Se notó gran predisposición e interés por parte del mismo.</w:t>
+      </w:r>
+      <w:r>
+        <w:t xml:space="preserve"> Siempre aportó y colaboró con materiales referidos al área y </w:t>
+      </w:r>
+      <w:r>
+        <w:t xml:space="preserve">nos </w:t>
+      </w:r>
+      <w:r>
+        <w:t>simplific</w:t>
+      </w:r>
+      <w:r>
+        <w:t>ó</w:t>
+      </w:r>
+      <w:r>
+        <w:t xml:space="preserve"> la tarea que el realizaba.</w:t>
+      </w:r>
+    </w:p>
+    <w:p>
+      <w:pPr>
+        <w:pStyle w:val="PSI-Normal"/>
+      </w:pPr>
+      <w:r>
+        <w:t xml:space="preserve">Al comienzo del desarrollo, nuestro cliente, Claudio </w:t>
       </w:r>
       <w:proofErr w:type="spellStart"/>
       <w:r>
-        <w:t>Routing</w:t>
+        <w:t>Laguía</w:t>
       </w:r>
       <w:proofErr w:type="spellEnd"/>
       <w:r>
-        <w:t>).</w:t>
-      </w:r>
-    </w:p>
-    <w:p>
-      <w:r>
-        <w:t>Hacia finales de agosto de 2020 se tuvo una aplicación funcional y con ciertas mejoras que la que había sido presentada en la cursada. La aplicación en este punto presentaba una pantalla de bienvenida, dejaba que se seleccione la carrera (con su respectivo plan) buscada, luego se debía seleccionar la asignatura y, finalmente, el año del programa buscado. Al seleccionar el año, se podía visualizar el PDF con la aplicación por defecto instalada en el dispositivo móvil.</w:t>
-      </w:r>
-    </w:p>
-    <w:p>
-      <w:pPr>
-        <w:rPr>
-          <w:rFonts w:eastAsia="DejaVu Sans"/>
-        </w:rPr>
+        <w:t xml:space="preserve">, se mantuvo comunicado </w:t>
+      </w:r>
+      <w:r>
+        <w:t>vía</w:t>
+      </w:r>
+      <w:r>
+        <w:t xml:space="preserve"> correo electrónico. Mediante el mismo, coordinamos d</w:t>
+      </w:r>
+      <w:r>
+        <w:t>ía</w:t>
+      </w:r>
+      <w:r>
+        <w:t xml:space="preserve"> y horario en el cual poder </w:t>
+      </w:r>
+      <w:r>
+        <w:t xml:space="preserve">reunirnos </w:t>
+      </w:r>
+      <w:r>
+        <w:t xml:space="preserve">y aclarar ciertas cuestiones. </w:t>
+      </w:r>
+    </w:p>
+    <w:p>
+      <w:pPr>
+        <w:pStyle w:val="PSI-Normal"/>
+      </w:pPr>
+      <w:r>
+        <w:t xml:space="preserve">Luego, ante el cambio de cliente, con Delfina Schmidt, </w:t>
+      </w:r>
+      <w:r>
+        <w:t xml:space="preserve">también </w:t>
+      </w:r>
+      <w:r>
+        <w:t xml:space="preserve">nos mantuvimos en contacto por correo electrónico, pero muy poco tiempo ante </w:t>
+      </w:r>
+      <w:r>
+        <w:t xml:space="preserve">ciertos </w:t>
+      </w:r>
+      <w:r>
+        <w:t>inconvenientes surgidos</w:t>
+      </w:r>
+      <w:r>
+        <w:t>. En este momento, no se tuvo buena comunicación y no se pudieron aclarar las dudas que se tenían en el momento.</w:t>
+      </w:r>
+      <w:r>
+        <w:t xml:space="preserve"> </w:t>
+      </w:r>
+    </w:p>
+    <w:p>
+      <w:pPr>
+        <w:pStyle w:val="PSI-Normal"/>
+      </w:pPr>
+      <w:r>
+        <w:t>Por eso se le notificó el inconveniente ocurrido al equipo docente, donde ellos aceptaron ser nuestro cliente definitivo y con ello la comunicación mejoró notoriamente, lo cual nos permitió continuar con el desarrollo del proyecto sin complicaciones.</w:t>
+      </w:r>
+    </w:p>
+    <w:p>
+      <w:pPr>
+        <w:pStyle w:val="PSI-Normal"/>
+      </w:pPr>
+    </w:p>
+    <w:p>
+      <w:pPr>
+        <w:pStyle w:val="PSI-Normal"/>
+      </w:pPr>
+    </w:p>
+    <w:p>
+      <w:pPr>
+        <w:pStyle w:val="PSI-Normal"/>
       </w:pPr>
     </w:p>
     <w:p>
       <w:pPr>
         <w:pStyle w:val="PSI-Ttulo1"/>
+      </w:pPr>
+      <w:bookmarkStart w:id="17" w:name="_Toc53168160"/>
+      <w:r>
+        <w:t>Estimaciones</w:t>
+      </w:r>
+      <w:bookmarkEnd w:id="17"/>
+    </w:p>
+    <w:p>
+      <w:r>
+        <w:t xml:space="preserve">Resumen de las estimaciones realizadas y su comparación con los tiempos reales </w:t>
+      </w:r>
+    </w:p>
+    <w:p/>
+    <w:p>
+      <w:pPr>
+        <w:pStyle w:val="PSI-Ttulo1"/>
         <w:rPr>
           <w:lang w:val="es-ES"/>
         </w:rPr>
       </w:pPr>
-      <w:bookmarkStart w:id="7" w:name="_Toc52572190"/>
+      <w:bookmarkStart w:id="18" w:name="_Toc53168161"/>
       <w:r>
         <w:rPr>
           <w:lang w:val="es-ES"/>
         </w:rPr>
-        <w:lastRenderedPageBreak/>
-        <w:t>Comunicación</w:t>
-      </w:r>
-      <w:bookmarkEnd w:id="7"/>
-    </w:p>
-    <w:p>
-      <w:pPr>
-        <w:pStyle w:val="PSI-Ttulo2"/>
-      </w:pPr>
-      <w:bookmarkStart w:id="8" w:name="_Toc52572191"/>
-      <w:r>
-        <w:t xml:space="preserve">Entre los integrantes del VASPA </w:t>
-      </w:r>
-      <w:proofErr w:type="spellStart"/>
-      <w:r>
-        <w:t>Team</w:t>
-      </w:r>
-      <w:bookmarkEnd w:id="8"/>
-      <w:proofErr w:type="spellEnd"/>
-    </w:p>
-    <w:p>
-      <w:r>
-        <w:t>Detallar como fue la comunicación del equipo, tanto durante la cursada como en el resto de la duración del proyecto</w:t>
-      </w:r>
-    </w:p>
-    <w:p>
-      <w:r>
-        <w:t xml:space="preserve">Comunicación muy activa, mediante diversas herramientas. </w:t>
-      </w:r>
-    </w:p>
-    <w:p>
-      <w:r>
-        <w:t xml:space="preserve">Aviso de </w:t>
-      </w:r>
-      <w:proofErr w:type="spellStart"/>
-      <w:r>
-        <w:t>Commits</w:t>
-      </w:r>
-      <w:proofErr w:type="spellEnd"/>
-      <w:r>
-        <w:t>, dudas, chequeo de estado general, organización de reuniones</w:t>
-      </w:r>
-    </w:p>
-    <w:p>
-      <w:pPr>
-        <w:pStyle w:val="PSI-Ttulo2"/>
-      </w:pPr>
-      <w:bookmarkStart w:id="9" w:name="_Toc52572192"/>
-      <w:r>
-        <w:t>Con el Equipo Docente</w:t>
-      </w:r>
-      <w:bookmarkEnd w:id="9"/>
-    </w:p>
-    <w:p>
-      <w:r>
-        <w:t>Detallar como fue la comunicación con el equipo docente, reuniones, presentaciones, consultas por correo</w:t>
-      </w:r>
-    </w:p>
-    <w:p>
-      <w:pPr>
-        <w:pStyle w:val="PSI-Ttulo2"/>
-      </w:pPr>
-      <w:bookmarkStart w:id="10" w:name="_Toc52572193"/>
-      <w:r>
-        <w:t>Con el Cliente</w:t>
-      </w:r>
-      <w:bookmarkEnd w:id="10"/>
-    </w:p>
-    <w:p>
-      <w:r>
-        <w:t xml:space="preserve">En principio, Claudia </w:t>
-      </w:r>
-      <w:proofErr w:type="spellStart"/>
-      <w:r>
-        <w:t>Laguia</w:t>
-      </w:r>
-      <w:proofErr w:type="spellEnd"/>
-      <w:r>
-        <w:t xml:space="preserve"> era el cliente y se comunicaba con nosotros. Luego, no estuvo y dejó a Delfina. Y luego el equipo docente se convirtió en el cliente</w:t>
+        <w:t>Gestión de Riesgos</w:t>
+      </w:r>
+      <w:bookmarkEnd w:id="18"/>
+    </w:p>
+    <w:p>
+      <w:r>
+        <w:t>Detalle de riesgos detectados, planes de contingencia y tratamiento de riesgos que terminaron ocurriendo</w:t>
+      </w:r>
+    </w:p>
+    <w:p>
+      <w:r>
+        <w:br w:type="page"/>
       </w:r>
     </w:p>
     <w:p>
       <w:pPr>
         <w:pStyle w:val="PSI-Ttulo1"/>
-      </w:pPr>
-      <w:bookmarkStart w:id="11" w:name="_Toc52572194"/>
-      <w:r>
-        <w:t>Estimaciones</w:t>
-      </w:r>
-      <w:bookmarkEnd w:id="11"/>
-    </w:p>
-    <w:p>
-      <w:r>
-        <w:t xml:space="preserve">Resumen de las estimaciones realizadas y su comparación con los tiempos reales </w:t>
-      </w:r>
-    </w:p>
-    <w:p>
-      <w:pPr>
-        <w:pStyle w:val="PSI-Ttulo1"/>
         <w:rPr>
           <w:lang w:val="es-ES"/>
         </w:rPr>
       </w:pPr>
-      <w:bookmarkStart w:id="12" w:name="_Toc52572195"/>
-      <w:r>
-        <w:rPr>
-          <w:lang w:val="es-ES"/>
-        </w:rPr>
-        <w:t>Gestión de Riesgos</w:t>
-      </w:r>
-      <w:bookmarkEnd w:id="12"/>
-    </w:p>
-    <w:p>
-      <w:r>
-        <w:t>Detalle de riesgos detectados, planes de contingencia y tratamiento de riesgos que terminaron ocurriendo</w:t>
-      </w:r>
-    </w:p>
-    <w:p>
-      <w:r>
-        <w:br w:type="page"/>
-      </w:r>
-    </w:p>
-    <w:p>
-      <w:pPr>
-        <w:pStyle w:val="PSI-Ttulo1"/>
-        <w:rPr>
-          <w:lang w:val="es-ES"/>
-        </w:rPr>
-      </w:pPr>
-      <w:bookmarkStart w:id="13" w:name="_Toc52572196"/>
+      <w:bookmarkStart w:id="19" w:name="_Toc53168162"/>
       <w:r>
         <w:rPr>
           <w:lang w:val="es-ES"/>
@@ -3042,31 +4130,35 @@
         </w:rPr>
         <w:t xml:space="preserve"> utilizadas</w:t>
       </w:r>
-      <w:bookmarkEnd w:id="13"/>
+      <w:bookmarkEnd w:id="19"/>
     </w:p>
     <w:p>
       <w:pPr>
         <w:pStyle w:val="PSI-Ttulo2"/>
       </w:pPr>
-      <w:bookmarkStart w:id="14" w:name="_Toc52572197"/>
+      <w:bookmarkStart w:id="20" w:name="_Toc53168163"/>
       <w:r>
         <w:t>Hardware</w:t>
       </w:r>
-      <w:bookmarkEnd w:id="14"/>
+      <w:bookmarkEnd w:id="20"/>
     </w:p>
     <w:p>
       <w:r>
         <w:t xml:space="preserve">Breve resumen del hardware utilizado por </w:t>
       </w:r>
-      <w:bookmarkStart w:id="15" w:name="_GoBack"/>
-      <w:bookmarkEnd w:id="15"/>
+      <w:bookmarkStart w:id="21" w:name="_GoBack"/>
+      <w:bookmarkEnd w:id="21"/>
       <w:r>
         <w:t>los alumnos</w:t>
       </w:r>
       <w:r>
         <w:t xml:space="preserve"> para el desarrollo y la presentación del proyecto</w:t>
       </w:r>
-    </w:p>
+      <w:r>
+        <w:t>.</w:t>
+      </w:r>
+    </w:p>
+    <w:p/>
     <w:tbl>
       <w:tblPr>
         <w:tblStyle w:val="GridTable1LightAccent5"/>
@@ -3898,13 +4990,21 @@
     </w:p>
     <w:p>
       <w:pPr>
+        <w:ind w:left="0" w:firstLine="0"/>
+        <w:rPr>
+          <w:lang w:val="en-US"/>
+        </w:rPr>
+      </w:pPr>
+    </w:p>
+    <w:p>
+      <w:pPr>
         <w:pStyle w:val="PSI-Ttulo2"/>
       </w:pPr>
-      <w:bookmarkStart w:id="16" w:name="_Toc52572198"/>
+      <w:bookmarkStart w:id="22" w:name="_Toc53168164"/>
       <w:r>
         <w:t>Software</w:t>
       </w:r>
-      <w:bookmarkEnd w:id="16"/>
+      <w:bookmarkEnd w:id="22"/>
     </w:p>
     <w:p>
       <w:r>
@@ -3933,16 +5033,20 @@
       <w:r>
         <w:t xml:space="preserve"> utilizados para el desarrollo y la presentación del proyecto</w:t>
       </w:r>
+      <w:r>
+        <w:t>.</w:t>
+      </w:r>
     </w:p>
     <w:p>
       <w:pPr>
         <w:pStyle w:val="PSI-Ttulo3"/>
       </w:pPr>
-      <w:bookmarkStart w:id="17" w:name="_Toc52572199"/>
-      <w:r>
+      <w:bookmarkStart w:id="23" w:name="_Toc53168165"/>
+      <w:r>
+        <w:lastRenderedPageBreak/>
         <w:t>Lenguajes de Programación</w:t>
       </w:r>
-      <w:bookmarkEnd w:id="17"/>
+      <w:bookmarkEnd w:id="23"/>
     </w:p>
     <w:p>
       <w:r>
@@ -3979,11 +5083,7 @@
       </w:r>
       <w:proofErr w:type="spellEnd"/>
       <w:r>
-        <w:t xml:space="preserve">) es un lenguaje de código abierto muy popular especialmente adecuado para el desarrollo web y que puede ser incrustado </w:t>
-      </w:r>
-      <w:r>
-        <w:lastRenderedPageBreak/>
-        <w:t>en HTML.</w:t>
+        <w:t>) es un lenguaje de código abierto muy popular especialmente adecuado para el desarrollo web y que puede ser incrustado en HTML.</w:t>
       </w:r>
       <w:r>
         <w:t xml:space="preserve"> Es el lenguaje principal utilizado en el sistema</w:t>
@@ -4108,16 +5208,24 @@
     </w:p>
     <w:p>
       <w:pPr>
+        <w:rPr>
+          <w:b/>
+          <w:u w:val="single"/>
+        </w:rPr>
+      </w:pPr>
+    </w:p>
+    <w:p>
+      <w:pPr>
         <w:pStyle w:val="PSI-Ttulo3"/>
       </w:pPr>
-      <w:bookmarkStart w:id="18" w:name="_Toc52572200"/>
+      <w:bookmarkStart w:id="24" w:name="_Toc53168166"/>
       <w:r>
         <w:t>Programas</w:t>
       </w:r>
       <w:r>
         <w:t xml:space="preserve"> y aplicaciones</w:t>
       </w:r>
-      <w:bookmarkEnd w:id="18"/>
+      <w:bookmarkEnd w:id="24"/>
     </w:p>
     <w:p>
       <w:pPr>
@@ -4329,7 +5437,7 @@
       <w:pPr>
         <w:pStyle w:val="PSI-Ttulo3"/>
       </w:pPr>
-      <w:bookmarkStart w:id="19" w:name="_Toc52572201"/>
+      <w:bookmarkStart w:id="25" w:name="_Toc53168167"/>
       <w:r>
         <w:t xml:space="preserve">Librerías y </w:t>
       </w:r>
@@ -4337,7 +5445,7 @@
       <w:r>
         <w:t>Frameworks</w:t>
       </w:r>
-      <w:bookmarkEnd w:id="19"/>
+      <w:bookmarkEnd w:id="25"/>
       <w:proofErr w:type="spellEnd"/>
       <w:r>
         <w:t xml:space="preserve"> </w:t>
@@ -4463,12 +5571,21 @@
           <w:u w:val="single"/>
         </w:rPr>
       </w:pPr>
-      <w:proofErr w:type="spellStart"/>
-      <w:r>
+    </w:p>
+    <w:p>
+      <w:pPr>
         <w:rPr>
           <w:b/>
           <w:u w:val="single"/>
         </w:rPr>
+      </w:pPr>
+      <w:proofErr w:type="spellStart"/>
+      <w:r>
+        <w:rPr>
+          <w:b/>
+          <w:u w:val="single"/>
+        </w:rPr>
+        <w:lastRenderedPageBreak/>
         <w:t>JQuery</w:t>
       </w:r>
       <w:proofErr w:type="spellEnd"/>
@@ -4570,7 +5687,6 @@
           <w:b/>
           <w:u w:val="single"/>
         </w:rPr>
-        <w:lastRenderedPageBreak/>
         <w:t>DataTable</w:t>
       </w:r>
       <w:proofErr w:type="spellEnd"/>
@@ -4923,19 +6039,22 @@
           <w:lang w:val="es-ES"/>
         </w:rPr>
       </w:pPr>
-      <w:bookmarkStart w:id="20" w:name="_Toc52572202"/>
+      <w:bookmarkStart w:id="26" w:name="_Toc53168168"/>
       <w:r>
         <w:rPr>
           <w:lang w:val="es-ES"/>
         </w:rPr>
         <w:t>Resumen de Iteraciones</w:t>
       </w:r>
-      <w:bookmarkEnd w:id="20"/>
+      <w:bookmarkEnd w:id="26"/>
     </w:p>
     <w:p>
       <w:r>
         <w:t>Sección donde se mencionarán cada una de las iteraciones realizadas, con los objetivos propuestos en cada una y el detalle del éxito o el fracaso en el cumplimiento de estos objetivos</w:t>
       </w:r>
+      <w:r>
+        <w:t>.</w:t>
+      </w:r>
     </w:p>
     <w:p>
       <w:r>
@@ -4946,11 +6065,11 @@
       <w:pPr>
         <w:pStyle w:val="PSI-Ttulo2"/>
       </w:pPr>
-      <w:bookmarkStart w:id="21" w:name="_Toc52572203"/>
+      <w:bookmarkStart w:id="27" w:name="_Toc53168169"/>
       <w:r>
         <w:t>Inicio</w:t>
       </w:r>
-      <w:bookmarkEnd w:id="21"/>
+      <w:bookmarkEnd w:id="27"/>
     </w:p>
     <w:p>
       <w:r>
@@ -4961,11 +6080,12 @@
       <w:pPr>
         <w:pStyle w:val="PSI-Ttulo2"/>
       </w:pPr>
-      <w:bookmarkStart w:id="22" w:name="_Toc52572204"/>
-      <w:r>
+      <w:bookmarkStart w:id="28" w:name="_Toc53168170"/>
+      <w:r>
+        <w:lastRenderedPageBreak/>
         <w:t>Elaboración</w:t>
       </w:r>
-      <w:bookmarkEnd w:id="22"/>
+      <w:bookmarkEnd w:id="28"/>
     </w:p>
     <w:p>
       <w:r>
@@ -4976,11 +6096,11 @@
       <w:pPr>
         <w:pStyle w:val="PSI-Ttulo2"/>
       </w:pPr>
-      <w:bookmarkStart w:id="23" w:name="_Toc52572205"/>
+      <w:bookmarkStart w:id="29" w:name="_Toc53168171"/>
       <w:r>
         <w:t>Construcción</w:t>
       </w:r>
-      <w:bookmarkEnd w:id="23"/>
+      <w:bookmarkEnd w:id="29"/>
     </w:p>
     <w:p>
       <w:r>
@@ -4992,12 +6112,11 @@
         <w:pStyle w:val="PSI-Ttulo2"/>
         <w:ind w:left="0" w:firstLine="0"/>
       </w:pPr>
-      <w:bookmarkStart w:id="24" w:name="_Toc52572206"/>
-      <w:r>
-        <w:lastRenderedPageBreak/>
+      <w:bookmarkStart w:id="30" w:name="_Toc53168172"/>
+      <w:r>
         <w:t>Transición</w:t>
       </w:r>
-      <w:bookmarkEnd w:id="24"/>
+      <w:bookmarkEnd w:id="30"/>
     </w:p>
     <w:p>
       <w:r>
@@ -5016,7 +6135,7 @@
           <w:lang w:val="es-ES"/>
         </w:rPr>
       </w:pPr>
-      <w:bookmarkStart w:id="25" w:name="_Toc52572207"/>
+      <w:bookmarkStart w:id="31" w:name="_Toc53168173"/>
       <w:r>
         <w:rPr>
           <w:lang w:val="es-ES"/>
@@ -5024,13 +6143,13 @@
         <w:lastRenderedPageBreak/>
         <w:t>Conclusión</w:t>
       </w:r>
-      <w:bookmarkEnd w:id="25"/>
+      <w:bookmarkEnd w:id="31"/>
     </w:p>
     <w:p>
       <w:pPr>
         <w:pStyle w:val="PSI-Ttulo2"/>
       </w:pPr>
-      <w:bookmarkStart w:id="26" w:name="_Toc52572208"/>
+      <w:bookmarkStart w:id="32" w:name="_Toc53168174"/>
       <w:r>
         <w:t xml:space="preserve">Experiencia </w:t>
       </w:r>
@@ -5040,7 +6159,7 @@
       <w:r>
         <w:t>ersonal de cada integrante</w:t>
       </w:r>
-      <w:bookmarkEnd w:id="26"/>
+      <w:bookmarkEnd w:id="32"/>
     </w:p>
     <w:p>
       <w:r>
@@ -5051,21 +6170,21 @@
       <w:pPr>
         <w:pStyle w:val="PSI-Ttulo3"/>
       </w:pPr>
-      <w:bookmarkStart w:id="27" w:name="_Toc52572209"/>
+      <w:bookmarkStart w:id="33" w:name="_Toc53168175"/>
       <w:r>
         <w:t>Fabricio González</w:t>
       </w:r>
-      <w:bookmarkEnd w:id="27"/>
+      <w:bookmarkEnd w:id="33"/>
     </w:p>
     <w:p>
       <w:pPr>
         <w:pStyle w:val="PSI-Ttulo3"/>
       </w:pPr>
-      <w:bookmarkStart w:id="28" w:name="_Toc52572210"/>
+      <w:bookmarkStart w:id="34" w:name="_Toc53168176"/>
       <w:r>
         <w:t>Francisco Estrada</w:t>
       </w:r>
-      <w:bookmarkEnd w:id="28"/>
+      <w:bookmarkEnd w:id="34"/>
     </w:p>
     <w:p>
       <w:pPr>
@@ -5076,11 +6195,11 @@
       <w:pPr>
         <w:pStyle w:val="PSI-Ttulo3"/>
       </w:pPr>
-      <w:bookmarkStart w:id="29" w:name="_Toc52572211"/>
+      <w:bookmarkStart w:id="35" w:name="_Toc53168177"/>
       <w:r>
         <w:t>Nicolás Sartini</w:t>
       </w:r>
-      <w:bookmarkEnd w:id="29"/>
+      <w:bookmarkEnd w:id="35"/>
     </w:p>
     <w:p>
       <w:pPr>
@@ -5244,14 +6363,14 @@
         <w:t xml:space="preserve"> pero pudimos superarlas</w:t>
       </w:r>
       <w:r>
-        <w:t xml:space="preserve"> y tirar todos para un mismo lado. En realidad fueron más momentos buenos </w:t>
+        <w:t xml:space="preserve"> y tirar todos para un mismo lado. En realidad fueron más momentos buenos que malos los que atravesé ya que como todo grupo, suele haber distinto</w:t>
+      </w:r>
+      <w:r>
+        <w:t xml:space="preserve">s puntos de vista, </w:t>
       </w:r>
       <w:r>
         <w:lastRenderedPageBreak/>
-        <w:t>que malos los que atravesé ya que como todo grupo, suele haber distinto</w:t>
-      </w:r>
-      <w:r>
-        <w:t xml:space="preserve">s puntos de vista, pero </w:t>
+        <w:t xml:space="preserve">pero </w:t>
       </w:r>
       <w:r>
         <w:t>debatiendo y dialogando pudimos llegar a un acuerdo mutuo y siempre se siguió</w:t>
@@ -5331,11 +6450,11 @@
       <w:pPr>
         <w:pStyle w:val="PSI-Ttulo2"/>
       </w:pPr>
-      <w:bookmarkStart w:id="30" w:name="_Toc52572212"/>
+      <w:bookmarkStart w:id="36" w:name="_Toc53168178"/>
       <w:r>
         <w:t>Experiencia grupal</w:t>
       </w:r>
-      <w:bookmarkEnd w:id="30"/>
+      <w:bookmarkEnd w:id="36"/>
     </w:p>
     <w:p>
       <w:r>
@@ -5465,9 +6584,6 @@
         </w:docPartObj>
       </w:sdtPr>
       <w:sdtContent>
-        <w:r>
-          <w:tab/>
-        </w:r>
         <w:r>
           <w:tab/>
         </w:r>
@@ -5546,7 +6662,7 @@
             <w:rFonts w:asciiTheme="majorHAnsi" w:hAnsiTheme="majorHAnsi" w:cstheme="majorHAnsi"/>
             <w:noProof/>
           </w:rPr>
-          <w:t>13</w:t>
+          <w:t>16</w:t>
         </w:r>
         <w:r>
           <w:rPr>
@@ -6591,6 +7707,232 @@
     </w:lvl>
   </w:abstractNum>
   <w:abstractNum w:abstractNumId="5">
+    <w:nsid w:val="133F00BE"/>
+    <w:multiLevelType w:val="hybridMultilevel"/>
+    <w:tmpl w:val="F2BA60A8"/>
+    <w:lvl w:ilvl="0" w:tplc="2C0A0001">
+      <w:start w:val="1"/>
+      <w:numFmt w:val="bullet"/>
+      <w:lvlText w:val=""/>
+      <w:lvlJc w:val="left"/>
+      <w:pPr>
+        <w:ind w:left="720" w:hanging="360"/>
+      </w:pPr>
+      <w:rPr>
+        <w:rFonts w:ascii="Symbol" w:hAnsi="Symbol" w:hint="default"/>
+      </w:rPr>
+    </w:lvl>
+    <w:lvl w:ilvl="1" w:tplc="2C0A0003" w:tentative="1">
+      <w:start w:val="1"/>
+      <w:numFmt w:val="bullet"/>
+      <w:lvlText w:val="o"/>
+      <w:lvlJc w:val="left"/>
+      <w:pPr>
+        <w:ind w:left="1440" w:hanging="360"/>
+      </w:pPr>
+      <w:rPr>
+        <w:rFonts w:ascii="Courier New" w:hAnsi="Courier New" w:cs="Courier New" w:hint="default"/>
+      </w:rPr>
+    </w:lvl>
+    <w:lvl w:ilvl="2" w:tplc="2C0A0005" w:tentative="1">
+      <w:start w:val="1"/>
+      <w:numFmt w:val="bullet"/>
+      <w:lvlText w:val=""/>
+      <w:lvlJc w:val="left"/>
+      <w:pPr>
+        <w:ind w:left="2160" w:hanging="360"/>
+      </w:pPr>
+      <w:rPr>
+        <w:rFonts w:ascii="Wingdings" w:hAnsi="Wingdings" w:hint="default"/>
+      </w:rPr>
+    </w:lvl>
+    <w:lvl w:ilvl="3" w:tplc="2C0A0001" w:tentative="1">
+      <w:start w:val="1"/>
+      <w:numFmt w:val="bullet"/>
+      <w:lvlText w:val=""/>
+      <w:lvlJc w:val="left"/>
+      <w:pPr>
+        <w:ind w:left="2880" w:hanging="360"/>
+      </w:pPr>
+      <w:rPr>
+        <w:rFonts w:ascii="Symbol" w:hAnsi="Symbol" w:hint="default"/>
+      </w:rPr>
+    </w:lvl>
+    <w:lvl w:ilvl="4" w:tplc="2C0A0003" w:tentative="1">
+      <w:start w:val="1"/>
+      <w:numFmt w:val="bullet"/>
+      <w:lvlText w:val="o"/>
+      <w:lvlJc w:val="left"/>
+      <w:pPr>
+        <w:ind w:left="3600" w:hanging="360"/>
+      </w:pPr>
+      <w:rPr>
+        <w:rFonts w:ascii="Courier New" w:hAnsi="Courier New" w:cs="Courier New" w:hint="default"/>
+      </w:rPr>
+    </w:lvl>
+    <w:lvl w:ilvl="5" w:tplc="2C0A0005" w:tentative="1">
+      <w:start w:val="1"/>
+      <w:numFmt w:val="bullet"/>
+      <w:lvlText w:val=""/>
+      <w:lvlJc w:val="left"/>
+      <w:pPr>
+        <w:ind w:left="4320" w:hanging="360"/>
+      </w:pPr>
+      <w:rPr>
+        <w:rFonts w:ascii="Wingdings" w:hAnsi="Wingdings" w:hint="default"/>
+      </w:rPr>
+    </w:lvl>
+    <w:lvl w:ilvl="6" w:tplc="2C0A0001" w:tentative="1">
+      <w:start w:val="1"/>
+      <w:numFmt w:val="bullet"/>
+      <w:lvlText w:val=""/>
+      <w:lvlJc w:val="left"/>
+      <w:pPr>
+        <w:ind w:left="5040" w:hanging="360"/>
+      </w:pPr>
+      <w:rPr>
+        <w:rFonts w:ascii="Symbol" w:hAnsi="Symbol" w:hint="default"/>
+      </w:rPr>
+    </w:lvl>
+    <w:lvl w:ilvl="7" w:tplc="2C0A0003" w:tentative="1">
+      <w:start w:val="1"/>
+      <w:numFmt w:val="bullet"/>
+      <w:lvlText w:val="o"/>
+      <w:lvlJc w:val="left"/>
+      <w:pPr>
+        <w:ind w:left="5760" w:hanging="360"/>
+      </w:pPr>
+      <w:rPr>
+        <w:rFonts w:ascii="Courier New" w:hAnsi="Courier New" w:cs="Courier New" w:hint="default"/>
+      </w:rPr>
+    </w:lvl>
+    <w:lvl w:ilvl="8" w:tplc="2C0A0005" w:tentative="1">
+      <w:start w:val="1"/>
+      <w:numFmt w:val="bullet"/>
+      <w:lvlText w:val=""/>
+      <w:lvlJc w:val="left"/>
+      <w:pPr>
+        <w:ind w:left="6480" w:hanging="360"/>
+      </w:pPr>
+      <w:rPr>
+        <w:rFonts w:ascii="Wingdings" w:hAnsi="Wingdings" w:hint="default"/>
+      </w:rPr>
+    </w:lvl>
+  </w:abstractNum>
+  <w:abstractNum w:abstractNumId="6">
+    <w:nsid w:val="24ED510C"/>
+    <w:multiLevelType w:val="hybridMultilevel"/>
+    <w:tmpl w:val="0D98E2A2"/>
+    <w:lvl w:ilvl="0" w:tplc="2C0A0001">
+      <w:start w:val="1"/>
+      <w:numFmt w:val="bullet"/>
+      <w:lvlText w:val=""/>
+      <w:lvlJc w:val="left"/>
+      <w:pPr>
+        <w:ind w:left="720" w:hanging="360"/>
+      </w:pPr>
+      <w:rPr>
+        <w:rFonts w:ascii="Symbol" w:hAnsi="Symbol" w:hint="default"/>
+      </w:rPr>
+    </w:lvl>
+    <w:lvl w:ilvl="1" w:tplc="2C0A0003" w:tentative="1">
+      <w:start w:val="1"/>
+      <w:numFmt w:val="bullet"/>
+      <w:lvlText w:val="o"/>
+      <w:lvlJc w:val="left"/>
+      <w:pPr>
+        <w:ind w:left="1440" w:hanging="360"/>
+      </w:pPr>
+      <w:rPr>
+        <w:rFonts w:ascii="Courier New" w:hAnsi="Courier New" w:cs="Courier New" w:hint="default"/>
+      </w:rPr>
+    </w:lvl>
+    <w:lvl w:ilvl="2" w:tplc="2C0A0005" w:tentative="1">
+      <w:start w:val="1"/>
+      <w:numFmt w:val="bullet"/>
+      <w:lvlText w:val=""/>
+      <w:lvlJc w:val="left"/>
+      <w:pPr>
+        <w:ind w:left="2160" w:hanging="360"/>
+      </w:pPr>
+      <w:rPr>
+        <w:rFonts w:ascii="Wingdings" w:hAnsi="Wingdings" w:hint="default"/>
+      </w:rPr>
+    </w:lvl>
+    <w:lvl w:ilvl="3" w:tplc="2C0A0001" w:tentative="1">
+      <w:start w:val="1"/>
+      <w:numFmt w:val="bullet"/>
+      <w:lvlText w:val=""/>
+      <w:lvlJc w:val="left"/>
+      <w:pPr>
+        <w:ind w:left="2880" w:hanging="360"/>
+      </w:pPr>
+      <w:rPr>
+        <w:rFonts w:ascii="Symbol" w:hAnsi="Symbol" w:hint="default"/>
+      </w:rPr>
+    </w:lvl>
+    <w:lvl w:ilvl="4" w:tplc="2C0A0003" w:tentative="1">
+      <w:start w:val="1"/>
+      <w:numFmt w:val="bullet"/>
+      <w:lvlText w:val="o"/>
+      <w:lvlJc w:val="left"/>
+      <w:pPr>
+        <w:ind w:left="3600" w:hanging="360"/>
+      </w:pPr>
+      <w:rPr>
+        <w:rFonts w:ascii="Courier New" w:hAnsi="Courier New" w:cs="Courier New" w:hint="default"/>
+      </w:rPr>
+    </w:lvl>
+    <w:lvl w:ilvl="5" w:tplc="2C0A0005" w:tentative="1">
+      <w:start w:val="1"/>
+      <w:numFmt w:val="bullet"/>
+      <w:lvlText w:val=""/>
+      <w:lvlJc w:val="left"/>
+      <w:pPr>
+        <w:ind w:left="4320" w:hanging="360"/>
+      </w:pPr>
+      <w:rPr>
+        <w:rFonts w:ascii="Wingdings" w:hAnsi="Wingdings" w:hint="default"/>
+      </w:rPr>
+    </w:lvl>
+    <w:lvl w:ilvl="6" w:tplc="2C0A0001" w:tentative="1">
+      <w:start w:val="1"/>
+      <w:numFmt w:val="bullet"/>
+      <w:lvlText w:val=""/>
+      <w:lvlJc w:val="left"/>
+      <w:pPr>
+        <w:ind w:left="5040" w:hanging="360"/>
+      </w:pPr>
+      <w:rPr>
+        <w:rFonts w:ascii="Symbol" w:hAnsi="Symbol" w:hint="default"/>
+      </w:rPr>
+    </w:lvl>
+    <w:lvl w:ilvl="7" w:tplc="2C0A0003" w:tentative="1">
+      <w:start w:val="1"/>
+      <w:numFmt w:val="bullet"/>
+      <w:lvlText w:val="o"/>
+      <w:lvlJc w:val="left"/>
+      <w:pPr>
+        <w:ind w:left="5760" w:hanging="360"/>
+      </w:pPr>
+      <w:rPr>
+        <w:rFonts w:ascii="Courier New" w:hAnsi="Courier New" w:cs="Courier New" w:hint="default"/>
+      </w:rPr>
+    </w:lvl>
+    <w:lvl w:ilvl="8" w:tplc="2C0A0005" w:tentative="1">
+      <w:start w:val="1"/>
+      <w:numFmt w:val="bullet"/>
+      <w:lvlText w:val=""/>
+      <w:lvlJc w:val="left"/>
+      <w:pPr>
+        <w:ind w:left="6480" w:hanging="360"/>
+      </w:pPr>
+      <w:rPr>
+        <w:rFonts w:ascii="Wingdings" w:hAnsi="Wingdings" w:hint="default"/>
+      </w:rPr>
+    </w:lvl>
+  </w:abstractNum>
+  <w:abstractNum w:abstractNumId="7">
     <w:nsid w:val="255F5799"/>
     <w:multiLevelType w:val="hybridMultilevel"/>
     <w:tmpl w:val="B8F40458"/>
@@ -6676,7 +8018,7 @@
       </w:pPr>
     </w:lvl>
   </w:abstractNum>
-  <w:abstractNum w:abstractNumId="6">
+  <w:abstractNum w:abstractNumId="8">
     <w:nsid w:val="28661355"/>
     <w:multiLevelType w:val="hybridMultilevel"/>
     <w:tmpl w:val="C69CE710"/>
@@ -6789,7 +8131,7 @@
       </w:rPr>
     </w:lvl>
   </w:abstractNum>
-  <w:abstractNum w:abstractNumId="7">
+  <w:abstractNum w:abstractNumId="9">
     <w:nsid w:val="33AB56DB"/>
     <w:multiLevelType w:val="hybridMultilevel"/>
     <w:tmpl w:val="8E968B04"/>
@@ -6902,7 +8244,7 @@
       </w:rPr>
     </w:lvl>
   </w:abstractNum>
-  <w:abstractNum w:abstractNumId="8">
+  <w:abstractNum w:abstractNumId="10">
     <w:nsid w:val="487036EC"/>
     <w:multiLevelType w:val="hybridMultilevel"/>
     <w:tmpl w:val="BDFE724A"/>
@@ -6988,7 +8330,7 @@
       </w:pPr>
     </w:lvl>
   </w:abstractNum>
-  <w:abstractNum w:abstractNumId="9">
+  <w:abstractNum w:abstractNumId="11">
     <w:nsid w:val="4D476EF0"/>
     <w:multiLevelType w:val="hybridMultilevel"/>
     <w:tmpl w:val="5C56D938"/>
@@ -7101,7 +8443,7 @@
       </w:rPr>
     </w:lvl>
   </w:abstractNum>
-  <w:abstractNum w:abstractNumId="10">
+  <w:abstractNum w:abstractNumId="12">
     <w:nsid w:val="52D90BB8"/>
     <w:multiLevelType w:val="hybridMultilevel"/>
     <w:tmpl w:val="1D2461DE"/>
@@ -7215,7 +8557,120 @@
       </w:rPr>
     </w:lvl>
   </w:abstractNum>
-  <w:abstractNum w:abstractNumId="11">
+  <w:abstractNum w:abstractNumId="13">
+    <w:nsid w:val="61264BE8"/>
+    <w:multiLevelType w:val="hybridMultilevel"/>
+    <w:tmpl w:val="9BBAA760"/>
+    <w:lvl w:ilvl="0" w:tplc="2C0A0001">
+      <w:start w:val="1"/>
+      <w:numFmt w:val="bullet"/>
+      <w:lvlText w:val=""/>
+      <w:lvlJc w:val="left"/>
+      <w:pPr>
+        <w:ind w:left="810" w:hanging="360"/>
+      </w:pPr>
+      <w:rPr>
+        <w:rFonts w:ascii="Symbol" w:hAnsi="Symbol" w:hint="default"/>
+      </w:rPr>
+    </w:lvl>
+    <w:lvl w:ilvl="1" w:tplc="2C0A0003" w:tentative="1">
+      <w:start w:val="1"/>
+      <w:numFmt w:val="bullet"/>
+      <w:lvlText w:val="o"/>
+      <w:lvlJc w:val="left"/>
+      <w:pPr>
+        <w:ind w:left="1530" w:hanging="360"/>
+      </w:pPr>
+      <w:rPr>
+        <w:rFonts w:ascii="Courier New" w:hAnsi="Courier New" w:cs="Courier New" w:hint="default"/>
+      </w:rPr>
+    </w:lvl>
+    <w:lvl w:ilvl="2" w:tplc="2C0A0005" w:tentative="1">
+      <w:start w:val="1"/>
+      <w:numFmt w:val="bullet"/>
+      <w:lvlText w:val=""/>
+      <w:lvlJc w:val="left"/>
+      <w:pPr>
+        <w:ind w:left="2250" w:hanging="360"/>
+      </w:pPr>
+      <w:rPr>
+        <w:rFonts w:ascii="Wingdings" w:hAnsi="Wingdings" w:hint="default"/>
+      </w:rPr>
+    </w:lvl>
+    <w:lvl w:ilvl="3" w:tplc="2C0A0001" w:tentative="1">
+      <w:start w:val="1"/>
+      <w:numFmt w:val="bullet"/>
+      <w:lvlText w:val=""/>
+      <w:lvlJc w:val="left"/>
+      <w:pPr>
+        <w:ind w:left="2970" w:hanging="360"/>
+      </w:pPr>
+      <w:rPr>
+        <w:rFonts w:ascii="Symbol" w:hAnsi="Symbol" w:hint="default"/>
+      </w:rPr>
+    </w:lvl>
+    <w:lvl w:ilvl="4" w:tplc="2C0A0003" w:tentative="1">
+      <w:start w:val="1"/>
+      <w:numFmt w:val="bullet"/>
+      <w:lvlText w:val="o"/>
+      <w:lvlJc w:val="left"/>
+      <w:pPr>
+        <w:ind w:left="3690" w:hanging="360"/>
+      </w:pPr>
+      <w:rPr>
+        <w:rFonts w:ascii="Courier New" w:hAnsi="Courier New" w:cs="Courier New" w:hint="default"/>
+      </w:rPr>
+    </w:lvl>
+    <w:lvl w:ilvl="5" w:tplc="2C0A0005" w:tentative="1">
+      <w:start w:val="1"/>
+      <w:numFmt w:val="bullet"/>
+      <w:lvlText w:val=""/>
+      <w:lvlJc w:val="left"/>
+      <w:pPr>
+        <w:ind w:left="4410" w:hanging="360"/>
+      </w:pPr>
+      <w:rPr>
+        <w:rFonts w:ascii="Wingdings" w:hAnsi="Wingdings" w:hint="default"/>
+      </w:rPr>
+    </w:lvl>
+    <w:lvl w:ilvl="6" w:tplc="2C0A0001" w:tentative="1">
+      <w:start w:val="1"/>
+      <w:numFmt w:val="bullet"/>
+      <w:lvlText w:val=""/>
+      <w:lvlJc w:val="left"/>
+      <w:pPr>
+        <w:ind w:left="5130" w:hanging="360"/>
+      </w:pPr>
+      <w:rPr>
+        <w:rFonts w:ascii="Symbol" w:hAnsi="Symbol" w:hint="default"/>
+      </w:rPr>
+    </w:lvl>
+    <w:lvl w:ilvl="7" w:tplc="2C0A0003" w:tentative="1">
+      <w:start w:val="1"/>
+      <w:numFmt w:val="bullet"/>
+      <w:lvlText w:val="o"/>
+      <w:lvlJc w:val="left"/>
+      <w:pPr>
+        <w:ind w:left="5850" w:hanging="360"/>
+      </w:pPr>
+      <w:rPr>
+        <w:rFonts w:ascii="Courier New" w:hAnsi="Courier New" w:cs="Courier New" w:hint="default"/>
+      </w:rPr>
+    </w:lvl>
+    <w:lvl w:ilvl="8" w:tplc="2C0A0005" w:tentative="1">
+      <w:start w:val="1"/>
+      <w:numFmt w:val="bullet"/>
+      <w:lvlText w:val=""/>
+      <w:lvlJc w:val="left"/>
+      <w:pPr>
+        <w:ind w:left="6570" w:hanging="360"/>
+      </w:pPr>
+      <w:rPr>
+        <w:rFonts w:ascii="Wingdings" w:hAnsi="Wingdings" w:hint="default"/>
+      </w:rPr>
+    </w:lvl>
+  </w:abstractNum>
+  <w:abstractNum w:abstractNumId="14">
     <w:nsid w:val="6E37151C"/>
     <w:multiLevelType w:val="hybridMultilevel"/>
     <w:tmpl w:val="F09084DA"/>
@@ -7328,7 +8783,7 @@
       </w:rPr>
     </w:lvl>
   </w:abstractNum>
-  <w:abstractNum w:abstractNumId="12">
+  <w:abstractNum w:abstractNumId="15">
     <w:nsid w:val="708E589C"/>
     <w:multiLevelType w:val="multilevel"/>
     <w:tmpl w:val="381042DE"/>
@@ -7468,7 +8923,7 @@
       </w:rPr>
     </w:lvl>
   </w:abstractNum>
-  <w:abstractNum w:abstractNumId="13">
+  <w:abstractNum w:abstractNumId="16">
     <w:nsid w:val="7C970A5D"/>
     <w:multiLevelType w:val="hybridMultilevel"/>
     <w:tmpl w:val="68C23A10"/>
@@ -7581,7 +9036,7 @@
       </w:rPr>
     </w:lvl>
   </w:abstractNum>
-  <w:abstractNum w:abstractNumId="14">
+  <w:abstractNum w:abstractNumId="17">
     <w:nsid w:val="7DD64906"/>
     <w:multiLevelType w:val="hybridMultilevel"/>
     <w:tmpl w:val="795E7434"/>
@@ -7696,16 +9151,16 @@
     </w:lvl>
   </w:abstractNum>
   <w:num w:numId="1">
-    <w:abstractNumId w:val="5"/>
+    <w:abstractNumId w:val="7"/>
   </w:num>
   <w:num w:numId="2">
-    <w:abstractNumId w:val="8"/>
+    <w:abstractNumId w:val="10"/>
   </w:num>
   <w:num w:numId="3">
-    <w:abstractNumId w:val="8"/>
+    <w:abstractNumId w:val="10"/>
   </w:num>
   <w:num w:numId="4">
-    <w:abstractNumId w:val="8"/>
+    <w:abstractNumId w:val="10"/>
   </w:num>
   <w:num w:numId="5">
     <w:abstractNumId w:val="1"/>
@@ -7720,31 +9175,40 @@
     <w:abstractNumId w:val="0"/>
   </w:num>
   <w:num w:numId="9">
-    <w:abstractNumId w:val="12"/>
+    <w:abstractNumId w:val="15"/>
   </w:num>
   <w:num w:numId="10">
-    <w:abstractNumId w:val="14"/>
+    <w:abstractNumId w:val="17"/>
   </w:num>
   <w:num w:numId="11">
     <w:abstractNumId w:val="4"/>
   </w:num>
   <w:num w:numId="12">
-    <w:abstractNumId w:val="10"/>
+    <w:abstractNumId w:val="12"/>
   </w:num>
   <w:num w:numId="13">
+    <w:abstractNumId w:val="14"/>
+  </w:num>
+  <w:num w:numId="14">
+    <w:abstractNumId w:val="9"/>
+  </w:num>
+  <w:num w:numId="15">
+    <w:abstractNumId w:val="8"/>
+  </w:num>
+  <w:num w:numId="16">
     <w:abstractNumId w:val="11"/>
   </w:num>
-  <w:num w:numId="14">
-    <w:abstractNumId w:val="7"/>
+  <w:num w:numId="17">
+    <w:abstractNumId w:val="16"/>
   </w:num>
-  <w:num w:numId="15">
+  <w:num w:numId="18">
     <w:abstractNumId w:val="6"/>
   </w:num>
-  <w:num w:numId="16">
-    <w:abstractNumId w:val="9"/>
+  <w:num w:numId="19">
+    <w:abstractNumId w:val="13"/>
   </w:num>
-  <w:num w:numId="17">
-    <w:abstractNumId w:val="13"/>
+  <w:num w:numId="20">
+    <w:abstractNumId w:val="5"/>
   </w:num>
 </w:numbering>
 </file>
@@ -9080,7 +10544,7 @@
 </file>
 
 <file path=customXml/itemProps2.xml><?xml version="1.0" encoding="utf-8"?>
-<ds:datastoreItem xmlns:ds="http://schemas.openxmlformats.org/officeDocument/2006/customXml" ds:itemID="{375BE156-4AA1-404E-AC61-511BDDFDFE85}">
+<ds:datastoreItem xmlns:ds="http://schemas.openxmlformats.org/officeDocument/2006/customXml" ds:itemID="{B0F94BE2-5FF4-4340-98F5-FCD2385350D7}">
   <ds:schemaRefs>
     <ds:schemaRef ds:uri="http://schemas.openxmlformats.org/officeDocument/2006/bibliography"/>
   </ds:schemaRefs>

</xml_diff>

<commit_message>
-Completado de secciones de la Memoria del Proyecto.
-Actualización del Seguimiento de Documentación.
</commit_message>
<xml_diff>
--- a/Manuales y Memoria/Memoria del Proyecto.docx
+++ b/Manuales y Memoria/Memoria del Proyecto.docx
@@ -526,7 +526,7 @@
           <w:r>
             <w:fldChar w:fldCharType="separate"/>
           </w:r>
-          <w:hyperlink w:anchor="_Toc53168145" w:history="1">
+          <w:hyperlink w:anchor="_Toc53247710" w:history="1">
             <w:r>
               <w:rPr>
                 <w:rStyle w:val="Hipervnculo"/>
@@ -554,7 +554,7 @@
                 <w:noProof/>
                 <w:webHidden/>
               </w:rPr>
-              <w:instrText xml:space="preserve"> PAGEREF _Toc53168145 \h </w:instrText>
+              <w:instrText xml:space="preserve"> PAGEREF _Toc53247710 \h </w:instrText>
             </w:r>
             <w:r>
               <w:rPr>
@@ -598,7 +598,7 @@
               <w:lang w:val="es-AR" w:eastAsia="es-AR"/>
             </w:rPr>
           </w:pPr>
-          <w:hyperlink w:anchor="_Toc53168146" w:history="1">
+          <w:hyperlink w:anchor="_Toc53247711" w:history="1">
             <w:r>
               <w:rPr>
                 <w:rStyle w:val="Hipervnculo"/>
@@ -626,7 +626,7 @@
                 <w:noProof/>
                 <w:webHidden/>
               </w:rPr>
-              <w:instrText xml:space="preserve"> PAGEREF _Toc53168146 \h </w:instrText>
+              <w:instrText xml:space="preserve"> PAGEREF _Toc53247711 \h </w:instrText>
             </w:r>
             <w:r>
               <w:rPr>
@@ -670,7 +670,7 @@
               <w:lang w:val="es-AR" w:eastAsia="es-AR"/>
             </w:rPr>
           </w:pPr>
-          <w:hyperlink w:anchor="_Toc53168147" w:history="1">
+          <w:hyperlink w:anchor="_Toc53247712" w:history="1">
             <w:r>
               <w:rPr>
                 <w:rStyle w:val="Hipervnculo"/>
@@ -697,7 +697,7 @@
                 <w:noProof/>
                 <w:webHidden/>
               </w:rPr>
-              <w:instrText xml:space="preserve"> PAGEREF _Toc53168147 \h </w:instrText>
+              <w:instrText xml:space="preserve"> PAGEREF _Toc53247712 \h </w:instrText>
             </w:r>
             <w:r>
               <w:rPr>
@@ -739,7 +739,7 @@
               <w:lang w:val="es-AR" w:eastAsia="es-AR"/>
             </w:rPr>
           </w:pPr>
-          <w:hyperlink w:anchor="_Toc53168148" w:history="1">
+          <w:hyperlink w:anchor="_Toc53247713" w:history="1">
             <w:r>
               <w:rPr>
                 <w:rStyle w:val="Hipervnculo"/>
@@ -766,7 +766,7 @@
                 <w:noProof/>
                 <w:webHidden/>
               </w:rPr>
-              <w:instrText xml:space="preserve"> PAGEREF _Toc53168148 \h </w:instrText>
+              <w:instrText xml:space="preserve"> PAGEREF _Toc53247713 \h </w:instrText>
             </w:r>
             <w:r>
               <w:rPr>
@@ -808,7 +808,7 @@
               <w:lang w:val="es-AR" w:eastAsia="es-AR"/>
             </w:rPr>
           </w:pPr>
-          <w:hyperlink w:anchor="_Toc53168149" w:history="1">
+          <w:hyperlink w:anchor="_Toc53247714" w:history="1">
             <w:r>
               <w:rPr>
                 <w:rStyle w:val="Hipervnculo"/>
@@ -835,7 +835,7 @@
                 <w:noProof/>
                 <w:webHidden/>
               </w:rPr>
-              <w:instrText xml:space="preserve"> PAGEREF _Toc53168149 \h </w:instrText>
+              <w:instrText xml:space="preserve"> PAGEREF _Toc53247714 \h </w:instrText>
             </w:r>
             <w:r>
               <w:rPr>
@@ -879,7 +879,7 @@
               <w:lang w:val="es-AR" w:eastAsia="es-AR"/>
             </w:rPr>
           </w:pPr>
-          <w:hyperlink w:anchor="_Toc53168150" w:history="1">
+          <w:hyperlink w:anchor="_Toc53247715" w:history="1">
             <w:r>
               <w:rPr>
                 <w:rStyle w:val="Hipervnculo"/>
@@ -906,7 +906,7 @@
                 <w:noProof/>
                 <w:webHidden/>
               </w:rPr>
-              <w:instrText xml:space="preserve"> PAGEREF _Toc53168150 \h </w:instrText>
+              <w:instrText xml:space="preserve"> PAGEREF _Toc53247715 \h </w:instrText>
             </w:r>
             <w:r>
               <w:rPr>
@@ -948,7 +948,7 @@
               <w:lang w:val="es-AR" w:eastAsia="es-AR"/>
             </w:rPr>
           </w:pPr>
-          <w:hyperlink w:anchor="_Toc53168151" w:history="1">
+          <w:hyperlink w:anchor="_Toc53247716" w:history="1">
             <w:r>
               <w:rPr>
                 <w:rStyle w:val="Hipervnculo"/>
@@ -975,7 +975,7 @@
                 <w:noProof/>
                 <w:webHidden/>
               </w:rPr>
-              <w:instrText xml:space="preserve"> PAGEREF _Toc53168151 \h </w:instrText>
+              <w:instrText xml:space="preserve"> PAGEREF _Toc53247716 \h </w:instrText>
             </w:r>
             <w:r>
               <w:rPr>
@@ -1017,7 +1017,7 @@
               <w:lang w:val="es-AR" w:eastAsia="es-AR"/>
             </w:rPr>
           </w:pPr>
-          <w:hyperlink w:anchor="_Toc53168152" w:history="1">
+          <w:hyperlink w:anchor="_Toc53247717" w:history="1">
             <w:r>
               <w:rPr>
                 <w:rStyle w:val="Hipervnculo"/>
@@ -1044,7 +1044,7 @@
                 <w:noProof/>
                 <w:webHidden/>
               </w:rPr>
-              <w:instrText xml:space="preserve"> PAGEREF _Toc53168152 \h </w:instrText>
+              <w:instrText xml:space="preserve"> PAGEREF _Toc53247717 \h </w:instrText>
             </w:r>
             <w:r>
               <w:rPr>
@@ -1086,7 +1086,7 @@
               <w:lang w:val="es-AR" w:eastAsia="es-AR"/>
             </w:rPr>
           </w:pPr>
-          <w:hyperlink w:anchor="_Toc53168153" w:history="1">
+          <w:hyperlink w:anchor="_Toc53247718" w:history="1">
             <w:r>
               <w:rPr>
                 <w:rStyle w:val="Hipervnculo"/>
@@ -1113,7 +1113,7 @@
                 <w:noProof/>
                 <w:webHidden/>
               </w:rPr>
-              <w:instrText xml:space="preserve"> PAGEREF _Toc53168153 \h </w:instrText>
+              <w:instrText xml:space="preserve"> PAGEREF _Toc53247718 \h </w:instrText>
             </w:r>
             <w:r>
               <w:rPr>
@@ -1155,7 +1155,7 @@
               <w:lang w:val="es-AR" w:eastAsia="es-AR"/>
             </w:rPr>
           </w:pPr>
-          <w:hyperlink w:anchor="_Toc53168154" w:history="1">
+          <w:hyperlink w:anchor="_Toc53247719" w:history="1">
             <w:r>
               <w:rPr>
                 <w:rStyle w:val="Hipervnculo"/>
@@ -1182,7 +1182,7 @@
                 <w:noProof/>
                 <w:webHidden/>
               </w:rPr>
-              <w:instrText xml:space="preserve"> PAGEREF _Toc53168154 \h </w:instrText>
+              <w:instrText xml:space="preserve"> PAGEREF _Toc53247719 \h </w:instrText>
             </w:r>
             <w:r>
               <w:rPr>
@@ -1226,7 +1226,7 @@
               <w:lang w:val="es-AR" w:eastAsia="es-AR"/>
             </w:rPr>
           </w:pPr>
-          <w:hyperlink w:anchor="_Toc53168155" w:history="1">
+          <w:hyperlink w:anchor="_Toc53247720" w:history="1">
             <w:r>
               <w:rPr>
                 <w:rStyle w:val="Hipervnculo"/>
@@ -1253,7 +1253,7 @@
                 <w:noProof/>
                 <w:webHidden/>
               </w:rPr>
-              <w:instrText xml:space="preserve"> PAGEREF _Toc53168155 \h </w:instrText>
+              <w:instrText xml:space="preserve"> PAGEREF _Toc53247720 \h </w:instrText>
             </w:r>
             <w:r>
               <w:rPr>
@@ -1297,7 +1297,7 @@
               <w:lang w:val="es-AR" w:eastAsia="es-AR"/>
             </w:rPr>
           </w:pPr>
-          <w:hyperlink w:anchor="_Toc53168156" w:history="1">
+          <w:hyperlink w:anchor="_Toc53247721" w:history="1">
             <w:r>
               <w:rPr>
                 <w:rStyle w:val="Hipervnculo"/>
@@ -1324,7 +1324,7 @@
                 <w:noProof/>
                 <w:webHidden/>
               </w:rPr>
-              <w:instrText xml:space="preserve"> PAGEREF _Toc53168156 \h </w:instrText>
+              <w:instrText xml:space="preserve"> PAGEREF _Toc53247721 \h </w:instrText>
             </w:r>
             <w:r>
               <w:rPr>
@@ -1368,7 +1368,7 @@
               <w:lang w:val="es-AR" w:eastAsia="es-AR"/>
             </w:rPr>
           </w:pPr>
-          <w:hyperlink w:anchor="_Toc53168157" w:history="1">
+          <w:hyperlink w:anchor="_Toc53247722" w:history="1">
             <w:r>
               <w:rPr>
                 <w:rStyle w:val="Hipervnculo"/>
@@ -1395,7 +1395,7 @@
                 <w:noProof/>
                 <w:webHidden/>
               </w:rPr>
-              <w:instrText xml:space="preserve"> PAGEREF _Toc53168157 \h </w:instrText>
+              <w:instrText xml:space="preserve"> PAGEREF _Toc53247722 \h </w:instrText>
             </w:r>
             <w:r>
               <w:rPr>
@@ -1439,7 +1439,7 @@
               <w:lang w:val="es-AR" w:eastAsia="es-AR"/>
             </w:rPr>
           </w:pPr>
-          <w:hyperlink w:anchor="_Toc53168158" w:history="1">
+          <w:hyperlink w:anchor="_Toc53247723" w:history="1">
             <w:r>
               <w:rPr>
                 <w:rStyle w:val="Hipervnculo"/>
@@ -1466,7 +1466,7 @@
                 <w:noProof/>
                 <w:webHidden/>
               </w:rPr>
-              <w:instrText xml:space="preserve"> PAGEREF _Toc53168158 \h </w:instrText>
+              <w:instrText xml:space="preserve"> PAGEREF _Toc53247723 \h </w:instrText>
             </w:r>
             <w:r>
               <w:rPr>
@@ -1510,7 +1510,7 @@
               <w:lang w:val="es-AR" w:eastAsia="es-AR"/>
             </w:rPr>
           </w:pPr>
-          <w:hyperlink w:anchor="_Toc53168159" w:history="1">
+          <w:hyperlink w:anchor="_Toc53247724" w:history="1">
             <w:r>
               <w:rPr>
                 <w:rStyle w:val="Hipervnculo"/>
@@ -1537,7 +1537,7 @@
                 <w:noProof/>
                 <w:webHidden/>
               </w:rPr>
-              <w:instrText xml:space="preserve"> PAGEREF _Toc53168159 \h </w:instrText>
+              <w:instrText xml:space="preserve"> PAGEREF _Toc53247724 \h </w:instrText>
             </w:r>
             <w:r>
               <w:rPr>
@@ -1581,7 +1581,7 @@
               <w:lang w:val="es-AR" w:eastAsia="es-AR"/>
             </w:rPr>
           </w:pPr>
-          <w:hyperlink w:anchor="_Toc53168160" w:history="1">
+          <w:hyperlink w:anchor="_Toc53247725" w:history="1">
             <w:r>
               <w:rPr>
                 <w:rStyle w:val="Hipervnculo"/>
@@ -1608,7 +1608,7 @@
                 <w:noProof/>
                 <w:webHidden/>
               </w:rPr>
-              <w:instrText xml:space="preserve"> PAGEREF _Toc53168160 \h </w:instrText>
+              <w:instrText xml:space="preserve"> PAGEREF _Toc53247725 \h </w:instrText>
             </w:r>
             <w:r>
               <w:rPr>
@@ -1652,7 +1652,7 @@
               <w:lang w:val="es-AR" w:eastAsia="es-AR"/>
             </w:rPr>
           </w:pPr>
-          <w:hyperlink w:anchor="_Toc53168161" w:history="1">
+          <w:hyperlink w:anchor="_Toc53247726" w:history="1">
             <w:r>
               <w:rPr>
                 <w:rStyle w:val="Hipervnculo"/>
@@ -1679,7 +1679,7 @@
                 <w:noProof/>
                 <w:webHidden/>
               </w:rPr>
-              <w:instrText xml:space="preserve"> PAGEREF _Toc53168161 \h </w:instrText>
+              <w:instrText xml:space="preserve"> PAGEREF _Toc53247726 \h </w:instrText>
             </w:r>
             <w:r>
               <w:rPr>
@@ -1723,7 +1723,7 @@
               <w:lang w:val="es-AR" w:eastAsia="es-AR"/>
             </w:rPr>
           </w:pPr>
-          <w:hyperlink w:anchor="_Toc53168162" w:history="1">
+          <w:hyperlink w:anchor="_Toc53247727" w:history="1">
             <w:r>
               <w:rPr>
                 <w:rStyle w:val="Hipervnculo"/>
@@ -1750,7 +1750,7 @@
                 <w:noProof/>
                 <w:webHidden/>
               </w:rPr>
-              <w:instrText xml:space="preserve"> PAGEREF _Toc53168162 \h </w:instrText>
+              <w:instrText xml:space="preserve"> PAGEREF _Toc53247727 \h </w:instrText>
             </w:r>
             <w:r>
               <w:rPr>
@@ -1794,7 +1794,7 @@
               <w:lang w:val="es-AR" w:eastAsia="es-AR"/>
             </w:rPr>
           </w:pPr>
-          <w:hyperlink w:anchor="_Toc53168163" w:history="1">
+          <w:hyperlink w:anchor="_Toc53247728" w:history="1">
             <w:r>
               <w:rPr>
                 <w:rStyle w:val="Hipervnculo"/>
@@ -1821,7 +1821,7 @@
                 <w:noProof/>
                 <w:webHidden/>
               </w:rPr>
-              <w:instrText xml:space="preserve"> PAGEREF _Toc53168163 \h </w:instrText>
+              <w:instrText xml:space="preserve"> PAGEREF _Toc53247728 \h </w:instrText>
             </w:r>
             <w:r>
               <w:rPr>
@@ -1865,7 +1865,7 @@
               <w:lang w:val="es-AR" w:eastAsia="es-AR"/>
             </w:rPr>
           </w:pPr>
-          <w:hyperlink w:anchor="_Toc53168164" w:history="1">
+          <w:hyperlink w:anchor="_Toc53247729" w:history="1">
             <w:r>
               <w:rPr>
                 <w:rStyle w:val="Hipervnculo"/>
@@ -1892,7 +1892,7 @@
                 <w:noProof/>
                 <w:webHidden/>
               </w:rPr>
-              <w:instrText xml:space="preserve"> PAGEREF _Toc53168164 \h </w:instrText>
+              <w:instrText xml:space="preserve"> PAGEREF _Toc53247729 \h </w:instrText>
             </w:r>
             <w:r>
               <w:rPr>
@@ -1934,7 +1934,7 @@
               <w:lang w:val="es-AR" w:eastAsia="es-AR"/>
             </w:rPr>
           </w:pPr>
-          <w:hyperlink w:anchor="_Toc53168165" w:history="1">
+          <w:hyperlink w:anchor="_Toc53247730" w:history="1">
             <w:r>
               <w:rPr>
                 <w:rStyle w:val="Hipervnculo"/>
@@ -1961,7 +1961,7 @@
                 <w:noProof/>
                 <w:webHidden/>
               </w:rPr>
-              <w:instrText xml:space="preserve"> PAGEREF _Toc53168165 \h </w:instrText>
+              <w:instrText xml:space="preserve"> PAGEREF _Toc53247730 \h </w:instrText>
             </w:r>
             <w:r>
               <w:rPr>
@@ -2003,7 +2003,7 @@
               <w:lang w:val="es-AR" w:eastAsia="es-AR"/>
             </w:rPr>
           </w:pPr>
-          <w:hyperlink w:anchor="_Toc53168166" w:history="1">
+          <w:hyperlink w:anchor="_Toc53247731" w:history="1">
             <w:r>
               <w:rPr>
                 <w:rStyle w:val="Hipervnculo"/>
@@ -2030,7 +2030,7 @@
                 <w:noProof/>
                 <w:webHidden/>
               </w:rPr>
-              <w:instrText xml:space="preserve"> PAGEREF _Toc53168166 \h </w:instrText>
+              <w:instrText xml:space="preserve"> PAGEREF _Toc53247731 \h </w:instrText>
             </w:r>
             <w:r>
               <w:rPr>
@@ -2072,7 +2072,7 @@
               <w:lang w:val="es-AR" w:eastAsia="es-AR"/>
             </w:rPr>
           </w:pPr>
-          <w:hyperlink w:anchor="_Toc53168167" w:history="1">
+          <w:hyperlink w:anchor="_Toc53247732" w:history="1">
             <w:r>
               <w:rPr>
                 <w:rStyle w:val="Hipervnculo"/>
@@ -2099,7 +2099,7 @@
                 <w:noProof/>
                 <w:webHidden/>
               </w:rPr>
-              <w:instrText xml:space="preserve"> PAGEREF _Toc53168167 \h </w:instrText>
+              <w:instrText xml:space="preserve"> PAGEREF _Toc53247732 \h </w:instrText>
             </w:r>
             <w:r>
               <w:rPr>
@@ -2119,7 +2119,7 @@
                 <w:noProof/>
                 <w:webHidden/>
               </w:rPr>
-              <w:t>12</w:t>
+              <w:t>13</w:t>
             </w:r>
             <w:r>
               <w:rPr>
@@ -2143,7 +2143,7 @@
               <w:lang w:val="es-AR" w:eastAsia="es-AR"/>
             </w:rPr>
           </w:pPr>
-          <w:hyperlink w:anchor="_Toc53168168" w:history="1">
+          <w:hyperlink w:anchor="_Toc53247733" w:history="1">
             <w:r>
               <w:rPr>
                 <w:rStyle w:val="Hipervnculo"/>
@@ -2170,7 +2170,7 @@
                 <w:noProof/>
                 <w:webHidden/>
               </w:rPr>
-              <w:instrText xml:space="preserve"> PAGEREF _Toc53168168 \h </w:instrText>
+              <w:instrText xml:space="preserve"> PAGEREF _Toc53247733 \h </w:instrText>
             </w:r>
             <w:r>
               <w:rPr>
@@ -2190,7 +2190,7 @@
                 <w:noProof/>
                 <w:webHidden/>
               </w:rPr>
-              <w:t>13</w:t>
+              <w:t>14</w:t>
             </w:r>
             <w:r>
               <w:rPr>
@@ -2214,7 +2214,7 @@
               <w:lang w:val="es-AR" w:eastAsia="es-AR"/>
             </w:rPr>
           </w:pPr>
-          <w:hyperlink w:anchor="_Toc53168169" w:history="1">
+          <w:hyperlink w:anchor="_Toc53247734" w:history="1">
             <w:r>
               <w:rPr>
                 <w:rStyle w:val="Hipervnculo"/>
@@ -2241,7 +2241,7 @@
                 <w:noProof/>
                 <w:webHidden/>
               </w:rPr>
-              <w:instrText xml:space="preserve"> PAGEREF _Toc53168169 \h </w:instrText>
+              <w:instrText xml:space="preserve"> PAGEREF _Toc53247734 \h </w:instrText>
             </w:r>
             <w:r>
               <w:rPr>
@@ -2261,7 +2261,7 @@
                 <w:noProof/>
                 <w:webHidden/>
               </w:rPr>
-              <w:t>13</w:t>
+              <w:t>14</w:t>
             </w:r>
             <w:r>
               <w:rPr>
@@ -2285,7 +2285,7 @@
               <w:lang w:val="es-AR" w:eastAsia="es-AR"/>
             </w:rPr>
           </w:pPr>
-          <w:hyperlink w:anchor="_Toc53168170" w:history="1">
+          <w:hyperlink w:anchor="_Toc53247735" w:history="1">
             <w:r>
               <w:rPr>
                 <w:rStyle w:val="Hipervnculo"/>
@@ -2312,7 +2312,7 @@
                 <w:noProof/>
                 <w:webHidden/>
               </w:rPr>
-              <w:instrText xml:space="preserve"> PAGEREF _Toc53168170 \h </w:instrText>
+              <w:instrText xml:space="preserve"> PAGEREF _Toc53247735 \h </w:instrText>
             </w:r>
             <w:r>
               <w:rPr>
@@ -2356,7 +2356,7 @@
               <w:lang w:val="es-AR" w:eastAsia="es-AR"/>
             </w:rPr>
           </w:pPr>
-          <w:hyperlink w:anchor="_Toc53168171" w:history="1">
+          <w:hyperlink w:anchor="_Toc53247736" w:history="1">
             <w:r>
               <w:rPr>
                 <w:rStyle w:val="Hipervnculo"/>
@@ -2383,7 +2383,7 @@
                 <w:noProof/>
                 <w:webHidden/>
               </w:rPr>
-              <w:instrText xml:space="preserve"> PAGEREF _Toc53168171 \h </w:instrText>
+              <w:instrText xml:space="preserve"> PAGEREF _Toc53247736 \h </w:instrText>
             </w:r>
             <w:r>
               <w:rPr>
@@ -2403,7 +2403,7 @@
                 <w:noProof/>
                 <w:webHidden/>
               </w:rPr>
-              <w:t>14</w:t>
+              <w:t>15</w:t>
             </w:r>
             <w:r>
               <w:rPr>
@@ -2427,7 +2427,7 @@
               <w:lang w:val="es-AR" w:eastAsia="es-AR"/>
             </w:rPr>
           </w:pPr>
-          <w:hyperlink w:anchor="_Toc53168172" w:history="1">
+          <w:hyperlink w:anchor="_Toc53247737" w:history="1">
             <w:r>
               <w:rPr>
                 <w:rStyle w:val="Hipervnculo"/>
@@ -2454,7 +2454,7 @@
                 <w:noProof/>
                 <w:webHidden/>
               </w:rPr>
-              <w:instrText xml:space="preserve"> PAGEREF _Toc53168172 \h </w:instrText>
+              <w:instrText xml:space="preserve"> PAGEREF _Toc53247737 \h </w:instrText>
             </w:r>
             <w:r>
               <w:rPr>
@@ -2474,7 +2474,7 @@
                 <w:noProof/>
                 <w:webHidden/>
               </w:rPr>
-              <w:t>14</w:t>
+              <w:t>15</w:t>
             </w:r>
             <w:r>
               <w:rPr>
@@ -2498,7 +2498,7 @@
               <w:lang w:val="es-AR" w:eastAsia="es-AR"/>
             </w:rPr>
           </w:pPr>
-          <w:hyperlink w:anchor="_Toc53168173" w:history="1">
+          <w:hyperlink w:anchor="_Toc53247738" w:history="1">
             <w:r>
               <w:rPr>
                 <w:rStyle w:val="Hipervnculo"/>
@@ -2525,7 +2525,7 @@
                 <w:noProof/>
                 <w:webHidden/>
               </w:rPr>
-              <w:instrText xml:space="preserve"> PAGEREF _Toc53168173 \h </w:instrText>
+              <w:instrText xml:space="preserve"> PAGEREF _Toc53247738 \h </w:instrText>
             </w:r>
             <w:r>
               <w:rPr>
@@ -2545,7 +2545,7 @@
                 <w:noProof/>
                 <w:webHidden/>
               </w:rPr>
-              <w:t>15</w:t>
+              <w:t>16</w:t>
             </w:r>
             <w:r>
               <w:rPr>
@@ -2569,7 +2569,7 @@
               <w:lang w:val="es-AR" w:eastAsia="es-AR"/>
             </w:rPr>
           </w:pPr>
-          <w:hyperlink w:anchor="_Toc53168174" w:history="1">
+          <w:hyperlink w:anchor="_Toc53247739" w:history="1">
             <w:r>
               <w:rPr>
                 <w:rStyle w:val="Hipervnculo"/>
@@ -2596,7 +2596,7 @@
                 <w:noProof/>
                 <w:webHidden/>
               </w:rPr>
-              <w:instrText xml:space="preserve"> PAGEREF _Toc53168174 \h </w:instrText>
+              <w:instrText xml:space="preserve"> PAGEREF _Toc53247739 \h </w:instrText>
             </w:r>
             <w:r>
               <w:rPr>
@@ -2616,7 +2616,7 @@
                 <w:noProof/>
                 <w:webHidden/>
               </w:rPr>
-              <w:t>15</w:t>
+              <w:t>16</w:t>
             </w:r>
             <w:r>
               <w:rPr>
@@ -2638,7 +2638,7 @@
               <w:lang w:val="es-AR" w:eastAsia="es-AR"/>
             </w:rPr>
           </w:pPr>
-          <w:hyperlink w:anchor="_Toc53168175" w:history="1">
+          <w:hyperlink w:anchor="_Toc53247740" w:history="1">
             <w:r>
               <w:rPr>
                 <w:rStyle w:val="Hipervnculo"/>
@@ -2665,7 +2665,7 @@
                 <w:noProof/>
                 <w:webHidden/>
               </w:rPr>
-              <w:instrText xml:space="preserve"> PAGEREF _Toc53168175 \h </w:instrText>
+              <w:instrText xml:space="preserve"> PAGEREF _Toc53247740 \h </w:instrText>
             </w:r>
             <w:r>
               <w:rPr>
@@ -2685,7 +2685,7 @@
                 <w:noProof/>
                 <w:webHidden/>
               </w:rPr>
-              <w:t>15</w:t>
+              <w:t>16</w:t>
             </w:r>
             <w:r>
               <w:rPr>
@@ -2707,7 +2707,7 @@
               <w:lang w:val="es-AR" w:eastAsia="es-AR"/>
             </w:rPr>
           </w:pPr>
-          <w:hyperlink w:anchor="_Toc53168176" w:history="1">
+          <w:hyperlink w:anchor="_Toc53247741" w:history="1">
             <w:r>
               <w:rPr>
                 <w:rStyle w:val="Hipervnculo"/>
@@ -2734,7 +2734,7 @@
                 <w:noProof/>
                 <w:webHidden/>
               </w:rPr>
-              <w:instrText xml:space="preserve"> PAGEREF _Toc53168176 \h </w:instrText>
+              <w:instrText xml:space="preserve"> PAGEREF _Toc53247741 \h </w:instrText>
             </w:r>
             <w:r>
               <w:rPr>
@@ -2754,7 +2754,7 @@
                 <w:noProof/>
                 <w:webHidden/>
               </w:rPr>
-              <w:t>15</w:t>
+              <w:t>16</w:t>
             </w:r>
             <w:r>
               <w:rPr>
@@ -2776,7 +2776,7 @@
               <w:lang w:val="es-AR" w:eastAsia="es-AR"/>
             </w:rPr>
           </w:pPr>
-          <w:hyperlink w:anchor="_Toc53168177" w:history="1">
+          <w:hyperlink w:anchor="_Toc53247742" w:history="1">
             <w:r>
               <w:rPr>
                 <w:rStyle w:val="Hipervnculo"/>
@@ -2803,7 +2803,7 @@
                 <w:noProof/>
                 <w:webHidden/>
               </w:rPr>
-              <w:instrText xml:space="preserve"> PAGEREF _Toc53168177 \h </w:instrText>
+              <w:instrText xml:space="preserve"> PAGEREF _Toc53247742 \h </w:instrText>
             </w:r>
             <w:r>
               <w:rPr>
@@ -2823,7 +2823,7 @@
                 <w:noProof/>
                 <w:webHidden/>
               </w:rPr>
-              <w:t>15</w:t>
+              <w:t>16</w:t>
             </w:r>
             <w:r>
               <w:rPr>
@@ -2847,7 +2847,7 @@
               <w:lang w:val="es-AR" w:eastAsia="es-AR"/>
             </w:rPr>
           </w:pPr>
-          <w:hyperlink w:anchor="_Toc53168178" w:history="1">
+          <w:hyperlink w:anchor="_Toc53247743" w:history="1">
             <w:r>
               <w:rPr>
                 <w:rStyle w:val="Hipervnculo"/>
@@ -2874,7 +2874,7 @@
                 <w:noProof/>
                 <w:webHidden/>
               </w:rPr>
-              <w:instrText xml:space="preserve"> PAGEREF _Toc53168178 \h </w:instrText>
+              <w:instrText xml:space="preserve"> PAGEREF _Toc53247743 \h </w:instrText>
             </w:r>
             <w:r>
               <w:rPr>
@@ -2894,7 +2894,7 @@
                 <w:noProof/>
                 <w:webHidden/>
               </w:rPr>
-              <w:t>16</w:t>
+              <w:t>17</w:t>
             </w:r>
             <w:r>
               <w:rPr>
@@ -2960,7 +2960,7 @@
           <w:rFonts w:eastAsia="DejaVu Sans"/>
         </w:rPr>
       </w:pPr>
-      <w:bookmarkStart w:id="2" w:name="_Toc53168145"/>
+      <w:bookmarkStart w:id="2" w:name="_Toc53247710"/>
       <w:r>
         <w:rPr>
           <w:rFonts w:eastAsia="DejaVu Sans"/>
@@ -3113,7 +3113,7 @@
           <w:rFonts w:eastAsia="DejaVu Sans"/>
         </w:rPr>
       </w:pPr>
-      <w:bookmarkStart w:id="3" w:name="_Toc53168146"/>
+      <w:bookmarkStart w:id="3" w:name="_Toc53247711"/>
       <w:r>
         <w:rPr>
           <w:rFonts w:eastAsia="DejaVu Sans"/>
@@ -3154,7 +3154,7 @@
       <w:pPr>
         <w:pStyle w:val="PSI-Ttulo1"/>
       </w:pPr>
-      <w:bookmarkStart w:id="4" w:name="_Toc53168147"/>
+      <w:bookmarkStart w:id="4" w:name="_Toc53247712"/>
       <w:r>
         <w:t>Proceso de Desarrollo</w:t>
       </w:r>
@@ -3172,7 +3172,7 @@
       <w:pPr>
         <w:pStyle w:val="PSI-Ttulo3"/>
       </w:pPr>
-      <w:bookmarkStart w:id="5" w:name="_Toc53168148"/>
+      <w:bookmarkStart w:id="5" w:name="_Toc53247713"/>
       <w:r>
         <w:t>Problemas encontrados</w:t>
       </w:r>
@@ -3200,7 +3200,7 @@
       <w:pPr>
         <w:pStyle w:val="PSI-Ttulo3"/>
       </w:pPr>
-      <w:bookmarkStart w:id="6" w:name="_Toc53168149"/>
+      <w:bookmarkStart w:id="6" w:name="_Toc53247714"/>
       <w:r>
         <w:t>Soluciones implementadas</w:t>
       </w:r>
@@ -3221,7 +3221,7 @@
       <w:pPr>
         <w:pStyle w:val="PSI-Ttulo2"/>
       </w:pPr>
-      <w:bookmarkStart w:id="7" w:name="_Toc53168150"/>
+      <w:bookmarkStart w:id="7" w:name="_Toc53247715"/>
       <w:r>
         <w:lastRenderedPageBreak/>
         <w:t>Hitos destacados</w:t>
@@ -3232,7 +3232,7 @@
       <w:pPr>
         <w:pStyle w:val="PSI-Ttulo3"/>
       </w:pPr>
-      <w:bookmarkStart w:id="8" w:name="_Toc53168151"/>
+      <w:bookmarkStart w:id="8" w:name="_Toc53247716"/>
       <w:r>
         <w:t>Cursada E</w:t>
       </w:r>
@@ -3306,7 +3306,7 @@
       <w:pPr>
         <w:pStyle w:val="PSI-Ttulo3"/>
       </w:pPr>
-      <w:bookmarkStart w:id="9" w:name="_Toc53168152"/>
+      <w:bookmarkStart w:id="9" w:name="_Toc53247717"/>
       <w:r>
         <w:t>Cambios de cliente</w:t>
       </w:r>
@@ -3366,7 +3366,7 @@
       <w:pPr>
         <w:pStyle w:val="PSI-Ttulo3"/>
       </w:pPr>
-      <w:bookmarkStart w:id="10" w:name="_Toc53168153"/>
+      <w:bookmarkStart w:id="10" w:name="_Toc53247718"/>
       <w:r>
         <w:t>Contacto por correo electrónico por nuestro sistema</w:t>
       </w:r>
@@ -3442,7 +3442,7 @@
       <w:pPr>
         <w:pStyle w:val="PSI-Ttulo3"/>
       </w:pPr>
-      <w:bookmarkStart w:id="11" w:name="_Toc53168154"/>
+      <w:bookmarkStart w:id="11" w:name="_Toc53247719"/>
       <w:r>
         <w:t>Funcionamiento completo del sistema web</w:t>
       </w:r>
@@ -3486,7 +3486,7 @@
       <w:pPr>
         <w:pStyle w:val="PSI-Ttulo2"/>
       </w:pPr>
-      <w:bookmarkStart w:id="12" w:name="_Toc53168155"/>
+      <w:bookmarkStart w:id="12" w:name="_Toc53247720"/>
       <w:r>
         <w:t>Sobre la Aplicación Móvil</w:t>
       </w:r>
@@ -3637,7 +3637,7 @@
           <w:lang w:val="es-ES"/>
         </w:rPr>
       </w:pPr>
-      <w:bookmarkStart w:id="13" w:name="_Toc53168156"/>
+      <w:bookmarkStart w:id="13" w:name="_Toc53247721"/>
       <w:r>
         <w:rPr>
           <w:lang w:val="es-ES"/>
@@ -3650,7 +3650,7 @@
       <w:pPr>
         <w:pStyle w:val="PSI-Ttulo2"/>
       </w:pPr>
-      <w:bookmarkStart w:id="14" w:name="_Toc53168157"/>
+      <w:bookmarkStart w:id="14" w:name="_Toc53247722"/>
       <w:r>
         <w:t xml:space="preserve">Entre los integrantes del VASPA </w:t>
       </w:r>
@@ -3872,7 +3872,7 @@
       <w:pPr>
         <w:pStyle w:val="PSI-Ttulo2"/>
       </w:pPr>
-      <w:bookmarkStart w:id="15" w:name="_Toc53168158"/>
+      <w:bookmarkStart w:id="15" w:name="_Toc53247723"/>
       <w:r>
         <w:t>Con el Equipo Docente</w:t>
       </w:r>
@@ -3954,7 +3954,7 @@
       <w:pPr>
         <w:pStyle w:val="PSI-Ttulo2"/>
       </w:pPr>
-      <w:bookmarkStart w:id="16" w:name="_Toc53168159"/>
+      <w:bookmarkStart w:id="16" w:name="_Toc53247724"/>
       <w:r>
         <w:lastRenderedPageBreak/>
         <w:t>Con el Cliente</w:t>
@@ -4071,7 +4071,7 @@
       <w:pPr>
         <w:pStyle w:val="PSI-Ttulo1"/>
       </w:pPr>
-      <w:bookmarkStart w:id="17" w:name="_Toc53168160"/>
+      <w:bookmarkStart w:id="17" w:name="_Toc53247725"/>
       <w:r>
         <w:t>Estimaciones</w:t>
       </w:r>
@@ -4090,7 +4090,7 @@
           <w:lang w:val="es-ES"/>
         </w:rPr>
       </w:pPr>
-      <w:bookmarkStart w:id="18" w:name="_Toc53168161"/>
+      <w:bookmarkStart w:id="18" w:name="_Toc53247726"/>
       <w:r>
         <w:rPr>
           <w:lang w:val="es-ES"/>
@@ -4116,7 +4116,7 @@
           <w:lang w:val="es-ES"/>
         </w:rPr>
       </w:pPr>
-      <w:bookmarkStart w:id="19" w:name="_Toc53168162"/>
+      <w:bookmarkStart w:id="19" w:name="_Toc53247727"/>
       <w:r>
         <w:rPr>
           <w:lang w:val="es-ES"/>
@@ -4136,7 +4136,7 @@
       <w:pPr>
         <w:pStyle w:val="PSI-Ttulo2"/>
       </w:pPr>
-      <w:bookmarkStart w:id="20" w:name="_Toc53168163"/>
+      <w:bookmarkStart w:id="20" w:name="_Toc53247728"/>
       <w:r>
         <w:t>Hardware</w:t>
       </w:r>
@@ -5000,7 +5000,7 @@
       <w:pPr>
         <w:pStyle w:val="PSI-Ttulo2"/>
       </w:pPr>
-      <w:bookmarkStart w:id="22" w:name="_Toc53168164"/>
+      <w:bookmarkStart w:id="22" w:name="_Toc53247729"/>
       <w:r>
         <w:t>Software</w:t>
       </w:r>
@@ -5041,7 +5041,7 @@
       <w:pPr>
         <w:pStyle w:val="PSI-Ttulo3"/>
       </w:pPr>
-      <w:bookmarkStart w:id="23" w:name="_Toc53168165"/>
+      <w:bookmarkStart w:id="23" w:name="_Toc53247730"/>
       <w:r>
         <w:lastRenderedPageBreak/>
         <w:t>Lenguajes de Programación</w:t>
@@ -5067,7 +5067,10 @@
         <w:t xml:space="preserve"> </w:t>
       </w:r>
       <w:r>
-        <w:t xml:space="preserve">(acrónimo recursivo de PHP: </w:t>
+        <w:t>(A</w:t>
+      </w:r>
+      <w:r>
+        <w:t xml:space="preserve">crónimo recursivo de PHP: </w:t>
       </w:r>
       <w:proofErr w:type="spellStart"/>
       <w:r>
@@ -5115,102 +5118,737 @@
       </w:r>
     </w:p>
     <w:p>
-      <w:pPr>
+      <w:r>
         <w:rPr>
           <w:b/>
           <w:u w:val="single"/>
         </w:rPr>
-      </w:pPr>
+        <w:t>HTML</w:t>
+      </w:r>
       <w:r>
         <w:rPr>
           <w:b/>
           <w:u w:val="single"/>
         </w:rPr>
-        <w:t>HTML</w:t>
+        <w:t>:</w:t>
       </w:r>
       <w:r>
         <w:rPr>
           <w:b/>
           <w:u w:val="single"/>
         </w:rPr>
-        <w:t>:</w:t>
-      </w:r>
-    </w:p>
-    <w:p>
-      <w:pPr>
+        <w:t xml:space="preserve"> </w:t>
+      </w:r>
+      <w:r>
+        <w:t>(</w:t>
+      </w:r>
+      <w:proofErr w:type="spellStart"/>
+      <w:r>
+        <w:t>HyperText</w:t>
+      </w:r>
+      <w:proofErr w:type="spellEnd"/>
+      <w:r>
+        <w:t xml:space="preserve"> </w:t>
+      </w:r>
+      <w:proofErr w:type="spellStart"/>
+      <w:r>
+        <w:t>Markup</w:t>
+      </w:r>
+      <w:proofErr w:type="spellEnd"/>
+      <w:r>
+        <w:t xml:space="preserve"> </w:t>
+      </w:r>
+      <w:proofErr w:type="spellStart"/>
+      <w:r>
+        <w:t>Language</w:t>
+      </w:r>
+      <w:proofErr w:type="spellEnd"/>
+      <w:r>
+        <w:t xml:space="preserve"> o </w:t>
+      </w:r>
+      <w:r>
+        <w:t>Lenguaje de marcado de hipertexto) es el más básico componente de sistemas web. Define el significado y la estructura del contenido web. Es el lenguaje principal utilizado en el sistema para el desarrollo de páginas ya que define la estructura básica de las mismas</w:t>
+      </w:r>
+      <w:r>
+        <w:t xml:space="preserve"> y su contenido (texto, imágenes, </w:t>
+      </w:r>
+      <w:proofErr w:type="spellStart"/>
+      <w:r>
+        <w:t>etc</w:t>
+      </w:r>
+      <w:proofErr w:type="spellEnd"/>
+      <w:r>
+        <w:t>)</w:t>
+      </w:r>
+      <w:r>
+        <w:t>.</w:t>
+      </w:r>
+    </w:p>
+    <w:p>
+      <w:r>
         <w:rPr>
           <w:b/>
           <w:u w:val="single"/>
         </w:rPr>
-      </w:pPr>
+        <w:t>CSS</w:t>
+      </w:r>
       <w:r>
         <w:rPr>
           <w:b/>
           <w:u w:val="single"/>
         </w:rPr>
-        <w:t>CSS</w:t>
+        <w:t>:</w:t>
       </w:r>
       <w:r>
         <w:rPr>
           <w:b/>
           <w:u w:val="single"/>
         </w:rPr>
-        <w:t>:</w:t>
-      </w:r>
-    </w:p>
-    <w:p>
-      <w:pPr>
+        <w:t xml:space="preserve"> </w:t>
+      </w:r>
+      <w:r>
+        <w:t>(</w:t>
+      </w:r>
+      <w:proofErr w:type="spellStart"/>
+      <w:r>
+        <w:t>Cascading</w:t>
+      </w:r>
+      <w:proofErr w:type="spellEnd"/>
+      <w:r>
+        <w:t xml:space="preserve"> Style </w:t>
+      </w:r>
+      <w:proofErr w:type="spellStart"/>
+      <w:r>
+        <w:t>Sheets</w:t>
+      </w:r>
+      <w:proofErr w:type="spellEnd"/>
+      <w:r>
+        <w:t xml:space="preserve"> o Hojas de estilo en cascada) es un lenguaje de diseño gráfico para definir y crear la presentación de un documento escrito en lenguaje HTML. Es utilizado para establecer el diseño visual de los documentos web e interfaces de usuario.</w:t>
+      </w:r>
+    </w:p>
+    <w:p>
+      <w:proofErr w:type="spellStart"/>
+      <w:r>
         <w:rPr>
           <w:b/>
           <w:u w:val="single"/>
         </w:rPr>
-      </w:pPr>
-      <w:proofErr w:type="spellStart"/>
+        <w:t>JavaScript</w:t>
+      </w:r>
+      <w:proofErr w:type="spellEnd"/>
       <w:r>
         <w:rPr>
           <w:b/>
           <w:u w:val="single"/>
         </w:rPr>
-        <w:t>JavaScript</w:t>
-      </w:r>
-      <w:proofErr w:type="spellEnd"/>
+        <w:t>:</w:t>
+      </w:r>
       <w:r>
         <w:rPr>
           <w:b/>
           <w:u w:val="single"/>
         </w:rPr>
-        <w:t>:</w:t>
-      </w:r>
-    </w:p>
-    <w:p>
-      <w:pPr>
+        <w:t xml:space="preserve"> </w:t>
+      </w:r>
+      <w:r>
+        <w:t xml:space="preserve"> (Abreviado comúnmente JS) es un lenguaje de programación orientado a objetos, basado en prototipos, débilmente </w:t>
+      </w:r>
+      <w:proofErr w:type="spellStart"/>
+      <w:r>
+        <w:t>tipado</w:t>
+      </w:r>
+      <w:proofErr w:type="spellEnd"/>
+      <w:r>
+        <w:t xml:space="preserve"> y dinámico que permite implementar funciones complejas en páginas web. Se utiliza principalmente del lado del cliente</w:t>
+      </w:r>
+      <w:r>
+        <w:t xml:space="preserve"> y permite crear contenido de actualización dinámica, realizar animaciones y demás funcionalidades</w:t>
+      </w:r>
+      <w:r>
+        <w:t xml:space="preserve"> con pocas líneas de código</w:t>
+      </w:r>
+      <w:r>
+        <w:t>.</w:t>
+      </w:r>
+    </w:p>
+    <w:p>
+      <w:r>
         <w:rPr>
           <w:b/>
           <w:u w:val="single"/>
         </w:rPr>
-      </w:pPr>
+        <w:t xml:space="preserve">SQL: </w:t>
+      </w:r>
+      <w:r>
+        <w:t>(</w:t>
+      </w:r>
       <w:proofErr w:type="spellStart"/>
       <w:r>
+        <w:t>Structured</w:t>
+      </w:r>
+      <w:proofErr w:type="spellEnd"/>
+      <w:r>
+        <w:t xml:space="preserve"> </w:t>
+      </w:r>
+      <w:proofErr w:type="spellStart"/>
+      <w:r>
+        <w:t>Query</w:t>
+      </w:r>
+      <w:proofErr w:type="spellEnd"/>
+      <w:r>
+        <w:t xml:space="preserve"> </w:t>
+      </w:r>
+      <w:proofErr w:type="spellStart"/>
+      <w:r>
+        <w:t>Languaje</w:t>
+      </w:r>
+      <w:proofErr w:type="spellEnd"/>
+      <w:r>
+        <w:t xml:space="preserve"> o Lenguaje de Consulta Estructurado) es un lenguaje de dominio específico utilizado en programación, diseñado para administrar, y recuperar información de sistemas de gestión de bases de datos relacionales.</w:t>
+      </w:r>
+      <w:r>
+        <w:t xml:space="preserve"> Es el lenguaje principal utilizado a la hora de consultar, agregar y eliminar registros de la base de datos del sistema.</w:t>
+      </w:r>
+    </w:p>
+    <w:p>
+      <w:pPr>
         <w:rPr>
           <w:b/>
           <w:u w:val="single"/>
         </w:rPr>
-        <w:t>MySQL</w:t>
-      </w:r>
-      <w:proofErr w:type="spellEnd"/>
+      </w:pPr>
+    </w:p>
+    <w:p>
+      <w:pPr>
+        <w:pStyle w:val="PSI-Ttulo3"/>
+      </w:pPr>
+      <w:bookmarkStart w:id="24" w:name="_Toc53247731"/>
+      <w:r>
+        <w:t>Programas</w:t>
+      </w:r>
+      <w:r>
+        <w:t xml:space="preserve"> y aplicaciones</w:t>
+      </w:r>
+      <w:bookmarkEnd w:id="24"/>
+    </w:p>
+    <w:p>
+      <w:pPr>
+        <w:rPr>
+          <w:lang w:val="es-AR"/>
+        </w:rPr>
+      </w:pPr>
+      <w:proofErr w:type="spellStart"/>
       <w:r>
         <w:rPr>
           <w:b/>
           <w:u w:val="single"/>
-        </w:rPr>
-        <w:t>:</w:t>
-      </w:r>
-    </w:p>
-    <w:p>
-      <w:pPr>
+          <w:lang w:val="es-AR"/>
+        </w:rPr>
+        <w:t>Git</w:t>
+      </w:r>
+      <w:proofErr w:type="spellEnd"/>
+      <w:r>
         <w:rPr>
           <w:b/>
           <w:u w:val="single"/>
+          <w:lang w:val="es-AR"/>
+        </w:rPr>
+        <w:t xml:space="preserve"> GUI</w:t>
+      </w:r>
+      <w:r>
+        <w:rPr>
+          <w:b/>
+          <w:u w:val="single"/>
+          <w:lang w:val="es-AR"/>
+        </w:rPr>
+        <w:t>:</w:t>
+      </w:r>
+      <w:r>
+        <w:rPr>
+          <w:b/>
+          <w:u w:val="single"/>
+          <w:lang w:val="es-AR"/>
+        </w:rPr>
+        <w:t xml:space="preserve"> </w:t>
+      </w:r>
+      <w:r>
+        <w:rPr>
+          <w:lang w:val="es-AR"/>
+        </w:rPr>
+        <w:t>Es una i</w:t>
+      </w:r>
+      <w:r>
+        <w:rPr>
+          <w:lang w:val="es-AR"/>
+        </w:rPr>
+        <w:t xml:space="preserve">nterfaz gráfica de usuario portátil para </w:t>
+      </w:r>
+      <w:proofErr w:type="spellStart"/>
+      <w:r>
+        <w:rPr>
+          <w:lang w:val="es-AR"/>
+        </w:rPr>
+        <w:t>Git</w:t>
+      </w:r>
+      <w:proofErr w:type="spellEnd"/>
+      <w:r>
+        <w:rPr>
+          <w:lang w:val="es-AR"/>
+        </w:rPr>
+        <w:t xml:space="preserve"> basada en </w:t>
+      </w:r>
+      <w:proofErr w:type="spellStart"/>
+      <w:r>
+        <w:rPr>
+          <w:lang w:val="es-AR"/>
+        </w:rPr>
+        <w:t>Tcl</w:t>
+      </w:r>
+      <w:proofErr w:type="spellEnd"/>
+      <w:r>
+        <w:rPr>
+          <w:lang w:val="es-AR"/>
+        </w:rPr>
+        <w:t>/</w:t>
+      </w:r>
+      <w:proofErr w:type="spellStart"/>
+      <w:r>
+        <w:rPr>
+          <w:lang w:val="es-AR"/>
+        </w:rPr>
+        <w:t>Tk.</w:t>
+      </w:r>
+      <w:proofErr w:type="spellEnd"/>
+      <w:r>
+        <w:rPr>
+          <w:lang w:val="es-AR"/>
+        </w:rPr>
+        <w:t xml:space="preserve"> Se enfoca en permitir que los usuarios realicen cambios en el repositorio haciendo nuevas confirmaciones, modificando las existentes, creando ramas, realizando fusiones locales y obteniendo repositorios remotos. </w:t>
+      </w:r>
+    </w:p>
+    <w:p>
+      <w:pPr>
+        <w:rPr>
+          <w:lang w:val="es-AR"/>
+        </w:rPr>
+      </w:pPr>
+      <w:proofErr w:type="spellStart"/>
+      <w:r>
+        <w:rPr>
+          <w:b/>
+          <w:u w:val="single"/>
+          <w:lang w:val="es-AR"/>
+        </w:rPr>
+        <w:t>Tortoise</w:t>
+      </w:r>
+      <w:proofErr w:type="spellEnd"/>
+      <w:r>
+        <w:rPr>
+          <w:b/>
+          <w:u w:val="single"/>
+          <w:lang w:val="es-AR"/>
+        </w:rPr>
+        <w:t xml:space="preserve"> SVN</w:t>
+      </w:r>
+      <w:r>
+        <w:rPr>
+          <w:b/>
+          <w:u w:val="single"/>
+          <w:lang w:val="es-AR"/>
+        </w:rPr>
+        <w:t>:</w:t>
+      </w:r>
+      <w:r>
+        <w:rPr>
+          <w:b/>
+          <w:u w:val="single"/>
+          <w:lang w:val="es-AR"/>
+        </w:rPr>
+        <w:t xml:space="preserve"> </w:t>
+      </w:r>
+      <w:r>
+        <w:rPr>
+          <w:lang w:val="es-AR"/>
+        </w:rPr>
+        <w:t xml:space="preserve">Es un </w:t>
+      </w:r>
+      <w:r>
+        <w:rPr>
+          <w:lang w:val="es-AR"/>
+        </w:rPr>
+        <w:t xml:space="preserve">cliente Apache </w:t>
+      </w:r>
+      <w:proofErr w:type="spellStart"/>
+      <w:r>
+        <w:rPr>
+          <w:lang w:val="es-AR"/>
+        </w:rPr>
+        <w:t>Subversion</w:t>
+      </w:r>
+      <w:proofErr w:type="spellEnd"/>
+      <w:r>
+        <w:rPr>
+          <w:lang w:val="es-AR"/>
+        </w:rPr>
+        <w:t xml:space="preserve">, implementado como una extensión al </w:t>
+      </w:r>
+      <w:proofErr w:type="spellStart"/>
+      <w:r>
+        <w:rPr>
+          <w:lang w:val="es-AR"/>
+        </w:rPr>
+        <w:t>shell</w:t>
+      </w:r>
+      <w:proofErr w:type="spellEnd"/>
+      <w:r>
+        <w:rPr>
+          <w:lang w:val="es-AR"/>
+        </w:rPr>
+        <w:t xml:space="preserve"> de Windows.  Es fácil de usar, ya que no requiere que se ejecute el cliente de línea de comandos de </w:t>
+      </w:r>
+      <w:proofErr w:type="spellStart"/>
+      <w:r>
+        <w:rPr>
+          <w:lang w:val="es-AR"/>
+        </w:rPr>
+        <w:t>Subversion</w:t>
+      </w:r>
+      <w:proofErr w:type="spellEnd"/>
+      <w:r>
+        <w:rPr>
+          <w:lang w:val="es-AR"/>
+        </w:rPr>
+        <w:t>. Además es software libre liberado bajo la licencia GNU GPL.</w:t>
+      </w:r>
+    </w:p>
+    <w:p>
+      <w:pPr>
+        <w:rPr>
+          <w:lang w:val="es-AR"/>
+        </w:rPr>
+      </w:pPr>
+      <w:proofErr w:type="spellStart"/>
+      <w:r>
+        <w:rPr>
+          <w:b/>
+          <w:u w:val="single"/>
+          <w:lang w:val="es-AR"/>
+        </w:rPr>
+        <w:t>NetBeans</w:t>
+      </w:r>
+      <w:proofErr w:type="spellEnd"/>
+      <w:r>
+        <w:rPr>
+          <w:b/>
+          <w:u w:val="single"/>
+          <w:lang w:val="es-AR"/>
+        </w:rPr>
+        <w:t>:</w:t>
+      </w:r>
+      <w:r>
+        <w:rPr>
+          <w:b/>
+          <w:u w:val="single"/>
+          <w:lang w:val="es-AR"/>
+        </w:rPr>
+        <w:t xml:space="preserve"> </w:t>
+      </w:r>
+      <w:r>
+        <w:rPr>
+          <w:lang w:val="es-AR"/>
+        </w:rPr>
+        <w:t xml:space="preserve">Es el entorno de desarrollo integrado (IDE) utilizado para la implementación del sistema. Es libre y tiene un número importante de módulos para extender su uso a diferentes lenguajes de programación. La versión utilizada para la realización del proyecto es la V.8.2. </w:t>
+      </w:r>
+    </w:p>
+    <w:p>
+      <w:r>
+        <w:rPr>
+          <w:b/>
+          <w:u w:val="single"/>
+        </w:rPr>
+        <w:t xml:space="preserve">XAMPP: </w:t>
+      </w:r>
+      <w:r>
+        <w:t xml:space="preserve">(Acrónimo de X: cualquier S.O + A:Apache + M:MariaDB + P: PHP + P:Perl) es un paquete de software libre, que consiste principalmente en el sistema de gestión de bases </w:t>
+      </w:r>
+      <w:r>
+        <w:lastRenderedPageBreak/>
+        <w:t xml:space="preserve">de datos </w:t>
+      </w:r>
+      <w:proofErr w:type="spellStart"/>
+      <w:r>
+        <w:t>MySQL</w:t>
+      </w:r>
+      <w:proofErr w:type="spellEnd"/>
+      <w:r>
+        <w:t>, el servidor web Apache y los intérpretes para los lenguajes de script PHP y Perl. La versión utilizada para la realización del proyecto es la V.3.2.2</w:t>
+      </w:r>
+    </w:p>
+    <w:p>
+      <w:proofErr w:type="spellStart"/>
+      <w:r>
+        <w:rPr>
+          <w:b/>
+          <w:u w:val="single"/>
+        </w:rPr>
+        <w:t>MySQL</w:t>
+      </w:r>
+      <w:proofErr w:type="spellEnd"/>
+      <w:r>
+        <w:rPr>
+          <w:b/>
+          <w:u w:val="single"/>
+        </w:rPr>
+        <w:t>:</w:t>
+      </w:r>
+      <w:r>
+        <w:rPr>
+          <w:b/>
+          <w:u w:val="single"/>
+        </w:rPr>
+        <w:t xml:space="preserve"> </w:t>
+      </w:r>
+      <w:r>
+        <w:t xml:space="preserve"> (My </w:t>
+      </w:r>
+      <w:proofErr w:type="spellStart"/>
+      <w:r>
+        <w:t>Structured</w:t>
+      </w:r>
+      <w:proofErr w:type="spellEnd"/>
+      <w:r>
+        <w:t xml:space="preserve"> </w:t>
+      </w:r>
+      <w:proofErr w:type="spellStart"/>
+      <w:r>
+        <w:t>Query</w:t>
+      </w:r>
+      <w:proofErr w:type="spellEnd"/>
+      <w:r>
+        <w:t xml:space="preserve"> </w:t>
+      </w:r>
+      <w:proofErr w:type="spellStart"/>
+      <w:r>
+        <w:t>Language</w:t>
+      </w:r>
+      <w:proofErr w:type="spellEnd"/>
+      <w:r>
+        <w:t xml:space="preserve"> o Lenguaje de Consulta Estructurado)</w:t>
+      </w:r>
+      <w:r>
+        <w:t>es un sistema de gestión de bases de datos relacional de código abierto con un modelo cliente-servidor.</w:t>
+      </w:r>
+    </w:p>
+    <w:p>
+      <w:proofErr w:type="spellStart"/>
+      <w:r>
+        <w:rPr>
+          <w:b/>
+          <w:u w:val="single"/>
+        </w:rPr>
+        <w:t>Notepad</w:t>
+      </w:r>
+      <w:proofErr w:type="spellEnd"/>
+      <w:r>
+        <w:rPr>
+          <w:b/>
+          <w:u w:val="single"/>
+        </w:rPr>
+        <w:t>++:</w:t>
+      </w:r>
+      <w:r>
+        <w:rPr>
+          <w:b/>
+          <w:u w:val="single"/>
+        </w:rPr>
+        <w:t xml:space="preserve"> </w:t>
+      </w:r>
+      <w:r>
+        <w:t>Es un editor de texto y de código fuente libre con soporte para varios lenguajes de programación. Se distribuye bajo los términos de la licencia GPL V.2.</w:t>
+      </w:r>
+    </w:p>
+    <w:p>
+      <w:proofErr w:type="spellStart"/>
+      <w:r>
+        <w:rPr>
+          <w:b/>
+          <w:u w:val="single"/>
+        </w:rPr>
+        <w:t>WhatsApp</w:t>
+      </w:r>
+      <w:proofErr w:type="spellEnd"/>
+      <w:r>
+        <w:rPr>
+          <w:b/>
+        </w:rPr>
+        <w:t xml:space="preserve">: </w:t>
+      </w:r>
+      <w:r>
+        <w:t xml:space="preserve">Es una aplicación de mensajería instantánea para </w:t>
+      </w:r>
+      <w:proofErr w:type="spellStart"/>
+      <w:r>
+        <w:t>smartphones</w:t>
+      </w:r>
+      <w:proofErr w:type="spellEnd"/>
+      <w:r>
+        <w:t xml:space="preserve">, en la cual se pueden enviar y recibir mensajes, como así también imágenes, videos, audios, documentos y </w:t>
+      </w:r>
+      <w:r>
+        <w:t xml:space="preserve">permite </w:t>
+      </w:r>
+      <w:r>
+        <w:t xml:space="preserve">realizar </w:t>
+      </w:r>
+      <w:proofErr w:type="spellStart"/>
+      <w:r>
+        <w:t>videollamadas</w:t>
+      </w:r>
+      <w:proofErr w:type="spellEnd"/>
+      <w:r>
+        <w:t xml:space="preserve"> entre varios participantes, </w:t>
+      </w:r>
+      <w:r>
+        <w:t>además de</w:t>
+      </w:r>
+      <w:r>
+        <w:t xml:space="preserve"> otras funciones.</w:t>
+      </w:r>
+    </w:p>
+    <w:p>
+      <w:r>
+        <w:rPr>
+          <w:b/>
+          <w:u w:val="single"/>
+        </w:rPr>
+        <w:t>Google Drive:</w:t>
+      </w:r>
+      <w:r>
+        <w:rPr>
+          <w:b/>
+        </w:rPr>
+        <w:t xml:space="preserve"> </w:t>
+      </w:r>
+      <w:r>
+        <w:t>Es un servicio de alojamiento de archivos introducido por Google. En él se pueden almacenar y compartir documentos realizados entre varias personas. Este servicio se ha utilizado a lo largo del proyecto para llevar a cabo anotaciones, dudas puntuales sobre ciertos temas, como así también organizar y distribuir las tareas de cada iteración entre los integrantes del proyecto</w:t>
+      </w:r>
+      <w:r>
+        <w:t xml:space="preserve"> </w:t>
+      </w:r>
+      <w:r>
+        <w:t>durante</w:t>
+      </w:r>
+      <w:r>
+        <w:t xml:space="preserve"> las reuniones realizadas.</w:t>
+      </w:r>
+    </w:p>
+    <w:p>
+      <w:pPr>
+        <w:rPr>
+          <w:lang w:val="es-AR"/>
+        </w:rPr>
+      </w:pPr>
+      <w:r>
+        <w:rPr>
+          <w:b/>
+          <w:u w:val="single"/>
+          <w:lang w:val="es-AR"/>
+        </w:rPr>
+        <w:t xml:space="preserve">Google </w:t>
+      </w:r>
+      <w:proofErr w:type="spellStart"/>
+      <w:r>
+        <w:rPr>
+          <w:b/>
+          <w:u w:val="single"/>
+          <w:lang w:val="es-AR"/>
+        </w:rPr>
+        <w:t>Meet</w:t>
+      </w:r>
+      <w:proofErr w:type="spellEnd"/>
+      <w:r>
+        <w:rPr>
+          <w:b/>
+          <w:u w:val="single"/>
+          <w:lang w:val="es-AR"/>
+        </w:rPr>
+        <w:t>:</w:t>
+      </w:r>
+      <w:r>
+        <w:rPr>
+          <w:b/>
+          <w:u w:val="single"/>
+          <w:lang w:val="es-AR"/>
+        </w:rPr>
+        <w:t xml:space="preserve"> </w:t>
+      </w:r>
+      <w:r>
+        <w:rPr>
+          <w:lang w:val="es-AR"/>
+        </w:rPr>
+        <w:t>Es un serv</w:t>
+      </w:r>
+      <w:r>
+        <w:rPr>
+          <w:lang w:val="es-AR"/>
+        </w:rPr>
+        <w:t xml:space="preserve">icio de videotelefonía desarrollado por Google, el cual permite realizar </w:t>
+      </w:r>
+      <w:proofErr w:type="spellStart"/>
+      <w:r>
+        <w:rPr>
+          <w:lang w:val="es-AR"/>
+        </w:rPr>
+        <w:t>videollamadas</w:t>
+      </w:r>
+      <w:proofErr w:type="spellEnd"/>
+      <w:r>
+        <w:rPr>
+          <w:lang w:val="es-AR"/>
+        </w:rPr>
+        <w:t xml:space="preserve"> grupales, compartir pantalla, enviar mensajes por chat, entre otras funciones. Se ha utilizado este servicio en la realización del proyecto ante la ocurrencia d</w:t>
+      </w:r>
+      <w:r>
+        <w:t>el fenómeno mundial Covid-19, el cual afectó la normal realización de cada una de las actividades y no nos permitió reunirnos físicamente.</w:t>
+      </w:r>
+    </w:p>
+    <w:p>
+      <w:pPr>
+        <w:rPr>
+          <w:b/>
+          <w:lang w:val="es-AR"/>
+        </w:rPr>
+      </w:pPr>
+      <w:proofErr w:type="spellStart"/>
+      <w:r>
+        <w:rPr>
+          <w:b/>
+          <w:u w:val="single"/>
+          <w:lang w:val="es-AR"/>
+        </w:rPr>
+        <w:t>Flock</w:t>
+      </w:r>
+      <w:proofErr w:type="spellEnd"/>
+      <w:r>
+        <w:rPr>
+          <w:b/>
+          <w:u w:val="single"/>
+          <w:lang w:val="es-AR"/>
+        </w:rPr>
+        <w:t>:</w:t>
+      </w:r>
+      <w:r>
+        <w:rPr>
+          <w:b/>
+          <w:lang w:val="es-AR"/>
+        </w:rPr>
+        <w:t xml:space="preserve"> </w:t>
+      </w:r>
+    </w:p>
+    <w:p>
+      <w:pPr>
+        <w:rPr>
+          <w:lang w:val="es-AR"/>
         </w:rPr>
       </w:pPr>
     </w:p>
@@ -5218,14 +5856,170 @@
       <w:pPr>
         <w:pStyle w:val="PSI-Ttulo3"/>
       </w:pPr>
-      <w:bookmarkStart w:id="24" w:name="_Toc53168166"/>
-      <w:r>
-        <w:t>Programas</w:t>
-      </w:r>
-      <w:r>
-        <w:t xml:space="preserve"> y aplicaciones</w:t>
-      </w:r>
-      <w:bookmarkEnd w:id="24"/>
+      <w:bookmarkStart w:id="25" w:name="_Toc53247732"/>
+      <w:r>
+        <w:t xml:space="preserve">Librerías y </w:t>
+      </w:r>
+      <w:proofErr w:type="spellStart"/>
+      <w:r>
+        <w:t>Frameworks</w:t>
+      </w:r>
+      <w:bookmarkEnd w:id="25"/>
+      <w:proofErr w:type="spellEnd"/>
+      <w:r>
+        <w:t xml:space="preserve"> </w:t>
+      </w:r>
+    </w:p>
+    <w:p>
+      <w:proofErr w:type="spellStart"/>
+      <w:r>
+        <w:rPr>
+          <w:b/>
+          <w:u w:val="single"/>
+        </w:rPr>
+        <w:t>UARGFlow</w:t>
+      </w:r>
+      <w:proofErr w:type="spellEnd"/>
+      <w:r>
+        <w:rPr>
+          <w:b/>
+          <w:u w:val="single"/>
+        </w:rPr>
+        <w:t>:</w:t>
+      </w:r>
+      <w:r>
+        <w:rPr>
+          <w:b/>
+          <w:u w:val="single"/>
+        </w:rPr>
+        <w:t xml:space="preserve"> </w:t>
+      </w:r>
+      <w:r>
+        <w:t>E</w:t>
+      </w:r>
+      <w:r>
+        <w:t xml:space="preserve">s un </w:t>
+      </w:r>
+      <w:proofErr w:type="spellStart"/>
+      <w:r>
+        <w:t>framework</w:t>
+      </w:r>
+      <w:proofErr w:type="spellEnd"/>
+      <w:r>
+        <w:t xml:space="preserve"> desarrollado por alumnos y docentes de la universidad que </w:t>
+      </w:r>
+      <w:r>
+        <w:t xml:space="preserve">incluye </w:t>
+      </w:r>
+      <w:r>
+        <w:t>el</w:t>
+      </w:r>
+      <w:r>
+        <w:t xml:space="preserve"> </w:t>
+      </w:r>
+      <w:proofErr w:type="spellStart"/>
+      <w:r>
+        <w:t>login</w:t>
+      </w:r>
+      <w:proofErr w:type="spellEnd"/>
+      <w:r>
+        <w:t xml:space="preserve"> al sistema</w:t>
+      </w:r>
+      <w:r>
+        <w:t xml:space="preserve"> por medio de </w:t>
+      </w:r>
+      <w:r>
+        <w:t xml:space="preserve">un </w:t>
+      </w:r>
+      <w:r>
+        <w:t>correo de Google</w:t>
+      </w:r>
+      <w:r>
+        <w:t xml:space="preserve"> y la gestión de usuarios, roles y permisos. Además, marca un estándar en cuanto al diseño de interfaces gráficas y en cuanto a la forma de codificar.</w:t>
+      </w:r>
+    </w:p>
+    <w:p>
+      <w:proofErr w:type="spellStart"/>
+      <w:r>
+        <w:rPr>
+          <w:b/>
+          <w:u w:val="single"/>
+        </w:rPr>
+        <w:t>Bootstrap</w:t>
+      </w:r>
+      <w:proofErr w:type="spellEnd"/>
+      <w:r>
+        <w:rPr>
+          <w:b/>
+          <w:u w:val="single"/>
+        </w:rPr>
+        <w:t>:</w:t>
+      </w:r>
+      <w:r>
+        <w:t xml:space="preserve"> E</w:t>
+      </w:r>
+      <w:r>
+        <w:t xml:space="preserve">s un </w:t>
+      </w:r>
+      <w:proofErr w:type="spellStart"/>
+      <w:r>
+        <w:t>framework</w:t>
+      </w:r>
+      <w:proofErr w:type="spellEnd"/>
+      <w:r>
+        <w:t xml:space="preserve"> </w:t>
+      </w:r>
+      <w:proofErr w:type="spellStart"/>
+      <w:r>
+        <w:t>front-end</w:t>
+      </w:r>
+      <w:proofErr w:type="spellEnd"/>
+      <w:r>
+        <w:t xml:space="preserve"> gratuito para realizar un desarrollo web más rápido y fácil. Incluye plantillas de diseño basadas en HTML y CSS para tipografía, formularios, botones, tablas, navegación, modales, carruseles de imágenes y muchos otros, así como complementos de </w:t>
+      </w:r>
+      <w:proofErr w:type="spellStart"/>
+      <w:r>
+        <w:t>JavaScript</w:t>
+      </w:r>
+      <w:proofErr w:type="spellEnd"/>
+      <w:r>
+        <w:t xml:space="preserve"> opcionales. Además, brinda la capacidad de crear fácilmente diseños responsivos</w:t>
+      </w:r>
+      <w:r>
+        <w:t xml:space="preserve">. </w:t>
+      </w:r>
+    </w:p>
+    <w:p>
+      <w:pPr>
+        <w:rPr>
+          <w:b/>
+          <w:u w:val="single"/>
+        </w:rPr>
+      </w:pPr>
+    </w:p>
+    <w:p>
+      <w:pPr>
+        <w:rPr>
+          <w:b/>
+          <w:u w:val="single"/>
+        </w:rPr>
+      </w:pPr>
+      <w:proofErr w:type="spellStart"/>
+      <w:r>
+        <w:rPr>
+          <w:b/>
+          <w:u w:val="single"/>
+        </w:rPr>
+        <w:t>JQuery</w:t>
+      </w:r>
+      <w:proofErr w:type="spellEnd"/>
+      <w:r>
+        <w:rPr>
+          <w:b/>
+          <w:u w:val="single"/>
+        </w:rPr>
+        <w:t>:</w:t>
+      </w:r>
     </w:p>
     <w:p>
       <w:pPr>
@@ -5235,763 +6029,409 @@
           <w:lang w:val="en-US"/>
         </w:rPr>
       </w:pPr>
-      <w:proofErr w:type="spellStart"/>
       <w:r>
         <w:rPr>
           <w:b/>
           <w:u w:val="single"/>
           <w:lang w:val="en-US"/>
         </w:rPr>
-        <w:t>Git</w:t>
-      </w:r>
-      <w:proofErr w:type="spellEnd"/>
+        <w:t>Bootstrap Table</w:t>
+      </w:r>
       <w:r>
         <w:rPr>
           <w:b/>
           <w:u w:val="single"/>
           <w:lang w:val="en-US"/>
         </w:rPr>
-        <w:t xml:space="preserve"> GUI</w:t>
-      </w:r>
-      <w:r>
+        <w:t>:</w:t>
+      </w:r>
+    </w:p>
+    <w:p>
+      <w:pPr>
         <w:rPr>
           <w:b/>
           <w:u w:val="single"/>
           <w:lang w:val="en-US"/>
         </w:rPr>
-        <w:t>:</w:t>
-      </w:r>
-    </w:p>
-    <w:p>
-      <w:pPr>
+      </w:pPr>
+      <w:r>
         <w:rPr>
           <w:b/>
           <w:u w:val="single"/>
           <w:lang w:val="en-US"/>
         </w:rPr>
-      </w:pPr>
+        <w:t>Bootstrap Select</w:t>
+      </w:r>
       <w:r>
         <w:rPr>
           <w:b/>
           <w:u w:val="single"/>
           <w:lang w:val="en-US"/>
         </w:rPr>
-        <w:t>Tortoise SVN</w:t>
-      </w:r>
-      <w:r>
+        <w:t>:</w:t>
+      </w:r>
+    </w:p>
+    <w:p>
+      <w:pPr>
         <w:rPr>
           <w:b/>
           <w:u w:val="single"/>
           <w:lang w:val="en-US"/>
         </w:rPr>
-        <w:t>:</w:t>
-      </w:r>
+      </w:pPr>
+      <w:proofErr w:type="spellStart"/>
       <w:r>
         <w:rPr>
           <w:b/>
           <w:u w:val="single"/>
           <w:lang w:val="en-US"/>
         </w:rPr>
-        <w:t xml:space="preserve"> </w:t>
-      </w:r>
-    </w:p>
-    <w:p>
-      <w:pPr>
+        <w:lastRenderedPageBreak/>
+        <w:t>BootBox</w:t>
+      </w:r>
+      <w:proofErr w:type="spellEnd"/>
+      <w:r>
         <w:rPr>
           <w:b/>
           <w:u w:val="single"/>
           <w:lang w:val="en-US"/>
         </w:rPr>
-      </w:pPr>
-      <w:proofErr w:type="spellStart"/>
-      <w:r>
+        <w:t>:</w:t>
+      </w:r>
+    </w:p>
+    <w:p>
+      <w:pPr>
         <w:rPr>
           <w:b/>
           <w:u w:val="single"/>
-          <w:lang w:val="en-US"/>
-        </w:rPr>
-        <w:t>NetBeans</w:t>
-      </w:r>
-      <w:proofErr w:type="spellEnd"/>
+        </w:rPr>
+      </w:pPr>
+      <w:proofErr w:type="spellStart"/>
       <w:r>
         <w:rPr>
           <w:b/>
           <w:u w:val="single"/>
-          <w:lang w:val="en-US"/>
-        </w:rPr>
-        <w:t>:</w:t>
-      </w:r>
-    </w:p>
-    <w:p>
-      <w:pPr>
+        </w:rPr>
+        <w:t>DataTable</w:t>
+      </w:r>
+      <w:proofErr w:type="spellEnd"/>
+      <w:r>
         <w:rPr>
           <w:b/>
           <w:u w:val="single"/>
         </w:rPr>
-      </w:pPr>
-      <w:r>
+        <w:t>:</w:t>
+      </w:r>
+    </w:p>
+    <w:p>
+      <w:pPr>
         <w:rPr>
           <w:b/>
           <w:u w:val="single"/>
         </w:rPr>
-        <w:t xml:space="preserve">XAMPP: </w:t>
-      </w:r>
-    </w:p>
-    <w:p>
-      <w:pPr>
+      </w:pPr>
+      <w:r>
         <w:rPr>
           <w:b/>
           <w:u w:val="single"/>
         </w:rPr>
-      </w:pPr>
-      <w:proofErr w:type="spellStart"/>
+        <w:t>PHP Mailer</w:t>
+      </w:r>
       <w:r>
         <w:rPr>
           <w:b/>
           <w:u w:val="single"/>
         </w:rPr>
-        <w:t>Notepad</w:t>
-      </w:r>
-      <w:proofErr w:type="spellEnd"/>
+        <w:t>:</w:t>
+      </w:r>
+    </w:p>
+    <w:p>
+      <w:proofErr w:type="spellStart"/>
       <w:r>
         <w:rPr>
           <w:b/>
           <w:u w:val="single"/>
         </w:rPr>
-        <w:t>++:</w:t>
-      </w:r>
-    </w:p>
-    <w:p>
-      <w:proofErr w:type="spellStart"/>
-      <w:r>
-        <w:rPr>
-          <w:u w:val="single"/>
-        </w:rPr>
-        <w:t>Flock</w:t>
+        <w:t>Summernote</w:t>
       </w:r>
       <w:proofErr w:type="spellEnd"/>
-      <w:r>
-        <w:rPr>
-          <w:u w:val="single"/>
-        </w:rPr>
-        <w:t>:</w:t>
-      </w:r>
-      <w:r>
-        <w:t xml:space="preserve"> en etapas tempranas del desarrollo… usamos esta herramienta para comunicarnos</w:t>
-      </w:r>
-    </w:p>
-    <w:p>
-      <w:proofErr w:type="spellStart"/>
-      <w:r>
-        <w:rPr>
-          <w:u w:val="single"/>
-        </w:rPr>
-        <w:t>WhatsApp</w:t>
-      </w:r>
-      <w:proofErr w:type="spellEnd"/>
-      <w:r>
-        <w:t xml:space="preserve">: desde el momento en que comenzó el proyecto… Grupo de </w:t>
-      </w:r>
-      <w:proofErr w:type="spellStart"/>
-      <w:r>
-        <w:t>whatsapp</w:t>
-      </w:r>
-      <w:proofErr w:type="spellEnd"/>
-      <w:r>
-        <w:t xml:space="preserve">. </w:t>
-      </w:r>
-      <w:proofErr w:type="spellStart"/>
-      <w:r>
-        <w:t>Videollamadas</w:t>
-      </w:r>
-      <w:proofErr w:type="spellEnd"/>
-      <w:r>
-        <w:t xml:space="preserve"> en pandemia</w:t>
-      </w:r>
-    </w:p>
-    <w:p>
-      <w:r>
-        <w:rPr>
-          <w:u w:val="single"/>
-        </w:rPr>
-        <w:t>Google Drive</w:t>
-      </w:r>
-      <w:r>
-        <w:rPr>
-          <w:u w:val="single"/>
-        </w:rPr>
-        <w:t>:</w:t>
-      </w:r>
-      <w:r>
-        <w:t xml:space="preserve"> documentos </w:t>
-      </w:r>
-      <w:r>
-        <w:sym w:font="Wingdings" w:char="F0E0"/>
-      </w:r>
-      <w:r>
-        <w:t xml:space="preserve"> del proyecto o de buenas prácticas</w:t>
-      </w:r>
-    </w:p>
-    <w:p/>
-    <w:p>
-      <w:pPr>
-        <w:pStyle w:val="PSI-Ttulo3"/>
-      </w:pPr>
-      <w:bookmarkStart w:id="25" w:name="_Toc53168167"/>
-      <w:r>
-        <w:t xml:space="preserve">Librerías y </w:t>
-      </w:r>
-      <w:proofErr w:type="spellStart"/>
-      <w:r>
-        <w:t>Frameworks</w:t>
-      </w:r>
-      <w:bookmarkEnd w:id="25"/>
-      <w:proofErr w:type="spellEnd"/>
-      <w:r>
-        <w:t xml:space="preserve"> </w:t>
-      </w:r>
-    </w:p>
-    <w:p>
-      <w:proofErr w:type="spellStart"/>
       <w:r>
         <w:rPr>
           <w:b/>
           <w:u w:val="single"/>
         </w:rPr>
-        <w:t>UARGFlow</w:t>
+        <w:t>:</w:t>
+      </w:r>
+      <w:r>
+        <w:t xml:space="preserve"> S</w:t>
+      </w:r>
+      <w:r>
+        <w:t>encillo editor WYSIWYG (</w:t>
+      </w:r>
+      <w:proofErr w:type="spellStart"/>
+      <w:r>
+        <w:rPr>
+          <w:i/>
+        </w:rPr>
+        <w:t>What</w:t>
       </w:r>
       <w:proofErr w:type="spellEnd"/>
+      <w:r>
+        <w:rPr>
+          <w:i/>
+        </w:rPr>
+        <w:t xml:space="preserve"> </w:t>
+      </w:r>
+      <w:proofErr w:type="spellStart"/>
+      <w:r>
+        <w:rPr>
+          <w:i/>
+        </w:rPr>
+        <w:t>You</w:t>
+      </w:r>
+      <w:proofErr w:type="spellEnd"/>
+      <w:r>
+        <w:rPr>
+          <w:i/>
+        </w:rPr>
+        <w:t xml:space="preserve"> </w:t>
+      </w:r>
+      <w:proofErr w:type="spellStart"/>
+      <w:r>
+        <w:rPr>
+          <w:i/>
+        </w:rPr>
+        <w:t>See</w:t>
+      </w:r>
+      <w:proofErr w:type="spellEnd"/>
+      <w:r>
+        <w:rPr>
+          <w:i/>
+        </w:rPr>
+        <w:t xml:space="preserve"> </w:t>
+      </w:r>
+      <w:proofErr w:type="spellStart"/>
+      <w:r>
+        <w:rPr>
+          <w:i/>
+        </w:rPr>
+        <w:t>Is</w:t>
+      </w:r>
+      <w:proofErr w:type="spellEnd"/>
+      <w:r>
+        <w:rPr>
+          <w:i/>
+        </w:rPr>
+        <w:t xml:space="preserve"> </w:t>
+      </w:r>
+      <w:proofErr w:type="spellStart"/>
+      <w:r>
+        <w:rPr>
+          <w:i/>
+        </w:rPr>
+        <w:t>What</w:t>
+      </w:r>
+      <w:proofErr w:type="spellEnd"/>
+      <w:r>
+        <w:rPr>
+          <w:i/>
+        </w:rPr>
+        <w:t xml:space="preserve"> </w:t>
+      </w:r>
+      <w:proofErr w:type="spellStart"/>
+      <w:r>
+        <w:rPr>
+          <w:i/>
+        </w:rPr>
+        <w:t>You</w:t>
+      </w:r>
+      <w:proofErr w:type="spellEnd"/>
+      <w:r>
+        <w:rPr>
+          <w:i/>
+        </w:rPr>
+        <w:t xml:space="preserve"> </w:t>
+      </w:r>
+      <w:proofErr w:type="spellStart"/>
+      <w:r>
+        <w:rPr>
+          <w:i/>
+        </w:rPr>
+        <w:t>Get</w:t>
+      </w:r>
+      <w:proofErr w:type="spellEnd"/>
+      <w:r>
+        <w:t>) que es utilizado en los formularios de programas</w:t>
+      </w:r>
+      <w:r>
+        <w:t>,</w:t>
+      </w:r>
+      <w:r>
+        <w:t xml:space="preserve"> ya que permite que el docente pueda aplicar formato al texto</w:t>
+      </w:r>
+      <w:r>
+        <w:t xml:space="preserve"> (como un editor de texto como Microsoft Word)</w:t>
+      </w:r>
+      <w:r>
+        <w:t>. Se han dejado habilitadas las modificaciones de fuente</w:t>
+      </w:r>
+      <w:r>
+        <w:t xml:space="preserve"> y el</w:t>
+      </w:r>
+      <w:r>
+        <w:t xml:space="preserve"> agregado de </w:t>
+      </w:r>
+      <w:r>
+        <w:t>viñetas.</w:t>
+      </w:r>
+    </w:p>
+    <w:p>
       <w:r>
         <w:rPr>
           <w:b/>
           <w:u w:val="single"/>
         </w:rPr>
-        <w:t>:</w:t>
-      </w:r>
+        <w:t xml:space="preserve">Open </w:t>
+      </w:r>
+      <w:proofErr w:type="spellStart"/>
       <w:r>
         <w:rPr>
           <w:b/>
           <w:u w:val="single"/>
         </w:rPr>
-        <w:t xml:space="preserve"> </w:t>
-      </w:r>
-      <w:r>
-        <w:t xml:space="preserve">es un </w:t>
-      </w:r>
-      <w:proofErr w:type="spellStart"/>
-      <w:r>
-        <w:t>framework</w:t>
+        <w:t>Iconic</w:t>
       </w:r>
       <w:proofErr w:type="spellEnd"/>
-      <w:r>
-        <w:t xml:space="preserve"> desarrollado por alumnos y docentes de la universidad que </w:t>
-      </w:r>
-      <w:r>
-        <w:t xml:space="preserve">incluye </w:t>
-      </w:r>
-      <w:r>
-        <w:t>el</w:t>
-      </w:r>
-      <w:r>
-        <w:t xml:space="preserve"> </w:t>
-      </w:r>
-      <w:proofErr w:type="spellStart"/>
-      <w:r>
-        <w:t>login</w:t>
-      </w:r>
-      <w:proofErr w:type="spellEnd"/>
-      <w:r>
-        <w:t xml:space="preserve"> al sistema</w:t>
-      </w:r>
-      <w:r>
-        <w:t xml:space="preserve"> por medio de </w:t>
-      </w:r>
-      <w:r>
-        <w:t xml:space="preserve">un </w:t>
-      </w:r>
-      <w:r>
-        <w:t>correo de Google</w:t>
-      </w:r>
-      <w:r>
-        <w:t xml:space="preserve"> y la gestión de usuarios, roles y permisos. Además, marca un estándar en cuanto al diseño de interfaces gráficas y en cuanto a la forma de codificar.</w:t>
-      </w:r>
-    </w:p>
-    <w:p>
-      <w:proofErr w:type="spellStart"/>
       <w:r>
         <w:rPr>
           <w:b/>
           <w:u w:val="single"/>
         </w:rPr>
-        <w:t>Bootstrap</w:t>
+        <w:t>:</w:t>
+      </w:r>
+      <w:r>
+        <w:t xml:space="preserve"> </w:t>
+      </w:r>
+      <w:r>
+        <w:t>C</w:t>
+      </w:r>
+      <w:r>
+        <w:t xml:space="preserve">onjunto de iconos de código abierto con 223 marcas en formatos SVG, </w:t>
+      </w:r>
+      <w:proofErr w:type="spellStart"/>
+      <w:r>
+        <w:t>webfont</w:t>
       </w:r>
       <w:proofErr w:type="spellEnd"/>
+      <w:r>
+        <w:t xml:space="preserve"> y </w:t>
+      </w:r>
+      <w:proofErr w:type="spellStart"/>
+      <w:r>
+        <w:t>raster</w:t>
+      </w:r>
+      <w:proofErr w:type="spellEnd"/>
+      <w:r>
+        <w:t>. Se caracteriza por ser muy liviano y muy sencillo de utilizar.</w:t>
+      </w:r>
+    </w:p>
+    <w:p>
       <w:r>
         <w:rPr>
           <w:b/>
           <w:u w:val="single"/>
         </w:rPr>
-        <w:t>:</w:t>
-      </w:r>
-      <w:r>
-        <w:t xml:space="preserve"> es un </w:t>
-      </w:r>
-      <w:proofErr w:type="spellStart"/>
-      <w:r>
-        <w:t>framework</w:t>
-      </w:r>
-      <w:proofErr w:type="spellEnd"/>
-      <w:r>
-        <w:t xml:space="preserve"> </w:t>
-      </w:r>
-      <w:proofErr w:type="spellStart"/>
-      <w:r>
-        <w:t>front-end</w:t>
-      </w:r>
-      <w:proofErr w:type="spellEnd"/>
-      <w:r>
-        <w:t xml:space="preserve"> gratuito para realizar un desarrollo web más rápido y fácil. Incluye plantillas de diseño basadas en HTML y CSS para tipografía, formularios, botones, tablas, navegación, modales, carruseles de imágenes y muchos otros, así como complementos de </w:t>
-      </w:r>
-      <w:proofErr w:type="spellStart"/>
-      <w:r>
-        <w:t>JavaScript</w:t>
-      </w:r>
-      <w:proofErr w:type="spellEnd"/>
-      <w:r>
-        <w:t xml:space="preserve"> opcionales. Además, brinda la capacidad de crear fácilmente diseños responsivos</w:t>
-      </w:r>
-      <w:r>
-        <w:t xml:space="preserve">. </w:t>
-      </w:r>
-    </w:p>
-    <w:p>
-      <w:pPr>
+        <w:t>TCPDF</w:t>
+      </w:r>
+      <w:r>
         <w:rPr>
           <w:b/>
           <w:u w:val="single"/>
         </w:rPr>
-      </w:pPr>
-    </w:p>
-    <w:p>
-      <w:pPr>
+        <w:t>:</w:t>
+      </w:r>
+      <w:r>
+        <w:t xml:space="preserve"> L</w:t>
+      </w:r>
+      <w:r>
+        <w:t xml:space="preserve">ibrería </w:t>
+      </w:r>
+      <w:r>
+        <w:t xml:space="preserve">Open </w:t>
+      </w:r>
+      <w:proofErr w:type="spellStart"/>
+      <w:r>
+        <w:t>Source</w:t>
+      </w:r>
+      <w:proofErr w:type="spellEnd"/>
+      <w:r>
+        <w:t xml:space="preserve"> PHP</w:t>
+      </w:r>
+      <w:r>
+        <w:t xml:space="preserve"> para le generación de archivos PDF. Es muy importante en este proyecto ya que la generación de programas en PDF a través de datos cargados por docentes en los formularios, respetando el formato definido por la universidad, es una de las funcionalidades más importantes y complejas del sistema.</w:t>
+      </w:r>
+    </w:p>
+    <w:p>
+      <w:proofErr w:type="spellStart"/>
+      <w:r>
         <w:rPr>
           <w:b/>
           <w:u w:val="single"/>
         </w:rPr>
-      </w:pPr>
-      <w:proofErr w:type="spellStart"/>
+        <w:t>Popper</w:t>
+      </w:r>
+      <w:proofErr w:type="spellEnd"/>
       <w:r>
         <w:rPr>
           <w:b/>
           <w:u w:val="single"/>
         </w:rPr>
-        <w:lastRenderedPageBreak/>
-        <w:t>JQuery</w:t>
-      </w:r>
-      <w:proofErr w:type="spellEnd"/>
+        <w:t xml:space="preserve"> JS:</w:t>
+      </w:r>
       <w:r>
         <w:rPr>
           <w:b/>
           <w:u w:val="single"/>
         </w:rPr>
-        <w:t>:</w:t>
-      </w:r>
-    </w:p>
-    <w:p>
-      <w:pPr>
+        <w:t xml:space="preserve"> </w:t>
+      </w:r>
+      <w:r>
+        <w:t>L</w:t>
+      </w:r>
+      <w:r>
+        <w:t xml:space="preserve">ibrería </w:t>
+      </w:r>
+      <w:proofErr w:type="spellStart"/>
+      <w:r>
+        <w:t>JavaScript</w:t>
+      </w:r>
+      <w:proofErr w:type="spellEnd"/>
+      <w:r>
+        <w:t xml:space="preserve"> auxiliar utilizada para algunas mejoras visuales realizadas en el sistema. Por ejemplo, se utiliza en un elemento llamado modal que permite que la interacción con el sistema sea más fluida.</w:t>
+      </w:r>
+    </w:p>
+    <w:p>
+      <w:proofErr w:type="spellStart"/>
+      <w:r>
         <w:rPr>
           <w:b/>
           <w:u w:val="single"/>
-          <w:lang w:val="en-US"/>
-        </w:rPr>
-      </w:pPr>
+        </w:rPr>
+        <w:t>Ionic</w:t>
+      </w:r>
+      <w:proofErr w:type="spellEnd"/>
       <w:r>
         <w:rPr>
           <w:b/>
           <w:u w:val="single"/>
-          <w:lang w:val="en-US"/>
-        </w:rPr>
-        <w:t>Bootstrap Table</w:t>
-      </w:r>
-      <w:r>
-        <w:rPr>
-          <w:b/>
-          <w:u w:val="single"/>
-          <w:lang w:val="en-US"/>
         </w:rPr>
         <w:t>:</w:t>
       </w:r>
-    </w:p>
-    <w:p>
-      <w:pPr>
-        <w:rPr>
-          <w:b/>
-          <w:u w:val="single"/>
-          <w:lang w:val="en-US"/>
-        </w:rPr>
-      </w:pPr>
-      <w:r>
-        <w:rPr>
-          <w:b/>
-          <w:u w:val="single"/>
-          <w:lang w:val="en-US"/>
-        </w:rPr>
-        <w:t>Bootstrap Select</w:t>
-      </w:r>
-      <w:r>
-        <w:rPr>
-          <w:b/>
-          <w:u w:val="single"/>
-          <w:lang w:val="en-US"/>
-        </w:rPr>
-        <w:t>:</w:t>
-      </w:r>
-    </w:p>
-    <w:p>
-      <w:pPr>
-        <w:rPr>
-          <w:b/>
-          <w:u w:val="single"/>
-          <w:lang w:val="en-US"/>
-        </w:rPr>
-      </w:pPr>
-      <w:proofErr w:type="spellStart"/>
-      <w:r>
-        <w:rPr>
-          <w:b/>
-          <w:u w:val="single"/>
-          <w:lang w:val="en-US"/>
-        </w:rPr>
-        <w:t>BootBox</w:t>
-      </w:r>
-      <w:proofErr w:type="spellEnd"/>
-      <w:r>
-        <w:rPr>
-          <w:b/>
-          <w:u w:val="single"/>
-          <w:lang w:val="en-US"/>
-        </w:rPr>
-        <w:t>:</w:t>
-      </w:r>
-    </w:p>
-    <w:p>
-      <w:pPr>
-        <w:rPr>
-          <w:b/>
-          <w:u w:val="single"/>
-        </w:rPr>
-      </w:pPr>
-      <w:proofErr w:type="spellStart"/>
-      <w:r>
-        <w:rPr>
-          <w:b/>
-          <w:u w:val="single"/>
-        </w:rPr>
-        <w:t>DataTable</w:t>
-      </w:r>
-      <w:proofErr w:type="spellEnd"/>
-      <w:r>
-        <w:rPr>
-          <w:b/>
-          <w:u w:val="single"/>
-        </w:rPr>
-        <w:t>:</w:t>
-      </w:r>
-    </w:p>
-    <w:p>
-      <w:pPr>
-        <w:rPr>
-          <w:b/>
-          <w:u w:val="single"/>
-        </w:rPr>
-      </w:pPr>
-      <w:r>
-        <w:rPr>
-          <w:b/>
-          <w:u w:val="single"/>
-        </w:rPr>
-        <w:t>PHP Mailer</w:t>
-      </w:r>
-      <w:r>
-        <w:rPr>
-          <w:b/>
-          <w:u w:val="single"/>
-        </w:rPr>
-        <w:t>:</w:t>
-      </w:r>
-    </w:p>
-    <w:p>
-      <w:proofErr w:type="spellStart"/>
-      <w:r>
-        <w:rPr>
-          <w:b/>
-          <w:u w:val="single"/>
-        </w:rPr>
-        <w:t>Summernote</w:t>
-      </w:r>
-      <w:proofErr w:type="spellEnd"/>
-      <w:r>
-        <w:rPr>
-          <w:b/>
-          <w:u w:val="single"/>
-        </w:rPr>
-        <w:t>:</w:t>
-      </w:r>
-      <w:r>
-        <w:t xml:space="preserve"> sencillo editor WYSIWYG (</w:t>
-      </w:r>
-      <w:proofErr w:type="spellStart"/>
-      <w:r>
-        <w:rPr>
-          <w:i/>
-        </w:rPr>
-        <w:t>What</w:t>
-      </w:r>
-      <w:proofErr w:type="spellEnd"/>
-      <w:r>
-        <w:rPr>
-          <w:i/>
-        </w:rPr>
-        <w:t xml:space="preserve"> </w:t>
-      </w:r>
-      <w:proofErr w:type="spellStart"/>
-      <w:r>
-        <w:rPr>
-          <w:i/>
-        </w:rPr>
-        <w:t>You</w:t>
-      </w:r>
-      <w:proofErr w:type="spellEnd"/>
-      <w:r>
-        <w:rPr>
-          <w:i/>
-        </w:rPr>
-        <w:t xml:space="preserve"> </w:t>
-      </w:r>
-      <w:proofErr w:type="spellStart"/>
-      <w:r>
-        <w:rPr>
-          <w:i/>
-        </w:rPr>
-        <w:t>See</w:t>
-      </w:r>
-      <w:proofErr w:type="spellEnd"/>
-      <w:r>
-        <w:rPr>
-          <w:i/>
-        </w:rPr>
-        <w:t xml:space="preserve"> </w:t>
-      </w:r>
-      <w:proofErr w:type="spellStart"/>
-      <w:r>
-        <w:rPr>
-          <w:i/>
-        </w:rPr>
-        <w:t>Is</w:t>
-      </w:r>
-      <w:proofErr w:type="spellEnd"/>
-      <w:r>
-        <w:rPr>
-          <w:i/>
-        </w:rPr>
-        <w:t xml:space="preserve"> </w:t>
-      </w:r>
-      <w:proofErr w:type="spellStart"/>
-      <w:r>
-        <w:rPr>
-          <w:i/>
-        </w:rPr>
-        <w:t>What</w:t>
-      </w:r>
-      <w:proofErr w:type="spellEnd"/>
-      <w:r>
-        <w:rPr>
-          <w:i/>
-        </w:rPr>
-        <w:t xml:space="preserve"> </w:t>
-      </w:r>
-      <w:proofErr w:type="spellStart"/>
-      <w:r>
-        <w:rPr>
-          <w:i/>
-        </w:rPr>
-        <w:t>You</w:t>
-      </w:r>
-      <w:proofErr w:type="spellEnd"/>
-      <w:r>
-        <w:rPr>
-          <w:i/>
-        </w:rPr>
-        <w:t xml:space="preserve"> </w:t>
-      </w:r>
-      <w:proofErr w:type="spellStart"/>
-      <w:r>
-        <w:rPr>
-          <w:i/>
-        </w:rPr>
-        <w:t>Get</w:t>
-      </w:r>
-      <w:proofErr w:type="spellEnd"/>
-      <w:r>
-        <w:t>) que es utilizado en los formularios de programas</w:t>
-      </w:r>
-      <w:r>
-        <w:t>,</w:t>
-      </w:r>
-      <w:r>
-        <w:t xml:space="preserve"> ya que permite que el docente pueda aplicar formato al texto</w:t>
-      </w:r>
-      <w:r>
-        <w:t xml:space="preserve"> (como un editor de texto como Microsoft Word)</w:t>
-      </w:r>
-      <w:r>
-        <w:t>. Se han dejado habilitadas las modificaciones de fuente</w:t>
-      </w:r>
-      <w:r>
-        <w:t xml:space="preserve"> y el</w:t>
-      </w:r>
-      <w:r>
-        <w:t xml:space="preserve"> agregado de </w:t>
-      </w:r>
-      <w:r>
-        <w:t>viñetas.</w:t>
-      </w:r>
-    </w:p>
-    <w:p>
-      <w:r>
-        <w:rPr>
-          <w:b/>
-          <w:u w:val="single"/>
-        </w:rPr>
-        <w:t xml:space="preserve">Open </w:t>
-      </w:r>
-      <w:proofErr w:type="spellStart"/>
-      <w:r>
-        <w:rPr>
-          <w:b/>
-          <w:u w:val="single"/>
-        </w:rPr>
-        <w:t>Iconic</w:t>
-      </w:r>
-      <w:proofErr w:type="spellEnd"/>
-      <w:r>
-        <w:rPr>
-          <w:b/>
-          <w:u w:val="single"/>
-        </w:rPr>
-        <w:t>:</w:t>
-      </w:r>
-      <w:r>
-        <w:t xml:space="preserve"> </w:t>
-      </w:r>
-      <w:r>
-        <w:t xml:space="preserve">conjunto de iconos de código abierto con 223 marcas en formatos SVG, </w:t>
-      </w:r>
-      <w:proofErr w:type="spellStart"/>
-      <w:r>
-        <w:t>webfont</w:t>
-      </w:r>
-      <w:proofErr w:type="spellEnd"/>
-      <w:r>
-        <w:t xml:space="preserve"> y </w:t>
-      </w:r>
-      <w:proofErr w:type="spellStart"/>
-      <w:r>
-        <w:t>raster</w:t>
-      </w:r>
-      <w:proofErr w:type="spellEnd"/>
-      <w:r>
-        <w:t>. Se caracteriza por ser muy liviano y muy sencillo de utilizar.</w:t>
-      </w:r>
-    </w:p>
-    <w:p>
-      <w:r>
-        <w:rPr>
-          <w:b/>
-          <w:u w:val="single"/>
-        </w:rPr>
-        <w:t>TCPDF</w:t>
-      </w:r>
-      <w:r>
-        <w:rPr>
-          <w:b/>
-          <w:u w:val="single"/>
-        </w:rPr>
-        <w:t>:</w:t>
-      </w:r>
-      <w:r>
-        <w:t xml:space="preserve"> librería </w:t>
-      </w:r>
-      <w:r>
-        <w:t xml:space="preserve">Open </w:t>
-      </w:r>
-      <w:proofErr w:type="spellStart"/>
-      <w:r>
-        <w:t>Source</w:t>
-      </w:r>
-      <w:proofErr w:type="spellEnd"/>
-      <w:r>
-        <w:t xml:space="preserve"> PHP</w:t>
-      </w:r>
-      <w:r>
-        <w:t xml:space="preserve"> para le generación de archivos PDF. Es muy importante en este proyecto ya que la generación de programas en PDF a través de datos cargados por docentes en los formularios, respetando el formato definido por la universidad, es una de las funcionalidades más importantes y complejas del sistema.</w:t>
-      </w:r>
-    </w:p>
-    <w:p>
-      <w:proofErr w:type="spellStart"/>
-      <w:r>
-        <w:rPr>
-          <w:b/>
-          <w:u w:val="single"/>
-        </w:rPr>
-        <w:t>Popper</w:t>
-      </w:r>
-      <w:proofErr w:type="spellEnd"/>
-      <w:r>
-        <w:rPr>
-          <w:b/>
-          <w:u w:val="single"/>
-        </w:rPr>
-        <w:t xml:space="preserve"> JS:</w:t>
-      </w:r>
-      <w:r>
-        <w:rPr>
-          <w:b/>
-          <w:u w:val="single"/>
-        </w:rPr>
-        <w:t xml:space="preserve"> </w:t>
-      </w:r>
-      <w:r>
-        <w:t xml:space="preserve">librería </w:t>
-      </w:r>
-      <w:proofErr w:type="spellStart"/>
-      <w:r>
-        <w:t>JavaScript</w:t>
-      </w:r>
-      <w:proofErr w:type="spellEnd"/>
-      <w:r>
-        <w:t xml:space="preserve"> auxiliar utilizada para algunas mejoras visuales realizadas en el sistema. Por ejemplo, se utiliza en un elemento llamado modal que permite que la interacción con el sistema sea más fluida.</w:t>
-      </w:r>
-    </w:p>
-    <w:p>
-      <w:proofErr w:type="spellStart"/>
-      <w:r>
-        <w:rPr>
-          <w:b/>
-          <w:u w:val="single"/>
-        </w:rPr>
-        <w:t>Ionic</w:t>
-      </w:r>
-      <w:proofErr w:type="spellEnd"/>
-      <w:r>
-        <w:rPr>
-          <w:b/>
-          <w:u w:val="single"/>
-        </w:rPr>
-        <w:t>:</w:t>
-      </w:r>
-      <w:r>
-        <w:t xml:space="preserve"> en su web oficial se describen como la plataforma de desarrollo de aplicaciones móviles para desarrolladores web. E</w:t>
+      <w:r>
+        <w:t xml:space="preserve"> E</w:t>
+      </w:r>
+      <w:r>
+        <w:t>n su web oficial se describen como la plataforma de desarrollo de aplicaciones móviles para desarrolladores web. E</w:t>
       </w:r>
       <w:r>
         <w:t xml:space="preserve">s un </w:t>
@@ -6039,7 +6479,7 @@
           <w:lang w:val="es-ES"/>
         </w:rPr>
       </w:pPr>
-      <w:bookmarkStart w:id="26" w:name="_Toc53168168"/>
+      <w:bookmarkStart w:id="26" w:name="_Toc53247733"/>
       <w:r>
         <w:rPr>
           <w:lang w:val="es-ES"/>
@@ -6065,7 +6505,7 @@
       <w:pPr>
         <w:pStyle w:val="PSI-Ttulo2"/>
       </w:pPr>
-      <w:bookmarkStart w:id="27" w:name="_Toc53168169"/>
+      <w:bookmarkStart w:id="27" w:name="_Toc53247734"/>
       <w:r>
         <w:t>Inicio</w:t>
       </w:r>
@@ -6080,24 +6520,24 @@
       <w:pPr>
         <w:pStyle w:val="PSI-Ttulo2"/>
       </w:pPr>
-      <w:bookmarkStart w:id="28" w:name="_Toc53168170"/>
+      <w:bookmarkStart w:id="28" w:name="_Toc53247735"/>
+      <w:r>
+        <w:t>Elaboración</w:t>
+      </w:r>
+      <w:bookmarkEnd w:id="28"/>
+    </w:p>
+    <w:p>
+      <w:r>
+        <w:t>Resumen Iteraciones etapa Elaboración</w:t>
+      </w:r>
+    </w:p>
+    <w:p>
+      <w:pPr>
+        <w:pStyle w:val="PSI-Ttulo2"/>
+      </w:pPr>
+      <w:bookmarkStart w:id="29" w:name="_Toc53247736"/>
       <w:r>
         <w:lastRenderedPageBreak/>
-        <w:t>Elaboración</w:t>
-      </w:r>
-      <w:bookmarkEnd w:id="28"/>
-    </w:p>
-    <w:p>
-      <w:r>
-        <w:t>Resumen Iteraciones etapa Elaboración</w:t>
-      </w:r>
-    </w:p>
-    <w:p>
-      <w:pPr>
-        <w:pStyle w:val="PSI-Ttulo2"/>
-      </w:pPr>
-      <w:bookmarkStart w:id="29" w:name="_Toc53168171"/>
-      <w:r>
         <w:t>Construcción</w:t>
       </w:r>
       <w:bookmarkEnd w:id="29"/>
@@ -6112,7 +6552,7 @@
         <w:pStyle w:val="PSI-Ttulo2"/>
         <w:ind w:left="0" w:firstLine="0"/>
       </w:pPr>
-      <w:bookmarkStart w:id="30" w:name="_Toc53168172"/>
+      <w:bookmarkStart w:id="30" w:name="_Toc53247737"/>
       <w:r>
         <w:t>Transición</w:t>
       </w:r>
@@ -6135,7 +6575,7 @@
           <w:lang w:val="es-ES"/>
         </w:rPr>
       </w:pPr>
-      <w:bookmarkStart w:id="31" w:name="_Toc53168173"/>
+      <w:bookmarkStart w:id="31" w:name="_Toc53247738"/>
       <w:r>
         <w:rPr>
           <w:lang w:val="es-ES"/>
@@ -6149,7 +6589,7 @@
       <w:pPr>
         <w:pStyle w:val="PSI-Ttulo2"/>
       </w:pPr>
-      <w:bookmarkStart w:id="32" w:name="_Toc53168174"/>
+      <w:bookmarkStart w:id="32" w:name="_Toc53247739"/>
       <w:r>
         <w:t xml:space="preserve">Experiencia </w:t>
       </w:r>
@@ -6170,7 +6610,7 @@
       <w:pPr>
         <w:pStyle w:val="PSI-Ttulo3"/>
       </w:pPr>
-      <w:bookmarkStart w:id="33" w:name="_Toc53168175"/>
+      <w:bookmarkStart w:id="33" w:name="_Toc53247740"/>
       <w:r>
         <w:t>Fabricio González</w:t>
       </w:r>
@@ -6180,7 +6620,7 @@
       <w:pPr>
         <w:pStyle w:val="PSI-Ttulo3"/>
       </w:pPr>
-      <w:bookmarkStart w:id="34" w:name="_Toc53168176"/>
+      <w:bookmarkStart w:id="34" w:name="_Toc53247741"/>
       <w:r>
         <w:t>Francisco Estrada</w:t>
       </w:r>
@@ -6195,7 +6635,7 @@
       <w:pPr>
         <w:pStyle w:val="PSI-Ttulo3"/>
       </w:pPr>
-      <w:bookmarkStart w:id="35" w:name="_Toc53168177"/>
+      <w:bookmarkStart w:id="35" w:name="_Toc53247742"/>
       <w:r>
         <w:t>Nicolás Sartini</w:t>
       </w:r>
@@ -6450,7 +6890,7 @@
       <w:pPr>
         <w:pStyle w:val="PSI-Ttulo2"/>
       </w:pPr>
-      <w:bookmarkStart w:id="36" w:name="_Toc53168178"/>
+      <w:bookmarkStart w:id="36" w:name="_Toc53247743"/>
       <w:r>
         <w:t>Experiencia grupal</w:t>
       </w:r>
@@ -6662,7 +7102,7 @@
             <w:rFonts w:asciiTheme="majorHAnsi" w:hAnsiTheme="majorHAnsi" w:cstheme="majorHAnsi"/>
             <w:noProof/>
           </w:rPr>
-          <w:t>16</w:t>
+          <w:t>17</w:t>
         </w:r>
         <w:r>
           <w:rPr>
@@ -10544,7 +10984,7 @@
 </file>
 
 <file path=customXml/itemProps2.xml><?xml version="1.0" encoding="utf-8"?>
-<ds:datastoreItem xmlns:ds="http://schemas.openxmlformats.org/officeDocument/2006/customXml" ds:itemID="{B0F94BE2-5FF4-4340-98F5-FCD2385350D7}">
+<ds:datastoreItem xmlns:ds="http://schemas.openxmlformats.org/officeDocument/2006/customXml" ds:itemID="{A9083A5E-DE10-4274-A825-39FA91A998E7}">
   <ds:schemaRefs>
     <ds:schemaRef ds:uri="http://schemas.openxmlformats.org/officeDocument/2006/bibliography"/>
   </ds:schemaRefs>

</xml_diff>

<commit_message>
Actualización Memoria del proyecto
</commit_message>
<xml_diff>
--- a/Manuales y Memoria/Memoria del Proyecto.docx
+++ b/Manuales y Memoria/Memoria del Proyecto.docx
@@ -109,6 +109,7 @@
             <w:dataBinding w:prefixMappings="xmlns:ns0='http://schemas.openxmlformats.org/package/2006/metadata/core-properties' xmlns:ns1='http://purl.org/dc/elements/1.1/'" w:xpath="/ns0:coreProperties[1]/ns1:title[1]" w:storeItemID="{6C3C8BC8-F283-45AE-878A-BAB7291924A1}"/>
             <w:text/>
           </w:sdtPr>
+          <w:sdtEndPr/>
           <w:sdtContent>
             <w:p>
               <w:pPr>
@@ -143,6 +144,7 @@
             <w:dataBinding w:prefixMappings="xmlns:ns0='http://schemas.openxmlformats.org/package/2006/metadata/core-properties' xmlns:ns1='http://purl.org/dc/elements/1.1/'" w:xpath="/ns0:coreProperties[1]/ns1:subject[1]" w:storeItemID="{6C3C8BC8-F283-45AE-878A-BAB7291924A1}"/>
             <w:text/>
           </w:sdtPr>
+          <w:sdtEndPr/>
           <w:sdtContent>
             <w:p>
               <w:pPr>
@@ -194,6 +196,7 @@
             <w:dataBinding w:prefixMappings="xmlns:ns0='http://schemas.openxmlformats.org/officeDocument/2006/extended-properties' " w:xpath="/ns0:Properties[1]/ns0:Company[1]" w:storeItemID="{6668398D-A668-4E3E-A5EB-62B293D839F1}"/>
             <w:text/>
           </w:sdtPr>
+          <w:sdtEndPr/>
           <w:sdtContent>
             <w:p>
               <w:pPr>
@@ -228,6 +231,7 @@
             <w:dataBinding w:prefixMappings="xmlns:ns0='http://schemas.openxmlformats.org/package/2006/metadata/core-properties' xmlns:ns1='http://purl.org/dc/elements/1.1/'" w:xpath="/ns0:coreProperties[1]/ns1:creator[1]" w:storeItemID="{6C3C8BC8-F283-45AE-878A-BAB7291924A1}"/>
             <w:text/>
           </w:sdtPr>
+          <w:sdtEndPr/>
           <w:sdtContent>
             <w:p>
               <w:pPr>
@@ -500,6 +504,7 @@
           <w:docPartUnique/>
         </w:docPartObj>
       </w:sdtPr>
+      <w:sdtEndPr/>
       <w:sdtContent>
         <w:p>
           <w:pPr>
@@ -2796,6 +2801,7 @@
         <w:dataBinding w:prefixMappings="xmlns:ns0='http://purl.org/dc/elements/1.1/' xmlns:ns1='http://schemas.openxmlformats.org/package/2006/metadata/core-properties' " w:xpath="/ns1:coreProperties[1]/ns0:title[1]" w:storeItemID="{6C3C8BC8-F283-45AE-878A-BAB7291924A1}"/>
         <w:text/>
       </w:sdtPr>
+      <w:sdtEndPr/>
       <w:sdtContent>
         <w:p>
           <w:pPr>
@@ -2860,147 +2866,22 @@
       <w:r>
         <w:t xml:space="preserve">ercer año de la carrera Analista de Sistemas/Licenciatura en </w:t>
       </w:r>
-      <w:proofErr w:type="gramStart"/>
-      <w:r>
-        <w:t xml:space="preserve">Sistemas </w:t>
-      </w:r>
-      <w:r>
-        <w:t>.</w:t>
-      </w:r>
-      <w:proofErr w:type="gramEnd"/>
+      <w:r>
+        <w:t>Sistemas.</w:t>
+      </w:r>
       <w:r>
         <w:t xml:space="preserve"> </w:t>
       </w:r>
     </w:p>
     <w:p>
       <w:r>
-        <w:t xml:space="preserve">Para esto se destacarán los acontecimientos más significativos, abarcando entre ellos: </w:t>
-      </w:r>
-    </w:p>
-    <w:p>
-      <w:pPr>
-        <w:pStyle w:val="Prrafodelista"/>
-        <w:numPr>
-          <w:ilvl w:val="0"/>
-          <w:numId w:val="18"/>
-        </w:numPr>
-      </w:pPr>
-      <w:r>
-        <w:t>Objetivo</w:t>
-      </w:r>
-      <w:r>
-        <w:t>s</w:t>
-      </w:r>
-      <w:r>
-        <w:t xml:space="preserve"> del Proyecto.</w:t>
-      </w:r>
-    </w:p>
-    <w:p>
-      <w:pPr>
-        <w:pStyle w:val="Prrafodelista"/>
-        <w:numPr>
-          <w:ilvl w:val="0"/>
-          <w:numId w:val="18"/>
-        </w:numPr>
-      </w:pPr>
-      <w:r>
-        <w:t>Proceso de Desarrollo (Sistema Web y Aplicación Móvil).</w:t>
-      </w:r>
-    </w:p>
-    <w:p>
-      <w:pPr>
-        <w:pStyle w:val="Prrafodelista"/>
-        <w:numPr>
-          <w:ilvl w:val="0"/>
-          <w:numId w:val="18"/>
-        </w:numPr>
-      </w:pPr>
-      <w:r>
-        <w:t>Comunicación (</w:t>
-      </w:r>
-      <w:r>
-        <w:t>interna</w:t>
-      </w:r>
-      <w:r>
-        <w:t xml:space="preserve">, </w:t>
-      </w:r>
-      <w:r>
-        <w:t>con el e</w:t>
-      </w:r>
-      <w:r>
-        <w:t xml:space="preserve">quipo </w:t>
-      </w:r>
-      <w:r>
-        <w:t>d</w:t>
-      </w:r>
-      <w:r>
-        <w:t>ocente,</w:t>
-      </w:r>
-      <w:r>
-        <w:t xml:space="preserve"> con el c</w:t>
-      </w:r>
-      <w:r>
-        <w:t>liente).</w:t>
-      </w:r>
-    </w:p>
-    <w:p>
-      <w:pPr>
-        <w:pStyle w:val="Prrafodelista"/>
-        <w:numPr>
-          <w:ilvl w:val="0"/>
-          <w:numId w:val="18"/>
-        </w:numPr>
-      </w:pPr>
-      <w:r>
-        <w:t>Estimaciones.</w:t>
-      </w:r>
-    </w:p>
-    <w:p>
-      <w:pPr>
-        <w:pStyle w:val="Prrafodelista"/>
-        <w:numPr>
-          <w:ilvl w:val="0"/>
-          <w:numId w:val="18"/>
-        </w:numPr>
-      </w:pPr>
-      <w:r>
-        <w:t>Gestión de Riesgos.</w:t>
-      </w:r>
-    </w:p>
-    <w:p>
-      <w:pPr>
-        <w:pStyle w:val="Prrafodelista"/>
-        <w:numPr>
-          <w:ilvl w:val="0"/>
-          <w:numId w:val="18"/>
-        </w:numPr>
-      </w:pPr>
-      <w:r>
-        <w:t>Tecnologías utilizadas (Hardware y Software).</w:t>
-      </w:r>
-    </w:p>
-    <w:p>
-      <w:pPr>
-        <w:pStyle w:val="Prrafodelista"/>
-        <w:numPr>
-          <w:ilvl w:val="0"/>
-          <w:numId w:val="18"/>
-        </w:numPr>
-      </w:pPr>
-      <w:r>
-        <w:t>Resumen de iteraciones.</w:t>
-      </w:r>
-    </w:p>
-    <w:p>
-      <w:pPr>
-        <w:pStyle w:val="Prrafodelista"/>
-        <w:numPr>
-          <w:ilvl w:val="0"/>
-          <w:numId w:val="18"/>
-        </w:numPr>
-      </w:pPr>
-      <w:r>
-        <w:t>Conclusión (opinión personal de cada integrante y grupal).</w:t>
+        <w:t xml:space="preserve">Para </w:t>
+      </w:r>
+      <w:r>
+        <w:t>ello, se describirá de manera global el proyecto</w:t>
+      </w:r>
+      <w:r>
+        <w:t xml:space="preserve"> y, más adelante, se irá comentando en detalle cómo fue el proceso de desarrollo, las experiencias vividas por los miembros del equipo, las problemáticas encontradas y como fueron resueltas, algunos hitos ocurridos y los conocimientos adquiridos.</w:t>
       </w:r>
     </w:p>
     <w:p>
@@ -3185,6 +3066,7 @@
       </w:pPr>
       <w:bookmarkStart w:id="5" w:name="_Toc53600925"/>
       <w:r>
+        <w:lastRenderedPageBreak/>
         <w:t>Problemas encontrados</w:t>
       </w:r>
       <w:bookmarkEnd w:id="5"/>
@@ -3365,245 +3247,230 @@
         <w:t>í</w:t>
       </w:r>
       <w:r>
-        <w:t xml:space="preserve"> en adelante para que no </w:t>
-      </w:r>
+        <w:t xml:space="preserve"> en adelante para que no se vea interrumpido y afectado el desarrollo del sistema, que si bien es de gran utilidad práctica en la unidad académica, no deja de ser un proyecto de asignatura.</w:t>
+      </w:r>
+    </w:p>
+    <w:p>
+      <w:r>
+        <w:t>Desde ese momento, nuestro cliente fijo pasó a ser el equipo de cátedra y siempre recurrimos a ellos ante dudas y percances.</w:t>
+      </w:r>
+    </w:p>
+    <w:p/>
+    <w:p>
+      <w:pPr>
+        <w:pStyle w:val="PSI-Ttulo3"/>
+      </w:pPr>
+      <w:bookmarkStart w:id="10" w:name="_Toc53600930"/>
+      <w:r>
+        <w:t>Contacto por correo electrónico por nuestro sistema</w:t>
+      </w:r>
+      <w:bookmarkEnd w:id="10"/>
+      <w:r>
+        <w:t xml:space="preserve"> </w:t>
+      </w:r>
+    </w:p>
+    <w:p>
+      <w:pPr>
+        <w:pStyle w:val="PSI-Normal"/>
+      </w:pPr>
+      <w:r>
+        <w:t xml:space="preserve">Un dato curioso a destacar, es </w:t>
+      </w:r>
+      <w:r>
+        <w:t>que,</w:t>
+      </w:r>
+      <w:r>
+        <w:t xml:space="preserve"> a principios de este año</w:t>
+      </w:r>
+      <w:r>
+        <w:t>, más precisamente el 30/04/2020</w:t>
+      </w:r>
+      <w:r>
+        <w:t xml:space="preserve"> una persona se contactó con nosotros</w:t>
+      </w:r>
+      <w:r>
+        <w:t xml:space="preserve"> mediante correo electrónico</w:t>
+      </w:r>
+      <w:r>
+        <w:t xml:space="preserve"> </w:t>
+      </w:r>
+      <w:r>
+        <w:t>por la aplicación móvil. El mismo nos comentaba que la aplicación que habíamos desarrollado se ajustaba a sus necesidades, en cuanto a las funciones de la misma y que por falta de tiempos la necesitaban tener lista para el siguiente mes.</w:t>
+      </w:r>
+    </w:p>
+    <w:p>
+      <w:pPr>
+        <w:pStyle w:val="PSI-Normal"/>
+      </w:pPr>
+      <w:r>
+        <w:t>Recibió respuesta por parte nuestra, pero desde entonces no se ha contactado más al respecto.</w:t>
+      </w:r>
+    </w:p>
+    <w:p>
+      <w:pPr>
+        <w:pStyle w:val="PSI-Normal"/>
+      </w:pPr>
+      <w:r>
+        <w:t xml:space="preserve">Esto resultó ser un motivo adicional para nosotros, ante la solicitud </w:t>
+      </w:r>
+      <w:r>
+        <w:t xml:space="preserve">e interés </w:t>
+      </w:r>
+      <w:r>
+        <w:t>de personas externas al ámbito universitario</w:t>
+      </w:r>
+      <w:r>
+        <w:t xml:space="preserve"> sobre nuestra aplicación</w:t>
+      </w:r>
+      <w:r>
+        <w:t>.</w:t>
+      </w:r>
+    </w:p>
+    <w:p>
+      <w:pPr>
+        <w:pStyle w:val="PSI-Normal"/>
+      </w:pPr>
+      <w:r>
+        <w:t xml:space="preserve">  </w:t>
+      </w:r>
+    </w:p>
+    <w:p>
+      <w:pPr>
+        <w:pStyle w:val="PSI-Ttulo3"/>
+      </w:pPr>
+      <w:bookmarkStart w:id="11" w:name="_Toc53600931"/>
+      <w:r>
+        <w:t>Funcionamiento completo del sistema web</w:t>
+      </w:r>
+      <w:bookmarkEnd w:id="11"/>
+    </w:p>
+    <w:p>
+      <w:r>
+        <w:t>//Se podría agregar algún apartado sobre el sistema en si donde digamos algunas ventajas o “</w:t>
+      </w:r>
+      <w:proofErr w:type="spellStart"/>
+      <w:r>
+        <w:t>features</w:t>
+      </w:r>
+      <w:proofErr w:type="spellEnd"/>
+      <w:r>
+        <w:t xml:space="preserve">” que lo hagan destacarse (sistema responsivo, PDF </w:t>
+      </w:r>
+      <w:r>
+        <w:rPr>
+          <w:b/>
+        </w:rPr>
+        <w:t>siempre</w:t>
+      </w:r>
+      <w:r>
+        <w:t xml:space="preserve"> con el formato correcto, facilidad de carga de datos, control sobre las notificaciones enviadas, </w:t>
+      </w:r>
+      <w:proofErr w:type="spellStart"/>
+      <w:r>
+        <w:t>etc</w:t>
+      </w:r>
+      <w:proofErr w:type="spellEnd"/>
+      <w:r>
+        <w:t>)</w:t>
+      </w:r>
+      <w:r>
+        <w:br/>
+      </w:r>
+    </w:p>
+    <w:p/>
+    <w:p>
+      <w:pPr>
+        <w:pStyle w:val="PSI-Ttulo2"/>
+      </w:pPr>
+      <w:bookmarkStart w:id="12" w:name="_Toc53600932"/>
+      <w:r>
+        <w:t>Sobre la Aplicación Móvil</w:t>
+      </w:r>
+      <w:bookmarkEnd w:id="12"/>
+    </w:p>
+    <w:p>
+      <w:r>
+        <w:t>El proceso de desarrollo de la aplicación móvil con IONIC fue algo muy especial en el desarrollo del sistema VASPA.</w:t>
+      </w:r>
+    </w:p>
+    <w:p>
+      <w:r>
+        <w:t>Este proceso comienza en la cursada de la asignatura Laboratorio de Desarrollo de Software, cuando el equipo docente define que es un requisito para la regularización de la asignatura tener XXXXXXXXXXXXXXXXX (</w:t>
+      </w:r>
+      <w:r>
+        <w:rPr>
+          <w:b/>
+        </w:rPr>
+        <w:t xml:space="preserve">MODIFICAR CON </w:t>
+      </w:r>
+      <w:proofErr w:type="spellStart"/>
+      <w:r>
+        <w:rPr>
+          <w:b/>
+        </w:rPr>
+        <w:t>N°</w:t>
+      </w:r>
+      <w:proofErr w:type="spellEnd"/>
+      <w:r>
+        <w:rPr>
+          <w:b/>
+        </w:rPr>
+        <w:t xml:space="preserve"> correcto</w:t>
+      </w:r>
+      <w:r>
+        <w:t>) CU funcionando en la aplicación móvil.</w:t>
+      </w:r>
+    </w:p>
+    <w:p>
+      <w:r>
+        <w:t>Este desarrollo no fue sencillo. Además de las limitaciones de tiempo, el desarrollo era bajo un paradigma de programación totalmente nuevo. Sí, se utilizan sintaxis similares a HTML y JavaScript, pero la arquitectura del sistema y la sintaxis específica es muy distinta.</w:t>
+      </w:r>
+    </w:p>
+    <w:p>
+      <w:r>
+        <w:t>Por ejemplo, un &lt;</w:t>
+      </w:r>
+      <w:proofErr w:type="spellStart"/>
+      <w:r>
+        <w:t>button</w:t>
+      </w:r>
+      <w:proofErr w:type="spellEnd"/>
+      <w:r>
+        <w:t>&gt; de HTML es un &lt;ion-</w:t>
+      </w:r>
+      <w:proofErr w:type="spellStart"/>
+      <w:r>
+        <w:t>button</w:t>
+      </w:r>
+      <w:proofErr w:type="spellEnd"/>
+      <w:r>
+        <w:t xml:space="preserve">&gt; en IONIC. Con diferentes propiedades y formas de utilizarlo. Esto mismo ocurre con la mayoría de los elementos HTML comúnmente usados. De todos modos, esto no es tan complejo, lo que sí lo es </w:t>
+      </w:r>
+      <w:proofErr w:type="spellStart"/>
+      <w:r>
+        <w:t>es</w:t>
+      </w:r>
+      <w:proofErr w:type="spellEnd"/>
+      <w:r>
+        <w:t xml:space="preserve"> la estructura de la aplicación. Servicios, páginas, utilización de Angular con lenguajes como </w:t>
+      </w:r>
+      <w:proofErr w:type="spellStart"/>
+      <w:r>
+        <w:t>typescript</w:t>
+      </w:r>
+      <w:proofErr w:type="spellEnd"/>
+      <w:r>
+        <w:t>, JSON, SASS llevan a que se haga complejo el desarrollo.</w:t>
+      </w:r>
+    </w:p>
+    <w:p>
+      <w:r>
+        <w:t>A pesar de ello, utilizando la documentación oficial de IONIC v3 y algunos otros recursos en línea se pudo cumplir con los requisitos de la cursada.</w:t>
+      </w:r>
+    </w:p>
+    <w:p>
       <w:r>
         <w:lastRenderedPageBreak/>
-        <w:t xml:space="preserve">se vea interrumpido y afectado el desarrollo del sistema, </w:t>
-      </w:r>
-      <w:proofErr w:type="gramStart"/>
-      <w:r>
-        <w:t>que</w:t>
-      </w:r>
-      <w:proofErr w:type="gramEnd"/>
-      <w:r>
-        <w:t xml:space="preserve"> si bien es de gran utilidad práctica en la unidad académica, no deja de ser un proyecto de asignatura.</w:t>
-      </w:r>
-    </w:p>
-    <w:p>
-      <w:r>
-        <w:t>Desde ese momento, nuestro cliente fijo pasó a ser el equipo de cátedra y siempre recurrimos a ellos ante dudas y percances.</w:t>
-      </w:r>
-    </w:p>
-    <w:p/>
-    <w:p>
-      <w:pPr>
-        <w:pStyle w:val="PSI-Ttulo3"/>
-      </w:pPr>
-      <w:bookmarkStart w:id="10" w:name="_Toc53600930"/>
-      <w:r>
-        <w:t>Contacto por correo electrónico por nuestro sistema</w:t>
-      </w:r>
-      <w:bookmarkEnd w:id="10"/>
-      <w:r>
-        <w:t xml:space="preserve"> </w:t>
-      </w:r>
-    </w:p>
-    <w:p>
-      <w:pPr>
-        <w:pStyle w:val="PSI-Normal"/>
-      </w:pPr>
-      <w:r>
-        <w:t xml:space="preserve">Un dato curioso a destacar, es </w:t>
-      </w:r>
-      <w:r>
-        <w:t>que,</w:t>
-      </w:r>
-      <w:r>
-        <w:t xml:space="preserve"> a principios de este año</w:t>
-      </w:r>
-      <w:r>
-        <w:t>, más precisamente el 30/04/2020</w:t>
-      </w:r>
-      <w:r>
-        <w:t xml:space="preserve"> una persona se contactó con nosotros</w:t>
-      </w:r>
-      <w:r>
-        <w:t xml:space="preserve"> mediante correo electrónico</w:t>
-      </w:r>
-      <w:r>
-        <w:t xml:space="preserve"> </w:t>
-      </w:r>
-      <w:r>
-        <w:t>por la aplicación móvil. El mismo nos comentaba que la aplicación que habíamos desarrollado se ajustaba a sus necesidades, en cuanto a las funciones de la misma y que por falta de tiempos la necesitaban tener lista para el siguiente mes.</w:t>
-      </w:r>
-    </w:p>
-    <w:p>
-      <w:pPr>
-        <w:pStyle w:val="PSI-Normal"/>
-      </w:pPr>
-      <w:r>
-        <w:t>Recibió respuesta por parte nuestra, pero desde entonces no se ha contactado más al respecto.</w:t>
-      </w:r>
-    </w:p>
-    <w:p>
-      <w:pPr>
-        <w:pStyle w:val="PSI-Normal"/>
-      </w:pPr>
-      <w:r>
-        <w:t xml:space="preserve">Esto resultó ser un motivo adicional para nosotros, ante la solicitud </w:t>
-      </w:r>
-      <w:r>
-        <w:t xml:space="preserve">e interés </w:t>
-      </w:r>
-      <w:r>
-        <w:t>de personas externas al ámbito universitario</w:t>
-      </w:r>
-      <w:r>
-        <w:t xml:space="preserve"> sobre nuestra aplicación</w:t>
-      </w:r>
-      <w:r>
-        <w:t>.</w:t>
-      </w:r>
-    </w:p>
-    <w:p>
-      <w:pPr>
-        <w:pStyle w:val="PSI-Normal"/>
-      </w:pPr>
-      <w:r>
-        <w:t xml:space="preserve">  </w:t>
-      </w:r>
-    </w:p>
-    <w:p>
-      <w:pPr>
-        <w:pStyle w:val="PSI-Ttulo3"/>
-      </w:pPr>
-      <w:bookmarkStart w:id="11" w:name="_Toc53600931"/>
-      <w:r>
-        <w:t>Funcionamiento completo del sistema web</w:t>
-      </w:r>
-      <w:bookmarkEnd w:id="11"/>
-    </w:p>
-    <w:p>
-      <w:r>
-        <w:t>//Se podría agregar algún apartado sobre el sistema en si donde digamos algunas ventajas o “</w:t>
-      </w:r>
-      <w:proofErr w:type="spellStart"/>
-      <w:r>
-        <w:t>features</w:t>
-      </w:r>
-      <w:proofErr w:type="spellEnd"/>
-      <w:r>
-        <w:t xml:space="preserve">” que lo hagan destacarse (sistema responsivo, PDF </w:t>
-      </w:r>
-      <w:r>
-        <w:rPr>
-          <w:b/>
-        </w:rPr>
-        <w:t>siempre</w:t>
-      </w:r>
-      <w:r>
-        <w:t xml:space="preserve"> con el formato correcto, facilidad de carga de datos, control sobre las notificaciones enviadas, </w:t>
-      </w:r>
-      <w:proofErr w:type="spellStart"/>
-      <w:r>
-        <w:t>etc</w:t>
-      </w:r>
-      <w:proofErr w:type="spellEnd"/>
-      <w:r>
-        <w:t>)</w:t>
-      </w:r>
-      <w:r>
-        <w:br/>
-      </w:r>
-    </w:p>
-    <w:p/>
-    <w:p>
-      <w:pPr>
-        <w:pStyle w:val="PSI-Ttulo2"/>
-      </w:pPr>
-      <w:bookmarkStart w:id="12" w:name="_Toc53600932"/>
-      <w:r>
-        <w:t>Sobre la Aplicación Móvil</w:t>
-      </w:r>
-      <w:bookmarkEnd w:id="12"/>
-    </w:p>
-    <w:p>
-      <w:r>
-        <w:t>El proceso de desarrollo de la aplicación móvil con IONIC fue algo muy especial en el desarrollo del sistema VASPA.</w:t>
-      </w:r>
-    </w:p>
-    <w:p>
-      <w:r>
-        <w:t>Este proceso comienza en la cursada de la asignatura Laboratorio de Desarrollo de Software, cuando el equipo docente define que es un requisito para la regularización de la asignatura tener XXXXXXXXXXXXXXXXX (</w:t>
-      </w:r>
-      <w:r>
-        <w:rPr>
-          <w:b/>
-        </w:rPr>
-        <w:t xml:space="preserve">MODIFICAR CON </w:t>
-      </w:r>
-      <w:proofErr w:type="spellStart"/>
-      <w:r>
-        <w:rPr>
-          <w:b/>
-        </w:rPr>
-        <w:t>N°</w:t>
-      </w:r>
-      <w:proofErr w:type="spellEnd"/>
-      <w:r>
-        <w:rPr>
-          <w:b/>
-        </w:rPr>
-        <w:t xml:space="preserve"> correcto</w:t>
-      </w:r>
-      <w:r>
-        <w:t>) CU funcionando en la aplicación móvil.</w:t>
-      </w:r>
-    </w:p>
-    <w:p>
-      <w:r>
-        <w:t>Este desarrollo no fue sencillo. Además de las limitaciones de tiempo, el desarrollo era bajo un paradigma de programación totalmente nuevo. Sí, se utilizan sintaxis similares a HTML y JavaScript, pero la arquitectura del sistema y la sintaxis específica es muy distinta.</w:t>
-      </w:r>
-    </w:p>
-    <w:p>
-      <w:r>
-        <w:t>Por ejemplo, un &lt;</w:t>
-      </w:r>
-      <w:proofErr w:type="spellStart"/>
-      <w:r>
-        <w:t>button</w:t>
-      </w:r>
-      <w:proofErr w:type="spellEnd"/>
-      <w:r>
-        <w:t>&gt; de HTML es un &lt;ion-</w:t>
-      </w:r>
-      <w:proofErr w:type="spellStart"/>
-      <w:r>
-        <w:t>button</w:t>
-      </w:r>
-      <w:proofErr w:type="spellEnd"/>
-      <w:r>
-        <w:t xml:space="preserve">&gt; en IONIC. Con diferentes propiedades y formas de utilizarlo. Esto mismo ocurre con la mayoría de los elementos HTML comúnmente usados. De todos modos, esto no es tan complejo, lo que sí lo es </w:t>
-      </w:r>
-      <w:proofErr w:type="spellStart"/>
-      <w:r>
-        <w:t>es</w:t>
-      </w:r>
-      <w:proofErr w:type="spellEnd"/>
-      <w:r>
-        <w:t xml:space="preserve"> la </w:t>
-      </w:r>
-      <w:r>
-        <w:lastRenderedPageBreak/>
-        <w:t xml:space="preserve">estructura de la aplicación. Servicios, páginas, utilización de Angular con lenguajes como </w:t>
-      </w:r>
-      <w:proofErr w:type="spellStart"/>
-      <w:r>
-        <w:t>typescript</w:t>
-      </w:r>
-      <w:proofErr w:type="spellEnd"/>
-      <w:r>
-        <w:t>, JSON, SASS llevan a que se haga complejo el desarrollo.</w:t>
-      </w:r>
-    </w:p>
-    <w:p>
-      <w:r>
-        <w:t>A pesar de ello, utilizando la documentación oficial de IONIC v3 y algunos otros recursos en línea se pudo cumplir con los requisitos de la cursada.</w:t>
-      </w:r>
-    </w:p>
-    <w:p>
-      <w:r>
         <w:t xml:space="preserve">Finalizada la cursada, con el VASPA </w:t>
       </w:r>
       <w:proofErr w:type="spellStart"/>
@@ -3733,11 +3600,9 @@
       <w:r>
         <w:t xml:space="preserve">La comunicación del equipo durante la cursada como en el resto de la duración del proyecto fue muy buena. Se puede destacar que siempre fue una comunicación muy activa, mediante diversas herramientas, </w:t>
       </w:r>
-      <w:proofErr w:type="spellStart"/>
-      <w:r>
-        <w:t>a demás</w:t>
-      </w:r>
-      <w:proofErr w:type="spellEnd"/>
+      <w:r>
+        <w:t>además</w:t>
+      </w:r>
       <w:r>
         <w:t xml:space="preserve"> de la comunicación personal. </w:t>
       </w:r>
@@ -4002,56 +3867,81 @@
         <w:pStyle w:val="PSI-Normal"/>
       </w:pPr>
       <w:r>
-        <w:t>La comunicación con el cliente al principio fue buena. Se notó gran predisposición e interés por parte del mismo.</w:t>
-      </w:r>
-      <w:r>
-        <w:t xml:space="preserve"> Siempre aportó y colaboró con materiales referidos al área y </w:t>
+        <w:t>Al comienzo del desarrollo,</w:t>
+      </w:r>
+      <w:r>
+        <w:t xml:space="preserve"> la comunicación con</w:t>
+      </w:r>
+      <w:r>
+        <w:t xml:space="preserve"> nuestro cliente</w:t>
+      </w:r>
+      <w:r>
+        <w:t xml:space="preserve"> (</w:t>
+      </w:r>
+      <w:r>
+        <w:t xml:space="preserve">Claudio </w:t>
+      </w:r>
+      <w:proofErr w:type="spellStart"/>
+      <w:r>
+        <w:t>Laguía</w:t>
+      </w:r>
+      <w:proofErr w:type="spellEnd"/>
+      <w:r>
+        <w:t>)</w:t>
+      </w:r>
+      <w:r>
+        <w:t xml:space="preserve"> fue buena. Se notó gran predisposición e interés por parte del mismo.</w:t>
+      </w:r>
+      <w:r>
+        <w:t xml:space="preserve"> Siempre aportó y colaboró con materiales referidos al área</w:t>
+      </w:r>
+      <w:r>
+        <w:t xml:space="preserve">, </w:t>
       </w:r>
       <w:r>
         <w:t xml:space="preserve">nos </w:t>
       </w:r>
       <w:r>
-        <w:t>simplific</w:t>
-      </w:r>
-      <w:r>
-        <w:t>ó</w:t>
-      </w:r>
-      <w:r>
-        <w:t xml:space="preserve"> la tarea que el realizaba.</w:t>
-      </w:r>
-    </w:p>
-    <w:p>
-      <w:pPr>
-        <w:pStyle w:val="PSI-Normal"/>
-      </w:pPr>
-      <w:r>
-        <w:t xml:space="preserve">Al comienzo del desarrollo, nuestro cliente, Claudio </w:t>
-      </w:r>
-      <w:proofErr w:type="spellStart"/>
-      <w:r>
-        <w:t>Laguía</w:t>
-      </w:r>
-      <w:proofErr w:type="spellEnd"/>
-      <w:r>
-        <w:t xml:space="preserve">, se mantuvo comunicado </w:t>
+        <w:t xml:space="preserve">explicó las tareas </w:t>
+      </w:r>
+      <w:r>
+        <w:t>que realizaba</w:t>
+      </w:r>
+      <w:r>
+        <w:t xml:space="preserve"> y que eran deseables para el sistema y </w:t>
+      </w:r>
+      <w:r>
+        <w:t xml:space="preserve">se mantuvo comunicado </w:t>
       </w:r>
       <w:r>
         <w:t>vía</w:t>
       </w:r>
       <w:r>
-        <w:t xml:space="preserve"> correo electrónico. Mediante el mismo, coordinamos d</w:t>
-      </w:r>
-      <w:r>
-        <w:t>ía</w:t>
-      </w:r>
-      <w:r>
-        <w:t xml:space="preserve"> y horario en el cual poder </w:t>
+        <w:t xml:space="preserve"> correo electrónico. Mediante el mismo, </w:t>
+      </w:r>
+      <w:r>
+        <w:t xml:space="preserve">coordinábamos fecha </w:t>
+      </w:r>
+      <w:r>
+        <w:t xml:space="preserve">y horario </w:t>
+      </w:r>
+      <w:r>
+        <w:t xml:space="preserve">para </w:t>
+      </w:r>
+      <w:r>
+        <w:t xml:space="preserve">poder </w:t>
       </w:r>
       <w:r>
         <w:t xml:space="preserve">reunirnos </w:t>
       </w:r>
       <w:r>
-        <w:t xml:space="preserve">y aclarar ciertas cuestiones. </w:t>
+        <w:t>y aclarar ciertas cuestiones</w:t>
+      </w:r>
+      <w:r>
+        <w:t xml:space="preserve"> que iban surgiendo</w:t>
+      </w:r>
+      <w:r>
+        <w:t xml:space="preserve">. </w:t>
       </w:r>
     </w:p>
     <w:p>
@@ -5103,7 +4993,19 @@
       </w:r>
       <w:proofErr w:type="spellEnd"/>
       <w:r>
-        <w:t>) es un lenguaje de código abierto muy popular especialmente adecuado para el desarrollo web y que puede ser incrustado en HTML.</w:t>
+        <w:t>) es un lenguaje de código abierto muy popular</w:t>
+      </w:r>
+      <w:r>
+        <w:t>,</w:t>
+      </w:r>
+      <w:r>
+        <w:t xml:space="preserve"> especialmente adecuado para el desarrollo web</w:t>
+      </w:r>
+      <w:r>
+        <w:t>,</w:t>
+      </w:r>
+      <w:r>
+        <w:t xml:space="preserve"> y que puede ser incrustado en HTML.</w:t>
       </w:r>
       <w:r>
         <w:t xml:space="preserve"> Es el lenguaje principal utilizado en el sistema</w:t>
@@ -5115,23 +5017,27 @@
         <w:t>.</w:t>
       </w:r>
       <w:r>
-        <w:t xml:space="preserve"> También es utilizado como “Web </w:t>
+        <w:t xml:space="preserve"> También es utilizado como </w:t>
+      </w:r>
+      <w:r>
+        <w:t xml:space="preserve">API para conectar </w:t>
+      </w:r>
+      <w:r>
+        <w:t xml:space="preserve">la aplicación móvil </w:t>
+      </w:r>
+      <w:r>
+        <w:t xml:space="preserve">desarrollada </w:t>
+      </w:r>
+      <w:r>
+        <w:t xml:space="preserve">en </w:t>
       </w:r>
       <w:proofErr w:type="spellStart"/>
       <w:r>
-        <w:t>Service</w:t>
+        <w:t>Ionic</w:t>
       </w:r>
       <w:proofErr w:type="spellEnd"/>
       <w:r>
-        <w:t xml:space="preserve">” para la aplicación móvil en </w:t>
-      </w:r>
-      <w:proofErr w:type="spellStart"/>
-      <w:r>
-        <w:t>Ionic</w:t>
-      </w:r>
-      <w:proofErr w:type="spellEnd"/>
-      <w:r>
-        <w:t>.</w:t>
+        <w:t xml:space="preserve"> con la Base de Datos.</w:t>
       </w:r>
     </w:p>
     <w:p>
@@ -5314,7 +5220,19 @@
         <w:t xml:space="preserve"> o Lenguaje de Consulta Estructurado) es un lenguaje de dominio específico utilizado en programación, diseñado para administrar, y recuperar información de sistemas de gestión de bases de datos relacionales.</w:t>
       </w:r>
       <w:r>
-        <w:t xml:space="preserve"> Es el lenguaje principal utilizado a la hora de consultar, agregar y eliminar registros de la base de datos del sistema.</w:t>
+        <w:t xml:space="preserve"> Es el lenguaje principal utilizado a la hora de consultar, agregar y eliminar registros de la </w:t>
+      </w:r>
+      <w:r>
+        <w:t>B</w:t>
+      </w:r>
+      <w:r>
+        <w:t xml:space="preserve">ase de </w:t>
+      </w:r>
+      <w:r>
+        <w:t>D</w:t>
+      </w:r>
+      <w:r>
+        <w:t>atos del sistema.</w:t>
       </w:r>
     </w:p>
     <w:p>
@@ -5415,6 +5333,77 @@
           <w:lang w:val="es-AR"/>
         </w:rPr>
       </w:pPr>
+      <w:r>
+        <w:rPr>
+          <w:noProof/>
+        </w:rPr>
+        <w:lastRenderedPageBreak/>
+        <w:drawing>
+          <wp:inline distT="0" distB="0" distL="0" distR="0" wp14:anchorId="18D8E600" wp14:editId="48BAEFDB">
+            <wp:extent cx="4631495" cy="2704610"/>
+            <wp:effectExtent l="76200" t="76200" r="112395" b="114935"/>
+            <wp:docPr id="1" name="Imagen 1"/>
+            <wp:cNvGraphicFramePr>
+              <a:graphicFrameLocks xmlns:a="http://schemas.openxmlformats.org/drawingml/2006/main" noChangeAspect="1"/>
+            </wp:cNvGraphicFramePr>
+            <a:graphic xmlns:a="http://schemas.openxmlformats.org/drawingml/2006/main">
+              <a:graphicData uri="http://schemas.openxmlformats.org/drawingml/2006/picture">
+                <pic:pic xmlns:pic="http://schemas.openxmlformats.org/drawingml/2006/picture">
+                  <pic:nvPicPr>
+                    <pic:cNvPr id="0" name="Picture 1"/>
+                    <pic:cNvPicPr>
+                      <a:picLocks noChangeAspect="1" noChangeArrowheads="1"/>
+                    </pic:cNvPicPr>
+                  </pic:nvPicPr>
+                  <pic:blipFill>
+                    <a:blip r:embed="rId11">
+                      <a:extLst>
+                        <a:ext uri="{28A0092B-C50C-407E-A947-70E740481C1C}">
+                          <a14:useLocalDpi xmlns:a14="http://schemas.microsoft.com/office/drawing/2010/main" val="0"/>
+                        </a:ext>
+                      </a:extLst>
+                    </a:blip>
+                    <a:srcRect/>
+                    <a:stretch>
+                      <a:fillRect/>
+                    </a:stretch>
+                  </pic:blipFill>
+                  <pic:spPr bwMode="auto">
+                    <a:xfrm>
+                      <a:off x="0" y="0"/>
+                      <a:ext cx="4660067" cy="2721295"/>
+                    </a:xfrm>
+                    <a:prstGeom prst="rect">
+                      <a:avLst/>
+                    </a:prstGeom>
+                    <a:ln w="38100" cap="sq">
+                      <a:solidFill>
+                        <a:srgbClr val="000000"/>
+                      </a:solidFill>
+                      <a:prstDash val="solid"/>
+                      <a:miter lim="800000"/>
+                    </a:ln>
+                    <a:effectLst>
+                      <a:outerShdw blurRad="50800" dist="38100" dir="2700000" algn="tl" rotWithShape="0">
+                        <a:srgbClr val="000000">
+                          <a:alpha val="43000"/>
+                        </a:srgbClr>
+                      </a:outerShdw>
+                    </a:effectLst>
+                  </pic:spPr>
+                </pic:pic>
+              </a:graphicData>
+            </a:graphic>
+          </wp:inline>
+        </w:drawing>
+      </w:r>
+    </w:p>
+    <w:p>
+      <w:pPr>
+        <w:rPr>
+          <w:lang w:val="es-AR"/>
+        </w:rPr>
+      </w:pPr>
       <w:proofErr w:type="spellStart"/>
       <w:r>
         <w:rPr>
@@ -5503,14 +5492,12 @@
         </w:rPr>
         <w:t xml:space="preserve">. </w:t>
       </w:r>
-      <w:proofErr w:type="gramStart"/>
       <w:r>
         <w:rPr>
           <w:lang w:val="es-AR"/>
         </w:rPr>
-        <w:t>Además</w:t>
-      </w:r>
-      <w:proofErr w:type="gramEnd"/>
+        <w:t>Además,</w:t>
+      </w:r>
       <w:r>
         <w:rPr>
           <w:lang w:val="es-AR"/>
@@ -5544,8 +5531,39 @@
         <w:rPr>
           <w:lang w:val="es-AR"/>
         </w:rPr>
-        <w:t xml:space="preserve">Es el entorno de desarrollo integrado (IDE) utilizado para la implementación del sistema. Es libre y tiene un número importante de módulos para extender su uso a diferentes lenguajes de programación. La versión utilizada para la realización del proyecto es la V.8.2. </w:t>
-      </w:r>
+        <w:t xml:space="preserve">Es el entorno de desarrollo integrado (IDE) utilizado para la implementación del sistema. Es libre y tiene un número importante de módulos para extender su uso a diferentes lenguajes de programación. La versión utilizada para </w:t>
+      </w:r>
+      <w:r>
+        <w:rPr>
+          <w:lang w:val="es-AR"/>
+        </w:rPr>
+        <w:t xml:space="preserve">el desarrollo del Sistema Web </w:t>
+      </w:r>
+      <w:r>
+        <w:rPr>
+          <w:lang w:val="es-AR"/>
+        </w:rPr>
+        <w:t>del proyecto es la</w:t>
+      </w:r>
+      <w:r>
+        <w:rPr>
+          <w:lang w:val="es-AR"/>
+        </w:rPr>
+        <w:t xml:space="preserve"> </w:t>
+      </w:r>
+      <w:r>
+        <w:rPr>
+          <w:lang w:val="es-AR"/>
+        </w:rPr>
+        <w:t xml:space="preserve">8.2. </w:t>
+      </w:r>
+    </w:p>
+    <w:p>
+      <w:pPr>
+        <w:rPr>
+          <w:lang w:val="es-AR"/>
+        </w:rPr>
+      </w:pPr>
     </w:p>
     <w:p>
       <w:r>
@@ -5556,19 +5574,48 @@
         <w:t xml:space="preserve">XAMPP: </w:t>
       </w:r>
       <w:r>
-        <w:t xml:space="preserve">(Acrónimo de X: cualquier S.O + </w:t>
-      </w:r>
-      <w:proofErr w:type="gramStart"/>
-      <w:r>
-        <w:t>A:Apache</w:t>
-      </w:r>
-      <w:proofErr w:type="gramEnd"/>
-      <w:r>
-        <w:t xml:space="preserve"> + M:MariaDB + P: PHP + P:Perl) es un paquete de software libre, que consiste principalmente en el sistema de gestión de bases </w:t>
-      </w:r>
-      <w:r>
-        <w:lastRenderedPageBreak/>
-        <w:t>de datos MySQL, el servidor web Apache y los intérpretes para los lenguajes de script PHP y Perl. La versión utilizada para la realización del proyecto es la V.3.2.2</w:t>
+        <w:t>(Acrónimo de X: cualquier S.O + A:</w:t>
+      </w:r>
+      <w:r>
+        <w:t xml:space="preserve"> </w:t>
+      </w:r>
+      <w:r>
+        <w:t>Apache</w:t>
+      </w:r>
+      <w:r>
+        <w:t xml:space="preserve"> (</w:t>
+      </w:r>
+      <w:r>
+        <w:t>servidor HTTP en software libre para cualquier plataforma</w:t>
+      </w:r>
+      <w:r>
+        <w:t>)</w:t>
+      </w:r>
+      <w:r>
+        <w:t xml:space="preserve"> + M:</w:t>
+      </w:r>
+      <w:r>
+        <w:t xml:space="preserve"> </w:t>
+      </w:r>
+      <w:proofErr w:type="spellStart"/>
+      <w:r>
+        <w:t>MariaDB</w:t>
+      </w:r>
+      <w:proofErr w:type="spellEnd"/>
+      <w:r>
+        <w:t xml:space="preserve"> + P: PHP + P:</w:t>
+      </w:r>
+      <w:r>
+        <w:t xml:space="preserve"> </w:t>
+      </w:r>
+      <w:r>
+        <w:t xml:space="preserve">Perl) es un paquete de software libre, que consiste principalmente en el sistema de gestión de bases de datos MySQL, </w:t>
+      </w:r>
+      <w:r>
+        <w:t>un</w:t>
+      </w:r>
+      <w:r>
+        <w:t xml:space="preserve"> servidor web Apache y los intérpretes para los lenguajes de script PHP y Perl. La versión utilizada para la realización del proyecto es la V.3.2.2</w:t>
       </w:r>
     </w:p>
     <w:p>
@@ -5723,6 +5770,7 @@
           <w:u w:val="single"/>
           <w:lang w:val="es-AR"/>
         </w:rPr>
+        <w:lastRenderedPageBreak/>
         <w:t xml:space="preserve">Google </w:t>
       </w:r>
       <w:proofErr w:type="spellStart"/>
@@ -5761,16 +5809,34 @@
         <w:rPr>
           <w:lang w:val="es-AR"/>
         </w:rPr>
-        <w:t>icio de videotelefonía desarrollado por Google, el cual permite realizar videollamadas grupales, compartir pantalla, enviar mensajes por chat, entre otras funciones. Se ha utilizado este servicio en la realización del proyecto ante la ocurrencia d</w:t>
-      </w:r>
-      <w:r>
-        <w:t>el fenómeno mundial Covid-19, el cual afectó la normal realización de cada una de las actividades y no nos permitió reunirnos físicamente.</w:t>
-      </w:r>
-    </w:p>
-    <w:p>
-      <w:pPr>
-        <w:rPr>
-          <w:b/>
+        <w:t>icio de videotelefonía desarrollado por Google, el cual permite realizar videollamadas grupales, compartir pantalla, enviar mensajes por chat, entre otras funciones. Se ha utilizado este servicio</w:t>
+      </w:r>
+      <w:r>
+        <w:rPr>
+          <w:lang w:val="es-AR"/>
+        </w:rPr>
+        <w:t xml:space="preserve"> para las reuniones internas del equipo y para las presentaciones </w:t>
+      </w:r>
+      <w:r>
+        <w:rPr>
+          <w:lang w:val="es-AR"/>
+        </w:rPr>
+        <w:t>del proyecto ante la ocurrencia d</w:t>
+      </w:r>
+      <w:r>
+        <w:t xml:space="preserve">el fenómeno mundial Covid-19, el cual afectó la normal realización de cada una de las actividades y no nos permitió reunirnos </w:t>
+      </w:r>
+      <w:r>
+        <w:t>ni realizar presentaciones de manera presencial</w:t>
+      </w:r>
+      <w:r>
+        <w:t>.</w:t>
+      </w:r>
+    </w:p>
+    <w:p>
+      <w:pPr>
+        <w:rPr>
+          <w:bCs/>
           <w:lang w:val="es-AR"/>
         </w:rPr>
       </w:pPr>
@@ -5789,6 +5855,55 @@
         </w:rPr>
         <w:t xml:space="preserve"> </w:t>
       </w:r>
+      <w:r>
+        <w:rPr>
+          <w:bCs/>
+          <w:lang w:val="es-AR"/>
+        </w:rPr>
+        <w:t>Es una aplicación de mensajería simple</w:t>
+      </w:r>
+      <w:r>
+        <w:rPr>
+          <w:bCs/>
+          <w:lang w:val="es-AR"/>
+        </w:rPr>
+        <w:t xml:space="preserve">, gratuita y multiplataforma </w:t>
+      </w:r>
+      <w:r>
+        <w:rPr>
+          <w:bCs/>
+          <w:lang w:val="es-AR"/>
+        </w:rPr>
+        <w:t>creada especialmente para equipos y pequeñas empresas.</w:t>
+      </w:r>
+      <w:r>
+        <w:rPr>
+          <w:bCs/>
+          <w:lang w:val="es-AR"/>
+        </w:rPr>
+        <w:t xml:space="preserve"> Tiene diversas </w:t>
+      </w:r>
+      <w:r>
+        <w:rPr>
+          <w:bCs/>
+          <w:lang w:val="es-AR"/>
+        </w:rPr>
+        <w:t>características de productividad</w:t>
+      </w:r>
+      <w:r>
+        <w:rPr>
+          <w:bCs/>
+          <w:lang w:val="es-AR"/>
+        </w:rPr>
+        <w:t xml:space="preserve">, como la creación de diversos canales para tratar distintos temas o la creación de listas de tareas dinámicas. Estas características sumadas al hecho de ser multiplataforma fueron los motivos por los cuales el equipo utilizo esta aplicación en una etapa intermedia del proyecto, en la cual los temas a resolver </w:t>
+      </w:r>
+      <w:r>
+        <w:rPr>
+          <w:bCs/>
+          <w:lang w:val="es-AR"/>
+        </w:rPr>
+        <w:t>eran muchos y cualquier otro medio de comunicación se volvía caótico.</w:t>
+      </w:r>
     </w:p>
     <w:p>
       <w:pPr>
@@ -6019,7 +6134,6 @@
           <w:u w:val="single"/>
           <w:lang w:val="en-US"/>
         </w:rPr>
-        <w:lastRenderedPageBreak/>
         <w:t>BootBox</w:t>
       </w:r>
       <w:proofErr w:type="spellEnd"/>
@@ -6194,7 +6308,18 @@
       </w:r>
       <w:proofErr w:type="spellEnd"/>
       <w:r>
-        <w:t>) que es utilizado en los formularios de programas</w:t>
+        <w:t>) que es utilizado en los formularios de</w:t>
+      </w:r>
+      <w:r>
+        <w:t xml:space="preserve"> creación y </w:t>
+      </w:r>
+      <w:proofErr w:type="spellStart"/>
+      <w:r>
+        <w:t>edicicón</w:t>
+      </w:r>
+      <w:proofErr w:type="spellEnd"/>
+      <w:r>
+        <w:t xml:space="preserve"> programas</w:t>
       </w:r>
       <w:r>
         <w:t>,</w:t>
@@ -6224,6 +6349,7 @@
           <w:b/>
           <w:u w:val="single"/>
         </w:rPr>
+        <w:lastRenderedPageBreak/>
         <w:t xml:space="preserve">Open </w:t>
       </w:r>
       <w:proofErr w:type="spellStart"/>
@@ -6517,7 +6643,16 @@
     </w:p>
     <w:p>
       <w:r>
-        <w:t xml:space="preserve">Apartado para que cada uno de los integrantes pueda comentar su experiencia personal con el proyecto. </w:t>
+        <w:t>En este apartado, se propone</w:t>
+      </w:r>
+      <w:r>
+        <w:t xml:space="preserve"> que cada uno de los integrantes pueda comentar su experiencia personal con el proyecto</w:t>
+      </w:r>
+      <w:r>
+        <w:t xml:space="preserve"> realizado</w:t>
+      </w:r>
+      <w:r>
+        <w:t xml:space="preserve"> </w:t>
       </w:r>
     </w:p>
     <w:p>
@@ -6529,6 +6664,50 @@
         <w:t>Fabricio González</w:t>
       </w:r>
       <w:bookmarkEnd w:id="30"/>
+    </w:p>
+    <w:p>
+      <w:r>
+        <w:t>A nivel personal, este proyecto fue una experiencia muy enriquecedora. Desde el primer día de cursada de la asignatura</w:t>
+      </w:r>
+      <w:r>
+        <w:t xml:space="preserve"> Laboratorio de Desarrollo de Software</w:t>
+      </w:r>
+      <w:r>
+        <w:t xml:space="preserve">, supe que podíamos armar un gran equipo de desarrollo y que íbamos a cumplir </w:t>
+      </w:r>
+      <w:r>
+        <w:t xml:space="preserve">con nuestros objetivos. </w:t>
+      </w:r>
+    </w:p>
+    <w:p>
+      <w:r>
+        <w:t xml:space="preserve">A mis compañeros, los conocía previamente. Sabía de sus niveles de conocimientos técnicos y sus niveles de compromiso para afrontar un proyecto de esta envergadura. Con ellos, no tengo más que palabras de agradecimiento. Fueron lo que esperaba y aún más. </w:t>
+      </w:r>
+    </w:p>
+    <w:p>
+      <w:r>
+        <w:t xml:space="preserve">Desde el comienzo, cuando debimos asignar los roles que cumpliría cada uno llegamos a un rápido acuerdo. Me propuse y fui propuesto como líder, quizás por tener más experiencia, por haber participado en el desarrollo de </w:t>
+      </w:r>
+      <w:proofErr w:type="spellStart"/>
+      <w:r>
+        <w:t>UARGFlow</w:t>
+      </w:r>
+      <w:proofErr w:type="spellEnd"/>
+      <w:r>
+        <w:t xml:space="preserve"> y por tener un año más en la universidad que ellos. Debieron soportar a un líder que todo el tiempo insistía con realizar avances para que podamos cumplir con los tiempos y terminar exitosamente el proyecto.</w:t>
+      </w:r>
+    </w:p>
+    <w:p>
+      <w:r>
+        <w:t>En cuanto al contacto con el equipo docente y las presentaciones brindadas ante ellos, me han servido muchísimo. En cada encuentro, consulta o presentación uno, como estudiante, podía llevarse algo de valor. De hecho, al estar tan cerca de recibirse, uno sentía que tenía un gran nivel de conocimientos. Pero, en cada presentación, ellos veían algo que podríamos mejorar. Ya sea en el análisis de los requerimientos que llevábamos a cabo, en el desarrollo del sistema o incluso en la forma de realizar una presentación.</w:t>
+      </w:r>
+    </w:p>
+    <w:p/>
+    <w:p/>
+    <w:p>
+      <w:pPr>
+        <w:pStyle w:val="PSI-Ttulo3"/>
+      </w:pPr>
     </w:p>
     <w:p>
       <w:pPr>
@@ -6602,6 +6781,7 @@
         <w:pStyle w:val="PSI-Normal"/>
       </w:pPr>
       <w:r>
+        <w:lastRenderedPageBreak/>
         <w:t>En cuanto a la cursada, la misma me pareció</w:t>
       </w:r>
       <w:r>
@@ -6677,204 +6857,238 @@
       <w:r>
         <w:t xml:space="preserve">a por el tiempo que nos </w:t>
       </w:r>
+      <w:r>
+        <w:t>llevó</w:t>
+      </w:r>
+      <w:r>
+        <w:t xml:space="preserve"> dicha</w:t>
+      </w:r>
+      <w:r>
+        <w:t xml:space="preserve"> reasignación</w:t>
+      </w:r>
+      <w:r>
+        <w:t>.</w:t>
+      </w:r>
+      <w:r>
+        <w:tab/>
+      </w:r>
+    </w:p>
+    <w:p>
+      <w:pPr>
+        <w:pStyle w:val="PSI-Normal"/>
+      </w:pPr>
+      <w:r>
+        <w:t xml:space="preserve">En cuanto al grupo de trabajo, lo único </w:t>
+      </w:r>
+      <w:r>
+        <w:t>que puedo decir, es que se formó</w:t>
+      </w:r>
+      <w:r>
+        <w:t xml:space="preserve"> un grupo comprometido, con un solo objetivo en la mira, recibirnos. An</w:t>
+      </w:r>
+      <w:r>
+        <w:t xml:space="preserve">tes de comenzar la cursada, </w:t>
+      </w:r>
+      <w:r>
+        <w:t xml:space="preserve">ya sabía con </w:t>
+      </w:r>
+      <w:r>
+        <w:t>quienes,</w:t>
+      </w:r>
+      <w:r>
+        <w:t xml:space="preserve"> de mis compañeros, a los cuales fuera del ámbito académico los considero mis amigos, iba a trabajar</w:t>
+      </w:r>
+      <w:r>
+        <w:t>,</w:t>
+      </w:r>
+      <w:r>
+        <w:t xml:space="preserve"> no solamente por sus cualidades técnicas</w:t>
+      </w:r>
+      <w:r>
+        <w:t>, sino por su</w:t>
+      </w:r>
+      <w:r>
+        <w:t xml:space="preserve"> persona. Los conozco desde hace muchos años, prácticamente</w:t>
+      </w:r>
+      <w:r>
+        <w:t xml:space="preserve"> desde los inicios de la carrera</w:t>
+      </w:r>
+      <w:r>
+        <w:t>, ya que casi</w:t>
+      </w:r>
+      <w:r>
+        <w:t xml:space="preserve"> somos de la misma camada y sabí</w:t>
+      </w:r>
+      <w:r>
+        <w:t xml:space="preserve">a que el grupo no me iba a defraudar, aunque como todo, </w:t>
+      </w:r>
+      <w:r>
+        <w:t>hubo</w:t>
+      </w:r>
+      <w:r>
+        <w:t xml:space="preserve"> ciertas dificultades de por medio,</w:t>
+      </w:r>
+      <w:r>
+        <w:t xml:space="preserve"> pero pudimos superarlas</w:t>
+      </w:r>
+      <w:r>
+        <w:t xml:space="preserve"> y tirar todos para un mismo lado. En </w:t>
+      </w:r>
+      <w:r>
+        <w:t>realidad,</w:t>
+      </w:r>
+      <w:r>
+        <w:t xml:space="preserve"> fueron más momentos buenos que malos los que atravesé ya que como todo grupo, suele haber distinto</w:t>
+      </w:r>
+      <w:r>
+        <w:t xml:space="preserve">s puntos de vista, pero </w:t>
+      </w:r>
+      <w:r>
+        <w:t>debatiendo y dialogando pudimos llegar a un acuerdo mutuo y siempre se siguió</w:t>
+      </w:r>
+      <w:r>
+        <w:t xml:space="preserve"> adelante. Estuvimos </w:t>
+      </w:r>
+      <w:r>
+        <w:t xml:space="preserve">muy conectados, ya que </w:t>
+      </w:r>
+      <w:r>
+        <w:t xml:space="preserve">nos ayudamos entre sí, nos dimos una mano en cualquier dificultad presentada y siempre estábamos predispuestos en </w:t>
+      </w:r>
+      <w:r>
+        <w:t>todo momento para colaborar. Nunca se cortó</w:t>
+      </w:r>
+      <w:r>
+        <w:t xml:space="preserve"> la comunicación, excepto en</w:t>
+      </w:r>
+      <w:r>
+        <w:t xml:space="preserve"> la segunda mitad</w:t>
+      </w:r>
+      <w:r>
+        <w:t xml:space="preserve"> </w:t>
+      </w:r>
+      <w:r>
+        <w:t>d</w:t>
+      </w:r>
+      <w:r>
+        <w:t xml:space="preserve">el </w:t>
+      </w:r>
+      <w:r>
+        <w:t xml:space="preserve">año </w:t>
+      </w:r>
+      <w:r>
+        <w:t xml:space="preserve">2019 </w:t>
+      </w:r>
+      <w:r>
+        <w:t>que por dos o tres meses, no nos habíamos</w:t>
+      </w:r>
+      <w:r>
+        <w:t xml:space="preserve"> comunicado más</w:t>
+      </w:r>
+      <w:r>
+        <w:t>, pero luego</w:t>
+      </w:r>
+      <w:r>
+        <w:t>, un día</w:t>
+      </w:r>
+      <w:r>
+        <w:t xml:space="preserve"> </w:t>
+      </w:r>
+      <w:r>
+        <w:t>volvimos</w:t>
+      </w:r>
+      <w:r>
+        <w:t xml:space="preserve"> y nunca más dejamos pasar </w:t>
+      </w:r>
+      <w:r>
+        <w:t>el</w:t>
+      </w:r>
+      <w:r>
+        <w:t xml:space="preserve"> tiempo.</w:t>
+      </w:r>
+    </w:p>
+    <w:p>
+      <w:pPr>
+        <w:pStyle w:val="PSI-Ttulo3"/>
+      </w:pPr>
+    </w:p>
+    <w:p>
+      <w:pPr>
+        <w:pStyle w:val="PSI-Ttulo3"/>
+      </w:pPr>
+    </w:p>
+    <w:p>
+      <w:pPr>
+        <w:pStyle w:val="PSI-Ttulo2"/>
+      </w:pPr>
+      <w:bookmarkStart w:id="33" w:name="_Toc53600953"/>
+      <w:r>
+        <w:t>Experiencia grupal</w:t>
+      </w:r>
+      <w:bookmarkEnd w:id="33"/>
+    </w:p>
+    <w:p>
+      <w:r>
+        <w:t xml:space="preserve">En esta sección, </w:t>
+      </w:r>
+      <w:r>
+        <w:t xml:space="preserve">los integrantes del VASPA </w:t>
+      </w:r>
       <w:proofErr w:type="spellStart"/>
       <w:r>
-        <w:t>llevo</w:t>
+        <w:t>Team</w:t>
       </w:r>
       <w:proofErr w:type="spellEnd"/>
       <w:r>
-        <w:t xml:space="preserve"> dicha</w:t>
-      </w:r>
-      <w:r>
-        <w:t xml:space="preserve"> reasignación</w:t>
+        <w:t xml:space="preserve"> </w:t>
+      </w:r>
+      <w:r>
+        <w:t xml:space="preserve">comentarán de forma general </w:t>
+      </w:r>
+      <w:r>
+        <w:t>la experiencia vivida en el proyecto</w:t>
+      </w:r>
+      <w:r>
+        <w:t xml:space="preserve"> y los conocimientos obtenidos</w:t>
       </w:r>
       <w:r>
         <w:t>.</w:t>
       </w:r>
-      <w:r>
-        <w:tab/>
-      </w:r>
-    </w:p>
-    <w:p>
-      <w:pPr>
-        <w:pStyle w:val="PSI-Normal"/>
-      </w:pPr>
-      <w:r>
-        <w:t xml:space="preserve">En cuanto al grupo de trabajo, lo único </w:t>
-      </w:r>
-      <w:r>
-        <w:t>que puedo decir, es que se formó</w:t>
-      </w:r>
-      <w:r>
-        <w:t xml:space="preserve"> un grupo comprometido, con un solo objetivo en la mira, recibirnos. An</w:t>
-      </w:r>
-      <w:r>
-        <w:t xml:space="preserve">tes de comenzar la cursada, </w:t>
-      </w:r>
-      <w:r>
-        <w:t xml:space="preserve">ya sabía con </w:t>
-      </w:r>
-      <w:r>
-        <w:t>quienes,</w:t>
-      </w:r>
-      <w:r>
-        <w:t xml:space="preserve"> de mis compañeros, a los cuales fuera del ámbito académico los considero mis amigos, iba a trabajar</w:t>
-      </w:r>
-      <w:r>
-        <w:t>,</w:t>
-      </w:r>
-      <w:r>
-        <w:t xml:space="preserve"> no solamente por sus cualidades técnicas</w:t>
-      </w:r>
-      <w:r>
-        <w:t>, sino por su</w:t>
-      </w:r>
-      <w:r>
-        <w:t xml:space="preserve"> persona. Los conozco desde hace muchos años, prácticamente</w:t>
-      </w:r>
-      <w:r>
-        <w:t xml:space="preserve"> desde los inicios de la carrera</w:t>
-      </w:r>
-      <w:r>
-        <w:t>, ya que casi</w:t>
-      </w:r>
-      <w:r>
-        <w:t xml:space="preserve"> somos de la misma camada y sabí</w:t>
-      </w:r>
-      <w:r>
-        <w:t xml:space="preserve">a que el grupo no me iba a defraudar, aunque como todo, </w:t>
-      </w:r>
-      <w:r>
-        <w:t>hubo</w:t>
-      </w:r>
-      <w:r>
-        <w:t xml:space="preserve"> ciertas dificultades de por medio,</w:t>
-      </w:r>
-      <w:r>
-        <w:t xml:space="preserve"> pero pudimos superarlas</w:t>
-      </w:r>
-      <w:r>
-        <w:t xml:space="preserve"> y tirar todos para un mismo lado. En </w:t>
-      </w:r>
-      <w:r>
-        <w:t>realidad,</w:t>
-      </w:r>
-      <w:r>
-        <w:t xml:space="preserve"> fueron más momentos buenos que malos los que atravesé ya que como todo grupo, suele haber distinto</w:t>
-      </w:r>
-      <w:r>
-        <w:t xml:space="preserve">s puntos de vista, </w:t>
-      </w:r>
-      <w:r>
-        <w:lastRenderedPageBreak/>
-        <w:t xml:space="preserve">pero </w:t>
-      </w:r>
-      <w:r>
-        <w:t>debatiendo y dialogando pudimos llegar a un acuerdo mutuo y siempre se siguió</w:t>
-      </w:r>
-      <w:r>
-        <w:t xml:space="preserve"> adelante. Estuvimos </w:t>
-      </w:r>
-      <w:r>
-        <w:t xml:space="preserve">muy conectados, ya que </w:t>
-      </w:r>
-      <w:r>
-        <w:t xml:space="preserve">nos ayudamos entre sí, nos dimos una mano en cualquier dificultad presentada y siempre estábamos predispuestos en </w:t>
-      </w:r>
-      <w:r>
-        <w:t>todo momento para colaborar. Nunca se cortó</w:t>
-      </w:r>
-      <w:r>
-        <w:t xml:space="preserve"> la comunicación, excepto en</w:t>
-      </w:r>
-      <w:r>
-        <w:t xml:space="preserve"> la segunda mitad</w:t>
-      </w:r>
-      <w:r>
-        <w:t xml:space="preserve"> </w:t>
-      </w:r>
-      <w:r>
-        <w:t>d</w:t>
-      </w:r>
-      <w:r>
-        <w:t xml:space="preserve">el </w:t>
-      </w:r>
-      <w:r>
-        <w:t xml:space="preserve">año </w:t>
-      </w:r>
-      <w:r>
-        <w:t xml:space="preserve">2019 </w:t>
-      </w:r>
-      <w:r>
-        <w:t>que por dos o tres meses, no nos habíamos</w:t>
-      </w:r>
-      <w:r>
-        <w:t xml:space="preserve"> comunicado más</w:t>
-      </w:r>
-      <w:r>
-        <w:t>, pero luego</w:t>
-      </w:r>
-      <w:r>
-        <w:t>, un día</w:t>
-      </w:r>
-      <w:r>
-        <w:t xml:space="preserve"> </w:t>
-      </w:r>
-      <w:r>
-        <w:t>volvimos</w:t>
-      </w:r>
-      <w:r>
-        <w:t xml:space="preserve"> y nunca más dejamos pasar </w:t>
-      </w:r>
-      <w:r>
-        <w:t>el</w:t>
-      </w:r>
-      <w:r>
-        <w:t xml:space="preserve"> tiempo.</w:t>
-      </w:r>
-    </w:p>
-    <w:p>
-      <w:pPr>
-        <w:pStyle w:val="PSI-Ttulo3"/>
-      </w:pPr>
-    </w:p>
-    <w:p>
-      <w:pPr>
-        <w:pStyle w:val="PSI-Ttulo3"/>
-      </w:pPr>
-    </w:p>
-    <w:p>
-      <w:pPr>
-        <w:pStyle w:val="PSI-Ttulo2"/>
-      </w:pPr>
-      <w:bookmarkStart w:id="33" w:name="_Toc53600953"/>
-      <w:r>
-        <w:t>Experiencia grupal</w:t>
-      </w:r>
-      <w:bookmarkEnd w:id="33"/>
-    </w:p>
-    <w:p>
-      <w:r>
-        <w:t xml:space="preserve">Puesta en común entre los integrantes del VASPA </w:t>
-      </w:r>
-      <w:proofErr w:type="spellStart"/>
-      <w:r>
-        <w:t>Team</w:t>
-      </w:r>
-      <w:proofErr w:type="spellEnd"/>
-      <w:r>
-        <w:t xml:space="preserve"> sobre la experiencia vivida en el proyecto. Partiendo desde la elección del equipo, la asignación del sistema a desarrollar, y el desarrollo en general del mismo.</w:t>
-      </w:r>
     </w:p>
     <w:p/>
     <w:p>
+      <w:r>
+        <w:t>//</w:t>
+      </w:r>
+      <w:r>
+        <w:t xml:space="preserve"> elección del equipo</w:t>
+      </w:r>
+    </w:p>
+    <w:p>
+      <w:r>
+        <w:t>//</w:t>
+      </w:r>
+      <w:r>
+        <w:t>la asignación del sistema a desarrollar</w:t>
+      </w:r>
+    </w:p>
+    <w:p>
+      <w:r>
+        <w:t>//</w:t>
+      </w:r>
+      <w:r>
+        <w:t xml:space="preserve"> y el desarrollo en general del mismo.</w:t>
+      </w:r>
+    </w:p>
+    <w:p/>
+    <w:p>
       <w:pPr>
         <w:pStyle w:val="PSI-Ttulo1"/>
       </w:pPr>
     </w:p>
     <w:sectPr>
-      <w:headerReference w:type="default" r:id="rId11"/>
-      <w:footerReference w:type="default" r:id="rId12"/>
+      <w:headerReference w:type="default" r:id="rId12"/>
+      <w:footerReference w:type="default" r:id="rId13"/>
       <w:pgSz w:w="11906" w:h="16838"/>
       <w:pgMar w:top="1535" w:right="1701" w:bottom="1417" w:left="1701" w:header="567" w:footer="572" w:gutter="0"/>
       <w:cols w:space="708"/>
@@ -6927,6 +7141,7 @@
         <w:dataBinding w:prefixMappings="xmlns:ns0='http://schemas.openxmlformats.org/officeDocument/2006/extended-properties' " w:xpath="/ns0:Properties[1]/ns0:Company[1]" w:storeItemID="{6668398D-A668-4E3E-A5EB-62B293D839F1}"/>
         <w:text/>
       </w:sdtPr>
+      <w:sdtEndPr/>
       <w:sdtContent>
         <w:r>
           <w:rPr>
@@ -6980,6 +7195,7 @@
           <w:docPartUnique/>
         </w:docPartObj>
       </w:sdtPr>
+      <w:sdtEndPr/>
       <w:sdtContent>
         <w:r>
           <w:tab/>
@@ -7088,6 +7304,7 @@
       <w:dataBinding w:prefixMappings="xmlns:ns0='http://purl.org/dc/elements/1.1/' xmlns:ns1='http://schemas.openxmlformats.org/package/2006/metadata/core-properties' " w:xpath="/ns1:coreProperties[1]/ns0:creator[1]" w:storeItemID="{6C3C8BC8-F283-45AE-878A-BAB7291924A1}"/>
       <w:text/>
     </w:sdtPr>
+    <w:sdtEndPr/>
     <w:sdtContent>
       <w:p>
         <w:pPr>
@@ -7149,6 +7366,7 @@
       <w:dataBinding w:prefixMappings="xmlns:ns0='http://schemas.openxmlformats.org/package/2006/metadata/core-properties' xmlns:ns1='http://purl.org/dc/elements/1.1/'" w:xpath="/ns0:coreProperties[1]/ns1:title[1]" w:storeItemID="{6C3C8BC8-F283-45AE-878A-BAB7291924A1}"/>
       <w:text/>
     </w:sdtPr>
+    <w:sdtEndPr/>
     <w:sdtContent>
       <w:p>
         <w:pPr>
@@ -7339,6 +7557,7 @@
         <w:dataBinding w:prefixMappings="xmlns:ns0='http://schemas.openxmlformats.org/package/2006/metadata/core-properties' xmlns:ns1='http://purl.org/dc/elements/1.1/'" w:xpath="/ns0:coreProperties[1]/ns1:subject[1]" w:storeItemID="{6C3C8BC8-F283-45AE-878A-BAB7291924A1}"/>
         <w:text/>
       </w:sdtPr>
+      <w:sdtEndPr/>
       <w:sdtContent>
         <w:r>
           <w:rPr>
@@ -11786,7 +12005,7 @@
     <w:lsdException w:name="Table Web 2" w:semiHidden="1" w:unhideWhenUsed="1"/>
     <w:lsdException w:name="Table Web 3" w:semiHidden="1" w:unhideWhenUsed="1"/>
     <w:lsdException w:name="Balloon Text" w:semiHidden="1" w:unhideWhenUsed="1"/>
-    <w:lsdException w:name="Table Grid" w:semiHidden="1" w:uiPriority="0" w:unhideWhenUsed="1"/>
+    <w:lsdException w:name="Table Grid" w:uiPriority="0"/>
     <w:lsdException w:name="Table Theme" w:semiHidden="1" w:unhideWhenUsed="1"/>
     <w:lsdException w:name="Placeholder Text" w:semiHidden="1"/>
     <w:lsdException w:name="No Spacing" w:uiPriority="1" w:qFormat="1"/>

</xml_diff>

<commit_message>
-Actualización de la experiencia personal e inserción de la sección Validación y Verificación a la Memoria del Proyecto.
</commit_message>
<xml_diff>
--- a/Manuales y Memoria/Memoria del Proyecto.docx
+++ b/Manuales y Memoria/Memoria del Proyecto.docx
@@ -1,6 +1,6 @@
 
 <file path=word/document.xml><?xml version="1.0" encoding="utf-8"?>
-<w:document xmlns:wpc="http://schemas.microsoft.com/office/word/2010/wordprocessingCanvas" xmlns:cx="http://schemas.microsoft.com/office/drawing/2014/chartex" xmlns:cx1="http://schemas.microsoft.com/office/drawing/2015/9/8/chartex" xmlns:cx2="http://schemas.microsoft.com/office/drawing/2015/10/21/chartex" xmlns:cx3="http://schemas.microsoft.com/office/drawing/2016/5/9/chartex" xmlns:cx4="http://schemas.microsoft.com/office/drawing/2016/5/10/chartex" xmlns:cx5="http://schemas.microsoft.com/office/drawing/2016/5/11/chartex" xmlns:cx6="http://schemas.microsoft.com/office/drawing/2016/5/12/chartex" xmlns:cx7="http://schemas.microsoft.com/office/drawing/2016/5/13/chartex" xmlns:cx8="http://schemas.microsoft.com/office/drawing/2016/5/14/chartex" xmlns:mc="http://schemas.openxmlformats.org/markup-compatibility/2006" xmlns:aink="http://schemas.microsoft.com/office/drawing/2016/ink" xmlns:am3d="http://schemas.microsoft.com/office/drawing/2017/model3d" xmlns:o="urn:schemas-microsoft-com:office:office" xmlns:r="http://schemas.openxmlformats.org/officeDocument/2006/relationships" xmlns:m="http://schemas.openxmlformats.org/officeDocument/2006/math" xmlns:v="urn:schemas-microsoft-com:vml" xmlns:wp14="http://schemas.microsoft.com/office/word/2010/wordprocessingDrawing" xmlns:wp="http://schemas.openxmlformats.org/drawingml/2006/wordprocessingDrawing" xmlns:w10="urn:schemas-microsoft-com:office:word" xmlns:w="http://schemas.openxmlformats.org/wordprocessingml/2006/main" xmlns:w14="http://schemas.microsoft.com/office/word/2010/wordml" xmlns:w15="http://schemas.microsoft.com/office/word/2012/wordml" xmlns:w16cex="http://schemas.microsoft.com/office/word/2018/wordml/cex" xmlns:w16cid="http://schemas.microsoft.com/office/word/2016/wordml/cid" xmlns:w16="http://schemas.microsoft.com/office/word/2018/wordml" xmlns:w16se="http://schemas.microsoft.com/office/word/2015/wordml/symex" xmlns:wpg="http://schemas.microsoft.com/office/word/2010/wordprocessingGroup" xmlns:wpi="http://schemas.microsoft.com/office/word/2010/wordprocessingInk" xmlns:wne="http://schemas.microsoft.com/office/word/2006/wordml" xmlns:wps="http://schemas.microsoft.com/office/word/2010/wordprocessingShape" mc:Ignorable="w14 w15 w16se w16cid w16 w16cex wp14">
+<w:document xmlns:ve="http://schemas.openxmlformats.org/markup-compatibility/2006" xmlns:o="urn:schemas-microsoft-com:office:office" xmlns:r="http://schemas.openxmlformats.org/officeDocument/2006/relationships" xmlns:m="http://schemas.openxmlformats.org/officeDocument/2006/math" xmlns:v="urn:schemas-microsoft-com:vml" xmlns:wp="http://schemas.openxmlformats.org/drawingml/2006/wordprocessingDrawing" xmlns:w10="urn:schemas-microsoft-com:office:word" xmlns:w="http://schemas.openxmlformats.org/wordprocessingml/2006/main" xmlns:wne="http://schemas.microsoft.com/office/word/2006/wordml">
   <w:body>
     <w:sdt>
       <w:sdtPr>
@@ -57,7 +57,7 @@
               <w:rFonts w:eastAsiaTheme="majorEastAsia" w:cstheme="majorBidi"/>
               <w:noProof/>
             </w:rPr>
-            <w:pict w14:anchorId="00CDCCB8">
+            <w:pict>
               <v:rect id="_x0000_s1030" style="position:absolute;margin-left:0;margin-top:0;width:624.2pt;height:62.85pt;z-index:251660288;mso-width-percent:1050;mso-height-percent:900;mso-position-horizontal:center;mso-position-horizontal-relative:page;mso-position-vertical:bottom;mso-position-vertical-relative:page;mso-width-percent:1050;mso-height-percent:900;mso-height-relative:top-margin-area" o:allowincell="f" fillcolor="#4bacc6 [3208]" strokecolor="#31849b [2408]">
                 <w10:wrap anchorx="page" anchory="page"/>
               </v:rect>
@@ -68,7 +68,7 @@
               <w:rFonts w:eastAsiaTheme="majorEastAsia" w:cstheme="majorBidi"/>
               <w:noProof/>
             </w:rPr>
-            <w:pict w14:anchorId="72334F49">
+            <w:pict>
               <v:rect id="_x0000_s1033" style="position:absolute;margin-left:0;margin-top:0;width:7.15pt;height:883.1pt;z-index:251663360;mso-height-percent:1050;mso-position-horizontal:center;mso-position-horizontal-relative:left-margin-area;mso-position-vertical:center;mso-position-vertical-relative:page;mso-height-percent:1050" o:allowincell="f" fillcolor="white [3212]" strokecolor="#31849b [2408]">
                 <w10:wrap anchorx="margin" anchory="page"/>
               </v:rect>
@@ -79,7 +79,7 @@
               <w:rFonts w:eastAsiaTheme="majorEastAsia" w:cstheme="majorBidi"/>
               <w:noProof/>
             </w:rPr>
-            <w:pict w14:anchorId="35759650">
+            <w:pict>
               <v:rect id="_x0000_s1032" style="position:absolute;margin-left:0;margin-top:0;width:7.15pt;height:883.1pt;z-index:251662336;mso-height-percent:1050;mso-position-horizontal:center;mso-position-horizontal-relative:right-margin-area;mso-position-vertical:center;mso-position-vertical-relative:page;mso-height-percent:1050" o:allowincell="f" fillcolor="white [3212]" strokecolor="#31849b [2408]">
                 <w10:wrap anchorx="page" anchory="page"/>
               </v:rect>
@@ -90,7 +90,7 @@
               <w:rFonts w:eastAsiaTheme="majorEastAsia" w:cstheme="majorBidi"/>
               <w:noProof/>
             </w:rPr>
-            <w:pict w14:anchorId="7B144490">
+            <w:pict>
               <v:rect id="_x0000_s1031" style="position:absolute;margin-left:0;margin-top:0;width:624.2pt;height:62.85pt;z-index:251661312;mso-width-percent:1050;mso-height-percent:900;mso-position-horizontal:center;mso-position-horizontal-relative:page;mso-position-vertical:top;mso-position-vertical-relative:top-margin-area;mso-width-percent:1050;mso-height-percent:900;mso-height-relative:top-margin-area" o:allowincell="f" fillcolor="#4bacc6 [3208]" strokecolor="#31849b [2408]">
                 <w10:wrap anchorx="page" anchory="margin"/>
               </v:rect>
@@ -109,7 +109,6 @@
             <w:dataBinding w:prefixMappings="xmlns:ns0='http://schemas.openxmlformats.org/package/2006/metadata/core-properties' xmlns:ns1='http://purl.org/dc/elements/1.1/'" w:xpath="/ns0:coreProperties[1]/ns1:title[1]" w:storeItemID="{6C3C8BC8-F283-45AE-878A-BAB7291924A1}"/>
             <w:text/>
           </w:sdtPr>
-          <w:sdtEndPr/>
           <w:sdtContent>
             <w:p>
               <w:pPr>
@@ -144,7 +143,6 @@
             <w:dataBinding w:prefixMappings="xmlns:ns0='http://schemas.openxmlformats.org/package/2006/metadata/core-properties' xmlns:ns1='http://purl.org/dc/elements/1.1/'" w:xpath="/ns0:coreProperties[1]/ns1:subject[1]" w:storeItemID="{6C3C8BC8-F283-45AE-878A-BAB7291924A1}"/>
             <w:text/>
           </w:sdtPr>
-          <w:sdtEndPr/>
           <w:sdtContent>
             <w:p>
               <w:pPr>
@@ -196,7 +194,6 @@
             <w:dataBinding w:prefixMappings="xmlns:ns0='http://schemas.openxmlformats.org/officeDocument/2006/extended-properties' " w:xpath="/ns0:Properties[1]/ns0:Company[1]" w:storeItemID="{6668398D-A668-4E3E-A5EB-62B293D839F1}"/>
             <w:text/>
           </w:sdtPr>
-          <w:sdtEndPr/>
           <w:sdtContent>
             <w:p>
               <w:pPr>
@@ -231,7 +228,6 @@
             <w:dataBinding w:prefixMappings="xmlns:ns0='http://schemas.openxmlformats.org/package/2006/metadata/core-properties' xmlns:ns1='http://purl.org/dc/elements/1.1/'" w:xpath="/ns0:coreProperties[1]/ns1:creator[1]" w:storeItemID="{6C3C8BC8-F283-45AE-878A-BAB7291924A1}"/>
             <w:text/>
           </w:sdtPr>
-          <w:sdtEndPr/>
           <w:sdtContent>
             <w:p>
               <w:pPr>
@@ -247,16 +243,8 @@
                 <w:rPr>
                   <w:rFonts w:asciiTheme="majorHAnsi" w:hAnsiTheme="majorHAnsi"/>
                 </w:rPr>
-                <w:t xml:space="preserve"> – Francisco Estrada – Nicolás </w:t>
+                <w:t xml:space="preserve"> – Francisco Estrada – Nicolás Sartini</w:t>
               </w:r>
-              <w:proofErr w:type="spellStart"/>
-              <w:r>
-                <w:rPr>
-                  <w:rFonts w:asciiTheme="majorHAnsi" w:hAnsiTheme="majorHAnsi"/>
-                </w:rPr>
-                <w:t>Sartini</w:t>
-              </w:r>
-              <w:proofErr w:type="spellEnd"/>
             </w:p>
           </w:sdtContent>
         </w:sdt>
@@ -271,7 +259,7 @@
               <w:lang w:eastAsia="es-AR"/>
             </w:rPr>
             <w:drawing>
-              <wp:anchor distT="0" distB="0" distL="114300" distR="114300" simplePos="0" relativeHeight="251659264" behindDoc="0" locked="0" layoutInCell="1" allowOverlap="1" wp14:anchorId="53974FC8" wp14:editId="6EDC9514">
+              <wp:anchor distT="0" distB="0" distL="114300" distR="114300" simplePos="0" relativeHeight="251659264" behindDoc="0" locked="0" layoutInCell="1" allowOverlap="1">
                 <wp:simplePos x="0" y="0"/>
                 <wp:positionH relativeFrom="margin">
                   <wp:posOffset>-217170</wp:posOffset>
@@ -330,7 +318,7 @@
               <w:lang w:eastAsia="es-AR"/>
             </w:rPr>
             <w:drawing>
-              <wp:anchor distT="0" distB="0" distL="114300" distR="114300" simplePos="0" relativeHeight="251657216" behindDoc="0" locked="0" layoutInCell="1" allowOverlap="1" wp14:anchorId="1F500FE9" wp14:editId="5D7F29FF">
+              <wp:anchor distT="0" distB="0" distL="114300" distR="114300" simplePos="0" relativeHeight="251657216" behindDoc="0" locked="0" layoutInCell="1" allowOverlap="1">
                 <wp:simplePos x="0" y="0"/>
                 <wp:positionH relativeFrom="margin">
                   <wp:posOffset>4301490</wp:posOffset>
@@ -401,7 +389,7 @@
               <w:noProof/>
               <w:lang w:eastAsia="es-ES"/>
             </w:rPr>
-            <w:pict w14:anchorId="727AF8FF">
+            <w:pict>
               <v:rect id="_x0000_s1041" style="position:absolute;left:0;text-align:left;margin-left:315.7pt;margin-top:-76.25pt;width:195.35pt;height:844.9pt;z-index:-251643904;mso-position-horizontal-relative:margin;mso-position-vertical-relative:margin" fillcolor="#4bacc6" strokecolor="#31849b [2408]">
                 <w10:wrap type="square" anchorx="margin" anchory="margin"/>
               </v:rect>
@@ -426,7 +414,7 @@
           <w:lang w:val="es-AR" w:eastAsia="es-AR"/>
         </w:rPr>
         <w:drawing>
-          <wp:anchor distT="0" distB="0" distL="114300" distR="114300" simplePos="0" relativeHeight="251682816" behindDoc="0" locked="0" layoutInCell="1" allowOverlap="1" wp14:anchorId="72AF34E9" wp14:editId="468DCC99">
+          <wp:anchor distT="0" distB="0" distL="114300" distR="114300" simplePos="0" relativeHeight="251682816" behindDoc="0" locked="0" layoutInCell="1" allowOverlap="1">
             <wp:simplePos x="0" y="0"/>
             <wp:positionH relativeFrom="margin">
               <wp:posOffset>4726940</wp:posOffset>
@@ -504,11 +492,10 @@
           <w:docPartUnique/>
         </w:docPartObj>
       </w:sdtPr>
-      <w:sdtEndPr/>
       <w:sdtContent>
         <w:p>
           <w:pPr>
-            <w:pStyle w:val="TtuloTDC"/>
+            <w:pStyle w:val="TtulodeTDC"/>
             <w:tabs>
               <w:tab w:val="left" w:pos="5954"/>
             </w:tabs>
@@ -539,7 +526,7 @@
           <w:r>
             <w:fldChar w:fldCharType="separate"/>
           </w:r>
-          <w:hyperlink w:anchor="_Toc53600922" w:history="1">
+          <w:hyperlink w:anchor="_Toc54389105" w:history="1">
             <w:r>
               <w:rPr>
                 <w:rStyle w:val="Hipervnculo"/>
@@ -567,7 +554,7 @@
                 <w:noProof/>
                 <w:webHidden/>
               </w:rPr>
-              <w:instrText xml:space="preserve"> PAGEREF _Toc53600922 \h </w:instrText>
+              <w:instrText xml:space="preserve"> PAGEREF _Toc54389105 \h </w:instrText>
             </w:r>
             <w:r>
               <w:rPr>
@@ -611,7 +598,7 @@
               <w:lang w:val="es-AR" w:eastAsia="es-AR"/>
             </w:rPr>
           </w:pPr>
-          <w:hyperlink w:anchor="_Toc53600923" w:history="1">
+          <w:hyperlink w:anchor="_Toc54389106" w:history="1">
             <w:r>
               <w:rPr>
                 <w:rStyle w:val="Hipervnculo"/>
@@ -639,7 +626,7 @@
                 <w:noProof/>
                 <w:webHidden/>
               </w:rPr>
-              <w:instrText xml:space="preserve"> PAGEREF _Toc53600923 \h </w:instrText>
+              <w:instrText xml:space="preserve"> PAGEREF _Toc54389106 \h </w:instrText>
             </w:r>
             <w:r>
               <w:rPr>
@@ -683,7 +670,7 @@
               <w:lang w:val="es-AR" w:eastAsia="es-AR"/>
             </w:rPr>
           </w:pPr>
-          <w:hyperlink w:anchor="_Toc53600924" w:history="1">
+          <w:hyperlink w:anchor="_Toc54389107" w:history="1">
             <w:r>
               <w:rPr>
                 <w:rStyle w:val="Hipervnculo"/>
@@ -710,7 +697,7 @@
                 <w:noProof/>
                 <w:webHidden/>
               </w:rPr>
-              <w:instrText xml:space="preserve"> PAGEREF _Toc53600924 \h </w:instrText>
+              <w:instrText xml:space="preserve"> PAGEREF _Toc54389107 \h </w:instrText>
             </w:r>
             <w:r>
               <w:rPr>
@@ -752,7 +739,7 @@
               <w:lang w:val="es-AR" w:eastAsia="es-AR"/>
             </w:rPr>
           </w:pPr>
-          <w:hyperlink w:anchor="_Toc53600925" w:history="1">
+          <w:hyperlink w:anchor="_Toc54389108" w:history="1">
             <w:r>
               <w:rPr>
                 <w:rStyle w:val="Hipervnculo"/>
@@ -779,7 +766,7 @@
                 <w:noProof/>
                 <w:webHidden/>
               </w:rPr>
-              <w:instrText xml:space="preserve"> PAGEREF _Toc53600925 \h </w:instrText>
+              <w:instrText xml:space="preserve"> PAGEREF _Toc54389108 \h </w:instrText>
             </w:r>
             <w:r>
               <w:rPr>
@@ -799,7 +786,7 @@
                 <w:noProof/>
                 <w:webHidden/>
               </w:rPr>
-              <w:t>5</w:t>
+              <w:t>6</w:t>
             </w:r>
             <w:r>
               <w:rPr>
@@ -821,7 +808,7 @@
               <w:lang w:val="es-AR" w:eastAsia="es-AR"/>
             </w:rPr>
           </w:pPr>
-          <w:hyperlink w:anchor="_Toc53600926" w:history="1">
+          <w:hyperlink w:anchor="_Toc54389109" w:history="1">
             <w:r>
               <w:rPr>
                 <w:rStyle w:val="Hipervnculo"/>
@@ -848,7 +835,7 @@
                 <w:noProof/>
                 <w:webHidden/>
               </w:rPr>
-              <w:instrText xml:space="preserve"> PAGEREF _Toc53600926 \h </w:instrText>
+              <w:instrText xml:space="preserve"> PAGEREF _Toc54389109 \h </w:instrText>
             </w:r>
             <w:r>
               <w:rPr>
@@ -868,7 +855,7 @@
                 <w:noProof/>
                 <w:webHidden/>
               </w:rPr>
-              <w:t>5</w:t>
+              <w:t>6</w:t>
             </w:r>
             <w:r>
               <w:rPr>
@@ -892,7 +879,7 @@
               <w:lang w:val="es-AR" w:eastAsia="es-AR"/>
             </w:rPr>
           </w:pPr>
-          <w:hyperlink w:anchor="_Toc53600927" w:history="1">
+          <w:hyperlink w:anchor="_Toc54389110" w:history="1">
             <w:r>
               <w:rPr>
                 <w:rStyle w:val="Hipervnculo"/>
@@ -919,7 +906,7 @@
                 <w:noProof/>
                 <w:webHidden/>
               </w:rPr>
-              <w:instrText xml:space="preserve"> PAGEREF _Toc53600927 \h </w:instrText>
+              <w:instrText xml:space="preserve"> PAGEREF _Toc54389110 \h </w:instrText>
             </w:r>
             <w:r>
               <w:rPr>
@@ -961,7 +948,7 @@
               <w:lang w:val="es-AR" w:eastAsia="es-AR"/>
             </w:rPr>
           </w:pPr>
-          <w:hyperlink w:anchor="_Toc53600928" w:history="1">
+          <w:hyperlink w:anchor="_Toc54389111" w:history="1">
             <w:r>
               <w:rPr>
                 <w:rStyle w:val="Hipervnculo"/>
@@ -988,7 +975,7 @@
                 <w:noProof/>
                 <w:webHidden/>
               </w:rPr>
-              <w:instrText xml:space="preserve"> PAGEREF _Toc53600928 \h </w:instrText>
+              <w:instrText xml:space="preserve"> PAGEREF _Toc54389111 \h </w:instrText>
             </w:r>
             <w:r>
               <w:rPr>
@@ -1030,7 +1017,7 @@
               <w:lang w:val="es-AR" w:eastAsia="es-AR"/>
             </w:rPr>
           </w:pPr>
-          <w:hyperlink w:anchor="_Toc53600929" w:history="1">
+          <w:hyperlink w:anchor="_Toc54389112" w:history="1">
             <w:r>
               <w:rPr>
                 <w:rStyle w:val="Hipervnculo"/>
@@ -1057,7 +1044,7 @@
                 <w:noProof/>
                 <w:webHidden/>
               </w:rPr>
-              <w:instrText xml:space="preserve"> PAGEREF _Toc53600929 \h </w:instrText>
+              <w:instrText xml:space="preserve"> PAGEREF _Toc54389112 \h </w:instrText>
             </w:r>
             <w:r>
               <w:rPr>
@@ -1099,7 +1086,7 @@
               <w:lang w:val="es-AR" w:eastAsia="es-AR"/>
             </w:rPr>
           </w:pPr>
-          <w:hyperlink w:anchor="_Toc53600930" w:history="1">
+          <w:hyperlink w:anchor="_Toc54389113" w:history="1">
             <w:r>
               <w:rPr>
                 <w:rStyle w:val="Hipervnculo"/>
@@ -1126,7 +1113,7 @@
                 <w:noProof/>
                 <w:webHidden/>
               </w:rPr>
-              <w:instrText xml:space="preserve"> PAGEREF _Toc53600930 \h </w:instrText>
+              <w:instrText xml:space="preserve"> PAGEREF _Toc54389113 \h </w:instrText>
             </w:r>
             <w:r>
               <w:rPr>
@@ -1146,7 +1133,7 @@
                 <w:noProof/>
                 <w:webHidden/>
               </w:rPr>
-              <w:t>6</w:t>
+              <w:t>7</w:t>
             </w:r>
             <w:r>
               <w:rPr>
@@ -1168,7 +1155,7 @@
               <w:lang w:val="es-AR" w:eastAsia="es-AR"/>
             </w:rPr>
           </w:pPr>
-          <w:hyperlink w:anchor="_Toc53600931" w:history="1">
+          <w:hyperlink w:anchor="_Toc54389114" w:history="1">
             <w:r>
               <w:rPr>
                 <w:rStyle w:val="Hipervnculo"/>
@@ -1195,7 +1182,7 @@
                 <w:noProof/>
                 <w:webHidden/>
               </w:rPr>
-              <w:instrText xml:space="preserve"> PAGEREF _Toc53600931 \h </w:instrText>
+              <w:instrText xml:space="preserve"> PAGEREF _Toc54389114 \h </w:instrText>
             </w:r>
             <w:r>
               <w:rPr>
@@ -1239,7 +1226,7 @@
               <w:lang w:val="es-AR" w:eastAsia="es-AR"/>
             </w:rPr>
           </w:pPr>
-          <w:hyperlink w:anchor="_Toc53600932" w:history="1">
+          <w:hyperlink w:anchor="_Toc54389115" w:history="1">
             <w:r>
               <w:rPr>
                 <w:rStyle w:val="Hipervnculo"/>
@@ -1266,7 +1253,7 @@
                 <w:noProof/>
                 <w:webHidden/>
               </w:rPr>
-              <w:instrText xml:space="preserve"> PAGEREF _Toc53600932 \h </w:instrText>
+              <w:instrText xml:space="preserve"> PAGEREF _Toc54389115 \h </w:instrText>
             </w:r>
             <w:r>
               <w:rPr>
@@ -1310,7 +1297,7 @@
               <w:lang w:val="es-AR" w:eastAsia="es-AR"/>
             </w:rPr>
           </w:pPr>
-          <w:hyperlink w:anchor="_Toc53600933" w:history="1">
+          <w:hyperlink w:anchor="_Toc54389116" w:history="1">
             <w:r>
               <w:rPr>
                 <w:rStyle w:val="Hipervnculo"/>
@@ -1337,7 +1324,7 @@
                 <w:noProof/>
                 <w:webHidden/>
               </w:rPr>
-              <w:instrText xml:space="preserve"> PAGEREF _Toc53600933 \h </w:instrText>
+              <w:instrText xml:space="preserve"> PAGEREF _Toc54389116 \h </w:instrText>
             </w:r>
             <w:r>
               <w:rPr>
@@ -1357,7 +1344,7 @@
                 <w:noProof/>
                 <w:webHidden/>
               </w:rPr>
-              <w:t>8</w:t>
+              <w:t>9</w:t>
             </w:r>
             <w:r>
               <w:rPr>
@@ -1381,7 +1368,7 @@
               <w:lang w:val="es-AR" w:eastAsia="es-AR"/>
             </w:rPr>
           </w:pPr>
-          <w:hyperlink w:anchor="_Toc53600934" w:history="1">
+          <w:hyperlink w:anchor="_Toc54389117" w:history="1">
             <w:r>
               <w:rPr>
                 <w:rStyle w:val="Hipervnculo"/>
@@ -1408,7 +1395,7 @@
                 <w:noProof/>
                 <w:webHidden/>
               </w:rPr>
-              <w:instrText xml:space="preserve"> PAGEREF _Toc53600934 \h </w:instrText>
+              <w:instrText xml:space="preserve"> PAGEREF _Toc54389117 \h </w:instrText>
             </w:r>
             <w:r>
               <w:rPr>
@@ -1428,7 +1415,7 @@
                 <w:noProof/>
                 <w:webHidden/>
               </w:rPr>
-              <w:t>8</w:t>
+              <w:t>9</w:t>
             </w:r>
             <w:r>
               <w:rPr>
@@ -1452,7 +1439,7 @@
               <w:lang w:val="es-AR" w:eastAsia="es-AR"/>
             </w:rPr>
           </w:pPr>
-          <w:hyperlink w:anchor="_Toc53600935" w:history="1">
+          <w:hyperlink w:anchor="_Toc54389118" w:history="1">
             <w:r>
               <w:rPr>
                 <w:rStyle w:val="Hipervnculo"/>
@@ -1479,7 +1466,7 @@
                 <w:noProof/>
                 <w:webHidden/>
               </w:rPr>
-              <w:instrText xml:space="preserve"> PAGEREF _Toc53600935 \h </w:instrText>
+              <w:instrText xml:space="preserve"> PAGEREF _Toc54389118 \h </w:instrText>
             </w:r>
             <w:r>
               <w:rPr>
@@ -1499,7 +1486,7 @@
                 <w:noProof/>
                 <w:webHidden/>
               </w:rPr>
-              <w:t>9</w:t>
+              <w:t>10</w:t>
             </w:r>
             <w:r>
               <w:rPr>
@@ -1523,7 +1510,7 @@
               <w:lang w:val="es-AR" w:eastAsia="es-AR"/>
             </w:rPr>
           </w:pPr>
-          <w:hyperlink w:anchor="_Toc53600936" w:history="1">
+          <w:hyperlink w:anchor="_Toc54389119" w:history="1">
             <w:r>
               <w:rPr>
                 <w:rStyle w:val="Hipervnculo"/>
@@ -1550,7 +1537,7 @@
                 <w:noProof/>
                 <w:webHidden/>
               </w:rPr>
-              <w:instrText xml:space="preserve"> PAGEREF _Toc53600936 \h </w:instrText>
+              <w:instrText xml:space="preserve"> PAGEREF _Toc54389119 \h </w:instrText>
             </w:r>
             <w:r>
               <w:rPr>
@@ -1594,7 +1581,7 @@
               <w:lang w:val="es-AR" w:eastAsia="es-AR"/>
             </w:rPr>
           </w:pPr>
-          <w:hyperlink w:anchor="_Toc53600937" w:history="1">
+          <w:hyperlink w:anchor="_Toc54389120" w:history="1">
             <w:r>
               <w:rPr>
                 <w:rStyle w:val="Hipervnculo"/>
@@ -1621,7 +1608,7 @@
                 <w:noProof/>
                 <w:webHidden/>
               </w:rPr>
-              <w:instrText xml:space="preserve"> PAGEREF _Toc53600937 \h </w:instrText>
+              <w:instrText xml:space="preserve"> PAGEREF _Toc54389120 \h </w:instrText>
             </w:r>
             <w:r>
               <w:rPr>
@@ -1641,7 +1628,7 @@
                 <w:noProof/>
                 <w:webHidden/>
               </w:rPr>
-              <w:t>10</w:t>
+              <w:t>11</w:t>
             </w:r>
             <w:r>
               <w:rPr>
@@ -1665,7 +1652,7 @@
               <w:lang w:val="es-AR" w:eastAsia="es-AR"/>
             </w:rPr>
           </w:pPr>
-          <w:hyperlink w:anchor="_Toc53600938" w:history="1">
+          <w:hyperlink w:anchor="_Toc54389121" w:history="1">
             <w:r>
               <w:rPr>
                 <w:rStyle w:val="Hipervnculo"/>
@@ -1692,7 +1679,7 @@
                 <w:noProof/>
                 <w:webHidden/>
               </w:rPr>
-              <w:instrText xml:space="preserve"> PAGEREF _Toc53600938 \h </w:instrText>
+              <w:instrText xml:space="preserve"> PAGEREF _Toc54389121 \h </w:instrText>
             </w:r>
             <w:r>
               <w:rPr>
@@ -1712,7 +1699,7 @@
                 <w:noProof/>
                 <w:webHidden/>
               </w:rPr>
-              <w:t>10</w:t>
+              <w:t>11</w:t>
             </w:r>
             <w:r>
               <w:rPr>
@@ -1736,12 +1723,83 @@
               <w:lang w:val="es-AR" w:eastAsia="es-AR"/>
             </w:rPr>
           </w:pPr>
-          <w:hyperlink w:anchor="_Toc53600939" w:history="1">
+          <w:hyperlink w:anchor="_Toc54389122" w:history="1">
             <w:r>
               <w:rPr>
                 <w:rStyle w:val="Hipervnculo"/>
                 <w:noProof/>
               </w:rPr>
+              <w:t>Validación y Verificación</w:t>
+            </w:r>
+            <w:r>
+              <w:rPr>
+                <w:noProof/>
+                <w:webHidden/>
+              </w:rPr>
+              <w:tab/>
+            </w:r>
+            <w:r>
+              <w:rPr>
+                <w:noProof/>
+                <w:webHidden/>
+              </w:rPr>
+              <w:fldChar w:fldCharType="begin"/>
+            </w:r>
+            <w:r>
+              <w:rPr>
+                <w:noProof/>
+                <w:webHidden/>
+              </w:rPr>
+              <w:instrText xml:space="preserve"> PAGEREF _Toc54389122 \h </w:instrText>
+            </w:r>
+            <w:r>
+              <w:rPr>
+                <w:noProof/>
+                <w:webHidden/>
+              </w:rPr>
+            </w:r>
+            <w:r>
+              <w:rPr>
+                <w:noProof/>
+                <w:webHidden/>
+              </w:rPr>
+              <w:fldChar w:fldCharType="separate"/>
+            </w:r>
+            <w:r>
+              <w:rPr>
+                <w:noProof/>
+                <w:webHidden/>
+              </w:rPr>
+              <w:t>11</w:t>
+            </w:r>
+            <w:r>
+              <w:rPr>
+                <w:noProof/>
+                <w:webHidden/>
+              </w:rPr>
+              <w:fldChar w:fldCharType="end"/>
+            </w:r>
+          </w:hyperlink>
+        </w:p>
+        <w:p>
+          <w:pPr>
+            <w:pStyle w:val="TDC1"/>
+            <w:rPr>
+              <w:rFonts w:eastAsiaTheme="minorEastAsia"/>
+              <w:b w:val="0"/>
+              <w:bCs w:val="0"/>
+              <w:noProof/>
+              <w:sz w:val="22"/>
+              <w:szCs w:val="22"/>
+              <w:lang w:val="es-AR" w:eastAsia="es-AR"/>
+            </w:rPr>
+          </w:pPr>
+          <w:hyperlink w:anchor="_Toc54389123" w:history="1">
+            <w:r>
+              <w:rPr>
+                <w:rStyle w:val="Hipervnculo"/>
+                <w:noProof/>
+              </w:rPr>
               <w:t>Tecnologías utilizadas</w:t>
             </w:r>
             <w:r>
@@ -1763,7 +1821,7 @@
                 <w:noProof/>
                 <w:webHidden/>
               </w:rPr>
-              <w:instrText xml:space="preserve"> PAGEREF _Toc53600939 \h </w:instrText>
+              <w:instrText xml:space="preserve"> PAGEREF _Toc54389123 \h </w:instrText>
             </w:r>
             <w:r>
               <w:rPr>
@@ -1783,7 +1841,7 @@
                 <w:noProof/>
                 <w:webHidden/>
               </w:rPr>
-              <w:t>11</w:t>
+              <w:t>13</w:t>
             </w:r>
             <w:r>
               <w:rPr>
@@ -1807,7 +1865,7 @@
               <w:lang w:val="es-AR" w:eastAsia="es-AR"/>
             </w:rPr>
           </w:pPr>
-          <w:hyperlink w:anchor="_Toc53600940" w:history="1">
+          <w:hyperlink w:anchor="_Toc54389124" w:history="1">
             <w:r>
               <w:rPr>
                 <w:rStyle w:val="Hipervnculo"/>
@@ -1834,7 +1892,7 @@
                 <w:noProof/>
                 <w:webHidden/>
               </w:rPr>
-              <w:instrText xml:space="preserve"> PAGEREF _Toc53600940 \h </w:instrText>
+              <w:instrText xml:space="preserve"> PAGEREF _Toc54389124 \h </w:instrText>
             </w:r>
             <w:r>
               <w:rPr>
@@ -1854,7 +1912,7 @@
                 <w:noProof/>
                 <w:webHidden/>
               </w:rPr>
-              <w:t>11</w:t>
+              <w:t>13</w:t>
             </w:r>
             <w:r>
               <w:rPr>
@@ -1878,7 +1936,7 @@
               <w:lang w:val="es-AR" w:eastAsia="es-AR"/>
             </w:rPr>
           </w:pPr>
-          <w:hyperlink w:anchor="_Toc53600941" w:history="1">
+          <w:hyperlink w:anchor="_Toc54389125" w:history="1">
             <w:r>
               <w:rPr>
                 <w:rStyle w:val="Hipervnculo"/>
@@ -1905,7 +1963,7 @@
                 <w:noProof/>
                 <w:webHidden/>
               </w:rPr>
-              <w:instrText xml:space="preserve"> PAGEREF _Toc53600941 \h </w:instrText>
+              <w:instrText xml:space="preserve"> PAGEREF _Toc54389125 \h </w:instrText>
             </w:r>
             <w:r>
               <w:rPr>
@@ -1925,7 +1983,7 @@
                 <w:noProof/>
                 <w:webHidden/>
               </w:rPr>
-              <w:t>11</w:t>
+              <w:t>13</w:t>
             </w:r>
             <w:r>
               <w:rPr>
@@ -1947,7 +2005,7 @@
               <w:lang w:val="es-AR" w:eastAsia="es-AR"/>
             </w:rPr>
           </w:pPr>
-          <w:hyperlink w:anchor="_Toc53600942" w:history="1">
+          <w:hyperlink w:anchor="_Toc54389126" w:history="1">
             <w:r>
               <w:rPr>
                 <w:rStyle w:val="Hipervnculo"/>
@@ -1974,7 +2032,7 @@
                 <w:noProof/>
                 <w:webHidden/>
               </w:rPr>
-              <w:instrText xml:space="preserve"> PAGEREF _Toc53600942 \h </w:instrText>
+              <w:instrText xml:space="preserve"> PAGEREF _Toc54389126 \h </w:instrText>
             </w:r>
             <w:r>
               <w:rPr>
@@ -1994,7 +2052,7 @@
                 <w:noProof/>
                 <w:webHidden/>
               </w:rPr>
-              <w:t>12</w:t>
+              <w:t>14</w:t>
             </w:r>
             <w:r>
               <w:rPr>
@@ -2016,7 +2074,7 @@
               <w:lang w:val="es-AR" w:eastAsia="es-AR"/>
             </w:rPr>
           </w:pPr>
-          <w:hyperlink w:anchor="_Toc53600943" w:history="1">
+          <w:hyperlink w:anchor="_Toc54389127" w:history="1">
             <w:r>
               <w:rPr>
                 <w:rStyle w:val="Hipervnculo"/>
@@ -2043,7 +2101,7 @@
                 <w:noProof/>
                 <w:webHidden/>
               </w:rPr>
-              <w:instrText xml:space="preserve"> PAGEREF _Toc53600943 \h </w:instrText>
+              <w:instrText xml:space="preserve"> PAGEREF _Toc54389127 \h </w:instrText>
             </w:r>
             <w:r>
               <w:rPr>
@@ -2063,7 +2121,7 @@
                 <w:noProof/>
                 <w:webHidden/>
               </w:rPr>
-              <w:t>12</w:t>
+              <w:t>14</w:t>
             </w:r>
             <w:r>
               <w:rPr>
@@ -2085,7 +2143,7 @@
               <w:lang w:val="es-AR" w:eastAsia="es-AR"/>
             </w:rPr>
           </w:pPr>
-          <w:hyperlink w:anchor="_Toc53600944" w:history="1">
+          <w:hyperlink w:anchor="_Toc54389128" w:history="1">
             <w:r>
               <w:rPr>
                 <w:rStyle w:val="Hipervnculo"/>
@@ -2112,7 +2170,7 @@
                 <w:noProof/>
                 <w:webHidden/>
               </w:rPr>
-              <w:instrText xml:space="preserve"> PAGEREF _Toc53600944 \h </w:instrText>
+              <w:instrText xml:space="preserve"> PAGEREF _Toc54389128 \h </w:instrText>
             </w:r>
             <w:r>
               <w:rPr>
@@ -2132,7 +2190,7 @@
                 <w:noProof/>
                 <w:webHidden/>
               </w:rPr>
-              <w:t>13</w:t>
+              <w:t>16</w:t>
             </w:r>
             <w:r>
               <w:rPr>
@@ -2156,7 +2214,7 @@
               <w:lang w:val="es-AR" w:eastAsia="es-AR"/>
             </w:rPr>
           </w:pPr>
-          <w:hyperlink w:anchor="_Toc53600945" w:history="1">
+          <w:hyperlink w:anchor="_Toc54389129" w:history="1">
             <w:r>
               <w:rPr>
                 <w:rStyle w:val="Hipervnculo"/>
@@ -2183,7 +2241,7 @@
                 <w:noProof/>
                 <w:webHidden/>
               </w:rPr>
-              <w:instrText xml:space="preserve"> PAGEREF _Toc53600945 \h </w:instrText>
+              <w:instrText xml:space="preserve"> PAGEREF _Toc54389129 \h </w:instrText>
             </w:r>
             <w:r>
               <w:rPr>
@@ -2203,7 +2261,7 @@
                 <w:noProof/>
                 <w:webHidden/>
               </w:rPr>
-              <w:t>14</w:t>
+              <w:t>17</w:t>
             </w:r>
             <w:r>
               <w:rPr>
@@ -2227,7 +2285,7 @@
               <w:lang w:val="es-AR" w:eastAsia="es-AR"/>
             </w:rPr>
           </w:pPr>
-          <w:hyperlink w:anchor="_Toc53600946" w:history="1">
+          <w:hyperlink w:anchor="_Toc54389130" w:history="1">
             <w:r>
               <w:rPr>
                 <w:rStyle w:val="Hipervnculo"/>
@@ -2254,7 +2312,7 @@
                 <w:noProof/>
                 <w:webHidden/>
               </w:rPr>
-              <w:instrText xml:space="preserve"> PAGEREF _Toc53600946 \h </w:instrText>
+              <w:instrText xml:space="preserve"> PAGEREF _Toc54389130 \h </w:instrText>
             </w:r>
             <w:r>
               <w:rPr>
@@ -2274,7 +2332,7 @@
                 <w:noProof/>
                 <w:webHidden/>
               </w:rPr>
-              <w:t>15</w:t>
+              <w:t>17</w:t>
             </w:r>
             <w:r>
               <w:rPr>
@@ -2298,7 +2356,7 @@
               <w:lang w:val="es-AR" w:eastAsia="es-AR"/>
             </w:rPr>
           </w:pPr>
-          <w:hyperlink w:anchor="_Toc53600947" w:history="1">
+          <w:hyperlink w:anchor="_Toc54389131" w:history="1">
             <w:r>
               <w:rPr>
                 <w:rStyle w:val="Hipervnculo"/>
@@ -2325,7 +2383,7 @@
                 <w:noProof/>
                 <w:webHidden/>
               </w:rPr>
-              <w:instrText xml:space="preserve"> PAGEREF _Toc53600947 \h </w:instrText>
+              <w:instrText xml:space="preserve"> PAGEREF _Toc54389131 \h </w:instrText>
             </w:r>
             <w:r>
               <w:rPr>
@@ -2345,7 +2403,7 @@
                 <w:noProof/>
                 <w:webHidden/>
               </w:rPr>
-              <w:t>15</w:t>
+              <w:t>17</w:t>
             </w:r>
             <w:r>
               <w:rPr>
@@ -2369,7 +2427,7 @@
               <w:lang w:val="es-AR" w:eastAsia="es-AR"/>
             </w:rPr>
           </w:pPr>
-          <w:hyperlink w:anchor="_Toc53600948" w:history="1">
+          <w:hyperlink w:anchor="_Toc54389132" w:history="1">
             <w:r>
               <w:rPr>
                 <w:rStyle w:val="Hipervnculo"/>
@@ -2396,7 +2454,7 @@
                 <w:noProof/>
                 <w:webHidden/>
               </w:rPr>
-              <w:instrText xml:space="preserve"> PAGEREF _Toc53600948 \h </w:instrText>
+              <w:instrText xml:space="preserve"> PAGEREF _Toc54389132 \h </w:instrText>
             </w:r>
             <w:r>
               <w:rPr>
@@ -2416,7 +2474,7 @@
                 <w:noProof/>
                 <w:webHidden/>
               </w:rPr>
-              <w:t>16</w:t>
+              <w:t>18</w:t>
             </w:r>
             <w:r>
               <w:rPr>
@@ -2440,7 +2498,7 @@
               <w:lang w:val="es-AR" w:eastAsia="es-AR"/>
             </w:rPr>
           </w:pPr>
-          <w:hyperlink w:anchor="_Toc53600949" w:history="1">
+          <w:hyperlink w:anchor="_Toc54389133" w:history="1">
             <w:r>
               <w:rPr>
                 <w:rStyle w:val="Hipervnculo"/>
@@ -2467,7 +2525,7 @@
                 <w:noProof/>
                 <w:webHidden/>
               </w:rPr>
-              <w:instrText xml:space="preserve"> PAGEREF _Toc53600949 \h </w:instrText>
+              <w:instrText xml:space="preserve"> PAGEREF _Toc54389133 \h </w:instrText>
             </w:r>
             <w:r>
               <w:rPr>
@@ -2487,7 +2545,7 @@
                 <w:noProof/>
                 <w:webHidden/>
               </w:rPr>
-              <w:t>16</w:t>
+              <w:t>18</w:t>
             </w:r>
             <w:r>
               <w:rPr>
@@ -2509,7 +2567,7 @@
               <w:lang w:val="es-AR" w:eastAsia="es-AR"/>
             </w:rPr>
           </w:pPr>
-          <w:hyperlink w:anchor="_Toc53600950" w:history="1">
+          <w:hyperlink w:anchor="_Toc54389134" w:history="1">
             <w:r>
               <w:rPr>
                 <w:rStyle w:val="Hipervnculo"/>
@@ -2536,7 +2594,7 @@
                 <w:noProof/>
                 <w:webHidden/>
               </w:rPr>
-              <w:instrText xml:space="preserve"> PAGEREF _Toc53600950 \h </w:instrText>
+              <w:instrText xml:space="preserve"> PAGEREF _Toc54389134 \h </w:instrText>
             </w:r>
             <w:r>
               <w:rPr>
@@ -2556,7 +2614,7 @@
                 <w:noProof/>
                 <w:webHidden/>
               </w:rPr>
-              <w:t>16</w:t>
+              <w:t>18</w:t>
             </w:r>
             <w:r>
               <w:rPr>
@@ -2578,7 +2636,7 @@
               <w:lang w:val="es-AR" w:eastAsia="es-AR"/>
             </w:rPr>
           </w:pPr>
-          <w:hyperlink w:anchor="_Toc53600951" w:history="1">
+          <w:hyperlink w:anchor="_Toc54389135" w:history="1">
             <w:r>
               <w:rPr>
                 <w:rStyle w:val="Hipervnculo"/>
@@ -2605,7 +2663,7 @@
                 <w:noProof/>
                 <w:webHidden/>
               </w:rPr>
-              <w:instrText xml:space="preserve"> PAGEREF _Toc53600951 \h </w:instrText>
+              <w:instrText xml:space="preserve"> PAGEREF _Toc54389135 \h </w:instrText>
             </w:r>
             <w:r>
               <w:rPr>
@@ -2625,7 +2683,7 @@
                 <w:noProof/>
                 <w:webHidden/>
               </w:rPr>
-              <w:t>16</w:t>
+              <w:t>18</w:t>
             </w:r>
             <w:r>
               <w:rPr>
@@ -2647,7 +2705,7 @@
               <w:lang w:val="es-AR" w:eastAsia="es-AR"/>
             </w:rPr>
           </w:pPr>
-          <w:hyperlink w:anchor="_Toc53600952" w:history="1">
+          <w:hyperlink w:anchor="_Toc54389136" w:history="1">
             <w:r>
               <w:rPr>
                 <w:rStyle w:val="Hipervnculo"/>
@@ -2674,7 +2732,7 @@
                 <w:noProof/>
                 <w:webHidden/>
               </w:rPr>
-              <w:instrText xml:space="preserve"> PAGEREF _Toc53600952 \h </w:instrText>
+              <w:instrText xml:space="preserve"> PAGEREF _Toc54389136 \h </w:instrText>
             </w:r>
             <w:r>
               <w:rPr>
@@ -2694,7 +2752,7 @@
                 <w:noProof/>
                 <w:webHidden/>
               </w:rPr>
-              <w:t>16</w:t>
+              <w:t>18</w:t>
             </w:r>
             <w:r>
               <w:rPr>
@@ -2718,7 +2776,7 @@
               <w:lang w:val="es-AR" w:eastAsia="es-AR"/>
             </w:rPr>
           </w:pPr>
-          <w:hyperlink w:anchor="_Toc53600953" w:history="1">
+          <w:hyperlink w:anchor="_Toc54389137" w:history="1">
             <w:r>
               <w:rPr>
                 <w:rStyle w:val="Hipervnculo"/>
@@ -2745,7 +2803,7 @@
                 <w:noProof/>
                 <w:webHidden/>
               </w:rPr>
-              <w:instrText xml:space="preserve"> PAGEREF _Toc53600953 \h </w:instrText>
+              <w:instrText xml:space="preserve"> PAGEREF _Toc54389137 \h </w:instrText>
             </w:r>
             <w:r>
               <w:rPr>
@@ -2765,7 +2823,7 @@
                 <w:noProof/>
                 <w:webHidden/>
               </w:rPr>
-              <w:t>17</w:t>
+              <w:t>19</w:t>
             </w:r>
             <w:r>
               <w:rPr>
@@ -2783,7 +2841,6 @@
             </w:tabs>
           </w:pPr>
           <w:r>
-            <w:lastRenderedPageBreak/>
             <w:fldChar w:fldCharType="end"/>
           </w:r>
         </w:p>
@@ -2801,7 +2858,6 @@
         <w:dataBinding w:prefixMappings="xmlns:ns0='http://purl.org/dc/elements/1.1/' xmlns:ns1='http://schemas.openxmlformats.org/package/2006/metadata/core-properties' " w:xpath="/ns1:coreProperties[1]/ns0:title[1]" w:storeItemID="{6C3C8BC8-F283-45AE-878A-BAB7291924A1}"/>
         <w:text/>
       </w:sdtPr>
-      <w:sdtEndPr/>
       <w:sdtContent>
         <w:p>
           <w:pPr>
@@ -2833,7 +2889,7 @@
           <w:rFonts w:eastAsia="DejaVu Sans"/>
         </w:rPr>
       </w:pPr>
-      <w:bookmarkStart w:id="2" w:name="_Toc53600922"/>
+      <w:bookmarkStart w:id="2" w:name="_Toc54389105"/>
       <w:r>
         <w:rPr>
           <w:rFonts w:eastAsia="DejaVu Sans"/>
@@ -2897,7 +2953,7 @@
           <w:rFonts w:eastAsia="DejaVu Sans"/>
         </w:rPr>
       </w:pPr>
-      <w:bookmarkStart w:id="3" w:name="_Toc53600923"/>
+      <w:bookmarkStart w:id="3" w:name="_Toc54389106"/>
       <w:r>
         <w:rPr>
           <w:rFonts w:eastAsia="DejaVu Sans"/>
@@ -3046,7 +3102,7 @@
       <w:pPr>
         <w:pStyle w:val="PSI-Ttulo1"/>
       </w:pPr>
-      <w:bookmarkStart w:id="4" w:name="_Toc53600924"/>
+      <w:bookmarkStart w:id="4" w:name="_Toc54389107"/>
       <w:r>
         <w:t>Proceso de Desarrollo</w:t>
       </w:r>
@@ -3064,7 +3120,7 @@
       <w:pPr>
         <w:pStyle w:val="PSI-Ttulo3"/>
       </w:pPr>
-      <w:bookmarkStart w:id="5" w:name="_Toc53600925"/>
+      <w:bookmarkStart w:id="5" w:name="_Toc54389108"/>
       <w:r>
         <w:lastRenderedPageBreak/>
         <w:t>Problemas encontrados</w:t>
@@ -3093,7 +3149,7 @@
       <w:pPr>
         <w:pStyle w:val="PSI-Ttulo3"/>
       </w:pPr>
-      <w:bookmarkStart w:id="6" w:name="_Toc53600926"/>
+      <w:bookmarkStart w:id="6" w:name="_Toc54389109"/>
       <w:r>
         <w:t>Soluciones implementadas</w:t>
       </w:r>
@@ -3114,7 +3170,7 @@
       <w:pPr>
         <w:pStyle w:val="PSI-Ttulo2"/>
       </w:pPr>
-      <w:bookmarkStart w:id="7" w:name="_Toc53600927"/>
+      <w:bookmarkStart w:id="7" w:name="_Toc54389110"/>
       <w:r>
         <w:t>Hitos destacados</w:t>
       </w:r>
@@ -3127,7 +3183,7 @@
       <w:pPr>
         <w:pStyle w:val="PSI-Ttulo3"/>
       </w:pPr>
-      <w:bookmarkStart w:id="8" w:name="_Toc53600928"/>
+      <w:bookmarkStart w:id="8" w:name="_Toc54389111"/>
       <w:r>
         <w:t>Cursada E</w:t>
       </w:r>
@@ -3201,7 +3257,7 @@
       <w:pPr>
         <w:pStyle w:val="PSI-Ttulo3"/>
       </w:pPr>
-      <w:bookmarkStart w:id="9" w:name="_Toc53600929"/>
+      <w:bookmarkStart w:id="9" w:name="_Toc54389112"/>
       <w:r>
         <w:t>Cambios de cliente</w:t>
       </w:r>
@@ -3260,7 +3316,7 @@
       <w:pPr>
         <w:pStyle w:val="PSI-Ttulo3"/>
       </w:pPr>
-      <w:bookmarkStart w:id="10" w:name="_Toc53600930"/>
+      <w:bookmarkStart w:id="10" w:name="_Toc54389113"/>
       <w:r>
         <w:t>Contacto por correo electrónico por nuestro sistema</w:t>
       </w:r>
@@ -3338,7 +3394,7 @@
       <w:pPr>
         <w:pStyle w:val="PSI-Ttulo3"/>
       </w:pPr>
-      <w:bookmarkStart w:id="11" w:name="_Toc53600931"/>
+      <w:bookmarkStart w:id="11" w:name="_Toc54389114"/>
       <w:r>
         <w:t>Funcionamiento completo del sistema web</w:t>
       </w:r>
@@ -3382,7 +3438,7 @@
       <w:pPr>
         <w:pStyle w:val="PSI-Ttulo2"/>
       </w:pPr>
-      <w:bookmarkStart w:id="12" w:name="_Toc53600932"/>
+      <w:bookmarkStart w:id="12" w:name="_Toc54389115"/>
       <w:r>
         <w:t>Sobre la Aplicación Móvil</w:t>
       </w:r>
@@ -3401,29 +3457,23 @@
         <w:rPr>
           <w:b/>
         </w:rPr>
-        <w:t xml:space="preserve">MODIFICAR CON </w:t>
+        <w:t>MODIFICAR CON N° correcto</w:t>
+      </w:r>
+      <w:r>
+        <w:t>) CU funcionando en la aplicación móvil.</w:t>
+      </w:r>
+    </w:p>
+    <w:p>
+      <w:r>
+        <w:t xml:space="preserve">Este desarrollo no fue sencillo. Además de las limitaciones de tiempo, el desarrollo era bajo un paradigma de programación totalmente nuevo. Sí, se utilizan sintaxis similares a HTML y </w:t>
       </w:r>
       <w:proofErr w:type="spellStart"/>
       <w:r>
-        <w:rPr>
-          <w:b/>
-        </w:rPr>
-        <w:t>N°</w:t>
+        <w:t>JavaScript</w:t>
       </w:r>
       <w:proofErr w:type="spellEnd"/>
       <w:r>
-        <w:rPr>
-          <w:b/>
-        </w:rPr>
-        <w:t xml:space="preserve"> correcto</w:t>
-      </w:r>
-      <w:r>
-        <w:t>) CU funcionando en la aplicación móvil.</w:t>
-      </w:r>
-    </w:p>
-    <w:p>
-      <w:r>
-        <w:t>Este desarrollo no fue sencillo. Además de las limitaciones de tiempo, el desarrollo era bajo un paradigma de programación totalmente nuevo. Sí, se utilizan sintaxis similares a HTML y JavaScript, pero la arquitectura del sistema y la sintaxis específica es muy distinta.</w:t>
+        <w:t>, pero la arquitectura del sistema y la sintaxis específica es muy distinta.</w:t>
       </w:r>
     </w:p>
     <w:p>
@@ -3571,7 +3621,7 @@
           <w:lang w:val="es-ES"/>
         </w:rPr>
       </w:pPr>
-      <w:bookmarkStart w:id="13" w:name="_Toc53600933"/>
+      <w:bookmarkStart w:id="13" w:name="_Toc54389116"/>
       <w:r>
         <w:rPr>
           <w:lang w:val="es-ES"/>
@@ -3585,7 +3635,7 @@
       <w:pPr>
         <w:pStyle w:val="PSI-Ttulo2"/>
       </w:pPr>
-      <w:bookmarkStart w:id="14" w:name="_Toc53600934"/>
+      <w:bookmarkStart w:id="14" w:name="_Toc54389117"/>
       <w:r>
         <w:t xml:space="preserve">Entre los integrantes del VASPA </w:t>
       </w:r>
@@ -3649,14 +3699,30 @@
           <w:numId w:val="20"/>
         </w:numPr>
       </w:pPr>
+      <w:proofErr w:type="spellStart"/>
       <w:r>
         <w:rPr>
           <w:u w:val="single"/>
         </w:rPr>
-        <w:t>WhatsApp:</w:t>
-      </w:r>
-      <w:r>
-        <w:t xml:space="preserve"> Mediante el mismo nos hemos comunicado por mensaje y videollamada.</w:t>
+        <w:t>WhatsApp</w:t>
+      </w:r>
+      <w:proofErr w:type="spellEnd"/>
+      <w:r>
+        <w:rPr>
+          <w:u w:val="single"/>
+        </w:rPr>
+        <w:t>:</w:t>
+      </w:r>
+      <w:r>
+        <w:t xml:space="preserve"> Mediante el mismo nos hemos comunicado por mensaje y </w:t>
+      </w:r>
+      <w:proofErr w:type="spellStart"/>
+      <w:r>
+        <w:t>videollamada</w:t>
+      </w:r>
+      <w:proofErr w:type="spellEnd"/>
+      <w:r>
+        <w:t>.</w:t>
       </w:r>
       <w:r>
         <w:t xml:space="preserve"> Se utilizó desde los inicios de la cursada hasta el final del proyecto. Para estar comunicados se creó un grupo donde estamos los tres integrantes.</w:t>
@@ -3676,11 +3742,19 @@
           <w:numId w:val="20"/>
         </w:numPr>
       </w:pPr>
+      <w:proofErr w:type="spellStart"/>
       <w:r>
         <w:rPr>
           <w:u w:val="single"/>
         </w:rPr>
-        <w:t>Flock:</w:t>
+        <w:t>Flock</w:t>
+      </w:r>
+      <w:proofErr w:type="spellEnd"/>
+      <w:r>
+        <w:rPr>
+          <w:u w:val="single"/>
+        </w:rPr>
+        <w:t>:</w:t>
       </w:r>
       <w:r>
         <w:t xml:space="preserve"> Se utilizó un tiempo,</w:t>
@@ -3689,7 +3763,15 @@
         <w:t xml:space="preserve"> después de finalizada la cursada,</w:t>
       </w:r>
       <w:r>
-        <w:t xml:space="preserve"> además de WhatsApp por fines prácticos ya que permitió crear canales de comunicación personalizados sobre ciertos temas (documentación, desarrollo, </w:t>
+        <w:t xml:space="preserve"> además de </w:t>
+      </w:r>
+      <w:proofErr w:type="spellStart"/>
+      <w:r>
+        <w:t>WhatsApp</w:t>
+      </w:r>
+      <w:proofErr w:type="spellEnd"/>
+      <w:r>
+        <w:t xml:space="preserve"> por fines prácticos ya que permitió crear canales de comunicación personalizados sobre ciertos temas (documentación, desarrollo, </w:t>
       </w:r>
       <w:r>
         <w:t>etc.</w:t>
@@ -3698,7 +3780,15 @@
         <w:t>).</w:t>
       </w:r>
       <w:r>
-        <w:t xml:space="preserve"> Pero nos pareció mejor continuar solamente con WhatsApp por comodidad.</w:t>
+        <w:t xml:space="preserve"> Pero nos pareció mejor continuar solamente con </w:t>
+      </w:r>
+      <w:proofErr w:type="spellStart"/>
+      <w:r>
+        <w:t>WhatsApp</w:t>
+      </w:r>
+      <w:proofErr w:type="spellEnd"/>
+      <w:r>
+        <w:t xml:space="preserve"> por comodidad.</w:t>
       </w:r>
     </w:p>
     <w:p>
@@ -3745,7 +3835,15 @@
         <w:t xml:space="preserve"> entre otras ventajas,</w:t>
       </w:r>
       <w:r>
-        <w:t xml:space="preserve"> además de la videollamada,</w:t>
+        <w:t xml:space="preserve"> además de la </w:t>
+      </w:r>
+      <w:proofErr w:type="spellStart"/>
+      <w:r>
+        <w:t>videollamada</w:t>
+      </w:r>
+      <w:proofErr w:type="spellEnd"/>
+      <w:r>
+        <w:t>,</w:t>
       </w:r>
       <w:r>
         <w:t xml:space="preserve"> se destaca el hecho de </w:t>
@@ -3767,7 +3865,7 @@
       <w:pPr>
         <w:pStyle w:val="PSI-Ttulo2"/>
       </w:pPr>
-      <w:bookmarkStart w:id="15" w:name="_Toc53600935"/>
+      <w:bookmarkStart w:id="15" w:name="_Toc54389118"/>
       <w:r>
         <w:lastRenderedPageBreak/>
         <w:t>Con el Equipo Docente</w:t>
@@ -3856,7 +3954,7 @@
       <w:pPr>
         <w:pStyle w:val="PSI-Ttulo2"/>
       </w:pPr>
-      <w:bookmarkStart w:id="16" w:name="_Toc53600936"/>
+      <w:bookmarkStart w:id="16" w:name="_Toc54389119"/>
       <w:r>
         <w:t>Con el Cliente</w:t>
       </w:r>
@@ -3867,19 +3965,7 @@
         <w:pStyle w:val="PSI-Normal"/>
       </w:pPr>
       <w:r>
-        <w:t>Al comienzo del desarrollo,</w:t>
-      </w:r>
-      <w:r>
-        <w:t xml:space="preserve"> la comunicación con</w:t>
-      </w:r>
-      <w:r>
-        <w:t xml:space="preserve"> nuestro cliente</w:t>
-      </w:r>
-      <w:r>
-        <w:t xml:space="preserve"> (</w:t>
-      </w:r>
-      <w:r>
-        <w:t xml:space="preserve">Claudio </w:t>
+        <w:t xml:space="preserve">Al comienzo del desarrollo, la comunicación con nuestro cliente (Claudio </w:t>
       </w:r>
       <w:proofErr w:type="spellStart"/>
       <w:r>
@@ -3997,7 +4083,7 @@
       <w:pPr>
         <w:pStyle w:val="PSI-Ttulo1"/>
       </w:pPr>
-      <w:bookmarkStart w:id="17" w:name="_Toc53600937"/>
+      <w:bookmarkStart w:id="17" w:name="_Toc54389120"/>
       <w:r>
         <w:lastRenderedPageBreak/>
         <w:t>Estimaciones</w:t>
@@ -4017,7 +4103,7 @@
           <w:lang w:val="es-ES"/>
         </w:rPr>
       </w:pPr>
-      <w:bookmarkStart w:id="18" w:name="_Toc53600938"/>
+      <w:bookmarkStart w:id="18" w:name="_Toc54389121"/>
       <w:r>
         <w:rPr>
           <w:lang w:val="es-ES"/>
@@ -4031,6 +4117,567 @@
         <w:t>Detalle de riesgos detectados, planes de contingencia y tratamiento de riesgos que terminaron ocurriendo</w:t>
       </w:r>
     </w:p>
+    <w:p/>
+    <w:p>
+      <w:pPr>
+        <w:pStyle w:val="PSI-Ttulo1"/>
+        <w:rPr>
+          <w:lang w:val="es-ES"/>
+        </w:rPr>
+      </w:pPr>
+      <w:bookmarkStart w:id="19" w:name="_Toc54389122"/>
+      <w:r>
+        <w:rPr>
+          <w:lang w:val="es-ES"/>
+        </w:rPr>
+        <w:t>Validación y Verificación</w:t>
+      </w:r>
+      <w:bookmarkEnd w:id="19"/>
+    </w:p>
+    <w:p>
+      <w:pPr>
+        <w:pStyle w:val="PSI-Normal"/>
+        <w:ind w:left="0" w:firstLine="0"/>
+        <w:rPr>
+          <w:lang w:val="es-ES"/>
+        </w:rPr>
+      </w:pPr>
+      <w:r>
+        <w:rPr>
+          <w:lang w:val="es-ES"/>
+        </w:rPr>
+        <w:t xml:space="preserve">Con el objetivo de desarrollar un producto de alta calidad, es decir, </w:t>
+      </w:r>
+      <w:r>
+        <w:rPr>
+          <w:lang w:val="es-ES"/>
+        </w:rPr>
+        <w:t xml:space="preserve">que el </w:t>
+      </w:r>
+      <w:r>
+        <w:rPr>
+          <w:lang w:val="es-ES"/>
+        </w:rPr>
+        <w:t>mismo</w:t>
+      </w:r>
+      <w:r>
+        <w:rPr>
+          <w:lang w:val="es-ES"/>
+        </w:rPr>
+        <w:t xml:space="preserve"> </w:t>
+      </w:r>
+      <w:r>
+        <w:rPr>
+          <w:lang w:val="es-ES"/>
+        </w:rPr>
+        <w:t>cuente</w:t>
+      </w:r>
+      <w:r>
+        <w:rPr>
+          <w:lang w:val="es-ES"/>
+        </w:rPr>
+        <w:t xml:space="preserve"> con el más</w:t>
+      </w:r>
+      <w:r>
+        <w:rPr>
+          <w:lang w:val="es-ES"/>
+        </w:rPr>
+        <w:t xml:space="preserve"> alto porcentaje de efectividad, l</w:t>
+      </w:r>
+      <w:r>
+        <w:rPr>
+          <w:lang w:val="es-ES"/>
+        </w:rPr>
+        <w:t xml:space="preserve">a idea principal </w:t>
+      </w:r>
+      <w:r>
+        <w:rPr>
+          <w:lang w:val="es-ES"/>
+        </w:rPr>
+        <w:t xml:space="preserve">para lograrlo fue mediante la planificación y realización de distintos tipos de pruebas y </w:t>
+      </w:r>
+      <w:r>
+        <w:rPr>
+          <w:lang w:val="es-ES"/>
+        </w:rPr>
+        <w:t>teniendo en c</w:t>
+      </w:r>
+      <w:r>
+        <w:rPr>
+          <w:lang w:val="es-ES"/>
+        </w:rPr>
+        <w:t>uenta la calidad como objetivo en</w:t>
+      </w:r>
+      <w:r>
+        <w:rPr>
+          <w:lang w:val="es-ES"/>
+        </w:rPr>
+        <w:t xml:space="preserve"> cada momento</w:t>
+      </w:r>
+      <w:r>
+        <w:rPr>
+          <w:lang w:val="es-ES"/>
+        </w:rPr>
+        <w:t xml:space="preserve">. </w:t>
+      </w:r>
+      <w:r>
+        <w:rPr>
+          <w:lang w:val="es-ES"/>
+        </w:rPr>
+        <w:t xml:space="preserve">Con </w:t>
+      </w:r>
+      <w:r>
+        <w:rPr>
+          <w:lang w:val="es-ES"/>
+        </w:rPr>
+        <w:t>la elaboración preliminar de las mismas, su ejecución y evaluación de los resultados obtenidos con los esperados, se asegura</w:t>
+      </w:r>
+      <w:r>
+        <w:rPr>
+          <w:lang w:val="es-ES"/>
+        </w:rPr>
+        <w:t xml:space="preserve"> la calidad del software durante el ciclo de vida del proyecto y aún después al ser entregado al cliente. </w:t>
+      </w:r>
+      <w:r>
+        <w:rPr>
+          <w:lang w:val="es-ES"/>
+        </w:rPr>
+        <w:t>Con esto, podemos concluir que la realización de pruebas es fundamental</w:t>
+      </w:r>
+      <w:r>
+        <w:rPr>
+          <w:lang w:val="es-ES"/>
+        </w:rPr>
+        <w:t xml:space="preserve"> para el aseguramiento de la calidad del sistema.</w:t>
+      </w:r>
+    </w:p>
+    <w:p>
+      <w:pPr>
+        <w:pStyle w:val="PSI-Normal"/>
+        <w:ind w:left="0" w:firstLine="0"/>
+        <w:rPr>
+          <w:lang w:val="es-ES"/>
+        </w:rPr>
+      </w:pPr>
+      <w:r>
+        <w:rPr>
+          <w:lang w:val="es-ES"/>
+        </w:rPr>
+        <w:t>La realización de las pruebas durante el desarrollo del proyecto para conseguir un producto de calidad, comprendió las siguientes etapas y/o actividades:</w:t>
+      </w:r>
+    </w:p>
+    <w:p>
+      <w:pPr>
+        <w:pStyle w:val="PSI-Normal"/>
+        <w:numPr>
+          <w:ilvl w:val="0"/>
+          <w:numId w:val="39"/>
+        </w:numPr>
+        <w:rPr>
+          <w:lang w:val="es-ES"/>
+        </w:rPr>
+      </w:pPr>
+      <w:r>
+        <w:rPr>
+          <w:b/>
+          <w:lang w:val="es-ES"/>
+        </w:rPr>
+        <w:t>Elaboración de un Plan de Pruebas:</w:t>
+      </w:r>
+      <w:r>
+        <w:rPr>
+          <w:lang w:val="es-ES"/>
+        </w:rPr>
+        <w:t xml:space="preserve"> Documento donde se detallan lineamientos a seguir que deben respetarse a la hora de realizar las pruebas correspondientes a cada elemento/componente y al sistema en general.</w:t>
+      </w:r>
+    </w:p>
+    <w:p>
+      <w:pPr>
+        <w:pStyle w:val="PSI-Normal"/>
+        <w:numPr>
+          <w:ilvl w:val="0"/>
+          <w:numId w:val="39"/>
+        </w:numPr>
+        <w:rPr>
+          <w:lang w:val="es-ES"/>
+        </w:rPr>
+      </w:pPr>
+      <w:r>
+        <w:rPr>
+          <w:b/>
+          <w:lang w:val="es-ES"/>
+        </w:rPr>
+        <w:t>Planificación de pruebas preliminares:</w:t>
+      </w:r>
+      <w:r>
+        <w:rPr>
+          <w:lang w:val="es-ES"/>
+        </w:rPr>
+        <w:t xml:space="preserve"> En base al Plan de Pruebas realizado previamente, se de</w:t>
+      </w:r>
+      <w:r>
+        <w:rPr>
+          <w:lang w:val="es-ES"/>
+        </w:rPr>
+        <w:t xml:space="preserve">tallaron de manera </w:t>
+      </w:r>
+      <w:r>
+        <w:rPr>
+          <w:lang w:val="es-ES"/>
+        </w:rPr>
+        <w:t xml:space="preserve">abstracta un conjunto de pruebas que serán tenidas en cuenta a la hora de probar cada caso de uso en particular. </w:t>
+      </w:r>
+    </w:p>
+    <w:p>
+      <w:pPr>
+        <w:pStyle w:val="PSI-Normal"/>
+        <w:numPr>
+          <w:ilvl w:val="0"/>
+          <w:numId w:val="39"/>
+        </w:numPr>
+        <w:rPr>
+          <w:lang w:val="es-ES"/>
+        </w:rPr>
+      </w:pPr>
+      <w:r>
+        <w:rPr>
+          <w:b/>
+          <w:lang w:val="es-ES"/>
+        </w:rPr>
+        <w:t>Elaboración de Casos de Prueba:</w:t>
+      </w:r>
+      <w:r>
+        <w:rPr>
+          <w:lang w:val="es-ES"/>
+        </w:rPr>
+        <w:t xml:space="preserve"> </w:t>
+      </w:r>
+      <w:r>
+        <w:rPr>
+          <w:lang w:val="es-ES"/>
+        </w:rPr>
+        <w:t xml:space="preserve">En un primer momento al no contar con </w:t>
+      </w:r>
+      <w:r>
+        <w:rPr>
+          <w:lang w:val="es-ES"/>
+        </w:rPr>
+        <w:t>los</w:t>
+      </w:r>
+      <w:r>
+        <w:rPr>
+          <w:lang w:val="es-ES"/>
+        </w:rPr>
+        <w:t xml:space="preserve"> caso</w:t>
+      </w:r>
+      <w:r>
+        <w:rPr>
+          <w:lang w:val="es-ES"/>
+        </w:rPr>
+        <w:t>s</w:t>
+      </w:r>
+      <w:r>
+        <w:rPr>
+          <w:lang w:val="es-ES"/>
+        </w:rPr>
+        <w:t xml:space="preserve"> de uso implementado</w:t>
+      </w:r>
+      <w:r>
+        <w:rPr>
+          <w:lang w:val="es-ES"/>
+        </w:rPr>
+        <w:t>s</w:t>
+      </w:r>
+      <w:r>
+        <w:rPr>
+          <w:lang w:val="es-ES"/>
+        </w:rPr>
+        <w:t xml:space="preserve">, se elaboraron casos de prueba muy generales que luego se han ido refinando con el paso de cada iteración. En cada </w:t>
+      </w:r>
+      <w:r>
+        <w:rPr>
+          <w:lang w:val="es-ES"/>
+        </w:rPr>
+        <w:t>documento</w:t>
+      </w:r>
+      <w:r>
+        <w:rPr>
+          <w:lang w:val="es-ES"/>
+        </w:rPr>
+        <w:t xml:space="preserve"> se han anotado los resultados obtenidos en la ejecución de las pruebas por cada caso de uso y se ha elaborado una conclusión sobre el estado de</w:t>
+      </w:r>
+      <w:r>
+        <w:rPr>
+          <w:lang w:val="es-ES"/>
+        </w:rPr>
+        <w:t xml:space="preserve"> </w:t>
+      </w:r>
+      <w:r>
+        <w:rPr>
+          <w:lang w:val="es-ES"/>
+        </w:rPr>
+        <w:t>l</w:t>
+      </w:r>
+      <w:r>
+        <w:rPr>
+          <w:lang w:val="es-ES"/>
+        </w:rPr>
+        <w:t>os</w:t>
+      </w:r>
+      <w:r>
+        <w:rPr>
+          <w:lang w:val="es-ES"/>
+        </w:rPr>
+        <w:t xml:space="preserve"> mismo</w:t>
+      </w:r>
+      <w:r>
+        <w:rPr>
+          <w:lang w:val="es-ES"/>
+        </w:rPr>
+        <w:t>s</w:t>
+      </w:r>
+      <w:r>
+        <w:rPr>
+          <w:lang w:val="es-ES"/>
+        </w:rPr>
+        <w:t>.</w:t>
+      </w:r>
+    </w:p>
+    <w:p>
+      <w:pPr>
+        <w:pStyle w:val="PSI-Normal"/>
+        <w:numPr>
+          <w:ilvl w:val="0"/>
+          <w:numId w:val="39"/>
+        </w:numPr>
+        <w:rPr>
+          <w:lang w:val="es-ES"/>
+        </w:rPr>
+      </w:pPr>
+      <w:r>
+        <w:rPr>
+          <w:b/>
+          <w:lang w:val="es-ES"/>
+        </w:rPr>
+        <w:t>Ejecución de Casos de Prueba (Pruebas Unitarias):</w:t>
+      </w:r>
+      <w:r>
+        <w:rPr>
+          <w:lang w:val="es-ES"/>
+        </w:rPr>
+        <w:t xml:space="preserve"> Una vez elaboradas cada una de las pruebas a realizar, se llevó a cabo su ejecución con el objetivo de revisar cada una de las funcionalidades implementadas, teniendo en cuenta además casos extremos (validaciones en la entrada de datos, ante eliminaciones, inserciones, modificaciones, extensiones de archivos, etc.) y la correcta representación de símbolos y escritura del texto en general en cada caso de uso. En base a los resultados obtenidos y teniendo en cuenta los lineamientos descritos en el Plan de Pruebas se han realizado pruebas iniciales y/o pruebas de regresión.</w:t>
+      </w:r>
+    </w:p>
+    <w:p>
+      <w:pPr>
+        <w:pStyle w:val="PSI-Normal"/>
+        <w:numPr>
+          <w:ilvl w:val="0"/>
+          <w:numId w:val="38"/>
+        </w:numPr>
+        <w:rPr>
+          <w:lang w:val="es-ES"/>
+        </w:rPr>
+      </w:pPr>
+      <w:r>
+        <w:rPr>
+          <w:i/>
+          <w:lang w:val="es-ES"/>
+        </w:rPr>
+        <w:lastRenderedPageBreak/>
+        <w:t>Pruebas Iniciales:</w:t>
+      </w:r>
+      <w:r>
+        <w:rPr>
+          <w:lang w:val="es-ES"/>
+        </w:rPr>
+        <w:t xml:space="preserve"> A cada caso de uso al menos se le han realizado pruebas una única vez ya que al contrastar </w:t>
+      </w:r>
+      <w:r>
+        <w:rPr>
+          <w:lang w:val="es-ES"/>
+        </w:rPr>
+        <w:t>los resultados obtenidos con los esperados</w:t>
+      </w:r>
+      <w:r>
+        <w:rPr>
+          <w:lang w:val="es-ES"/>
+        </w:rPr>
+        <w:t>, estos coincidían.</w:t>
+      </w:r>
+      <w:r>
+        <w:rPr>
+          <w:lang w:val="es-ES"/>
+        </w:rPr>
+        <w:t xml:space="preserve"> </w:t>
+      </w:r>
+      <w:r>
+        <w:rPr>
+          <w:lang w:val="es-ES"/>
+        </w:rPr>
+        <w:t xml:space="preserve">Por lo tanto, dichos casos de uso se consideraron aprobados. </w:t>
+      </w:r>
+    </w:p>
+    <w:p>
+      <w:pPr>
+        <w:pStyle w:val="PSI-Normal"/>
+        <w:numPr>
+          <w:ilvl w:val="0"/>
+          <w:numId w:val="38"/>
+        </w:numPr>
+        <w:rPr>
+          <w:lang w:val="es-ES"/>
+        </w:rPr>
+      </w:pPr>
+      <w:r>
+        <w:rPr>
+          <w:i/>
+          <w:lang w:val="es-ES"/>
+        </w:rPr>
+        <w:t>Pruebas de Regresión:</w:t>
+      </w:r>
+      <w:r>
+        <w:rPr>
+          <w:lang w:val="es-ES"/>
+        </w:rPr>
+        <w:t xml:space="preserve"> </w:t>
+      </w:r>
+      <w:r>
+        <w:rPr>
+          <w:lang w:val="es-ES"/>
+        </w:rPr>
+        <w:t xml:space="preserve">En el caso de que los resultados </w:t>
+      </w:r>
+      <w:r>
+        <w:rPr>
+          <w:lang w:val="es-ES"/>
+        </w:rPr>
+        <w:t xml:space="preserve">obtenidos no coincidían con los </w:t>
+      </w:r>
+      <w:r>
+        <w:rPr>
+          <w:lang w:val="es-ES"/>
+        </w:rPr>
+        <w:t xml:space="preserve">esperados, se han reportado cada uno de los errores detectados a los programadores y luego de su corrección, se han llevado </w:t>
+      </w:r>
+      <w:r>
+        <w:rPr>
+          <w:lang w:val="es-ES"/>
+        </w:rPr>
+        <w:t xml:space="preserve">nuevamente </w:t>
+      </w:r>
+      <w:r>
+        <w:rPr>
+          <w:lang w:val="es-ES"/>
+        </w:rPr>
+        <w:t xml:space="preserve">a cabo pruebas verificando el funcionamiento de los mismos. </w:t>
+      </w:r>
+    </w:p>
+    <w:p>
+      <w:pPr>
+        <w:pStyle w:val="Prrafodelista"/>
+        <w:numPr>
+          <w:ilvl w:val="0"/>
+          <w:numId w:val="40"/>
+        </w:numPr>
+        <w:contextualSpacing w:val="0"/>
+        <w:jc w:val="both"/>
+        <w:rPr>
+          <w:vanish/>
+          <w:lang w:val="es-AR"/>
+        </w:rPr>
+      </w:pPr>
+    </w:p>
+    <w:p>
+      <w:pPr>
+        <w:pStyle w:val="Prrafodelista"/>
+        <w:numPr>
+          <w:ilvl w:val="0"/>
+          <w:numId w:val="40"/>
+        </w:numPr>
+        <w:contextualSpacing w:val="0"/>
+        <w:jc w:val="both"/>
+        <w:rPr>
+          <w:vanish/>
+          <w:lang w:val="es-AR"/>
+        </w:rPr>
+      </w:pPr>
+    </w:p>
+    <w:p>
+      <w:pPr>
+        <w:pStyle w:val="Prrafodelista"/>
+        <w:numPr>
+          <w:ilvl w:val="0"/>
+          <w:numId w:val="40"/>
+        </w:numPr>
+        <w:contextualSpacing w:val="0"/>
+        <w:jc w:val="both"/>
+        <w:rPr>
+          <w:vanish/>
+          <w:lang w:val="es-AR"/>
+        </w:rPr>
+      </w:pPr>
+    </w:p>
+    <w:p>
+      <w:pPr>
+        <w:pStyle w:val="Prrafodelista"/>
+        <w:numPr>
+          <w:ilvl w:val="0"/>
+          <w:numId w:val="40"/>
+        </w:numPr>
+        <w:contextualSpacing w:val="0"/>
+        <w:jc w:val="both"/>
+        <w:rPr>
+          <w:vanish/>
+          <w:lang w:val="es-AR"/>
+        </w:rPr>
+      </w:pPr>
+    </w:p>
+    <w:p>
+      <w:pPr>
+        <w:pStyle w:val="PSI-Normal"/>
+        <w:numPr>
+          <w:ilvl w:val="0"/>
+          <w:numId w:val="40"/>
+        </w:numPr>
+      </w:pPr>
+      <w:r>
+        <w:rPr>
+          <w:b/>
+        </w:rPr>
+        <w:t>Realización de Pruebas de Integración:</w:t>
+      </w:r>
+      <w:r>
+        <w:t xml:space="preserve"> Una vez que fueron probados</w:t>
+      </w:r>
+      <w:r>
+        <w:t xml:space="preserve"> y aprobados</w:t>
+      </w:r>
+      <w:r>
+        <w:t xml:space="preserve"> cada uno de los componentes</w:t>
+      </w:r>
+      <w:r>
+        <w:t xml:space="preserve"> individuales</w:t>
+      </w:r>
+      <w:r>
+        <w:t xml:space="preserve"> del sistema, se llevaron a cabo pruebas para verificar que el funcionamiento del sistema como un todo, sea correcto y no se vea afectado por casos particulares. Una vez realizadas estas pruebas y no habiendo detectado anomalías en el funcionamiento del sistema, se ha concluido que se ha obtenido un producto de calidad para ser entregado al cliente. Cabe destacar que </w:t>
+      </w:r>
+      <w:r>
+        <w:t xml:space="preserve">las </w:t>
+      </w:r>
+      <w:r>
+        <w:t>pruebas</w:t>
+      </w:r>
+      <w:r>
+        <w:t xml:space="preserve"> de regresión</w:t>
+      </w:r>
+      <w:r>
+        <w:t xml:space="preserve"> fueron realizadas informalmente, sin documentar.</w:t>
+      </w:r>
+      <w:r>
+        <w:br/>
+      </w:r>
+    </w:p>
     <w:p>
       <w:r>
         <w:br w:type="page"/>
@@ -4043,7 +4690,7 @@
           <w:lang w:val="es-ES"/>
         </w:rPr>
       </w:pPr>
-      <w:bookmarkStart w:id="19" w:name="_Toc53600939"/>
+      <w:bookmarkStart w:id="20" w:name="_Toc54389123"/>
       <w:r>
         <w:rPr>
           <w:lang w:val="es-ES"/>
@@ -4057,17 +4704,17 @@
         </w:rPr>
         <w:t xml:space="preserve"> utilizadas</w:t>
       </w:r>
-      <w:bookmarkEnd w:id="19"/>
+      <w:bookmarkEnd w:id="20"/>
     </w:p>
     <w:p>
       <w:pPr>
         <w:pStyle w:val="PSI-Ttulo2"/>
       </w:pPr>
-      <w:bookmarkStart w:id="20" w:name="_Toc53600940"/>
+      <w:bookmarkStart w:id="21" w:name="_Toc54389124"/>
       <w:r>
         <w:t>Hardware</w:t>
       </w:r>
-      <w:bookmarkEnd w:id="20"/>
+      <w:bookmarkEnd w:id="21"/>
     </w:p>
     <w:p>
       <w:r>
@@ -4088,7 +4735,7 @@
       <w:tblPr>
         <w:tblStyle w:val="Tablaconcuadrcula1clara-nfasis51"/>
         <w:tblW w:w="0" w:type="auto"/>
-        <w:tblLook w:val="04A0" w:firstRow="1" w:lastRow="0" w:firstColumn="1" w:lastColumn="0" w:noHBand="0" w:noVBand="1"/>
+        <w:tblLook w:val="04A0"/>
       </w:tblPr>
       <w:tblGrid>
         <w:gridCol w:w="1951"/>
@@ -4097,11 +4744,11 @@
       </w:tblGrid>
       <w:tr>
         <w:trPr>
-          <w:cnfStyle w:val="100000000000" w:firstRow="1" w:lastRow="0" w:firstColumn="0" w:lastColumn="0" w:oddVBand="0" w:evenVBand="0" w:oddHBand="0" w:evenHBand="0" w:firstRowFirstColumn="0" w:firstRowLastColumn="0" w:lastRowFirstColumn="0" w:lastRowLastColumn="0"/>
+          <w:cnfStyle w:val="100000000000"/>
         </w:trPr>
         <w:tc>
           <w:tcPr>
-            <w:cnfStyle w:val="001000000000" w:firstRow="0" w:lastRow="0" w:firstColumn="1" w:lastColumn="0" w:oddVBand="0" w:evenVBand="0" w:oddHBand="0" w:evenHBand="0" w:firstRowFirstColumn="0" w:firstRowLastColumn="0" w:lastRowFirstColumn="0" w:lastRowLastColumn="0"/>
+            <w:cnfStyle w:val="001000000000"/>
             <w:tcW w:w="1951" w:type="dxa"/>
           </w:tcPr>
           <w:p>
@@ -4120,7 +4767,7 @@
           <w:p>
             <w:pPr>
               <w:ind w:left="0" w:firstLine="0"/>
-              <w:cnfStyle w:val="100000000000" w:firstRow="1" w:lastRow="0" w:firstColumn="0" w:lastColumn="0" w:oddVBand="0" w:evenVBand="0" w:oddHBand="0" w:evenHBand="0" w:firstRowFirstColumn="0" w:firstRowLastColumn="0" w:lastRowFirstColumn="0" w:lastRowLastColumn="0"/>
+              <w:cnfStyle w:val="100000000000"/>
             </w:pPr>
             <w:r>
               <w:t>Tipo de dispositivo</w:t>
@@ -4134,7 +4781,7 @@
           <w:p>
             <w:pPr>
               <w:ind w:left="0" w:firstLine="0"/>
-              <w:cnfStyle w:val="100000000000" w:firstRow="1" w:lastRow="0" w:firstColumn="0" w:lastColumn="0" w:oddVBand="0" w:evenVBand="0" w:oddHBand="0" w:evenHBand="0" w:firstRowFirstColumn="0" w:firstRowLastColumn="0" w:lastRowFirstColumn="0" w:lastRowLastColumn="0"/>
+              <w:cnfStyle w:val="100000000000"/>
             </w:pPr>
             <w:r>
               <w:t>Especificaciones</w:t>
@@ -4145,7 +4792,7 @@
       <w:tr>
         <w:tc>
           <w:tcPr>
-            <w:cnfStyle w:val="001000000000" w:firstRow="0" w:lastRow="0" w:firstColumn="1" w:lastColumn="0" w:oddVBand="0" w:evenVBand="0" w:oddHBand="0" w:evenHBand="0" w:firstRowFirstColumn="0" w:firstRowLastColumn="0" w:lastRowFirstColumn="0" w:lastRowLastColumn="0"/>
+            <w:cnfStyle w:val="001000000000"/>
             <w:tcW w:w="1951" w:type="dxa"/>
             <w:vMerge w:val="restart"/>
           </w:tcPr>
@@ -4171,7 +4818,7 @@
           <w:p>
             <w:pPr>
               <w:ind w:left="0" w:firstLine="0"/>
-              <w:cnfStyle w:val="000000000000" w:firstRow="0" w:lastRow="0" w:firstColumn="0" w:lastColumn="0" w:oddVBand="0" w:evenVBand="0" w:oddHBand="0" w:evenHBand="0" w:firstRowFirstColumn="0" w:firstRowLastColumn="0" w:lastRowFirstColumn="0" w:lastRowLastColumn="0"/>
+              <w:cnfStyle w:val="000000000000"/>
               <w:rPr>
                 <w:lang w:val="es-AR"/>
               </w:rPr>
@@ -4195,7 +4842,7 @@
                 <w:ilvl w:val="0"/>
                 <w:numId w:val="13"/>
               </w:numPr>
-              <w:cnfStyle w:val="000000000000" w:firstRow="0" w:lastRow="0" w:firstColumn="0" w:lastColumn="0" w:oddVBand="0" w:evenVBand="0" w:oddHBand="0" w:evenHBand="0" w:firstRowFirstColumn="0" w:firstRowLastColumn="0" w:lastRowFirstColumn="0" w:lastRowLastColumn="0"/>
+              <w:cnfStyle w:val="000000000000"/>
               <w:rPr>
                 <w:lang w:val="es-AR"/>
               </w:rPr>
@@ -4214,7 +4861,7 @@
                 <w:ilvl w:val="0"/>
                 <w:numId w:val="13"/>
               </w:numPr>
-              <w:cnfStyle w:val="000000000000" w:firstRow="0" w:lastRow="0" w:firstColumn="0" w:lastColumn="0" w:oddVBand="0" w:evenVBand="0" w:oddHBand="0" w:evenHBand="0" w:firstRowFirstColumn="0" w:firstRowLastColumn="0" w:lastRowFirstColumn="0" w:lastRowLastColumn="0"/>
+              <w:cnfStyle w:val="000000000000"/>
               <w:rPr>
                 <w:lang w:val="es-AR"/>
               </w:rPr>
@@ -4233,7 +4880,7 @@
                 <w:ilvl w:val="0"/>
                 <w:numId w:val="13"/>
               </w:numPr>
-              <w:cnfStyle w:val="000000000000" w:firstRow="0" w:lastRow="0" w:firstColumn="0" w:lastColumn="0" w:oddVBand="0" w:evenVBand="0" w:oddHBand="0" w:evenHBand="0" w:firstRowFirstColumn="0" w:firstRowLastColumn="0" w:lastRowFirstColumn="0" w:lastRowLastColumn="0"/>
+              <w:cnfStyle w:val="000000000000"/>
               <w:rPr>
                 <w:lang w:val="es-AR"/>
               </w:rPr>
@@ -4252,7 +4899,7 @@
                 <w:ilvl w:val="0"/>
                 <w:numId w:val="13"/>
               </w:numPr>
-              <w:cnfStyle w:val="000000000000" w:firstRow="0" w:lastRow="0" w:firstColumn="0" w:lastColumn="0" w:oddVBand="0" w:evenVBand="0" w:oddHBand="0" w:evenHBand="0" w:firstRowFirstColumn="0" w:firstRowLastColumn="0" w:lastRowFirstColumn="0" w:lastRowLastColumn="0"/>
+              <w:cnfStyle w:val="000000000000"/>
               <w:rPr>
                 <w:lang w:val="es-AR"/>
               </w:rPr>
@@ -4271,7 +4918,7 @@
                 <w:ilvl w:val="0"/>
                 <w:numId w:val="13"/>
               </w:numPr>
-              <w:cnfStyle w:val="000000000000" w:firstRow="0" w:lastRow="0" w:firstColumn="0" w:lastColumn="0" w:oddVBand="0" w:evenVBand="0" w:oddHBand="0" w:evenHBand="0" w:firstRowFirstColumn="0" w:firstRowLastColumn="0" w:lastRowFirstColumn="0" w:lastRowLastColumn="0"/>
+              <w:cnfStyle w:val="000000000000"/>
               <w:rPr>
                 <w:lang w:val="es-AR"/>
               </w:rPr>
@@ -4288,7 +4935,7 @@
       <w:tr>
         <w:tc>
           <w:tcPr>
-            <w:cnfStyle w:val="001000000000" w:firstRow="0" w:lastRow="0" w:firstColumn="1" w:lastColumn="0" w:oddVBand="0" w:evenVBand="0" w:oddHBand="0" w:evenHBand="0" w:firstRowFirstColumn="0" w:firstRowLastColumn="0" w:lastRowFirstColumn="0" w:lastRowLastColumn="0"/>
+            <w:cnfStyle w:val="001000000000"/>
             <w:tcW w:w="1951" w:type="dxa"/>
             <w:vMerge/>
           </w:tcPr>
@@ -4308,7 +4955,7 @@
           <w:p>
             <w:pPr>
               <w:ind w:left="0" w:firstLine="0"/>
-              <w:cnfStyle w:val="000000000000" w:firstRow="0" w:lastRow="0" w:firstColumn="0" w:lastColumn="0" w:oddVBand="0" w:evenVBand="0" w:oddHBand="0" w:evenHBand="0" w:firstRowFirstColumn="0" w:firstRowLastColumn="0" w:lastRowFirstColumn="0" w:lastRowLastColumn="0"/>
+              <w:cnfStyle w:val="000000000000"/>
               <w:rPr>
                 <w:i/>
                 <w:lang w:val="es-AR"/>
@@ -4334,7 +4981,7 @@
                 <w:ilvl w:val="0"/>
                 <w:numId w:val="15"/>
               </w:numPr>
-              <w:cnfStyle w:val="000000000000" w:firstRow="0" w:lastRow="0" w:firstColumn="0" w:lastColumn="0" w:oddVBand="0" w:evenVBand="0" w:oddHBand="0" w:evenHBand="0" w:firstRowFirstColumn="0" w:firstRowLastColumn="0" w:lastRowFirstColumn="0" w:lastRowLastColumn="0"/>
+              <w:cnfStyle w:val="000000000000"/>
               <w:rPr>
                 <w:lang w:val="es-AR"/>
               </w:rPr>
@@ -4353,7 +5000,7 @@
                 <w:ilvl w:val="0"/>
                 <w:numId w:val="15"/>
               </w:numPr>
-              <w:cnfStyle w:val="000000000000" w:firstRow="0" w:lastRow="0" w:firstColumn="0" w:lastColumn="0" w:oddVBand="0" w:evenVBand="0" w:oddHBand="0" w:evenHBand="0" w:firstRowFirstColumn="0" w:firstRowLastColumn="0" w:lastRowFirstColumn="0" w:lastRowLastColumn="0"/>
+              <w:cnfStyle w:val="000000000000"/>
               <w:rPr>
                 <w:lang w:val="es-AR"/>
               </w:rPr>
@@ -4372,7 +5019,7 @@
                 <w:ilvl w:val="0"/>
                 <w:numId w:val="15"/>
               </w:numPr>
-              <w:cnfStyle w:val="000000000000" w:firstRow="0" w:lastRow="0" w:firstColumn="0" w:lastColumn="0" w:oddVBand="0" w:evenVBand="0" w:oddHBand="0" w:evenHBand="0" w:firstRowFirstColumn="0" w:firstRowLastColumn="0" w:lastRowFirstColumn="0" w:lastRowLastColumn="0"/>
+              <w:cnfStyle w:val="000000000000"/>
               <w:rPr>
                 <w:lang w:val="es-AR"/>
               </w:rPr>
@@ -4389,7 +5036,7 @@
       <w:tr>
         <w:tc>
           <w:tcPr>
-            <w:cnfStyle w:val="001000000000" w:firstRow="0" w:lastRow="0" w:firstColumn="1" w:lastColumn="0" w:oddVBand="0" w:evenVBand="0" w:oddHBand="0" w:evenHBand="0" w:firstRowFirstColumn="0" w:firstRowLastColumn="0" w:lastRowFirstColumn="0" w:lastRowLastColumn="0"/>
+            <w:cnfStyle w:val="001000000000"/>
             <w:tcW w:w="1951" w:type="dxa"/>
           </w:tcPr>
           <w:p>
@@ -4414,7 +5061,7 @@
           <w:p>
             <w:pPr>
               <w:ind w:left="0" w:firstLine="0"/>
-              <w:cnfStyle w:val="000000000000" w:firstRow="0" w:lastRow="0" w:firstColumn="0" w:lastColumn="0" w:oddVBand="0" w:evenVBand="0" w:oddHBand="0" w:evenHBand="0" w:firstRowFirstColumn="0" w:firstRowLastColumn="0" w:lastRowFirstColumn="0" w:lastRowLastColumn="0"/>
+              <w:cnfStyle w:val="000000000000"/>
               <w:rPr>
                 <w:lang w:val="es-AR"/>
               </w:rPr>
@@ -4438,7 +5085,7 @@
                 <w:ilvl w:val="0"/>
                 <w:numId w:val="16"/>
               </w:numPr>
-              <w:cnfStyle w:val="000000000000" w:firstRow="0" w:lastRow="0" w:firstColumn="0" w:lastColumn="0" w:oddVBand="0" w:evenVBand="0" w:oddHBand="0" w:evenHBand="0" w:firstRowFirstColumn="0" w:firstRowLastColumn="0" w:lastRowFirstColumn="0" w:lastRowLastColumn="0"/>
+              <w:cnfStyle w:val="000000000000"/>
               <w:rPr>
                 <w:lang w:val="es-AR"/>
               </w:rPr>
@@ -4457,7 +5104,7 @@
                 <w:ilvl w:val="0"/>
                 <w:numId w:val="16"/>
               </w:numPr>
-              <w:cnfStyle w:val="000000000000" w:firstRow="0" w:lastRow="0" w:firstColumn="0" w:lastColumn="0" w:oddVBand="0" w:evenVBand="0" w:oddHBand="0" w:evenHBand="0" w:firstRowFirstColumn="0" w:firstRowLastColumn="0" w:lastRowFirstColumn="0" w:lastRowLastColumn="0"/>
+              <w:cnfStyle w:val="000000000000"/>
               <w:rPr>
                 <w:lang w:val="es-AR"/>
               </w:rPr>
@@ -4476,7 +5123,7 @@
                 <w:ilvl w:val="0"/>
                 <w:numId w:val="16"/>
               </w:numPr>
-              <w:cnfStyle w:val="000000000000" w:firstRow="0" w:lastRow="0" w:firstColumn="0" w:lastColumn="0" w:oddVBand="0" w:evenVBand="0" w:oddHBand="0" w:evenHBand="0" w:firstRowFirstColumn="0" w:firstRowLastColumn="0" w:lastRowFirstColumn="0" w:lastRowLastColumn="0"/>
+              <w:cnfStyle w:val="000000000000"/>
               <w:rPr>
                 <w:lang w:val="es-AR"/>
               </w:rPr>
@@ -4495,7 +5142,7 @@
                 <w:ilvl w:val="0"/>
                 <w:numId w:val="16"/>
               </w:numPr>
-              <w:cnfStyle w:val="000000000000" w:firstRow="0" w:lastRow="0" w:firstColumn="0" w:lastColumn="0" w:oddVBand="0" w:evenVBand="0" w:oddHBand="0" w:evenHBand="0" w:firstRowFirstColumn="0" w:firstRowLastColumn="0" w:lastRowFirstColumn="0" w:lastRowLastColumn="0"/>
+              <w:cnfStyle w:val="000000000000"/>
               <w:rPr>
                 <w:lang w:val="es-AR"/>
               </w:rPr>
@@ -4514,7 +5161,7 @@
                 <w:ilvl w:val="0"/>
                 <w:numId w:val="16"/>
               </w:numPr>
-              <w:cnfStyle w:val="000000000000" w:firstRow="0" w:lastRow="0" w:firstColumn="0" w:lastColumn="0" w:oddVBand="0" w:evenVBand="0" w:oddHBand="0" w:evenHBand="0" w:firstRowFirstColumn="0" w:firstRowLastColumn="0" w:lastRowFirstColumn="0" w:lastRowLastColumn="0"/>
+              <w:cnfStyle w:val="000000000000"/>
               <w:rPr>
                 <w:lang w:val="es-AR"/>
               </w:rPr>
@@ -4531,7 +5178,7 @@
       <w:tr>
         <w:tc>
           <w:tcPr>
-            <w:cnfStyle w:val="001000000000" w:firstRow="0" w:lastRow="0" w:firstColumn="1" w:lastColumn="0" w:oddVBand="0" w:evenVBand="0" w:oddHBand="0" w:evenHBand="0" w:firstRowFirstColumn="0" w:firstRowLastColumn="0" w:lastRowFirstColumn="0" w:lastRowLastColumn="0"/>
+            <w:cnfStyle w:val="001000000000"/>
             <w:tcW w:w="1951" w:type="dxa"/>
           </w:tcPr>
           <w:p>
@@ -4550,7 +5197,7 @@
           <w:p>
             <w:pPr>
               <w:ind w:left="0" w:firstLine="0"/>
-              <w:cnfStyle w:val="000000000000" w:firstRow="0" w:lastRow="0" w:firstColumn="0" w:lastColumn="0" w:oddVBand="0" w:evenVBand="0" w:oddHBand="0" w:evenHBand="0" w:firstRowFirstColumn="0" w:firstRowLastColumn="0" w:lastRowFirstColumn="0" w:lastRowLastColumn="0"/>
+              <w:cnfStyle w:val="000000000000"/>
               <w:rPr>
                 <w:lang w:val="es-AR"/>
               </w:rPr>
@@ -4574,7 +5221,7 @@
                 <w:ilvl w:val="0"/>
                 <w:numId w:val="17"/>
               </w:numPr>
-              <w:cnfStyle w:val="000000000000" w:firstRow="0" w:lastRow="0" w:firstColumn="0" w:lastColumn="0" w:oddVBand="0" w:evenVBand="0" w:oddHBand="0" w:evenHBand="0" w:firstRowFirstColumn="0" w:firstRowLastColumn="0" w:lastRowFirstColumn="0" w:lastRowLastColumn="0"/>
+              <w:cnfStyle w:val="000000000000"/>
               <w:rPr>
                 <w:lang w:val="es-AR"/>
               </w:rPr>
@@ -4593,7 +5240,7 @@
                 <w:ilvl w:val="0"/>
                 <w:numId w:val="17"/>
               </w:numPr>
-              <w:cnfStyle w:val="000000000000" w:firstRow="0" w:lastRow="0" w:firstColumn="0" w:lastColumn="0" w:oddVBand="0" w:evenVBand="0" w:oddHBand="0" w:evenHBand="0" w:firstRowFirstColumn="0" w:firstRowLastColumn="0" w:lastRowFirstColumn="0" w:lastRowLastColumn="0"/>
+              <w:cnfStyle w:val="000000000000"/>
               <w:rPr>
                 <w:lang w:val="es-AR"/>
               </w:rPr>
@@ -4612,7 +5259,7 @@
                 <w:ilvl w:val="0"/>
                 <w:numId w:val="17"/>
               </w:numPr>
-              <w:cnfStyle w:val="000000000000" w:firstRow="0" w:lastRow="0" w:firstColumn="0" w:lastColumn="0" w:oddVBand="0" w:evenVBand="0" w:oddHBand="0" w:evenHBand="0" w:firstRowFirstColumn="0" w:firstRowLastColumn="0" w:lastRowFirstColumn="0" w:lastRowLastColumn="0"/>
+              <w:cnfStyle w:val="000000000000"/>
               <w:rPr>
                 <w:lang w:val="es-AR"/>
               </w:rPr>
@@ -4629,7 +5276,7 @@
       <w:tr>
         <w:tc>
           <w:tcPr>
-            <w:cnfStyle w:val="001000000000" w:firstRow="0" w:lastRow="0" w:firstColumn="1" w:lastColumn="0" w:oddVBand="0" w:evenVBand="0" w:oddHBand="0" w:evenHBand="0" w:firstRowFirstColumn="0" w:firstRowLastColumn="0" w:lastRowFirstColumn="0" w:lastRowLastColumn="0"/>
+            <w:cnfStyle w:val="001000000000"/>
             <w:tcW w:w="1951" w:type="dxa"/>
           </w:tcPr>
           <w:p>
@@ -4643,16 +5290,8 @@
               <w:rPr>
                 <w:lang w:val="es-AR"/>
               </w:rPr>
-              <w:t xml:space="preserve">Nicolás </w:t>
-            </w:r>
-            <w:proofErr w:type="spellStart"/>
-            <w:r>
-              <w:rPr>
-                <w:lang w:val="es-AR"/>
-              </w:rPr>
-              <w:t>Sartini</w:t>
-            </w:r>
-            <w:proofErr w:type="spellEnd"/>
+              <w:t>Nicolás Sartini</w:t>
+            </w:r>
           </w:p>
         </w:tc>
         <w:tc>
@@ -4662,7 +5301,7 @@
           <w:p>
             <w:pPr>
               <w:ind w:left="0" w:firstLine="0"/>
-              <w:cnfStyle w:val="000000000000" w:firstRow="0" w:lastRow="0" w:firstColumn="0" w:lastColumn="0" w:oddVBand="0" w:evenVBand="0" w:oddHBand="0" w:evenHBand="0" w:firstRowFirstColumn="0" w:firstRowLastColumn="0" w:lastRowFirstColumn="0" w:lastRowLastColumn="0"/>
+              <w:cnfStyle w:val="000000000000"/>
               <w:rPr>
                 <w:lang w:val="es-AR"/>
               </w:rPr>
@@ -4686,7 +5325,7 @@
                 <w:ilvl w:val="0"/>
                 <w:numId w:val="16"/>
               </w:numPr>
-              <w:cnfStyle w:val="000000000000" w:firstRow="0" w:lastRow="0" w:firstColumn="0" w:lastColumn="0" w:oddVBand="0" w:evenVBand="0" w:oddHBand="0" w:evenHBand="0" w:firstRowFirstColumn="0" w:firstRowLastColumn="0" w:lastRowFirstColumn="0" w:lastRowLastColumn="0"/>
+              <w:cnfStyle w:val="000000000000"/>
               <w:rPr>
                 <w:lang w:val="es-AR"/>
               </w:rPr>
@@ -4705,7 +5344,7 @@
                 <w:ilvl w:val="0"/>
                 <w:numId w:val="16"/>
               </w:numPr>
-              <w:cnfStyle w:val="000000000000" w:firstRow="0" w:lastRow="0" w:firstColumn="0" w:lastColumn="0" w:oddVBand="0" w:evenVBand="0" w:oddHBand="0" w:evenHBand="0" w:firstRowFirstColumn="0" w:firstRowLastColumn="0" w:lastRowFirstColumn="0" w:lastRowLastColumn="0"/>
+              <w:cnfStyle w:val="000000000000"/>
               <w:rPr>
                 <w:lang w:val="es-AR"/>
               </w:rPr>
@@ -4724,7 +5363,7 @@
                 <w:ilvl w:val="0"/>
                 <w:numId w:val="16"/>
               </w:numPr>
-              <w:cnfStyle w:val="000000000000" w:firstRow="0" w:lastRow="0" w:firstColumn="0" w:lastColumn="0" w:oddVBand="0" w:evenVBand="0" w:oddHBand="0" w:evenHBand="0" w:firstRowFirstColumn="0" w:firstRowLastColumn="0" w:lastRowFirstColumn="0" w:lastRowLastColumn="0"/>
+              <w:cnfStyle w:val="000000000000"/>
               <w:rPr>
                 <w:lang w:val="es-AR"/>
               </w:rPr>
@@ -4743,7 +5382,7 @@
                 <w:ilvl w:val="0"/>
                 <w:numId w:val="16"/>
               </w:numPr>
-              <w:cnfStyle w:val="000000000000" w:firstRow="0" w:lastRow="0" w:firstColumn="0" w:lastColumn="0" w:oddVBand="0" w:evenVBand="0" w:oddHBand="0" w:evenHBand="0" w:firstRowFirstColumn="0" w:firstRowLastColumn="0" w:lastRowFirstColumn="0" w:lastRowLastColumn="0"/>
+              <w:cnfStyle w:val="000000000000"/>
               <w:rPr>
                 <w:lang w:val="es-AR"/>
               </w:rPr>
@@ -4762,7 +5401,7 @@
                 <w:ilvl w:val="0"/>
                 <w:numId w:val="16"/>
               </w:numPr>
-              <w:cnfStyle w:val="000000000000" w:firstRow="0" w:lastRow="0" w:firstColumn="0" w:lastColumn="0" w:oddVBand="0" w:evenVBand="0" w:oddHBand="0" w:evenHBand="0" w:firstRowFirstColumn="0" w:firstRowLastColumn="0" w:lastRowFirstColumn="0" w:lastRowLastColumn="0"/>
+              <w:cnfStyle w:val="000000000000"/>
               <w:rPr>
                 <w:lang w:val="es-AR"/>
               </w:rPr>
@@ -4779,7 +5418,7 @@
       <w:tr>
         <w:tc>
           <w:tcPr>
-            <w:cnfStyle w:val="001000000000" w:firstRow="0" w:lastRow="0" w:firstColumn="1" w:lastColumn="0" w:oddVBand="0" w:evenVBand="0" w:oddHBand="0" w:evenHBand="0" w:firstRowFirstColumn="0" w:firstRowLastColumn="0" w:lastRowFirstColumn="0" w:lastRowLastColumn="0"/>
+            <w:cnfStyle w:val="001000000000"/>
             <w:tcW w:w="1951" w:type="dxa"/>
           </w:tcPr>
           <w:p>
@@ -4798,7 +5437,7 @@
           <w:p>
             <w:pPr>
               <w:ind w:left="0" w:firstLine="0"/>
-              <w:cnfStyle w:val="000000000000" w:firstRow="0" w:lastRow="0" w:firstColumn="0" w:lastColumn="0" w:oddVBand="0" w:evenVBand="0" w:oddHBand="0" w:evenHBand="0" w:firstRowFirstColumn="0" w:firstRowLastColumn="0" w:lastRowFirstColumn="0" w:lastRowLastColumn="0"/>
+              <w:cnfStyle w:val="000000000000"/>
               <w:rPr>
                 <w:lang w:val="es-AR"/>
               </w:rPr>
@@ -4822,7 +5461,7 @@
                 <w:ilvl w:val="0"/>
                 <w:numId w:val="15"/>
               </w:numPr>
-              <w:cnfStyle w:val="000000000000" w:firstRow="0" w:lastRow="0" w:firstColumn="0" w:lastColumn="0" w:oddVBand="0" w:evenVBand="0" w:oddHBand="0" w:evenHBand="0" w:firstRowFirstColumn="0" w:firstRowLastColumn="0" w:lastRowFirstColumn="0" w:lastRowLastColumn="0"/>
+              <w:cnfStyle w:val="000000000000"/>
               <w:rPr>
                 <w:lang w:val="es-AR"/>
               </w:rPr>
@@ -4841,7 +5480,7 @@
                 <w:ilvl w:val="0"/>
                 <w:numId w:val="15"/>
               </w:numPr>
-              <w:cnfStyle w:val="000000000000" w:firstRow="0" w:lastRow="0" w:firstColumn="0" w:lastColumn="0" w:oddVBand="0" w:evenVBand="0" w:oddHBand="0" w:evenHBand="0" w:firstRowFirstColumn="0" w:firstRowLastColumn="0" w:lastRowFirstColumn="0" w:lastRowLastColumn="0"/>
+              <w:cnfStyle w:val="000000000000"/>
               <w:rPr>
                 <w:lang w:val="es-AR"/>
               </w:rPr>
@@ -4866,7 +5505,7 @@
                 <w:ilvl w:val="0"/>
                 <w:numId w:val="15"/>
               </w:numPr>
-              <w:cnfStyle w:val="000000000000" w:firstRow="0" w:lastRow="0" w:firstColumn="0" w:lastColumn="0" w:oddVBand="0" w:evenVBand="0" w:oddHBand="0" w:evenHBand="0" w:firstRowFirstColumn="0" w:firstRowLastColumn="0" w:lastRowFirstColumn="0" w:lastRowLastColumn="0"/>
+              <w:cnfStyle w:val="000000000000"/>
               <w:rPr>
                 <w:lang w:val="es-AR"/>
               </w:rPr>
@@ -4907,11 +5546,11 @@
       <w:pPr>
         <w:pStyle w:val="PSI-Ttulo2"/>
       </w:pPr>
-      <w:bookmarkStart w:id="21" w:name="_Toc53600941"/>
+      <w:bookmarkStart w:id="22" w:name="_Toc54389125"/>
       <w:r>
         <w:t>Software</w:t>
       </w:r>
-      <w:bookmarkEnd w:id="21"/>
+      <w:bookmarkEnd w:id="22"/>
     </w:p>
     <w:p>
       <w:r>
@@ -4948,12 +5587,12 @@
       <w:pPr>
         <w:pStyle w:val="PSI-Ttulo3"/>
       </w:pPr>
-      <w:bookmarkStart w:id="22" w:name="_Toc53600942"/>
+      <w:bookmarkStart w:id="23" w:name="_Toc54389126"/>
       <w:r>
         <w:lastRenderedPageBreak/>
         <w:t>Lenguajes de Programación</w:t>
       </w:r>
-      <w:bookmarkEnd w:id="22"/>
+      <w:bookmarkEnd w:id="23"/>
     </w:p>
     <w:p>
       <w:r>
@@ -5247,14 +5886,14 @@
       <w:pPr>
         <w:pStyle w:val="PSI-Ttulo3"/>
       </w:pPr>
-      <w:bookmarkStart w:id="23" w:name="_Toc53600943"/>
+      <w:bookmarkStart w:id="24" w:name="_Toc54389127"/>
       <w:r>
         <w:t>Programas</w:t>
       </w:r>
       <w:r>
         <w:t xml:space="preserve"> y aplicaciones</w:t>
       </w:r>
-      <w:bookmarkEnd w:id="23"/>
+      <w:bookmarkEnd w:id="24"/>
     </w:p>
     <w:p>
       <w:pPr>
@@ -5296,13 +5935,27 @@
         <w:rPr>
           <w:lang w:val="es-AR"/>
         </w:rPr>
-        <w:t xml:space="preserve">nterfaz gráfica de usuario portátil para Git basada en </w:t>
+        <w:t xml:space="preserve">nterfaz gráfica de usuario portátil para </w:t>
       </w:r>
       <w:proofErr w:type="spellStart"/>
       <w:r>
         <w:rPr>
           <w:lang w:val="es-AR"/>
         </w:rPr>
+        <w:t>Git</w:t>
+      </w:r>
+      <w:proofErr w:type="spellEnd"/>
+      <w:r>
+        <w:rPr>
+          <w:lang w:val="es-AR"/>
+        </w:rPr>
+        <w:t xml:space="preserve"> basada en </w:t>
+      </w:r>
+      <w:proofErr w:type="spellStart"/>
+      <w:r>
+        <w:rPr>
+          <w:lang w:val="es-AR"/>
+        </w:rPr>
         <w:t>Tcl</w:t>
       </w:r>
       <w:proofErr w:type="spellEnd"/>
@@ -5317,14 +5970,14 @@
         <w:rPr>
           <w:lang w:val="es-AR"/>
         </w:rPr>
-        <w:t>Tk</w:t>
+        <w:t>Tk.</w:t>
       </w:r>
       <w:proofErr w:type="spellEnd"/>
       <w:r>
         <w:rPr>
           <w:lang w:val="es-AR"/>
         </w:rPr>
-        <w:t xml:space="preserve">. Se enfoca en permitir que los usuarios realicen cambios en el repositorio haciendo nuevas confirmaciones, modificando las existentes, creando ramas, realizando fusiones locales y obteniendo repositorios remotos. </w:t>
+        <w:t xml:space="preserve"> Se enfoca en permitir que los usuarios realicen cambios en el repositorio haciendo nuevas confirmaciones, modificando las existentes, creando ramas, realizando fusiones locales y obteniendo repositorios remotos. </w:t>
       </w:r>
     </w:p>
     <w:p>
@@ -5336,10 +5989,11 @@
       <w:r>
         <w:rPr>
           <w:noProof/>
+          <w:lang w:val="es-AR" w:eastAsia="es-AR"/>
         </w:rPr>
         <w:lastRenderedPageBreak/>
         <w:drawing>
-          <wp:inline distT="0" distB="0" distL="0" distR="0" wp14:anchorId="18D8E600" wp14:editId="48BAEFDB">
+          <wp:inline distT="0" distB="0" distL="0" distR="0">
             <wp:extent cx="4631495" cy="2704610"/>
             <wp:effectExtent l="76200" t="76200" r="112395" b="114935"/>
             <wp:docPr id="1" name="Imagen 1"/>
@@ -5356,10 +6010,10 @@
                     </pic:cNvPicPr>
                   </pic:nvPicPr>
                   <pic:blipFill>
-                    <a:blip r:embed="rId11">
+                    <a:blip r:embed="rId11" cstate="print">
                       <a:extLst>
                         <a:ext uri="{28A0092B-C50C-407E-A947-70E740481C1C}">
-                          <a14:useLocalDpi xmlns:a14="http://schemas.microsoft.com/office/drawing/2010/main" val="0"/>
+                          <a14:useLocalDpi xmlns:a14="http://schemas.microsoft.com/office/drawing/2010/main" xmlns:wps="http://schemas.microsoft.com/office/word/2010/wordprocessingShape" xmlns:wpi="http://schemas.microsoft.com/office/word/2010/wordprocessingInk" xmlns:wpg="http://schemas.microsoft.com/office/word/2010/wordprocessingGroup" xmlns:w16se="http://schemas.microsoft.com/office/word/2015/wordml/symex" xmlns:w16="http://schemas.microsoft.com/office/word/2018/wordml" xmlns:w16cid="http://schemas.microsoft.com/office/word/2016/wordml/cid" xmlns:w16cex="http://schemas.microsoft.com/office/word/2018/wordml/cex" xmlns:w15="http://schemas.microsoft.com/office/word/2012/wordml" xmlns:w14="http://schemas.microsoft.com/office/word/2010/wordml" xmlns:w="http://schemas.openxmlformats.org/wordprocessingml/2006/main" xmlns:w10="urn:schemas-microsoft-com:office:word" xmlns:wp14="http://schemas.microsoft.com/office/word/2010/wordprocessingDrawing" xmlns:v="urn:schemas-microsoft-com:vml" xmlns:o="urn:schemas-microsoft-com:office:office" xmlns:am3d="http://schemas.microsoft.com/office/drawing/2017/model3d" xmlns:aink="http://schemas.microsoft.com/office/drawing/2016/ink" xmlns:mc="http://schemas.openxmlformats.org/markup-compatibility/2006" xmlns:cx8="http://schemas.microsoft.com/office/drawing/2016/5/14/chartex" xmlns:cx7="http://schemas.microsoft.com/office/drawing/2016/5/13/chartex" xmlns:cx6="http://schemas.microsoft.com/office/drawing/2016/5/12/chartex" xmlns:cx5="http://schemas.microsoft.com/office/drawing/2016/5/11/chartex" xmlns:cx4="http://schemas.microsoft.com/office/drawing/2016/5/10/chartex" xmlns:cx3="http://schemas.microsoft.com/office/drawing/2016/5/9/chartex" xmlns:cx2="http://schemas.microsoft.com/office/drawing/2015/10/21/chartex" xmlns:cx1="http://schemas.microsoft.com/office/drawing/2015/9/8/chartex" xmlns:cx="http://schemas.microsoft.com/office/drawing/2014/chartex" xmlns:wpc="http://schemas.microsoft.com/office/word/2010/wordprocessingCanvas" xmlns="" val="0"/>
                         </a:ext>
                       </a:extLst>
                     </a:blip>
@@ -5619,6 +6273,7 @@
       </w:r>
     </w:p>
     <w:p>
+      <w:proofErr w:type="spellStart"/>
       <w:r>
         <w:rPr>
           <w:b/>
@@ -5626,6 +6281,7 @@
         </w:rPr>
         <w:t>MySQL</w:t>
       </w:r>
+      <w:proofErr w:type="spellEnd"/>
       <w:r>
         <w:rPr>
           <w:b/>
@@ -5643,13 +6299,8 @@
       <w:r>
         <w:t>(</w:t>
       </w:r>
-      <w:proofErr w:type="spellStart"/>
-      <w:r>
-        <w:t>My</w:t>
-      </w:r>
-      <w:proofErr w:type="spellEnd"/>
-      <w:r>
-        <w:t xml:space="preserve"> </w:t>
+      <w:r>
+        <w:t xml:space="preserve">My </w:t>
       </w:r>
       <w:proofErr w:type="spellStart"/>
       <w:r>
@@ -5916,7 +6567,7 @@
       <w:pPr>
         <w:pStyle w:val="PSI-Ttulo3"/>
       </w:pPr>
-      <w:bookmarkStart w:id="24" w:name="_Toc53600944"/>
+      <w:bookmarkStart w:id="25" w:name="_Toc54389128"/>
       <w:r>
         <w:t xml:space="preserve">Librerías y </w:t>
       </w:r>
@@ -5924,7 +6575,7 @@
       <w:r>
         <w:t>Frameworks</w:t>
       </w:r>
-      <w:bookmarkEnd w:id="24"/>
+      <w:bookmarkEnd w:id="25"/>
       <w:proofErr w:type="spellEnd"/>
       <w:r>
         <w:t xml:space="preserve"> </w:t>
@@ -5999,6 +6650,7 @@
       </w:r>
     </w:p>
     <w:p>
+      <w:proofErr w:type="spellStart"/>
       <w:r>
         <w:rPr>
           <w:b/>
@@ -6006,6 +6658,7 @@
         </w:rPr>
         <w:t>Bootstrap</w:t>
       </w:r>
+      <w:proofErr w:type="spellEnd"/>
       <w:r>
         <w:rPr>
           <w:b/>
@@ -6525,14 +7178,14 @@
           <w:lang w:val="es-ES"/>
         </w:rPr>
       </w:pPr>
-      <w:bookmarkStart w:id="25" w:name="_Toc53600945"/>
+      <w:bookmarkStart w:id="26" w:name="_Toc54389129"/>
       <w:r>
         <w:rPr>
           <w:lang w:val="es-ES"/>
         </w:rPr>
         <w:t>Resumen de Iteraciones</w:t>
       </w:r>
-      <w:bookmarkEnd w:id="25"/>
+      <w:bookmarkEnd w:id="26"/>
     </w:p>
     <w:p>
       <w:r>
@@ -6568,11 +7221,11 @@
       <w:pPr>
         <w:pStyle w:val="PSI-Ttulo2"/>
       </w:pPr>
-      <w:bookmarkStart w:id="26" w:name="_Toc53600946"/>
+      <w:bookmarkStart w:id="27" w:name="_Toc54389130"/>
       <w:r>
         <w:t>Inicio</w:t>
       </w:r>
-      <w:bookmarkEnd w:id="26"/>
+      <w:bookmarkEnd w:id="27"/>
     </w:p>
     <w:p>
       <w:pPr>
@@ -6592,11 +7245,11 @@
         <w:pStyle w:val="PSI-Ttulo2"/>
         <w:ind w:left="0" w:firstLine="0"/>
       </w:pPr>
-      <w:bookmarkStart w:id="27" w:name="_Toc53600947"/>
+      <w:bookmarkStart w:id="28" w:name="_Toc54389131"/>
       <w:r>
         <w:t>Transición</w:t>
       </w:r>
-      <w:bookmarkEnd w:id="27"/>
+      <w:bookmarkEnd w:id="28"/>
     </w:p>
     <w:p>
       <w:r>
@@ -6615,7 +7268,7 @@
           <w:lang w:val="es-ES"/>
         </w:rPr>
       </w:pPr>
-      <w:bookmarkStart w:id="28" w:name="_Toc53600948"/>
+      <w:bookmarkStart w:id="29" w:name="_Toc54389132"/>
       <w:r>
         <w:rPr>
           <w:lang w:val="es-ES"/>
@@ -6623,13 +7276,13 @@
         <w:lastRenderedPageBreak/>
         <w:t>Conclusión</w:t>
       </w:r>
-      <w:bookmarkEnd w:id="28"/>
+      <w:bookmarkEnd w:id="29"/>
     </w:p>
     <w:p>
       <w:pPr>
         <w:pStyle w:val="PSI-Ttulo2"/>
       </w:pPr>
-      <w:bookmarkStart w:id="29" w:name="_Toc53600949"/>
+      <w:bookmarkStart w:id="30" w:name="_Toc54389133"/>
       <w:r>
         <w:t xml:space="preserve">Experiencia </w:t>
       </w:r>
@@ -6639,7 +7292,7 @@
       <w:r>
         <w:t>ersonal de cada integrante</w:t>
       </w:r>
-      <w:bookmarkEnd w:id="29"/>
+      <w:bookmarkEnd w:id="30"/>
     </w:p>
     <w:p>
       <w:r>
@@ -6652,6 +7305,9 @@
         <w:t xml:space="preserve"> realizado</w:t>
       </w:r>
       <w:r>
+        <w:t>.</w:t>
+      </w:r>
+      <w:r>
         <w:t xml:space="preserve"> </w:t>
       </w:r>
     </w:p>
@@ -6659,11 +7315,11 @@
       <w:pPr>
         <w:pStyle w:val="PSI-Ttulo3"/>
       </w:pPr>
-      <w:bookmarkStart w:id="30" w:name="_Toc53600950"/>
+      <w:bookmarkStart w:id="31" w:name="_Toc54389134"/>
       <w:r>
         <w:t>Fabricio González</w:t>
       </w:r>
-      <w:bookmarkEnd w:id="30"/>
+      <w:bookmarkEnd w:id="31"/>
     </w:p>
     <w:p>
       <w:r>
@@ -6713,11 +7369,11 @@
       <w:pPr>
         <w:pStyle w:val="PSI-Ttulo3"/>
       </w:pPr>
-      <w:bookmarkStart w:id="31" w:name="_Toc53600951"/>
+      <w:bookmarkStart w:id="32" w:name="_Toc54389135"/>
       <w:r>
         <w:t>Francisco Estrada</w:t>
       </w:r>
-      <w:bookmarkEnd w:id="31"/>
+      <w:bookmarkEnd w:id="32"/>
     </w:p>
     <w:p>
       <w:pPr>
@@ -6728,23 +7384,28 @@
       <w:pPr>
         <w:pStyle w:val="PSI-Ttulo3"/>
       </w:pPr>
-      <w:bookmarkStart w:id="32" w:name="_Toc53600952"/>
-      <w:r>
-        <w:t xml:space="preserve">Nicolás </w:t>
-      </w:r>
-      <w:proofErr w:type="spellStart"/>
-      <w:r>
-        <w:t>Sartini</w:t>
-      </w:r>
-      <w:bookmarkEnd w:id="32"/>
-      <w:proofErr w:type="spellEnd"/>
+      <w:bookmarkStart w:id="33" w:name="_Toc54389136"/>
+      <w:r>
+        <w:t>Nicolás Sartini</w:t>
+      </w:r>
+      <w:bookmarkEnd w:id="33"/>
     </w:p>
     <w:p>
       <w:pPr>
         <w:pStyle w:val="PSI-Normal"/>
-      </w:pPr>
-      <w:r>
-        <w:t xml:space="preserve">Cuando comenzó la cursada, en el año 2018, mi experiencia personal fue muy satisfactoria, quizás no tanto como me hubiera gustado ya que en ese </w:t>
+        <w:ind w:left="0" w:firstLine="0"/>
+      </w:pPr>
+      <w:r>
+        <w:t>Al inicio</w:t>
+      </w:r>
+      <w:r>
+        <w:t xml:space="preserve"> </w:t>
+      </w:r>
+      <w:r>
+        <w:t xml:space="preserve">de </w:t>
+      </w:r>
+      <w:r>
+        <w:t xml:space="preserve">la cursada, en el año 2018, mi experiencia personal fue muy satisfactoria, quizás no tanto como me hubiera gustado ya que en ese </w:t>
       </w:r>
       <w:r>
         <w:t>momento me encontraba cursando dos</w:t>
@@ -6762,146 +7423,148 @@
     <w:p>
       <w:pPr>
         <w:pStyle w:val="PSI-Normal"/>
-      </w:pPr>
-      <w:r>
-        <w:t>Era la asignatura que má</w:t>
-      </w:r>
-      <w:r>
-        <w:t>s esperaba cursar desde mis inicios en la carrera. Al principio, no sabía muy bien de que iba a tratar y de cómo seria, pero cuand</w:t>
-      </w:r>
-      <w:r>
-        <w:t>o fui avanzando en la carrera</w:t>
-      </w:r>
-      <w:r>
-        <w:t xml:space="preserve"> fui comprendiendo su finalidad.</w:t>
+        <w:ind w:left="0" w:firstLine="0"/>
+      </w:pPr>
+      <w:r>
+        <w:t>La cursada de la asignatura</w:t>
+      </w:r>
+      <w:r>
+        <w:t xml:space="preserve"> me pareció</w:t>
+      </w:r>
+      <w:r>
+        <w:t xml:space="preserve"> muy buena</w:t>
+      </w:r>
+      <w:r>
+        <w:t xml:space="preserve"> </w:t>
+      </w:r>
+      <w:r>
+        <w:t xml:space="preserve">por la </w:t>
+      </w:r>
+      <w:r>
+        <w:t xml:space="preserve">metodología de las clases. Fue una modalidad totalmente diferente a la que </w:t>
+      </w:r>
+      <w:r>
+        <w:t>venía</w:t>
+      </w:r>
+      <w:r>
+        <w:t xml:space="preserve"> trabajando ya que</w:t>
+      </w:r>
+      <w:r>
+        <w:t xml:space="preserve"> cada uno de los </w:t>
+      </w:r>
+      <w:r>
+        <w:t>objetivos</w:t>
+      </w:r>
+      <w:r>
+        <w:t xml:space="preserve"> </w:t>
+      </w:r>
+      <w:r>
+        <w:lastRenderedPageBreak/>
+        <w:t>propuestos</w:t>
+      </w:r>
+      <w:r>
+        <w:t xml:space="preserve"> la hacían exigente. Además, al tener exposiciones seguidamente me ayudó a desenvolverme mucho más a la hora de hablar ante los profesores y el grupo en general. </w:t>
       </w:r>
     </w:p>
     <w:p>
       <w:pPr>
         <w:pStyle w:val="PSI-Normal"/>
-      </w:pPr>
-      <w:r>
-        <w:lastRenderedPageBreak/>
-        <w:t>En cuanto a la cursada, la misma me pareció</w:t>
-      </w:r>
-      <w:r>
-        <w:t xml:space="preserve"> muy buena</w:t>
-      </w:r>
-      <w:r>
-        <w:t xml:space="preserve"> </w:t>
-      </w:r>
-      <w:r>
-        <w:t>por</w:t>
-      </w:r>
-      <w:r>
-        <w:t xml:space="preserve"> la forma/ metodología de las clases. Fue una modalidad totalmente diferente a la que </w:t>
-      </w:r>
-      <w:r>
-        <w:t>venía</w:t>
-      </w:r>
-      <w:r>
-        <w:t xml:space="preserve"> trabajando </w:t>
-      </w:r>
-      <w:r>
-        <w:t>ya que,</w:t>
-      </w:r>
-      <w:r>
-        <w:t xml:space="preserve"> si bien era más "libre" en cuanto al dictado, cada uno de los mini objetivos la hacían exigente. Además, al tener exposiciones seguidamente me ayudó a desenvolverme mucho más a la hora de hablar ante los profesores y el grupo en general. </w:t>
+        <w:ind w:left="0" w:firstLine="0"/>
+      </w:pPr>
+      <w:r>
+        <w:t>El proyec</w:t>
+      </w:r>
+      <w:r>
+        <w:t xml:space="preserve">to que se nos asignó fue </w:t>
+      </w:r>
+      <w:r>
+        <w:t>muy interesante por la aplicación práctica que podía im</w:t>
+      </w:r>
+      <w:r>
+        <w:t>plicar su uso en la universidad</w:t>
+      </w:r>
+      <w:r>
+        <w:t xml:space="preserve"> ya que, e</w:t>
+      </w:r>
+      <w:r>
+        <w:t xml:space="preserve">n el rol de alumno, actualmente se dificulta </w:t>
+      </w:r>
+      <w:r>
+        <w:t>conseguir un programa de asignatura</w:t>
+      </w:r>
+      <w:r>
+        <w:t>.</w:t>
       </w:r>
     </w:p>
     <w:p>
       <w:pPr>
         <w:pStyle w:val="PSI-Normal"/>
-      </w:pPr>
-      <w:r>
-        <w:t xml:space="preserve">El proyecto que se nos asignó me pareció muy interesante por la aplicación práctica que podía implicar su uso en la universidad, </w:t>
-      </w:r>
-      <w:r>
-        <w:t>ya que,</w:t>
-      </w:r>
-      <w:r>
-        <w:t xml:space="preserve"> en el rol de alumno, actualmente, hace falta una manera fácil de conseguir un programa de asignatura ya que el mismo a veces no se encuentra</w:t>
+        <w:ind w:left="0" w:firstLine="0"/>
+      </w:pPr>
+      <w:r>
+        <w:t>Cabe destacar que, al inicio de la cursada, se nos había asignado un proyecto totalmente diferente, y ante el cambio del mismo,</w:t>
+      </w:r>
+      <w:r>
+        <w:t xml:space="preserve"> una semana o dos después, costó</w:t>
+      </w:r>
+      <w:r>
+        <w:t xml:space="preserve"> ponerse al día e interiorizarse porque </w:t>
+      </w:r>
+      <w:r>
+        <w:t>a comparación de</w:t>
+      </w:r>
+      <w:r>
+        <w:t xml:space="preserve"> los demás grupos </w:t>
+      </w:r>
+      <w:r>
+        <w:t>nos encontrábamos</w:t>
+      </w:r>
+      <w:r>
+        <w:t xml:space="preserve"> en desventaj</w:t>
+      </w:r>
+      <w:r>
+        <w:t>a por el tiempo que nos llevó dicha</w:t>
+      </w:r>
+      <w:r>
+        <w:t xml:space="preserve"> reasignación</w:t>
+      </w:r>
+      <w:r>
+        <w:t>.</w:t>
+      </w:r>
+      <w:r>
+        <w:tab/>
+      </w:r>
+    </w:p>
+    <w:p>
+      <w:pPr>
+        <w:pStyle w:val="PSI-Normal"/>
+        <w:ind w:left="0" w:firstLine="0"/>
+      </w:pPr>
+      <w:r>
+        <w:t xml:space="preserve">En cuanto al grupo de trabajo, lo único </w:t>
+      </w:r>
+      <w:r>
+        <w:t>que puedo decir, es que se formó un grupo comprometido</w:t>
+      </w:r>
+      <w:r>
+        <w:t xml:space="preserve">. </w:t>
+      </w:r>
+      <w:r>
+        <w:t xml:space="preserve">En un principio </w:t>
+      </w:r>
+      <w:r>
+        <w:t xml:space="preserve">sabía con </w:t>
+      </w:r>
+      <w:r>
+        <w:t>cuales de mis compañeros, a quienes</w:t>
+      </w:r>
+      <w:r>
+        <w:t xml:space="preserve"> fuera del ámbito académico los considero mis amigos, iba a trabajar</w:t>
       </w:r>
       <w:r>
         <w:t>,</w:t>
       </w:r>
       <w:r>
-        <w:t xml:space="preserve"> o bien</w:t>
-      </w:r>
-      <w:r>
-        <w:t>, si está</w:t>
-      </w:r>
-      <w:r>
-        <w:t xml:space="preserve"> no es del año actual en el que me encontraba cursando.</w:t>
-      </w:r>
-    </w:p>
-    <w:p>
-      <w:pPr>
-        <w:pStyle w:val="PSI-Normal"/>
-      </w:pPr>
-      <w:r>
-        <w:t xml:space="preserve">Cabe destacar </w:t>
-      </w:r>
-      <w:r>
-        <w:t>que,</w:t>
-      </w:r>
-      <w:r>
-        <w:t xml:space="preserve"> al inicio de la cursada, se nos había asignado un proyecto totalmente diferente, y ante el cambio del mismo, una semana o dos después, costo ponerse al día e interiorizarse porque </w:t>
-      </w:r>
-      <w:r>
-        <w:t>a comparación de</w:t>
-      </w:r>
-      <w:r>
-        <w:t xml:space="preserve"> los demás grupos corríamos en desventaj</w:t>
-      </w:r>
-      <w:r>
-        <w:t xml:space="preserve">a por el tiempo que nos </w:t>
-      </w:r>
-      <w:r>
-        <w:t>llevó</w:t>
-      </w:r>
-      <w:r>
-        <w:t xml:space="preserve"> dicha</w:t>
-      </w:r>
-      <w:r>
-        <w:t xml:space="preserve"> reasignación</w:t>
-      </w:r>
-      <w:r>
-        <w:t>.</w:t>
-      </w:r>
-      <w:r>
-        <w:tab/>
-      </w:r>
-    </w:p>
-    <w:p>
-      <w:pPr>
-        <w:pStyle w:val="PSI-Normal"/>
-      </w:pPr>
-      <w:r>
-        <w:t xml:space="preserve">En cuanto al grupo de trabajo, lo único </w:t>
-      </w:r>
-      <w:r>
-        <w:t>que puedo decir, es que se formó</w:t>
-      </w:r>
-      <w:r>
-        <w:t xml:space="preserve"> un grupo comprometido, con un solo objetivo en la mira, recibirnos. An</w:t>
-      </w:r>
-      <w:r>
-        <w:t xml:space="preserve">tes de comenzar la cursada, </w:t>
-      </w:r>
-      <w:r>
-        <w:t xml:space="preserve">ya sabía con </w:t>
-      </w:r>
-      <w:r>
-        <w:t>quienes,</w:t>
-      </w:r>
-      <w:r>
-        <w:t xml:space="preserve"> de mis compañeros, a los cuales fuera del ámbito académico los considero mis amigos, iba a trabajar</w:t>
-      </w:r>
-      <w:r>
-        <w:t>,</w:t>
-      </w:r>
-      <w:r>
         <w:t xml:space="preserve"> no solamente por sus cualidades técnicas</w:t>
       </w:r>
       <w:r>
@@ -6914,118 +7577,35 @@
         <w:t xml:space="preserve"> desde los inicios de la carrera</w:t>
       </w:r>
       <w:r>
-        <w:t>, ya que casi</w:t>
-      </w:r>
-      <w:r>
-        <w:t xml:space="preserve"> somos de la misma camada y sabí</w:t>
-      </w:r>
-      <w:r>
-        <w:t xml:space="preserve">a que el grupo no me iba a defraudar, aunque como todo, </w:t>
-      </w:r>
-      <w:r>
-        <w:t>hubo</w:t>
-      </w:r>
-      <w:r>
-        <w:t xml:space="preserve"> ciertas dificultades de por medio,</w:t>
-      </w:r>
-      <w:r>
-        <w:t xml:space="preserve"> pero pudimos superarlas</w:t>
-      </w:r>
-      <w:r>
-        <w:t xml:space="preserve"> y tirar todos para un mismo lado. En </w:t>
-      </w:r>
-      <w:r>
-        <w:t>realidad,</w:t>
-      </w:r>
-      <w:r>
-        <w:t xml:space="preserve"> fueron más momentos buenos que malos los que atravesé ya que como todo grupo, suele haber distinto</w:t>
-      </w:r>
-      <w:r>
-        <w:t xml:space="preserve">s puntos de vista, pero </w:t>
-      </w:r>
-      <w:r>
-        <w:t>debatiendo y dialogando pudimos llegar a un acuerdo mutuo y siempre se siguió</w:t>
-      </w:r>
-      <w:r>
-        <w:t xml:space="preserve"> adelante. Estuvimos </w:t>
-      </w:r>
-      <w:r>
-        <w:t xml:space="preserve">muy conectados, ya que </w:t>
-      </w:r>
-      <w:r>
-        <w:t xml:space="preserve">nos ayudamos entre sí, nos dimos una mano en cualquier dificultad presentada y siempre estábamos predispuestos en </w:t>
-      </w:r>
-      <w:r>
-        <w:t>todo momento para colaborar. Nunca se cortó</w:t>
-      </w:r>
-      <w:r>
-        <w:t xml:space="preserve"> la comunicación, excepto en</w:t>
-      </w:r>
-      <w:r>
-        <w:t xml:space="preserve"> la segunda mitad</w:t>
-      </w:r>
-      <w:r>
-        <w:t xml:space="preserve"> </w:t>
-      </w:r>
-      <w:r>
-        <w:t>d</w:t>
-      </w:r>
-      <w:r>
-        <w:t xml:space="preserve">el </w:t>
-      </w:r>
-      <w:r>
-        <w:t xml:space="preserve">año </w:t>
-      </w:r>
-      <w:r>
-        <w:t xml:space="preserve">2019 </w:t>
-      </w:r>
-      <w:r>
-        <w:t>que por dos o tres meses, no nos habíamos</w:t>
-      </w:r>
-      <w:r>
-        <w:t xml:space="preserve"> comunicado más</w:t>
-      </w:r>
-      <w:r>
-        <w:t>, pero luego</w:t>
-      </w:r>
-      <w:r>
-        <w:t>, un día</w:t>
-      </w:r>
-      <w:r>
-        <w:t xml:space="preserve"> </w:t>
-      </w:r>
-      <w:r>
-        <w:t>volvimos</w:t>
-      </w:r>
-      <w:r>
-        <w:t xml:space="preserve"> y nunca más dejamos pasar </w:t>
-      </w:r>
-      <w:r>
-        <w:t>el</w:t>
-      </w:r>
-      <w:r>
-        <w:t xml:space="preserve"> tiempo.</w:t>
+        <w:t xml:space="preserve">, </w:t>
+      </w:r>
+      <w:r>
+        <w:t xml:space="preserve">y sabía que el grupo se </w:t>
+      </w:r>
+      <w:r>
+        <w:t xml:space="preserve">iba a </w:t>
+      </w:r>
+      <w:r>
+        <w:t>destacar.</w:t>
       </w:r>
     </w:p>
     <w:p>
       <w:pPr>
         <w:pStyle w:val="PSI-Ttulo3"/>
-      </w:pPr>
-    </w:p>
-    <w:p>
-      <w:pPr>
-        <w:pStyle w:val="PSI-Ttulo3"/>
+        <w:rPr>
+          <w:lang w:val="es-AR"/>
+        </w:rPr>
       </w:pPr>
     </w:p>
     <w:p>
       <w:pPr>
         <w:pStyle w:val="PSI-Ttulo2"/>
       </w:pPr>
-      <w:bookmarkStart w:id="33" w:name="_Toc53600953"/>
+      <w:bookmarkStart w:id="34" w:name="_Toc54389137"/>
       <w:r>
         <w:t>Experiencia grupal</w:t>
       </w:r>
-      <w:bookmarkEnd w:id="33"/>
+      <w:bookmarkEnd w:id="34"/>
     </w:p>
     <w:p>
       <w:r>
@@ -7100,7 +7680,7 @@
 </file>
 
 <file path=word/endnotes.xml><?xml version="1.0" encoding="utf-8"?>
-<w:endnotes xmlns:wpc="http://schemas.microsoft.com/office/word/2010/wordprocessingCanvas" xmlns:cx="http://schemas.microsoft.com/office/drawing/2014/chartex" xmlns:cx1="http://schemas.microsoft.com/office/drawing/2015/9/8/chartex" xmlns:cx2="http://schemas.microsoft.com/office/drawing/2015/10/21/chartex" xmlns:cx3="http://schemas.microsoft.com/office/drawing/2016/5/9/chartex" xmlns:cx4="http://schemas.microsoft.com/office/drawing/2016/5/10/chartex" xmlns:cx5="http://schemas.microsoft.com/office/drawing/2016/5/11/chartex" xmlns:cx6="http://schemas.microsoft.com/office/drawing/2016/5/12/chartex" xmlns:cx7="http://schemas.microsoft.com/office/drawing/2016/5/13/chartex" xmlns:cx8="http://schemas.microsoft.com/office/drawing/2016/5/14/chartex" xmlns:mc="http://schemas.openxmlformats.org/markup-compatibility/2006" xmlns:aink="http://schemas.microsoft.com/office/drawing/2016/ink" xmlns:am3d="http://schemas.microsoft.com/office/drawing/2017/model3d" xmlns:o="urn:schemas-microsoft-com:office:office" xmlns:r="http://schemas.openxmlformats.org/officeDocument/2006/relationships" xmlns:m="http://schemas.openxmlformats.org/officeDocument/2006/math" xmlns:v="urn:schemas-microsoft-com:vml" xmlns:wp14="http://schemas.microsoft.com/office/word/2010/wordprocessingDrawing" xmlns:wp="http://schemas.openxmlformats.org/drawingml/2006/wordprocessingDrawing" xmlns:w10="urn:schemas-microsoft-com:office:word" xmlns:w="http://schemas.openxmlformats.org/wordprocessingml/2006/main" xmlns:w14="http://schemas.microsoft.com/office/word/2010/wordml" xmlns:w15="http://schemas.microsoft.com/office/word/2012/wordml" xmlns:w16cex="http://schemas.microsoft.com/office/word/2018/wordml/cex" xmlns:w16cid="http://schemas.microsoft.com/office/word/2016/wordml/cid" xmlns:w16="http://schemas.microsoft.com/office/word/2018/wordml" xmlns:w16se="http://schemas.microsoft.com/office/word/2015/wordml/symex" xmlns:wpg="http://schemas.microsoft.com/office/word/2010/wordprocessingGroup" xmlns:wpi="http://schemas.microsoft.com/office/word/2010/wordprocessingInk" xmlns:wne="http://schemas.microsoft.com/office/word/2006/wordml" xmlns:wps="http://schemas.microsoft.com/office/word/2010/wordprocessingShape" mc:Ignorable="w14 w15 w16se w16cid w16 w16cex wp14">
+<w:endnotes xmlns:ve="http://schemas.openxmlformats.org/markup-compatibility/2006" xmlns:o="urn:schemas-microsoft-com:office:office" xmlns:r="http://schemas.openxmlformats.org/officeDocument/2006/relationships" xmlns:m="http://schemas.openxmlformats.org/officeDocument/2006/math" xmlns:v="urn:schemas-microsoft-com:vml" xmlns:wp="http://schemas.openxmlformats.org/drawingml/2006/wordprocessingDrawing" xmlns:w10="urn:schemas-microsoft-com:office:word" xmlns:w="http://schemas.openxmlformats.org/wordprocessingml/2006/main" xmlns:wne="http://schemas.microsoft.com/office/word/2006/wordml">
   <w:endnote w:type="separator" w:id="-1">
     <w:p>
       <w:pPr>
@@ -7127,7 +7707,7 @@
 </file>
 
 <file path=word/footer1.xml><?xml version="1.0" encoding="utf-8"?>
-<w:ftr xmlns:wpc="http://schemas.microsoft.com/office/word/2010/wordprocessingCanvas" xmlns:cx="http://schemas.microsoft.com/office/drawing/2014/chartex" xmlns:cx1="http://schemas.microsoft.com/office/drawing/2015/9/8/chartex" xmlns:cx2="http://schemas.microsoft.com/office/drawing/2015/10/21/chartex" xmlns:cx3="http://schemas.microsoft.com/office/drawing/2016/5/9/chartex" xmlns:cx4="http://schemas.microsoft.com/office/drawing/2016/5/10/chartex" xmlns:cx5="http://schemas.microsoft.com/office/drawing/2016/5/11/chartex" xmlns:cx6="http://schemas.microsoft.com/office/drawing/2016/5/12/chartex" xmlns:cx7="http://schemas.microsoft.com/office/drawing/2016/5/13/chartex" xmlns:cx8="http://schemas.microsoft.com/office/drawing/2016/5/14/chartex" xmlns:mc="http://schemas.openxmlformats.org/markup-compatibility/2006" xmlns:aink="http://schemas.microsoft.com/office/drawing/2016/ink" xmlns:am3d="http://schemas.microsoft.com/office/drawing/2017/model3d" xmlns:o="urn:schemas-microsoft-com:office:office" xmlns:r="http://schemas.openxmlformats.org/officeDocument/2006/relationships" xmlns:m="http://schemas.openxmlformats.org/officeDocument/2006/math" xmlns:v="urn:schemas-microsoft-com:vml" xmlns:wp14="http://schemas.microsoft.com/office/word/2010/wordprocessingDrawing" xmlns:wp="http://schemas.openxmlformats.org/drawingml/2006/wordprocessingDrawing" xmlns:w10="urn:schemas-microsoft-com:office:word" xmlns:w="http://schemas.openxmlformats.org/wordprocessingml/2006/main" xmlns:w14="http://schemas.microsoft.com/office/word/2010/wordml" xmlns:w15="http://schemas.microsoft.com/office/word/2012/wordml" xmlns:w16cex="http://schemas.microsoft.com/office/word/2018/wordml/cex" xmlns:w16cid="http://schemas.microsoft.com/office/word/2016/wordml/cid" xmlns:w16="http://schemas.microsoft.com/office/word/2018/wordml" xmlns:w16se="http://schemas.microsoft.com/office/word/2015/wordml/symex" xmlns:wpg="http://schemas.microsoft.com/office/word/2010/wordprocessingGroup" xmlns:wpi="http://schemas.microsoft.com/office/word/2010/wordprocessingInk" xmlns:wne="http://schemas.microsoft.com/office/word/2006/wordml" xmlns:wps="http://schemas.microsoft.com/office/word/2010/wordprocessingShape" mc:Ignorable="w14 w15 w16se w16cid w16 w16cex wp14">
+<w:ftr xmlns:ve="http://schemas.openxmlformats.org/markup-compatibility/2006" xmlns:o="urn:schemas-microsoft-com:office:office" xmlns:r="http://schemas.openxmlformats.org/officeDocument/2006/relationships" xmlns:m="http://schemas.openxmlformats.org/officeDocument/2006/math" xmlns:v="urn:schemas-microsoft-com:vml" xmlns:wp="http://schemas.openxmlformats.org/drawingml/2006/wordprocessingDrawing" xmlns:w10="urn:schemas-microsoft-com:office:word" xmlns:w="http://schemas.openxmlformats.org/wordprocessingml/2006/main" xmlns:wne="http://schemas.microsoft.com/office/word/2006/wordml">
   <w:p>
     <w:pPr>
       <w:tabs>
@@ -7141,7 +7721,6 @@
         <w:dataBinding w:prefixMappings="xmlns:ns0='http://schemas.openxmlformats.org/officeDocument/2006/extended-properties' " w:xpath="/ns0:Properties[1]/ns0:Company[1]" w:storeItemID="{6668398D-A668-4E3E-A5EB-62B293D839F1}"/>
         <w:text/>
       </w:sdtPr>
-      <w:sdtEndPr/>
       <w:sdtContent>
         <w:r>
           <w:rPr>
@@ -7164,7 +7743,7 @@
         <w:noProof/>
         <w:lang w:eastAsia="es-ES"/>
       </w:rPr>
-      <w:pict w14:anchorId="5F302590">
+      <w:pict>
         <v:group id="_x0000_s2075" style="position:absolute;left:0;text-align:left;margin-left:0;margin-top:0;width:611.15pt;height:64.75pt;flip:y;z-index:251676672;mso-width-percent:1000;mso-height-percent:900;mso-position-horizontal:center;mso-position-horizontal-relative:page;mso-position-vertical:bottom;mso-position-vertical-relative:page;mso-width-percent:1000;mso-height-percent:900;mso-height-relative:bottom-margin-area" coordorigin="8,9" coordsize="15823,1439" o:allowincell="f">
           <v:shapetype id="_x0000_t32" coordsize="21600,21600" o:spt="32" o:oned="t" path="m,l21600,21600e" filled="f">
             <v:path arrowok="t" fillok="f" o:connecttype="none"/>
@@ -7181,7 +7760,7 @@
         <w:noProof/>
         <w:lang w:eastAsia="es-ES"/>
       </w:rPr>
-      <w:pict w14:anchorId="551DF747">
+      <w:pict>
         <v:rect id="_x0000_s2074" style="position:absolute;left:0;text-align:left;margin-left:0;margin-top:0;width:7.15pt;height:63.95pt;z-index:251675648;mso-height-percent:900;mso-position-horizontal:center;mso-position-horizontal-relative:left-margin-area;mso-position-vertical:bottom;mso-position-vertical-relative:page;mso-height-percent:900;mso-height-relative:bottom-margin-area" fillcolor="#4bacc6 [3208]" strokecolor="#205867 [1608]">
           <w10:wrap anchorx="margin" anchory="page"/>
         </v:rect>
@@ -7195,7 +7774,6 @@
           <w:docPartUnique/>
         </w:docPartObj>
       </w:sdtPr>
-      <w:sdtEndPr/>
       <w:sdtContent>
         <w:r>
           <w:tab/>
@@ -7275,7 +7853,7 @@
             <w:rFonts w:asciiTheme="majorHAnsi" w:hAnsiTheme="majorHAnsi" w:cstheme="majorHAnsi"/>
             <w:noProof/>
           </w:rPr>
-          <w:t>51</w:t>
+          <w:t>19</w:t>
         </w:r>
         <w:r>
           <w:rPr>
@@ -7290,7 +7868,7 @@
         <w:noProof/>
         <w:lang w:eastAsia="zh-TW"/>
       </w:rPr>
-      <w:pict w14:anchorId="79A44332">
+      <w:pict>
         <v:rect id="_x0000_s2059" style="position:absolute;left:0;text-align:left;margin-left:0;margin-top:0;width:7.15pt;height:63.95pt;z-index:251670528;mso-height-percent:900;mso-position-horizontal:center;mso-position-horizontal-relative:right-margin-area;mso-position-vertical:bottom;mso-position-vertical-relative:page;mso-height-percent:900;mso-height-relative:bottom-margin-area" fillcolor="#4bacc6 [3208]" strokecolor="#205867 [1608]">
           <w10:wrap anchorx="page" anchory="page"/>
         </v:rect>
@@ -7304,7 +7882,6 @@
       <w:dataBinding w:prefixMappings="xmlns:ns0='http://purl.org/dc/elements/1.1/' xmlns:ns1='http://schemas.openxmlformats.org/package/2006/metadata/core-properties' " w:xpath="/ns1:coreProperties[1]/ns0:creator[1]" w:storeItemID="{6C3C8BC8-F283-45AE-878A-BAB7291924A1}"/>
       <w:text/>
     </w:sdtPr>
-    <w:sdtEndPr/>
     <w:sdtContent>
       <w:p>
         <w:pPr>
@@ -7314,13 +7891,8 @@
           <w:spacing w:before="0"/>
         </w:pPr>
         <w:r>
-          <w:t xml:space="preserve">Fabricio González – Francisco Estrada – Nicolás </w:t>
+          <w:t>Fabricio González – Francisco Estrada – Nicolás Sartini</w:t>
         </w:r>
-        <w:proofErr w:type="spellStart"/>
-        <w:r>
-          <w:t>Sartini</w:t>
-        </w:r>
-        <w:proofErr w:type="spellEnd"/>
       </w:p>
     </w:sdtContent>
   </w:sdt>
@@ -7328,7 +7900,7 @@
 </file>
 
 <file path=word/footnotes.xml><?xml version="1.0" encoding="utf-8"?>
-<w:footnotes xmlns:wpc="http://schemas.microsoft.com/office/word/2010/wordprocessingCanvas" xmlns:cx="http://schemas.microsoft.com/office/drawing/2014/chartex" xmlns:cx1="http://schemas.microsoft.com/office/drawing/2015/9/8/chartex" xmlns:cx2="http://schemas.microsoft.com/office/drawing/2015/10/21/chartex" xmlns:cx3="http://schemas.microsoft.com/office/drawing/2016/5/9/chartex" xmlns:cx4="http://schemas.microsoft.com/office/drawing/2016/5/10/chartex" xmlns:cx5="http://schemas.microsoft.com/office/drawing/2016/5/11/chartex" xmlns:cx6="http://schemas.microsoft.com/office/drawing/2016/5/12/chartex" xmlns:cx7="http://schemas.microsoft.com/office/drawing/2016/5/13/chartex" xmlns:cx8="http://schemas.microsoft.com/office/drawing/2016/5/14/chartex" xmlns:mc="http://schemas.openxmlformats.org/markup-compatibility/2006" xmlns:aink="http://schemas.microsoft.com/office/drawing/2016/ink" xmlns:am3d="http://schemas.microsoft.com/office/drawing/2017/model3d" xmlns:o="urn:schemas-microsoft-com:office:office" xmlns:r="http://schemas.openxmlformats.org/officeDocument/2006/relationships" xmlns:m="http://schemas.openxmlformats.org/officeDocument/2006/math" xmlns:v="urn:schemas-microsoft-com:vml" xmlns:wp14="http://schemas.microsoft.com/office/word/2010/wordprocessingDrawing" xmlns:wp="http://schemas.openxmlformats.org/drawingml/2006/wordprocessingDrawing" xmlns:w10="urn:schemas-microsoft-com:office:word" xmlns:w="http://schemas.openxmlformats.org/wordprocessingml/2006/main" xmlns:w14="http://schemas.microsoft.com/office/word/2010/wordml" xmlns:w15="http://schemas.microsoft.com/office/word/2012/wordml" xmlns:w16cex="http://schemas.microsoft.com/office/word/2018/wordml/cex" xmlns:w16cid="http://schemas.microsoft.com/office/word/2016/wordml/cid" xmlns:w16="http://schemas.microsoft.com/office/word/2018/wordml" xmlns:w16se="http://schemas.microsoft.com/office/word/2015/wordml/symex" xmlns:wpg="http://schemas.microsoft.com/office/word/2010/wordprocessingGroup" xmlns:wpi="http://schemas.microsoft.com/office/word/2010/wordprocessingInk" xmlns:wne="http://schemas.microsoft.com/office/word/2006/wordml" xmlns:wps="http://schemas.microsoft.com/office/word/2010/wordprocessingShape" mc:Ignorable="w14 w15 w16se w16cid w16 w16cex wp14">
+<w:footnotes xmlns:ve="http://schemas.openxmlformats.org/markup-compatibility/2006" xmlns:o="urn:schemas-microsoft-com:office:office" xmlns:r="http://schemas.openxmlformats.org/officeDocument/2006/relationships" xmlns:m="http://schemas.openxmlformats.org/officeDocument/2006/math" xmlns:v="urn:schemas-microsoft-com:vml" xmlns:wp="http://schemas.openxmlformats.org/drawingml/2006/wordprocessingDrawing" xmlns:w10="urn:schemas-microsoft-com:office:word" xmlns:w="http://schemas.openxmlformats.org/wordprocessingml/2006/main" xmlns:wne="http://schemas.microsoft.com/office/word/2006/wordml">
   <w:footnote w:type="separator" w:id="-1">
     <w:p>
       <w:pPr>
@@ -7355,7 +7927,7 @@
 </file>
 
 <file path=word/header1.xml><?xml version="1.0" encoding="utf-8"?>
-<w:hdr xmlns:wpc="http://schemas.microsoft.com/office/word/2010/wordprocessingCanvas" xmlns:cx="http://schemas.microsoft.com/office/drawing/2014/chartex" xmlns:cx1="http://schemas.microsoft.com/office/drawing/2015/9/8/chartex" xmlns:cx2="http://schemas.microsoft.com/office/drawing/2015/10/21/chartex" xmlns:cx3="http://schemas.microsoft.com/office/drawing/2016/5/9/chartex" xmlns:cx4="http://schemas.microsoft.com/office/drawing/2016/5/10/chartex" xmlns:cx5="http://schemas.microsoft.com/office/drawing/2016/5/11/chartex" xmlns:cx6="http://schemas.microsoft.com/office/drawing/2016/5/12/chartex" xmlns:cx7="http://schemas.microsoft.com/office/drawing/2016/5/13/chartex" xmlns:cx8="http://schemas.microsoft.com/office/drawing/2016/5/14/chartex" xmlns:mc="http://schemas.openxmlformats.org/markup-compatibility/2006" xmlns:aink="http://schemas.microsoft.com/office/drawing/2016/ink" xmlns:am3d="http://schemas.microsoft.com/office/drawing/2017/model3d" xmlns:o="urn:schemas-microsoft-com:office:office" xmlns:r="http://schemas.openxmlformats.org/officeDocument/2006/relationships" xmlns:m="http://schemas.openxmlformats.org/officeDocument/2006/math" xmlns:v="urn:schemas-microsoft-com:vml" xmlns:wp14="http://schemas.microsoft.com/office/word/2010/wordprocessingDrawing" xmlns:wp="http://schemas.openxmlformats.org/drawingml/2006/wordprocessingDrawing" xmlns:w10="urn:schemas-microsoft-com:office:word" xmlns:w="http://schemas.openxmlformats.org/wordprocessingml/2006/main" xmlns:w14="http://schemas.microsoft.com/office/word/2010/wordml" xmlns:w15="http://schemas.microsoft.com/office/word/2012/wordml" xmlns:w16cex="http://schemas.microsoft.com/office/word/2018/wordml/cex" xmlns:w16cid="http://schemas.microsoft.com/office/word/2016/wordml/cid" xmlns:w16="http://schemas.microsoft.com/office/word/2018/wordml" xmlns:w16se="http://schemas.microsoft.com/office/word/2015/wordml/symex" xmlns:wpg="http://schemas.microsoft.com/office/word/2010/wordprocessingGroup" xmlns:wpi="http://schemas.microsoft.com/office/word/2010/wordprocessingInk" xmlns:wne="http://schemas.microsoft.com/office/word/2006/wordml" xmlns:wps="http://schemas.microsoft.com/office/word/2010/wordprocessingShape" mc:Ignorable="w14 w15 w16se w16cid w16 w16cex wp14">
+<w:hdr xmlns:ve="http://schemas.openxmlformats.org/markup-compatibility/2006" xmlns:o="urn:schemas-microsoft-com:office:office" xmlns:r="http://schemas.openxmlformats.org/officeDocument/2006/relationships" xmlns:m="http://schemas.openxmlformats.org/officeDocument/2006/math" xmlns:v="urn:schemas-microsoft-com:vml" xmlns:wp="http://schemas.openxmlformats.org/drawingml/2006/wordprocessingDrawing" xmlns:w10="urn:schemas-microsoft-com:office:word" xmlns:w="http://schemas.openxmlformats.org/wordprocessingml/2006/main" xmlns:wne="http://schemas.microsoft.com/office/word/2006/wordml">
   <w:sdt>
     <w:sdtPr>
       <w:rPr>
@@ -7366,7 +7938,6 @@
       <w:dataBinding w:prefixMappings="xmlns:ns0='http://schemas.openxmlformats.org/package/2006/metadata/core-properties' xmlns:ns1='http://purl.org/dc/elements/1.1/'" w:xpath="/ns0:coreProperties[1]/ns1:title[1]" w:storeItemID="{6C3C8BC8-F283-45AE-878A-BAB7291924A1}"/>
       <w:text/>
     </w:sdtPr>
-    <w:sdtEndPr/>
     <w:sdtContent>
       <w:p>
         <w:pPr>
@@ -7407,7 +7978,7 @@
         <w:lang w:val="es-AR" w:eastAsia="es-AR"/>
       </w:rPr>
       <w:drawing>
-        <wp:anchor distT="0" distB="0" distL="114300" distR="114300" simplePos="0" relativeHeight="251684864" behindDoc="0" locked="0" layoutInCell="1" allowOverlap="1" wp14:anchorId="4511559C" wp14:editId="450E29E6">
+        <wp:anchor distT="0" distB="0" distL="114300" distR="114300" simplePos="0" relativeHeight="251684864" behindDoc="0" locked="0" layoutInCell="1" allowOverlap="1">
           <wp:simplePos x="0" y="0"/>
           <wp:positionH relativeFrom="margin">
             <wp:posOffset>5235575</wp:posOffset>
@@ -7458,7 +8029,7 @@
         <w:lang w:val="es-AR" w:eastAsia="es-AR"/>
       </w:rPr>
       <w:drawing>
-        <wp:anchor distT="0" distB="0" distL="114300" distR="114300" simplePos="0" relativeHeight="251682816" behindDoc="0" locked="0" layoutInCell="1" allowOverlap="1" wp14:anchorId="4B6A296E" wp14:editId="42C448BD">
+        <wp:anchor distT="0" distB="0" distL="114300" distR="114300" simplePos="0" relativeHeight="251682816" behindDoc="0" locked="0" layoutInCell="1" allowOverlap="1">
           <wp:simplePos x="0" y="0"/>
           <wp:positionH relativeFrom="margin">
             <wp:posOffset>-470535</wp:posOffset>
@@ -7508,7 +8079,7 @@
         <w:szCs w:val="36"/>
         <w:lang w:eastAsia="es-ES"/>
       </w:rPr>
-      <w:pict w14:anchorId="7F274416">
+      <w:pict>
         <v:rect id="_x0000_s2089" style="position:absolute;margin-left:38.9pt;margin-top:0;width:7.15pt;height:62.9pt;z-index:251680768;mso-height-percent:900;mso-position-horizontal-relative:left-margin-area;mso-position-vertical-relative:page;mso-height-percent:900;mso-height-relative:bottom-margin-area" fillcolor="#4bacc6 [3208]" strokecolor="#205867 [1608]">
           <w10:wrap anchorx="margin" anchory="page"/>
         </v:rect>
@@ -7521,7 +8092,7 @@
         <w:szCs w:val="36"/>
         <w:lang w:eastAsia="es-ES"/>
       </w:rPr>
-      <w:pict w14:anchorId="206C007F">
+      <w:pict>
         <v:rect id="_x0000_s2082" style="position:absolute;margin-left:549.2pt;margin-top:0;width:7.15pt;height:62.95pt;z-index:251678720;mso-height-percent:900;mso-position-horizontal-relative:left-margin-area;mso-position-vertical-relative:page;mso-height-percent:900;mso-height-relative:bottom-margin-area" fillcolor="#4bacc6 [3208]" strokecolor="#205867 [1608]">
           <w10:wrap anchorx="margin" anchory="page"/>
         </v:rect>
@@ -7534,7 +8105,7 @@
         <w:szCs w:val="36"/>
         <w:lang w:eastAsia="es-ES"/>
       </w:rPr>
-      <w:pict w14:anchorId="6A5BCF64">
+      <w:pict>
         <v:group id="_x0000_s2083" style="position:absolute;margin-left:0;margin-top:0;width:594.45pt;height:64.2pt;z-index:251679744;mso-width-percent:1000;mso-position-horizontal:center;mso-position-horizontal-relative:page;mso-position-vertical:top;mso-position-vertical-relative:page;mso-width-percent:1000;mso-height-relative:top-margin-area" coordorigin="8,9" coordsize="15823,1439">
           <v:shapetype id="_x0000_t32" coordsize="21600,21600" o:spt="32" o:oned="t" path="m,l21600,21600e" filled="f">
             <v:path arrowok="t" fillok="f" o:connecttype="none"/>
@@ -7557,7 +8128,6 @@
         <w:dataBinding w:prefixMappings="xmlns:ns0='http://schemas.openxmlformats.org/package/2006/metadata/core-properties' xmlns:ns1='http://purl.org/dc/elements/1.1/'" w:xpath="/ns0:coreProperties[1]/ns1:subject[1]" w:storeItemID="{6C3C8BC8-F283-45AE-878A-BAB7291924A1}"/>
         <w:text/>
       </w:sdtPr>
-      <w:sdtEndPr/>
       <w:sdtContent>
         <w:r>
           <w:rPr>
@@ -7581,8 +8151,8 @@
 </file>
 
 <file path=word/numbering.xml><?xml version="1.0" encoding="utf-8"?>
-<w:numbering xmlns:wpc="http://schemas.microsoft.com/office/word/2010/wordprocessingCanvas" xmlns:cx="http://schemas.microsoft.com/office/drawing/2014/chartex" xmlns:cx1="http://schemas.microsoft.com/office/drawing/2015/9/8/chartex" xmlns:cx2="http://schemas.microsoft.com/office/drawing/2015/10/21/chartex" xmlns:cx3="http://schemas.microsoft.com/office/drawing/2016/5/9/chartex" xmlns:cx4="http://schemas.microsoft.com/office/drawing/2016/5/10/chartex" xmlns:cx5="http://schemas.microsoft.com/office/drawing/2016/5/11/chartex" xmlns:cx6="http://schemas.microsoft.com/office/drawing/2016/5/12/chartex" xmlns:cx7="http://schemas.microsoft.com/office/drawing/2016/5/13/chartex" xmlns:cx8="http://schemas.microsoft.com/office/drawing/2016/5/14/chartex" xmlns:mc="http://schemas.openxmlformats.org/markup-compatibility/2006" xmlns:aink="http://schemas.microsoft.com/office/drawing/2016/ink" xmlns:am3d="http://schemas.microsoft.com/office/drawing/2017/model3d" xmlns:o="urn:schemas-microsoft-com:office:office" xmlns:r="http://schemas.openxmlformats.org/officeDocument/2006/relationships" xmlns:m="http://schemas.openxmlformats.org/officeDocument/2006/math" xmlns:v="urn:schemas-microsoft-com:vml" xmlns:wp14="http://schemas.microsoft.com/office/word/2010/wordprocessingDrawing" xmlns:wp="http://schemas.openxmlformats.org/drawingml/2006/wordprocessingDrawing" xmlns:w10="urn:schemas-microsoft-com:office:word" xmlns:w="http://schemas.openxmlformats.org/wordprocessingml/2006/main" xmlns:w14="http://schemas.microsoft.com/office/word/2010/wordml" xmlns:w15="http://schemas.microsoft.com/office/word/2012/wordml" xmlns:w16cex="http://schemas.microsoft.com/office/word/2018/wordml/cex" xmlns:w16cid="http://schemas.microsoft.com/office/word/2016/wordml/cid" xmlns:w16="http://schemas.microsoft.com/office/word/2018/wordml" xmlns:w16se="http://schemas.microsoft.com/office/word/2015/wordml/symex" xmlns:wpg="http://schemas.microsoft.com/office/word/2010/wordprocessingGroup" xmlns:wpi="http://schemas.microsoft.com/office/word/2010/wordprocessingInk" xmlns:wne="http://schemas.microsoft.com/office/word/2006/wordml" xmlns:wps="http://schemas.microsoft.com/office/word/2010/wordprocessingShape" mc:Ignorable="w14 w15 w16se w16cid w16 w16cex wp14">
-  <w:abstractNum w:abstractNumId="0" w15:restartNumberingAfterBreak="0">
+<w:numbering xmlns:ve="http://schemas.openxmlformats.org/markup-compatibility/2006" xmlns:o="urn:schemas-microsoft-com:office:office" xmlns:r="http://schemas.openxmlformats.org/officeDocument/2006/relationships" xmlns:m="http://schemas.openxmlformats.org/officeDocument/2006/math" xmlns:v="urn:schemas-microsoft-com:vml" xmlns:wp="http://schemas.openxmlformats.org/drawingml/2006/wordprocessingDrawing" xmlns:w10="urn:schemas-microsoft-com:office:word" xmlns:w="http://schemas.openxmlformats.org/wordprocessingml/2006/main" xmlns:wne="http://schemas.microsoft.com/office/word/2006/wordml">
+  <w:abstractNum w:abstractNumId="0">
     <w:nsid w:val="00000003"/>
     <w:multiLevelType w:val="multilevel"/>
     <w:tmpl w:val="00000003"/>
@@ -7740,7 +8310,7 @@
       </w:rPr>
     </w:lvl>
   </w:abstractNum>
-  <w:abstractNum w:abstractNumId="1" w15:restartNumberingAfterBreak="0">
+  <w:abstractNum w:abstractNumId="1">
     <w:nsid w:val="00000004"/>
     <w:multiLevelType w:val="multilevel"/>
     <w:tmpl w:val="796A7516"/>
@@ -7898,7 +8468,7 @@
       </w:rPr>
     </w:lvl>
   </w:abstractNum>
-  <w:abstractNum w:abstractNumId="2" w15:restartNumberingAfterBreak="0">
+  <w:abstractNum w:abstractNumId="2">
     <w:nsid w:val="00000005"/>
     <w:multiLevelType w:val="multilevel"/>
     <w:tmpl w:val="00000005"/>
@@ -8056,7 +8626,7 @@
       </w:rPr>
     </w:lvl>
   </w:abstractNum>
-  <w:abstractNum w:abstractNumId="3" w15:restartNumberingAfterBreak="0">
+  <w:abstractNum w:abstractNumId="3">
     <w:nsid w:val="00000006"/>
     <w:multiLevelType w:val="multilevel"/>
     <w:tmpl w:val="00000006"/>
@@ -8214,7 +8784,7 @@
       </w:rPr>
     </w:lvl>
   </w:abstractNum>
-  <w:abstractNum w:abstractNumId="4" w15:restartNumberingAfterBreak="0">
+  <w:abstractNum w:abstractNumId="4">
     <w:nsid w:val="09180B86"/>
     <w:multiLevelType w:val="hybridMultilevel"/>
     <w:tmpl w:val="AC88744C"/>
@@ -8353,7 +8923,7 @@
       </w:rPr>
     </w:lvl>
   </w:abstractNum>
-  <w:abstractNum w:abstractNumId="5" w15:restartNumberingAfterBreak="0">
+  <w:abstractNum w:abstractNumId="5">
     <w:nsid w:val="096B1080"/>
     <w:multiLevelType w:val="hybridMultilevel"/>
     <w:tmpl w:val="52109FF8"/>
@@ -8466,7 +9036,93 @@
       </w:rPr>
     </w:lvl>
   </w:abstractNum>
-  <w:abstractNum w:abstractNumId="6" w15:restartNumberingAfterBreak="0">
+  <w:abstractNum w:abstractNumId="6">
+    <w:nsid w:val="0F6559AF"/>
+    <w:multiLevelType w:val="hybridMultilevel"/>
+    <w:tmpl w:val="690C8CE0"/>
+    <w:lvl w:ilvl="0" w:tplc="2C0A000F">
+      <w:start w:val="1"/>
+      <w:numFmt w:val="decimal"/>
+      <w:lvlText w:val="%1."/>
+      <w:lvlJc w:val="left"/>
+      <w:pPr>
+        <w:ind w:left="720" w:hanging="360"/>
+      </w:pPr>
+    </w:lvl>
+    <w:lvl w:ilvl="1" w:tplc="2C0A0019" w:tentative="1">
+      <w:start w:val="1"/>
+      <w:numFmt w:val="lowerLetter"/>
+      <w:lvlText w:val="%2."/>
+      <w:lvlJc w:val="left"/>
+      <w:pPr>
+        <w:ind w:left="1440" w:hanging="360"/>
+      </w:pPr>
+    </w:lvl>
+    <w:lvl w:ilvl="2" w:tplc="2C0A001B" w:tentative="1">
+      <w:start w:val="1"/>
+      <w:numFmt w:val="lowerRoman"/>
+      <w:lvlText w:val="%3."/>
+      <w:lvlJc w:val="right"/>
+      <w:pPr>
+        <w:ind w:left="2160" w:hanging="180"/>
+      </w:pPr>
+    </w:lvl>
+    <w:lvl w:ilvl="3" w:tplc="2C0A000F" w:tentative="1">
+      <w:start w:val="1"/>
+      <w:numFmt w:val="decimal"/>
+      <w:lvlText w:val="%4."/>
+      <w:lvlJc w:val="left"/>
+      <w:pPr>
+        <w:ind w:left="2880" w:hanging="360"/>
+      </w:pPr>
+    </w:lvl>
+    <w:lvl w:ilvl="4" w:tplc="2C0A0019" w:tentative="1">
+      <w:start w:val="1"/>
+      <w:numFmt w:val="lowerLetter"/>
+      <w:lvlText w:val="%5."/>
+      <w:lvlJc w:val="left"/>
+      <w:pPr>
+        <w:ind w:left="3600" w:hanging="360"/>
+      </w:pPr>
+    </w:lvl>
+    <w:lvl w:ilvl="5" w:tplc="2C0A001B" w:tentative="1">
+      <w:start w:val="1"/>
+      <w:numFmt w:val="lowerRoman"/>
+      <w:lvlText w:val="%6."/>
+      <w:lvlJc w:val="right"/>
+      <w:pPr>
+        <w:ind w:left="4320" w:hanging="180"/>
+      </w:pPr>
+    </w:lvl>
+    <w:lvl w:ilvl="6" w:tplc="2C0A000F" w:tentative="1">
+      <w:start w:val="1"/>
+      <w:numFmt w:val="decimal"/>
+      <w:lvlText w:val="%7."/>
+      <w:lvlJc w:val="left"/>
+      <w:pPr>
+        <w:ind w:left="5040" w:hanging="360"/>
+      </w:pPr>
+    </w:lvl>
+    <w:lvl w:ilvl="7" w:tplc="2C0A0019" w:tentative="1">
+      <w:start w:val="1"/>
+      <w:numFmt w:val="lowerLetter"/>
+      <w:lvlText w:val="%8."/>
+      <w:lvlJc w:val="left"/>
+      <w:pPr>
+        <w:ind w:left="5760" w:hanging="360"/>
+      </w:pPr>
+    </w:lvl>
+    <w:lvl w:ilvl="8" w:tplc="2C0A001B" w:tentative="1">
+      <w:start w:val="1"/>
+      <w:numFmt w:val="lowerRoman"/>
+      <w:lvlText w:val="%9."/>
+      <w:lvlJc w:val="right"/>
+      <w:pPr>
+        <w:ind w:left="6480" w:hanging="180"/>
+      </w:pPr>
+    </w:lvl>
+  </w:abstractNum>
+  <w:abstractNum w:abstractNumId="7">
     <w:nsid w:val="11EC450D"/>
     <w:multiLevelType w:val="hybridMultilevel"/>
     <w:tmpl w:val="8D1847A2"/>
@@ -8579,7 +9235,7 @@
       </w:rPr>
     </w:lvl>
   </w:abstractNum>
-  <w:abstractNum w:abstractNumId="7" w15:restartNumberingAfterBreak="0">
+  <w:abstractNum w:abstractNumId="8">
     <w:nsid w:val="133F00BE"/>
     <w:multiLevelType w:val="hybridMultilevel"/>
     <w:tmpl w:val="F2BA60A8"/>
@@ -8692,7 +9348,7 @@
       </w:rPr>
     </w:lvl>
   </w:abstractNum>
-  <w:abstractNum w:abstractNumId="8" w15:restartNumberingAfterBreak="0">
+  <w:abstractNum w:abstractNumId="9">
     <w:nsid w:val="21D80AE3"/>
     <w:multiLevelType w:val="hybridMultilevel"/>
     <w:tmpl w:val="B8309BC8"/>
@@ -8805,7 +9461,7 @@
       </w:rPr>
     </w:lvl>
   </w:abstractNum>
-  <w:abstractNum w:abstractNumId="9" w15:restartNumberingAfterBreak="0">
+  <w:abstractNum w:abstractNumId="10">
     <w:nsid w:val="24ED510C"/>
     <w:multiLevelType w:val="hybridMultilevel"/>
     <w:tmpl w:val="0D98E2A2"/>
@@ -8918,7 +9574,7 @@
       </w:rPr>
     </w:lvl>
   </w:abstractNum>
-  <w:abstractNum w:abstractNumId="10" w15:restartNumberingAfterBreak="0">
+  <w:abstractNum w:abstractNumId="11">
     <w:nsid w:val="255F5799"/>
     <w:multiLevelType w:val="hybridMultilevel"/>
     <w:tmpl w:val="B8F40458"/>
@@ -9004,7 +9660,7 @@
       </w:pPr>
     </w:lvl>
   </w:abstractNum>
-  <w:abstractNum w:abstractNumId="11" w15:restartNumberingAfterBreak="0">
+  <w:abstractNum w:abstractNumId="12">
     <w:nsid w:val="280452F7"/>
     <w:multiLevelType w:val="hybridMultilevel"/>
     <w:tmpl w:val="0C4071D0"/>
@@ -9117,7 +9773,7 @@
       </w:rPr>
     </w:lvl>
   </w:abstractNum>
-  <w:abstractNum w:abstractNumId="12" w15:restartNumberingAfterBreak="0">
+  <w:abstractNum w:abstractNumId="13">
     <w:nsid w:val="28661355"/>
     <w:multiLevelType w:val="hybridMultilevel"/>
     <w:tmpl w:val="C69CE710"/>
@@ -9230,7 +9886,120 @@
       </w:rPr>
     </w:lvl>
   </w:abstractNum>
-  <w:abstractNum w:abstractNumId="13" w15:restartNumberingAfterBreak="0">
+  <w:abstractNum w:abstractNumId="14">
+    <w:nsid w:val="2DDB678E"/>
+    <w:multiLevelType w:val="hybridMultilevel"/>
+    <w:tmpl w:val="DA720706"/>
+    <w:lvl w:ilvl="0" w:tplc="2C0A0001">
+      <w:start w:val="1"/>
+      <w:numFmt w:val="bullet"/>
+      <w:lvlText w:val=""/>
+      <w:lvlJc w:val="left"/>
+      <w:pPr>
+        <w:ind w:left="1425" w:hanging="360"/>
+      </w:pPr>
+      <w:rPr>
+        <w:rFonts w:ascii="Symbol" w:hAnsi="Symbol" w:hint="default"/>
+      </w:rPr>
+    </w:lvl>
+    <w:lvl w:ilvl="1" w:tplc="2C0A0003" w:tentative="1">
+      <w:start w:val="1"/>
+      <w:numFmt w:val="bullet"/>
+      <w:lvlText w:val="o"/>
+      <w:lvlJc w:val="left"/>
+      <w:pPr>
+        <w:ind w:left="2145" w:hanging="360"/>
+      </w:pPr>
+      <w:rPr>
+        <w:rFonts w:ascii="Courier New" w:hAnsi="Courier New" w:cs="Courier New" w:hint="default"/>
+      </w:rPr>
+    </w:lvl>
+    <w:lvl w:ilvl="2" w:tplc="2C0A0005" w:tentative="1">
+      <w:start w:val="1"/>
+      <w:numFmt w:val="bullet"/>
+      <w:lvlText w:val=""/>
+      <w:lvlJc w:val="left"/>
+      <w:pPr>
+        <w:ind w:left="2865" w:hanging="360"/>
+      </w:pPr>
+      <w:rPr>
+        <w:rFonts w:ascii="Wingdings" w:hAnsi="Wingdings" w:hint="default"/>
+      </w:rPr>
+    </w:lvl>
+    <w:lvl w:ilvl="3" w:tplc="2C0A0001" w:tentative="1">
+      <w:start w:val="1"/>
+      <w:numFmt w:val="bullet"/>
+      <w:lvlText w:val=""/>
+      <w:lvlJc w:val="left"/>
+      <w:pPr>
+        <w:ind w:left="3585" w:hanging="360"/>
+      </w:pPr>
+      <w:rPr>
+        <w:rFonts w:ascii="Symbol" w:hAnsi="Symbol" w:hint="default"/>
+      </w:rPr>
+    </w:lvl>
+    <w:lvl w:ilvl="4" w:tplc="2C0A0003" w:tentative="1">
+      <w:start w:val="1"/>
+      <w:numFmt w:val="bullet"/>
+      <w:lvlText w:val="o"/>
+      <w:lvlJc w:val="left"/>
+      <w:pPr>
+        <w:ind w:left="4305" w:hanging="360"/>
+      </w:pPr>
+      <w:rPr>
+        <w:rFonts w:ascii="Courier New" w:hAnsi="Courier New" w:cs="Courier New" w:hint="default"/>
+      </w:rPr>
+    </w:lvl>
+    <w:lvl w:ilvl="5" w:tplc="2C0A0005" w:tentative="1">
+      <w:start w:val="1"/>
+      <w:numFmt w:val="bullet"/>
+      <w:lvlText w:val=""/>
+      <w:lvlJc w:val="left"/>
+      <w:pPr>
+        <w:ind w:left="5025" w:hanging="360"/>
+      </w:pPr>
+      <w:rPr>
+        <w:rFonts w:ascii="Wingdings" w:hAnsi="Wingdings" w:hint="default"/>
+      </w:rPr>
+    </w:lvl>
+    <w:lvl w:ilvl="6" w:tplc="2C0A0001" w:tentative="1">
+      <w:start w:val="1"/>
+      <w:numFmt w:val="bullet"/>
+      <w:lvlText w:val=""/>
+      <w:lvlJc w:val="left"/>
+      <w:pPr>
+        <w:ind w:left="5745" w:hanging="360"/>
+      </w:pPr>
+      <w:rPr>
+        <w:rFonts w:ascii="Symbol" w:hAnsi="Symbol" w:hint="default"/>
+      </w:rPr>
+    </w:lvl>
+    <w:lvl w:ilvl="7" w:tplc="2C0A0003" w:tentative="1">
+      <w:start w:val="1"/>
+      <w:numFmt w:val="bullet"/>
+      <w:lvlText w:val="o"/>
+      <w:lvlJc w:val="left"/>
+      <w:pPr>
+        <w:ind w:left="6465" w:hanging="360"/>
+      </w:pPr>
+      <w:rPr>
+        <w:rFonts w:ascii="Courier New" w:hAnsi="Courier New" w:cs="Courier New" w:hint="default"/>
+      </w:rPr>
+    </w:lvl>
+    <w:lvl w:ilvl="8" w:tplc="2C0A0005" w:tentative="1">
+      <w:start w:val="1"/>
+      <w:numFmt w:val="bullet"/>
+      <w:lvlText w:val=""/>
+      <w:lvlJc w:val="left"/>
+      <w:pPr>
+        <w:ind w:left="7185" w:hanging="360"/>
+      </w:pPr>
+      <w:rPr>
+        <w:rFonts w:ascii="Wingdings" w:hAnsi="Wingdings" w:hint="default"/>
+      </w:rPr>
+    </w:lvl>
+  </w:abstractNum>
+  <w:abstractNum w:abstractNumId="15">
     <w:nsid w:val="2F1D1C19"/>
     <w:multiLevelType w:val="hybridMultilevel"/>
     <w:tmpl w:val="45D45024"/>
@@ -9343,7 +10112,7 @@
       </w:rPr>
     </w:lvl>
   </w:abstractNum>
-  <w:abstractNum w:abstractNumId="14" w15:restartNumberingAfterBreak="0">
+  <w:abstractNum w:abstractNumId="16">
     <w:nsid w:val="31BA7316"/>
     <w:multiLevelType w:val="hybridMultilevel"/>
     <w:tmpl w:val="BAECA898"/>
@@ -9456,7 +10225,7 @@
       </w:rPr>
     </w:lvl>
   </w:abstractNum>
-  <w:abstractNum w:abstractNumId="15" w15:restartNumberingAfterBreak="0">
+  <w:abstractNum w:abstractNumId="17">
     <w:nsid w:val="33016DED"/>
     <w:multiLevelType w:val="hybridMultilevel"/>
     <w:tmpl w:val="C34811CC"/>
@@ -9569,7 +10338,7 @@
       </w:rPr>
     </w:lvl>
   </w:abstractNum>
-  <w:abstractNum w:abstractNumId="16" w15:restartNumberingAfterBreak="0">
+  <w:abstractNum w:abstractNumId="18">
     <w:nsid w:val="33AB56DB"/>
     <w:multiLevelType w:val="hybridMultilevel"/>
     <w:tmpl w:val="8E968B04"/>
@@ -9682,7 +10451,7 @@
       </w:rPr>
     </w:lvl>
   </w:abstractNum>
-  <w:abstractNum w:abstractNumId="17" w15:restartNumberingAfterBreak="0">
+  <w:abstractNum w:abstractNumId="19">
     <w:nsid w:val="35140F84"/>
     <w:multiLevelType w:val="hybridMultilevel"/>
     <w:tmpl w:val="CFE4E6CA"/>
@@ -9795,7 +10564,7 @@
       </w:rPr>
     </w:lvl>
   </w:abstractNum>
-  <w:abstractNum w:abstractNumId="18" w15:restartNumberingAfterBreak="0">
+  <w:abstractNum w:abstractNumId="20">
     <w:nsid w:val="37BA1B12"/>
     <w:multiLevelType w:val="hybridMultilevel"/>
     <w:tmpl w:val="6CE0269A"/>
@@ -9908,7 +10677,7 @@
       </w:rPr>
     </w:lvl>
   </w:abstractNum>
-  <w:abstractNum w:abstractNumId="19" w15:restartNumberingAfterBreak="0">
+  <w:abstractNum w:abstractNumId="21">
     <w:nsid w:val="3AB902B0"/>
     <w:multiLevelType w:val="hybridMultilevel"/>
     <w:tmpl w:val="968E3A4C"/>
@@ -10021,7 +10790,7 @@
       </w:rPr>
     </w:lvl>
   </w:abstractNum>
-  <w:abstractNum w:abstractNumId="20" w15:restartNumberingAfterBreak="0">
+  <w:abstractNum w:abstractNumId="22">
     <w:nsid w:val="424E68A2"/>
     <w:multiLevelType w:val="hybridMultilevel"/>
     <w:tmpl w:val="C4FEF032"/>
@@ -10134,7 +10903,7 @@
       </w:rPr>
     </w:lvl>
   </w:abstractNum>
-  <w:abstractNum w:abstractNumId="21" w15:restartNumberingAfterBreak="0">
+  <w:abstractNum w:abstractNumId="23">
     <w:nsid w:val="43294C94"/>
     <w:multiLevelType w:val="hybridMultilevel"/>
     <w:tmpl w:val="FB34A95A"/>
@@ -10247,7 +11016,7 @@
       </w:rPr>
     </w:lvl>
   </w:abstractNum>
-  <w:abstractNum w:abstractNumId="22" w15:restartNumberingAfterBreak="0">
+  <w:abstractNum w:abstractNumId="24">
     <w:nsid w:val="487036EC"/>
     <w:multiLevelType w:val="hybridMultilevel"/>
     <w:tmpl w:val="BDFE724A"/>
@@ -10333,7 +11102,7 @@
       </w:pPr>
     </w:lvl>
   </w:abstractNum>
-  <w:abstractNum w:abstractNumId="23" w15:restartNumberingAfterBreak="0">
+  <w:abstractNum w:abstractNumId="25">
     <w:nsid w:val="4CA2166E"/>
     <w:multiLevelType w:val="hybridMultilevel"/>
     <w:tmpl w:val="59CEC142"/>
@@ -10446,7 +11215,7 @@
       </w:rPr>
     </w:lvl>
   </w:abstractNum>
-  <w:abstractNum w:abstractNumId="24" w15:restartNumberingAfterBreak="0">
+  <w:abstractNum w:abstractNumId="26">
     <w:nsid w:val="4D476EF0"/>
     <w:multiLevelType w:val="hybridMultilevel"/>
     <w:tmpl w:val="5C56D938"/>
@@ -10559,7 +11328,7 @@
       </w:rPr>
     </w:lvl>
   </w:abstractNum>
-  <w:abstractNum w:abstractNumId="25" w15:restartNumberingAfterBreak="0">
+  <w:abstractNum w:abstractNumId="27">
     <w:nsid w:val="50AA47E4"/>
     <w:multiLevelType w:val="hybridMultilevel"/>
     <w:tmpl w:val="7B5AB2FE"/>
@@ -10672,7 +11441,7 @@
       </w:rPr>
     </w:lvl>
   </w:abstractNum>
-  <w:abstractNum w:abstractNumId="26" w15:restartNumberingAfterBreak="0">
+  <w:abstractNum w:abstractNumId="28">
     <w:nsid w:val="51C37B45"/>
     <w:multiLevelType w:val="hybridMultilevel"/>
     <w:tmpl w:val="B3A4487C"/>
@@ -10785,7 +11554,7 @@
       </w:rPr>
     </w:lvl>
   </w:abstractNum>
-  <w:abstractNum w:abstractNumId="27" w15:restartNumberingAfterBreak="0">
+  <w:abstractNum w:abstractNumId="29">
     <w:nsid w:val="52D90BB8"/>
     <w:multiLevelType w:val="hybridMultilevel"/>
     <w:tmpl w:val="1D2461DE"/>
@@ -10899,11 +11668,11 @@
       </w:rPr>
     </w:lvl>
   </w:abstractNum>
-  <w:abstractNum w:abstractNumId="28" w15:restartNumberingAfterBreak="0">
+  <w:abstractNum w:abstractNumId="30">
     <w:nsid w:val="591542AD"/>
     <w:multiLevelType w:val="hybridMultilevel"/>
     <w:tmpl w:val="65EA17FE"/>
-    <w:lvl w:ilvl="0" w:tplc="2C0A0001">
+    <w:lvl w:ilvl="0">
       <w:start w:val="1"/>
       <w:numFmt w:val="bullet"/>
       <w:lvlText w:val=""/>
@@ -10915,7 +11684,7 @@
         <w:rFonts w:ascii="Symbol" w:hAnsi="Symbol" w:hint="default"/>
       </w:rPr>
     </w:lvl>
-    <w:lvl w:ilvl="1" w:tplc="2C0A0003" w:tentative="1">
+    <w:lvl w:ilvl="1" w:tentative="1">
       <w:start w:val="1"/>
       <w:numFmt w:val="bullet"/>
       <w:lvlText w:val="o"/>
@@ -10927,7 +11696,7 @@
         <w:rFonts w:ascii="Courier New" w:hAnsi="Courier New" w:cs="Courier New" w:hint="default"/>
       </w:rPr>
     </w:lvl>
-    <w:lvl w:ilvl="2" w:tplc="2C0A0005" w:tentative="1">
+    <w:lvl w:ilvl="2" w:tentative="1">
       <w:start w:val="1"/>
       <w:numFmt w:val="bullet"/>
       <w:lvlText w:val=""/>
@@ -10939,7 +11708,7 @@
         <w:rFonts w:ascii="Wingdings" w:hAnsi="Wingdings" w:hint="default"/>
       </w:rPr>
     </w:lvl>
-    <w:lvl w:ilvl="3" w:tplc="2C0A0001" w:tentative="1">
+    <w:lvl w:ilvl="3" w:tentative="1">
       <w:start w:val="1"/>
       <w:numFmt w:val="bullet"/>
       <w:lvlText w:val=""/>
@@ -10951,7 +11720,7 @@
         <w:rFonts w:ascii="Symbol" w:hAnsi="Symbol" w:hint="default"/>
       </w:rPr>
     </w:lvl>
-    <w:lvl w:ilvl="4" w:tplc="2C0A0003" w:tentative="1">
+    <w:lvl w:ilvl="4" w:tentative="1">
       <w:start w:val="1"/>
       <w:numFmt w:val="bullet"/>
       <w:lvlText w:val="o"/>
@@ -10963,7 +11732,7 @@
         <w:rFonts w:ascii="Courier New" w:hAnsi="Courier New" w:cs="Courier New" w:hint="default"/>
       </w:rPr>
     </w:lvl>
-    <w:lvl w:ilvl="5" w:tplc="2C0A0005" w:tentative="1">
+    <w:lvl w:ilvl="5" w:tentative="1">
       <w:start w:val="1"/>
       <w:numFmt w:val="bullet"/>
       <w:lvlText w:val=""/>
@@ -10975,7 +11744,7 @@
         <w:rFonts w:ascii="Wingdings" w:hAnsi="Wingdings" w:hint="default"/>
       </w:rPr>
     </w:lvl>
-    <w:lvl w:ilvl="6" w:tplc="2C0A0001" w:tentative="1">
+    <w:lvl w:ilvl="6" w:tentative="1">
       <w:start w:val="1"/>
       <w:numFmt w:val="bullet"/>
       <w:lvlText w:val=""/>
@@ -10987,7 +11756,7 @@
         <w:rFonts w:ascii="Symbol" w:hAnsi="Symbol" w:hint="default"/>
       </w:rPr>
     </w:lvl>
-    <w:lvl w:ilvl="7" w:tplc="2C0A0003" w:tentative="1">
+    <w:lvl w:ilvl="7" w:tentative="1">
       <w:start w:val="1"/>
       <w:numFmt w:val="bullet"/>
       <w:lvlText w:val="o"/>
@@ -10999,7 +11768,7 @@
         <w:rFonts w:ascii="Courier New" w:hAnsi="Courier New" w:cs="Courier New" w:hint="default"/>
       </w:rPr>
     </w:lvl>
-    <w:lvl w:ilvl="8" w:tplc="2C0A0005" w:tentative="1">
+    <w:lvl w:ilvl="8" w:tentative="1">
       <w:start w:val="1"/>
       <w:numFmt w:val="bullet"/>
       <w:lvlText w:val=""/>
@@ -11012,11 +11781,11 @@
       </w:rPr>
     </w:lvl>
   </w:abstractNum>
-  <w:abstractNum w:abstractNumId="29" w15:restartNumberingAfterBreak="0">
+  <w:abstractNum w:abstractNumId="31">
     <w:nsid w:val="5FC95B77"/>
     <w:multiLevelType w:val="hybridMultilevel"/>
     <w:tmpl w:val="65922DDE"/>
-    <w:lvl w:ilvl="0" w:tplc="2C0A0001">
+    <w:lvl w:ilvl="0">
       <w:start w:val="1"/>
       <w:numFmt w:val="bullet"/>
       <w:lvlText w:val=""/>
@@ -11028,7 +11797,7 @@
         <w:rFonts w:ascii="Symbol" w:hAnsi="Symbol" w:hint="default"/>
       </w:rPr>
     </w:lvl>
-    <w:lvl w:ilvl="1" w:tplc="2C0A0003" w:tentative="1">
+    <w:lvl w:ilvl="1" w:tentative="1">
       <w:start w:val="1"/>
       <w:numFmt w:val="bullet"/>
       <w:lvlText w:val="o"/>
@@ -11040,7 +11809,7 @@
         <w:rFonts w:ascii="Courier New" w:hAnsi="Courier New" w:cs="Courier New" w:hint="default"/>
       </w:rPr>
     </w:lvl>
-    <w:lvl w:ilvl="2" w:tplc="2C0A0005" w:tentative="1">
+    <w:lvl w:ilvl="2" w:tentative="1">
       <w:start w:val="1"/>
       <w:numFmt w:val="bullet"/>
       <w:lvlText w:val=""/>
@@ -11052,7 +11821,7 @@
         <w:rFonts w:ascii="Wingdings" w:hAnsi="Wingdings" w:hint="default"/>
       </w:rPr>
     </w:lvl>
-    <w:lvl w:ilvl="3" w:tplc="2C0A0001" w:tentative="1">
+    <w:lvl w:ilvl="3" w:tentative="1">
       <w:start w:val="1"/>
       <w:numFmt w:val="bullet"/>
       <w:lvlText w:val=""/>
@@ -11064,7 +11833,7 @@
         <w:rFonts w:ascii="Symbol" w:hAnsi="Symbol" w:hint="default"/>
       </w:rPr>
     </w:lvl>
-    <w:lvl w:ilvl="4" w:tplc="2C0A0003" w:tentative="1">
+    <w:lvl w:ilvl="4" w:tentative="1">
       <w:start w:val="1"/>
       <w:numFmt w:val="bullet"/>
       <w:lvlText w:val="o"/>
@@ -11076,7 +11845,7 @@
         <w:rFonts w:ascii="Courier New" w:hAnsi="Courier New" w:cs="Courier New" w:hint="default"/>
       </w:rPr>
     </w:lvl>
-    <w:lvl w:ilvl="5" w:tplc="2C0A0005" w:tentative="1">
+    <w:lvl w:ilvl="5" w:tentative="1">
       <w:start w:val="1"/>
       <w:numFmt w:val="bullet"/>
       <w:lvlText w:val=""/>
@@ -11088,7 +11857,7 @@
         <w:rFonts w:ascii="Wingdings" w:hAnsi="Wingdings" w:hint="default"/>
       </w:rPr>
     </w:lvl>
-    <w:lvl w:ilvl="6" w:tplc="2C0A0001" w:tentative="1">
+    <w:lvl w:ilvl="6" w:tentative="1">
       <w:start w:val="1"/>
       <w:numFmt w:val="bullet"/>
       <w:lvlText w:val=""/>
@@ -11100,7 +11869,7 @@
         <w:rFonts w:ascii="Symbol" w:hAnsi="Symbol" w:hint="default"/>
       </w:rPr>
     </w:lvl>
-    <w:lvl w:ilvl="7" w:tplc="2C0A0003" w:tentative="1">
+    <w:lvl w:ilvl="7" w:tentative="1">
       <w:start w:val="1"/>
       <w:numFmt w:val="bullet"/>
       <w:lvlText w:val="o"/>
@@ -11112,7 +11881,7 @@
         <w:rFonts w:ascii="Courier New" w:hAnsi="Courier New" w:cs="Courier New" w:hint="default"/>
       </w:rPr>
     </w:lvl>
-    <w:lvl w:ilvl="8" w:tplc="2C0A0005" w:tentative="1">
+    <w:lvl w:ilvl="8" w:tentative="1">
       <w:start w:val="1"/>
       <w:numFmt w:val="bullet"/>
       <w:lvlText w:val=""/>
@@ -11125,7 +11894,7 @@
       </w:rPr>
     </w:lvl>
   </w:abstractNum>
-  <w:abstractNum w:abstractNumId="30" w15:restartNumberingAfterBreak="0">
+  <w:abstractNum w:abstractNumId="32">
     <w:nsid w:val="61264BE8"/>
     <w:multiLevelType w:val="hybridMultilevel"/>
     <w:tmpl w:val="9BBAA760"/>
@@ -11238,7 +12007,7 @@
       </w:rPr>
     </w:lvl>
   </w:abstractNum>
-  <w:abstractNum w:abstractNumId="31" w15:restartNumberingAfterBreak="0">
+  <w:abstractNum w:abstractNumId="33">
     <w:nsid w:val="6E37151C"/>
     <w:multiLevelType w:val="hybridMultilevel"/>
     <w:tmpl w:val="F09084DA"/>
@@ -11351,7 +12120,93 @@
       </w:rPr>
     </w:lvl>
   </w:abstractNum>
-  <w:abstractNum w:abstractNumId="32" w15:restartNumberingAfterBreak="0">
+  <w:abstractNum w:abstractNumId="34">
+    <w:nsid w:val="6F560D79"/>
+    <w:multiLevelType w:val="hybridMultilevel"/>
+    <w:tmpl w:val="191E19C8"/>
+    <w:lvl w:ilvl="0" w:tplc="2C0A0001">
+      <w:start w:val="1"/>
+      <w:numFmt w:val="decimal"/>
+      <w:lvlText w:val="%1."/>
+      <w:lvlJc w:val="left"/>
+      <w:pPr>
+        <w:ind w:left="720" w:hanging="360"/>
+      </w:pPr>
+    </w:lvl>
+    <w:lvl w:ilvl="1" w:tplc="2C0A0003" w:tentative="1">
+      <w:start w:val="1"/>
+      <w:numFmt w:val="lowerLetter"/>
+      <w:lvlText w:val="%2."/>
+      <w:lvlJc w:val="left"/>
+      <w:pPr>
+        <w:ind w:left="1440" w:hanging="360"/>
+      </w:pPr>
+    </w:lvl>
+    <w:lvl w:ilvl="2" w:tplc="2C0A0005" w:tentative="1">
+      <w:start w:val="1"/>
+      <w:numFmt w:val="lowerRoman"/>
+      <w:lvlText w:val="%3."/>
+      <w:lvlJc w:val="right"/>
+      <w:pPr>
+        <w:ind w:left="2160" w:hanging="180"/>
+      </w:pPr>
+    </w:lvl>
+    <w:lvl w:ilvl="3" w:tplc="2C0A0001" w:tentative="1">
+      <w:start w:val="1"/>
+      <w:numFmt w:val="decimal"/>
+      <w:lvlText w:val="%4."/>
+      <w:lvlJc w:val="left"/>
+      <w:pPr>
+        <w:ind w:left="2880" w:hanging="360"/>
+      </w:pPr>
+    </w:lvl>
+    <w:lvl w:ilvl="4" w:tplc="2C0A0003" w:tentative="1">
+      <w:start w:val="1"/>
+      <w:numFmt w:val="lowerLetter"/>
+      <w:lvlText w:val="%5."/>
+      <w:lvlJc w:val="left"/>
+      <w:pPr>
+        <w:ind w:left="3600" w:hanging="360"/>
+      </w:pPr>
+    </w:lvl>
+    <w:lvl w:ilvl="5" w:tplc="2C0A0005" w:tentative="1">
+      <w:start w:val="1"/>
+      <w:numFmt w:val="lowerRoman"/>
+      <w:lvlText w:val="%6."/>
+      <w:lvlJc w:val="right"/>
+      <w:pPr>
+        <w:ind w:left="4320" w:hanging="180"/>
+      </w:pPr>
+    </w:lvl>
+    <w:lvl w:ilvl="6" w:tplc="2C0A0001" w:tentative="1">
+      <w:start w:val="1"/>
+      <w:numFmt w:val="decimal"/>
+      <w:lvlText w:val="%7."/>
+      <w:lvlJc w:val="left"/>
+      <w:pPr>
+        <w:ind w:left="5040" w:hanging="360"/>
+      </w:pPr>
+    </w:lvl>
+    <w:lvl w:ilvl="7" w:tplc="2C0A0003" w:tentative="1">
+      <w:start w:val="1"/>
+      <w:numFmt w:val="lowerLetter"/>
+      <w:lvlText w:val="%8."/>
+      <w:lvlJc w:val="left"/>
+      <w:pPr>
+        <w:ind w:left="5760" w:hanging="360"/>
+      </w:pPr>
+    </w:lvl>
+    <w:lvl w:ilvl="8" w:tplc="2C0A0005" w:tentative="1">
+      <w:start w:val="1"/>
+      <w:numFmt w:val="lowerRoman"/>
+      <w:lvlText w:val="%9."/>
+      <w:lvlJc w:val="right"/>
+      <w:pPr>
+        <w:ind w:left="6480" w:hanging="180"/>
+      </w:pPr>
+    </w:lvl>
+  </w:abstractNum>
+  <w:abstractNum w:abstractNumId="35">
     <w:nsid w:val="708E589C"/>
     <w:multiLevelType w:val="multilevel"/>
     <w:tmpl w:val="381042DE"/>
@@ -11491,7 +12346,7 @@
       </w:rPr>
     </w:lvl>
   </w:abstractNum>
-  <w:abstractNum w:abstractNumId="33" w15:restartNumberingAfterBreak="0">
+  <w:abstractNum w:abstractNumId="36">
     <w:nsid w:val="7C970A5D"/>
     <w:multiLevelType w:val="hybridMultilevel"/>
     <w:tmpl w:val="68C23A10"/>
@@ -11604,11 +12459,11 @@
       </w:rPr>
     </w:lvl>
   </w:abstractNum>
-  <w:abstractNum w:abstractNumId="34" w15:restartNumberingAfterBreak="0">
+  <w:abstractNum w:abstractNumId="37">
     <w:nsid w:val="7DD64906"/>
     <w:multiLevelType w:val="hybridMultilevel"/>
     <w:tmpl w:val="795E7434"/>
-    <w:lvl w:ilvl="0" w:tplc="4D52D046">
+    <w:lvl w:ilvl="0">
       <w:start w:val="1"/>
       <w:numFmt w:val="bullet"/>
       <w:pStyle w:val="PSI-ComentarioVieta"/>
@@ -11621,7 +12476,7 @@
         <w:rFonts w:ascii="Symbol" w:hAnsi="Symbol" w:hint="default"/>
       </w:rPr>
     </w:lvl>
-    <w:lvl w:ilvl="1" w:tplc="0C0A0003" w:tentative="1">
+    <w:lvl w:ilvl="1" w:tentative="1">
       <w:start w:val="1"/>
       <w:numFmt w:val="bullet"/>
       <w:lvlText w:val="o"/>
@@ -11633,7 +12488,7 @@
         <w:rFonts w:ascii="Courier New" w:hAnsi="Courier New" w:cs="Courier New" w:hint="default"/>
       </w:rPr>
     </w:lvl>
-    <w:lvl w:ilvl="2" w:tplc="0C0A0005" w:tentative="1">
+    <w:lvl w:ilvl="2" w:tentative="1">
       <w:start w:val="1"/>
       <w:numFmt w:val="bullet"/>
       <w:lvlText w:val=""/>
@@ -11645,7 +12500,7 @@
         <w:rFonts w:ascii="Wingdings" w:hAnsi="Wingdings" w:hint="default"/>
       </w:rPr>
     </w:lvl>
-    <w:lvl w:ilvl="3" w:tplc="0C0A0001" w:tentative="1">
+    <w:lvl w:ilvl="3" w:tentative="1">
       <w:start w:val="1"/>
       <w:numFmt w:val="bullet"/>
       <w:lvlText w:val=""/>
@@ -11657,7 +12512,7 @@
         <w:rFonts w:ascii="Symbol" w:hAnsi="Symbol" w:hint="default"/>
       </w:rPr>
     </w:lvl>
-    <w:lvl w:ilvl="4" w:tplc="0C0A0003" w:tentative="1">
+    <w:lvl w:ilvl="4" w:tentative="1">
       <w:start w:val="1"/>
       <w:numFmt w:val="bullet"/>
       <w:lvlText w:val="o"/>
@@ -11669,7 +12524,7 @@
         <w:rFonts w:ascii="Courier New" w:hAnsi="Courier New" w:cs="Courier New" w:hint="default"/>
       </w:rPr>
     </w:lvl>
-    <w:lvl w:ilvl="5" w:tplc="0C0A0005" w:tentative="1">
+    <w:lvl w:ilvl="5" w:tentative="1">
       <w:start w:val="1"/>
       <w:numFmt w:val="bullet"/>
       <w:lvlText w:val=""/>
@@ -11681,7 +12536,7 @@
         <w:rFonts w:ascii="Wingdings" w:hAnsi="Wingdings" w:hint="default"/>
       </w:rPr>
     </w:lvl>
-    <w:lvl w:ilvl="6" w:tplc="0C0A0001" w:tentative="1">
+    <w:lvl w:ilvl="6" w:tentative="1">
       <w:start w:val="1"/>
       <w:numFmt w:val="bullet"/>
       <w:lvlText w:val=""/>
@@ -11693,7 +12548,7 @@
         <w:rFonts w:ascii="Symbol" w:hAnsi="Symbol" w:hint="default"/>
       </w:rPr>
     </w:lvl>
-    <w:lvl w:ilvl="7" w:tplc="0C0A0003" w:tentative="1">
+    <w:lvl w:ilvl="7" w:tentative="1">
       <w:start w:val="1"/>
       <w:numFmt w:val="bullet"/>
       <w:lvlText w:val="o"/>
@@ -11705,7 +12560,7 @@
         <w:rFonts w:ascii="Courier New" w:hAnsi="Courier New" w:cs="Courier New" w:hint="default"/>
       </w:rPr>
     </w:lvl>
-    <w:lvl w:ilvl="8" w:tplc="0C0A0005" w:tentative="1">
+    <w:lvl w:ilvl="8" w:tentative="1">
       <w:start w:val="1"/>
       <w:numFmt w:val="bullet"/>
       <w:lvlText w:val=""/>
@@ -11719,16 +12574,16 @@
     </w:lvl>
   </w:abstractNum>
   <w:num w:numId="1">
-    <w:abstractNumId w:val="10"/>
+    <w:abstractNumId w:val="11"/>
   </w:num>
   <w:num w:numId="2">
-    <w:abstractNumId w:val="22"/>
+    <w:abstractNumId w:val="24"/>
   </w:num>
   <w:num w:numId="3">
-    <w:abstractNumId w:val="22"/>
+    <w:abstractNumId w:val="24"/>
   </w:num>
   <w:num w:numId="4">
-    <w:abstractNumId w:val="22"/>
+    <w:abstractNumId w:val="24"/>
   </w:num>
   <w:num w:numId="5">
     <w:abstractNumId w:val="1"/>
@@ -11743,97 +12598,106 @@
     <w:abstractNumId w:val="0"/>
   </w:num>
   <w:num w:numId="9">
+    <w:abstractNumId w:val="35"/>
+  </w:num>
+  <w:num w:numId="10">
+    <w:abstractNumId w:val="37"/>
+  </w:num>
+  <w:num w:numId="11">
+    <w:abstractNumId w:val="7"/>
+  </w:num>
+  <w:num w:numId="12">
+    <w:abstractNumId w:val="29"/>
+  </w:num>
+  <w:num w:numId="13">
+    <w:abstractNumId w:val="33"/>
+  </w:num>
+  <w:num w:numId="14">
+    <w:abstractNumId w:val="18"/>
+  </w:num>
+  <w:num w:numId="15">
+    <w:abstractNumId w:val="13"/>
+  </w:num>
+  <w:num w:numId="16">
+    <w:abstractNumId w:val="26"/>
+  </w:num>
+  <w:num w:numId="17">
+    <w:abstractNumId w:val="36"/>
+  </w:num>
+  <w:num w:numId="18">
+    <w:abstractNumId w:val="10"/>
+  </w:num>
+  <w:num w:numId="19">
     <w:abstractNumId w:val="32"/>
   </w:num>
-  <w:num w:numId="10">
-    <w:abstractNumId w:val="34"/>
-  </w:num>
-  <w:num w:numId="11">
-    <w:abstractNumId w:val="6"/>
-  </w:num>
-  <w:num w:numId="12">
-    <w:abstractNumId w:val="27"/>
-  </w:num>
-  <w:num w:numId="13">
-    <w:abstractNumId w:val="31"/>
-  </w:num>
-  <w:num w:numId="14">
-    <w:abstractNumId w:val="16"/>
-  </w:num>
-  <w:num w:numId="15">
-    <w:abstractNumId w:val="12"/>
-  </w:num>
-  <w:num w:numId="16">
-    <w:abstractNumId w:val="24"/>
-  </w:num>
-  <w:num w:numId="17">
-    <w:abstractNumId w:val="33"/>
-  </w:num>
-  <w:num w:numId="18">
-    <w:abstractNumId w:val="9"/>
-  </w:num>
-  <w:num w:numId="19">
-    <w:abstractNumId w:val="30"/>
-  </w:num>
   <w:num w:numId="20">
-    <w:abstractNumId w:val="7"/>
+    <w:abstractNumId w:val="8"/>
   </w:num>
   <w:num w:numId="21">
-    <w:abstractNumId w:val="23"/>
+    <w:abstractNumId w:val="25"/>
   </w:num>
   <w:num w:numId="22">
-    <w:abstractNumId w:val="20"/>
+    <w:abstractNumId w:val="22"/>
   </w:num>
   <w:num w:numId="23">
     <w:abstractNumId w:val="4"/>
   </w:num>
   <w:num w:numId="24">
-    <w:abstractNumId w:val="18"/>
+    <w:abstractNumId w:val="20"/>
   </w:num>
   <w:num w:numId="25">
-    <w:abstractNumId w:val="19"/>
+    <w:abstractNumId w:val="21"/>
   </w:num>
   <w:num w:numId="26">
-    <w:abstractNumId w:val="15"/>
+    <w:abstractNumId w:val="17"/>
   </w:num>
   <w:num w:numId="27">
     <w:abstractNumId w:val="5"/>
   </w:num>
   <w:num w:numId="28">
-    <w:abstractNumId w:val="29"/>
+    <w:abstractNumId w:val="31"/>
   </w:num>
   <w:num w:numId="29">
-    <w:abstractNumId w:val="26"/>
+    <w:abstractNumId w:val="28"/>
   </w:num>
   <w:num w:numId="30">
-    <w:abstractNumId w:val="13"/>
+    <w:abstractNumId w:val="15"/>
   </w:num>
   <w:num w:numId="31">
+    <w:abstractNumId w:val="16"/>
+  </w:num>
+  <w:num w:numId="32">
+    <w:abstractNumId w:val="19"/>
+  </w:num>
+  <w:num w:numId="33">
+    <w:abstractNumId w:val="23"/>
+  </w:num>
+  <w:num w:numId="34">
+    <w:abstractNumId w:val="30"/>
+  </w:num>
+  <w:num w:numId="35">
+    <w:abstractNumId w:val="27"/>
+  </w:num>
+  <w:num w:numId="36">
+    <w:abstractNumId w:val="9"/>
+  </w:num>
+  <w:num w:numId="37">
+    <w:abstractNumId w:val="12"/>
+  </w:num>
+  <w:num w:numId="38">
     <w:abstractNumId w:val="14"/>
   </w:num>
-  <w:num w:numId="32">
-    <w:abstractNumId w:val="17"/>
+  <w:num w:numId="39">
+    <w:abstractNumId w:val="6"/>
   </w:num>
-  <w:num w:numId="33">
-    <w:abstractNumId w:val="21"/>
-  </w:num>
-  <w:num w:numId="34">
-    <w:abstractNumId w:val="28"/>
-  </w:num>
-  <w:num w:numId="35">
-    <w:abstractNumId w:val="25"/>
-  </w:num>
-  <w:num w:numId="36">
-    <w:abstractNumId w:val="8"/>
-  </w:num>
-  <w:num w:numId="37">
-    <w:abstractNumId w:val="11"/>
+  <w:num w:numId="40">
+    <w:abstractNumId w:val="34"/>
   </w:num>
 </w:numbering>
 </file>
 
 <file path=word/styles.xml><?xml version="1.0" encoding="utf-8"?>
-<w:styles xmlns:mc="http://schemas.openxmlformats.org/markup-compatibility/2006" xmlns:r="http://schemas.openxmlformats.org/officeDocument/2006/relationships" xmlns:w="http://schemas.openxmlformats.org/wordprocessingml/2006/main" xmlns:w14="http://schemas.microsoft.com/office/word/2010/wordml" xmlns:w15="http://schemas.microsoft.com/office/word/2012/wordml" xmlns:w16cex="http://schemas.microsoft.com/office/word/2018/wordml/cex" xmlns:w16cid="http://schemas.microsoft.com/office/word/2016/wordml/cid" xmlns:w16="http://schemas.microsoft.com/office/word/2018/wordml" xmlns:w16se="http://schemas.microsoft.com/office/word/2015/wordml/symex" mc:Ignorable="w14 w15 w16se w16cid w16 w16cex">
+<w:styles xmlns:r="http://schemas.openxmlformats.org/officeDocument/2006/relationships" xmlns:w="http://schemas.openxmlformats.org/wordprocessingml/2006/main">
   <w:docDefaults>
     <w:rPrDefault>
       <w:rPr>
@@ -11850,383 +12714,145 @@
       </w:pPr>
     </w:pPrDefault>
   </w:docDefaults>
-  <w:latentStyles w:defLockedState="0" w:defUIPriority="99" w:defSemiHidden="0" w:defUnhideWhenUsed="0" w:defQFormat="0" w:count="376">
-    <w:lsdException w:name="Normal" w:uiPriority="0" w:qFormat="1"/>
-    <w:lsdException w:name="heading 1" w:uiPriority="0" w:qFormat="1"/>
-    <w:lsdException w:name="heading 2" w:semiHidden="1" w:uiPriority="0" w:unhideWhenUsed="1" w:qFormat="1"/>
-    <w:lsdException w:name="heading 3" w:semiHidden="1" w:uiPriority="9" w:unhideWhenUsed="1" w:qFormat="1"/>
-    <w:lsdException w:name="heading 4" w:semiHidden="1" w:uiPriority="9" w:unhideWhenUsed="1" w:qFormat="1"/>
-    <w:lsdException w:name="heading 5" w:semiHidden="1" w:uiPriority="9" w:unhideWhenUsed="1" w:qFormat="1"/>
-    <w:lsdException w:name="heading 6" w:semiHidden="1" w:uiPriority="9" w:unhideWhenUsed="1" w:qFormat="1"/>
-    <w:lsdException w:name="heading 7" w:semiHidden="1" w:uiPriority="9" w:unhideWhenUsed="1" w:qFormat="1"/>
-    <w:lsdException w:name="heading 8" w:semiHidden="1" w:uiPriority="9" w:unhideWhenUsed="1" w:qFormat="1"/>
-    <w:lsdException w:name="heading 9" w:semiHidden="1" w:uiPriority="9" w:unhideWhenUsed="1" w:qFormat="1"/>
-    <w:lsdException w:name="index 1" w:semiHidden="1" w:unhideWhenUsed="1"/>
-    <w:lsdException w:name="index 2" w:semiHidden="1" w:unhideWhenUsed="1"/>
-    <w:lsdException w:name="index 3" w:semiHidden="1" w:unhideWhenUsed="1"/>
-    <w:lsdException w:name="index 4" w:semiHidden="1" w:unhideWhenUsed="1"/>
-    <w:lsdException w:name="index 5" w:semiHidden="1" w:unhideWhenUsed="1"/>
-    <w:lsdException w:name="index 6" w:semiHidden="1" w:unhideWhenUsed="1"/>
-    <w:lsdException w:name="index 7" w:semiHidden="1" w:unhideWhenUsed="1"/>
-    <w:lsdException w:name="index 8" w:semiHidden="1" w:unhideWhenUsed="1"/>
-    <w:lsdException w:name="index 9" w:semiHidden="1" w:unhideWhenUsed="1"/>
-    <w:lsdException w:name="toc 1" w:semiHidden="1" w:uiPriority="39" w:unhideWhenUsed="1" w:qFormat="1"/>
-    <w:lsdException w:name="toc 2" w:semiHidden="1" w:uiPriority="39" w:unhideWhenUsed="1" w:qFormat="1"/>
-    <w:lsdException w:name="toc 3" w:semiHidden="1" w:uiPriority="39" w:unhideWhenUsed="1" w:qFormat="1"/>
-    <w:lsdException w:name="toc 4" w:semiHidden="1" w:uiPriority="39" w:unhideWhenUsed="1"/>
-    <w:lsdException w:name="toc 5" w:semiHidden="1" w:uiPriority="39" w:unhideWhenUsed="1"/>
-    <w:lsdException w:name="toc 6" w:semiHidden="1" w:uiPriority="39" w:unhideWhenUsed="1"/>
-    <w:lsdException w:name="toc 7" w:semiHidden="1" w:uiPriority="39" w:unhideWhenUsed="1"/>
-    <w:lsdException w:name="toc 8" w:semiHidden="1" w:uiPriority="39" w:unhideWhenUsed="1"/>
-    <w:lsdException w:name="toc 9" w:semiHidden="1" w:uiPriority="39" w:unhideWhenUsed="1"/>
-    <w:lsdException w:name="Normal Indent" w:semiHidden="1" w:unhideWhenUsed="1"/>
-    <w:lsdException w:name="footnote text" w:semiHidden="1" w:unhideWhenUsed="1"/>
-    <w:lsdException w:name="annotation text" w:semiHidden="1" w:unhideWhenUsed="1"/>
-    <w:lsdException w:name="header" w:semiHidden="1" w:unhideWhenUsed="1"/>
-    <w:lsdException w:name="footer" w:semiHidden="1" w:unhideWhenUsed="1"/>
-    <w:lsdException w:name="index heading" w:semiHidden="1" w:unhideWhenUsed="1"/>
-    <w:lsdException w:name="caption" w:semiHidden="1" w:uiPriority="35" w:unhideWhenUsed="1" w:qFormat="1"/>
-    <w:lsdException w:name="table of figures" w:semiHidden="1" w:unhideWhenUsed="1"/>
-    <w:lsdException w:name="envelope address" w:semiHidden="1" w:unhideWhenUsed="1"/>
-    <w:lsdException w:name="envelope return" w:semiHidden="1" w:unhideWhenUsed="1"/>
-    <w:lsdException w:name="footnote reference" w:semiHidden="1" w:unhideWhenUsed="1"/>
-    <w:lsdException w:name="annotation reference" w:semiHidden="1" w:unhideWhenUsed="1"/>
-    <w:lsdException w:name="line number" w:semiHidden="1" w:unhideWhenUsed="1"/>
-    <w:lsdException w:name="page number" w:semiHidden="1" w:unhideWhenUsed="1"/>
-    <w:lsdException w:name="endnote reference" w:semiHidden="1" w:unhideWhenUsed="1"/>
-    <w:lsdException w:name="endnote text" w:semiHidden="1" w:unhideWhenUsed="1"/>
-    <w:lsdException w:name="table of authorities" w:semiHidden="1" w:unhideWhenUsed="1"/>
-    <w:lsdException w:name="macro" w:semiHidden="1" w:unhideWhenUsed="1"/>
-    <w:lsdException w:name="toa heading" w:semiHidden="1" w:unhideWhenUsed="1"/>
-    <w:lsdException w:name="List" w:semiHidden="1" w:unhideWhenUsed="1"/>
-    <w:lsdException w:name="List Bullet" w:semiHidden="1" w:unhideWhenUsed="1"/>
-    <w:lsdException w:name="List Number" w:semiHidden="1" w:unhideWhenUsed="1"/>
-    <w:lsdException w:name="List 2" w:semiHidden="1" w:unhideWhenUsed="1"/>
-    <w:lsdException w:name="List 3" w:semiHidden="1" w:unhideWhenUsed="1"/>
-    <w:lsdException w:name="List 4" w:semiHidden="1" w:unhideWhenUsed="1"/>
-    <w:lsdException w:name="List 5" w:semiHidden="1" w:unhideWhenUsed="1"/>
-    <w:lsdException w:name="List Bullet 2" w:semiHidden="1" w:unhideWhenUsed="1"/>
-    <w:lsdException w:name="List Bullet 3" w:semiHidden="1" w:unhideWhenUsed="1"/>
-    <w:lsdException w:name="List Bullet 4" w:semiHidden="1" w:unhideWhenUsed="1"/>
-    <w:lsdException w:name="List Bullet 5" w:semiHidden="1" w:unhideWhenUsed="1"/>
-    <w:lsdException w:name="List Number 2" w:semiHidden="1" w:unhideWhenUsed="1"/>
-    <w:lsdException w:name="List Number 3" w:semiHidden="1" w:unhideWhenUsed="1"/>
-    <w:lsdException w:name="List Number 4" w:semiHidden="1" w:unhideWhenUsed="1"/>
-    <w:lsdException w:name="List Number 5" w:semiHidden="1" w:unhideWhenUsed="1"/>
-    <w:lsdException w:name="Title" w:uiPriority="10" w:qFormat="1"/>
-    <w:lsdException w:name="Closing" w:semiHidden="1" w:unhideWhenUsed="1"/>
-    <w:lsdException w:name="Signature" w:semiHidden="1" w:unhideWhenUsed="1"/>
-    <w:lsdException w:name="Default Paragraph Font" w:semiHidden="1" w:uiPriority="1" w:unhideWhenUsed="1"/>
-    <w:lsdException w:name="Body Text" w:semiHidden="1" w:uiPriority="0" w:unhideWhenUsed="1"/>
-    <w:lsdException w:name="Body Text Indent" w:semiHidden="1" w:unhideWhenUsed="1"/>
-    <w:lsdException w:name="List Continue" w:semiHidden="1" w:unhideWhenUsed="1"/>
-    <w:lsdException w:name="List Continue 2" w:semiHidden="1" w:unhideWhenUsed="1"/>
-    <w:lsdException w:name="List Continue 3" w:semiHidden="1" w:unhideWhenUsed="1"/>
-    <w:lsdException w:name="List Continue 4" w:semiHidden="1" w:unhideWhenUsed="1"/>
-    <w:lsdException w:name="List Continue 5" w:semiHidden="1" w:unhideWhenUsed="1"/>
-    <w:lsdException w:name="Message Header" w:semiHidden="1" w:unhideWhenUsed="1"/>
-    <w:lsdException w:name="Subtitle" w:uiPriority="11" w:qFormat="1"/>
-    <w:lsdException w:name="Salutation" w:semiHidden="1" w:unhideWhenUsed="1"/>
-    <w:lsdException w:name="Date" w:semiHidden="1" w:unhideWhenUsed="1"/>
-    <w:lsdException w:name="Body Text First Indent" w:semiHidden="1" w:unhideWhenUsed="1"/>
-    <w:lsdException w:name="Body Text First Indent 2" w:semiHidden="1" w:unhideWhenUsed="1"/>
-    <w:lsdException w:name="Note Heading" w:semiHidden="1" w:unhideWhenUsed="1"/>
-    <w:lsdException w:name="Body Text 2" w:semiHidden="1" w:unhideWhenUsed="1"/>
-    <w:lsdException w:name="Body Text 3" w:semiHidden="1" w:unhideWhenUsed="1"/>
-    <w:lsdException w:name="Body Text Indent 2" w:semiHidden="1" w:unhideWhenUsed="1"/>
-    <w:lsdException w:name="Body Text Indent 3" w:semiHidden="1" w:unhideWhenUsed="1"/>
-    <w:lsdException w:name="Block Text" w:semiHidden="1" w:unhideWhenUsed="1"/>
-    <w:lsdException w:name="Hyperlink" w:semiHidden="1" w:unhideWhenUsed="1"/>
-    <w:lsdException w:name="FollowedHyperlink" w:semiHidden="1" w:unhideWhenUsed="1"/>
-    <w:lsdException w:name="Strong" w:uiPriority="22" w:qFormat="1"/>
-    <w:lsdException w:name="Emphasis" w:uiPriority="20" w:qFormat="1"/>
-    <w:lsdException w:name="Document Map" w:semiHidden="1" w:unhideWhenUsed="1"/>
-    <w:lsdException w:name="Plain Text" w:semiHidden="1" w:unhideWhenUsed="1"/>
-    <w:lsdException w:name="E-mail Signature" w:semiHidden="1" w:unhideWhenUsed="1"/>
-    <w:lsdException w:name="HTML Top of Form" w:semiHidden="1" w:unhideWhenUsed="1"/>
-    <w:lsdException w:name="HTML Bottom of Form" w:semiHidden="1" w:unhideWhenUsed="1"/>
-    <w:lsdException w:name="Normal (Web)" w:semiHidden="1" w:unhideWhenUsed="1"/>
-    <w:lsdException w:name="HTML Acronym" w:semiHidden="1" w:unhideWhenUsed="1"/>
-    <w:lsdException w:name="HTML Address" w:semiHidden="1" w:unhideWhenUsed="1"/>
-    <w:lsdException w:name="HTML Cite" w:semiHidden="1" w:unhideWhenUsed="1"/>
-    <w:lsdException w:name="HTML Code" w:semiHidden="1" w:unhideWhenUsed="1"/>
-    <w:lsdException w:name="HTML Definition" w:semiHidden="1" w:unhideWhenUsed="1"/>
-    <w:lsdException w:name="HTML Keyboard" w:semiHidden="1" w:unhideWhenUsed="1"/>
-    <w:lsdException w:name="HTML Preformatted" w:semiHidden="1" w:unhideWhenUsed="1"/>
-    <w:lsdException w:name="HTML Sample" w:semiHidden="1" w:unhideWhenUsed="1"/>
-    <w:lsdException w:name="HTML Typewriter" w:semiHidden="1" w:unhideWhenUsed="1"/>
-    <w:lsdException w:name="HTML Variable" w:semiHidden="1" w:unhideWhenUsed="1"/>
-    <w:lsdException w:name="Normal Table" w:semiHidden="1" w:unhideWhenUsed="1"/>
-    <w:lsdException w:name="annotation subject" w:semiHidden="1" w:unhideWhenUsed="1"/>
-    <w:lsdException w:name="No List" w:semiHidden="1" w:unhideWhenUsed="1"/>
-    <w:lsdException w:name="Outline List 1" w:semiHidden="1" w:unhideWhenUsed="1"/>
-    <w:lsdException w:name="Outline List 2" w:semiHidden="1" w:unhideWhenUsed="1"/>
-    <w:lsdException w:name="Outline List 3" w:semiHidden="1" w:unhideWhenUsed="1"/>
-    <w:lsdException w:name="Table Simple 1" w:semiHidden="1" w:unhideWhenUsed="1"/>
-    <w:lsdException w:name="Table Simple 2" w:semiHidden="1" w:unhideWhenUsed="1"/>
-    <w:lsdException w:name="Table Simple 3" w:semiHidden="1" w:unhideWhenUsed="1"/>
-    <w:lsdException w:name="Table Classic 1" w:semiHidden="1" w:unhideWhenUsed="1"/>
-    <w:lsdException w:name="Table Classic 2" w:semiHidden="1" w:unhideWhenUsed="1"/>
-    <w:lsdException w:name="Table Classic 3" w:semiHidden="1" w:unhideWhenUsed="1"/>
-    <w:lsdException w:name="Table Classic 4" w:semiHidden="1" w:unhideWhenUsed="1"/>
-    <w:lsdException w:name="Table Colorful 1" w:semiHidden="1" w:unhideWhenUsed="1"/>
-    <w:lsdException w:name="Table Colorful 2" w:semiHidden="1" w:unhideWhenUsed="1"/>
-    <w:lsdException w:name="Table Colorful 3" w:semiHidden="1" w:unhideWhenUsed="1"/>
-    <w:lsdException w:name="Table Columns 1" w:semiHidden="1" w:unhideWhenUsed="1"/>
-    <w:lsdException w:name="Table Columns 2" w:semiHidden="1" w:unhideWhenUsed="1"/>
-    <w:lsdException w:name="Table Columns 3" w:semiHidden="1" w:unhideWhenUsed="1"/>
-    <w:lsdException w:name="Table Columns 4" w:semiHidden="1" w:unhideWhenUsed="1"/>
-    <w:lsdException w:name="Table Columns 5" w:semiHidden="1" w:unhideWhenUsed="1"/>
-    <w:lsdException w:name="Table Grid 1" w:semiHidden="1" w:unhideWhenUsed="1"/>
-    <w:lsdException w:name="Table Grid 2" w:semiHidden="1" w:unhideWhenUsed="1"/>
-    <w:lsdException w:name="Table Grid 3" w:semiHidden="1" w:unhideWhenUsed="1"/>
-    <w:lsdException w:name="Table Grid 4" w:semiHidden="1" w:unhideWhenUsed="1"/>
-    <w:lsdException w:name="Table Grid 5" w:semiHidden="1" w:unhideWhenUsed="1"/>
-    <w:lsdException w:name="Table Grid 6" w:semiHidden="1" w:unhideWhenUsed="1"/>
-    <w:lsdException w:name="Table Grid 7" w:semiHidden="1" w:unhideWhenUsed="1"/>
-    <w:lsdException w:name="Table Grid 8" w:semiHidden="1" w:unhideWhenUsed="1"/>
-    <w:lsdException w:name="Table List 1" w:semiHidden="1" w:unhideWhenUsed="1"/>
-    <w:lsdException w:name="Table List 2" w:semiHidden="1" w:unhideWhenUsed="1"/>
-    <w:lsdException w:name="Table List 3" w:semiHidden="1" w:unhideWhenUsed="1"/>
-    <w:lsdException w:name="Table List 4" w:semiHidden="1" w:unhideWhenUsed="1"/>
-    <w:lsdException w:name="Table List 5" w:semiHidden="1" w:unhideWhenUsed="1"/>
-    <w:lsdException w:name="Table List 6" w:semiHidden="1" w:unhideWhenUsed="1"/>
-    <w:lsdException w:name="Table List 7" w:semiHidden="1" w:unhideWhenUsed="1"/>
-    <w:lsdException w:name="Table List 8" w:semiHidden="1" w:unhideWhenUsed="1"/>
-    <w:lsdException w:name="Table 3D effects 1" w:semiHidden="1" w:unhideWhenUsed="1"/>
-    <w:lsdException w:name="Table 3D effects 2" w:semiHidden="1" w:unhideWhenUsed="1"/>
-    <w:lsdException w:name="Table 3D effects 3" w:semiHidden="1" w:unhideWhenUsed="1"/>
-    <w:lsdException w:name="Table Contemporary" w:semiHidden="1" w:unhideWhenUsed="1"/>
-    <w:lsdException w:name="Table Elegant" w:semiHidden="1" w:unhideWhenUsed="1"/>
-    <w:lsdException w:name="Table Professional" w:semiHidden="1" w:unhideWhenUsed="1"/>
-    <w:lsdException w:name="Table Subtle 1" w:semiHidden="1" w:unhideWhenUsed="1"/>
-    <w:lsdException w:name="Table Subtle 2" w:semiHidden="1" w:unhideWhenUsed="1"/>
-    <w:lsdException w:name="Table Web 1" w:semiHidden="1" w:unhideWhenUsed="1"/>
-    <w:lsdException w:name="Table Web 2" w:semiHidden="1" w:unhideWhenUsed="1"/>
-    <w:lsdException w:name="Table Web 3" w:semiHidden="1" w:unhideWhenUsed="1"/>
-    <w:lsdException w:name="Balloon Text" w:semiHidden="1" w:unhideWhenUsed="1"/>
-    <w:lsdException w:name="Table Grid" w:uiPriority="0"/>
-    <w:lsdException w:name="Table Theme" w:semiHidden="1" w:unhideWhenUsed="1"/>
-    <w:lsdException w:name="Placeholder Text" w:semiHidden="1"/>
-    <w:lsdException w:name="No Spacing" w:uiPriority="1" w:qFormat="1"/>
-    <w:lsdException w:name="Light Shading" w:uiPriority="60"/>
-    <w:lsdException w:name="Light List" w:uiPriority="61"/>
-    <w:lsdException w:name="Light Grid" w:uiPriority="62"/>
-    <w:lsdException w:name="Medium Shading 1" w:uiPriority="63"/>
-    <w:lsdException w:name="Medium Shading 2" w:uiPriority="64"/>
-    <w:lsdException w:name="Medium List 1" w:uiPriority="65"/>
-    <w:lsdException w:name="Medium List 2" w:uiPriority="66"/>
-    <w:lsdException w:name="Medium Grid 1" w:uiPriority="67"/>
-    <w:lsdException w:name="Medium Grid 2" w:uiPriority="68"/>
-    <w:lsdException w:name="Medium Grid 3" w:uiPriority="69"/>
-    <w:lsdException w:name="Dark List" w:uiPriority="70"/>
-    <w:lsdException w:name="Colorful Shading" w:uiPriority="71"/>
-    <w:lsdException w:name="Colorful List" w:uiPriority="72"/>
-    <w:lsdException w:name="Colorful Grid" w:uiPriority="73"/>
-    <w:lsdException w:name="Light Shading Accent 1" w:uiPriority="60"/>
-    <w:lsdException w:name="Light List Accent 1" w:uiPriority="61"/>
-    <w:lsdException w:name="Light Grid Accent 1" w:uiPriority="62"/>
-    <w:lsdException w:name="Medium Shading 1 Accent 1" w:uiPriority="63"/>
-    <w:lsdException w:name="Medium Shading 2 Accent 1" w:uiPriority="64"/>
-    <w:lsdException w:name="Medium List 1 Accent 1" w:uiPriority="65"/>
-    <w:lsdException w:name="Revision" w:semiHidden="1"/>
-    <w:lsdException w:name="List Paragraph" w:uiPriority="34" w:qFormat="1"/>
-    <w:lsdException w:name="Quote" w:uiPriority="29" w:qFormat="1"/>
-    <w:lsdException w:name="Intense Quote" w:uiPriority="30" w:qFormat="1"/>
-    <w:lsdException w:name="Medium List 2 Accent 1" w:uiPriority="66"/>
-    <w:lsdException w:name="Medium Grid 1 Accent 1" w:uiPriority="67"/>
-    <w:lsdException w:name="Medium Grid 2 Accent 1" w:uiPriority="68"/>
-    <w:lsdException w:name="Medium Grid 3 Accent 1" w:uiPriority="69"/>
-    <w:lsdException w:name="Dark List Accent 1" w:uiPriority="70"/>
-    <w:lsdException w:name="Colorful Shading Accent 1" w:uiPriority="71"/>
-    <w:lsdException w:name="Colorful List Accent 1" w:uiPriority="72"/>
-    <w:lsdException w:name="Colorful Grid Accent 1" w:uiPriority="73"/>
-    <w:lsdException w:name="Light Shading Accent 2" w:uiPriority="60"/>
-    <w:lsdException w:name="Light List Accent 2" w:uiPriority="61"/>
-    <w:lsdException w:name="Light Grid Accent 2" w:uiPriority="62"/>
-    <w:lsdException w:name="Medium Shading 1 Accent 2" w:uiPriority="63"/>
-    <w:lsdException w:name="Medium Shading 2 Accent 2" w:uiPriority="64"/>
-    <w:lsdException w:name="Medium List 1 Accent 2" w:uiPriority="65"/>
-    <w:lsdException w:name="Medium List 2 Accent 2" w:uiPriority="66"/>
-    <w:lsdException w:name="Medium Grid 1 Accent 2" w:uiPriority="67"/>
-    <w:lsdException w:name="Medium Grid 2 Accent 2" w:uiPriority="68"/>
-    <w:lsdException w:name="Medium Grid 3 Accent 2" w:uiPriority="69"/>
-    <w:lsdException w:name="Dark List Accent 2" w:uiPriority="70"/>
-    <w:lsdException w:name="Colorful Shading Accent 2" w:uiPriority="71"/>
-    <w:lsdException w:name="Colorful List Accent 2" w:uiPriority="72"/>
-    <w:lsdException w:name="Colorful Grid Accent 2" w:uiPriority="73"/>
-    <w:lsdException w:name="Light Shading Accent 3" w:uiPriority="60"/>
-    <w:lsdException w:name="Light List Accent 3" w:uiPriority="61"/>
-    <w:lsdException w:name="Light Grid Accent 3" w:uiPriority="62"/>
-    <w:lsdException w:name="Medium Shading 1 Accent 3" w:uiPriority="63"/>
-    <w:lsdException w:name="Medium Shading 2 Accent 3" w:uiPriority="64"/>
-    <w:lsdException w:name="Medium List 1 Accent 3" w:uiPriority="65"/>
-    <w:lsdException w:name="Medium List 2 Accent 3" w:uiPriority="66"/>
-    <w:lsdException w:name="Medium Grid 1 Accent 3" w:uiPriority="67"/>
-    <w:lsdException w:name="Medium Grid 2 Accent 3" w:uiPriority="68"/>
-    <w:lsdException w:name="Medium Grid 3 Accent 3" w:uiPriority="69"/>
-    <w:lsdException w:name="Dark List Accent 3" w:uiPriority="70"/>
-    <w:lsdException w:name="Colorful Shading Accent 3" w:uiPriority="71"/>
-    <w:lsdException w:name="Colorful List Accent 3" w:uiPriority="72"/>
-    <w:lsdException w:name="Colorful Grid Accent 3" w:uiPriority="73"/>
-    <w:lsdException w:name="Light Shading Accent 4" w:uiPriority="60"/>
-    <w:lsdException w:name="Light List Accent 4" w:uiPriority="61"/>
-    <w:lsdException w:name="Light Grid Accent 4" w:uiPriority="62"/>
-    <w:lsdException w:name="Medium Shading 1 Accent 4" w:uiPriority="63"/>
-    <w:lsdException w:name="Medium Shading 2 Accent 4" w:uiPriority="64"/>
-    <w:lsdException w:name="Medium List 1 Accent 4" w:uiPriority="65"/>
-    <w:lsdException w:name="Medium List 2 Accent 4" w:uiPriority="66"/>
-    <w:lsdException w:name="Medium Grid 1 Accent 4" w:uiPriority="67"/>
-    <w:lsdException w:name="Medium Grid 2 Accent 4" w:uiPriority="68"/>
-    <w:lsdException w:name="Medium Grid 3 Accent 4" w:uiPriority="69"/>
-    <w:lsdException w:name="Dark List Accent 4" w:uiPriority="70"/>
-    <w:lsdException w:name="Colorful Shading Accent 4" w:uiPriority="71"/>
-    <w:lsdException w:name="Colorful List Accent 4" w:uiPriority="72"/>
-    <w:lsdException w:name="Colorful Grid Accent 4" w:uiPriority="73"/>
-    <w:lsdException w:name="Light Shading Accent 5" w:uiPriority="60"/>
-    <w:lsdException w:name="Light List Accent 5" w:uiPriority="61"/>
-    <w:lsdException w:name="Light Grid Accent 5" w:uiPriority="62"/>
-    <w:lsdException w:name="Medium Shading 1 Accent 5" w:uiPriority="63"/>
-    <w:lsdException w:name="Medium Shading 2 Accent 5" w:uiPriority="64"/>
-    <w:lsdException w:name="Medium List 1 Accent 5" w:uiPriority="65"/>
-    <w:lsdException w:name="Medium List 2 Accent 5" w:uiPriority="66"/>
-    <w:lsdException w:name="Medium Grid 1 Accent 5" w:uiPriority="67"/>
-    <w:lsdException w:name="Medium Grid 2 Accent 5" w:uiPriority="68"/>
-    <w:lsdException w:name="Medium Grid 3 Accent 5" w:uiPriority="69"/>
-    <w:lsdException w:name="Dark List Accent 5" w:uiPriority="70"/>
-    <w:lsdException w:name="Colorful Shading Accent 5" w:uiPriority="71"/>
-    <w:lsdException w:name="Colorful List Accent 5" w:uiPriority="72"/>
-    <w:lsdException w:name="Colorful Grid Accent 5" w:uiPriority="73"/>
-    <w:lsdException w:name="Light Shading Accent 6" w:uiPriority="60"/>
-    <w:lsdException w:name="Light List Accent 6" w:uiPriority="61"/>
-    <w:lsdException w:name="Light Grid Accent 6" w:uiPriority="62"/>
-    <w:lsdException w:name="Medium Shading 1 Accent 6" w:uiPriority="63"/>
-    <w:lsdException w:name="Medium Shading 2 Accent 6" w:uiPriority="64"/>
-    <w:lsdException w:name="Medium List 1 Accent 6" w:uiPriority="65"/>
-    <w:lsdException w:name="Medium List 2 Accent 6" w:uiPriority="66"/>
-    <w:lsdException w:name="Medium Grid 1 Accent 6" w:uiPriority="67"/>
-    <w:lsdException w:name="Medium Grid 2 Accent 6" w:uiPriority="68"/>
-    <w:lsdException w:name="Medium Grid 3 Accent 6" w:uiPriority="69"/>
-    <w:lsdException w:name="Dark List Accent 6" w:uiPriority="70"/>
-    <w:lsdException w:name="Colorful Shading Accent 6" w:uiPriority="71"/>
-    <w:lsdException w:name="Colorful List Accent 6" w:uiPriority="72"/>
-    <w:lsdException w:name="Colorful Grid Accent 6" w:uiPriority="73"/>
-    <w:lsdException w:name="Subtle Emphasis" w:uiPriority="19" w:qFormat="1"/>
-    <w:lsdException w:name="Intense Emphasis" w:uiPriority="21" w:qFormat="1"/>
-    <w:lsdException w:name="Subtle Reference" w:uiPriority="31" w:qFormat="1"/>
-    <w:lsdException w:name="Intense Reference" w:uiPriority="32" w:qFormat="1"/>
-    <w:lsdException w:name="Book Title" w:uiPriority="33" w:qFormat="1"/>
-    <w:lsdException w:name="Bibliography" w:semiHidden="1" w:uiPriority="37" w:unhideWhenUsed="1"/>
-    <w:lsdException w:name="TOC Heading" w:semiHidden="1" w:uiPriority="39" w:unhideWhenUsed="1" w:qFormat="1"/>
-    <w:lsdException w:name="Plain Table 1" w:uiPriority="41"/>
-    <w:lsdException w:name="Plain Table 2" w:uiPriority="42"/>
-    <w:lsdException w:name="Plain Table 3" w:uiPriority="43"/>
-    <w:lsdException w:name="Plain Table 4" w:uiPriority="44"/>
-    <w:lsdException w:name="Plain Table 5" w:uiPriority="45"/>
-    <w:lsdException w:name="Grid Table Light" w:uiPriority="40"/>
-    <w:lsdException w:name="Grid Table 1 Light" w:uiPriority="46"/>
-    <w:lsdException w:name="Grid Table 2" w:uiPriority="47"/>
-    <w:lsdException w:name="Grid Table 3" w:uiPriority="48"/>
-    <w:lsdException w:name="Grid Table 4" w:uiPriority="49"/>
-    <w:lsdException w:name="Grid Table 5 Dark" w:uiPriority="50"/>
-    <w:lsdException w:name="Grid Table 6 Colorful" w:uiPriority="51"/>
-    <w:lsdException w:name="Grid Table 7 Colorful" w:uiPriority="52"/>
-    <w:lsdException w:name="Grid Table 1 Light Accent 1" w:uiPriority="46"/>
-    <w:lsdException w:name="Grid Table 2 Accent 1" w:uiPriority="47"/>
-    <w:lsdException w:name="Grid Table 3 Accent 1" w:uiPriority="48"/>
-    <w:lsdException w:name="Grid Table 4 Accent 1" w:uiPriority="49"/>
-    <w:lsdException w:name="Grid Table 5 Dark Accent 1" w:uiPriority="50"/>
-    <w:lsdException w:name="Grid Table 6 Colorful Accent 1" w:uiPriority="51"/>
-    <w:lsdException w:name="Grid Table 7 Colorful Accent 1" w:uiPriority="52"/>
-    <w:lsdException w:name="Grid Table 1 Light Accent 2" w:uiPriority="46"/>
-    <w:lsdException w:name="Grid Table 2 Accent 2" w:uiPriority="47"/>
-    <w:lsdException w:name="Grid Table 3 Accent 2" w:uiPriority="48"/>
-    <w:lsdException w:name="Grid Table 4 Accent 2" w:uiPriority="49"/>
-    <w:lsdException w:name="Grid Table 5 Dark Accent 2" w:uiPriority="50"/>
-    <w:lsdException w:name="Grid Table 6 Colorful Accent 2" w:uiPriority="51"/>
-    <w:lsdException w:name="Grid Table 7 Colorful Accent 2" w:uiPriority="52"/>
-    <w:lsdException w:name="Grid Table 1 Light Accent 3" w:uiPriority="46"/>
-    <w:lsdException w:name="Grid Table 2 Accent 3" w:uiPriority="47"/>
-    <w:lsdException w:name="Grid Table 3 Accent 3" w:uiPriority="48"/>
-    <w:lsdException w:name="Grid Table 4 Accent 3" w:uiPriority="49"/>
-    <w:lsdException w:name="Grid Table 5 Dark Accent 3" w:uiPriority="50"/>
-    <w:lsdException w:name="Grid Table 6 Colorful Accent 3" w:uiPriority="51"/>
-    <w:lsdException w:name="Grid Table 7 Colorful Accent 3" w:uiPriority="52"/>
-    <w:lsdException w:name="Grid Table 1 Light Accent 4" w:uiPriority="46"/>
-    <w:lsdException w:name="Grid Table 2 Accent 4" w:uiPriority="47"/>
-    <w:lsdException w:name="Grid Table 3 Accent 4" w:uiPriority="48"/>
-    <w:lsdException w:name="Grid Table 4 Accent 4" w:uiPriority="49"/>
-    <w:lsdException w:name="Grid Table 5 Dark Accent 4" w:uiPriority="50"/>
-    <w:lsdException w:name="Grid Table 6 Colorful Accent 4" w:uiPriority="51"/>
-    <w:lsdException w:name="Grid Table 7 Colorful Accent 4" w:uiPriority="52"/>
-    <w:lsdException w:name="Grid Table 1 Light Accent 5" w:uiPriority="46"/>
-    <w:lsdException w:name="Grid Table 2 Accent 5" w:uiPriority="47"/>
-    <w:lsdException w:name="Grid Table 3 Accent 5" w:uiPriority="48"/>
-    <w:lsdException w:name="Grid Table 4 Accent 5" w:uiPriority="49"/>
-    <w:lsdException w:name="Grid Table 5 Dark Accent 5" w:uiPriority="50"/>
-    <w:lsdException w:name="Grid Table 6 Colorful Accent 5" w:uiPriority="51"/>
-    <w:lsdException w:name="Grid Table 7 Colorful Accent 5" w:uiPriority="52"/>
-    <w:lsdException w:name="Grid Table 1 Light Accent 6" w:uiPriority="46"/>
-    <w:lsdException w:name="Grid Table 2 Accent 6" w:uiPriority="47"/>
-    <w:lsdException w:name="Grid Table 3 Accent 6" w:uiPriority="48"/>
-    <w:lsdException w:name="Grid Table 4 Accent 6" w:uiPriority="49"/>
-    <w:lsdException w:name="Grid Table 5 Dark Accent 6" w:uiPriority="50"/>
-    <w:lsdException w:name="Grid Table 6 Colorful Accent 6" w:uiPriority="51"/>
-    <w:lsdException w:name="Grid Table 7 Colorful Accent 6" w:uiPriority="52"/>
-    <w:lsdException w:name="List Table 1 Light" w:uiPriority="46"/>
-    <w:lsdException w:name="List Table 2" w:uiPriority="47"/>
-    <w:lsdException w:name="List Table 3" w:uiPriority="48"/>
-    <w:lsdException w:name="List Table 4" w:uiPriority="49"/>
-    <w:lsdException w:name="List Table 5 Dark" w:uiPriority="50"/>
-    <w:lsdException w:name="List Table 6 Colorful" w:uiPriority="51"/>
-    <w:lsdException w:name="List Table 7 Colorful" w:uiPriority="52"/>
-    <w:lsdException w:name="List Table 1 Light Accent 1" w:uiPriority="46"/>
-    <w:lsdException w:name="List Table 2 Accent 1" w:uiPriority="47"/>
-    <w:lsdException w:name="List Table 3 Accent 1" w:uiPriority="48"/>
-    <w:lsdException w:name="List Table 4 Accent 1" w:uiPriority="49"/>
-    <w:lsdException w:name="List Table 5 Dark Accent 1" w:uiPriority="50"/>
-    <w:lsdException w:name="List Table 6 Colorful Accent 1" w:uiPriority="51"/>
-    <w:lsdException w:name="List Table 7 Colorful Accent 1" w:uiPriority="52"/>
-    <w:lsdException w:name="List Table 1 Light Accent 2" w:uiPriority="46"/>
-    <w:lsdException w:name="List Table 2 Accent 2" w:uiPriority="47"/>
-    <w:lsdException w:name="List Table 3 Accent 2" w:uiPriority="48"/>
-    <w:lsdException w:name="List Table 4 Accent 2" w:uiPriority="49"/>
-    <w:lsdException w:name="List Table 5 Dark Accent 2" w:uiPriority="50"/>
-    <w:lsdException w:name="List Table 6 Colorful Accent 2" w:uiPriority="51"/>
-    <w:lsdException w:name="List Table 7 Colorful Accent 2" w:uiPriority="52"/>
-    <w:lsdException w:name="List Table 1 Light Accent 3" w:uiPriority="46"/>
-    <w:lsdException w:name="List Table 2 Accent 3" w:uiPriority="47"/>
-    <w:lsdException w:name="List Table 3 Accent 3" w:uiPriority="48"/>
-    <w:lsdException w:name="List Table 4 Accent 3" w:uiPriority="49"/>
-    <w:lsdException w:name="List Table 5 Dark Accent 3" w:uiPriority="50"/>
-    <w:lsdException w:name="List Table 6 Colorful Accent 3" w:uiPriority="51"/>
-    <w:lsdException w:name="List Table 7 Colorful Accent 3" w:uiPriority="52"/>
-    <w:lsdException w:name="List Table 1 Light Accent 4" w:uiPriority="46"/>
-    <w:lsdException w:name="List Table 2 Accent 4" w:uiPriority="47"/>
-    <w:lsdException w:name="List Table 3 Accent 4" w:uiPriority="48"/>
-    <w:lsdException w:name="List Table 4 Accent 4" w:uiPriority="49"/>
-    <w:lsdException w:name="List Table 5 Dark Accent 4" w:uiPriority="50"/>
-    <w:lsdException w:name="List Table 6 Colorful Accent 4" w:uiPriority="51"/>
-    <w:lsdException w:name="List Table 7 Colorful Accent 4" w:uiPriority="52"/>
-    <w:lsdException w:name="List Table 1 Light Accent 5" w:uiPriority="46"/>
-    <w:lsdException w:name="List Table 2 Accent 5" w:uiPriority="47"/>
-    <w:lsdException w:name="List Table 3 Accent 5" w:uiPriority="48"/>
-    <w:lsdException w:name="List Table 4 Accent 5" w:uiPriority="49"/>
-    <w:lsdException w:name="List Table 5 Dark Accent 5" w:uiPriority="50"/>
-    <w:lsdException w:name="List Table 6 Colorful Accent 5" w:uiPriority="51"/>
-    <w:lsdException w:name="List Table 7 Colorful Accent 5" w:uiPriority="52"/>
-    <w:lsdException w:name="List Table 1 Light Accent 6" w:uiPriority="46"/>
-    <w:lsdException w:name="List Table 2 Accent 6" w:uiPriority="47"/>
-    <w:lsdException w:name="List Table 3 Accent 6" w:uiPriority="48"/>
-    <w:lsdException w:name="List Table 4 Accent 6" w:uiPriority="49"/>
-    <w:lsdException w:name="List Table 5 Dark Accent 6" w:uiPriority="50"/>
-    <w:lsdException w:name="List Table 6 Colorful Accent 6" w:uiPriority="51"/>
-    <w:lsdException w:name="List Table 7 Colorful Accent 6" w:uiPriority="52"/>
-    <w:lsdException w:name="Mention" w:semiHidden="1" w:unhideWhenUsed="1"/>
-    <w:lsdException w:name="Smart Hyperlink" w:semiHidden="1" w:unhideWhenUsed="1"/>
-    <w:lsdException w:name="Hashtag" w:semiHidden="1" w:unhideWhenUsed="1"/>
-    <w:lsdException w:name="Unresolved Mention" w:semiHidden="1" w:unhideWhenUsed="1"/>
-    <w:lsdException w:name="Smart Link" w:semiHidden="1" w:unhideWhenUsed="1"/>
+  <w:latentStyles w:defLockedState="0" w:defUIPriority="99" w:defSemiHidden="1" w:defUnhideWhenUsed="1" w:defQFormat="0" w:count="267">
+    <w:lsdException w:name="Normal" w:semiHidden="0" w:uiPriority="0" w:unhideWhenUsed="0" w:qFormat="1"/>
+    <w:lsdException w:name="heading 1" w:semiHidden="0" w:uiPriority="0" w:unhideWhenUsed="0" w:qFormat="1"/>
+    <w:lsdException w:name="heading 2" w:uiPriority="0" w:qFormat="1"/>
+    <w:lsdException w:name="heading 3" w:uiPriority="9" w:qFormat="1"/>
+    <w:lsdException w:name="heading 4" w:uiPriority="9" w:qFormat="1"/>
+    <w:lsdException w:name="heading 5" w:uiPriority="9" w:qFormat="1"/>
+    <w:lsdException w:name="heading 6" w:uiPriority="9" w:qFormat="1"/>
+    <w:lsdException w:name="heading 7" w:uiPriority="9" w:qFormat="1"/>
+    <w:lsdException w:name="heading 8" w:uiPriority="9" w:qFormat="1"/>
+    <w:lsdException w:name="heading 9" w:uiPriority="9" w:qFormat="1"/>
+    <w:lsdException w:name="toc 1" w:uiPriority="39" w:qFormat="1"/>
+    <w:lsdException w:name="toc 2" w:uiPriority="39" w:qFormat="1"/>
+    <w:lsdException w:name="toc 3" w:uiPriority="39" w:qFormat="1"/>
+    <w:lsdException w:name="toc 4" w:uiPriority="39"/>
+    <w:lsdException w:name="toc 5" w:uiPriority="39"/>
+    <w:lsdException w:name="toc 6" w:uiPriority="39"/>
+    <w:lsdException w:name="toc 7" w:uiPriority="39"/>
+    <w:lsdException w:name="toc 8" w:uiPriority="39"/>
+    <w:lsdException w:name="toc 9" w:uiPriority="39"/>
+    <w:lsdException w:name="caption" w:uiPriority="35" w:qFormat="1"/>
+    <w:lsdException w:name="Title" w:semiHidden="0" w:uiPriority="10" w:unhideWhenUsed="0" w:qFormat="1"/>
+    <w:lsdException w:name="Default Paragraph Font" w:uiPriority="1"/>
+    <w:lsdException w:name="Body Text" w:uiPriority="0"/>
+    <w:lsdException w:name="Subtitle" w:semiHidden="0" w:uiPriority="11" w:unhideWhenUsed="0" w:qFormat="1"/>
+    <w:lsdException w:name="Strong" w:semiHidden="0" w:uiPriority="22" w:unhideWhenUsed="0" w:qFormat="1"/>
+    <w:lsdException w:name="Emphasis" w:semiHidden="0" w:uiPriority="20" w:unhideWhenUsed="0" w:qFormat="1"/>
+    <w:lsdException w:name="Table Grid" w:semiHidden="0" w:uiPriority="0" w:unhideWhenUsed="0"/>
+    <w:lsdException w:name="Placeholder Text" w:unhideWhenUsed="0"/>
+    <w:lsdException w:name="No Spacing" w:semiHidden="0" w:uiPriority="1" w:unhideWhenUsed="0" w:qFormat="1"/>
+    <w:lsdException w:name="Light Shading" w:semiHidden="0" w:uiPriority="60" w:unhideWhenUsed="0"/>
+    <w:lsdException w:name="Light List" w:semiHidden="0" w:uiPriority="61" w:unhideWhenUsed="0"/>
+    <w:lsdException w:name="Light Grid" w:semiHidden="0" w:uiPriority="62" w:unhideWhenUsed="0"/>
+    <w:lsdException w:name="Medium Shading 1" w:semiHidden="0" w:uiPriority="63" w:unhideWhenUsed="0"/>
+    <w:lsdException w:name="Medium Shading 2" w:semiHidden="0" w:uiPriority="64" w:unhideWhenUsed="0"/>
+    <w:lsdException w:name="Medium List 1" w:semiHidden="0" w:uiPriority="65" w:unhideWhenUsed="0"/>
+    <w:lsdException w:name="Medium List 2" w:semiHidden="0" w:uiPriority="66" w:unhideWhenUsed="0"/>
+    <w:lsdException w:name="Medium Grid 1" w:semiHidden="0" w:uiPriority="67" w:unhideWhenUsed="0"/>
+    <w:lsdException w:name="Medium Grid 2" w:semiHidden="0" w:uiPriority="68" w:unhideWhenUsed="0"/>
+    <w:lsdException w:name="Medium Grid 3" w:semiHidden="0" w:uiPriority="69" w:unhideWhenUsed="0"/>
+    <w:lsdException w:name="Dark List" w:semiHidden="0" w:uiPriority="70" w:unhideWhenUsed="0"/>
+    <w:lsdException w:name="Colorful Shading" w:semiHidden="0" w:uiPriority="71" w:unhideWhenUsed="0"/>
+    <w:lsdException w:name="Colorful List" w:semiHidden="0" w:uiPriority="72" w:unhideWhenUsed="0"/>
+    <w:lsdException w:name="Colorful Grid" w:semiHidden="0" w:uiPriority="73" w:unhideWhenUsed="0"/>
+    <w:lsdException w:name="Light Shading Accent 1" w:semiHidden="0" w:uiPriority="60" w:unhideWhenUsed="0"/>
+    <w:lsdException w:name="Light List Accent 1" w:semiHidden="0" w:uiPriority="61" w:unhideWhenUsed="0"/>
+    <w:lsdException w:name="Light Grid Accent 1" w:semiHidden="0" w:uiPriority="62" w:unhideWhenUsed="0"/>
+    <w:lsdException w:name="Medium Shading 1 Accent 1" w:semiHidden="0" w:uiPriority="63" w:unhideWhenUsed="0"/>
+    <w:lsdException w:name="Medium Shading 2 Accent 1" w:semiHidden="0" w:uiPriority="64" w:unhideWhenUsed="0"/>
+    <w:lsdException w:name="Medium List 1 Accent 1" w:semiHidden="0" w:uiPriority="65" w:unhideWhenUsed="0"/>
+    <w:lsdException w:name="Revision" w:unhideWhenUsed="0"/>
+    <w:lsdException w:name="List Paragraph" w:semiHidden="0" w:uiPriority="34" w:unhideWhenUsed="0" w:qFormat="1"/>
+    <w:lsdException w:name="Quote" w:semiHidden="0" w:uiPriority="29" w:unhideWhenUsed="0" w:qFormat="1"/>
+    <w:lsdException w:name="Intense Quote" w:semiHidden="0" w:uiPriority="30" w:unhideWhenUsed="0" w:qFormat="1"/>
+    <w:lsdException w:name="Medium List 2 Accent 1" w:semiHidden="0" w:uiPriority="66" w:unhideWhenUsed="0"/>
+    <w:lsdException w:name="Medium Grid 1 Accent 1" w:semiHidden="0" w:uiPriority="67" w:unhideWhenUsed="0"/>
+    <w:lsdException w:name="Medium Grid 2 Accent 1" w:semiHidden="0" w:uiPriority="68" w:unhideWhenUsed="0"/>
+    <w:lsdException w:name="Medium Grid 3 Accent 1" w:semiHidden="0" w:uiPriority="69" w:unhideWhenUsed="0"/>
+    <w:lsdException w:name="Dark List Accent 1" w:semiHidden="0" w:uiPriority="70" w:unhideWhenUsed="0"/>
+    <w:lsdException w:name="Colorful Shading Accent 1" w:semiHidden="0" w:uiPriority="71" w:unhideWhenUsed="0"/>
+    <w:lsdException w:name="Colorful List Accent 1" w:semiHidden="0" w:uiPriority="72" w:unhideWhenUsed="0"/>
+    <w:lsdException w:name="Colorful Grid Accent 1" w:semiHidden="0" w:uiPriority="73" w:unhideWhenUsed="0"/>
+    <w:lsdException w:name="Light Shading Accent 2" w:semiHidden="0" w:uiPriority="60" w:unhideWhenUsed="0"/>
+    <w:lsdException w:name="Light List Accent 2" w:semiHidden="0" w:uiPriority="61" w:unhideWhenUsed="0"/>
+    <w:lsdException w:name="Light Grid Accent 2" w:semiHidden="0" w:uiPriority="62" w:unhideWhenUsed="0"/>
+    <w:lsdException w:name="Medium Shading 1 Accent 2" w:semiHidden="0" w:uiPriority="63" w:unhideWhenUsed="0"/>
+    <w:lsdException w:name="Medium Shading 2 Accent 2" w:semiHidden="0" w:uiPriority="64" w:unhideWhenUsed="0"/>
+    <w:lsdException w:name="Medium List 1 Accent 2" w:semiHidden="0" w:uiPriority="65" w:unhideWhenUsed="0"/>
+    <w:lsdException w:name="Medium List 2 Accent 2" w:semiHidden="0" w:uiPriority="66" w:unhideWhenUsed="0"/>
+    <w:lsdException w:name="Medium Grid 1 Accent 2" w:semiHidden="0" w:uiPriority="67" w:unhideWhenUsed="0"/>
+    <w:lsdException w:name="Medium Grid 2 Accent 2" w:semiHidden="0" w:uiPriority="68" w:unhideWhenUsed="0"/>
+    <w:lsdException w:name="Medium Grid 3 Accent 2" w:semiHidden="0" w:uiPriority="69" w:unhideWhenUsed="0"/>
+    <w:lsdException w:name="Dark List Accent 2" w:semiHidden="0" w:uiPriority="70" w:unhideWhenUsed="0"/>
+    <w:lsdException w:name="Colorful Shading Accent 2" w:semiHidden="0" w:uiPriority="71" w:unhideWhenUsed="0"/>
+    <w:lsdException w:name="Colorful List Accent 2" w:semiHidden="0" w:uiPriority="72" w:unhideWhenUsed="0"/>
+    <w:lsdException w:name="Colorful Grid Accent 2" w:semiHidden="0" w:uiPriority="73" w:unhideWhenUsed="0"/>
+    <w:lsdException w:name="Light Shading Accent 3" w:semiHidden="0" w:uiPriority="60" w:unhideWhenUsed="0"/>
+    <w:lsdException w:name="Light List Accent 3" w:semiHidden="0" w:uiPriority="61" w:unhideWhenUsed="0"/>
+    <w:lsdException w:name="Light Grid Accent 3" w:semiHidden="0" w:uiPriority="62" w:unhideWhenUsed="0"/>
+    <w:lsdException w:name="Medium Shading 1 Accent 3" w:semiHidden="0" w:uiPriority="63" w:unhideWhenUsed="0"/>
+    <w:lsdException w:name="Medium Shading 2 Accent 3" w:semiHidden="0" w:uiPriority="64" w:unhideWhenUsed="0"/>
+    <w:lsdException w:name="Medium List 1 Accent 3" w:semiHidden="0" w:uiPriority="65" w:unhideWhenUsed="0"/>
+    <w:lsdException w:name="Medium List 2 Accent 3" w:semiHidden="0" w:uiPriority="66" w:unhideWhenUsed="0"/>
+    <w:lsdException w:name="Medium Grid 1 Accent 3" w:semiHidden="0" w:uiPriority="67" w:unhideWhenUsed="0"/>
+    <w:lsdException w:name="Medium Grid 2 Accent 3" w:semiHidden="0" w:uiPriority="68" w:unhideWhenUsed="0"/>
+    <w:lsdException w:name="Medium Grid 3 Accent 3" w:semiHidden="0" w:uiPriority="69" w:unhideWhenUsed="0"/>
+    <w:lsdException w:name="Dark List Accent 3" w:semiHidden="0" w:uiPriority="70" w:unhideWhenUsed="0"/>
+    <w:lsdException w:name="Colorful Shading Accent 3" w:semiHidden="0" w:uiPriority="71" w:unhideWhenUsed="0"/>
+    <w:lsdException w:name="Colorful List Accent 3" w:semiHidden="0" w:uiPriority="72" w:unhideWhenUsed="0"/>
+    <w:lsdException w:name="Colorful Grid Accent 3" w:semiHidden="0" w:uiPriority="73" w:unhideWhenUsed="0"/>
+    <w:lsdException w:name="Light Shading Accent 4" w:semiHidden="0" w:uiPriority="60" w:unhideWhenUsed="0"/>
+    <w:lsdException w:name="Light List Accent 4" w:semiHidden="0" w:uiPriority="61" w:unhideWhenUsed="0"/>
+    <w:lsdException w:name="Light Grid Accent 4" w:semiHidden="0" w:uiPriority="62" w:unhideWhenUsed="0"/>
+    <w:lsdException w:name="Medium Shading 1 Accent 4" w:semiHidden="0" w:uiPriority="63" w:unhideWhenUsed="0"/>
+    <w:lsdException w:name="Medium Shading 2 Accent 4" w:semiHidden="0" w:uiPriority="64" w:unhideWhenUsed="0"/>
+    <w:lsdException w:name="Medium List 1 Accent 4" w:semiHidden="0" w:uiPriority="65" w:unhideWhenUsed="0"/>
+    <w:lsdException w:name="Medium List 2 Accent 4" w:semiHidden="0" w:uiPriority="66" w:unhideWhenUsed="0"/>
+    <w:lsdException w:name="Medium Grid 1 Accent 4" w:semiHidden="0" w:uiPriority="67" w:unhideWhenUsed="0"/>
+    <w:lsdException w:name="Medium Grid 2 Accent 4" w:semiHidden="0" w:uiPriority="68" w:unhideWhenUsed="0"/>
+    <w:lsdException w:name="Medium Grid 3 Accent 4" w:semiHidden="0" w:uiPriority="69" w:unhideWhenUsed="0"/>
+    <w:lsdException w:name="Dark List Accent 4" w:semiHidden="0" w:uiPriority="70" w:unhideWhenUsed="0"/>
+    <w:lsdException w:name="Colorful Shading Accent 4" w:semiHidden="0" w:uiPriority="71" w:unhideWhenUsed="0"/>
+    <w:lsdException w:name="Colorful List Accent 4" w:semiHidden="0" w:uiPriority="72" w:unhideWhenUsed="0"/>
+    <w:lsdException w:name="Colorful Grid Accent 4" w:semiHidden="0" w:uiPriority="73" w:unhideWhenUsed="0"/>
+    <w:lsdException w:name="Light Shading Accent 5" w:semiHidden="0" w:uiPriority="60" w:unhideWhenUsed="0"/>
+    <w:lsdException w:name="Light List Accent 5" w:semiHidden="0" w:uiPriority="61" w:unhideWhenUsed="0"/>
+    <w:lsdException w:name="Light Grid Accent 5" w:semiHidden="0" w:uiPriority="62" w:unhideWhenUsed="0"/>
+    <w:lsdException w:name="Medium Shading 1 Accent 5" w:semiHidden="0" w:uiPriority="63" w:unhideWhenUsed="0"/>
+    <w:lsdException w:name="Medium Shading 2 Accent 5" w:semiHidden="0" w:uiPriority="64" w:unhideWhenUsed="0"/>
+    <w:lsdException w:name="Medium List 1 Accent 5" w:semiHidden="0" w:uiPriority="65" w:unhideWhenUsed="0"/>
+    <w:lsdException w:name="Medium List 2 Accent 5" w:semiHidden="0" w:uiPriority="66" w:unhideWhenUsed="0"/>
+    <w:lsdException w:name="Medium Grid 1 Accent 5" w:semiHidden="0" w:uiPriority="67" w:unhideWhenUsed="0"/>
+    <w:lsdException w:name="Medium Grid 2 Accent 5" w:semiHidden="0" w:uiPriority="68" w:unhideWhenUsed="0"/>
+    <w:lsdException w:name="Medium Grid 3 Accent 5" w:semiHidden="0" w:uiPriority="69" w:unhideWhenUsed="0"/>
+    <w:lsdException w:name="Dark List Accent 5" w:semiHidden="0" w:uiPriority="70" w:unhideWhenUsed="0"/>
+    <w:lsdException w:name="Colorful Shading Accent 5" w:semiHidden="0" w:uiPriority="71" w:unhideWhenUsed="0"/>
+    <w:lsdException w:name="Colorful List Accent 5" w:semiHidden="0" w:uiPriority="72" w:unhideWhenUsed="0"/>
+    <w:lsdException w:name="Colorful Grid Accent 5" w:semiHidden="0" w:uiPriority="73" w:unhideWhenUsed="0"/>
+    <w:lsdException w:name="Light Shading Accent 6" w:semiHidden="0" w:uiPriority="60" w:unhideWhenUsed="0"/>
+    <w:lsdException w:name="Light List Accent 6" w:semiHidden="0" w:uiPriority="61" w:unhideWhenUsed="0"/>
+    <w:lsdException w:name="Light Grid Accent 6" w:semiHidden="0" w:uiPriority="62" w:unhideWhenUsed="0"/>
+    <w:lsdException w:name="Medium Shading 1 Accent 6" w:semiHidden="0" w:uiPriority="63" w:unhideWhenUsed="0"/>
+    <w:lsdException w:name="Medium Shading 2 Accent 6" w:semiHidden="0" w:uiPriority="64" w:unhideWhenUsed="0"/>
+    <w:lsdException w:name="Medium List 1 Accent 6" w:semiHidden="0" w:uiPriority="65" w:unhideWhenUsed="0"/>
+    <w:lsdException w:name="Medium List 2 Accent 6" w:semiHidden="0" w:uiPriority="66" w:unhideWhenUsed="0"/>
+    <w:lsdException w:name="Medium Grid 1 Accent 6" w:semiHidden="0" w:uiPriority="67" w:unhideWhenUsed="0"/>
+    <w:lsdException w:name="Medium Grid 2 Accent 6" w:semiHidden="0" w:uiPriority="68" w:unhideWhenUsed="0"/>
+    <w:lsdException w:name="Medium Grid 3 Accent 6" w:semiHidden="0" w:uiPriority="69" w:unhideWhenUsed="0"/>
+    <w:lsdException w:name="Dark List Accent 6" w:semiHidden="0" w:uiPriority="70" w:unhideWhenUsed="0"/>
+    <w:lsdException w:name="Colorful Shading Accent 6" w:semiHidden="0" w:uiPriority="71" w:unhideWhenUsed="0"/>
+    <w:lsdException w:name="Colorful List Accent 6" w:semiHidden="0" w:uiPriority="72" w:unhideWhenUsed="0"/>
+    <w:lsdException w:name="Colorful Grid Accent 6" w:semiHidden="0" w:uiPriority="73" w:unhideWhenUsed="0"/>
+    <w:lsdException w:name="Subtle Emphasis" w:semiHidden="0" w:uiPriority="19" w:unhideWhenUsed="0" w:qFormat="1"/>
+    <w:lsdException w:name="Intense Emphasis" w:semiHidden="0" w:uiPriority="21" w:unhideWhenUsed="0" w:qFormat="1"/>
+    <w:lsdException w:name="Subtle Reference" w:semiHidden="0" w:uiPriority="31" w:unhideWhenUsed="0" w:qFormat="1"/>
+    <w:lsdException w:name="Intense Reference" w:semiHidden="0" w:uiPriority="32" w:unhideWhenUsed="0" w:qFormat="1"/>
+    <w:lsdException w:name="Book Title" w:semiHidden="0" w:uiPriority="33" w:unhideWhenUsed="0" w:qFormat="1"/>
+    <w:lsdException w:name="Bibliography" w:uiPriority="37"/>
+    <w:lsdException w:name="TOC Heading" w:uiPriority="39" w:qFormat="1"/>
   </w:latentStyles>
   <w:style w:type="paragraph" w:default="1" w:styleId="Normal">
     <w:name w:val="Normal"/>
@@ -12332,6 +12958,7 @@
     <w:uiPriority w:val="99"/>
     <w:semiHidden/>
     <w:unhideWhenUsed/>
+    <w:qFormat/>
     <w:tblPr>
       <w:tblInd w:w="0" w:type="dxa"/>
       <w:tblCellMar>
@@ -12712,7 +13339,7 @@
       <w:u w:val="single"/>
     </w:rPr>
   </w:style>
-  <w:style w:type="paragraph" w:styleId="TtuloTDC">
+  <w:style w:type="paragraph" w:styleId="TtulodeTDC">
     <w:name w:val="TOC Heading"/>
     <w:basedOn w:val="Ttulo1"/>
     <w:next w:val="Normal"/>
@@ -12997,6 +13624,7 @@
       <w:spacing w:before="0" w:line="240" w:lineRule="auto"/>
     </w:pPr>
     <w:tblPr>
+      <w:tblInd w:w="0" w:type="dxa"/>
       <w:tblBorders>
         <w:top w:val="single" w:sz="4" w:space="0" w:color="auto"/>
         <w:left w:val="single" w:sz="4" w:space="0" w:color="auto"/>
@@ -13005,6 +13633,12 @@
         <w:insideH w:val="single" w:sz="4" w:space="0" w:color="auto"/>
         <w:insideV w:val="single" w:sz="4" w:space="0" w:color="auto"/>
       </w:tblBorders>
+      <w:tblCellMar>
+        <w:top w:w="0" w:type="dxa"/>
+        <w:left w:w="108" w:type="dxa"/>
+        <w:bottom w:w="0" w:type="dxa"/>
+        <w:right w:w="108" w:type="dxa"/>
+      </w:tblCellMar>
     </w:tblPr>
   </w:style>
   <w:style w:type="table" w:customStyle="1" w:styleId="Tablaconcuadrcula1clara-nfasis51">
@@ -13018,6 +13652,7 @@
     <w:tblPr>
       <w:tblStyleRowBandSize w:val="1"/>
       <w:tblStyleColBandSize w:val="1"/>
+      <w:tblInd w:w="0" w:type="dxa"/>
       <w:tblBorders>
         <w:top w:val="single" w:sz="4" w:space="0" w:color="B6DDE8" w:themeColor="accent5" w:themeTint="66"/>
         <w:left w:val="single" w:sz="4" w:space="0" w:color="B6DDE8" w:themeColor="accent5" w:themeTint="66"/>
@@ -13026,6 +13661,12 @@
         <w:insideH w:val="single" w:sz="4" w:space="0" w:color="B6DDE8" w:themeColor="accent5" w:themeTint="66"/>
         <w:insideV w:val="single" w:sz="4" w:space="0" w:color="B6DDE8" w:themeColor="accent5" w:themeTint="66"/>
       </w:tblBorders>
+      <w:tblCellMar>
+        <w:top w:w="0" w:type="dxa"/>
+        <w:left w:w="108" w:type="dxa"/>
+        <w:bottom w:w="0" w:type="dxa"/>
+        <w:right w:w="108" w:type="dxa"/>
+      </w:tblCellMar>
     </w:tblPr>
     <w:tblStylePr w:type="firstRow">
       <w:rPr>
@@ -13086,6 +13727,7 @@
     <w:tblPr>
       <w:tblStyleRowBandSize w:val="1"/>
       <w:tblStyleColBandSize w:val="1"/>
+      <w:tblInd w:w="0" w:type="dxa"/>
       <w:tblBorders>
         <w:top w:val="single" w:sz="4" w:space="0" w:color="95B3D7" w:themeColor="accent1" w:themeTint="99"/>
         <w:left w:val="single" w:sz="4" w:space="0" w:color="95B3D7" w:themeColor="accent1" w:themeTint="99"/>
@@ -13094,6 +13736,12 @@
         <w:insideH w:val="single" w:sz="4" w:space="0" w:color="95B3D7" w:themeColor="accent1" w:themeTint="99"/>
         <w:insideV w:val="single" w:sz="4" w:space="0" w:color="95B3D7" w:themeColor="accent1" w:themeTint="99"/>
       </w:tblBorders>
+      <w:tblCellMar>
+        <w:top w:w="0" w:type="dxa"/>
+        <w:left w:w="108" w:type="dxa"/>
+        <w:bottom w:w="0" w:type="dxa"/>
+        <w:right w:w="108" w:type="dxa"/>
+      </w:tblCellMar>
     </w:tblPr>
     <w:tblStylePr w:type="firstRow">
       <w:rPr>
@@ -13162,6 +13810,7 @@
     <w:tblPr>
       <w:tblStyleRowBandSize w:val="1"/>
       <w:tblStyleColBandSize w:val="1"/>
+      <w:tblInd w:w="0" w:type="dxa"/>
       <w:tblBorders>
         <w:top w:val="single" w:sz="4" w:space="0" w:color="B6DDE8" w:themeColor="accent5" w:themeTint="66"/>
         <w:left w:val="single" w:sz="4" w:space="0" w:color="B6DDE8" w:themeColor="accent5" w:themeTint="66"/>
@@ -13170,6 +13819,12 @@
         <w:insideH w:val="single" w:sz="4" w:space="0" w:color="B6DDE8" w:themeColor="accent5" w:themeTint="66"/>
         <w:insideV w:val="single" w:sz="4" w:space="0" w:color="B6DDE8" w:themeColor="accent5" w:themeTint="66"/>
       </w:tblBorders>
+      <w:tblCellMar>
+        <w:top w:w="0" w:type="dxa"/>
+        <w:left w:w="108" w:type="dxa"/>
+        <w:bottom w:w="0" w:type="dxa"/>
+        <w:right w:w="108" w:type="dxa"/>
+      </w:tblCellMar>
     </w:tblPr>
     <w:tblStylePr w:type="firstRow">
       <w:rPr>
@@ -13219,6 +13874,7 @@
     <w:tblPr>
       <w:tblStyleRowBandSize w:val="1"/>
       <w:tblStyleColBandSize w:val="1"/>
+      <w:tblInd w:w="0" w:type="dxa"/>
       <w:tblBorders>
         <w:top w:val="single" w:sz="4" w:space="0" w:color="B6DDE8" w:themeColor="accent5" w:themeTint="66"/>
         <w:left w:val="single" w:sz="4" w:space="0" w:color="B6DDE8" w:themeColor="accent5" w:themeTint="66"/>
@@ -13227,6 +13883,12 @@
         <w:insideH w:val="single" w:sz="4" w:space="0" w:color="B6DDE8" w:themeColor="accent5" w:themeTint="66"/>
         <w:insideV w:val="single" w:sz="4" w:space="0" w:color="B6DDE8" w:themeColor="accent5" w:themeTint="66"/>
       </w:tblBorders>
+      <w:tblCellMar>
+        <w:top w:w="0" w:type="dxa"/>
+        <w:left w:w="108" w:type="dxa"/>
+        <w:bottom w:w="0" w:type="dxa"/>
+        <w:right w:w="108" w:type="dxa"/>
+      </w:tblCellMar>
     </w:tblPr>
     <w:tblStylePr w:type="firstRow">
       <w:rPr>
@@ -13575,7 +14237,7 @@
 </file>
 
 <file path=customXml/itemProps2.xml><?xml version="1.0" encoding="utf-8"?>
-<ds:datastoreItem xmlns:ds="http://schemas.openxmlformats.org/officeDocument/2006/customXml" ds:itemID="{7C23BDA9-9E98-402B-8D02-4B222B88D8C2}">
+<ds:datastoreItem xmlns:ds="http://schemas.openxmlformats.org/officeDocument/2006/customXml" ds:itemID="{222A96FC-5097-424D-A1AD-BB7C7F6C74A3}">
   <ds:schemaRefs>
     <ds:schemaRef ds:uri="http://schemas.openxmlformats.org/officeDocument/2006/bibliography"/>
   </ds:schemaRefs>

</xml_diff>

<commit_message>
Actualización Memoria del Proyecto, se agrega la primera parte sobre la gestion de riesgos
</commit_message>
<xml_diff>
--- a/Manuales y Memoria/Memoria del Proyecto.docx
+++ b/Manuales y Memoria/Memoria del Proyecto.docx
@@ -1,6 +1,6 @@
 
 <file path=word/document.xml><?xml version="1.0" encoding="utf-8"?>
-<w:document xmlns:wpc="http://schemas.microsoft.com/office/word/2010/wordprocessingCanvas" xmlns:cx="http://schemas.microsoft.com/office/drawing/2014/chartex" xmlns:cx1="http://schemas.microsoft.com/office/drawing/2015/9/8/chartex" xmlns:cx2="http://schemas.microsoft.com/office/drawing/2015/10/21/chartex" xmlns:cx3="http://schemas.microsoft.com/office/drawing/2016/5/9/chartex" xmlns:cx4="http://schemas.microsoft.com/office/drawing/2016/5/10/chartex" xmlns:cx5="http://schemas.microsoft.com/office/drawing/2016/5/11/chartex" xmlns:cx6="http://schemas.microsoft.com/office/drawing/2016/5/12/chartex" xmlns:cx7="http://schemas.microsoft.com/office/drawing/2016/5/13/chartex" xmlns:cx8="http://schemas.microsoft.com/office/drawing/2016/5/14/chartex" xmlns:mc="http://schemas.openxmlformats.org/markup-compatibility/2006" xmlns:aink="http://schemas.microsoft.com/office/drawing/2016/ink" xmlns:am3d="http://schemas.microsoft.com/office/drawing/2017/model3d" xmlns:o="urn:schemas-microsoft-com:office:office" xmlns:r="http://schemas.openxmlformats.org/officeDocument/2006/relationships" xmlns:m="http://schemas.openxmlformats.org/officeDocument/2006/math" xmlns:v="urn:schemas-microsoft-com:vml" xmlns:wp14="http://schemas.microsoft.com/office/word/2010/wordprocessingDrawing" xmlns:wp="http://schemas.openxmlformats.org/drawingml/2006/wordprocessingDrawing" xmlns:w10="urn:schemas-microsoft-com:office:word" xmlns:w="http://schemas.openxmlformats.org/wordprocessingml/2006/main" xmlns:w14="http://schemas.microsoft.com/office/word/2010/wordml" xmlns:w15="http://schemas.microsoft.com/office/word/2012/wordml" xmlns:w16cex="http://schemas.microsoft.com/office/word/2018/wordml/cex" xmlns:w16cid="http://schemas.microsoft.com/office/word/2016/wordml/cid" xmlns:w16="http://schemas.microsoft.com/office/word/2018/wordml" xmlns:w16se="http://schemas.microsoft.com/office/word/2015/wordml/symex" xmlns:wpg="http://schemas.microsoft.com/office/word/2010/wordprocessingGroup" xmlns:wpi="http://schemas.microsoft.com/office/word/2010/wordprocessingInk" xmlns:wne="http://schemas.microsoft.com/office/word/2006/wordml" xmlns:wps="http://schemas.microsoft.com/office/word/2010/wordprocessingShape" mc:Ignorable="w14 w15 w16se w16cid w16 w16cex wp14">
+<w:document xmlns:wpc="http://schemas.microsoft.com/office/word/2010/wordprocessingCanvas" xmlns:cx="http://schemas.microsoft.com/office/drawing/2014/chartex" xmlns:cx1="http://schemas.microsoft.com/office/drawing/2015/9/8/chartex" xmlns:mc="http://schemas.openxmlformats.org/markup-compatibility/2006" xmlns:o="urn:schemas-microsoft-com:office:office" xmlns:r="http://schemas.openxmlformats.org/officeDocument/2006/relationships" xmlns:m="http://schemas.openxmlformats.org/officeDocument/2006/math" xmlns:v="urn:schemas-microsoft-com:vml" xmlns:wp14="http://schemas.microsoft.com/office/word/2010/wordprocessingDrawing" xmlns:wp="http://schemas.openxmlformats.org/drawingml/2006/wordprocessingDrawing" xmlns:w10="urn:schemas-microsoft-com:office:word" xmlns:w="http://schemas.openxmlformats.org/wordprocessingml/2006/main" xmlns:w14="http://schemas.microsoft.com/office/word/2010/wordml" xmlns:w15="http://schemas.microsoft.com/office/word/2012/wordml" xmlns:w16se="http://schemas.microsoft.com/office/word/2015/wordml/symex" xmlns:wpg="http://schemas.microsoft.com/office/word/2010/wordprocessingGroup" xmlns:wpi="http://schemas.microsoft.com/office/word/2010/wordprocessingInk" xmlns:wne="http://schemas.microsoft.com/office/word/2006/wordml" xmlns:wps="http://schemas.microsoft.com/office/word/2010/wordprocessingShape" mc:Ignorable="w14 w15 w16se wp14">
   <w:body>
     <w:sdt>
       <w:sdtPr>
@@ -109,6 +109,7 @@
             <w:dataBinding w:prefixMappings="xmlns:ns0='http://schemas.openxmlformats.org/package/2006/metadata/core-properties' xmlns:ns1='http://purl.org/dc/elements/1.1/'" w:xpath="/ns0:coreProperties[1]/ns1:title[1]" w:storeItemID="{6C3C8BC8-F283-45AE-878A-BAB7291924A1}"/>
             <w:text/>
           </w:sdtPr>
+          <w:sdtEndPr/>
           <w:sdtContent>
             <w:p>
               <w:pPr>
@@ -143,6 +144,7 @@
             <w:dataBinding w:prefixMappings="xmlns:ns0='http://schemas.openxmlformats.org/package/2006/metadata/core-properties' xmlns:ns1='http://purl.org/dc/elements/1.1/'" w:xpath="/ns0:coreProperties[1]/ns1:subject[1]" w:storeItemID="{6C3C8BC8-F283-45AE-878A-BAB7291924A1}"/>
             <w:text/>
           </w:sdtPr>
+          <w:sdtEndPr/>
           <w:sdtContent>
             <w:p>
               <w:pPr>
@@ -194,6 +196,7 @@
             <w:dataBinding w:prefixMappings="xmlns:ns0='http://schemas.openxmlformats.org/officeDocument/2006/extended-properties' " w:xpath="/ns0:Properties[1]/ns0:Company[1]" w:storeItemID="{6668398D-A668-4E3E-A5EB-62B293D839F1}"/>
             <w:text/>
           </w:sdtPr>
+          <w:sdtEndPr/>
           <w:sdtContent>
             <w:p>
               <w:pPr>
@@ -219,6 +222,7 @@
             <w:dataBinding w:prefixMappings="xmlns:ns0='http://schemas.openxmlformats.org/package/2006/metadata/core-properties' xmlns:ns1='http://purl.org/dc/elements/1.1/'" w:xpath="/ns0:coreProperties[1]/ns1:creator[1]" w:storeItemID="{6C3C8BC8-F283-45AE-878A-BAB7291924A1}"/>
             <w:text/>
           </w:sdtPr>
+          <w:sdtEndPr/>
           <w:sdtContent>
             <w:p>
               <w:pPr>
@@ -566,6 +570,7 @@
           <w:docPartUnique/>
         </w:docPartObj>
       </w:sdtPr>
+      <w:sdtEndPr/>
       <w:sdtContent>
         <w:p>
           <w:pPr>
@@ -3003,6 +3008,7 @@
         <w:dataBinding w:prefixMappings="xmlns:ns0='http://purl.org/dc/elements/1.1/' xmlns:ns1='http://schemas.openxmlformats.org/package/2006/metadata/core-properties' " w:xpath="/ns1:coreProperties[1]/ns0:title[1]" w:storeItemID="{6C3C8BC8-F283-45AE-878A-BAB7291924A1}"/>
         <w:text/>
       </w:sdtPr>
+      <w:sdtEndPr/>
       <w:sdtContent>
         <w:p>
           <w:pPr>
@@ -4455,6 +4461,7 @@
       <w:r>
         <w:rPr>
           <w:noProof/>
+          <w:lang w:val="es-AR" w:eastAsia="es-AR"/>
         </w:rPr>
         <w:lastRenderedPageBreak/>
         <w:drawing>
@@ -4479,14 +4486,27 @@
       <w:r>
         <w:t xml:space="preserve">Ilustración </w:t>
       </w:r>
-      <w:fldSimple w:instr=" SEQ Ilustración \* ARABIC ">
-        <w:r>
-          <w:rPr>
-            <w:noProof/>
-          </w:rPr>
-          <w:t>1</w:t>
-        </w:r>
-      </w:fldSimple>
+      <w:r>
+        <w:fldChar w:fldCharType="begin"/>
+      </w:r>
+      <w:r>
+        <w:instrText xml:space="preserve"> SEQ Ilustración \* ARABIC </w:instrText>
+      </w:r>
+      <w:r>
+        <w:fldChar w:fldCharType="separate"/>
+      </w:r>
+      <w:r>
+        <w:rPr>
+          <w:noProof/>
+        </w:rPr>
+        <w:t>1</w:t>
+      </w:r>
+      <w:r>
+        <w:rPr>
+          <w:noProof/>
+        </w:rPr>
+        <w:fldChar w:fldCharType="end"/>
+      </w:r>
       <w:r>
         <w:t>- Gráfico de Estimaciones</w:t>
       </w:r>
@@ -4558,16 +4578,1776 @@
         <w:t>Detalle de riesgos detectados, planes de contingencia y tratamiento de riesgos que terminaron ocurriendo</w:t>
       </w:r>
     </w:p>
+    <w:p>
+      <w:r>
+        <w:lastRenderedPageBreak/>
+        <w:t xml:space="preserve">La Gestión de Riesgos es una de las tareas más importantes </w:t>
+      </w:r>
+      <w:r>
+        <w:t>a la hora de gestionar proyectos, consiste</w:t>
+      </w:r>
+      <w:r>
+        <w:t xml:space="preserve"> en i</w:t>
+      </w:r>
+      <w:r>
+        <w:t>dentificar</w:t>
+      </w:r>
+      <w:r>
+        <w:t xml:space="preserve"> los</w:t>
+      </w:r>
+      <w:r>
+        <w:t xml:space="preserve"> potenciales problemas del proyecto antes de que estos ocurran, con </w:t>
+      </w:r>
+      <w:r>
+        <w:t xml:space="preserve">el fin </w:t>
+      </w:r>
+      <w:r>
+        <w:t xml:space="preserve">de </w:t>
+      </w:r>
+      <w:r>
+        <w:t>analizarlos</w:t>
+      </w:r>
+      <w:r>
+        <w:t xml:space="preserve">, priorizarlos y </w:t>
+      </w:r>
+      <w:r>
+        <w:t xml:space="preserve">gestionarlos </w:t>
+      </w:r>
+      <w:r>
+        <w:t>para prevenir su futura ocurrencia</w:t>
+      </w:r>
+      <w:r>
+        <w:t xml:space="preserve"> mediante distintos tipos de estrategias (eliminación, mitigación o contingencia) con el objetivo de minimizar o reducir el impacto que esto pueden llegar a ocasionar si se presentan</w:t>
+      </w:r>
+      <w:r>
+        <w:t>.</w:t>
+      </w:r>
+      <w:r>
+        <w:t xml:space="preserve"> </w:t>
+      </w:r>
+    </w:p>
+    <w:p>
+      <w:r>
+        <w:t>Para llevar a cabo esta tarea se utilizaron las plantillas brindadas por la metodología PSI, en donde inicia con la definición del Plan de Gestión de Riesgos a seguir, una plantilla de hoja de cálculo en donde se lleva a cabo la identificación y evaluación de los riesgos y por ultimo una plantilla de seguimiento de los riesgos. La metodología PSI propone clasifi</w:t>
+      </w:r>
+      <w:r>
+        <w:t xml:space="preserve">car los riesgos en 10 categorías, pero por las características de nuestro proyecto </w:t>
+      </w:r>
+      <w:r>
+        <w:t>no se identifi</w:t>
+      </w:r>
+      <w:r>
+        <w:t xml:space="preserve">caron riesgos en las </w:t>
+      </w:r>
+      <w:r>
+        <w:t xml:space="preserve">siguientes </w:t>
+      </w:r>
+      <w:r>
+        <w:t>categorías</w:t>
+      </w:r>
+      <w:r>
+        <w:t>: aspectos fi</w:t>
+      </w:r>
+      <w:r>
+        <w:t>nancieros, subcontratista y legal y contractual.</w:t>
+      </w:r>
+    </w:p>
+    <w:p>
+      <w:r>
+        <w:t xml:space="preserve">Debido al tiempo que consume la gestión de riesgos, no se pudieron gestionar todos los riesgos que eran identificados como analizables. El equipo tomo la decisión de gestionar aquellos riesgos que se destacaban por tener un factor alto el cual es obtenido mediante un cálculo </w:t>
+      </w:r>
+      <w:r>
+        <w:t>(Impacto x Probabilidad x 100)</w:t>
+      </w:r>
+      <w:r>
+        <w:t xml:space="preserve"> siempre teniendo en cuenta el estado actual del proyecto.</w:t>
+      </w:r>
+    </w:p>
+    <w:p>
+      <w:r>
+        <w:t>A continuación, se detallan los riesgos que fueron gestionados a lo largo del proceso de desarrollo del proyecto</w:t>
+      </w:r>
+    </w:p>
     <w:p/>
+    <w:tbl>
+      <w:tblPr>
+        <w:tblStyle w:val="Tablaconcuadrcula"/>
+        <w:tblW w:w="0" w:type="auto"/>
+        <w:tblLook w:val="04A0" w:firstRow="1" w:lastRow="0" w:firstColumn="1" w:lastColumn="0" w:noHBand="0" w:noVBand="1"/>
+      </w:tblPr>
+      <w:tblGrid>
+        <w:gridCol w:w="785"/>
+        <w:gridCol w:w="1935"/>
+        <w:gridCol w:w="2726"/>
+        <w:gridCol w:w="3274"/>
+      </w:tblGrid>
+      <w:tr>
+        <w:trPr>
+          <w:trHeight w:val="375"/>
+        </w:trPr>
+        <w:tc>
+          <w:tcPr>
+            <w:tcW w:w="8720" w:type="dxa"/>
+            <w:gridSpan w:val="4"/>
+            <w:shd w:val="clear" w:color="auto" w:fill="95B3D7" w:themeFill="accent1" w:themeFillTint="99"/>
+            <w:noWrap/>
+            <w:hideMark/>
+          </w:tcPr>
+          <w:p>
+            <w:pPr>
+              <w:rPr>
+                <w:b/>
+                <w:bCs/>
+              </w:rPr>
+            </w:pPr>
+            <w:r>
+              <w:rPr>
+                <w:b/>
+                <w:bCs/>
+              </w:rPr>
+              <w:t>Fase Elaboración</w:t>
+            </w:r>
+          </w:p>
+        </w:tc>
+      </w:tr>
+      <w:tr>
+        <w:trPr>
+          <w:trHeight w:val="300"/>
+        </w:trPr>
+        <w:tc>
+          <w:tcPr>
+            <w:tcW w:w="730" w:type="dxa"/>
+            <w:noWrap/>
+            <w:hideMark/>
+          </w:tcPr>
+          <w:p>
+            <w:pPr>
+              <w:rPr>
+                <w:b/>
+                <w:bCs/>
+              </w:rPr>
+            </w:pPr>
+            <w:r>
+              <w:rPr>
+                <w:b/>
+                <w:bCs/>
+              </w:rPr>
+              <w:t>ID</w:t>
+            </w:r>
+          </w:p>
+        </w:tc>
+        <w:tc>
+          <w:tcPr>
+            <w:tcW w:w="1935" w:type="dxa"/>
+            <w:noWrap/>
+            <w:hideMark/>
+          </w:tcPr>
+          <w:p>
+            <w:pPr>
+              <w:rPr>
+                <w:b/>
+                <w:bCs/>
+              </w:rPr>
+            </w:pPr>
+            <w:r>
+              <w:rPr>
+                <w:b/>
+                <w:bCs/>
+              </w:rPr>
+              <w:t>Categoría</w:t>
+            </w:r>
+          </w:p>
+        </w:tc>
+        <w:tc>
+          <w:tcPr>
+            <w:tcW w:w="2781" w:type="dxa"/>
+            <w:hideMark/>
+          </w:tcPr>
+          <w:p>
+            <w:pPr>
+              <w:rPr>
+                <w:b/>
+                <w:bCs/>
+              </w:rPr>
+            </w:pPr>
+            <w:r>
+              <w:rPr>
+                <w:b/>
+                <w:bCs/>
+              </w:rPr>
+              <w:t>Riesgo</w:t>
+            </w:r>
+          </w:p>
+        </w:tc>
+        <w:tc>
+          <w:tcPr>
+            <w:tcW w:w="3274" w:type="dxa"/>
+            <w:noWrap/>
+            <w:hideMark/>
+          </w:tcPr>
+          <w:p>
+            <w:pPr>
+              <w:rPr>
+                <w:b/>
+                <w:bCs/>
+              </w:rPr>
+            </w:pPr>
+            <w:r>
+              <w:rPr>
+                <w:b/>
+                <w:bCs/>
+              </w:rPr>
+              <w:t>Estrategia</w:t>
+            </w:r>
+          </w:p>
+        </w:tc>
+      </w:tr>
+      <w:tr>
+        <w:trPr>
+          <w:trHeight w:val="2070"/>
+        </w:trPr>
+        <w:tc>
+          <w:tcPr>
+            <w:tcW w:w="730" w:type="dxa"/>
+            <w:noWrap/>
+            <w:hideMark/>
+          </w:tcPr>
+          <w:p>
+            <w:r>
+              <w:t>RK001</w:t>
+            </w:r>
+          </w:p>
+        </w:tc>
+        <w:tc>
+          <w:tcPr>
+            <w:tcW w:w="1935" w:type="dxa"/>
+            <w:hideMark/>
+          </w:tcPr>
+          <w:p>
+            <w:r>
+              <w:t>Experiencia y Capacidad</w:t>
+            </w:r>
+          </w:p>
+        </w:tc>
+        <w:tc>
+          <w:tcPr>
+            <w:tcW w:w="2781" w:type="dxa"/>
+            <w:hideMark/>
+          </w:tcPr>
+          <w:p>
+            <w:r>
+              <w:t>Atraso en la implementación del sistema web por falta de experiencia de dos de los integrantes en el lenguaje PHP.</w:t>
+            </w:r>
+          </w:p>
+        </w:tc>
+        <w:tc>
+          <w:tcPr>
+            <w:tcW w:w="3274" w:type="dxa"/>
+            <w:hideMark/>
+          </w:tcPr>
+          <w:p>
+            <w:r>
+              <w:rPr>
+                <w:b/>
+                <w:bCs/>
+              </w:rPr>
+              <w:t xml:space="preserve">Eliminación: </w:t>
+            </w:r>
+            <w:r>
+              <w:t>Realizar capacitación mediante tutoriales, libros, manuales e investigando en la web, en foros sobre el lenguaje de programación PHP y ponerlas en prácticas para luego aplicarlas en el proyecto.</w:t>
+            </w:r>
+          </w:p>
+        </w:tc>
+      </w:tr>
+      <w:tr>
+        <w:trPr>
+          <w:trHeight w:val="1260"/>
+        </w:trPr>
+        <w:tc>
+          <w:tcPr>
+            <w:tcW w:w="730" w:type="dxa"/>
+            <w:noWrap/>
+            <w:hideMark/>
+          </w:tcPr>
+          <w:p>
+            <w:r>
+              <w:t>RK002</w:t>
+            </w:r>
+          </w:p>
+        </w:tc>
+        <w:tc>
+          <w:tcPr>
+            <w:tcW w:w="1935" w:type="dxa"/>
+            <w:hideMark/>
+          </w:tcPr>
+          <w:p>
+            <w:r>
+              <w:t>Experiencia y Capacidad</w:t>
+            </w:r>
+          </w:p>
+        </w:tc>
+        <w:tc>
+          <w:tcPr>
+            <w:tcW w:w="2781" w:type="dxa"/>
+            <w:hideMark/>
+          </w:tcPr>
+          <w:p>
+            <w:r>
+              <w:t>No lograr la generación del programa de asignatura en PDF por la falta de experiencia del grupo de desarrollo.</w:t>
+            </w:r>
+          </w:p>
+        </w:tc>
+        <w:tc>
+          <w:tcPr>
+            <w:tcW w:w="3274" w:type="dxa"/>
+            <w:hideMark/>
+          </w:tcPr>
+          <w:p>
+            <w:r>
+              <w:rPr>
+                <w:b/>
+                <w:bCs/>
+              </w:rPr>
+              <w:t>Eliminación:</w:t>
+            </w:r>
+            <w:r>
+              <w:t xml:space="preserve"> Realizar búsquedas e investigar, acerca de librerías para generar documentos en PDF y ponerlas en práctica en el proyecto.</w:t>
+            </w:r>
+          </w:p>
+        </w:tc>
+      </w:tr>
+      <w:tr>
+        <w:trPr>
+          <w:trHeight w:val="1500"/>
+        </w:trPr>
+        <w:tc>
+          <w:tcPr>
+            <w:tcW w:w="730" w:type="dxa"/>
+            <w:noWrap/>
+            <w:hideMark/>
+          </w:tcPr>
+          <w:p>
+            <w:r>
+              <w:t>RK003</w:t>
+            </w:r>
+          </w:p>
+        </w:tc>
+        <w:tc>
+          <w:tcPr>
+            <w:tcW w:w="1935" w:type="dxa"/>
+            <w:hideMark/>
+          </w:tcPr>
+          <w:p>
+            <w:r>
+              <w:t>Definición del Cliente</w:t>
+            </w:r>
+          </w:p>
+        </w:tc>
+        <w:tc>
+          <w:tcPr>
+            <w:tcW w:w="2781" w:type="dxa"/>
+            <w:hideMark/>
+          </w:tcPr>
+          <w:p>
+            <w:r>
+              <w:t>El proceso de firmas de los programas de asignaturas no esté definido por completo.</w:t>
+            </w:r>
+          </w:p>
+        </w:tc>
+        <w:tc>
+          <w:tcPr>
+            <w:tcW w:w="3274" w:type="dxa"/>
+            <w:hideMark/>
+          </w:tcPr>
+          <w:p>
+            <w:r>
+              <w:rPr>
+                <w:b/>
+                <w:bCs/>
+              </w:rPr>
+              <w:t xml:space="preserve">Eliminación: </w:t>
+            </w:r>
+            <w:r>
+              <w:t>Definir un proceso de firmas para los programas y acordar reuniones con el cliente con el objetivo de presentarle dicha propuesta y quede establecida.</w:t>
+            </w:r>
+          </w:p>
+        </w:tc>
+      </w:tr>
+      <w:tr>
+        <w:trPr>
+          <w:trHeight w:val="1800"/>
+        </w:trPr>
+        <w:tc>
+          <w:tcPr>
+            <w:tcW w:w="730" w:type="dxa"/>
+            <w:noWrap/>
+            <w:hideMark/>
+          </w:tcPr>
+          <w:p>
+            <w:r>
+              <w:lastRenderedPageBreak/>
+              <w:t>RK004</w:t>
+            </w:r>
+          </w:p>
+        </w:tc>
+        <w:tc>
+          <w:tcPr>
+            <w:tcW w:w="1935" w:type="dxa"/>
+            <w:hideMark/>
+          </w:tcPr>
+          <w:p>
+            <w:r>
+              <w:t>Cronograma</w:t>
+            </w:r>
+          </w:p>
+        </w:tc>
+        <w:tc>
+          <w:tcPr>
+            <w:tcW w:w="2781" w:type="dxa"/>
+            <w:hideMark/>
+          </w:tcPr>
+          <w:p>
+            <w:r>
+              <w:t>Tener problemas para llegar a un acuerdo sobre el Modelo de Datos con el Grupo 1 (Lykaios).</w:t>
+            </w:r>
+          </w:p>
+        </w:tc>
+        <w:tc>
+          <w:tcPr>
+            <w:tcW w:w="3274" w:type="dxa"/>
+            <w:hideMark/>
+          </w:tcPr>
+          <w:p>
+            <w:r>
+              <w:rPr>
+                <w:b/>
+                <w:bCs/>
+              </w:rPr>
+              <w:t>Reducción:</w:t>
+            </w:r>
+            <w:r>
+              <w:t xml:space="preserve"> Organizar reuniones con el grupo “Lykaios” con el fin de definir</w:t>
+            </w:r>
+            <w:r>
+              <w:t xml:space="preserve"> el modelo conceptual de la BD.</w:t>
+            </w:r>
+          </w:p>
+          <w:p>
+            <w:r>
+              <w:rPr>
+                <w:b/>
+                <w:bCs/>
+              </w:rPr>
+              <w:t>Reducción:</w:t>
+            </w:r>
+            <w:r>
+              <w:t xml:space="preserve"> Organizar reuniones con el grupo “Lykaios” con la finalidad de definir el modelo lógico de la BD.</w:t>
+            </w:r>
+          </w:p>
+        </w:tc>
+      </w:tr>
+      <w:tr>
+        <w:trPr>
+          <w:trHeight w:val="1890"/>
+        </w:trPr>
+        <w:tc>
+          <w:tcPr>
+            <w:tcW w:w="730" w:type="dxa"/>
+            <w:noWrap/>
+            <w:hideMark/>
+          </w:tcPr>
+          <w:p>
+            <w:r>
+              <w:t>RK018</w:t>
+            </w:r>
+          </w:p>
+        </w:tc>
+        <w:tc>
+          <w:tcPr>
+            <w:tcW w:w="1935" w:type="dxa"/>
+            <w:hideMark/>
+          </w:tcPr>
+          <w:p>
+            <w:r>
+              <w:t>Tecnología</w:t>
+            </w:r>
+          </w:p>
+        </w:tc>
+        <w:tc>
+          <w:tcPr>
+            <w:tcW w:w="2781" w:type="dxa"/>
+            <w:hideMark/>
+          </w:tcPr>
+          <w:p>
+            <w:r>
+              <w:t>Falta de utilización de las herramientas Git y GitHub tanto para el control de versiones como para alojar el repositorio</w:t>
+            </w:r>
+          </w:p>
+        </w:tc>
+        <w:tc>
+          <w:tcPr>
+            <w:tcW w:w="3274" w:type="dxa"/>
+            <w:hideMark/>
+          </w:tcPr>
+          <w:p>
+            <w:r>
+              <w:rPr>
+                <w:b/>
+                <w:bCs/>
+              </w:rPr>
+              <w:t xml:space="preserve">Eliminación: </w:t>
+            </w:r>
+            <w:r>
+              <w:t>Investigar en foros, tutoriales sobre cómo utilizar las herramientas para emplearlas de manera cotidiana en el proyecto y así poder tener un control de las versiones del sistema.</w:t>
+            </w:r>
+          </w:p>
+        </w:tc>
+      </w:tr>
+      <w:tr>
+        <w:trPr>
+          <w:trHeight w:val="1890"/>
+        </w:trPr>
+        <w:tc>
+          <w:tcPr>
+            <w:tcW w:w="730" w:type="dxa"/>
+            <w:noWrap/>
+            <w:hideMark/>
+          </w:tcPr>
+          <w:p>
+            <w:r>
+              <w:t>RK019</w:t>
+            </w:r>
+          </w:p>
+        </w:tc>
+        <w:tc>
+          <w:tcPr>
+            <w:tcW w:w="1935" w:type="dxa"/>
+            <w:hideMark/>
+          </w:tcPr>
+          <w:p>
+            <w:r>
+              <w:t>Experiencia y Capacidad</w:t>
+            </w:r>
+          </w:p>
+        </w:tc>
+        <w:tc>
+          <w:tcPr>
+            <w:tcW w:w="2781" w:type="dxa"/>
+            <w:hideMark/>
+          </w:tcPr>
+          <w:p>
+            <w:r>
+              <w:t>No estén disponibles todo el equipamiento y herramientas necesarias para el desarrollo</w:t>
+            </w:r>
+          </w:p>
+        </w:tc>
+        <w:tc>
+          <w:tcPr>
+            <w:tcW w:w="3274" w:type="dxa"/>
+            <w:hideMark/>
+          </w:tcPr>
+          <w:p>
+            <w:r>
+              <w:rPr>
+                <w:b/>
+                <w:bCs/>
+              </w:rPr>
+              <w:t xml:space="preserve">Eliminación: </w:t>
+            </w:r>
+            <w:r>
+              <w:t>Configurar e instalar todo lo necesario en las computadoras de cada uno de los integrantes para tener listo para el desarrollo del sistema (Netbeans, XAMPP, UARG FLOW)</w:t>
+            </w:r>
+          </w:p>
+        </w:tc>
+      </w:tr>
+      <w:tr>
+        <w:trPr>
+          <w:trHeight w:val="375"/>
+        </w:trPr>
+        <w:tc>
+          <w:tcPr>
+            <w:tcW w:w="8720" w:type="dxa"/>
+            <w:gridSpan w:val="4"/>
+            <w:shd w:val="clear" w:color="auto" w:fill="95B3D7" w:themeFill="accent1" w:themeFillTint="99"/>
+            <w:noWrap/>
+            <w:hideMark/>
+          </w:tcPr>
+          <w:p>
+            <w:pPr>
+              <w:rPr>
+                <w:b/>
+                <w:bCs/>
+              </w:rPr>
+            </w:pPr>
+            <w:r>
+              <w:rPr>
+                <w:b/>
+                <w:bCs/>
+              </w:rPr>
+              <w:t>Construcción</w:t>
+            </w:r>
+          </w:p>
+        </w:tc>
+      </w:tr>
+      <w:tr>
+        <w:trPr>
+          <w:trHeight w:val="4410"/>
+        </w:trPr>
+        <w:tc>
+          <w:tcPr>
+            <w:tcW w:w="730" w:type="dxa"/>
+            <w:noWrap/>
+            <w:hideMark/>
+          </w:tcPr>
+          <w:p>
+            <w:r>
+              <w:t>RK020</w:t>
+            </w:r>
+          </w:p>
+        </w:tc>
+        <w:tc>
+          <w:tcPr>
+            <w:tcW w:w="1935" w:type="dxa"/>
+            <w:hideMark/>
+          </w:tcPr>
+          <w:p>
+            <w:r>
+              <w:t>Cronograma</w:t>
+            </w:r>
+          </w:p>
+        </w:tc>
+        <w:tc>
+          <w:tcPr>
+            <w:tcW w:w="2781" w:type="dxa"/>
+            <w:hideMark/>
+          </w:tcPr>
+          <w:p>
+            <w:r>
+              <w:t>Tener que modificar gran parte del código fuente debido a cambios en la estructura de la BD</w:t>
+            </w:r>
+          </w:p>
+        </w:tc>
+        <w:tc>
+          <w:tcPr>
+            <w:tcW w:w="3274" w:type="dxa"/>
+            <w:hideMark/>
+          </w:tcPr>
+          <w:p>
+            <w:r>
+              <w:rPr>
+                <w:b/>
+                <w:bCs/>
+              </w:rPr>
+              <w:t xml:space="preserve">Reducción: </w:t>
+            </w:r>
+            <w:r>
+              <w:t>Juntarse con el Grupo 1 con el cual que se comparte la Base de Datos con el objetivo de tener una versión f</w:t>
+            </w:r>
+            <w:r>
+              <w:t>inal de la estructura de la BD.</w:t>
+            </w:r>
+          </w:p>
+          <w:p>
+            <w:r>
+              <w:rPr>
+                <w:b/>
+                <w:bCs/>
+              </w:rPr>
+              <w:t>Reducción:</w:t>
+            </w:r>
+            <w:r>
+              <w:t xml:space="preserve"> Realizar reuniones entre los integrantes del grupo de desarrollo para discutir sobre nuevos posibles campos que sean necesarios para las tablas ya definidas, cambios en las relaciones con la finalidad de obtener una versión definitiva de la estructura de la BD.</w:t>
+            </w:r>
+          </w:p>
+        </w:tc>
+      </w:tr>
+      <w:tr>
+        <w:trPr>
+          <w:trHeight w:val="1575"/>
+        </w:trPr>
+        <w:tc>
+          <w:tcPr>
+            <w:tcW w:w="730" w:type="dxa"/>
+            <w:noWrap/>
+            <w:hideMark/>
+          </w:tcPr>
+          <w:p>
+            <w:r>
+              <w:t>RK014</w:t>
+            </w:r>
+          </w:p>
+        </w:tc>
+        <w:tc>
+          <w:tcPr>
+            <w:tcW w:w="1935" w:type="dxa"/>
+            <w:hideMark/>
+          </w:tcPr>
+          <w:p>
+            <w:r>
+              <w:t>Experiencia y Capacidad</w:t>
+            </w:r>
+          </w:p>
+        </w:tc>
+        <w:tc>
+          <w:tcPr>
+            <w:tcW w:w="2781" w:type="dxa"/>
+            <w:hideMark/>
+          </w:tcPr>
+          <w:p>
+            <w:r>
+              <w:t>No poder implementar la aplicación móvil debido a la falta de experiencia de los integrantes en el desarrollo de aplicaciones móviles con Ionic.</w:t>
+            </w:r>
+          </w:p>
+        </w:tc>
+        <w:tc>
+          <w:tcPr>
+            <w:tcW w:w="3274" w:type="dxa"/>
+            <w:hideMark/>
+          </w:tcPr>
+          <w:p>
+            <w:r>
+              <w:rPr>
+                <w:b/>
+                <w:bCs/>
+              </w:rPr>
+              <w:t>Reducción:</w:t>
+            </w:r>
+            <w:r>
+              <w:t xml:space="preserve"> Realizar búsquedas e investigar, ver tutoriales acerca de cómo desarrollar aplicaciones móviles con Ionic y luego aplicarlo en el proyecto.</w:t>
+            </w:r>
+          </w:p>
+        </w:tc>
+      </w:tr>
+      <w:tr>
+        <w:trPr>
+          <w:trHeight w:val="1800"/>
+        </w:trPr>
+        <w:tc>
+          <w:tcPr>
+            <w:tcW w:w="730" w:type="dxa"/>
+            <w:noWrap/>
+            <w:hideMark/>
+          </w:tcPr>
+          <w:p>
+            <w:r>
+              <w:lastRenderedPageBreak/>
+              <w:t>RK021</w:t>
+            </w:r>
+          </w:p>
+        </w:tc>
+        <w:tc>
+          <w:tcPr>
+            <w:tcW w:w="1935" w:type="dxa"/>
+            <w:noWrap/>
+            <w:hideMark/>
+          </w:tcPr>
+          <w:p>
+            <w:r>
+              <w:t>Tecnología</w:t>
+            </w:r>
+          </w:p>
+        </w:tc>
+        <w:tc>
+          <w:tcPr>
+            <w:tcW w:w="2781" w:type="dxa"/>
+            <w:hideMark/>
+          </w:tcPr>
+          <w:p>
+            <w:r>
+              <w:t>No lograr la conexión de la app móvil con la BD MySQL</w:t>
+            </w:r>
+          </w:p>
+        </w:tc>
+        <w:tc>
+          <w:tcPr>
+            <w:tcW w:w="3274" w:type="dxa"/>
+            <w:hideMark/>
+          </w:tcPr>
+          <w:p>
+            <w:r>
+              <w:rPr>
+                <w:b/>
+                <w:bCs/>
+              </w:rPr>
+              <w:t>Eliminación:</w:t>
+            </w:r>
+            <w:r>
+              <w:t xml:space="preserve"> Realizar búsquedas e investigar, acerca de cómo realizar la conexión desde la aplicación móvil a una BD específicamente MySQL que es el SGBD que se está utilizando para la aplicación web.</w:t>
+            </w:r>
+          </w:p>
+        </w:tc>
+      </w:tr>
+      <w:tr>
+        <w:trPr>
+          <w:trHeight w:val="1890"/>
+        </w:trPr>
+        <w:tc>
+          <w:tcPr>
+            <w:tcW w:w="730" w:type="dxa"/>
+            <w:noWrap/>
+            <w:hideMark/>
+          </w:tcPr>
+          <w:p>
+            <w:r>
+              <w:t>RK005</w:t>
+            </w:r>
+          </w:p>
+        </w:tc>
+        <w:tc>
+          <w:tcPr>
+            <w:tcW w:w="1935" w:type="dxa"/>
+            <w:noWrap/>
+            <w:hideMark/>
+          </w:tcPr>
+          <w:p>
+            <w:r>
+              <w:t>Cronograma</w:t>
+            </w:r>
+          </w:p>
+        </w:tc>
+        <w:tc>
+          <w:tcPr>
+            <w:tcW w:w="2781" w:type="dxa"/>
+            <w:hideMark/>
+          </w:tcPr>
+          <w:p>
+            <w:r>
+              <w:t>Falta de tiempo de algunos integrantes del equipo de desarrollo por participar en otras actividades (becas, proyectos, cursada de más asignaturas).</w:t>
+            </w:r>
+          </w:p>
+        </w:tc>
+        <w:tc>
+          <w:tcPr>
+            <w:tcW w:w="3274" w:type="dxa"/>
+            <w:hideMark/>
+          </w:tcPr>
+          <w:p>
+            <w:r>
+              <w:rPr>
+                <w:b/>
+                <w:bCs/>
+              </w:rPr>
+              <w:t>Reducción:</w:t>
+            </w:r>
+            <w:r>
+              <w:t xml:space="preserve"> Aprovechar lo que más se pueda el tiempo disponible para poder dedicarle al proyecto, como por ejemplo los fines de semana.</w:t>
+            </w:r>
+          </w:p>
+        </w:tc>
+      </w:tr>
+      <w:tr>
+        <w:trPr>
+          <w:trHeight w:val="1800"/>
+        </w:trPr>
+        <w:tc>
+          <w:tcPr>
+            <w:tcW w:w="730" w:type="dxa"/>
+            <w:noWrap/>
+            <w:hideMark/>
+          </w:tcPr>
+          <w:p>
+            <w:r>
+              <w:t>RK024</w:t>
+            </w:r>
+          </w:p>
+        </w:tc>
+        <w:tc>
+          <w:tcPr>
+            <w:tcW w:w="1935" w:type="dxa"/>
+            <w:noWrap/>
+            <w:hideMark/>
+          </w:tcPr>
+          <w:p>
+            <w:r>
+              <w:t>Cronograma</w:t>
+            </w:r>
+          </w:p>
+        </w:tc>
+        <w:tc>
+          <w:tcPr>
+            <w:tcW w:w="2781" w:type="dxa"/>
+            <w:hideMark/>
+          </w:tcPr>
+          <w:p>
+            <w:r>
+              <w:t>No llegar a cumplir con los requisitos mínimos solicitados para regularizar la materia</w:t>
+            </w:r>
+          </w:p>
+        </w:tc>
+        <w:tc>
+          <w:tcPr>
+            <w:tcW w:w="3274" w:type="dxa"/>
+            <w:hideMark/>
+          </w:tcPr>
+          <w:p>
+            <w:r>
+              <w:rPr>
+                <w:b/>
+                <w:bCs/>
+              </w:rPr>
+              <w:t xml:space="preserve">Eliminación: </w:t>
+            </w:r>
+            <w:r>
+              <w:t>Revisar y terminar de completar la documentación faltante so</w:t>
+            </w:r>
+            <w:r>
+              <w:t>licitada por el equipo docente.</w:t>
+            </w:r>
+          </w:p>
+          <w:p>
+            <w:r>
+              <w:rPr>
+                <w:b/>
+                <w:bCs/>
+              </w:rPr>
+              <w:t xml:space="preserve">Eliminación: </w:t>
+            </w:r>
+            <w:r>
+              <w:t>Terminar la codificación de los CU solicitados por el equipo docente.</w:t>
+            </w:r>
+          </w:p>
+        </w:tc>
+      </w:tr>
+      <w:tr>
+        <w:trPr>
+          <w:trHeight w:val="1200"/>
+        </w:trPr>
+        <w:tc>
+          <w:tcPr>
+            <w:tcW w:w="730" w:type="dxa"/>
+            <w:noWrap/>
+            <w:hideMark/>
+          </w:tcPr>
+          <w:p>
+            <w:r>
+              <w:t>RK025</w:t>
+            </w:r>
+          </w:p>
+        </w:tc>
+        <w:tc>
+          <w:tcPr>
+            <w:tcW w:w="1935" w:type="dxa"/>
+            <w:noWrap/>
+            <w:hideMark/>
+          </w:tcPr>
+          <w:p>
+            <w:r>
+              <w:t>Cronograma</w:t>
+            </w:r>
+          </w:p>
+        </w:tc>
+        <w:tc>
+          <w:tcPr>
+            <w:tcW w:w="2781" w:type="dxa"/>
+            <w:hideMark/>
+          </w:tcPr>
+          <w:p>
+            <w:r>
+              <w:t>Falta de dedicación al proyecto debido a que los integrantes consigan trabajo a tiempo completo</w:t>
+            </w:r>
+          </w:p>
+        </w:tc>
+        <w:tc>
+          <w:tcPr>
+            <w:tcW w:w="3274" w:type="dxa"/>
+            <w:hideMark/>
+          </w:tcPr>
+          <w:p>
+            <w:r>
+              <w:rPr>
+                <w:b/>
+                <w:bCs/>
+              </w:rPr>
+              <w:t xml:space="preserve">Contingencia: </w:t>
+            </w:r>
+            <w:r>
+              <w:t>Dedicarle el tiempo libre disponible lo máximo posible al proyecto con el objetivo de avanzar en el desarrollo del mismo.</w:t>
+            </w:r>
+          </w:p>
+        </w:tc>
+      </w:tr>
+      <w:tr>
+        <w:trPr>
+          <w:trHeight w:val="1500"/>
+        </w:trPr>
+        <w:tc>
+          <w:tcPr>
+            <w:tcW w:w="730" w:type="dxa"/>
+            <w:noWrap/>
+            <w:hideMark/>
+          </w:tcPr>
+          <w:p>
+            <w:r>
+              <w:t>RK026</w:t>
+            </w:r>
+          </w:p>
+        </w:tc>
+        <w:tc>
+          <w:tcPr>
+            <w:tcW w:w="1935" w:type="dxa"/>
+            <w:noWrap/>
+            <w:hideMark/>
+          </w:tcPr>
+          <w:p>
+            <w:r>
+              <w:t>Cronograma</w:t>
+            </w:r>
+          </w:p>
+        </w:tc>
+        <w:tc>
+          <w:tcPr>
+            <w:tcW w:w="2781" w:type="dxa"/>
+            <w:hideMark/>
+          </w:tcPr>
+          <w:p>
+            <w:r>
+              <w:t>No se lleve a cabo reuniones entre los integrantes del VASPA Team, luego de la finalización de la cursada</w:t>
+            </w:r>
+          </w:p>
+        </w:tc>
+        <w:tc>
+          <w:tcPr>
+            <w:tcW w:w="3274" w:type="dxa"/>
+            <w:hideMark/>
+          </w:tcPr>
+          <w:p>
+            <w:r>
+              <w:rPr>
+                <w:b/>
+                <w:bCs/>
+              </w:rPr>
+              <w:t>Reducción:</w:t>
+            </w:r>
+            <w:r>
+              <w:t xml:space="preserve"> Llevar una comunicación constante entre los integrantes del grupo, para poder coordinar reuniones para discutir sobre el estado del proyecto y los pasos a seguir.</w:t>
+            </w:r>
+          </w:p>
+        </w:tc>
+      </w:tr>
+      <w:tr>
+        <w:trPr>
+          <w:trHeight w:val="1890"/>
+        </w:trPr>
+        <w:tc>
+          <w:tcPr>
+            <w:tcW w:w="730" w:type="dxa"/>
+            <w:noWrap/>
+            <w:hideMark/>
+          </w:tcPr>
+          <w:p>
+            <w:r>
+              <w:t>RK027</w:t>
+            </w:r>
+          </w:p>
+        </w:tc>
+        <w:tc>
+          <w:tcPr>
+            <w:tcW w:w="1935" w:type="dxa"/>
+            <w:hideMark/>
+          </w:tcPr>
+          <w:p>
+            <w:r>
+              <w:t>Duración y Tamaño</w:t>
+            </w:r>
+          </w:p>
+        </w:tc>
+        <w:tc>
+          <w:tcPr>
+            <w:tcW w:w="2781" w:type="dxa"/>
+            <w:hideMark/>
+          </w:tcPr>
+          <w:p>
+            <w:r>
+              <w:t>No llevar a cabo reuniones después de la finalización de la cursada con el Grupo que desarrolla el Sistema GEF para discutir sobre los cambios en la BD.</w:t>
+            </w:r>
+          </w:p>
+        </w:tc>
+        <w:tc>
+          <w:tcPr>
+            <w:tcW w:w="3274" w:type="dxa"/>
+            <w:hideMark/>
+          </w:tcPr>
+          <w:p>
+            <w:r>
+              <w:rPr>
+                <w:b/>
+                <w:bCs/>
+              </w:rPr>
+              <w:t xml:space="preserve">Reducción: </w:t>
+            </w:r>
+            <w:r>
+              <w:t>Mantener una comunicación constante con los integrantes del otro grupo para tratar sobre posibles cambios en la BD, así mismo poder acordar reuniones.</w:t>
+            </w:r>
+          </w:p>
+        </w:tc>
+      </w:tr>
+      <w:tr>
+        <w:trPr>
+          <w:trHeight w:val="3300"/>
+        </w:trPr>
+        <w:tc>
+          <w:tcPr>
+            <w:tcW w:w="730" w:type="dxa"/>
+            <w:noWrap/>
+            <w:hideMark/>
+          </w:tcPr>
+          <w:p>
+            <w:r>
+              <w:lastRenderedPageBreak/>
+              <w:t>RK028</w:t>
+            </w:r>
+          </w:p>
+        </w:tc>
+        <w:tc>
+          <w:tcPr>
+            <w:tcW w:w="1935" w:type="dxa"/>
+            <w:hideMark/>
+          </w:tcPr>
+          <w:p>
+            <w:r>
+              <w:t>Duración y Tamaño</w:t>
+            </w:r>
+          </w:p>
+        </w:tc>
+        <w:tc>
+          <w:tcPr>
+            <w:tcW w:w="2781" w:type="dxa"/>
+            <w:hideMark/>
+          </w:tcPr>
+          <w:p>
+            <w:r>
+              <w:t>No se realicen reuniones con el equipo docente, una vez finalizada la cursada para mostrar avances del proyecto y/o  realizar consultas</w:t>
+            </w:r>
+          </w:p>
+        </w:tc>
+        <w:tc>
+          <w:tcPr>
+            <w:tcW w:w="3274" w:type="dxa"/>
+            <w:hideMark/>
+          </w:tcPr>
+          <w:p>
+            <w:r>
+              <w:rPr>
+                <w:b/>
+                <w:bCs/>
+              </w:rPr>
+              <w:t>Reducción:</w:t>
+            </w:r>
+            <w:r>
+              <w:t xml:space="preserve"> Comunicarse con los profesores mediante correo electrónico para consultar sobre posibles dudas que se origen d</w:t>
+            </w:r>
+            <w:r>
+              <w:t>espués de terminada la cursada.</w:t>
+            </w:r>
+          </w:p>
+          <w:p>
+            <w:r>
+              <w:rPr>
+                <w:b/>
+                <w:bCs/>
+              </w:rPr>
+              <w:t>Eliminación:</w:t>
+            </w:r>
+            <w:r>
+              <w:t xml:space="preserve"> Solicitar y acordar reuniones con el equipo docente para tratar diversos temas del proyecto, evacuar dudas y mostrarles avances del proyecto para así obtener una devolución del mismo.</w:t>
+            </w:r>
+          </w:p>
+        </w:tc>
+      </w:tr>
+      <w:tr>
+        <w:trPr>
+          <w:trHeight w:val="2835"/>
+        </w:trPr>
+        <w:tc>
+          <w:tcPr>
+            <w:tcW w:w="730" w:type="dxa"/>
+            <w:noWrap/>
+            <w:hideMark/>
+          </w:tcPr>
+          <w:p>
+            <w:r>
+              <w:t>RK030</w:t>
+            </w:r>
+          </w:p>
+        </w:tc>
+        <w:tc>
+          <w:tcPr>
+            <w:tcW w:w="1935" w:type="dxa"/>
+            <w:noWrap/>
+            <w:hideMark/>
+          </w:tcPr>
+          <w:p>
+            <w:r>
+              <w:t>Tecnología</w:t>
+            </w:r>
+          </w:p>
+        </w:tc>
+        <w:tc>
+          <w:tcPr>
+            <w:tcW w:w="2781" w:type="dxa"/>
+            <w:hideMark/>
+          </w:tcPr>
+          <w:p>
+            <w:r>
+              <w:t>Tener que usar nuevas librerías en el proyecto y adaptarlas al mismo</w:t>
+            </w:r>
+          </w:p>
+        </w:tc>
+        <w:tc>
+          <w:tcPr>
+            <w:tcW w:w="3274" w:type="dxa"/>
+            <w:hideMark/>
+          </w:tcPr>
+          <w:p>
+            <w:r>
+              <w:rPr>
+                <w:b/>
+                <w:bCs/>
+              </w:rPr>
+              <w:t xml:space="preserve">Reducción: </w:t>
+            </w:r>
+            <w:r>
+              <w:t>Dedicar tiempo adicional, revisar la documentación de la librería, para comprender como usarla en el sistema. En el caso que se tenga que modificar dedicar el tiempo en analizar el código fuente de la librería para poder realizar los cambios necesarios para que se ajuste al desarrollo.</w:t>
+            </w:r>
+          </w:p>
+        </w:tc>
+      </w:tr>
+      <w:tr>
+        <w:trPr>
+          <w:trHeight w:val="2520"/>
+        </w:trPr>
+        <w:tc>
+          <w:tcPr>
+            <w:tcW w:w="730" w:type="dxa"/>
+            <w:noWrap/>
+            <w:hideMark/>
+          </w:tcPr>
+          <w:p>
+            <w:r>
+              <w:t>RK034</w:t>
+            </w:r>
+          </w:p>
+        </w:tc>
+        <w:tc>
+          <w:tcPr>
+            <w:tcW w:w="1935" w:type="dxa"/>
+            <w:hideMark/>
+          </w:tcPr>
+          <w:p>
+            <w:r>
+              <w:t>Duración y Tamaño</w:t>
+            </w:r>
+          </w:p>
+        </w:tc>
+        <w:tc>
+          <w:tcPr>
+            <w:tcW w:w="2781" w:type="dxa"/>
+            <w:hideMark/>
+          </w:tcPr>
+          <w:p>
+            <w:r>
+              <w:t>El proyecto quede estancado debido a que los integrantes del VASPA Team se tomen vacaciones en las mismas fechas</w:t>
+            </w:r>
+          </w:p>
+        </w:tc>
+        <w:tc>
+          <w:tcPr>
+            <w:tcW w:w="3274" w:type="dxa"/>
+            <w:hideMark/>
+          </w:tcPr>
+          <w:p>
+            <w:r>
+              <w:rPr>
+                <w:b/>
+                <w:bCs/>
+              </w:rPr>
+              <w:t xml:space="preserve">Eliminación: </w:t>
+            </w:r>
+            <w:r>
+              <w:t>Que un solo integrante se tome vacaciones, mientras los otros dos continúan avanzando en el sistema, cuando vuelve de vacaciones el que se fue primero, le corresponderá a otro que no se las tomo, y así, de esta manera se seguirá avanzando en el proyecto</w:t>
+            </w:r>
+          </w:p>
+        </w:tc>
+      </w:tr>
+      <w:tr>
+        <w:trPr>
+          <w:trHeight w:val="2205"/>
+        </w:trPr>
+        <w:tc>
+          <w:tcPr>
+            <w:tcW w:w="730" w:type="dxa"/>
+            <w:noWrap/>
+            <w:hideMark/>
+          </w:tcPr>
+          <w:p>
+            <w:r>
+              <w:t>RK038</w:t>
+            </w:r>
+          </w:p>
+        </w:tc>
+        <w:tc>
+          <w:tcPr>
+            <w:tcW w:w="1935" w:type="dxa"/>
+            <w:noWrap/>
+            <w:hideMark/>
+          </w:tcPr>
+          <w:p>
+            <w:r>
+              <w:t>Tecnología</w:t>
+            </w:r>
+          </w:p>
+        </w:tc>
+        <w:tc>
+          <w:tcPr>
+            <w:tcW w:w="2781" w:type="dxa"/>
+            <w:hideMark/>
+          </w:tcPr>
+          <w:p>
+            <w:r>
+              <w:t>Tener problemas (errores) al volver a ejecutar la app móvil debido a un cambio de versión del framework Ionic</w:t>
+            </w:r>
+          </w:p>
+        </w:tc>
+        <w:tc>
+          <w:tcPr>
+            <w:tcW w:w="3274" w:type="dxa"/>
+            <w:hideMark/>
+          </w:tcPr>
+          <w:p>
+            <w:r>
+              <w:rPr>
+                <w:b/>
+                <w:bCs/>
+              </w:rPr>
+              <w:t xml:space="preserve">Reducción: </w:t>
+            </w:r>
+            <w:r>
+              <w:t>Ejecutar el proyecto de la aplicación móvil y probar que funcione de acuerdo a la especificación de requerimientos.</w:t>
+            </w:r>
+            <w:r>
+              <w:br/>
+            </w:r>
+            <w:r>
+              <w:rPr>
+                <w:b/>
+                <w:bCs/>
+              </w:rPr>
+              <w:t xml:space="preserve">Contingencia: </w:t>
+            </w:r>
+            <w:r>
+              <w:t>Adecuar el código de la app a la nueva versión del framework</w:t>
+            </w:r>
+          </w:p>
+        </w:tc>
+      </w:tr>
+      <w:tr>
+        <w:trPr>
+          <w:trHeight w:val="1890"/>
+        </w:trPr>
+        <w:tc>
+          <w:tcPr>
+            <w:tcW w:w="730" w:type="dxa"/>
+            <w:noWrap/>
+            <w:hideMark/>
+          </w:tcPr>
+          <w:p>
+            <w:r>
+              <w:t>RK039</w:t>
+            </w:r>
+          </w:p>
+        </w:tc>
+        <w:tc>
+          <w:tcPr>
+            <w:tcW w:w="1935" w:type="dxa"/>
+            <w:hideMark/>
+          </w:tcPr>
+          <w:p>
+            <w:r>
+              <w:t>Duración y tamaño</w:t>
+            </w:r>
+          </w:p>
+        </w:tc>
+        <w:tc>
+          <w:tcPr>
+            <w:tcW w:w="2781" w:type="dxa"/>
+            <w:hideMark/>
+          </w:tcPr>
+          <w:p>
+            <w:r>
+              <w:t>No se lleven a cabo reuniones presenciales entre los integrantes del grupo de desarrollo debido a la pandemia (COVID-19) que afecta al mundo entero.</w:t>
+            </w:r>
+          </w:p>
+        </w:tc>
+        <w:tc>
+          <w:tcPr>
+            <w:tcW w:w="3274" w:type="dxa"/>
+            <w:hideMark/>
+          </w:tcPr>
+          <w:p>
+            <w:r>
+              <w:rPr>
+                <w:b/>
+                <w:bCs/>
+              </w:rPr>
+              <w:t>Contingencia:</w:t>
+            </w:r>
+            <w:r>
+              <w:t xml:space="preserve"> Realizar reuniones virtuales mediante programas informáticos (Skype, Zoom, WhatsApp) para debates, discusiones, toma de decisiones, definición de tareas, despejar dudas.</w:t>
+            </w:r>
+          </w:p>
+        </w:tc>
+      </w:tr>
+      <w:tr>
+        <w:trPr>
+          <w:trHeight w:val="2205"/>
+        </w:trPr>
+        <w:tc>
+          <w:tcPr>
+            <w:tcW w:w="730" w:type="dxa"/>
+            <w:noWrap/>
+            <w:hideMark/>
+          </w:tcPr>
+          <w:p>
+            <w:r>
+              <w:lastRenderedPageBreak/>
+              <w:t>RK040</w:t>
+            </w:r>
+          </w:p>
+        </w:tc>
+        <w:tc>
+          <w:tcPr>
+            <w:tcW w:w="1935" w:type="dxa"/>
+            <w:hideMark/>
+          </w:tcPr>
+          <w:p>
+            <w:r>
+              <w:t>Duración y Tamaño</w:t>
+            </w:r>
+          </w:p>
+        </w:tc>
+        <w:tc>
+          <w:tcPr>
+            <w:tcW w:w="2781" w:type="dxa"/>
+            <w:hideMark/>
+          </w:tcPr>
+          <w:p>
+            <w:r>
+              <w:t>No poder realizar reuniones de manera presencial con el equipo de catedra para mostrar avances del proyecto, evacuar dudas debido a la pandemia (COVID-19) que afecta al mundo entero.</w:t>
+            </w:r>
+          </w:p>
+        </w:tc>
+        <w:tc>
+          <w:tcPr>
+            <w:tcW w:w="3274" w:type="dxa"/>
+            <w:hideMark/>
+          </w:tcPr>
+          <w:p>
+            <w:r>
+              <w:rPr>
+                <w:b/>
+                <w:bCs/>
+              </w:rPr>
+              <w:t xml:space="preserve">Contingencia: </w:t>
+            </w:r>
+            <w:r>
+              <w:t>Solicitar al equipo docente realizar reuniones virtuales a través de programas informáticos que lo permiten hacer como lo es Skype, Zoom, Meet.</w:t>
+            </w:r>
+          </w:p>
+        </w:tc>
+      </w:tr>
+      <w:tr>
+        <w:trPr>
+          <w:trHeight w:val="2205"/>
+        </w:trPr>
+        <w:tc>
+          <w:tcPr>
+            <w:tcW w:w="730" w:type="dxa"/>
+            <w:noWrap/>
+            <w:hideMark/>
+          </w:tcPr>
+          <w:p>
+            <w:r>
+              <w:t>RK035</w:t>
+            </w:r>
+          </w:p>
+        </w:tc>
+        <w:tc>
+          <w:tcPr>
+            <w:tcW w:w="1935" w:type="dxa"/>
+            <w:hideMark/>
+          </w:tcPr>
+          <w:p>
+            <w:r>
+              <w:t>Definición del Cliente</w:t>
+            </w:r>
+          </w:p>
+        </w:tc>
+        <w:tc>
+          <w:tcPr>
+            <w:tcW w:w="2781" w:type="dxa"/>
+            <w:hideMark/>
+          </w:tcPr>
+          <w:p>
+            <w:r>
+              <w:t>El cliente quiera incorporar funcionalidades compleja en la app móvil</w:t>
+            </w:r>
+          </w:p>
+        </w:tc>
+        <w:tc>
+          <w:tcPr>
+            <w:tcW w:w="3274" w:type="dxa"/>
+            <w:hideMark/>
+          </w:tcPr>
+          <w:p>
+            <w:r>
+              <w:rPr>
+                <w:b/>
+                <w:bCs/>
+              </w:rPr>
+              <w:t>Reducción:</w:t>
+            </w:r>
+            <w:r>
+              <w:t xml:space="preserve"> Acordar con el equipo de catedra el alcance de la nueva funcionalidad que  el equipo de desarrollo considera compleja de implementar a corto plazo, debido a su experiencia mínima en el desarrollo de aplicaciones móviles</w:t>
+            </w:r>
+          </w:p>
+        </w:tc>
+      </w:tr>
+      <w:tr>
+        <w:trPr>
+          <w:trHeight w:val="2400"/>
+        </w:trPr>
+        <w:tc>
+          <w:tcPr>
+            <w:tcW w:w="730" w:type="dxa"/>
+            <w:noWrap/>
+            <w:hideMark/>
+          </w:tcPr>
+          <w:p>
+            <w:r>
+              <w:t>RK042</w:t>
+            </w:r>
+          </w:p>
+        </w:tc>
+        <w:tc>
+          <w:tcPr>
+            <w:tcW w:w="1935" w:type="dxa"/>
+            <w:hideMark/>
+          </w:tcPr>
+          <w:p>
+            <w:r>
+              <w:t>Definición del Cliente</w:t>
+            </w:r>
+          </w:p>
+        </w:tc>
+        <w:tc>
+          <w:tcPr>
+            <w:tcW w:w="2781" w:type="dxa"/>
+            <w:hideMark/>
+          </w:tcPr>
+          <w:p>
+            <w:r>
+              <w:t>Tener que modificar de manera significativa la aplicación web debido a cambios solicitados por el cliente</w:t>
+            </w:r>
+          </w:p>
+        </w:tc>
+        <w:tc>
+          <w:tcPr>
+            <w:tcW w:w="3274" w:type="dxa"/>
+            <w:hideMark/>
+          </w:tcPr>
+          <w:p>
+            <w:r>
+              <w:rPr>
+                <w:b/>
+                <w:bCs/>
+              </w:rPr>
+              <w:t xml:space="preserve">Reducción: </w:t>
+            </w:r>
+            <w:r>
+              <w:t>Presentar al equipo docente mediante un video en el cual se aprecie el funcionamiento completo del sistema con el objetivo de</w:t>
+            </w:r>
+            <w:r>
+              <w:t xml:space="preserve"> obtener una retroalimentación.</w:t>
+            </w:r>
+          </w:p>
+          <w:p>
+            <w:r>
+              <w:rPr>
+                <w:b/>
+                <w:bCs/>
+              </w:rPr>
+              <w:t xml:space="preserve">Contingencia: </w:t>
+            </w:r>
+            <w:r>
+              <w:t>Acordar con el equipo de catedra los cambios que deberán ser aplicados en el sistema.</w:t>
+            </w:r>
+          </w:p>
+        </w:tc>
+      </w:tr>
+      <w:tr>
+        <w:trPr>
+          <w:trHeight w:val="1260"/>
+        </w:trPr>
+        <w:tc>
+          <w:tcPr>
+            <w:tcW w:w="730" w:type="dxa"/>
+            <w:noWrap/>
+            <w:hideMark/>
+          </w:tcPr>
+          <w:p>
+            <w:r>
+              <w:t>RK043</w:t>
+            </w:r>
+          </w:p>
+        </w:tc>
+        <w:tc>
+          <w:tcPr>
+            <w:tcW w:w="1935" w:type="dxa"/>
+            <w:hideMark/>
+          </w:tcPr>
+          <w:p>
+            <w:r>
+              <w:t>Duración y Tamaño</w:t>
+            </w:r>
+          </w:p>
+        </w:tc>
+        <w:tc>
+          <w:tcPr>
+            <w:tcW w:w="2781" w:type="dxa"/>
+            <w:hideMark/>
+          </w:tcPr>
+          <w:p>
+            <w:r>
+              <w:t>Tener que rediseñar la interfaz gráfica de usuario para los nuevos CU desarrollados por no ser apropiada.</w:t>
+            </w:r>
+          </w:p>
+        </w:tc>
+        <w:tc>
+          <w:tcPr>
+            <w:tcW w:w="3274" w:type="dxa"/>
+            <w:hideMark/>
+          </w:tcPr>
+          <w:p>
+            <w:r>
+              <w:rPr>
+                <w:b/>
+                <w:bCs/>
+              </w:rPr>
+              <w:t xml:space="preserve">Reducción: </w:t>
+            </w:r>
+            <w:r>
+              <w:t>Presentar al equipo de catedra los nuevos CU desarrollados con el objetivo de obtener una devolución acerca de lo realizado.</w:t>
+            </w:r>
+          </w:p>
+        </w:tc>
+      </w:tr>
+      <w:tr>
+        <w:trPr>
+          <w:trHeight w:val="4095"/>
+        </w:trPr>
+        <w:tc>
+          <w:tcPr>
+            <w:tcW w:w="730" w:type="dxa"/>
+            <w:noWrap/>
+            <w:hideMark/>
+          </w:tcPr>
+          <w:p>
+            <w:r>
+              <w:t>RK044</w:t>
+            </w:r>
+          </w:p>
+        </w:tc>
+        <w:tc>
+          <w:tcPr>
+            <w:tcW w:w="1935" w:type="dxa"/>
+            <w:hideMark/>
+          </w:tcPr>
+          <w:p>
+            <w:r>
+              <w:t>Duración y Tamaño</w:t>
+            </w:r>
+          </w:p>
+        </w:tc>
+        <w:tc>
+          <w:tcPr>
+            <w:tcW w:w="2781" w:type="dxa"/>
+            <w:hideMark/>
+          </w:tcPr>
+          <w:p>
+            <w:r>
+              <w:t>La memoria del proyecto no sea de agrado para el equipo docente</w:t>
+            </w:r>
+          </w:p>
+        </w:tc>
+        <w:tc>
+          <w:tcPr>
+            <w:tcW w:w="3274" w:type="dxa"/>
+            <w:hideMark/>
+          </w:tcPr>
+          <w:p>
+            <w:r>
+              <w:rPr>
+                <w:b/>
+                <w:bCs/>
+              </w:rPr>
+              <w:t xml:space="preserve">Eliminación: </w:t>
+            </w:r>
+            <w:r>
+              <w:t>Presentar al equipo docente un modelo de la memoria con las secciones a considerar con el objetivo de recibir una devolución en la cual nos digan si es correcto las secciones que el grupo considero co</w:t>
+            </w:r>
+            <w:r>
+              <w:t>mo importantes para la memoria.</w:t>
+            </w:r>
+          </w:p>
+          <w:p>
+            <w:r>
+              <w:rPr>
+                <w:b/>
+                <w:bCs/>
+              </w:rPr>
+              <w:t>Eliminación:</w:t>
+            </w:r>
+            <w:r>
+              <w:t xml:space="preserve"> Presentar periódicamente los avances realizado en la memoria del proyecto a los profesores con el objetivo de obtener una retroalimentación y realizar las observaciones marcadas</w:t>
+            </w:r>
+          </w:p>
+        </w:tc>
+      </w:tr>
+    </w:tbl>
+    <w:p/>
+    <w:p>
+      <w:pPr>
+        <w:pStyle w:val="PSI-Comentario"/>
+      </w:pPr>
+      <w:r>
+        <w:t xml:space="preserve">Todavía falta agregar los gráficos estadísticos para cada una de la gestión de riesgos que fue llevada a cabo </w:t>
+      </w:r>
+      <w:r>
+        <w:t>para cada un</w:t>
+      </w:r>
+      <w:bookmarkStart w:id="23" w:name="_GoBack"/>
+      <w:bookmarkEnd w:id="23"/>
+      <w:r>
+        <w:t>a</w:t>
+      </w:r>
+      <w:r>
+        <w:t xml:space="preserve"> de las</w:t>
+      </w:r>
+      <w:r>
+        <w:t xml:space="preserve"> iteraciones, además de explicar las tendencias de las categorías de los riesgos según la etapa del proceso de desarrollo.</w:t>
+      </w:r>
+    </w:p>
+    <w:p/>
+    <w:p/>
     <w:p>
       <w:pPr>
         <w:pStyle w:val="PSI-Ttulo2"/>
       </w:pPr>
-      <w:bookmarkStart w:id="23" w:name="_Toc54562411"/>
+      <w:bookmarkStart w:id="24" w:name="_Toc54562411"/>
       <w:r>
         <w:t>Validación y Verificación</w:t>
       </w:r>
-      <w:bookmarkEnd w:id="23"/>
+      <w:bookmarkEnd w:id="24"/>
     </w:p>
     <w:p>
       <w:pPr>
@@ -5016,6 +6796,7 @@
           <w:i/>
           <w:lang w:val="es-ES"/>
         </w:rPr>
+        <w:lastRenderedPageBreak/>
         <w:t>Pruebas de Regresión:</w:t>
       </w:r>
       <w:r>
@@ -5190,11 +6971,7 @@
         <w:t xml:space="preserve"> individuales</w:t>
       </w:r>
       <w:r>
-        <w:t xml:space="preserve"> del sistema, se llevaron a cabo pruebas para </w:t>
-      </w:r>
-      <w:r>
-        <w:lastRenderedPageBreak/>
-        <w:t xml:space="preserve">verificar que el funcionamiento del sistema como un todo, sea correcto y no se vea afectado por casos particulares. Una vez realizadas estas pruebas y no habiendo detectado anomalías en el funcionamiento del sistema, se ha concluido que se ha obtenido un producto de calidad para ser entregado al cliente. Cabe destacar que </w:t>
+        <w:t xml:space="preserve"> del sistema, se llevaron a cabo pruebas para verificar que el funcionamiento del sistema como un todo, sea correcto y no se vea afectado por casos particulares. Una vez realizadas estas pruebas y no habiendo detectado anomalías en el funcionamiento del sistema, se ha concluido que se ha obtenido un producto de calidad para ser entregado al cliente. Cabe destacar que </w:t>
       </w:r>
       <w:r>
         <w:t xml:space="preserve">las </w:t>
@@ -5224,7 +7001,7 @@
           <w:lang w:val="es-ES"/>
         </w:rPr>
       </w:pPr>
-      <w:bookmarkStart w:id="24" w:name="_Toc54562412"/>
+      <w:bookmarkStart w:id="25" w:name="_Toc54562412"/>
       <w:r>
         <w:rPr>
           <w:lang w:val="es-ES"/>
@@ -5238,17 +7015,17 @@
         </w:rPr>
         <w:t xml:space="preserve"> utilizadas</w:t>
       </w:r>
-      <w:bookmarkEnd w:id="24"/>
+      <w:bookmarkEnd w:id="25"/>
     </w:p>
     <w:p>
       <w:pPr>
         <w:pStyle w:val="PSI-Ttulo2"/>
       </w:pPr>
-      <w:bookmarkStart w:id="25" w:name="_Toc54562413"/>
+      <w:bookmarkStart w:id="26" w:name="_Toc54562413"/>
       <w:r>
         <w:t>Hardware</w:t>
       </w:r>
-      <w:bookmarkEnd w:id="25"/>
+      <w:bookmarkEnd w:id="26"/>
     </w:p>
     <w:p>
       <w:r>
@@ -6075,11 +7852,11 @@
       <w:pPr>
         <w:pStyle w:val="PSI-Ttulo2"/>
       </w:pPr>
-      <w:bookmarkStart w:id="26" w:name="_Toc54562414"/>
+      <w:bookmarkStart w:id="27" w:name="_Toc54562414"/>
       <w:r>
         <w:t>Software</w:t>
       </w:r>
-      <w:bookmarkEnd w:id="26"/>
+      <w:bookmarkEnd w:id="27"/>
     </w:p>
     <w:p>
       <w:r>
@@ -6108,11 +7885,11 @@
       <w:pPr>
         <w:pStyle w:val="PSI-Ttulo3"/>
       </w:pPr>
-      <w:bookmarkStart w:id="27" w:name="_Toc54562415"/>
+      <w:bookmarkStart w:id="28" w:name="_Toc54562415"/>
       <w:r>
         <w:t>Lenguajes de Programación</w:t>
       </w:r>
-      <w:bookmarkEnd w:id="27"/>
+      <w:bookmarkEnd w:id="28"/>
     </w:p>
     <w:p>
       <w:r>
@@ -6320,11 +8097,11 @@
       <w:pPr>
         <w:pStyle w:val="PSI-Ttulo3"/>
       </w:pPr>
-      <w:bookmarkStart w:id="28" w:name="_Toc54562416"/>
+      <w:bookmarkStart w:id="29" w:name="_Toc54562416"/>
       <w:r>
         <w:t>Librerías y Frameworks</w:t>
       </w:r>
-      <w:bookmarkEnd w:id="28"/>
+      <w:bookmarkEnd w:id="29"/>
       <w:r>
         <w:t xml:space="preserve"> </w:t>
       </w:r>
@@ -6614,14 +8391,14 @@
       <w:pPr>
         <w:pStyle w:val="PSI-Ttulo3"/>
       </w:pPr>
-      <w:bookmarkStart w:id="29" w:name="_Toc54562417"/>
+      <w:bookmarkStart w:id="30" w:name="_Toc54562417"/>
       <w:r>
         <w:t>Programas</w:t>
       </w:r>
       <w:r>
         <w:t xml:space="preserve"> y aplicaciones</w:t>
       </w:r>
-      <w:bookmarkEnd w:id="29"/>
+      <w:bookmarkEnd w:id="30"/>
     </w:p>
     <w:p>
       <w:pPr>
@@ -7091,7 +8868,7 @@
           <w:lang w:val="es-ES"/>
         </w:rPr>
       </w:pPr>
-      <w:bookmarkStart w:id="30" w:name="_Toc54562418"/>
+      <w:bookmarkStart w:id="31" w:name="_Toc54562418"/>
       <w:r>
         <w:rPr>
           <w:lang w:val="es-ES"/>
@@ -7099,13 +8876,13 @@
         <w:lastRenderedPageBreak/>
         <w:t>Conclusión</w:t>
       </w:r>
-      <w:bookmarkEnd w:id="30"/>
+      <w:bookmarkEnd w:id="31"/>
     </w:p>
     <w:p>
       <w:pPr>
         <w:pStyle w:val="PSI-Ttulo2"/>
       </w:pPr>
-      <w:bookmarkStart w:id="31" w:name="_Toc54562419"/>
+      <w:bookmarkStart w:id="32" w:name="_Toc54562419"/>
       <w:r>
         <w:t xml:space="preserve">Experiencia </w:t>
       </w:r>
@@ -7115,7 +8892,7 @@
       <w:r>
         <w:t>ersonal de cada integrante</w:t>
       </w:r>
-      <w:bookmarkEnd w:id="31"/>
+      <w:bookmarkEnd w:id="32"/>
     </w:p>
     <w:p>
       <w:r>
@@ -7138,11 +8915,11 @@
       <w:pPr>
         <w:pStyle w:val="PSI-Ttulo3"/>
       </w:pPr>
-      <w:bookmarkStart w:id="32" w:name="_Toc54562420"/>
+      <w:bookmarkStart w:id="33" w:name="_Toc54562420"/>
       <w:r>
         <w:t>Fabricio González</w:t>
       </w:r>
-      <w:bookmarkEnd w:id="32"/>
+      <w:bookmarkEnd w:id="33"/>
     </w:p>
     <w:p>
       <w:r>
@@ -7193,11 +8970,11 @@
       <w:pPr>
         <w:pStyle w:val="PSI-Ttulo3"/>
       </w:pPr>
-      <w:bookmarkStart w:id="33" w:name="_Toc54562421"/>
+      <w:bookmarkStart w:id="34" w:name="_Toc54562421"/>
       <w:r>
         <w:t>Francisco Estrada</w:t>
       </w:r>
-      <w:bookmarkEnd w:id="33"/>
+      <w:bookmarkEnd w:id="34"/>
     </w:p>
     <w:p>
       <w:pPr>
@@ -7208,11 +8985,11 @@
       <w:pPr>
         <w:pStyle w:val="PSI-Ttulo3"/>
       </w:pPr>
-      <w:bookmarkStart w:id="34" w:name="_Toc54562422"/>
+      <w:bookmarkStart w:id="35" w:name="_Toc54562422"/>
       <w:r>
         <w:t>Nicolás Sartini</w:t>
       </w:r>
-      <w:bookmarkEnd w:id="34"/>
+      <w:bookmarkEnd w:id="35"/>
     </w:p>
     <w:p>
       <w:pPr>
@@ -7422,11 +9199,11 @@
       <w:pPr>
         <w:pStyle w:val="PSI-Ttulo2"/>
       </w:pPr>
-      <w:bookmarkStart w:id="35" w:name="_Toc54562423"/>
+      <w:bookmarkStart w:id="36" w:name="_Toc54562423"/>
       <w:r>
         <w:t>Experiencia grupal</w:t>
       </w:r>
-      <w:bookmarkEnd w:id="35"/>
+      <w:bookmarkEnd w:id="36"/>
     </w:p>
     <w:p>
       <w:r>
@@ -7493,7 +9270,7 @@
 </file>
 
 <file path=word/endnotes.xml><?xml version="1.0" encoding="utf-8"?>
-<w:endnotes xmlns:wpc="http://schemas.microsoft.com/office/word/2010/wordprocessingCanvas" xmlns:cx="http://schemas.microsoft.com/office/drawing/2014/chartex" xmlns:cx1="http://schemas.microsoft.com/office/drawing/2015/9/8/chartex" xmlns:cx2="http://schemas.microsoft.com/office/drawing/2015/10/21/chartex" xmlns:cx3="http://schemas.microsoft.com/office/drawing/2016/5/9/chartex" xmlns:cx4="http://schemas.microsoft.com/office/drawing/2016/5/10/chartex" xmlns:cx5="http://schemas.microsoft.com/office/drawing/2016/5/11/chartex" xmlns:cx6="http://schemas.microsoft.com/office/drawing/2016/5/12/chartex" xmlns:cx7="http://schemas.microsoft.com/office/drawing/2016/5/13/chartex" xmlns:cx8="http://schemas.microsoft.com/office/drawing/2016/5/14/chartex" xmlns:mc="http://schemas.openxmlformats.org/markup-compatibility/2006" xmlns:aink="http://schemas.microsoft.com/office/drawing/2016/ink" xmlns:am3d="http://schemas.microsoft.com/office/drawing/2017/model3d" xmlns:o="urn:schemas-microsoft-com:office:office" xmlns:r="http://schemas.openxmlformats.org/officeDocument/2006/relationships" xmlns:m="http://schemas.openxmlformats.org/officeDocument/2006/math" xmlns:v="urn:schemas-microsoft-com:vml" xmlns:wp14="http://schemas.microsoft.com/office/word/2010/wordprocessingDrawing" xmlns:wp="http://schemas.openxmlformats.org/drawingml/2006/wordprocessingDrawing" xmlns:w10="urn:schemas-microsoft-com:office:word" xmlns:w="http://schemas.openxmlformats.org/wordprocessingml/2006/main" xmlns:w14="http://schemas.microsoft.com/office/word/2010/wordml" xmlns:w15="http://schemas.microsoft.com/office/word/2012/wordml" xmlns:w16cex="http://schemas.microsoft.com/office/word/2018/wordml/cex" xmlns:w16cid="http://schemas.microsoft.com/office/word/2016/wordml/cid" xmlns:w16="http://schemas.microsoft.com/office/word/2018/wordml" xmlns:w16se="http://schemas.microsoft.com/office/word/2015/wordml/symex" xmlns:wpg="http://schemas.microsoft.com/office/word/2010/wordprocessingGroup" xmlns:wpi="http://schemas.microsoft.com/office/word/2010/wordprocessingInk" xmlns:wne="http://schemas.microsoft.com/office/word/2006/wordml" xmlns:wps="http://schemas.microsoft.com/office/word/2010/wordprocessingShape" mc:Ignorable="w14 w15 w16se w16cid w16 w16cex wp14">
+<w:endnotes xmlns:wpc="http://schemas.microsoft.com/office/word/2010/wordprocessingCanvas" xmlns:cx="http://schemas.microsoft.com/office/drawing/2014/chartex" xmlns:cx1="http://schemas.microsoft.com/office/drawing/2015/9/8/chartex" xmlns:mc="http://schemas.openxmlformats.org/markup-compatibility/2006" xmlns:o="urn:schemas-microsoft-com:office:office" xmlns:r="http://schemas.openxmlformats.org/officeDocument/2006/relationships" xmlns:m="http://schemas.openxmlformats.org/officeDocument/2006/math" xmlns:v="urn:schemas-microsoft-com:vml" xmlns:wp14="http://schemas.microsoft.com/office/word/2010/wordprocessingDrawing" xmlns:wp="http://schemas.openxmlformats.org/drawingml/2006/wordprocessingDrawing" xmlns:w10="urn:schemas-microsoft-com:office:word" xmlns:w="http://schemas.openxmlformats.org/wordprocessingml/2006/main" xmlns:w14="http://schemas.microsoft.com/office/word/2010/wordml" xmlns:w15="http://schemas.microsoft.com/office/word/2012/wordml" xmlns:w16se="http://schemas.microsoft.com/office/word/2015/wordml/symex" xmlns:wpg="http://schemas.microsoft.com/office/word/2010/wordprocessingGroup" xmlns:wpi="http://schemas.microsoft.com/office/word/2010/wordprocessingInk" xmlns:wne="http://schemas.microsoft.com/office/word/2006/wordml" xmlns:wps="http://schemas.microsoft.com/office/word/2010/wordprocessingShape" mc:Ignorable="w14 w15 w16se wp14">
   <w:endnote w:type="separator" w:id="-1">
     <w:p>
       <w:pPr>
@@ -7520,7 +9297,7 @@
 </file>
 
 <file path=word/footer1.xml><?xml version="1.0" encoding="utf-8"?>
-<w:ftr xmlns:wpc="http://schemas.microsoft.com/office/word/2010/wordprocessingCanvas" xmlns:cx="http://schemas.microsoft.com/office/drawing/2014/chartex" xmlns:cx1="http://schemas.microsoft.com/office/drawing/2015/9/8/chartex" xmlns:cx2="http://schemas.microsoft.com/office/drawing/2015/10/21/chartex" xmlns:cx3="http://schemas.microsoft.com/office/drawing/2016/5/9/chartex" xmlns:cx4="http://schemas.microsoft.com/office/drawing/2016/5/10/chartex" xmlns:cx5="http://schemas.microsoft.com/office/drawing/2016/5/11/chartex" xmlns:cx6="http://schemas.microsoft.com/office/drawing/2016/5/12/chartex" xmlns:cx7="http://schemas.microsoft.com/office/drawing/2016/5/13/chartex" xmlns:cx8="http://schemas.microsoft.com/office/drawing/2016/5/14/chartex" xmlns:mc="http://schemas.openxmlformats.org/markup-compatibility/2006" xmlns:aink="http://schemas.microsoft.com/office/drawing/2016/ink" xmlns:am3d="http://schemas.microsoft.com/office/drawing/2017/model3d" xmlns:o="urn:schemas-microsoft-com:office:office" xmlns:r="http://schemas.openxmlformats.org/officeDocument/2006/relationships" xmlns:m="http://schemas.openxmlformats.org/officeDocument/2006/math" xmlns:v="urn:schemas-microsoft-com:vml" xmlns:wp14="http://schemas.microsoft.com/office/word/2010/wordprocessingDrawing" xmlns:wp="http://schemas.openxmlformats.org/drawingml/2006/wordprocessingDrawing" xmlns:w10="urn:schemas-microsoft-com:office:word" xmlns:w="http://schemas.openxmlformats.org/wordprocessingml/2006/main" xmlns:w14="http://schemas.microsoft.com/office/word/2010/wordml" xmlns:w15="http://schemas.microsoft.com/office/word/2012/wordml" xmlns:w16cex="http://schemas.microsoft.com/office/word/2018/wordml/cex" xmlns:w16cid="http://schemas.microsoft.com/office/word/2016/wordml/cid" xmlns:w16="http://schemas.microsoft.com/office/word/2018/wordml" xmlns:w16se="http://schemas.microsoft.com/office/word/2015/wordml/symex" xmlns:wpg="http://schemas.microsoft.com/office/word/2010/wordprocessingGroup" xmlns:wpi="http://schemas.microsoft.com/office/word/2010/wordprocessingInk" xmlns:wne="http://schemas.microsoft.com/office/word/2006/wordml" xmlns:wps="http://schemas.microsoft.com/office/word/2010/wordprocessingShape" mc:Ignorable="w14 w15 w16se w16cid w16 w16cex wp14">
+<w:ftr xmlns:wpc="http://schemas.microsoft.com/office/word/2010/wordprocessingCanvas" xmlns:cx="http://schemas.microsoft.com/office/drawing/2014/chartex" xmlns:cx1="http://schemas.microsoft.com/office/drawing/2015/9/8/chartex" xmlns:mc="http://schemas.openxmlformats.org/markup-compatibility/2006" xmlns:o="urn:schemas-microsoft-com:office:office" xmlns:r="http://schemas.openxmlformats.org/officeDocument/2006/relationships" xmlns:m="http://schemas.openxmlformats.org/officeDocument/2006/math" xmlns:v="urn:schemas-microsoft-com:vml" xmlns:wp14="http://schemas.microsoft.com/office/word/2010/wordprocessingDrawing" xmlns:wp="http://schemas.openxmlformats.org/drawingml/2006/wordprocessingDrawing" xmlns:w10="urn:schemas-microsoft-com:office:word" xmlns:w="http://schemas.openxmlformats.org/wordprocessingml/2006/main" xmlns:w14="http://schemas.microsoft.com/office/word/2010/wordml" xmlns:w15="http://schemas.microsoft.com/office/word/2012/wordml" xmlns:w16se="http://schemas.microsoft.com/office/word/2015/wordml/symex" xmlns:wpg="http://schemas.microsoft.com/office/word/2010/wordprocessingGroup" xmlns:wpi="http://schemas.microsoft.com/office/word/2010/wordprocessingInk" xmlns:wne="http://schemas.microsoft.com/office/word/2006/wordml" xmlns:wps="http://schemas.microsoft.com/office/word/2010/wordprocessingShape" mc:Ignorable="w14 w15 w16se wp14">
   <w:p>
     <w:pPr>
       <w:tabs>
@@ -7534,6 +9311,7 @@
         <w:dataBinding w:prefixMappings="xmlns:ns0='http://schemas.openxmlformats.org/officeDocument/2006/extended-properties' " w:xpath="/ns0:Properties[1]/ns0:Company[1]" w:storeItemID="{6668398D-A668-4E3E-A5EB-62B293D839F1}"/>
         <w:text/>
       </w:sdtPr>
+      <w:sdtEndPr/>
       <w:sdtContent>
         <w:r>
           <w:rPr>
@@ -7579,6 +9357,7 @@
           <w:docPartUnique/>
         </w:docPartObj>
       </w:sdtPr>
+      <w:sdtEndPr/>
       <w:sdtContent>
         <w:r>
           <w:tab/>
@@ -7621,7 +9400,7 @@
             <w:rFonts w:asciiTheme="majorHAnsi" w:hAnsiTheme="majorHAnsi" w:cstheme="majorHAnsi"/>
             <w:noProof/>
           </w:rPr>
-          <w:t>3</w:t>
+          <w:t>18</w:t>
         </w:r>
         <w:r>
           <w:rPr>
@@ -7658,7 +9437,7 @@
             <w:rFonts w:asciiTheme="majorHAnsi" w:hAnsiTheme="majorHAnsi" w:cstheme="majorHAnsi"/>
             <w:noProof/>
           </w:rPr>
-          <w:t>19</w:t>
+          <w:t>26</w:t>
         </w:r>
         <w:r>
           <w:rPr>
@@ -7687,6 +9466,7 @@
       <w:dataBinding w:prefixMappings="xmlns:ns0='http://purl.org/dc/elements/1.1/' xmlns:ns1='http://schemas.openxmlformats.org/package/2006/metadata/core-properties' " w:xpath="/ns1:coreProperties[1]/ns0:creator[1]" w:storeItemID="{6C3C8BC8-F283-45AE-878A-BAB7291924A1}"/>
       <w:text/>
     </w:sdtPr>
+    <w:sdtEndPr/>
     <w:sdtContent>
       <w:p>
         <w:pPr>
@@ -7705,7 +9485,7 @@
 </file>
 
 <file path=word/footnotes.xml><?xml version="1.0" encoding="utf-8"?>
-<w:footnotes xmlns:wpc="http://schemas.microsoft.com/office/word/2010/wordprocessingCanvas" xmlns:cx="http://schemas.microsoft.com/office/drawing/2014/chartex" xmlns:cx1="http://schemas.microsoft.com/office/drawing/2015/9/8/chartex" xmlns:cx2="http://schemas.microsoft.com/office/drawing/2015/10/21/chartex" xmlns:cx3="http://schemas.microsoft.com/office/drawing/2016/5/9/chartex" xmlns:cx4="http://schemas.microsoft.com/office/drawing/2016/5/10/chartex" xmlns:cx5="http://schemas.microsoft.com/office/drawing/2016/5/11/chartex" xmlns:cx6="http://schemas.microsoft.com/office/drawing/2016/5/12/chartex" xmlns:cx7="http://schemas.microsoft.com/office/drawing/2016/5/13/chartex" xmlns:cx8="http://schemas.microsoft.com/office/drawing/2016/5/14/chartex" xmlns:mc="http://schemas.openxmlformats.org/markup-compatibility/2006" xmlns:aink="http://schemas.microsoft.com/office/drawing/2016/ink" xmlns:am3d="http://schemas.microsoft.com/office/drawing/2017/model3d" xmlns:o="urn:schemas-microsoft-com:office:office" xmlns:r="http://schemas.openxmlformats.org/officeDocument/2006/relationships" xmlns:m="http://schemas.openxmlformats.org/officeDocument/2006/math" xmlns:v="urn:schemas-microsoft-com:vml" xmlns:wp14="http://schemas.microsoft.com/office/word/2010/wordprocessingDrawing" xmlns:wp="http://schemas.openxmlformats.org/drawingml/2006/wordprocessingDrawing" xmlns:w10="urn:schemas-microsoft-com:office:word" xmlns:w="http://schemas.openxmlformats.org/wordprocessingml/2006/main" xmlns:w14="http://schemas.microsoft.com/office/word/2010/wordml" xmlns:w15="http://schemas.microsoft.com/office/word/2012/wordml" xmlns:w16cex="http://schemas.microsoft.com/office/word/2018/wordml/cex" xmlns:w16cid="http://schemas.microsoft.com/office/word/2016/wordml/cid" xmlns:w16="http://schemas.microsoft.com/office/word/2018/wordml" xmlns:w16se="http://schemas.microsoft.com/office/word/2015/wordml/symex" xmlns:wpg="http://schemas.microsoft.com/office/word/2010/wordprocessingGroup" xmlns:wpi="http://schemas.microsoft.com/office/word/2010/wordprocessingInk" xmlns:wne="http://schemas.microsoft.com/office/word/2006/wordml" xmlns:wps="http://schemas.microsoft.com/office/word/2010/wordprocessingShape" mc:Ignorable="w14 w15 w16se w16cid w16 w16cex wp14">
+<w:footnotes xmlns:wpc="http://schemas.microsoft.com/office/word/2010/wordprocessingCanvas" xmlns:cx="http://schemas.microsoft.com/office/drawing/2014/chartex" xmlns:cx1="http://schemas.microsoft.com/office/drawing/2015/9/8/chartex" xmlns:mc="http://schemas.openxmlformats.org/markup-compatibility/2006" xmlns:o="urn:schemas-microsoft-com:office:office" xmlns:r="http://schemas.openxmlformats.org/officeDocument/2006/relationships" xmlns:m="http://schemas.openxmlformats.org/officeDocument/2006/math" xmlns:v="urn:schemas-microsoft-com:vml" xmlns:wp14="http://schemas.microsoft.com/office/word/2010/wordprocessingDrawing" xmlns:wp="http://schemas.openxmlformats.org/drawingml/2006/wordprocessingDrawing" xmlns:w10="urn:schemas-microsoft-com:office:word" xmlns:w="http://schemas.openxmlformats.org/wordprocessingml/2006/main" xmlns:w14="http://schemas.microsoft.com/office/word/2010/wordml" xmlns:w15="http://schemas.microsoft.com/office/word/2012/wordml" xmlns:w16se="http://schemas.microsoft.com/office/word/2015/wordml/symex" xmlns:wpg="http://schemas.microsoft.com/office/word/2010/wordprocessingGroup" xmlns:wpi="http://schemas.microsoft.com/office/word/2010/wordprocessingInk" xmlns:wne="http://schemas.microsoft.com/office/word/2006/wordml" xmlns:wps="http://schemas.microsoft.com/office/word/2010/wordprocessingShape" mc:Ignorable="w14 w15 w16se wp14">
   <w:footnote w:type="separator" w:id="-1">
     <w:p>
       <w:pPr>
@@ -7732,7 +9512,7 @@
 </file>
 
 <file path=word/header1.xml><?xml version="1.0" encoding="utf-8"?>
-<w:hdr xmlns:wpc="http://schemas.microsoft.com/office/word/2010/wordprocessingCanvas" xmlns:cx="http://schemas.microsoft.com/office/drawing/2014/chartex" xmlns:cx1="http://schemas.microsoft.com/office/drawing/2015/9/8/chartex" xmlns:cx2="http://schemas.microsoft.com/office/drawing/2015/10/21/chartex" xmlns:cx3="http://schemas.microsoft.com/office/drawing/2016/5/9/chartex" xmlns:cx4="http://schemas.microsoft.com/office/drawing/2016/5/10/chartex" xmlns:cx5="http://schemas.microsoft.com/office/drawing/2016/5/11/chartex" xmlns:cx6="http://schemas.microsoft.com/office/drawing/2016/5/12/chartex" xmlns:cx7="http://schemas.microsoft.com/office/drawing/2016/5/13/chartex" xmlns:cx8="http://schemas.microsoft.com/office/drawing/2016/5/14/chartex" xmlns:mc="http://schemas.openxmlformats.org/markup-compatibility/2006" xmlns:aink="http://schemas.microsoft.com/office/drawing/2016/ink" xmlns:am3d="http://schemas.microsoft.com/office/drawing/2017/model3d" xmlns:o="urn:schemas-microsoft-com:office:office" xmlns:r="http://schemas.openxmlformats.org/officeDocument/2006/relationships" xmlns:m="http://schemas.openxmlformats.org/officeDocument/2006/math" xmlns:v="urn:schemas-microsoft-com:vml" xmlns:wp14="http://schemas.microsoft.com/office/word/2010/wordprocessingDrawing" xmlns:wp="http://schemas.openxmlformats.org/drawingml/2006/wordprocessingDrawing" xmlns:w10="urn:schemas-microsoft-com:office:word" xmlns:w="http://schemas.openxmlformats.org/wordprocessingml/2006/main" xmlns:w14="http://schemas.microsoft.com/office/word/2010/wordml" xmlns:w15="http://schemas.microsoft.com/office/word/2012/wordml" xmlns:w16cex="http://schemas.microsoft.com/office/word/2018/wordml/cex" xmlns:w16cid="http://schemas.microsoft.com/office/word/2016/wordml/cid" xmlns:w16="http://schemas.microsoft.com/office/word/2018/wordml" xmlns:w16se="http://schemas.microsoft.com/office/word/2015/wordml/symex" xmlns:wpg="http://schemas.microsoft.com/office/word/2010/wordprocessingGroup" xmlns:wpi="http://schemas.microsoft.com/office/word/2010/wordprocessingInk" xmlns:wne="http://schemas.microsoft.com/office/word/2006/wordml" xmlns:wps="http://schemas.microsoft.com/office/word/2010/wordprocessingShape" mc:Ignorable="w14 w15 w16se w16cid w16 w16cex wp14">
+<w:hdr xmlns:wpc="http://schemas.microsoft.com/office/word/2010/wordprocessingCanvas" xmlns:cx="http://schemas.microsoft.com/office/drawing/2014/chartex" xmlns:cx1="http://schemas.microsoft.com/office/drawing/2015/9/8/chartex" xmlns:mc="http://schemas.openxmlformats.org/markup-compatibility/2006" xmlns:o="urn:schemas-microsoft-com:office:office" xmlns:r="http://schemas.openxmlformats.org/officeDocument/2006/relationships" xmlns:m="http://schemas.openxmlformats.org/officeDocument/2006/math" xmlns:v="urn:schemas-microsoft-com:vml" xmlns:wp14="http://schemas.microsoft.com/office/word/2010/wordprocessingDrawing" xmlns:wp="http://schemas.openxmlformats.org/drawingml/2006/wordprocessingDrawing" xmlns:w10="urn:schemas-microsoft-com:office:word" xmlns:w="http://schemas.openxmlformats.org/wordprocessingml/2006/main" xmlns:w14="http://schemas.microsoft.com/office/word/2010/wordml" xmlns:w15="http://schemas.microsoft.com/office/word/2012/wordml" xmlns:w16se="http://schemas.microsoft.com/office/word/2015/wordml/symex" xmlns:wpg="http://schemas.microsoft.com/office/word/2010/wordprocessingGroup" xmlns:wpi="http://schemas.microsoft.com/office/word/2010/wordprocessingInk" xmlns:wne="http://schemas.microsoft.com/office/word/2006/wordml" xmlns:wps="http://schemas.microsoft.com/office/word/2010/wordprocessingShape" mc:Ignorable="w14 w15 w16se wp14">
   <w:sdt>
     <w:sdtPr>
       <w:rPr>
@@ -7743,6 +9523,7 @@
       <w:dataBinding w:prefixMappings="xmlns:ns0='http://schemas.openxmlformats.org/package/2006/metadata/core-properties' xmlns:ns1='http://purl.org/dc/elements/1.1/'" w:xpath="/ns0:coreProperties[1]/ns1:title[1]" w:storeItemID="{6C3C8BC8-F283-45AE-878A-BAB7291924A1}"/>
       <w:text/>
     </w:sdtPr>
+    <w:sdtEndPr/>
     <w:sdtContent>
       <w:p>
         <w:pPr>
@@ -7933,6 +9714,7 @@
         <w:dataBinding w:prefixMappings="xmlns:ns0='http://schemas.openxmlformats.org/package/2006/metadata/core-properties' xmlns:ns1='http://purl.org/dc/elements/1.1/'" w:xpath="/ns0:coreProperties[1]/ns1:subject[1]" w:storeItemID="{6C3C8BC8-F283-45AE-878A-BAB7291924A1}"/>
         <w:text/>
       </w:sdtPr>
+      <w:sdtEndPr/>
       <w:sdtContent>
         <w:r>
           <w:rPr>
@@ -7956,7 +9738,7 @@
 </file>
 
 <file path=word/numbering.xml><?xml version="1.0" encoding="utf-8"?>
-<w:numbering xmlns:wpc="http://schemas.microsoft.com/office/word/2010/wordprocessingCanvas" xmlns:cx="http://schemas.microsoft.com/office/drawing/2014/chartex" xmlns:cx1="http://schemas.microsoft.com/office/drawing/2015/9/8/chartex" xmlns:cx2="http://schemas.microsoft.com/office/drawing/2015/10/21/chartex" xmlns:cx3="http://schemas.microsoft.com/office/drawing/2016/5/9/chartex" xmlns:cx4="http://schemas.microsoft.com/office/drawing/2016/5/10/chartex" xmlns:cx5="http://schemas.microsoft.com/office/drawing/2016/5/11/chartex" xmlns:cx6="http://schemas.microsoft.com/office/drawing/2016/5/12/chartex" xmlns:cx7="http://schemas.microsoft.com/office/drawing/2016/5/13/chartex" xmlns:cx8="http://schemas.microsoft.com/office/drawing/2016/5/14/chartex" xmlns:mc="http://schemas.openxmlformats.org/markup-compatibility/2006" xmlns:aink="http://schemas.microsoft.com/office/drawing/2016/ink" xmlns:am3d="http://schemas.microsoft.com/office/drawing/2017/model3d" xmlns:o="urn:schemas-microsoft-com:office:office" xmlns:r="http://schemas.openxmlformats.org/officeDocument/2006/relationships" xmlns:m="http://schemas.openxmlformats.org/officeDocument/2006/math" xmlns:v="urn:schemas-microsoft-com:vml" xmlns:wp14="http://schemas.microsoft.com/office/word/2010/wordprocessingDrawing" xmlns:wp="http://schemas.openxmlformats.org/drawingml/2006/wordprocessingDrawing" xmlns:w10="urn:schemas-microsoft-com:office:word" xmlns:w="http://schemas.openxmlformats.org/wordprocessingml/2006/main" xmlns:w14="http://schemas.microsoft.com/office/word/2010/wordml" xmlns:w15="http://schemas.microsoft.com/office/word/2012/wordml" xmlns:w16cex="http://schemas.microsoft.com/office/word/2018/wordml/cex" xmlns:w16cid="http://schemas.microsoft.com/office/word/2016/wordml/cid" xmlns:w16="http://schemas.microsoft.com/office/word/2018/wordml" xmlns:w16se="http://schemas.microsoft.com/office/word/2015/wordml/symex" xmlns:wpg="http://schemas.microsoft.com/office/word/2010/wordprocessingGroup" xmlns:wpi="http://schemas.microsoft.com/office/word/2010/wordprocessingInk" xmlns:wne="http://schemas.microsoft.com/office/word/2006/wordml" xmlns:wps="http://schemas.microsoft.com/office/word/2010/wordprocessingShape" mc:Ignorable="w14 w15 w16se w16cid w16 w16cex wp14">
+<w:numbering xmlns:wpc="http://schemas.microsoft.com/office/word/2010/wordprocessingCanvas" xmlns:cx="http://schemas.microsoft.com/office/drawing/2014/chartex" xmlns:cx1="http://schemas.microsoft.com/office/drawing/2015/9/8/chartex" xmlns:mc="http://schemas.openxmlformats.org/markup-compatibility/2006" xmlns:o="urn:schemas-microsoft-com:office:office" xmlns:r="http://schemas.openxmlformats.org/officeDocument/2006/relationships" xmlns:m="http://schemas.openxmlformats.org/officeDocument/2006/math" xmlns:v="urn:schemas-microsoft-com:vml" xmlns:wp14="http://schemas.microsoft.com/office/word/2010/wordprocessingDrawing" xmlns:wp="http://schemas.openxmlformats.org/drawingml/2006/wordprocessingDrawing" xmlns:w10="urn:schemas-microsoft-com:office:word" xmlns:w="http://schemas.openxmlformats.org/wordprocessingml/2006/main" xmlns:w14="http://schemas.microsoft.com/office/word/2010/wordml" xmlns:w15="http://schemas.microsoft.com/office/word/2012/wordml" xmlns:w16se="http://schemas.microsoft.com/office/word/2015/wordml/symex" xmlns:wpg="http://schemas.microsoft.com/office/word/2010/wordprocessingGroup" xmlns:wpi="http://schemas.microsoft.com/office/word/2010/wordprocessingInk" xmlns:wne="http://schemas.microsoft.com/office/word/2006/wordml" xmlns:wps="http://schemas.microsoft.com/office/word/2010/wordprocessingShape" mc:Ignorable="w14 w15 w16se wp14">
   <w:abstractNum w:abstractNumId="0" w15:restartNumberingAfterBreak="0">
     <w:nsid w:val="00000003"/>
     <w:multiLevelType w:val="multilevel"/>
@@ -12618,7 +14400,7 @@
 </file>
 
 <file path=word/styles.xml><?xml version="1.0" encoding="utf-8"?>
-<w:styles xmlns:mc="http://schemas.openxmlformats.org/markup-compatibility/2006" xmlns:r="http://schemas.openxmlformats.org/officeDocument/2006/relationships" xmlns:w="http://schemas.openxmlformats.org/wordprocessingml/2006/main" xmlns:w14="http://schemas.microsoft.com/office/word/2010/wordml" xmlns:w15="http://schemas.microsoft.com/office/word/2012/wordml" xmlns:w16cex="http://schemas.microsoft.com/office/word/2018/wordml/cex" xmlns:w16cid="http://schemas.microsoft.com/office/word/2016/wordml/cid" xmlns:w16="http://schemas.microsoft.com/office/word/2018/wordml" xmlns:w16se="http://schemas.microsoft.com/office/word/2015/wordml/symex" mc:Ignorable="w14 w15 w16se w16cid w16 w16cex">
+<w:styles xmlns:mc="http://schemas.openxmlformats.org/markup-compatibility/2006" xmlns:r="http://schemas.openxmlformats.org/officeDocument/2006/relationships" xmlns:w="http://schemas.openxmlformats.org/wordprocessingml/2006/main" xmlns:w14="http://schemas.microsoft.com/office/word/2010/wordml" xmlns:w15="http://schemas.microsoft.com/office/word/2012/wordml" xmlns:w16se="http://schemas.microsoft.com/office/word/2015/wordml/symex" mc:Ignorable="w14 w15 w16se">
   <w:docDefaults>
     <w:rPrDefault>
       <w:rPr>
@@ -12635,7 +14417,7 @@
       </w:pPr>
     </w:pPrDefault>
   </w:docDefaults>
-  <w:latentStyles w:defLockedState="0" w:defUIPriority="99" w:defSemiHidden="0" w:defUnhideWhenUsed="0" w:defQFormat="0" w:count="376">
+  <w:latentStyles w:defLockedState="0" w:defUIPriority="99" w:defSemiHidden="0" w:defUnhideWhenUsed="0" w:defQFormat="0" w:count="371">
     <w:lsdException w:name="Normal" w:uiPriority="0" w:qFormat="1"/>
     <w:lsdException w:name="heading 1" w:uiPriority="0" w:qFormat="1"/>
     <w:lsdException w:name="heading 2" w:semiHidden="1" w:uiPriority="0" w:unhideWhenUsed="1" w:qFormat="1"/>
@@ -13007,11 +14789,6 @@
     <w:lsdException w:name="List Table 5 Dark Accent 6" w:uiPriority="50"/>
     <w:lsdException w:name="List Table 6 Colorful Accent 6" w:uiPriority="51"/>
     <w:lsdException w:name="List Table 7 Colorful Accent 6" w:uiPriority="52"/>
-    <w:lsdException w:name="Mention" w:semiHidden="1" w:unhideWhenUsed="1"/>
-    <w:lsdException w:name="Smart Hyperlink" w:semiHidden="1" w:unhideWhenUsed="1"/>
-    <w:lsdException w:name="Hashtag" w:semiHidden="1" w:unhideWhenUsed="1"/>
-    <w:lsdException w:name="Unresolved Mention" w:semiHidden="1" w:unhideWhenUsed="1"/>
-    <w:lsdException w:name="Smart Link" w:semiHidden="1" w:unhideWhenUsed="1"/>
   </w:latentStyles>
   <w:style w:type="paragraph" w:default="1" w:styleId="Normal">
     <w:name w:val="Normal"/>
@@ -13109,7 +14886,6 @@
   <w:style w:type="character" w:default="1" w:styleId="Fuentedeprrafopredeter">
     <w:name w:val="Default Paragraph Font"/>
     <w:uiPriority w:val="1"/>
-    <w:semiHidden/>
     <w:unhideWhenUsed/>
   </w:style>
   <w:style w:type="table" w:default="1" w:styleId="Tablanormal">
@@ -14576,6 +16352,7 @@
     </c:legend>
     <c:plotVisOnly val="1"/>
     <c:dispBlanksAs val="gap"/>
+    <c:showDLblsOverMax val="0"/>
     <c:extLst>
       <c:ext xmlns:c16r3="http://schemas.microsoft.com/office/drawing/2017/03/chart" uri="{56B9EC1D-385E-4148-901F-78D8002777C0}">
         <c16r3:dataDisplayOptions16>
@@ -14583,7 +16360,6 @@
         </c16r3:dataDisplayOptions16>
       </c:ext>
     </c:extLst>
-    <c:showDLblsOverMax val="0"/>
   </c:chart>
   <c:spPr>
     <a:solidFill>
@@ -15466,7 +17242,7 @@
 </file>
 
 <file path=customXml/itemProps2.xml><?xml version="1.0" encoding="utf-8"?>
-<ds:datastoreItem xmlns:ds="http://schemas.openxmlformats.org/officeDocument/2006/customXml" ds:itemID="{222A96FC-5097-424D-A1AD-BB7C7F6C74A3}">
+<ds:datastoreItem xmlns:ds="http://schemas.openxmlformats.org/officeDocument/2006/customXml" ds:itemID="{0723220B-5BAA-4CC9-8095-F2E5EFDC410F}">
   <ds:schemaRefs>
     <ds:schemaRef ds:uri="http://schemas.openxmlformats.org/officeDocument/2006/bibliography"/>
   </ds:schemaRefs>

</xml_diff>

<commit_message>
Se actualiza la memoria del proyecto.
</commit_message>
<xml_diff>
--- a/Manuales y Memoria/Memoria del Proyecto.docx
+++ b/Manuales y Memoria/Memoria del Proyecto.docx
@@ -1,6 +1,6 @@
 
 <file path=word/document.xml><?xml version="1.0" encoding="utf-8"?>
-<w:document xmlns:wpc="http://schemas.microsoft.com/office/word/2010/wordprocessingCanvas" xmlns:cx="http://schemas.microsoft.com/office/drawing/2014/chartex" xmlns:cx1="http://schemas.microsoft.com/office/drawing/2015/9/8/chartex" xmlns:cx2="http://schemas.microsoft.com/office/drawing/2015/10/21/chartex" xmlns:cx3="http://schemas.microsoft.com/office/drawing/2016/5/9/chartex" xmlns:cx4="http://schemas.microsoft.com/office/drawing/2016/5/10/chartex" xmlns:cx5="http://schemas.microsoft.com/office/drawing/2016/5/11/chartex" xmlns:cx6="http://schemas.microsoft.com/office/drawing/2016/5/12/chartex" xmlns:cx7="http://schemas.microsoft.com/office/drawing/2016/5/13/chartex" xmlns:cx8="http://schemas.microsoft.com/office/drawing/2016/5/14/chartex" xmlns:mc="http://schemas.openxmlformats.org/markup-compatibility/2006" xmlns:aink="http://schemas.microsoft.com/office/drawing/2016/ink" xmlns:am3d="http://schemas.microsoft.com/office/drawing/2017/model3d" xmlns:o="urn:schemas-microsoft-com:office:office" xmlns:r="http://schemas.openxmlformats.org/officeDocument/2006/relationships" xmlns:m="http://schemas.openxmlformats.org/officeDocument/2006/math" xmlns:v="urn:schemas-microsoft-com:vml" xmlns:wp14="http://schemas.microsoft.com/office/word/2010/wordprocessingDrawing" xmlns:wp="http://schemas.openxmlformats.org/drawingml/2006/wordprocessingDrawing" xmlns:w10="urn:schemas-microsoft-com:office:word" xmlns:w="http://schemas.openxmlformats.org/wordprocessingml/2006/main" xmlns:w14="http://schemas.microsoft.com/office/word/2010/wordml" xmlns:w15="http://schemas.microsoft.com/office/word/2012/wordml" xmlns:w16cex="http://schemas.microsoft.com/office/word/2018/wordml/cex" xmlns:w16cid="http://schemas.microsoft.com/office/word/2016/wordml/cid" xmlns:w16="http://schemas.microsoft.com/office/word/2018/wordml" xmlns:w16se="http://schemas.microsoft.com/office/word/2015/wordml/symex" xmlns:wpg="http://schemas.microsoft.com/office/word/2010/wordprocessingGroup" xmlns:wpi="http://schemas.microsoft.com/office/word/2010/wordprocessingInk" xmlns:wne="http://schemas.microsoft.com/office/word/2006/wordml" xmlns:wps="http://schemas.microsoft.com/office/word/2010/wordprocessingShape" mc:Ignorable="w14 w15 w16se w16cid w16 w16cex wp14">
+<w:document xmlns:wpc="http://schemas.microsoft.com/office/word/2010/wordprocessingCanvas" xmlns:cx="http://schemas.microsoft.com/office/drawing/2014/chartex" xmlns:cx1="http://schemas.microsoft.com/office/drawing/2015/9/8/chartex" xmlns:mc="http://schemas.openxmlformats.org/markup-compatibility/2006" xmlns:o="urn:schemas-microsoft-com:office:office" xmlns:r="http://schemas.openxmlformats.org/officeDocument/2006/relationships" xmlns:m="http://schemas.openxmlformats.org/officeDocument/2006/math" xmlns:v="urn:schemas-microsoft-com:vml" xmlns:wp14="http://schemas.microsoft.com/office/word/2010/wordprocessingDrawing" xmlns:wp="http://schemas.openxmlformats.org/drawingml/2006/wordprocessingDrawing" xmlns:w10="urn:schemas-microsoft-com:office:word" xmlns:w="http://schemas.openxmlformats.org/wordprocessingml/2006/main" xmlns:w14="http://schemas.microsoft.com/office/word/2010/wordml" xmlns:w15="http://schemas.microsoft.com/office/word/2012/wordml" xmlns:w16se="http://schemas.microsoft.com/office/word/2015/wordml/symex" xmlns:wpg="http://schemas.microsoft.com/office/word/2010/wordprocessingGroup" xmlns:wpi="http://schemas.microsoft.com/office/word/2010/wordprocessingInk" xmlns:wne="http://schemas.microsoft.com/office/word/2006/wordml" xmlns:wps="http://schemas.microsoft.com/office/word/2010/wordprocessingShape" mc:Ignorable="w14 w15 w16se wp14">
   <w:body>
     <w:sdt>
       <w:sdtPr>
@@ -109,6 +109,7 @@
             <w:dataBinding w:prefixMappings="xmlns:ns0='http://schemas.openxmlformats.org/package/2006/metadata/core-properties' xmlns:ns1='http://purl.org/dc/elements/1.1/'" w:xpath="/ns0:coreProperties[1]/ns1:title[1]" w:storeItemID="{6C3C8BC8-F283-45AE-878A-BAB7291924A1}"/>
             <w:text/>
           </w:sdtPr>
+          <w:sdtEndPr/>
           <w:sdtContent>
             <w:p>
               <w:pPr>
@@ -143,6 +144,7 @@
             <w:dataBinding w:prefixMappings="xmlns:ns0='http://schemas.openxmlformats.org/package/2006/metadata/core-properties' xmlns:ns1='http://purl.org/dc/elements/1.1/'" w:xpath="/ns0:coreProperties[1]/ns1:subject[1]" w:storeItemID="{6C3C8BC8-F283-45AE-878A-BAB7291924A1}"/>
             <w:text/>
           </w:sdtPr>
+          <w:sdtEndPr/>
           <w:sdtContent>
             <w:p>
               <w:pPr>
@@ -194,6 +196,7 @@
             <w:dataBinding w:prefixMappings="xmlns:ns0='http://schemas.openxmlformats.org/officeDocument/2006/extended-properties' " w:xpath="/ns0:Properties[1]/ns0:Company[1]" w:storeItemID="{6668398D-A668-4E3E-A5EB-62B293D839F1}"/>
             <w:text/>
           </w:sdtPr>
+          <w:sdtEndPr/>
           <w:sdtContent>
             <w:p>
               <w:pPr>
@@ -219,6 +222,7 @@
             <w:dataBinding w:prefixMappings="xmlns:ns0='http://schemas.openxmlformats.org/package/2006/metadata/core-properties' xmlns:ns1='http://purl.org/dc/elements/1.1/'" w:xpath="/ns0:coreProperties[1]/ns1:creator[1]" w:storeItemID="{6C3C8BC8-F283-45AE-878A-BAB7291924A1}"/>
             <w:text/>
           </w:sdtPr>
+          <w:sdtEndPr/>
           <w:sdtContent>
             <w:p>
               <w:pPr>
@@ -566,6 +570,7 @@
           <w:docPartUnique/>
         </w:docPartObj>
       </w:sdtPr>
+      <w:sdtEndPr/>
       <w:sdtContent>
         <w:p>
           <w:pPr>
@@ -575,7 +580,12 @@
             </w:tabs>
           </w:pPr>
           <w:r>
-            <w:t>Tabla de contenido</w:t>
+            <w:t>Tabla d</w:t>
+          </w:r>
+          <w:bookmarkStart w:id="0" w:name="_GoBack"/>
+          <w:bookmarkEnd w:id="0"/>
+          <w:r>
+            <w:t>e contenido</w:t>
           </w:r>
         </w:p>
         <w:p>
@@ -600,7 +610,7 @@
           <w:r>
             <w:fldChar w:fldCharType="separate"/>
           </w:r>
-          <w:hyperlink w:anchor="_Toc55310841" w:history="1">
+          <w:hyperlink w:anchor="_Toc55341546" w:history="1">
             <w:r>
               <w:rPr>
                 <w:rStyle w:val="Hipervnculo"/>
@@ -628,7 +638,7 @@
                 <w:noProof/>
                 <w:webHidden/>
               </w:rPr>
-              <w:instrText xml:space="preserve"> PAGEREF _Toc55310841 \h </w:instrText>
+              <w:instrText xml:space="preserve"> PAGEREF _Toc55341546 \h </w:instrText>
             </w:r>
             <w:r>
               <w:rPr>
@@ -672,7 +682,7 @@
               <w:lang w:val="es-AR" w:eastAsia="es-AR"/>
             </w:rPr>
           </w:pPr>
-          <w:hyperlink w:anchor="_Toc55310842" w:history="1">
+          <w:hyperlink w:anchor="_Toc55341547" w:history="1">
             <w:r>
               <w:rPr>
                 <w:rStyle w:val="Hipervnculo"/>
@@ -700,7 +710,7 @@
                 <w:noProof/>
                 <w:webHidden/>
               </w:rPr>
-              <w:instrText xml:space="preserve"> PAGEREF _Toc55310842 \h </w:instrText>
+              <w:instrText xml:space="preserve"> PAGEREF _Toc55341547 \h </w:instrText>
             </w:r>
             <w:r>
               <w:rPr>
@@ -744,7 +754,7 @@
               <w:lang w:val="es-AR" w:eastAsia="es-AR"/>
             </w:rPr>
           </w:pPr>
-          <w:hyperlink w:anchor="_Toc55310843" w:history="1">
+          <w:hyperlink w:anchor="_Toc55341548" w:history="1">
             <w:r>
               <w:rPr>
                 <w:rStyle w:val="Hipervnculo"/>
@@ -771,7 +781,7 @@
                 <w:noProof/>
                 <w:webHidden/>
               </w:rPr>
-              <w:instrText xml:space="preserve"> PAGEREF _Toc55310843 \h </w:instrText>
+              <w:instrText xml:space="preserve"> PAGEREF _Toc55341548 \h </w:instrText>
             </w:r>
             <w:r>
               <w:rPr>
@@ -813,7 +823,7 @@
               <w:lang w:val="es-AR" w:eastAsia="es-AR"/>
             </w:rPr>
           </w:pPr>
-          <w:hyperlink w:anchor="_Toc55310844" w:history="1">
+          <w:hyperlink w:anchor="_Toc55341549" w:history="1">
             <w:r>
               <w:rPr>
                 <w:rStyle w:val="Hipervnculo"/>
@@ -840,7 +850,7 @@
                 <w:noProof/>
                 <w:webHidden/>
               </w:rPr>
-              <w:instrText xml:space="preserve"> PAGEREF _Toc55310844 \h </w:instrText>
+              <w:instrText xml:space="preserve"> PAGEREF _Toc55341549 \h </w:instrText>
             </w:r>
             <w:r>
               <w:rPr>
@@ -882,7 +892,7 @@
               <w:lang w:val="es-AR" w:eastAsia="es-AR"/>
             </w:rPr>
           </w:pPr>
-          <w:hyperlink w:anchor="_Toc55310845" w:history="1">
+          <w:hyperlink w:anchor="_Toc55341550" w:history="1">
             <w:r>
               <w:rPr>
                 <w:rStyle w:val="Hipervnculo"/>
@@ -909,7 +919,7 @@
                 <w:noProof/>
                 <w:webHidden/>
               </w:rPr>
-              <w:instrText xml:space="preserve"> PAGEREF _Toc55310845 \h </w:instrText>
+              <w:instrText xml:space="preserve"> PAGEREF _Toc55341550 \h </w:instrText>
             </w:r>
             <w:r>
               <w:rPr>
@@ -951,7 +961,7 @@
               <w:lang w:val="es-AR" w:eastAsia="es-AR"/>
             </w:rPr>
           </w:pPr>
-          <w:hyperlink w:anchor="_Toc55310846" w:history="1">
+          <w:hyperlink w:anchor="_Toc55341551" w:history="1">
             <w:r>
               <w:rPr>
                 <w:rStyle w:val="Hipervnculo"/>
@@ -978,7 +988,7 @@
                 <w:noProof/>
                 <w:webHidden/>
               </w:rPr>
-              <w:instrText xml:space="preserve"> PAGEREF _Toc55310846 \h </w:instrText>
+              <w:instrText xml:space="preserve"> PAGEREF _Toc55341551 \h </w:instrText>
             </w:r>
             <w:r>
               <w:rPr>
@@ -1020,7 +1030,7 @@
               <w:lang w:val="es-AR" w:eastAsia="es-AR"/>
             </w:rPr>
           </w:pPr>
-          <w:hyperlink w:anchor="_Toc55310847" w:history="1">
+          <w:hyperlink w:anchor="_Toc55341552" w:history="1">
             <w:r>
               <w:rPr>
                 <w:rStyle w:val="Hipervnculo"/>
@@ -1047,7 +1057,7 @@
                 <w:noProof/>
                 <w:webHidden/>
               </w:rPr>
-              <w:instrText xml:space="preserve"> PAGEREF _Toc55310847 \h </w:instrText>
+              <w:instrText xml:space="preserve"> PAGEREF _Toc55341552 \h </w:instrText>
             </w:r>
             <w:r>
               <w:rPr>
@@ -1091,7 +1101,7 @@
               <w:lang w:val="es-AR" w:eastAsia="es-AR"/>
             </w:rPr>
           </w:pPr>
-          <w:hyperlink w:anchor="_Toc55310848" w:history="1">
+          <w:hyperlink w:anchor="_Toc55341553" w:history="1">
             <w:r>
               <w:rPr>
                 <w:rStyle w:val="Hipervnculo"/>
@@ -1118,7 +1128,7 @@
                 <w:noProof/>
                 <w:webHidden/>
               </w:rPr>
-              <w:instrText xml:space="preserve"> PAGEREF _Toc55310848 \h </w:instrText>
+              <w:instrText xml:space="preserve"> PAGEREF _Toc55341553 \h </w:instrText>
             </w:r>
             <w:r>
               <w:rPr>
@@ -1162,7 +1172,7 @@
               <w:lang w:val="es-AR" w:eastAsia="es-AR"/>
             </w:rPr>
           </w:pPr>
-          <w:hyperlink w:anchor="_Toc55310849" w:history="1">
+          <w:hyperlink w:anchor="_Toc55341554" w:history="1">
             <w:r>
               <w:rPr>
                 <w:rStyle w:val="Hipervnculo"/>
@@ -1189,7 +1199,7 @@
                 <w:noProof/>
                 <w:webHidden/>
               </w:rPr>
-              <w:instrText xml:space="preserve"> PAGEREF _Toc55310849 \h </w:instrText>
+              <w:instrText xml:space="preserve"> PAGEREF _Toc55341554 \h </w:instrText>
             </w:r>
             <w:r>
               <w:rPr>
@@ -1233,7 +1243,7 @@
               <w:lang w:val="es-AR" w:eastAsia="es-AR"/>
             </w:rPr>
           </w:pPr>
-          <w:hyperlink w:anchor="_Toc55310850" w:history="1">
+          <w:hyperlink w:anchor="_Toc55341555" w:history="1">
             <w:r>
               <w:rPr>
                 <w:rStyle w:val="Hipervnculo"/>
@@ -1260,7 +1270,7 @@
                 <w:noProof/>
                 <w:webHidden/>
               </w:rPr>
-              <w:instrText xml:space="preserve"> PAGEREF _Toc55310850 \h </w:instrText>
+              <w:instrText xml:space="preserve"> PAGEREF _Toc55341555 \h </w:instrText>
             </w:r>
             <w:r>
               <w:rPr>
@@ -1304,7 +1314,7 @@
               <w:lang w:val="es-AR" w:eastAsia="es-AR"/>
             </w:rPr>
           </w:pPr>
-          <w:hyperlink w:anchor="_Toc55310851" w:history="1">
+          <w:hyperlink w:anchor="_Toc55341556" w:history="1">
             <w:r>
               <w:rPr>
                 <w:rStyle w:val="Hipervnculo"/>
@@ -1331,7 +1341,7 @@
                 <w:noProof/>
                 <w:webHidden/>
               </w:rPr>
-              <w:instrText xml:space="preserve"> PAGEREF _Toc55310851 \h </w:instrText>
+              <w:instrText xml:space="preserve"> PAGEREF _Toc55341556 \h </w:instrText>
             </w:r>
             <w:r>
               <w:rPr>
@@ -1375,7 +1385,7 @@
               <w:lang w:val="es-AR" w:eastAsia="es-AR"/>
             </w:rPr>
           </w:pPr>
-          <w:hyperlink w:anchor="_Toc55310852" w:history="1">
+          <w:hyperlink w:anchor="_Toc55341557" w:history="1">
             <w:r>
               <w:rPr>
                 <w:rStyle w:val="Hipervnculo"/>
@@ -1402,7 +1412,7 @@
                 <w:noProof/>
                 <w:webHidden/>
               </w:rPr>
-              <w:instrText xml:space="preserve"> PAGEREF _Toc55310852 \h </w:instrText>
+              <w:instrText xml:space="preserve"> PAGEREF _Toc55341557 \h </w:instrText>
             </w:r>
             <w:r>
               <w:rPr>
@@ -1422,7 +1432,7 @@
                 <w:noProof/>
                 <w:webHidden/>
               </w:rPr>
-              <w:t>14</w:t>
+              <w:t>15</w:t>
             </w:r>
             <w:r>
               <w:rPr>
@@ -1446,7 +1456,7 @@
               <w:lang w:val="es-AR" w:eastAsia="es-AR"/>
             </w:rPr>
           </w:pPr>
-          <w:hyperlink w:anchor="_Toc55310853" w:history="1">
+          <w:hyperlink w:anchor="_Toc55341558" w:history="1">
             <w:r>
               <w:rPr>
                 <w:rStyle w:val="Hipervnculo"/>
@@ -1473,7 +1483,7 @@
                 <w:noProof/>
                 <w:webHidden/>
               </w:rPr>
-              <w:instrText xml:space="preserve"> PAGEREF _Toc55310853 \h </w:instrText>
+              <w:instrText xml:space="preserve"> PAGEREF _Toc55341558 \h </w:instrText>
             </w:r>
             <w:r>
               <w:rPr>
@@ -1517,7 +1527,7 @@
               <w:lang w:val="es-AR" w:eastAsia="es-AR"/>
             </w:rPr>
           </w:pPr>
-          <w:hyperlink w:anchor="_Toc55310854" w:history="1">
+          <w:hyperlink w:anchor="_Toc55341559" w:history="1">
             <w:r>
               <w:rPr>
                 <w:rStyle w:val="Hipervnculo"/>
@@ -1544,7 +1554,7 @@
                 <w:noProof/>
                 <w:webHidden/>
               </w:rPr>
-              <w:instrText xml:space="preserve"> PAGEREF _Toc55310854 \h </w:instrText>
+              <w:instrText xml:space="preserve"> PAGEREF _Toc55341559 \h </w:instrText>
             </w:r>
             <w:r>
               <w:rPr>
@@ -1588,7 +1598,7 @@
               <w:lang w:val="es-AR" w:eastAsia="es-AR"/>
             </w:rPr>
           </w:pPr>
-          <w:hyperlink w:anchor="_Toc55310855" w:history="1">
+          <w:hyperlink w:anchor="_Toc55341560" w:history="1">
             <w:r>
               <w:rPr>
                 <w:rStyle w:val="Hipervnculo"/>
@@ -1615,7 +1625,7 @@
                 <w:noProof/>
                 <w:webHidden/>
               </w:rPr>
-              <w:instrText xml:space="preserve"> PAGEREF _Toc55310855 \h </w:instrText>
+              <w:instrText xml:space="preserve"> PAGEREF _Toc55341560 \h </w:instrText>
             </w:r>
             <w:r>
               <w:rPr>
@@ -1635,7 +1645,7 @@
                 <w:noProof/>
                 <w:webHidden/>
               </w:rPr>
-              <w:t>15</w:t>
+              <w:t>16</w:t>
             </w:r>
             <w:r>
               <w:rPr>
@@ -1659,7 +1669,7 @@
               <w:lang w:val="es-AR" w:eastAsia="es-AR"/>
             </w:rPr>
           </w:pPr>
-          <w:hyperlink w:anchor="_Toc55310856" w:history="1">
+          <w:hyperlink w:anchor="_Toc55341561" w:history="1">
             <w:r>
               <w:rPr>
                 <w:rStyle w:val="Hipervnculo"/>
@@ -1686,7 +1696,7 @@
                 <w:noProof/>
                 <w:webHidden/>
               </w:rPr>
-              <w:instrText xml:space="preserve"> PAGEREF _Toc55310856 \h </w:instrText>
+              <w:instrText xml:space="preserve"> PAGEREF _Toc55341561 \h </w:instrText>
             </w:r>
             <w:r>
               <w:rPr>
@@ -1730,7 +1740,7 @@
               <w:lang w:val="es-AR" w:eastAsia="es-AR"/>
             </w:rPr>
           </w:pPr>
-          <w:hyperlink w:anchor="_Toc55310857" w:history="1">
+          <w:hyperlink w:anchor="_Toc55341562" w:history="1">
             <w:r>
               <w:rPr>
                 <w:rStyle w:val="Hipervnculo"/>
@@ -1757,7 +1767,7 @@
                 <w:noProof/>
                 <w:webHidden/>
               </w:rPr>
-              <w:instrText xml:space="preserve"> PAGEREF _Toc55310857 \h </w:instrText>
+              <w:instrText xml:space="preserve"> PAGEREF _Toc55341562 \h </w:instrText>
             </w:r>
             <w:r>
               <w:rPr>
@@ -1801,7 +1811,7 @@
               <w:lang w:val="es-AR" w:eastAsia="es-AR"/>
             </w:rPr>
           </w:pPr>
-          <w:hyperlink w:anchor="_Toc55310858" w:history="1">
+          <w:hyperlink w:anchor="_Toc55341563" w:history="1">
             <w:r>
               <w:rPr>
                 <w:rStyle w:val="Hipervnculo"/>
@@ -1828,7 +1838,7 @@
                 <w:noProof/>
                 <w:webHidden/>
               </w:rPr>
-              <w:instrText xml:space="preserve"> PAGEREF _Toc55310858 \h </w:instrText>
+              <w:instrText xml:space="preserve"> PAGEREF _Toc55341563 \h </w:instrText>
             </w:r>
             <w:r>
               <w:rPr>
@@ -1872,7 +1882,7 @@
               <w:lang w:val="es-AR" w:eastAsia="es-AR"/>
             </w:rPr>
           </w:pPr>
-          <w:hyperlink w:anchor="_Toc55310859" w:history="1">
+          <w:hyperlink w:anchor="_Toc55341564" w:history="1">
             <w:r>
               <w:rPr>
                 <w:rStyle w:val="Hipervnculo"/>
@@ -1899,7 +1909,7 @@
                 <w:noProof/>
                 <w:webHidden/>
               </w:rPr>
-              <w:instrText xml:space="preserve"> PAGEREF _Toc55310859 \h </w:instrText>
+              <w:instrText xml:space="preserve"> PAGEREF _Toc55341564 \h </w:instrText>
             </w:r>
             <w:r>
               <w:rPr>
@@ -1919,7 +1929,7 @@
                 <w:noProof/>
                 <w:webHidden/>
               </w:rPr>
-              <w:t>17</w:t>
+              <w:t>18</w:t>
             </w:r>
             <w:r>
               <w:rPr>
@@ -1943,7 +1953,7 @@
               <w:lang w:val="es-AR" w:eastAsia="es-AR"/>
             </w:rPr>
           </w:pPr>
-          <w:hyperlink w:anchor="_Toc55310860" w:history="1">
+          <w:hyperlink w:anchor="_Toc55341565" w:history="1">
             <w:r>
               <w:rPr>
                 <w:rStyle w:val="Hipervnculo"/>
@@ -1970,7 +1980,7 @@
                 <w:noProof/>
                 <w:webHidden/>
               </w:rPr>
-              <w:instrText xml:space="preserve"> PAGEREF _Toc55310860 \h </w:instrText>
+              <w:instrText xml:space="preserve"> PAGEREF _Toc55341565 \h </w:instrText>
             </w:r>
             <w:r>
               <w:rPr>
@@ -1990,7 +2000,7 @@
                 <w:noProof/>
                 <w:webHidden/>
               </w:rPr>
-              <w:t>25</w:t>
+              <w:t>24</w:t>
             </w:r>
             <w:r>
               <w:rPr>
@@ -2014,7 +2024,7 @@
               <w:lang w:val="es-AR" w:eastAsia="es-AR"/>
             </w:rPr>
           </w:pPr>
-          <w:hyperlink w:anchor="_Toc55310861" w:history="1">
+          <w:hyperlink w:anchor="_Toc55341566" w:history="1">
             <w:r>
               <w:rPr>
                 <w:rStyle w:val="Hipervnculo"/>
@@ -2041,7 +2051,7 @@
                 <w:noProof/>
                 <w:webHidden/>
               </w:rPr>
-              <w:instrText xml:space="preserve"> PAGEREF _Toc55310861 \h </w:instrText>
+              <w:instrText xml:space="preserve"> PAGEREF _Toc55341566 \h </w:instrText>
             </w:r>
             <w:r>
               <w:rPr>
@@ -2061,7 +2071,7 @@
                 <w:noProof/>
                 <w:webHidden/>
               </w:rPr>
-              <w:t>27</w:t>
+              <w:t>26</w:t>
             </w:r>
             <w:r>
               <w:rPr>
@@ -2085,7 +2095,7 @@
               <w:lang w:val="es-AR" w:eastAsia="es-AR"/>
             </w:rPr>
           </w:pPr>
-          <w:hyperlink w:anchor="_Toc55310862" w:history="1">
+          <w:hyperlink w:anchor="_Toc55341567" w:history="1">
             <w:r>
               <w:rPr>
                 <w:rStyle w:val="Hipervnculo"/>
@@ -2112,7 +2122,7 @@
                 <w:noProof/>
                 <w:webHidden/>
               </w:rPr>
-              <w:instrText xml:space="preserve"> PAGEREF _Toc55310862 \h </w:instrText>
+              <w:instrText xml:space="preserve"> PAGEREF _Toc55341567 \h </w:instrText>
             </w:r>
             <w:r>
               <w:rPr>
@@ -2132,7 +2142,7 @@
                 <w:noProof/>
                 <w:webHidden/>
               </w:rPr>
-              <w:t>27</w:t>
+              <w:t>26</w:t>
             </w:r>
             <w:r>
               <w:rPr>
@@ -2156,7 +2166,7 @@
               <w:lang w:val="es-AR" w:eastAsia="es-AR"/>
             </w:rPr>
           </w:pPr>
-          <w:hyperlink w:anchor="_Toc55310863" w:history="1">
+          <w:hyperlink w:anchor="_Toc55341568" w:history="1">
             <w:r>
               <w:rPr>
                 <w:rStyle w:val="Hipervnculo"/>
@@ -2183,7 +2193,7 @@
                 <w:noProof/>
                 <w:webHidden/>
               </w:rPr>
-              <w:instrText xml:space="preserve"> PAGEREF _Toc55310863 \h </w:instrText>
+              <w:instrText xml:space="preserve"> PAGEREF _Toc55341568 \h </w:instrText>
             </w:r>
             <w:r>
               <w:rPr>
@@ -2203,7 +2213,7 @@
                 <w:noProof/>
                 <w:webHidden/>
               </w:rPr>
-              <w:t>27</w:t>
+              <w:t>26</w:t>
             </w:r>
             <w:r>
               <w:rPr>
@@ -2225,7 +2235,7 @@
               <w:lang w:val="es-AR" w:eastAsia="es-AR"/>
             </w:rPr>
           </w:pPr>
-          <w:hyperlink w:anchor="_Toc55310864" w:history="1">
+          <w:hyperlink w:anchor="_Toc55341569" w:history="1">
             <w:r>
               <w:rPr>
                 <w:rStyle w:val="Hipervnculo"/>
@@ -2252,7 +2262,7 @@
                 <w:noProof/>
                 <w:webHidden/>
               </w:rPr>
-              <w:instrText xml:space="preserve"> PAGEREF _Toc55310864 \h </w:instrText>
+              <w:instrText xml:space="preserve"> PAGEREF _Toc55341569 \h </w:instrText>
             </w:r>
             <w:r>
               <w:rPr>
@@ -2272,7 +2282,7 @@
                 <w:noProof/>
                 <w:webHidden/>
               </w:rPr>
-              <w:t>27</w:t>
+              <w:t>26</w:t>
             </w:r>
             <w:r>
               <w:rPr>
@@ -2294,7 +2304,7 @@
               <w:lang w:val="es-AR" w:eastAsia="es-AR"/>
             </w:rPr>
           </w:pPr>
-          <w:hyperlink w:anchor="_Toc55310865" w:history="1">
+          <w:hyperlink w:anchor="_Toc55341570" w:history="1">
             <w:r>
               <w:rPr>
                 <w:rStyle w:val="Hipervnculo"/>
@@ -2321,7 +2331,7 @@
                 <w:noProof/>
                 <w:webHidden/>
               </w:rPr>
-              <w:instrText xml:space="preserve"> PAGEREF _Toc55310865 \h </w:instrText>
+              <w:instrText xml:space="preserve"> PAGEREF _Toc55341570 \h </w:instrText>
             </w:r>
             <w:r>
               <w:rPr>
@@ -2341,7 +2351,7 @@
                 <w:noProof/>
                 <w:webHidden/>
               </w:rPr>
-              <w:t>28</w:t>
+              <w:t>27</w:t>
             </w:r>
             <w:r>
               <w:rPr>
@@ -2363,7 +2373,7 @@
               <w:lang w:val="es-AR" w:eastAsia="es-AR"/>
             </w:rPr>
           </w:pPr>
-          <w:hyperlink w:anchor="_Toc55310866" w:history="1">
+          <w:hyperlink w:anchor="_Toc55341571" w:history="1">
             <w:r>
               <w:rPr>
                 <w:rStyle w:val="Hipervnculo"/>
@@ -2390,7 +2400,7 @@
                 <w:noProof/>
                 <w:webHidden/>
               </w:rPr>
-              <w:instrText xml:space="preserve"> PAGEREF _Toc55310866 \h </w:instrText>
+              <w:instrText xml:space="preserve"> PAGEREF _Toc55341571 \h </w:instrText>
             </w:r>
             <w:r>
               <w:rPr>
@@ -2410,7 +2420,7 @@
                 <w:noProof/>
                 <w:webHidden/>
               </w:rPr>
-              <w:t>29</w:t>
+              <w:t>28</w:t>
             </w:r>
             <w:r>
               <w:rPr>
@@ -2434,7 +2444,7 @@
               <w:lang w:val="es-AR" w:eastAsia="es-AR"/>
             </w:rPr>
           </w:pPr>
-          <w:hyperlink w:anchor="_Toc55310867" w:history="1">
+          <w:hyperlink w:anchor="_Toc55341572" w:history="1">
             <w:r>
               <w:rPr>
                 <w:rStyle w:val="Hipervnculo"/>
@@ -2461,7 +2471,7 @@
                 <w:noProof/>
                 <w:webHidden/>
               </w:rPr>
-              <w:instrText xml:space="preserve"> PAGEREF _Toc55310867 \h </w:instrText>
+              <w:instrText xml:space="preserve"> PAGEREF _Toc55341572 \h </w:instrText>
             </w:r>
             <w:r>
               <w:rPr>
@@ -2481,7 +2491,7 @@
                 <w:noProof/>
                 <w:webHidden/>
               </w:rPr>
-              <w:t>31</w:t>
+              <w:t>30</w:t>
             </w:r>
             <w:r>
               <w:rPr>
@@ -2505,7 +2515,7 @@
               <w:lang w:val="es-AR" w:eastAsia="es-AR"/>
             </w:rPr>
           </w:pPr>
-          <w:hyperlink w:anchor="_Toc55310868" w:history="1">
+          <w:hyperlink w:anchor="_Toc55341573" w:history="1">
             <w:r>
               <w:rPr>
                 <w:rStyle w:val="Hipervnculo"/>
@@ -2532,7 +2542,7 @@
                 <w:noProof/>
                 <w:webHidden/>
               </w:rPr>
-              <w:instrText xml:space="preserve"> PAGEREF _Toc55310868 \h </w:instrText>
+              <w:instrText xml:space="preserve"> PAGEREF _Toc55341573 \h </w:instrText>
             </w:r>
             <w:r>
               <w:rPr>
@@ -2552,7 +2562,7 @@
                 <w:noProof/>
                 <w:webHidden/>
               </w:rPr>
-              <w:t>33</w:t>
+              <w:t>32</w:t>
             </w:r>
             <w:r>
               <w:rPr>
@@ -2576,7 +2586,7 @@
               <w:lang w:val="es-AR" w:eastAsia="es-AR"/>
             </w:rPr>
           </w:pPr>
-          <w:hyperlink w:anchor="_Toc55310869" w:history="1">
+          <w:hyperlink w:anchor="_Toc55341574" w:history="1">
             <w:r>
               <w:rPr>
                 <w:rStyle w:val="Hipervnculo"/>
@@ -2603,7 +2613,7 @@
                 <w:noProof/>
                 <w:webHidden/>
               </w:rPr>
-              <w:instrText xml:space="preserve"> PAGEREF _Toc55310869 \h </w:instrText>
+              <w:instrText xml:space="preserve"> PAGEREF _Toc55341574 \h </w:instrText>
             </w:r>
             <w:r>
               <w:rPr>
@@ -2623,7 +2633,7 @@
                 <w:noProof/>
                 <w:webHidden/>
               </w:rPr>
-              <w:t>33</w:t>
+              <w:t>32</w:t>
             </w:r>
             <w:r>
               <w:rPr>
@@ -2645,7 +2655,7 @@
               <w:lang w:val="es-AR" w:eastAsia="es-AR"/>
             </w:rPr>
           </w:pPr>
-          <w:hyperlink w:anchor="_Toc55310870" w:history="1">
+          <w:hyperlink w:anchor="_Toc55341575" w:history="1">
             <w:r>
               <w:rPr>
                 <w:rStyle w:val="Hipervnculo"/>
@@ -2672,7 +2682,7 @@
                 <w:noProof/>
                 <w:webHidden/>
               </w:rPr>
-              <w:instrText xml:space="preserve"> PAGEREF _Toc55310870 \h </w:instrText>
+              <w:instrText xml:space="preserve"> PAGEREF _Toc55341575 \h </w:instrText>
             </w:r>
             <w:r>
               <w:rPr>
@@ -2692,7 +2702,7 @@
                 <w:noProof/>
                 <w:webHidden/>
               </w:rPr>
-              <w:t>33</w:t>
+              <w:t>32</w:t>
             </w:r>
             <w:r>
               <w:rPr>
@@ -2714,7 +2724,7 @@
               <w:lang w:val="es-AR" w:eastAsia="es-AR"/>
             </w:rPr>
           </w:pPr>
-          <w:hyperlink w:anchor="_Toc55310871" w:history="1">
+          <w:hyperlink w:anchor="_Toc55341576" w:history="1">
             <w:r>
               <w:rPr>
                 <w:rStyle w:val="Hipervnculo"/>
@@ -2741,7 +2751,7 @@
                 <w:noProof/>
                 <w:webHidden/>
               </w:rPr>
-              <w:instrText xml:space="preserve"> PAGEREF _Toc55310871 \h </w:instrText>
+              <w:instrText xml:space="preserve"> PAGEREF _Toc55341576 \h </w:instrText>
             </w:r>
             <w:r>
               <w:rPr>
@@ -2761,7 +2771,7 @@
                 <w:noProof/>
                 <w:webHidden/>
               </w:rPr>
-              <w:t>33</w:t>
+              <w:t>32</w:t>
             </w:r>
             <w:r>
               <w:rPr>
@@ -2783,7 +2793,7 @@
               <w:lang w:val="es-AR" w:eastAsia="es-AR"/>
             </w:rPr>
           </w:pPr>
-          <w:hyperlink w:anchor="_Toc55310872" w:history="1">
+          <w:hyperlink w:anchor="_Toc55341577" w:history="1">
             <w:r>
               <w:rPr>
                 <w:rStyle w:val="Hipervnculo"/>
@@ -2810,7 +2820,7 @@
                 <w:noProof/>
                 <w:webHidden/>
               </w:rPr>
-              <w:instrText xml:space="preserve"> PAGEREF _Toc55310872 \h </w:instrText>
+              <w:instrText xml:space="preserve"> PAGEREF _Toc55341577 \h </w:instrText>
             </w:r>
             <w:r>
               <w:rPr>
@@ -2830,7 +2840,7 @@
                 <w:noProof/>
                 <w:webHidden/>
               </w:rPr>
-              <w:t>34</w:t>
+              <w:t>33</w:t>
             </w:r>
             <w:r>
               <w:rPr>
@@ -2854,7 +2864,7 @@
               <w:lang w:val="es-AR" w:eastAsia="es-AR"/>
             </w:rPr>
           </w:pPr>
-          <w:hyperlink w:anchor="_Toc55310873" w:history="1">
+          <w:hyperlink w:anchor="_Toc55341578" w:history="1">
             <w:r>
               <w:rPr>
                 <w:rStyle w:val="Hipervnculo"/>
@@ -2881,7 +2891,7 @@
                 <w:noProof/>
                 <w:webHidden/>
               </w:rPr>
-              <w:instrText xml:space="preserve"> PAGEREF _Toc55310873 \h </w:instrText>
+              <w:instrText xml:space="preserve"> PAGEREF _Toc55341578 \h </w:instrText>
             </w:r>
             <w:r>
               <w:rPr>
@@ -2901,7 +2911,7 @@
                 <w:noProof/>
                 <w:webHidden/>
               </w:rPr>
-              <w:t>35</w:t>
+              <w:t>34</w:t>
             </w:r>
             <w:r>
               <w:rPr>
@@ -2925,7 +2935,7 @@
               <w:lang w:val="es-AR" w:eastAsia="es-AR"/>
             </w:rPr>
           </w:pPr>
-          <w:hyperlink w:anchor="_Toc55310874" w:history="1">
+          <w:hyperlink w:anchor="_Toc55341579" w:history="1">
             <w:r>
               <w:rPr>
                 <w:rStyle w:val="Hipervnculo"/>
@@ -2952,7 +2962,7 @@
                 <w:noProof/>
                 <w:webHidden/>
               </w:rPr>
-              <w:instrText xml:space="preserve"> PAGEREF _Toc55310874 \h </w:instrText>
+              <w:instrText xml:space="preserve"> PAGEREF _Toc55341579 \h </w:instrText>
             </w:r>
             <w:r>
               <w:rPr>
@@ -2972,7 +2982,7 @@
                 <w:noProof/>
                 <w:webHidden/>
               </w:rPr>
-              <w:t>36</w:t>
+              <w:t>35</w:t>
             </w:r>
             <w:r>
               <w:rPr>
@@ -3007,6 +3017,7 @@
         <w:dataBinding w:prefixMappings="xmlns:ns0='http://purl.org/dc/elements/1.1/' xmlns:ns1='http://schemas.openxmlformats.org/package/2006/metadata/core-properties' " w:xpath="/ns1:coreProperties[1]/ns0:title[1]" w:storeItemID="{6C3C8BC8-F283-45AE-878A-BAB7291924A1}"/>
         <w:text/>
       </w:sdtPr>
+      <w:sdtEndPr/>
       <w:sdtContent>
         <w:p>
           <w:pPr>
@@ -3028,8 +3039,8 @@
           <w:rFonts w:eastAsia="DejaVu Sans"/>
         </w:rPr>
       </w:pPr>
-      <w:bookmarkStart w:id="0" w:name="_Toc229739369"/>
-      <w:bookmarkStart w:id="1" w:name="_Toc234998444"/>
+      <w:bookmarkStart w:id="1" w:name="_Toc229739369"/>
+      <w:bookmarkStart w:id="2" w:name="_Toc234998444"/>
     </w:p>
     <w:p>
       <w:pPr>
@@ -3038,16 +3049,16 @@
           <w:rFonts w:eastAsia="DejaVu Sans"/>
         </w:rPr>
       </w:pPr>
-      <w:bookmarkStart w:id="2" w:name="_Toc55310841"/>
+      <w:bookmarkStart w:id="3" w:name="_Toc55341546"/>
       <w:r>
         <w:rPr>
           <w:rFonts w:eastAsia="DejaVu Sans"/>
         </w:rPr>
         <w:t>Introducción</w:t>
       </w:r>
-      <w:bookmarkEnd w:id="0"/>
       <w:bookmarkEnd w:id="1"/>
       <w:bookmarkEnd w:id="2"/>
+      <w:bookmarkEnd w:id="3"/>
     </w:p>
     <w:p>
       <w:pPr>
@@ -3191,7 +3202,7 @@
           <w:rFonts w:eastAsia="DejaVu Sans"/>
         </w:rPr>
       </w:pPr>
-      <w:bookmarkStart w:id="3" w:name="_Toc55310842"/>
+      <w:bookmarkStart w:id="4" w:name="_Toc55341547"/>
       <w:r>
         <w:rPr>
           <w:rFonts w:eastAsia="DejaVu Sans"/>
@@ -3210,7 +3221,7 @@
         </w:rPr>
         <w:t xml:space="preserve"> del Proyecto</w:t>
       </w:r>
-      <w:bookmarkEnd w:id="3"/>
+      <w:bookmarkEnd w:id="4"/>
     </w:p>
     <w:p>
       <w:pPr>
@@ -3449,11 +3460,11 @@
       <w:pPr>
         <w:pStyle w:val="PSI-Ttulo1"/>
       </w:pPr>
-      <w:bookmarkStart w:id="4" w:name="_Toc55310843"/>
+      <w:bookmarkStart w:id="5" w:name="_Toc55341548"/>
       <w:r>
         <w:t>Proceso de Desarrollo</w:t>
       </w:r>
-      <w:bookmarkEnd w:id="4"/>
+      <w:bookmarkEnd w:id="5"/>
       <w:r>
         <w:t xml:space="preserve"> </w:t>
       </w:r>
@@ -3470,11 +3481,11 @@
       <w:pPr>
         <w:pStyle w:val="PSI-Ttulo3"/>
       </w:pPr>
-      <w:bookmarkStart w:id="5" w:name="_Toc55310844"/>
+      <w:bookmarkStart w:id="6" w:name="_Toc55341549"/>
       <w:r>
         <w:t>Problemas encontrados</w:t>
       </w:r>
-      <w:bookmarkEnd w:id="5"/>
+      <w:bookmarkEnd w:id="6"/>
       <w:r>
         <w:t xml:space="preserve"> </w:t>
       </w:r>
@@ -3718,11 +3729,11 @@
       <w:pPr>
         <w:pStyle w:val="PSI-Ttulo3"/>
       </w:pPr>
-      <w:bookmarkStart w:id="6" w:name="_Toc55310845"/>
+      <w:bookmarkStart w:id="7" w:name="_Toc55341550"/>
       <w:r>
         <w:t>Soluciones implementadas</w:t>
       </w:r>
-      <w:bookmarkEnd w:id="6"/>
+      <w:bookmarkEnd w:id="7"/>
       <w:r>
         <w:t xml:space="preserve"> </w:t>
       </w:r>
@@ -3916,11 +3927,11 @@
       <w:pPr>
         <w:pStyle w:val="PSI-Ttulo3"/>
       </w:pPr>
-      <w:bookmarkStart w:id="7" w:name="_Toc55310846"/>
+      <w:bookmarkStart w:id="8" w:name="_Toc55341551"/>
       <w:r>
         <w:t>Hitos destacados</w:t>
       </w:r>
-      <w:bookmarkEnd w:id="7"/>
+      <w:bookmarkEnd w:id="8"/>
       <w:r>
         <w:t xml:space="preserve"> </w:t>
       </w:r>
@@ -4308,11 +4319,11 @@
       <w:pPr>
         <w:pStyle w:val="PSI-Ttulo3"/>
       </w:pPr>
-      <w:bookmarkStart w:id="8" w:name="_Toc55310847"/>
+      <w:bookmarkStart w:id="9" w:name="_Toc55341552"/>
       <w:r>
         <w:t>Sobre la Aplicación Móvil</w:t>
       </w:r>
-      <w:bookmarkEnd w:id="8"/>
+      <w:bookmarkEnd w:id="9"/>
     </w:p>
     <w:p>
       <w:pPr>
@@ -4491,11 +4502,11 @@
       <w:pPr>
         <w:pStyle w:val="PSI-Ttulo1"/>
       </w:pPr>
-      <w:bookmarkStart w:id="9" w:name="_Toc55310848"/>
+      <w:bookmarkStart w:id="10" w:name="_Toc55341553"/>
       <w:r>
         <w:t>Resumen de Iteraciones</w:t>
       </w:r>
-      <w:bookmarkEnd w:id="9"/>
+      <w:bookmarkEnd w:id="10"/>
     </w:p>
     <w:p>
       <w:pPr>
@@ -4522,11 +4533,11 @@
       <w:pPr>
         <w:pStyle w:val="PSI-Ttulo2"/>
       </w:pPr>
-      <w:bookmarkStart w:id="10" w:name="_Toc55310849"/>
+      <w:bookmarkStart w:id="11" w:name="_Toc55341554"/>
       <w:r>
         <w:t>Inicio</w:t>
       </w:r>
-      <w:bookmarkEnd w:id="10"/>
+      <w:bookmarkEnd w:id="11"/>
     </w:p>
     <w:p>
       <w:pPr>
@@ -4595,11 +4606,11 @@
       <w:pPr>
         <w:pStyle w:val="PSI-Ttulo2"/>
       </w:pPr>
-      <w:bookmarkStart w:id="11" w:name="_Toc55310850"/>
+      <w:bookmarkStart w:id="12" w:name="_Toc55341555"/>
       <w:r>
         <w:t>Elaboración</w:t>
       </w:r>
-      <w:bookmarkEnd w:id="11"/>
+      <w:bookmarkEnd w:id="12"/>
     </w:p>
     <w:p>
       <w:pPr>
@@ -5454,11 +5465,11 @@
       <w:pPr>
         <w:pStyle w:val="PSI-Ttulo2"/>
       </w:pPr>
-      <w:bookmarkStart w:id="12" w:name="_Toc55310851"/>
+      <w:bookmarkStart w:id="13" w:name="_Toc55341556"/>
       <w:r>
         <w:t>Construcción</w:t>
       </w:r>
-      <w:bookmarkEnd w:id="12"/>
+      <w:bookmarkEnd w:id="13"/>
       <w:r>
         <w:t xml:space="preserve"> </w:t>
       </w:r>
@@ -6988,6 +6999,7 @@
               <w:pStyle w:val="PSI-Normal"/>
             </w:pPr>
             <w:r>
+              <w:lastRenderedPageBreak/>
               <w:t>11</w:t>
             </w:r>
           </w:p>
@@ -7121,11 +7133,11 @@
         <w:pStyle w:val="PSI-Ttulo2"/>
         <w:ind w:left="0" w:firstLine="0"/>
       </w:pPr>
-      <w:bookmarkStart w:id="13" w:name="_Toc55310852"/>
+      <w:bookmarkStart w:id="14" w:name="_Toc55341557"/>
       <w:r>
         <w:t>Transición</w:t>
       </w:r>
-      <w:bookmarkEnd w:id="13"/>
+      <w:bookmarkEnd w:id="14"/>
     </w:p>
     <w:p>
       <w:r>
@@ -7143,21 +7155,21 @@
       <w:pPr>
         <w:pStyle w:val="PSI-Ttulo1"/>
       </w:pPr>
-      <w:bookmarkStart w:id="14" w:name="_Toc55310853"/>
+      <w:bookmarkStart w:id="15" w:name="_Toc55341558"/>
       <w:r>
         <w:t>Comunicación</w:t>
       </w:r>
-      <w:bookmarkEnd w:id="14"/>
+      <w:bookmarkEnd w:id="15"/>
     </w:p>
     <w:p>
       <w:pPr>
         <w:pStyle w:val="PSI-Ttulo2"/>
       </w:pPr>
-      <w:bookmarkStart w:id="15" w:name="_Toc55310854"/>
+      <w:bookmarkStart w:id="16" w:name="_Toc55341559"/>
       <w:r>
         <w:t>Entre los integrantes del VASPA Team</w:t>
       </w:r>
-      <w:bookmarkEnd w:id="15"/>
+      <w:bookmarkEnd w:id="16"/>
     </w:p>
     <w:p>
       <w:r>
@@ -7238,12 +7250,12 @@
       <w:pPr>
         <w:pStyle w:val="PSI-Ttulo2"/>
       </w:pPr>
-      <w:bookmarkStart w:id="16" w:name="_Toc55310855"/>
+      <w:bookmarkStart w:id="17" w:name="_Toc55341560"/>
       <w:r>
         <w:lastRenderedPageBreak/>
         <w:t>Con el Equipo Docente</w:t>
       </w:r>
-      <w:bookmarkEnd w:id="16"/>
+      <w:bookmarkEnd w:id="17"/>
     </w:p>
     <w:p>
       <w:r>
@@ -7311,11 +7323,11 @@
       <w:pPr>
         <w:pStyle w:val="PSI-Ttulo2"/>
       </w:pPr>
-      <w:bookmarkStart w:id="17" w:name="_Toc55310856"/>
+      <w:bookmarkStart w:id="18" w:name="_Toc55341561"/>
       <w:r>
         <w:t>Con el Cliente</w:t>
       </w:r>
-      <w:bookmarkEnd w:id="17"/>
+      <w:bookmarkEnd w:id="18"/>
     </w:p>
     <w:p>
       <w:pPr>
@@ -7432,21 +7444,21 @@
       <w:pPr>
         <w:pStyle w:val="PSI-Ttulo1"/>
       </w:pPr>
-      <w:bookmarkStart w:id="18" w:name="_Toc55310857"/>
+      <w:bookmarkStart w:id="19" w:name="_Toc55341562"/>
       <w:r>
         <w:t>Tareas de Calidad y Gestión del Proyecto</w:t>
       </w:r>
-      <w:bookmarkEnd w:id="18"/>
+      <w:bookmarkEnd w:id="19"/>
     </w:p>
     <w:p>
       <w:pPr>
         <w:pStyle w:val="PSI-Ttulo2"/>
       </w:pPr>
-      <w:bookmarkStart w:id="19" w:name="_Toc55310858"/>
+      <w:bookmarkStart w:id="20" w:name="_Toc55341563"/>
       <w:r>
         <w:t>Estimaciones</w:t>
       </w:r>
-      <w:bookmarkEnd w:id="19"/>
+      <w:bookmarkEnd w:id="20"/>
     </w:p>
     <w:p>
       <w:r>
@@ -7514,14 +7526,27 @@
       <w:r>
         <w:t xml:space="preserve">Ilustración </w:t>
       </w:r>
-      <w:fldSimple w:instr=" SEQ Ilustración \* ARABIC ">
-        <w:r>
-          <w:rPr>
-            <w:noProof/>
-          </w:rPr>
-          <w:t>1</w:t>
-        </w:r>
-      </w:fldSimple>
+      <w:r>
+        <w:fldChar w:fldCharType="begin"/>
+      </w:r>
+      <w:r>
+        <w:instrText xml:space="preserve"> SEQ Ilustración \* ARABIC </w:instrText>
+      </w:r>
+      <w:r>
+        <w:fldChar w:fldCharType="separate"/>
+      </w:r>
+      <w:r>
+        <w:rPr>
+          <w:noProof/>
+        </w:rPr>
+        <w:t>1</w:t>
+      </w:r>
+      <w:r>
+        <w:rPr>
+          <w:noProof/>
+        </w:rPr>
+        <w:fldChar w:fldCharType="end"/>
+      </w:r>
       <w:r>
         <w:t>- Gráfico de Estimaciones</w:t>
       </w:r>
@@ -7582,12 +7607,12 @@
       <w:pPr>
         <w:pStyle w:val="PSI-Ttulo2"/>
       </w:pPr>
-      <w:bookmarkStart w:id="20" w:name="_Toc55310859"/>
+      <w:bookmarkStart w:id="21" w:name="_Toc55341564"/>
       <w:r>
         <w:lastRenderedPageBreak/>
         <w:t>Gestión de Riesgos</w:t>
       </w:r>
-      <w:bookmarkEnd w:id="20"/>
+      <w:bookmarkEnd w:id="21"/>
     </w:p>
     <w:p>
       <w:r>
@@ -7933,36 +7958,28 @@
         </w:drawing>
       </w:r>
       <w:r>
-        <w:t xml:space="preserve">Como se evidencia no se realizó la gestión de riesgos para la primera iteración de la fase de Construcción esto es a que no se llevó a cabo la planificación de esa iteración, el equipo pensaba que todavía se continuaba con la etapa anterior, pero en la cursada los </w:t>
+        <w:t xml:space="preserve">Como se evidencia no se realizó la gestión de riesgos para la primera iteración de la fase de Construcción </w:t>
+      </w:r>
+      <w:r>
+        <w:t>ya que esta tarea no fue planificada para dicha iteración, por falta de tiempo para llevarla a cabo.</w:t>
+      </w:r>
+    </w:p>
+    <w:p>
+      <w:r>
+        <w:t xml:space="preserve">Ya en esta nueva fase de la segunda iteración los riesgos se </w:t>
       </w:r>
       <w:r>
         <w:lastRenderedPageBreak/>
-        <w:t>profesores nos dijeron que ya tendríamos que estar en la etapa de construcción.</w:t>
-      </w:r>
-    </w:p>
-    <w:p>
-      <w:r>
-        <w:t>Ya en esta nueva fase de la segunda iteración los riesgos se inclinaban más en las categorías de Tecnología y Complejidad ya que justamente en esta fase se lleva a cabo la construcción del sistema con lo que se tenía inquietudes en cuanto a la complejidad que podría tener tanto el diseño como la implementación del mismo tanto la versión web y la móvil. Después se puede destacar que hubo una baja en el peso en las categorías restantes, ya para esta iteración los requisitos estaban casi definidos por completo, el equipo fue ganando experiencia en las herramientas y lenguajes a utilizar en el desarrollo esto gracias a los planes de mitigación y reducción que se tenían para estos riesgos.</w:t>
+        <w:t>inclinaban más en las categorías de Tecnología y Complejidad ya que justamente en esta fase se lleva a cabo la construcción del sistema con lo que se tenía inquietudes en cuanto a la complejidad que podría tener tanto el diseño como la implementación del mismo tanto la versión web y la móvil. Después se puede destacar que hubo una baja en el peso en las categorías restantes, ya para esta iteración los requisitos estaban casi definidos por completo, el equipo fue ganando experiencia en las herramientas y lenguajes a utilizar en el desarrollo esto gracias a los planes de mitigación y reducción que se tenían para estos riesgos.</w:t>
       </w:r>
     </w:p>
     <w:p/>
-    <w:p>
-      <w:pPr>
-        <w:jc w:val="center"/>
-      </w:pPr>
-    </w:p>
-    <w:p>
-      <w:r>
-        <w:br w:type="page"/>
-      </w:r>
-    </w:p>
     <w:p>
       <w:r>
         <w:rPr>
           <w:noProof/>
           <w:lang w:val="es-AR" w:eastAsia="es-AR"/>
         </w:rPr>
-        <w:lastRenderedPageBreak/>
         <w:drawing>
           <wp:anchor distT="0" distB="0" distL="114300" distR="114300" simplePos="0" relativeHeight="251654656" behindDoc="0" locked="0" layoutInCell="1" allowOverlap="1" wp14:anchorId="7183D619" wp14:editId="69B97A6F">
             <wp:simplePos x="0" y="0"/>
@@ -8100,11 +8117,11 @@
         </w:drawing>
       </w:r>
       <w:r>
-        <w:t xml:space="preserve">Para la quinta iteración la cual correspondería con la finalización de la cursada, se pueden ver que hubo una reducción notable en las categorías Complejidad y Experiencia y Capacidad esto debido a las habilidades y practica adquiridas por el grupo de desarrollo en iteraciones anteriores y mediante las estrategias de mitigación y reducción lograron disminuir la probabilidad de ocurrencia de los riesgos considerados. Las que presentaron un aumento considerable fueron las categorías de Tecnología y Duración y Tamaño a causa de que todavía nos faltaba la implementación de los casos de usos que se no pudieron realizarlo en la cursada debido a los tiempos, con lo cual se identificaron varios riesgos a ser considerados, como tener que usar nuevas librerías y adecuarlas para poder usarlas en el </w:t>
+        <w:t xml:space="preserve">Para la quinta iteración la cual correspondería con la finalización de la cursada, se pueden ver que hubo una reducción notable en las categorías Complejidad y Experiencia y Capacidad esto debido a las habilidades y </w:t>
       </w:r>
       <w:r>
         <w:lastRenderedPageBreak/>
-        <w:t>proyecto, sumado el no presentar avances a los profesores luego de la finalización de la cursada para así obtener una retroalimentación.</w:t>
+        <w:t>practica adquiridas por el grupo de desarrollo en iteraciones anteriores y mediante las estrategias de mitigación y reducción lograron disminuir la probabilidad de ocurrencia de los riesgos considerados. Las que presentaron un aumento considerable fueron las categorías de Tecnología y Duración y Tamaño a causa de que todavía nos faltaba la implementación de los casos de usos que se no pudieron realizarlo en la cursada debido a los tiempos, con lo cual se identificaron varios riesgos a ser considerados, como tener que usar nuevas librerías y adecuarlas para poder usarlas en el proyecto, sumado el no presentar avances a los profesores luego de la finalización de la cursada para así obtener una retroalimentación.</w:t>
       </w:r>
     </w:p>
     <w:p>
@@ -8259,11 +8276,11 @@
         </w:drawing>
       </w:r>
       <w:r>
-        <w:t xml:space="preserve">Ya para la novena iteración como resultado de la gestión de riesgos podemos ver que los riesgos en este caso tienen una gran tendencia hacia la categoría de Tecnología, aquí unos colegas de la carrera nos habían comentado que habían tenido problemas con lo que tenían desarrollado de la aplicación con el framework Ionic dado que había una versión nueva que obligaba a actualizar y que bajo esta nueva versión la aplicación desarrollada no funcionaba. Esto fue considerado ya que después de la finalización de la cursada no se había vuelto a tocar todo </w:t>
+        <w:t xml:space="preserve">Ya para la novena iteración como resultado de la gestión de riesgos podemos ver que los riesgos en este caso tienen una gran tendencia hacia la categoría de Tecnología, aquí unos colegas de la carrera nos habían comentado que habían </w:t>
       </w:r>
       <w:r>
         <w:lastRenderedPageBreak/>
-        <w:t>lo relacionado a la aplicación móvil, ya que la idea era dejarla casi al final y que una vez que el sistema web este en una etapa muy avanzada recién retomarla para terminar de cerrarla. De todos modos, este riesgo sucedió ya que tuvimos el mismo inconveniente, antes esto se tuvo que ejecutar el plan de contingencia que básicamente era rehacer nuevamente la aplicación con la nueva versión del framework intentando reutilizar lo más que se pueda del código que se tenía hasta el momento.</w:t>
+        <w:t>tenido problemas con lo que tenían desarrollado de la aplicación con el framework Ionic dado que había una versión nueva que obligaba a actualizar y que bajo esta nueva versión la aplicación desarrollada no funcionaba. Esto fue considerado ya que después de la finalización de la cursada no se había vuelto a tocar todo lo relacionado a la aplicación móvil, ya que la idea era dejarla casi al final y que una vez que el sistema web este en una etapa muy avanzada recién retomarla para terminar de cerrarla. De todos modos, este riesgo sucedió ya que tuvimos el mismo inconveniente, antes esto se tuvo que ejecutar el plan de contingencia que básicamente era rehacer nuevamente la aplicación con la nueva versión del framework intentando reutilizar lo más que se pueda del código que se tenía hasta el momento.</w:t>
       </w:r>
     </w:p>
     <w:p>
@@ -8597,11 +8614,11 @@
       <w:pPr>
         <w:pStyle w:val="PSI-Ttulo2"/>
       </w:pPr>
-      <w:bookmarkStart w:id="21" w:name="_Toc55310860"/>
+      <w:bookmarkStart w:id="22" w:name="_Toc55341565"/>
       <w:r>
         <w:t>Validación y Verificación</w:t>
       </w:r>
-      <w:bookmarkEnd w:id="21"/>
+      <w:bookmarkEnd w:id="22"/>
     </w:p>
     <w:p>
       <w:pPr>
@@ -9019,7 +9036,7 @@
       <w:pPr>
         <w:pStyle w:val="PSI-Ttulo1"/>
       </w:pPr>
-      <w:bookmarkStart w:id="22" w:name="_Toc55310861"/>
+      <w:bookmarkStart w:id="23" w:name="_Toc55341566"/>
       <w:r>
         <w:lastRenderedPageBreak/>
         <w:t>Tecnologías</w:t>
@@ -9027,17 +9044,17 @@
       <w:r>
         <w:t xml:space="preserve"> utilizadas</w:t>
       </w:r>
-      <w:bookmarkEnd w:id="22"/>
+      <w:bookmarkEnd w:id="23"/>
     </w:p>
     <w:p>
       <w:pPr>
         <w:pStyle w:val="PSI-Ttulo2"/>
       </w:pPr>
-      <w:bookmarkStart w:id="23" w:name="_Toc55310862"/>
+      <w:bookmarkStart w:id="24" w:name="_Toc55341567"/>
       <w:r>
         <w:t>Hardware</w:t>
       </w:r>
-      <w:bookmarkEnd w:id="23"/>
+      <w:bookmarkEnd w:id="24"/>
     </w:p>
     <w:p>
       <w:r>
@@ -9864,11 +9881,11 @@
       <w:pPr>
         <w:pStyle w:val="PSI-Ttulo2"/>
       </w:pPr>
-      <w:bookmarkStart w:id="24" w:name="_Toc55310863"/>
+      <w:bookmarkStart w:id="25" w:name="_Toc55341568"/>
       <w:r>
         <w:t>Software</w:t>
       </w:r>
-      <w:bookmarkEnd w:id="24"/>
+      <w:bookmarkEnd w:id="25"/>
     </w:p>
     <w:p>
       <w:r>
@@ -9897,11 +9914,11 @@
       <w:pPr>
         <w:pStyle w:val="PSI-Ttulo3"/>
       </w:pPr>
-      <w:bookmarkStart w:id="25" w:name="_Toc55310864"/>
+      <w:bookmarkStart w:id="26" w:name="_Toc55341569"/>
       <w:r>
         <w:t>Lenguajes de Programación</w:t>
       </w:r>
-      <w:bookmarkEnd w:id="25"/>
+      <w:bookmarkEnd w:id="26"/>
     </w:p>
     <w:p>
       <w:r>
@@ -10109,11 +10126,11 @@
       <w:pPr>
         <w:pStyle w:val="PSI-Ttulo3"/>
       </w:pPr>
-      <w:bookmarkStart w:id="26" w:name="_Toc55310865"/>
+      <w:bookmarkStart w:id="27" w:name="_Toc55341570"/>
       <w:r>
         <w:t>Librerías y Frameworks</w:t>
       </w:r>
-      <w:bookmarkEnd w:id="26"/>
+      <w:bookmarkEnd w:id="27"/>
       <w:r>
         <w:t xml:space="preserve"> </w:t>
       </w:r>
@@ -10180,20 +10197,6 @@
       </w:r>
     </w:p>
     <w:p>
-      <w:pPr>
-        <w:rPr>
-          <w:b/>
-          <w:u w:val="single"/>
-        </w:rPr>
-      </w:pPr>
-    </w:p>
-    <w:p>
-      <w:pPr>
-        <w:rPr>
-          <w:b/>
-          <w:u w:val="single"/>
-        </w:rPr>
-      </w:pPr>
       <w:r>
         <w:rPr>
           <w:b/>
@@ -10201,87 +10204,244 @@
         </w:rPr>
         <w:t>JQuery:</w:t>
       </w:r>
-    </w:p>
-    <w:p>
-      <w:pPr>
+      <w:r>
+        <w:t xml:space="preserve"> </w:t>
+      </w:r>
+      <w:r>
+        <w:t>Es</w:t>
+      </w:r>
+      <w:r>
+        <w:t xml:space="preserve"> una librería de JavaScript </w:t>
+      </w:r>
+      <w:r>
+        <w:t>que</w:t>
+      </w:r>
+      <w:r>
+        <w:t xml:space="preserve"> simplifica la tarea de programar en JavaScript </w:t>
+      </w:r>
+      <w:r>
+        <w:t>permitiendo</w:t>
+      </w:r>
+      <w:r>
+        <w:t xml:space="preserve"> agregar interactividad a un sitio web sin tener conocimientos del lenguaje.</w:t>
+      </w:r>
+    </w:p>
+    <w:p>
+      <w:pPr>
+        <w:rPr>
+          <w:lang w:val="es-AR"/>
+        </w:rPr>
+      </w:pPr>
+      <w:r>
         <w:rPr>
           <w:b/>
           <w:u w:val="single"/>
-          <w:lang w:val="en-US"/>
+          <w:lang w:val="es-AR"/>
+        </w:rPr>
+        <w:t>Bootstrap Select:</w:t>
+      </w:r>
+      <w:r>
+        <w:rPr>
+          <w:lang w:val="es-AR"/>
+        </w:rPr>
+        <w:t xml:space="preserve"> </w:t>
+      </w:r>
+      <w:r>
+        <w:rPr>
+          <w:lang w:val="es-AR"/>
+        </w:rPr>
+        <w:t>Es un plugin</w:t>
+      </w:r>
+      <w:r>
+        <w:rPr>
+          <w:lang w:val="es-AR"/>
+        </w:rPr>
+        <w:t xml:space="preserve"> </w:t>
+      </w:r>
+      <w:r>
+        <w:rPr>
+          <w:lang w:val="es-AR"/>
+        </w:rPr>
+        <w:t xml:space="preserve">construido con </w:t>
+      </w:r>
+      <w:r>
+        <w:rPr>
+          <w:lang w:val="es-AR"/>
+        </w:rPr>
+        <w:t xml:space="preserve">jQuery </w:t>
+      </w:r>
+      <w:r>
+        <w:rPr>
+          <w:lang w:val="es-AR"/>
+        </w:rPr>
+        <w:t>brinda diversos tipos de listas desplegables permitiendo una</w:t>
+      </w:r>
+      <w:r>
+        <w:rPr>
+          <w:lang w:val="es-AR"/>
+        </w:rPr>
+        <w:t xml:space="preserve"> mul</w:t>
+      </w:r>
+      <w:r>
+        <w:rPr>
+          <w:lang w:val="es-AR"/>
+        </w:rPr>
+        <w:t>tiselección intuitiva, poder realizar búsqueda entre los ítems de la lista, entre otras funciones y personalizaciones ofrecidas. Este plugin fue muy utilizado en el sistema a la hora de trabajar con listas desplegables.</w:t>
+      </w:r>
+    </w:p>
+    <w:p>
+      <w:pPr>
+        <w:rPr>
+          <w:lang w:val="es-AR"/>
         </w:rPr>
       </w:pPr>
       <w:r>
         <w:rPr>
           <w:b/>
           <w:u w:val="single"/>
-          <w:lang w:val="en-US"/>
-        </w:rPr>
-        <w:t>Bootstrap Table:</w:t>
-      </w:r>
-    </w:p>
-    <w:p>
-      <w:pPr>
-        <w:rPr>
-          <w:b/>
-          <w:u w:val="single"/>
-          <w:lang w:val="en-US"/>
-        </w:rPr>
-      </w:pPr>
-      <w:r>
-        <w:rPr>
-          <w:b/>
-          <w:u w:val="single"/>
-          <w:lang w:val="en-US"/>
-        </w:rPr>
-        <w:t>Bootstrap Select:</w:t>
-      </w:r>
-    </w:p>
-    <w:p>
-      <w:pPr>
-        <w:rPr>
-          <w:b/>
-          <w:u w:val="single"/>
-          <w:lang w:val="en-US"/>
-        </w:rPr>
-      </w:pPr>
-      <w:r>
-        <w:rPr>
-          <w:b/>
-          <w:u w:val="single"/>
-          <w:lang w:val="en-US"/>
+          <w:lang w:val="es-AR"/>
         </w:rPr>
         <w:t>BootBox:</w:t>
       </w:r>
-    </w:p>
-    <w:p>
-      <w:pPr>
+      <w:r>
         <w:rPr>
-          <w:b/>
-          <w:u w:val="single"/>
+          <w:lang w:val="es-AR"/>
         </w:rPr>
-      </w:pPr>
+        <w:t xml:space="preserve"> </w:t>
+      </w:r>
       <w:r>
         <w:rPr>
-          <w:b/>
-          <w:u w:val="single"/>
+          <w:lang w:val="es-AR"/>
         </w:rPr>
-        <w:t>DataTable:</w:t>
-      </w:r>
-    </w:p>
-    <w:p>
-      <w:pPr>
-        <w:rPr>
-          <w:b/>
-          <w:u w:val="single"/>
-        </w:rPr>
-      </w:pPr>
+        <w:t>Es una biblioteca de JavaScript permite crear ventanas de diálogo utilizando modales de Bootstrap, se utilizó principalmente para crear ventanas de confirmación de acciones.</w:t>
+      </w:r>
+    </w:p>
+    <w:p>
       <w:r>
         <w:rPr>
           <w:b/>
           <w:u w:val="single"/>
         </w:rPr>
         <w:lastRenderedPageBreak/>
+        <w:t>DataTable:</w:t>
+      </w:r>
+      <w:r>
+        <w:t xml:space="preserve"> </w:t>
+      </w:r>
+      <w:r>
+        <w:t>E</w:t>
+      </w:r>
+      <w:r>
+        <w:t xml:space="preserve">s un complemento para la biblioteca jQuery </w:t>
+      </w:r>
+      <w:r>
+        <w:t xml:space="preserve">se trata de </w:t>
+      </w:r>
+      <w:r>
+        <w:t xml:space="preserve">una herramienta muy flexible, </w:t>
+      </w:r>
+      <w:r>
+        <w:t xml:space="preserve">que permite agregar características </w:t>
+      </w:r>
+      <w:r>
+        <w:t>avanzadas a cualquier tabla HTML.</w:t>
+      </w:r>
+      <w:r>
+        <w:t xml:space="preserve"> Se utilizó en la mayoría de las tablas de la aplicación web para presentar los datos</w:t>
+      </w:r>
+      <w:r>
+        <w:t xml:space="preserve"> de manera organiza,</w:t>
+      </w:r>
+      <w:r>
+        <w:t xml:space="preserve"> cuenta con una paginación y filtrado mediante un campo de búsqueda.</w:t>
+      </w:r>
+    </w:p>
+    <w:p>
+      <w:r>
+        <w:rPr>
+          <w:b/>
+          <w:u w:val="single"/>
+        </w:rPr>
         <w:t>PHP Mailer:</w:t>
+      </w:r>
+      <w:r>
+        <w:t xml:space="preserve"> </w:t>
+      </w:r>
+      <w:r>
+        <w:t xml:space="preserve">es una clase </w:t>
+      </w:r>
+      <w:r>
+        <w:t>que permite el envío</w:t>
+      </w:r>
+      <w:r>
+        <w:t xml:space="preserve"> de correo</w:t>
+      </w:r>
+      <w:r>
+        <w:t>s</w:t>
+      </w:r>
+      <w:r>
+        <w:t xml:space="preserve"> electrónico</w:t>
+      </w:r>
+      <w:r>
+        <w:t>s</w:t>
+      </w:r>
+      <w:r>
+        <w:t xml:space="preserve"> con soporte para SMTP. </w:t>
+      </w:r>
+      <w:r>
+        <w:t xml:space="preserve">Esta </w:t>
+      </w:r>
+      <w:r>
+        <w:t>clase se utiliza en la aplicac</w:t>
+      </w:r>
+      <w:r>
+        <w:t>ión web para enviar notifi</w:t>
+      </w:r>
+      <w:r>
+        <w:t>caciones</w:t>
+      </w:r>
+      <w:r>
+        <w:t xml:space="preserve"> a los diversos perfiles que intervienen en el sistema, como por ejemplo cuando un usuario de secretaria académica solicita la carga del programa a un docente, dicha solicitud es realizada mediante el envío de un email al profesor notificándole que debe cargar el programa en el sistema</w:t>
+      </w:r>
+      <w:r>
+        <w:t>.</w:t>
+      </w:r>
+      <w:r>
+        <w:t xml:space="preserve"> Otra de las notificaciones es cuando se le avisa al profesor si el programa fue aprobado o no por las autoridades pertinentes.</w:t>
+      </w:r>
+    </w:p>
+    <w:p>
+      <w:r>
+        <w:rPr>
+          <w:b/>
+          <w:u w:val="single"/>
+        </w:rPr>
+        <w:t>Google Chart</w:t>
+      </w:r>
+      <w:r>
+        <w:rPr>
+          <w:b/>
+          <w:u w:val="single"/>
+        </w:rPr>
+        <w:t>:</w:t>
+      </w:r>
+      <w:r>
+        <w:t xml:space="preserve"> </w:t>
+      </w:r>
+      <w:r>
+        <w:t>Es una aplicación de Google para realizar estadísticas</w:t>
+      </w:r>
+      <w:r>
+        <w:t>, se puede</w:t>
+      </w:r>
+      <w:r>
+        <w:t xml:space="preserve"> integrar con varios lenguajes de programación. </w:t>
+      </w:r>
+      <w:r>
+        <w:t>Esta herramienta se utilizó para crear los gráficos estadísticos para el CU Generar Informe Gerencial con el objetivo de resumir la información de la disponibilidad de los programas de asignaturas</w:t>
+      </w:r>
+      <w:r>
+        <w:t>.</w:t>
       </w:r>
     </w:p>
     <w:p>
@@ -10403,14 +10563,14 @@
       <w:pPr>
         <w:pStyle w:val="PSI-Ttulo3"/>
       </w:pPr>
-      <w:bookmarkStart w:id="27" w:name="_Toc55310866"/>
+      <w:bookmarkStart w:id="28" w:name="_Toc55341571"/>
       <w:r>
         <w:t>Programas</w:t>
       </w:r>
       <w:r>
         <w:t xml:space="preserve"> y aplicaciones</w:t>
       </w:r>
-      <w:bookmarkEnd w:id="27"/>
+      <w:bookmarkEnd w:id="28"/>
     </w:p>
     <w:p>
       <w:pPr>
@@ -10444,7 +10604,14 @@
         <w:rPr>
           <w:lang w:val="es-AR"/>
         </w:rPr>
-        <w:t xml:space="preserve">nterfaz gráfica de usuario portátil para Git basada en Tcl/Tk. Se enfoca en permitir que los usuarios realicen cambios en el repositorio haciendo nuevas confirmaciones, modificando las existentes, creando ramas, realizando fusiones locales y obteniendo repositorios remotos. </w:t>
+        <w:t xml:space="preserve">nterfaz gráfica de usuario portátil para Git basada en Tcl/Tk. Se enfoca en permitir que los usuarios realicen cambios en el repositorio haciendo nuevas </w:t>
+      </w:r>
+      <w:r>
+        <w:rPr>
+          <w:lang w:val="es-AR"/>
+        </w:rPr>
+        <w:lastRenderedPageBreak/>
+        <w:t xml:space="preserve">confirmaciones, modificando las existentes, creando ramas, realizando fusiones locales y obteniendo repositorios remotos. </w:t>
       </w:r>
     </w:p>
     <w:p>
@@ -10458,7 +10625,6 @@
           <w:noProof/>
           <w:lang w:val="es-AR" w:eastAsia="es-AR"/>
         </w:rPr>
-        <w:lastRenderedPageBreak/>
         <w:drawing>
           <wp:inline distT="0" distB="0" distL="0" distR="0" wp14:anchorId="1506C2CB" wp14:editId="3F6BA476">
             <wp:extent cx="4631495" cy="2704610"/>
@@ -10844,7 +11010,7 @@
           <w:iCs w:val="0"/>
         </w:rPr>
       </w:pPr>
-      <w:bookmarkStart w:id="28" w:name="_Toc55310867"/>
+      <w:bookmarkStart w:id="29" w:name="_Toc55341572"/>
       <w:r>
         <w:t>Features</w:t>
       </w:r>
@@ -10855,7 +11021,7 @@
         </w:rPr>
         <w:t xml:space="preserve"> destacadas y Mejoras a futuro</w:t>
       </w:r>
-      <w:bookmarkEnd w:id="28"/>
+      <w:bookmarkEnd w:id="29"/>
     </w:p>
     <w:p>
       <w:r>
@@ -11003,18 +11169,18 @@
       <w:pPr>
         <w:pStyle w:val="PSI-Ttulo1"/>
       </w:pPr>
-      <w:bookmarkStart w:id="29" w:name="_Toc55310868"/>
+      <w:bookmarkStart w:id="30" w:name="_Toc55341573"/>
       <w:r>
         <w:lastRenderedPageBreak/>
         <w:t>Conclusión</w:t>
       </w:r>
-      <w:bookmarkEnd w:id="29"/>
+      <w:bookmarkEnd w:id="30"/>
     </w:p>
     <w:p>
       <w:pPr>
         <w:pStyle w:val="PSI-Ttulo2"/>
       </w:pPr>
-      <w:bookmarkStart w:id="30" w:name="_Toc55310869"/>
+      <w:bookmarkStart w:id="31" w:name="_Toc55341574"/>
       <w:r>
         <w:t xml:space="preserve">Experiencia </w:t>
       </w:r>
@@ -11024,7 +11190,7 @@
       <w:r>
         <w:t>ersonal de cada integrante</w:t>
       </w:r>
-      <w:bookmarkEnd w:id="30"/>
+      <w:bookmarkEnd w:id="31"/>
     </w:p>
     <w:p>
       <w:r>
@@ -11047,11 +11213,11 @@
       <w:pPr>
         <w:pStyle w:val="PSI-Ttulo3"/>
       </w:pPr>
-      <w:bookmarkStart w:id="31" w:name="_Toc55310870"/>
+      <w:bookmarkStart w:id="32" w:name="_Toc55341575"/>
       <w:r>
         <w:t>Fabricio González</w:t>
       </w:r>
-      <w:bookmarkEnd w:id="31"/>
+      <w:bookmarkEnd w:id="32"/>
     </w:p>
     <w:p>
       <w:r>
@@ -11168,11 +11334,11 @@
       <w:pPr>
         <w:pStyle w:val="PSI-Ttulo3"/>
       </w:pPr>
-      <w:bookmarkStart w:id="32" w:name="_Toc55310871"/>
+      <w:bookmarkStart w:id="33" w:name="_Toc55341576"/>
       <w:r>
         <w:t>Francisco Estrada</w:t>
       </w:r>
-      <w:bookmarkEnd w:id="32"/>
+      <w:bookmarkEnd w:id="33"/>
     </w:p>
     <w:p>
       <w:pPr>
@@ -11289,11 +11455,11 @@
       <w:pPr>
         <w:pStyle w:val="PSI-Ttulo3"/>
       </w:pPr>
-      <w:bookmarkStart w:id="33" w:name="_Toc55310872"/>
+      <w:bookmarkStart w:id="34" w:name="_Toc55341577"/>
       <w:r>
         <w:t>Nicolás Sartini</w:t>
       </w:r>
-      <w:bookmarkEnd w:id="33"/>
+      <w:bookmarkEnd w:id="34"/>
     </w:p>
     <w:p>
       <w:pPr>
@@ -11500,11 +11666,11 @@
       <w:pPr>
         <w:pStyle w:val="PSI-Ttulo2"/>
       </w:pPr>
-      <w:bookmarkStart w:id="34" w:name="_Toc55310873"/>
+      <w:bookmarkStart w:id="35" w:name="_Toc55341578"/>
       <w:r>
         <w:t>Experiencia grupal</w:t>
       </w:r>
-      <w:bookmarkEnd w:id="34"/>
+      <w:bookmarkEnd w:id="35"/>
     </w:p>
     <w:p>
       <w:r>
@@ -11553,18 +11719,10 @@
     </w:p>
     <w:p>
       <w:r>
-        <w:t xml:space="preserve">//Lecciones aprendidas: “nunca asumir, siempre </w:t>
-      </w:r>
-      <w:proofErr w:type="gramStart"/>
-      <w:r>
-        <w:t>definir”</w:t>
-      </w:r>
-      <w:r>
-        <w:t>(</w:t>
-      </w:r>
-      <w:proofErr w:type="gramEnd"/>
-      <w:r>
-        <w:t>planes)</w:t>
+        <w:t>//Lecciones aprendidas: “nunca asumir, siempre definir”</w:t>
+      </w:r>
+      <w:r>
+        <w:t>(planes)</w:t>
       </w:r>
       <w:r>
         <w:t>, “GIT es genial”</w:t>
@@ -11595,12 +11753,12 @@
       <w:pPr>
         <w:pStyle w:val="PSI-Ttulo1"/>
       </w:pPr>
-      <w:bookmarkStart w:id="35" w:name="_Toc55310874"/>
+      <w:bookmarkStart w:id="36" w:name="_Toc55341579"/>
       <w:r>
         <w:lastRenderedPageBreak/>
         <w:t>ANEXO I</w:t>
       </w:r>
-      <w:bookmarkEnd w:id="35"/>
+      <w:bookmarkEnd w:id="36"/>
     </w:p>
     <w:p>
       <w:r>
@@ -13271,7 +13429,7 @@
 </file>
 
 <file path=word/endnotes.xml><?xml version="1.0" encoding="utf-8"?>
-<w:endnotes xmlns:wpc="http://schemas.microsoft.com/office/word/2010/wordprocessingCanvas" xmlns:cx="http://schemas.microsoft.com/office/drawing/2014/chartex" xmlns:cx1="http://schemas.microsoft.com/office/drawing/2015/9/8/chartex" xmlns:cx2="http://schemas.microsoft.com/office/drawing/2015/10/21/chartex" xmlns:cx3="http://schemas.microsoft.com/office/drawing/2016/5/9/chartex" xmlns:cx4="http://schemas.microsoft.com/office/drawing/2016/5/10/chartex" xmlns:cx5="http://schemas.microsoft.com/office/drawing/2016/5/11/chartex" xmlns:cx6="http://schemas.microsoft.com/office/drawing/2016/5/12/chartex" xmlns:cx7="http://schemas.microsoft.com/office/drawing/2016/5/13/chartex" xmlns:cx8="http://schemas.microsoft.com/office/drawing/2016/5/14/chartex" xmlns:mc="http://schemas.openxmlformats.org/markup-compatibility/2006" xmlns:aink="http://schemas.microsoft.com/office/drawing/2016/ink" xmlns:am3d="http://schemas.microsoft.com/office/drawing/2017/model3d" xmlns:o="urn:schemas-microsoft-com:office:office" xmlns:r="http://schemas.openxmlformats.org/officeDocument/2006/relationships" xmlns:m="http://schemas.openxmlformats.org/officeDocument/2006/math" xmlns:v="urn:schemas-microsoft-com:vml" xmlns:wp14="http://schemas.microsoft.com/office/word/2010/wordprocessingDrawing" xmlns:wp="http://schemas.openxmlformats.org/drawingml/2006/wordprocessingDrawing" xmlns:w10="urn:schemas-microsoft-com:office:word" xmlns:w="http://schemas.openxmlformats.org/wordprocessingml/2006/main" xmlns:w14="http://schemas.microsoft.com/office/word/2010/wordml" xmlns:w15="http://schemas.microsoft.com/office/word/2012/wordml" xmlns:w16cex="http://schemas.microsoft.com/office/word/2018/wordml/cex" xmlns:w16cid="http://schemas.microsoft.com/office/word/2016/wordml/cid" xmlns:w16="http://schemas.microsoft.com/office/word/2018/wordml" xmlns:w16se="http://schemas.microsoft.com/office/word/2015/wordml/symex" xmlns:wpg="http://schemas.microsoft.com/office/word/2010/wordprocessingGroup" xmlns:wpi="http://schemas.microsoft.com/office/word/2010/wordprocessingInk" xmlns:wne="http://schemas.microsoft.com/office/word/2006/wordml" xmlns:wps="http://schemas.microsoft.com/office/word/2010/wordprocessingShape" mc:Ignorable="w14 w15 w16se w16cid w16 w16cex wp14">
+<w:endnotes xmlns:wpc="http://schemas.microsoft.com/office/word/2010/wordprocessingCanvas" xmlns:cx="http://schemas.microsoft.com/office/drawing/2014/chartex" xmlns:cx1="http://schemas.microsoft.com/office/drawing/2015/9/8/chartex" xmlns:mc="http://schemas.openxmlformats.org/markup-compatibility/2006" xmlns:o="urn:schemas-microsoft-com:office:office" xmlns:r="http://schemas.openxmlformats.org/officeDocument/2006/relationships" xmlns:m="http://schemas.openxmlformats.org/officeDocument/2006/math" xmlns:v="urn:schemas-microsoft-com:vml" xmlns:wp14="http://schemas.microsoft.com/office/word/2010/wordprocessingDrawing" xmlns:wp="http://schemas.openxmlformats.org/drawingml/2006/wordprocessingDrawing" xmlns:w10="urn:schemas-microsoft-com:office:word" xmlns:w="http://schemas.openxmlformats.org/wordprocessingml/2006/main" xmlns:w14="http://schemas.microsoft.com/office/word/2010/wordml" xmlns:w15="http://schemas.microsoft.com/office/word/2012/wordml" xmlns:w16se="http://schemas.microsoft.com/office/word/2015/wordml/symex" xmlns:wpg="http://schemas.microsoft.com/office/word/2010/wordprocessingGroup" xmlns:wpi="http://schemas.microsoft.com/office/word/2010/wordprocessingInk" xmlns:wne="http://schemas.microsoft.com/office/word/2006/wordml" xmlns:wps="http://schemas.microsoft.com/office/word/2010/wordprocessingShape" mc:Ignorable="w14 w15 w16se wp14">
   <w:endnote w:type="separator" w:id="-1">
     <w:p>
       <w:pPr>
@@ -13298,7 +13456,7 @@
 </file>
 
 <file path=word/footer1.xml><?xml version="1.0" encoding="utf-8"?>
-<w:ftr xmlns:wpc="http://schemas.microsoft.com/office/word/2010/wordprocessingCanvas" xmlns:cx="http://schemas.microsoft.com/office/drawing/2014/chartex" xmlns:cx1="http://schemas.microsoft.com/office/drawing/2015/9/8/chartex" xmlns:cx2="http://schemas.microsoft.com/office/drawing/2015/10/21/chartex" xmlns:cx3="http://schemas.microsoft.com/office/drawing/2016/5/9/chartex" xmlns:cx4="http://schemas.microsoft.com/office/drawing/2016/5/10/chartex" xmlns:cx5="http://schemas.microsoft.com/office/drawing/2016/5/11/chartex" xmlns:cx6="http://schemas.microsoft.com/office/drawing/2016/5/12/chartex" xmlns:cx7="http://schemas.microsoft.com/office/drawing/2016/5/13/chartex" xmlns:cx8="http://schemas.microsoft.com/office/drawing/2016/5/14/chartex" xmlns:mc="http://schemas.openxmlformats.org/markup-compatibility/2006" xmlns:aink="http://schemas.microsoft.com/office/drawing/2016/ink" xmlns:am3d="http://schemas.microsoft.com/office/drawing/2017/model3d" xmlns:o="urn:schemas-microsoft-com:office:office" xmlns:r="http://schemas.openxmlformats.org/officeDocument/2006/relationships" xmlns:m="http://schemas.openxmlformats.org/officeDocument/2006/math" xmlns:v="urn:schemas-microsoft-com:vml" xmlns:wp14="http://schemas.microsoft.com/office/word/2010/wordprocessingDrawing" xmlns:wp="http://schemas.openxmlformats.org/drawingml/2006/wordprocessingDrawing" xmlns:w10="urn:schemas-microsoft-com:office:word" xmlns:w="http://schemas.openxmlformats.org/wordprocessingml/2006/main" xmlns:w14="http://schemas.microsoft.com/office/word/2010/wordml" xmlns:w15="http://schemas.microsoft.com/office/word/2012/wordml" xmlns:w16cex="http://schemas.microsoft.com/office/word/2018/wordml/cex" xmlns:w16cid="http://schemas.microsoft.com/office/word/2016/wordml/cid" xmlns:w16="http://schemas.microsoft.com/office/word/2018/wordml" xmlns:w16se="http://schemas.microsoft.com/office/word/2015/wordml/symex" xmlns:wpg="http://schemas.microsoft.com/office/word/2010/wordprocessingGroup" xmlns:wpi="http://schemas.microsoft.com/office/word/2010/wordprocessingInk" xmlns:wne="http://schemas.microsoft.com/office/word/2006/wordml" xmlns:wps="http://schemas.microsoft.com/office/word/2010/wordprocessingShape" mc:Ignorable="w14 w15 w16se w16cid w16 w16cex wp14">
+<w:ftr xmlns:wpc="http://schemas.microsoft.com/office/word/2010/wordprocessingCanvas" xmlns:cx="http://schemas.microsoft.com/office/drawing/2014/chartex" xmlns:cx1="http://schemas.microsoft.com/office/drawing/2015/9/8/chartex" xmlns:mc="http://schemas.openxmlformats.org/markup-compatibility/2006" xmlns:o="urn:schemas-microsoft-com:office:office" xmlns:r="http://schemas.openxmlformats.org/officeDocument/2006/relationships" xmlns:m="http://schemas.openxmlformats.org/officeDocument/2006/math" xmlns:v="urn:schemas-microsoft-com:vml" xmlns:wp14="http://schemas.microsoft.com/office/word/2010/wordprocessingDrawing" xmlns:wp="http://schemas.openxmlformats.org/drawingml/2006/wordprocessingDrawing" xmlns:w10="urn:schemas-microsoft-com:office:word" xmlns:w="http://schemas.openxmlformats.org/wordprocessingml/2006/main" xmlns:w14="http://schemas.microsoft.com/office/word/2010/wordml" xmlns:w15="http://schemas.microsoft.com/office/word/2012/wordml" xmlns:w16se="http://schemas.microsoft.com/office/word/2015/wordml/symex" xmlns:wpg="http://schemas.microsoft.com/office/word/2010/wordprocessingGroup" xmlns:wpi="http://schemas.microsoft.com/office/word/2010/wordprocessingInk" xmlns:wne="http://schemas.microsoft.com/office/word/2006/wordml" xmlns:wps="http://schemas.microsoft.com/office/word/2010/wordprocessingShape" mc:Ignorable="w14 w15 w16se wp14">
   <w:p>
     <w:pPr>
       <w:tabs>
@@ -13312,6 +13470,7 @@
         <w:dataBinding w:prefixMappings="xmlns:ns0='http://schemas.openxmlformats.org/officeDocument/2006/extended-properties' " w:xpath="/ns0:Properties[1]/ns0:Company[1]" w:storeItemID="{6668398D-A668-4E3E-A5EB-62B293D839F1}"/>
         <w:text/>
       </w:sdtPr>
+      <w:sdtEndPr/>
       <w:sdtContent>
         <w:r>
           <w:rPr>
@@ -13357,6 +13516,7 @@
           <w:docPartUnique/>
         </w:docPartObj>
       </w:sdtPr>
+      <w:sdtEndPr/>
       <w:sdtContent>
         <w:r>
           <w:tab/>
@@ -13399,7 +13559,7 @@
             <w:rFonts w:asciiTheme="majorHAnsi" w:hAnsiTheme="majorHAnsi" w:cstheme="majorHAnsi"/>
             <w:noProof/>
           </w:rPr>
-          <w:t>6</w:t>
+          <w:t>3</w:t>
         </w:r>
         <w:r>
           <w:rPr>
@@ -13436,7 +13596,7 @@
             <w:rFonts w:asciiTheme="majorHAnsi" w:hAnsiTheme="majorHAnsi" w:cstheme="majorHAnsi"/>
             <w:noProof/>
           </w:rPr>
-          <w:t>40</w:t>
+          <w:t>39</w:t>
         </w:r>
         <w:r>
           <w:rPr>
@@ -13465,6 +13625,7 @@
       <w:dataBinding w:prefixMappings="xmlns:ns0='http://purl.org/dc/elements/1.1/' xmlns:ns1='http://schemas.openxmlformats.org/package/2006/metadata/core-properties' " w:xpath="/ns1:coreProperties[1]/ns0:creator[1]" w:storeItemID="{6C3C8BC8-F283-45AE-878A-BAB7291924A1}"/>
       <w:text/>
     </w:sdtPr>
+    <w:sdtEndPr/>
     <w:sdtContent>
       <w:p>
         <w:pPr>
@@ -13483,7 +13644,7 @@
 </file>
 
 <file path=word/footnotes.xml><?xml version="1.0" encoding="utf-8"?>
-<w:footnotes xmlns:wpc="http://schemas.microsoft.com/office/word/2010/wordprocessingCanvas" xmlns:cx="http://schemas.microsoft.com/office/drawing/2014/chartex" xmlns:cx1="http://schemas.microsoft.com/office/drawing/2015/9/8/chartex" xmlns:cx2="http://schemas.microsoft.com/office/drawing/2015/10/21/chartex" xmlns:cx3="http://schemas.microsoft.com/office/drawing/2016/5/9/chartex" xmlns:cx4="http://schemas.microsoft.com/office/drawing/2016/5/10/chartex" xmlns:cx5="http://schemas.microsoft.com/office/drawing/2016/5/11/chartex" xmlns:cx6="http://schemas.microsoft.com/office/drawing/2016/5/12/chartex" xmlns:cx7="http://schemas.microsoft.com/office/drawing/2016/5/13/chartex" xmlns:cx8="http://schemas.microsoft.com/office/drawing/2016/5/14/chartex" xmlns:mc="http://schemas.openxmlformats.org/markup-compatibility/2006" xmlns:aink="http://schemas.microsoft.com/office/drawing/2016/ink" xmlns:am3d="http://schemas.microsoft.com/office/drawing/2017/model3d" xmlns:o="urn:schemas-microsoft-com:office:office" xmlns:r="http://schemas.openxmlformats.org/officeDocument/2006/relationships" xmlns:m="http://schemas.openxmlformats.org/officeDocument/2006/math" xmlns:v="urn:schemas-microsoft-com:vml" xmlns:wp14="http://schemas.microsoft.com/office/word/2010/wordprocessingDrawing" xmlns:wp="http://schemas.openxmlformats.org/drawingml/2006/wordprocessingDrawing" xmlns:w10="urn:schemas-microsoft-com:office:word" xmlns:w="http://schemas.openxmlformats.org/wordprocessingml/2006/main" xmlns:w14="http://schemas.microsoft.com/office/word/2010/wordml" xmlns:w15="http://schemas.microsoft.com/office/word/2012/wordml" xmlns:w16cex="http://schemas.microsoft.com/office/word/2018/wordml/cex" xmlns:w16cid="http://schemas.microsoft.com/office/word/2016/wordml/cid" xmlns:w16="http://schemas.microsoft.com/office/word/2018/wordml" xmlns:w16se="http://schemas.microsoft.com/office/word/2015/wordml/symex" xmlns:wpg="http://schemas.microsoft.com/office/word/2010/wordprocessingGroup" xmlns:wpi="http://schemas.microsoft.com/office/word/2010/wordprocessingInk" xmlns:wne="http://schemas.microsoft.com/office/word/2006/wordml" xmlns:wps="http://schemas.microsoft.com/office/word/2010/wordprocessingShape" mc:Ignorable="w14 w15 w16se w16cid w16 w16cex wp14">
+<w:footnotes xmlns:wpc="http://schemas.microsoft.com/office/word/2010/wordprocessingCanvas" xmlns:cx="http://schemas.microsoft.com/office/drawing/2014/chartex" xmlns:cx1="http://schemas.microsoft.com/office/drawing/2015/9/8/chartex" xmlns:mc="http://schemas.openxmlformats.org/markup-compatibility/2006" xmlns:o="urn:schemas-microsoft-com:office:office" xmlns:r="http://schemas.openxmlformats.org/officeDocument/2006/relationships" xmlns:m="http://schemas.openxmlformats.org/officeDocument/2006/math" xmlns:v="urn:schemas-microsoft-com:vml" xmlns:wp14="http://schemas.microsoft.com/office/word/2010/wordprocessingDrawing" xmlns:wp="http://schemas.openxmlformats.org/drawingml/2006/wordprocessingDrawing" xmlns:w10="urn:schemas-microsoft-com:office:word" xmlns:w="http://schemas.openxmlformats.org/wordprocessingml/2006/main" xmlns:w14="http://schemas.microsoft.com/office/word/2010/wordml" xmlns:w15="http://schemas.microsoft.com/office/word/2012/wordml" xmlns:w16se="http://schemas.microsoft.com/office/word/2015/wordml/symex" xmlns:wpg="http://schemas.microsoft.com/office/word/2010/wordprocessingGroup" xmlns:wpi="http://schemas.microsoft.com/office/word/2010/wordprocessingInk" xmlns:wne="http://schemas.microsoft.com/office/word/2006/wordml" xmlns:wps="http://schemas.microsoft.com/office/word/2010/wordprocessingShape" mc:Ignorable="w14 w15 w16se wp14">
   <w:footnote w:type="separator" w:id="-1">
     <w:p>
       <w:pPr>
@@ -13510,7 +13671,7 @@
 </file>
 
 <file path=word/header1.xml><?xml version="1.0" encoding="utf-8"?>
-<w:hdr xmlns:wpc="http://schemas.microsoft.com/office/word/2010/wordprocessingCanvas" xmlns:cx="http://schemas.microsoft.com/office/drawing/2014/chartex" xmlns:cx1="http://schemas.microsoft.com/office/drawing/2015/9/8/chartex" xmlns:cx2="http://schemas.microsoft.com/office/drawing/2015/10/21/chartex" xmlns:cx3="http://schemas.microsoft.com/office/drawing/2016/5/9/chartex" xmlns:cx4="http://schemas.microsoft.com/office/drawing/2016/5/10/chartex" xmlns:cx5="http://schemas.microsoft.com/office/drawing/2016/5/11/chartex" xmlns:cx6="http://schemas.microsoft.com/office/drawing/2016/5/12/chartex" xmlns:cx7="http://schemas.microsoft.com/office/drawing/2016/5/13/chartex" xmlns:cx8="http://schemas.microsoft.com/office/drawing/2016/5/14/chartex" xmlns:mc="http://schemas.openxmlformats.org/markup-compatibility/2006" xmlns:aink="http://schemas.microsoft.com/office/drawing/2016/ink" xmlns:am3d="http://schemas.microsoft.com/office/drawing/2017/model3d" xmlns:o="urn:schemas-microsoft-com:office:office" xmlns:r="http://schemas.openxmlformats.org/officeDocument/2006/relationships" xmlns:m="http://schemas.openxmlformats.org/officeDocument/2006/math" xmlns:v="urn:schemas-microsoft-com:vml" xmlns:wp14="http://schemas.microsoft.com/office/word/2010/wordprocessingDrawing" xmlns:wp="http://schemas.openxmlformats.org/drawingml/2006/wordprocessingDrawing" xmlns:w10="urn:schemas-microsoft-com:office:word" xmlns:w="http://schemas.openxmlformats.org/wordprocessingml/2006/main" xmlns:w14="http://schemas.microsoft.com/office/word/2010/wordml" xmlns:w15="http://schemas.microsoft.com/office/word/2012/wordml" xmlns:w16cex="http://schemas.microsoft.com/office/word/2018/wordml/cex" xmlns:w16cid="http://schemas.microsoft.com/office/word/2016/wordml/cid" xmlns:w16="http://schemas.microsoft.com/office/word/2018/wordml" xmlns:w16se="http://schemas.microsoft.com/office/word/2015/wordml/symex" xmlns:wpg="http://schemas.microsoft.com/office/word/2010/wordprocessingGroup" xmlns:wpi="http://schemas.microsoft.com/office/word/2010/wordprocessingInk" xmlns:wne="http://schemas.microsoft.com/office/word/2006/wordml" xmlns:wps="http://schemas.microsoft.com/office/word/2010/wordprocessingShape" mc:Ignorable="w14 w15 w16se w16cid w16 w16cex wp14">
+<w:hdr xmlns:wpc="http://schemas.microsoft.com/office/word/2010/wordprocessingCanvas" xmlns:cx="http://schemas.microsoft.com/office/drawing/2014/chartex" xmlns:cx1="http://schemas.microsoft.com/office/drawing/2015/9/8/chartex" xmlns:mc="http://schemas.openxmlformats.org/markup-compatibility/2006" xmlns:o="urn:schemas-microsoft-com:office:office" xmlns:r="http://schemas.openxmlformats.org/officeDocument/2006/relationships" xmlns:m="http://schemas.openxmlformats.org/officeDocument/2006/math" xmlns:v="urn:schemas-microsoft-com:vml" xmlns:wp14="http://schemas.microsoft.com/office/word/2010/wordprocessingDrawing" xmlns:wp="http://schemas.openxmlformats.org/drawingml/2006/wordprocessingDrawing" xmlns:w10="urn:schemas-microsoft-com:office:word" xmlns:w="http://schemas.openxmlformats.org/wordprocessingml/2006/main" xmlns:w14="http://schemas.microsoft.com/office/word/2010/wordml" xmlns:w15="http://schemas.microsoft.com/office/word/2012/wordml" xmlns:w16se="http://schemas.microsoft.com/office/word/2015/wordml/symex" xmlns:wpg="http://schemas.microsoft.com/office/word/2010/wordprocessingGroup" xmlns:wpi="http://schemas.microsoft.com/office/word/2010/wordprocessingInk" xmlns:wne="http://schemas.microsoft.com/office/word/2006/wordml" xmlns:wps="http://schemas.microsoft.com/office/word/2010/wordprocessingShape" mc:Ignorable="w14 w15 w16se wp14">
   <w:sdt>
     <w:sdtPr>
       <w:rPr>
@@ -13521,6 +13682,7 @@
       <w:dataBinding w:prefixMappings="xmlns:ns0='http://schemas.openxmlformats.org/package/2006/metadata/core-properties' xmlns:ns1='http://purl.org/dc/elements/1.1/'" w:xpath="/ns0:coreProperties[1]/ns1:title[1]" w:storeItemID="{6C3C8BC8-F283-45AE-878A-BAB7291924A1}"/>
       <w:text/>
     </w:sdtPr>
+    <w:sdtEndPr/>
     <w:sdtContent>
       <w:p>
         <w:pPr>
@@ -13711,6 +13873,7 @@
         <w:dataBinding w:prefixMappings="xmlns:ns0='http://schemas.openxmlformats.org/package/2006/metadata/core-properties' xmlns:ns1='http://purl.org/dc/elements/1.1/'" w:xpath="/ns0:coreProperties[1]/ns1:subject[1]" w:storeItemID="{6C3C8BC8-F283-45AE-878A-BAB7291924A1}"/>
         <w:text/>
       </w:sdtPr>
+      <w:sdtEndPr/>
       <w:sdtContent>
         <w:r>
           <w:rPr>
@@ -13734,7 +13897,7 @@
 </file>
 
 <file path=word/numbering.xml><?xml version="1.0" encoding="utf-8"?>
-<w:numbering xmlns:wpc="http://schemas.microsoft.com/office/word/2010/wordprocessingCanvas" xmlns:cx="http://schemas.microsoft.com/office/drawing/2014/chartex" xmlns:cx1="http://schemas.microsoft.com/office/drawing/2015/9/8/chartex" xmlns:cx2="http://schemas.microsoft.com/office/drawing/2015/10/21/chartex" xmlns:cx3="http://schemas.microsoft.com/office/drawing/2016/5/9/chartex" xmlns:cx4="http://schemas.microsoft.com/office/drawing/2016/5/10/chartex" xmlns:cx5="http://schemas.microsoft.com/office/drawing/2016/5/11/chartex" xmlns:cx6="http://schemas.microsoft.com/office/drawing/2016/5/12/chartex" xmlns:cx7="http://schemas.microsoft.com/office/drawing/2016/5/13/chartex" xmlns:cx8="http://schemas.microsoft.com/office/drawing/2016/5/14/chartex" xmlns:mc="http://schemas.openxmlformats.org/markup-compatibility/2006" xmlns:aink="http://schemas.microsoft.com/office/drawing/2016/ink" xmlns:am3d="http://schemas.microsoft.com/office/drawing/2017/model3d" xmlns:o="urn:schemas-microsoft-com:office:office" xmlns:r="http://schemas.openxmlformats.org/officeDocument/2006/relationships" xmlns:m="http://schemas.openxmlformats.org/officeDocument/2006/math" xmlns:v="urn:schemas-microsoft-com:vml" xmlns:wp14="http://schemas.microsoft.com/office/word/2010/wordprocessingDrawing" xmlns:wp="http://schemas.openxmlformats.org/drawingml/2006/wordprocessingDrawing" xmlns:w10="urn:schemas-microsoft-com:office:word" xmlns:w="http://schemas.openxmlformats.org/wordprocessingml/2006/main" xmlns:w14="http://schemas.microsoft.com/office/word/2010/wordml" xmlns:w15="http://schemas.microsoft.com/office/word/2012/wordml" xmlns:w16cex="http://schemas.microsoft.com/office/word/2018/wordml/cex" xmlns:w16cid="http://schemas.microsoft.com/office/word/2016/wordml/cid" xmlns:w16="http://schemas.microsoft.com/office/word/2018/wordml" xmlns:w16se="http://schemas.microsoft.com/office/word/2015/wordml/symex" xmlns:wpg="http://schemas.microsoft.com/office/word/2010/wordprocessingGroup" xmlns:wpi="http://schemas.microsoft.com/office/word/2010/wordprocessingInk" xmlns:wne="http://schemas.microsoft.com/office/word/2006/wordml" xmlns:wps="http://schemas.microsoft.com/office/word/2010/wordprocessingShape" mc:Ignorable="w14 w15 w16se w16cid w16 w16cex wp14">
+<w:numbering xmlns:wpc="http://schemas.microsoft.com/office/word/2010/wordprocessingCanvas" xmlns:cx="http://schemas.microsoft.com/office/drawing/2014/chartex" xmlns:cx1="http://schemas.microsoft.com/office/drawing/2015/9/8/chartex" xmlns:mc="http://schemas.openxmlformats.org/markup-compatibility/2006" xmlns:o="urn:schemas-microsoft-com:office:office" xmlns:r="http://schemas.openxmlformats.org/officeDocument/2006/relationships" xmlns:m="http://schemas.openxmlformats.org/officeDocument/2006/math" xmlns:v="urn:schemas-microsoft-com:vml" xmlns:wp14="http://schemas.microsoft.com/office/word/2010/wordprocessingDrawing" xmlns:wp="http://schemas.openxmlformats.org/drawingml/2006/wordprocessingDrawing" xmlns:w10="urn:schemas-microsoft-com:office:word" xmlns:w="http://schemas.openxmlformats.org/wordprocessingml/2006/main" xmlns:w14="http://schemas.microsoft.com/office/word/2010/wordml" xmlns:w15="http://schemas.microsoft.com/office/word/2012/wordml" xmlns:w16se="http://schemas.microsoft.com/office/word/2015/wordml/symex" xmlns:wpg="http://schemas.microsoft.com/office/word/2010/wordprocessingGroup" xmlns:wpi="http://schemas.microsoft.com/office/word/2010/wordprocessingInk" xmlns:wne="http://schemas.microsoft.com/office/word/2006/wordml" xmlns:wps="http://schemas.microsoft.com/office/word/2010/wordprocessingShape" mc:Ignorable="w14 w15 w16se wp14">
   <w:abstractNum w:abstractNumId="0" w15:restartNumberingAfterBreak="0">
     <w:nsid w:val="00000003"/>
     <w:multiLevelType w:val="multilevel"/>
@@ -18947,7 +19110,7 @@
 </file>
 
 <file path=word/styles.xml><?xml version="1.0" encoding="utf-8"?>
-<w:styles xmlns:mc="http://schemas.openxmlformats.org/markup-compatibility/2006" xmlns:r="http://schemas.openxmlformats.org/officeDocument/2006/relationships" xmlns:w="http://schemas.openxmlformats.org/wordprocessingml/2006/main" xmlns:w14="http://schemas.microsoft.com/office/word/2010/wordml" xmlns:w15="http://schemas.microsoft.com/office/word/2012/wordml" xmlns:w16cex="http://schemas.microsoft.com/office/word/2018/wordml/cex" xmlns:w16cid="http://schemas.microsoft.com/office/word/2016/wordml/cid" xmlns:w16="http://schemas.microsoft.com/office/word/2018/wordml" xmlns:w16se="http://schemas.microsoft.com/office/word/2015/wordml/symex" mc:Ignorable="w14 w15 w16se w16cid w16 w16cex">
+<w:styles xmlns:mc="http://schemas.openxmlformats.org/markup-compatibility/2006" xmlns:r="http://schemas.openxmlformats.org/officeDocument/2006/relationships" xmlns:w="http://schemas.openxmlformats.org/wordprocessingml/2006/main" xmlns:w14="http://schemas.microsoft.com/office/word/2010/wordml" xmlns:w15="http://schemas.microsoft.com/office/word/2012/wordml" xmlns:w16se="http://schemas.microsoft.com/office/word/2015/wordml/symex" mc:Ignorable="w14 w15 w16se">
   <w:docDefaults>
     <w:rPrDefault>
       <w:rPr>
@@ -18964,7 +19127,7 @@
       </w:pPr>
     </w:pPrDefault>
   </w:docDefaults>
-  <w:latentStyles w:defLockedState="0" w:defUIPriority="99" w:defSemiHidden="0" w:defUnhideWhenUsed="0" w:defQFormat="0" w:count="376">
+  <w:latentStyles w:defLockedState="0" w:defUIPriority="99" w:defSemiHidden="0" w:defUnhideWhenUsed="0" w:defQFormat="0" w:count="371">
     <w:lsdException w:name="Normal" w:uiPriority="0" w:qFormat="1"/>
     <w:lsdException w:name="heading 1" w:uiPriority="0" w:qFormat="1"/>
     <w:lsdException w:name="heading 2" w:semiHidden="1" w:uiPriority="0" w:unhideWhenUsed="1" w:qFormat="1"/>
@@ -19119,7 +19282,7 @@
     <w:lsdException w:name="Table Web 2" w:semiHidden="1" w:unhideWhenUsed="1"/>
     <w:lsdException w:name="Table Web 3" w:semiHidden="1" w:unhideWhenUsed="1"/>
     <w:lsdException w:name="Balloon Text" w:semiHidden="1" w:unhideWhenUsed="1"/>
-    <w:lsdException w:name="Table Grid" w:semiHidden="1" w:uiPriority="0" w:unhideWhenUsed="1"/>
+    <w:lsdException w:name="Table Grid" w:uiPriority="0"/>
     <w:lsdException w:name="Table Theme" w:semiHidden="1" w:unhideWhenUsed="1"/>
     <w:lsdException w:name="Placeholder Text" w:semiHidden="1"/>
     <w:lsdException w:name="No Spacing" w:uiPriority="1" w:qFormat="1"/>
@@ -19336,11 +19499,6 @@
     <w:lsdException w:name="List Table 5 Dark Accent 6" w:uiPriority="50"/>
     <w:lsdException w:name="List Table 6 Colorful Accent 6" w:uiPriority="51"/>
     <w:lsdException w:name="List Table 7 Colorful Accent 6" w:uiPriority="52"/>
-    <w:lsdException w:name="Mention" w:semiHidden="1" w:unhideWhenUsed="1"/>
-    <w:lsdException w:name="Smart Hyperlink" w:semiHidden="1" w:unhideWhenUsed="1"/>
-    <w:lsdException w:name="Hashtag" w:semiHidden="1" w:unhideWhenUsed="1"/>
-    <w:lsdException w:name="Unresolved Mention" w:semiHidden="1" w:unhideWhenUsed="1"/>
-    <w:lsdException w:name="Smart Link" w:semiHidden="1" w:unhideWhenUsed="1"/>
   </w:latentStyles>
   <w:style w:type="paragraph" w:default="1" w:styleId="Normal">
     <w:name w:val="Normal"/>
@@ -20889,6 +21047,7 @@
     </c:legend>
     <c:plotVisOnly val="1"/>
     <c:dispBlanksAs val="gap"/>
+    <c:showDLblsOverMax val="0"/>
     <c:extLst>
       <c:ext xmlns:c16r3="http://schemas.microsoft.com/office/drawing/2017/03/chart" uri="{56B9EC1D-385E-4148-901F-78D8002777C0}">
         <c16r3:dataDisplayOptions16>
@@ -20896,7 +21055,6 @@
         </c16r3:dataDisplayOptions16>
       </c:ext>
     </c:extLst>
-    <c:showDLblsOverMax val="0"/>
   </c:chart>
   <c:spPr>
     <a:solidFill>
@@ -21236,7 +21394,7 @@
 </file>
 
 <file path=customXml/itemProps2.xml><?xml version="1.0" encoding="utf-8"?>
-<ds:datastoreItem xmlns:ds="http://schemas.openxmlformats.org/officeDocument/2006/customXml" ds:itemID="{51AD16D5-D6CD-4CB1-8324-1E58EFE5BC9B}">
+<ds:datastoreItem xmlns:ds="http://schemas.openxmlformats.org/officeDocument/2006/customXml" ds:itemID="{75C4DA51-95AD-48A9-A06D-38216DF072A5}">
   <ds:schemaRefs>
     <ds:schemaRef ds:uri="http://schemas.openxmlformats.org/officeDocument/2006/bibliography"/>
   </ds:schemaRefs>

</xml_diff>

<commit_message>
Revisión final de memoria y generación de PDF.
</commit_message>
<xml_diff>
--- a/Manuales y Memoria/Memoria del Proyecto.docx
+++ b/Manuales y Memoria/Memoria del Proyecto.docx
@@ -109,6 +109,7 @@
             <w:dataBinding w:prefixMappings="xmlns:ns0='http://schemas.openxmlformats.org/package/2006/metadata/core-properties' xmlns:ns1='http://purl.org/dc/elements/1.1/'" w:xpath="/ns0:coreProperties[1]/ns1:title[1]" w:storeItemID="{6C3C8BC8-F283-45AE-878A-BAB7291924A1}"/>
             <w:text/>
           </w:sdtPr>
+          <w:sdtEndPr/>
           <w:sdtContent>
             <w:p>
               <w:pPr>
@@ -143,6 +144,7 @@
             <w:dataBinding w:prefixMappings="xmlns:ns0='http://schemas.openxmlformats.org/package/2006/metadata/core-properties' xmlns:ns1='http://purl.org/dc/elements/1.1/'" w:xpath="/ns0:coreProperties[1]/ns1:subject[1]" w:storeItemID="{6C3C8BC8-F283-45AE-878A-BAB7291924A1}"/>
             <w:text/>
           </w:sdtPr>
+          <w:sdtEndPr/>
           <w:sdtContent>
             <w:p>
               <w:pPr>
@@ -194,6 +196,7 @@
             <w:dataBinding w:prefixMappings="xmlns:ns0='http://schemas.openxmlformats.org/officeDocument/2006/extended-properties' " w:xpath="/ns0:Properties[1]/ns0:Company[1]" w:storeItemID="{6668398D-A668-4E3E-A5EB-62B293D839F1}"/>
             <w:text/>
           </w:sdtPr>
+          <w:sdtEndPr/>
           <w:sdtContent>
             <w:p>
               <w:pPr>
@@ -204,8 +207,17 @@
                   <w:rFonts w:asciiTheme="majorHAnsi" w:hAnsiTheme="majorHAnsi"/>
                   <w:lang w:val="es-AR"/>
                 </w:rPr>
-                <w:t>VASPA Team</w:t>
+                <w:t xml:space="preserve">VASPA </w:t>
               </w:r>
+              <w:proofErr w:type="spellStart"/>
+              <w:r>
+                <w:rPr>
+                  <w:rFonts w:asciiTheme="majorHAnsi" w:hAnsiTheme="majorHAnsi"/>
+                  <w:lang w:val="es-AR"/>
+                </w:rPr>
+                <w:t>Team</w:t>
+              </w:r>
+              <w:proofErr w:type="spellEnd"/>
             </w:p>
           </w:sdtContent>
         </w:sdt>
@@ -219,6 +231,7 @@
             <w:dataBinding w:prefixMappings="xmlns:ns0='http://schemas.openxmlformats.org/package/2006/metadata/core-properties' xmlns:ns1='http://purl.org/dc/elements/1.1/'" w:xpath="/ns0:coreProperties[1]/ns1:creator[1]" w:storeItemID="{6C3C8BC8-F283-45AE-878A-BAB7291924A1}"/>
             <w:text/>
           </w:sdtPr>
+          <w:sdtEndPr/>
           <w:sdtContent>
             <w:p>
               <w:pPr>
@@ -250,7 +263,7 @@
               <w:lang w:eastAsia="es-AR"/>
             </w:rPr>
             <w:drawing>
-              <wp:anchor distT="0" distB="0" distL="114300" distR="114300" simplePos="0" relativeHeight="251650048" behindDoc="0" locked="0" layoutInCell="1" allowOverlap="1" wp14:anchorId="0EE111E8" wp14:editId="0362F5EA">
+              <wp:anchor distT="0" distB="0" distL="114300" distR="114300" simplePos="0" relativeHeight="251651072" behindDoc="0" locked="0" layoutInCell="1" allowOverlap="1" wp14:anchorId="0EE111E8" wp14:editId="6D6960B0">
                 <wp:simplePos x="0" y="0"/>
                 <wp:positionH relativeFrom="margin">
                   <wp:posOffset>-217170</wp:posOffset>
@@ -309,7 +322,7 @@
               <w:lang w:eastAsia="es-AR"/>
             </w:rPr>
             <w:drawing>
-              <wp:anchor distT="0" distB="0" distL="114300" distR="114300" simplePos="0" relativeHeight="251649024" behindDoc="0" locked="0" layoutInCell="1" allowOverlap="1" wp14:anchorId="0DBA3F23" wp14:editId="0680C291">
+              <wp:anchor distT="0" distB="0" distL="114300" distR="114300" simplePos="0" relativeHeight="251650048" behindDoc="0" locked="0" layoutInCell="1" allowOverlap="1" wp14:anchorId="0DBA3F23" wp14:editId="7EAF37AB">
                 <wp:simplePos x="0" y="0"/>
                 <wp:positionH relativeFrom="margin">
                   <wp:posOffset>4301490</wp:posOffset>
@@ -432,7 +445,31 @@
                           <w:szCs w:val="22"/>
                           <w:lang w:val="es-AR" w:eastAsia="en-US"/>
                         </w:rPr>
-                        <w:t>describe el proceso de desarrollo del Sistema VASPA desde el punto de vista de los integrantes del VASPA Team.</w:t>
+                        <w:t xml:space="preserve">describe el proceso de desarrollo del Sistema VASPA desde el punto de vista de los integrantes del VASPA </w:t>
+                      </w:r>
+                      <w:proofErr w:type="spellStart"/>
+                      <w:r>
+                        <w:rPr>
+                          <w:rFonts w:asciiTheme="minorHAnsi" w:eastAsiaTheme="minorHAnsi" w:hAnsiTheme="minorHAnsi" w:cstheme="minorBidi"/>
+                          <w:i/>
+                          <w:color w:val="548DD4"/>
+                          <w:sz w:val="22"/>
+                          <w:szCs w:val="22"/>
+                          <w:lang w:val="es-AR" w:eastAsia="en-US"/>
+                        </w:rPr>
+                        <w:t>Team</w:t>
+                      </w:r>
+                      <w:proofErr w:type="spellEnd"/>
+                      <w:r>
+                        <w:rPr>
+                          <w:rFonts w:asciiTheme="minorHAnsi" w:eastAsiaTheme="minorHAnsi" w:hAnsiTheme="minorHAnsi" w:cstheme="minorBidi"/>
+                          <w:i/>
+                          <w:color w:val="548DD4"/>
+                          <w:sz w:val="22"/>
+                          <w:szCs w:val="22"/>
+                          <w:lang w:val="es-AR" w:eastAsia="en-US"/>
+                        </w:rPr>
+                        <w:t>.</w:t>
                       </w:r>
                     </w:p>
                     <w:p>
@@ -488,7 +525,7 @@
           <w:lang w:val="es-AR" w:eastAsia="es-AR"/>
         </w:rPr>
         <w:drawing>
-          <wp:anchor distT="0" distB="0" distL="114300" distR="114300" simplePos="0" relativeHeight="251651072" behindDoc="0" locked="0" layoutInCell="1" allowOverlap="1" wp14:anchorId="6D54D7A8" wp14:editId="14B4DCC4">
+          <wp:anchor distT="0" distB="0" distL="114300" distR="114300" simplePos="0" relativeHeight="251653120" behindDoc="0" locked="0" layoutInCell="1" allowOverlap="1" wp14:anchorId="6D54D7A8" wp14:editId="22F7A584">
             <wp:simplePos x="0" y="0"/>
             <wp:positionH relativeFrom="margin">
               <wp:posOffset>4726940</wp:posOffset>
@@ -566,6 +603,7 @@
           <w:docPartUnique/>
         </w:docPartObj>
       </w:sdtPr>
+      <w:sdtEndPr/>
       <w:sdtContent>
         <w:p>
           <w:pPr>
@@ -573,9 +611,13 @@
             <w:tabs>
               <w:tab w:val="left" w:pos="5954"/>
             </w:tabs>
+            <w:rPr>
+              <w:sz w:val="32"/>
+              <w:szCs w:val="32"/>
+            </w:rPr>
           </w:pPr>
           <w:r>
-            <w:t>Tabla de contenido</w:t>
+            <w:t>Índice</w:t>
           </w:r>
         </w:p>
         <w:p>
@@ -600,7 +642,7 @@
           <w:r>
             <w:fldChar w:fldCharType="separate"/>
           </w:r>
-          <w:hyperlink w:anchor="_Toc55773096" w:history="1">
+          <w:hyperlink w:anchor="_Toc55806507" w:history="1">
             <w:r>
               <w:rPr>
                 <w:rStyle w:val="Hipervnculo"/>
@@ -628,7 +670,7 @@
                 <w:noProof/>
                 <w:webHidden/>
               </w:rPr>
-              <w:instrText xml:space="preserve"> PAGEREF _Toc55773096 \h </w:instrText>
+              <w:instrText xml:space="preserve"> PAGEREF _Toc55806507 \h </w:instrText>
             </w:r>
             <w:r>
               <w:rPr>
@@ -672,7 +714,7 @@
               <w:lang w:val="es-AR" w:eastAsia="es-AR"/>
             </w:rPr>
           </w:pPr>
-          <w:hyperlink w:anchor="_Toc55773097" w:history="1">
+          <w:hyperlink w:anchor="_Toc55806508" w:history="1">
             <w:r>
               <w:rPr>
                 <w:rStyle w:val="Hipervnculo"/>
@@ -700,7 +742,7 @@
                 <w:noProof/>
                 <w:webHidden/>
               </w:rPr>
-              <w:instrText xml:space="preserve"> PAGEREF _Toc55773097 \h </w:instrText>
+              <w:instrText xml:space="preserve"> PAGEREF _Toc55806508 \h </w:instrText>
             </w:r>
             <w:r>
               <w:rPr>
@@ -744,7 +786,7 @@
               <w:lang w:val="es-AR" w:eastAsia="es-AR"/>
             </w:rPr>
           </w:pPr>
-          <w:hyperlink w:anchor="_Toc55773098" w:history="1">
+          <w:hyperlink w:anchor="_Toc55806509" w:history="1">
             <w:r>
               <w:rPr>
                 <w:rStyle w:val="Hipervnculo"/>
@@ -771,7 +813,7 @@
                 <w:noProof/>
                 <w:webHidden/>
               </w:rPr>
-              <w:instrText xml:space="preserve"> PAGEREF _Toc55773098 \h </w:instrText>
+              <w:instrText xml:space="preserve"> PAGEREF _Toc55806509 \h </w:instrText>
             </w:r>
             <w:r>
               <w:rPr>
@@ -815,7 +857,7 @@
               <w:lang w:val="es-AR" w:eastAsia="es-AR"/>
             </w:rPr>
           </w:pPr>
-          <w:hyperlink w:anchor="_Toc55773099" w:history="1">
+          <w:hyperlink w:anchor="_Toc55806510" w:history="1">
             <w:r>
               <w:rPr>
                 <w:rStyle w:val="Hipervnculo"/>
@@ -842,7 +884,7 @@
                 <w:noProof/>
                 <w:webHidden/>
               </w:rPr>
-              <w:instrText xml:space="preserve"> PAGEREF _Toc55773099 \h </w:instrText>
+              <w:instrText xml:space="preserve"> PAGEREF _Toc55806510 \h </w:instrText>
             </w:r>
             <w:r>
               <w:rPr>
@@ -886,7 +928,7 @@
               <w:lang w:val="es-AR" w:eastAsia="es-AR"/>
             </w:rPr>
           </w:pPr>
-          <w:hyperlink w:anchor="_Toc55773100" w:history="1">
+          <w:hyperlink w:anchor="_Toc55806511" w:history="1">
             <w:r>
               <w:rPr>
                 <w:rStyle w:val="Hipervnculo"/>
@@ -913,7 +955,7 @@
                 <w:noProof/>
                 <w:webHidden/>
               </w:rPr>
-              <w:instrText xml:space="preserve"> PAGEREF _Toc55773100 \h </w:instrText>
+              <w:instrText xml:space="preserve"> PAGEREF _Toc55806511 \h </w:instrText>
             </w:r>
             <w:r>
               <w:rPr>
@@ -957,7 +999,7 @@
               <w:lang w:val="es-AR" w:eastAsia="es-AR"/>
             </w:rPr>
           </w:pPr>
-          <w:hyperlink w:anchor="_Toc55773101" w:history="1">
+          <w:hyperlink w:anchor="_Toc55806512" w:history="1">
             <w:r>
               <w:rPr>
                 <w:rStyle w:val="Hipervnculo"/>
@@ -984,7 +1026,7 @@
                 <w:noProof/>
                 <w:webHidden/>
               </w:rPr>
-              <w:instrText xml:space="preserve"> PAGEREF _Toc55773101 \h </w:instrText>
+              <w:instrText xml:space="preserve"> PAGEREF _Toc55806512 \h </w:instrText>
             </w:r>
             <w:r>
               <w:rPr>
@@ -1026,7 +1068,7 @@
               <w:lang w:val="es-AR" w:eastAsia="es-AR"/>
             </w:rPr>
           </w:pPr>
-          <w:hyperlink w:anchor="_Toc55773102" w:history="1">
+          <w:hyperlink w:anchor="_Toc55806513" w:history="1">
             <w:r>
               <w:rPr>
                 <w:rStyle w:val="Hipervnculo"/>
@@ -1053,7 +1095,7 @@
                 <w:noProof/>
                 <w:webHidden/>
               </w:rPr>
-              <w:instrText xml:space="preserve"> PAGEREF _Toc55773102 \h </w:instrText>
+              <w:instrText xml:space="preserve"> PAGEREF _Toc55806513 \h </w:instrText>
             </w:r>
             <w:r>
               <w:rPr>
@@ -1095,7 +1137,7 @@
               <w:lang w:val="es-AR" w:eastAsia="es-AR"/>
             </w:rPr>
           </w:pPr>
-          <w:hyperlink w:anchor="_Toc55773103" w:history="1">
+          <w:hyperlink w:anchor="_Toc55806514" w:history="1">
             <w:r>
               <w:rPr>
                 <w:rStyle w:val="Hipervnculo"/>
@@ -1122,7 +1164,7 @@
                 <w:noProof/>
                 <w:webHidden/>
               </w:rPr>
-              <w:instrText xml:space="preserve"> PAGEREF _Toc55773103 \h </w:instrText>
+              <w:instrText xml:space="preserve"> PAGEREF _Toc55806514 \h </w:instrText>
             </w:r>
             <w:r>
               <w:rPr>
@@ -1164,7 +1206,7 @@
               <w:lang w:val="es-AR" w:eastAsia="es-AR"/>
             </w:rPr>
           </w:pPr>
-          <w:hyperlink w:anchor="_Toc55773104" w:history="1">
+          <w:hyperlink w:anchor="_Toc55806515" w:history="1">
             <w:r>
               <w:rPr>
                 <w:rStyle w:val="Hipervnculo"/>
@@ -1191,7 +1233,7 @@
                 <w:noProof/>
                 <w:webHidden/>
               </w:rPr>
-              <w:instrText xml:space="preserve"> PAGEREF _Toc55773104 \h </w:instrText>
+              <w:instrText xml:space="preserve"> PAGEREF _Toc55806515 \h </w:instrText>
             </w:r>
             <w:r>
               <w:rPr>
@@ -1233,7 +1275,7 @@
               <w:lang w:val="es-AR" w:eastAsia="es-AR"/>
             </w:rPr>
           </w:pPr>
-          <w:hyperlink w:anchor="_Toc55773105" w:history="1">
+          <w:hyperlink w:anchor="_Toc55806516" w:history="1">
             <w:r>
               <w:rPr>
                 <w:rStyle w:val="Hipervnculo"/>
@@ -1260,7 +1302,7 @@
                 <w:noProof/>
                 <w:webHidden/>
               </w:rPr>
-              <w:instrText xml:space="preserve"> PAGEREF _Toc55773105 \h </w:instrText>
+              <w:instrText xml:space="preserve"> PAGEREF _Toc55806516 \h </w:instrText>
             </w:r>
             <w:r>
               <w:rPr>
@@ -1304,7 +1346,7 @@
               <w:lang w:val="es-AR" w:eastAsia="es-AR"/>
             </w:rPr>
           </w:pPr>
-          <w:hyperlink w:anchor="_Toc55773106" w:history="1">
+          <w:hyperlink w:anchor="_Toc55806517" w:history="1">
             <w:r>
               <w:rPr>
                 <w:rStyle w:val="Hipervnculo"/>
@@ -1331,7 +1373,7 @@
                 <w:noProof/>
                 <w:webHidden/>
               </w:rPr>
-              <w:instrText xml:space="preserve"> PAGEREF _Toc55773106 \h </w:instrText>
+              <w:instrText xml:space="preserve"> PAGEREF _Toc55806517 \h </w:instrText>
             </w:r>
             <w:r>
               <w:rPr>
@@ -1375,7 +1417,7 @@
               <w:lang w:val="es-AR" w:eastAsia="es-AR"/>
             </w:rPr>
           </w:pPr>
-          <w:hyperlink w:anchor="_Toc55773107" w:history="1">
+          <w:hyperlink w:anchor="_Toc55806518" w:history="1">
             <w:r>
               <w:rPr>
                 <w:rStyle w:val="Hipervnculo"/>
@@ -1402,7 +1444,7 @@
                 <w:noProof/>
                 <w:webHidden/>
               </w:rPr>
-              <w:instrText xml:space="preserve"> PAGEREF _Toc55773107 \h </w:instrText>
+              <w:instrText xml:space="preserve"> PAGEREF _Toc55806518 \h </w:instrText>
             </w:r>
             <w:r>
               <w:rPr>
@@ -1446,7 +1488,7 @@
               <w:lang w:val="es-AR" w:eastAsia="es-AR"/>
             </w:rPr>
           </w:pPr>
-          <w:hyperlink w:anchor="_Toc55773108" w:history="1">
+          <w:hyperlink w:anchor="_Toc55806519" w:history="1">
             <w:r>
               <w:rPr>
                 <w:rStyle w:val="Hipervnculo"/>
@@ -1473,7 +1515,7 @@
                 <w:noProof/>
                 <w:webHidden/>
               </w:rPr>
-              <w:instrText xml:space="preserve"> PAGEREF _Toc55773108 \h </w:instrText>
+              <w:instrText xml:space="preserve"> PAGEREF _Toc55806519 \h </w:instrText>
             </w:r>
             <w:r>
               <w:rPr>
@@ -1517,7 +1559,7 @@
               <w:lang w:val="es-AR" w:eastAsia="es-AR"/>
             </w:rPr>
           </w:pPr>
-          <w:hyperlink w:anchor="_Toc55773109" w:history="1">
+          <w:hyperlink w:anchor="_Toc55806520" w:history="1">
             <w:r>
               <w:rPr>
                 <w:rStyle w:val="Hipervnculo"/>
@@ -1544,7 +1586,7 @@
                 <w:noProof/>
                 <w:webHidden/>
               </w:rPr>
-              <w:instrText xml:space="preserve"> PAGEREF _Toc55773109 \h </w:instrText>
+              <w:instrText xml:space="preserve"> PAGEREF _Toc55806520 \h </w:instrText>
             </w:r>
             <w:r>
               <w:rPr>
@@ -1588,7 +1630,7 @@
               <w:lang w:val="es-AR" w:eastAsia="es-AR"/>
             </w:rPr>
           </w:pPr>
-          <w:hyperlink w:anchor="_Toc55773110" w:history="1">
+          <w:hyperlink w:anchor="_Toc55806521" w:history="1">
             <w:r>
               <w:rPr>
                 <w:rStyle w:val="Hipervnculo"/>
@@ -1615,7 +1657,7 @@
                 <w:noProof/>
                 <w:webHidden/>
               </w:rPr>
-              <w:instrText xml:space="preserve"> PAGEREF _Toc55773110 \h </w:instrText>
+              <w:instrText xml:space="preserve"> PAGEREF _Toc55806521 \h </w:instrText>
             </w:r>
             <w:r>
               <w:rPr>
@@ -1659,7 +1701,7 @@
               <w:lang w:val="es-AR" w:eastAsia="es-AR"/>
             </w:rPr>
           </w:pPr>
-          <w:hyperlink w:anchor="_Toc55773111" w:history="1">
+          <w:hyperlink w:anchor="_Toc55806522" w:history="1">
             <w:r>
               <w:rPr>
                 <w:rStyle w:val="Hipervnculo"/>
@@ -1688,7 +1730,7 @@
                 <w:noProof/>
                 <w:webHidden/>
               </w:rPr>
-              <w:instrText xml:space="preserve"> PAGEREF _Toc55773111 \h </w:instrText>
+              <w:instrText xml:space="preserve"> PAGEREF _Toc55806522 \h </w:instrText>
             </w:r>
             <w:r>
               <w:rPr>
@@ -1732,7 +1774,7 @@
               <w:lang w:val="es-AR" w:eastAsia="es-AR"/>
             </w:rPr>
           </w:pPr>
-          <w:hyperlink w:anchor="_Toc55773112" w:history="1">
+          <w:hyperlink w:anchor="_Toc55806523" w:history="1">
             <w:r>
               <w:rPr>
                 <w:rStyle w:val="Hipervnculo"/>
@@ -1759,7 +1801,7 @@
                 <w:noProof/>
                 <w:webHidden/>
               </w:rPr>
-              <w:instrText xml:space="preserve"> PAGEREF _Toc55773112 \h </w:instrText>
+              <w:instrText xml:space="preserve"> PAGEREF _Toc55806523 \h </w:instrText>
             </w:r>
             <w:r>
               <w:rPr>
@@ -1803,7 +1845,7 @@
               <w:lang w:val="es-AR" w:eastAsia="es-AR"/>
             </w:rPr>
           </w:pPr>
-          <w:hyperlink w:anchor="_Toc55773113" w:history="1">
+          <w:hyperlink w:anchor="_Toc55806524" w:history="1">
             <w:r>
               <w:rPr>
                 <w:rStyle w:val="Hipervnculo"/>
@@ -1830,7 +1872,7 @@
                 <w:noProof/>
                 <w:webHidden/>
               </w:rPr>
-              <w:instrText xml:space="preserve"> PAGEREF _Toc55773113 \h </w:instrText>
+              <w:instrText xml:space="preserve"> PAGEREF _Toc55806524 \h </w:instrText>
             </w:r>
             <w:r>
               <w:rPr>
@@ -1874,7 +1916,7 @@
               <w:lang w:val="es-AR" w:eastAsia="es-AR"/>
             </w:rPr>
           </w:pPr>
-          <w:hyperlink w:anchor="_Toc55773114" w:history="1">
+          <w:hyperlink w:anchor="_Toc55806525" w:history="1">
             <w:r>
               <w:rPr>
                 <w:rStyle w:val="Hipervnculo"/>
@@ -1901,7 +1943,7 @@
                 <w:noProof/>
                 <w:webHidden/>
               </w:rPr>
-              <w:instrText xml:space="preserve"> PAGEREF _Toc55773114 \h </w:instrText>
+              <w:instrText xml:space="preserve"> PAGEREF _Toc55806525 \h </w:instrText>
             </w:r>
             <w:r>
               <w:rPr>
@@ -1945,7 +1987,7 @@
               <w:lang w:val="es-AR" w:eastAsia="es-AR"/>
             </w:rPr>
           </w:pPr>
-          <w:hyperlink w:anchor="_Toc55773115" w:history="1">
+          <w:hyperlink w:anchor="_Toc55806526" w:history="1">
             <w:r>
               <w:rPr>
                 <w:rStyle w:val="Hipervnculo"/>
@@ -1972,7 +2014,7 @@
                 <w:noProof/>
                 <w:webHidden/>
               </w:rPr>
-              <w:instrText xml:space="preserve"> PAGEREF _Toc55773115 \h </w:instrText>
+              <w:instrText xml:space="preserve"> PAGEREF _Toc55806526 \h </w:instrText>
             </w:r>
             <w:r>
               <w:rPr>
@@ -2016,7 +2058,7 @@
               <w:lang w:val="es-AR" w:eastAsia="es-AR"/>
             </w:rPr>
           </w:pPr>
-          <w:hyperlink w:anchor="_Toc55773116" w:history="1">
+          <w:hyperlink w:anchor="_Toc55806527" w:history="1">
             <w:r>
               <w:rPr>
                 <w:rStyle w:val="Hipervnculo"/>
@@ -2043,7 +2085,7 @@
                 <w:noProof/>
                 <w:webHidden/>
               </w:rPr>
-              <w:instrText xml:space="preserve"> PAGEREF _Toc55773116 \h </w:instrText>
+              <w:instrText xml:space="preserve"> PAGEREF _Toc55806527 \h </w:instrText>
             </w:r>
             <w:r>
               <w:rPr>
@@ -2087,7 +2129,7 @@
               <w:lang w:val="es-AR" w:eastAsia="es-AR"/>
             </w:rPr>
           </w:pPr>
-          <w:hyperlink w:anchor="_Toc55773117" w:history="1">
+          <w:hyperlink w:anchor="_Toc55806528" w:history="1">
             <w:r>
               <w:rPr>
                 <w:rStyle w:val="Hipervnculo"/>
@@ -2114,7 +2156,7 @@
                 <w:noProof/>
                 <w:webHidden/>
               </w:rPr>
-              <w:instrText xml:space="preserve"> PAGEREF _Toc55773117 \h </w:instrText>
+              <w:instrText xml:space="preserve"> PAGEREF _Toc55806528 \h </w:instrText>
             </w:r>
             <w:r>
               <w:rPr>
@@ -2158,7 +2200,7 @@
               <w:lang w:val="es-AR" w:eastAsia="es-AR"/>
             </w:rPr>
           </w:pPr>
-          <w:hyperlink w:anchor="_Toc55773118" w:history="1">
+          <w:hyperlink w:anchor="_Toc55806529" w:history="1">
             <w:r>
               <w:rPr>
                 <w:rStyle w:val="Hipervnculo"/>
@@ -2185,7 +2227,7 @@
                 <w:noProof/>
                 <w:webHidden/>
               </w:rPr>
-              <w:instrText xml:space="preserve"> PAGEREF _Toc55773118 \h </w:instrText>
+              <w:instrText xml:space="preserve"> PAGEREF _Toc55806529 \h </w:instrText>
             </w:r>
             <w:r>
               <w:rPr>
@@ -2229,7 +2271,7 @@
               <w:lang w:val="es-AR" w:eastAsia="es-AR"/>
             </w:rPr>
           </w:pPr>
-          <w:hyperlink w:anchor="_Toc55773119" w:history="1">
+          <w:hyperlink w:anchor="_Toc55806530" w:history="1">
             <w:r>
               <w:rPr>
                 <w:rStyle w:val="Hipervnculo"/>
@@ -2256,7 +2298,7 @@
                 <w:noProof/>
                 <w:webHidden/>
               </w:rPr>
-              <w:instrText xml:space="preserve"> PAGEREF _Toc55773119 \h </w:instrText>
+              <w:instrText xml:space="preserve"> PAGEREF _Toc55806530 \h </w:instrText>
             </w:r>
             <w:r>
               <w:rPr>
@@ -2300,7 +2342,7 @@
               <w:lang w:val="es-AR" w:eastAsia="es-AR"/>
             </w:rPr>
           </w:pPr>
-          <w:hyperlink w:anchor="_Toc55773120" w:history="1">
+          <w:hyperlink w:anchor="_Toc55806531" w:history="1">
             <w:r>
               <w:rPr>
                 <w:rStyle w:val="Hipervnculo"/>
@@ -2327,7 +2369,7 @@
                 <w:noProof/>
                 <w:webHidden/>
               </w:rPr>
-              <w:instrText xml:space="preserve"> PAGEREF _Toc55773120 \h </w:instrText>
+              <w:instrText xml:space="preserve"> PAGEREF _Toc55806531 \h </w:instrText>
             </w:r>
             <w:r>
               <w:rPr>
@@ -2371,7 +2413,7 @@
               <w:lang w:val="es-AR" w:eastAsia="es-AR"/>
             </w:rPr>
           </w:pPr>
-          <w:hyperlink w:anchor="_Toc55773121" w:history="1">
+          <w:hyperlink w:anchor="_Toc55806532" w:history="1">
             <w:r>
               <w:rPr>
                 <w:rStyle w:val="Hipervnculo"/>
@@ -2398,7 +2440,7 @@
                 <w:noProof/>
                 <w:webHidden/>
               </w:rPr>
-              <w:instrText xml:space="preserve"> PAGEREF _Toc55773121 \h </w:instrText>
+              <w:instrText xml:space="preserve"> PAGEREF _Toc55806532 \h </w:instrText>
             </w:r>
             <w:r>
               <w:rPr>
@@ -2442,7 +2484,7 @@
               <w:lang w:val="es-AR" w:eastAsia="es-AR"/>
             </w:rPr>
           </w:pPr>
-          <w:hyperlink w:anchor="_Toc55773122" w:history="1">
+          <w:hyperlink w:anchor="_Toc55806533" w:history="1">
             <w:r>
               <w:rPr>
                 <w:rStyle w:val="Hipervnculo"/>
@@ -2469,7 +2511,7 @@
                 <w:noProof/>
                 <w:webHidden/>
               </w:rPr>
-              <w:instrText xml:space="preserve"> PAGEREF _Toc55773122 \h </w:instrText>
+              <w:instrText xml:space="preserve"> PAGEREF _Toc55806533 \h </w:instrText>
             </w:r>
             <w:r>
               <w:rPr>
@@ -2511,7 +2553,7 @@
               <w:lang w:val="es-AR" w:eastAsia="es-AR"/>
             </w:rPr>
           </w:pPr>
-          <w:hyperlink w:anchor="_Toc55773123" w:history="1">
+          <w:hyperlink w:anchor="_Toc55806534" w:history="1">
             <w:r>
               <w:rPr>
                 <w:rStyle w:val="Hipervnculo"/>
@@ -2538,7 +2580,7 @@
                 <w:noProof/>
                 <w:webHidden/>
               </w:rPr>
-              <w:instrText xml:space="preserve"> PAGEREF _Toc55773123 \h </w:instrText>
+              <w:instrText xml:space="preserve"> PAGEREF _Toc55806534 \h </w:instrText>
             </w:r>
             <w:r>
               <w:rPr>
@@ -2580,7 +2622,7 @@
               <w:lang w:val="es-AR" w:eastAsia="es-AR"/>
             </w:rPr>
           </w:pPr>
-          <w:hyperlink w:anchor="_Toc55773124" w:history="1">
+          <w:hyperlink w:anchor="_Toc55806535" w:history="1">
             <w:r>
               <w:rPr>
                 <w:rStyle w:val="Hipervnculo"/>
@@ -2607,7 +2649,7 @@
                 <w:noProof/>
                 <w:webHidden/>
               </w:rPr>
-              <w:instrText xml:space="preserve"> PAGEREF _Toc55773124 \h </w:instrText>
+              <w:instrText xml:space="preserve"> PAGEREF _Toc55806535 \h </w:instrText>
             </w:r>
             <w:r>
               <w:rPr>
@@ -2649,7 +2691,7 @@
               <w:lang w:val="es-AR" w:eastAsia="es-AR"/>
             </w:rPr>
           </w:pPr>
-          <w:hyperlink w:anchor="_Toc55773125" w:history="1">
+          <w:hyperlink w:anchor="_Toc55806536" w:history="1">
             <w:r>
               <w:rPr>
                 <w:rStyle w:val="Hipervnculo"/>
@@ -2676,7 +2718,7 @@
                 <w:noProof/>
                 <w:webHidden/>
               </w:rPr>
-              <w:instrText xml:space="preserve"> PAGEREF _Toc55773125 \h </w:instrText>
+              <w:instrText xml:space="preserve"> PAGEREF _Toc55806536 \h </w:instrText>
             </w:r>
             <w:r>
               <w:rPr>
@@ -2720,7 +2762,7 @@
               <w:lang w:val="es-AR" w:eastAsia="es-AR"/>
             </w:rPr>
           </w:pPr>
-          <w:hyperlink w:anchor="_Toc55773126" w:history="1">
+          <w:hyperlink w:anchor="_Toc55806537" w:history="1">
             <w:r>
               <w:rPr>
                 <w:rStyle w:val="Hipervnculo"/>
@@ -2747,7 +2789,7 @@
                 <w:noProof/>
                 <w:webHidden/>
               </w:rPr>
-              <w:instrText xml:space="preserve"> PAGEREF _Toc55773126 \h </w:instrText>
+              <w:instrText xml:space="preserve"> PAGEREF _Toc55806537 \h </w:instrText>
             </w:r>
             <w:r>
               <w:rPr>
@@ -2791,7 +2833,7 @@
               <w:lang w:val="es-AR" w:eastAsia="es-AR"/>
             </w:rPr>
           </w:pPr>
-          <w:hyperlink w:anchor="_Toc55773127" w:history="1">
+          <w:hyperlink w:anchor="_Toc55806538" w:history="1">
             <w:r>
               <w:rPr>
                 <w:rStyle w:val="Hipervnculo"/>
@@ -2818,7 +2860,7 @@
                 <w:noProof/>
                 <w:webHidden/>
               </w:rPr>
-              <w:instrText xml:space="preserve"> PAGEREF _Toc55773127 \h </w:instrText>
+              <w:instrText xml:space="preserve"> PAGEREF _Toc55806538 \h </w:instrText>
             </w:r>
             <w:r>
               <w:rPr>
@@ -2862,7 +2904,7 @@
               <w:lang w:val="es-AR" w:eastAsia="es-AR"/>
             </w:rPr>
           </w:pPr>
-          <w:hyperlink w:anchor="_Toc55773128" w:history="1">
+          <w:hyperlink w:anchor="_Toc55806539" w:history="1">
             <w:r>
               <w:rPr>
                 <w:rStyle w:val="Hipervnculo"/>
@@ -2889,7 +2931,7 @@
                 <w:noProof/>
                 <w:webHidden/>
               </w:rPr>
-              <w:instrText xml:space="preserve"> PAGEREF _Toc55773128 \h </w:instrText>
+              <w:instrText xml:space="preserve"> PAGEREF _Toc55806539 \h </w:instrText>
             </w:r>
             <w:r>
               <w:rPr>
@@ -2933,7 +2975,7 @@
               <w:lang w:val="es-AR" w:eastAsia="es-AR"/>
             </w:rPr>
           </w:pPr>
-          <w:hyperlink w:anchor="_Toc55773129" w:history="1">
+          <w:hyperlink w:anchor="_Toc55806540" w:history="1">
             <w:r>
               <w:rPr>
                 <w:rStyle w:val="Hipervnculo"/>
@@ -2960,7 +3002,7 @@
                 <w:noProof/>
                 <w:webHidden/>
               </w:rPr>
-              <w:instrText xml:space="preserve"> PAGEREF _Toc55773129 \h </w:instrText>
+              <w:instrText xml:space="preserve"> PAGEREF _Toc55806540 \h </w:instrText>
             </w:r>
             <w:r>
               <w:rPr>
@@ -3004,7 +3046,7 @@
               <w:lang w:val="es-AR" w:eastAsia="es-AR"/>
             </w:rPr>
           </w:pPr>
-          <w:hyperlink w:anchor="_Toc55773130" w:history="1">
+          <w:hyperlink w:anchor="_Toc55806541" w:history="1">
             <w:r>
               <w:rPr>
                 <w:rStyle w:val="Hipervnculo"/>
@@ -3031,7 +3073,7 @@
                 <w:noProof/>
                 <w:webHidden/>
               </w:rPr>
-              <w:instrText xml:space="preserve"> PAGEREF _Toc55773130 \h </w:instrText>
+              <w:instrText xml:space="preserve"> PAGEREF _Toc55806541 \h </w:instrText>
             </w:r>
             <w:r>
               <w:rPr>
@@ -3073,7 +3115,7 @@
               <w:lang w:val="es-AR" w:eastAsia="es-AR"/>
             </w:rPr>
           </w:pPr>
-          <w:hyperlink w:anchor="_Toc55773131" w:history="1">
+          <w:hyperlink w:anchor="_Toc55806542" w:history="1">
             <w:r>
               <w:rPr>
                 <w:rStyle w:val="Hipervnculo"/>
@@ -3100,7 +3142,7 @@
                 <w:noProof/>
                 <w:webHidden/>
               </w:rPr>
-              <w:instrText xml:space="preserve"> PAGEREF _Toc55773131 \h </w:instrText>
+              <w:instrText xml:space="preserve"> PAGEREF _Toc55806542 \h </w:instrText>
             </w:r>
             <w:r>
               <w:rPr>
@@ -3142,7 +3184,7 @@
               <w:lang w:val="es-AR" w:eastAsia="es-AR"/>
             </w:rPr>
           </w:pPr>
-          <w:hyperlink w:anchor="_Toc55773132" w:history="1">
+          <w:hyperlink w:anchor="_Toc55806543" w:history="1">
             <w:r>
               <w:rPr>
                 <w:rStyle w:val="Hipervnculo"/>
@@ -3169,7 +3211,7 @@
                 <w:noProof/>
                 <w:webHidden/>
               </w:rPr>
-              <w:instrText xml:space="preserve"> PAGEREF _Toc55773132 \h </w:instrText>
+              <w:instrText xml:space="preserve"> PAGEREF _Toc55806543 \h </w:instrText>
             </w:r>
             <w:r>
               <w:rPr>
@@ -3211,7 +3253,7 @@
               <w:lang w:val="es-AR" w:eastAsia="es-AR"/>
             </w:rPr>
           </w:pPr>
-          <w:hyperlink w:anchor="_Toc55773133" w:history="1">
+          <w:hyperlink w:anchor="_Toc55806544" w:history="1">
             <w:r>
               <w:rPr>
                 <w:rStyle w:val="Hipervnculo"/>
@@ -3238,7 +3280,7 @@
                 <w:noProof/>
                 <w:webHidden/>
               </w:rPr>
-              <w:instrText xml:space="preserve"> PAGEREF _Toc55773133 \h </w:instrText>
+              <w:instrText xml:space="preserve"> PAGEREF _Toc55806544 \h </w:instrText>
             </w:r>
             <w:r>
               <w:rPr>
@@ -3282,7 +3324,7 @@
               <w:lang w:val="es-AR" w:eastAsia="es-AR"/>
             </w:rPr>
           </w:pPr>
-          <w:hyperlink w:anchor="_Toc55773134" w:history="1">
+          <w:hyperlink w:anchor="_Toc55806545" w:history="1">
             <w:r>
               <w:rPr>
                 <w:rStyle w:val="Hipervnculo"/>
@@ -3309,7 +3351,7 @@
                 <w:noProof/>
                 <w:webHidden/>
               </w:rPr>
-              <w:instrText xml:space="preserve"> PAGEREF _Toc55773134 \h </w:instrText>
+              <w:instrText xml:space="preserve"> PAGEREF _Toc55806545 \h </w:instrText>
             </w:r>
             <w:r>
               <w:rPr>
@@ -3353,7 +3395,7 @@
               <w:lang w:val="es-AR" w:eastAsia="es-AR"/>
             </w:rPr>
           </w:pPr>
-          <w:hyperlink w:anchor="_Toc55773135" w:history="1">
+          <w:hyperlink w:anchor="_Toc55806546" w:history="1">
             <w:r>
               <w:rPr>
                 <w:rStyle w:val="Hipervnculo"/>
@@ -3380,7 +3422,7 @@
                 <w:noProof/>
                 <w:webHidden/>
               </w:rPr>
-              <w:instrText xml:space="preserve"> PAGEREF _Toc55773135 \h </w:instrText>
+              <w:instrText xml:space="preserve"> PAGEREF _Toc55806546 \h </w:instrText>
             </w:r>
             <w:r>
               <w:rPr>
@@ -3435,6 +3477,7 @@
         <w:dataBinding w:prefixMappings="xmlns:ns0='http://purl.org/dc/elements/1.1/' xmlns:ns1='http://schemas.openxmlformats.org/package/2006/metadata/core-properties' " w:xpath="/ns1:coreProperties[1]/ns0:title[1]" w:storeItemID="{6C3C8BC8-F283-45AE-878A-BAB7291924A1}"/>
         <w:text/>
       </w:sdtPr>
+      <w:sdtEndPr/>
       <w:sdtContent>
         <w:p>
           <w:pPr>
@@ -3466,7 +3509,7 @@
           <w:rFonts w:eastAsia="DejaVu Sans"/>
         </w:rPr>
       </w:pPr>
-      <w:bookmarkStart w:id="2" w:name="_Toc55773096"/>
+      <w:bookmarkStart w:id="2" w:name="_Toc55806507"/>
       <w:r>
         <w:rPr>
           <w:rFonts w:eastAsia="DejaVu Sans"/>
@@ -3583,17 +3626,13 @@
         <w:t>das</w:t>
       </w:r>
       <w:r>
-        <w:t xml:space="preserve">, algunas </w:t>
-      </w:r>
-      <w:r>
-        <w:rPr>
-          <w:i/>
-          <w:iCs/>
-        </w:rPr>
-        <w:t>features</w:t>
-      </w:r>
-      <w:r>
-        <w:t xml:space="preserve"> destacadas del sistema y </w:t>
+        <w:t>, algunas</w:t>
+      </w:r>
+      <w:r>
+        <w:t xml:space="preserve"> características </w:t>
+      </w:r>
+      <w:r>
+        <w:t xml:space="preserve">destacadas del sistema y </w:t>
       </w:r>
       <w:r>
         <w:t xml:space="preserve">algunas </w:t>
@@ -3608,7 +3647,15 @@
         <w:t>, finalmente,</w:t>
       </w:r>
       <w:r>
-        <w:t xml:space="preserve"> conclusiones personales y grupales de los miembros del VASPA Team acerca del proyecto, las experiencias vividas y los conocimientos obtenidos.</w:t>
+        <w:t xml:space="preserve"> conclusiones personales y grupales de los miembros del VASPA </w:t>
+      </w:r>
+      <w:proofErr w:type="spellStart"/>
+      <w:r>
+        <w:t>Team</w:t>
+      </w:r>
+      <w:proofErr w:type="spellEnd"/>
+      <w:r>
+        <w:t xml:space="preserve"> acerca del proyecto, las experiencias vividas y los conocimientos obtenidos.</w:t>
       </w:r>
     </w:p>
     <w:p>
@@ -3623,7 +3670,7 @@
           <w:rFonts w:eastAsia="DejaVu Sans"/>
         </w:rPr>
       </w:pPr>
-      <w:bookmarkStart w:id="3" w:name="_Toc55773097"/>
+      <w:bookmarkStart w:id="3" w:name="_Toc55806508"/>
       <w:r>
         <w:rPr>
           <w:rFonts w:eastAsia="DejaVu Sans"/>
@@ -3801,6 +3848,7 @@
       <w:r>
         <w:t xml:space="preserve">pautas de trabajo brindadas por la metodología PSI y el </w:t>
       </w:r>
+      <w:proofErr w:type="spellStart"/>
       <w:r>
         <w:rPr>
           <w:i/>
@@ -3808,11 +3856,17 @@
         </w:rPr>
         <w:t>framework</w:t>
       </w:r>
+      <w:proofErr w:type="spellEnd"/>
       <w:r>
         <w:t xml:space="preserve"> </w:t>
       </w:r>
-      <w:r>
-        <w:t>UARGFlow, llevar</w:t>
+      <w:proofErr w:type="spellStart"/>
+      <w:r>
+        <w:t>UARGFlow</w:t>
+      </w:r>
+      <w:proofErr w:type="spellEnd"/>
+      <w:r>
+        <w:t>, llevar</w:t>
       </w:r>
       <w:r>
         <w:t>on</w:t>
@@ -3877,7 +3931,7 @@
       <w:pPr>
         <w:pStyle w:val="PSI-Ttulo1"/>
       </w:pPr>
-      <w:bookmarkStart w:id="4" w:name="_Toc55773098"/>
+      <w:bookmarkStart w:id="4" w:name="_Toc55806509"/>
       <w:r>
         <w:lastRenderedPageBreak/>
         <w:t>Proceso de Desarrollo</w:t>
@@ -3899,7 +3953,7 @@
       <w:pPr>
         <w:pStyle w:val="PSI-Ttulo2"/>
       </w:pPr>
-      <w:bookmarkStart w:id="5" w:name="_Toc55773099"/>
+      <w:bookmarkStart w:id="5" w:name="_Toc55806510"/>
       <w:r>
         <w:t>Problemas encontrados</w:t>
       </w:r>
@@ -4090,6 +4144,7 @@
       <w:r>
         <w:t xml:space="preserve">desarrollo desde cero con un </w:t>
       </w:r>
+      <w:proofErr w:type="spellStart"/>
       <w:r>
         <w:rPr>
           <w:i/>
@@ -4097,9 +4152,15 @@
         </w:rPr>
         <w:t>framework</w:t>
       </w:r>
-      <w:r>
-        <w:t xml:space="preserve"> que desconocíamos completamente (Ionic</w:t>
-      </w:r>
+      <w:proofErr w:type="spellEnd"/>
+      <w:r>
+        <w:t xml:space="preserve"> que desconocíamos completamente (</w:t>
+      </w:r>
+      <w:proofErr w:type="spellStart"/>
+      <w:r>
+        <w:t>Ionic</w:t>
+      </w:r>
+      <w:proofErr w:type="spellEnd"/>
       <w:r>
         <w:t>)</w:t>
       </w:r>
@@ -4116,7 +4177,15 @@
         <w:t xml:space="preserve">le ocurrió </w:t>
       </w:r>
       <w:r>
-        <w:t xml:space="preserve">al VASPA Team, sino que </w:t>
+        <w:t xml:space="preserve">al VASPA </w:t>
+      </w:r>
+      <w:proofErr w:type="spellStart"/>
+      <w:r>
+        <w:t>Team</w:t>
+      </w:r>
+      <w:proofErr w:type="spellEnd"/>
+      <w:r>
+        <w:t xml:space="preserve">, sino que </w:t>
       </w:r>
       <w:r>
         <w:t>también lo padecieron</w:t>
@@ -4234,7 +4303,7 @@
       <w:pPr>
         <w:pStyle w:val="PSI-Ttulo2"/>
       </w:pPr>
-      <w:bookmarkStart w:id="6" w:name="_Toc55773100"/>
+      <w:bookmarkStart w:id="6" w:name="_Toc55806511"/>
       <w:r>
         <w:t>Soluciones implementadas</w:t>
       </w:r>
@@ -4263,16 +4332,17 @@
         <w:t xml:space="preserve"> al ser una de las funcionalidades más complejas del sistema, fue abordada desde etapas tempranas del proyecto. En primer lugar, además de las tareas predefinidas que teníamos en cada iteración, nos planteamos una especie de “desafío” interno que consistía en buscar librerías para desarrollar esta funcionalidad, utilizarlas e intentar crear un diseño muy similar al de los programas</w:t>
       </w:r>
       <w:r>
-        <w:t>. Una vez finalizado, elegimos la librería que había ofrecido los mejores resultados y, a medida que pasaban las iteraciones, se fue refinando el diseño obtenido en una primera instancia hasta llegar resultado final esperado, un</w:t>
+        <w:t xml:space="preserve">. Una vez finalizado, elegimos la librería que había ofrecido los mejores resultados y, a medida que pasaban las iteraciones, se fue refinando el diseño obtenido en una primera instancia hasta llegar </w:t>
+      </w:r>
+      <w:r>
+        <w:t xml:space="preserve">al </w:t>
+      </w:r>
+      <w:r>
+        <w:t>resultado final esperado, un</w:t>
       </w:r>
       <w:r>
         <w:t xml:space="preserve"> PDF idéntico al de un programa real de una asignatura.</w:t>
       </w:r>
-    </w:p>
-    <w:p>
-      <w:pPr>
-        <w:pStyle w:val="PSI-Normal"/>
-      </w:pPr>
     </w:p>
     <w:p>
       <w:pPr>
@@ -4282,6 +4352,7 @@
         <w:rPr>
           <w:u w:val="single"/>
         </w:rPr>
+        <w:lastRenderedPageBreak/>
         <w:t>Representación de correlativas</w:t>
       </w:r>
       <w:r>
@@ -4291,7 +4362,15 @@
         <w:t>:</w:t>
       </w:r>
       <w:r>
-        <w:t xml:space="preserve"> este inconveniente fue resuelto tras la realización de una reunión entre los miembros del VASPA Team exclusivamente para tratar este tema. Se propusieron varias ideas </w:t>
+        <w:t xml:space="preserve"> este inconveniente fue resuelto tras la realización de una reunión entre los miembros del VASPA </w:t>
+      </w:r>
+      <w:proofErr w:type="spellStart"/>
+      <w:r>
+        <w:t>Team</w:t>
+      </w:r>
+      <w:proofErr w:type="spellEnd"/>
+      <w:r>
+        <w:t xml:space="preserve"> exclusivamente para tratar este tema. Se propusieron varias ideas </w:t>
       </w:r>
       <w:r>
         <w:t xml:space="preserve">y luego se escogió la más óptima y simple que cumpliera con la condición de representar la realidad en cuanto a correlatividades. Tras elegir dicha alternativa, nos reunimos con el equipo docente y les presentamos nuestra idea. </w:t>
@@ -4325,15 +4404,31 @@
         <w:t>:</w:t>
       </w:r>
       <w:r>
-        <w:t xml:space="preserve"> al iniciar el proyecto, nuestro cliente principal era Claudio Laguía. </w:t>
-      </w:r>
-    </w:p>
-    <w:p>
-      <w:pPr>
-        <w:pStyle w:val="PSI-Normal"/>
-      </w:pPr>
-      <w:r>
-        <w:t>El mismo desempeñaba sus funciones en Secretaría Académica y, en base a las necesidades que nos planteaba, definimos las funcionalidades y el alcance del sistema. A mediados del año 2019, se nos notificó que nuestro cliente había dejado de formar parte del área Secretaría Académica y, ante esto, Delfina Schmidt, compañera de Claudio Laguía, se puso a disposición ante cualquier consulta que tuviéramos. Pero, en el transcurso del año, ella tuvo ciertos percances personales que impedían que nos diera las respuestas que necesitábamos para avanzar con el proyecto. La solución a este problema se dio cuando lo planteamos ante el equipo de cátedra de la asignatura. Su respuesta fue que ellos, desde ese momento, serían nuestros clientes, para que el proyecto no se retrase por esto. Entonces, comenzamos a recurrir a ellos ante dudas sobre el funcionamiento interno de la universidad o sobre cuestiones técnicas del sistema y siempre tuvimos rápidas respuestas</w:t>
+        <w:t xml:space="preserve"> al iniciar el proyecto, nuestro cliente principal era Claudio </w:t>
+      </w:r>
+      <w:proofErr w:type="spellStart"/>
+      <w:r>
+        <w:t>Laguía</w:t>
+      </w:r>
+      <w:proofErr w:type="spellEnd"/>
+      <w:r>
+        <w:t xml:space="preserve">. </w:t>
+      </w:r>
+    </w:p>
+    <w:p>
+      <w:pPr>
+        <w:pStyle w:val="PSI-Normal"/>
+      </w:pPr>
+      <w:r>
+        <w:t xml:space="preserve">El mismo desempeñaba sus funciones en Secretaría Académica y, en base a las necesidades que nos planteaba, definimos las funcionalidades y el alcance del sistema. A mediados del año 2019, se nos notificó que nuestro cliente había dejado de formar parte del área Secretaría Académica y, ante esto, Delfina Schmidt, compañera de Claudio </w:t>
+      </w:r>
+      <w:proofErr w:type="spellStart"/>
+      <w:r>
+        <w:t>Laguía</w:t>
+      </w:r>
+      <w:proofErr w:type="spellEnd"/>
+      <w:r>
+        <w:t>, se puso a disposición ante cualquier consulta que tuviéramos. Pero, en el transcurso del año, ella tuvo ciertos percances personales que impedían que nos diera las respuestas que necesitábamos para avanzar con el proyecto. La solución a este problema se dio cuando lo planteamos ante el equipo de cátedra de la asignatura. Su respuesta fue que ellos, desde ese momento, serían nuestros clientes, para que el proyecto no se retrase por esto. Entonces, comenzamos a recurrir a ellos ante dudas sobre el funcionamiento interno de la universidad o sobre cuestiones técnicas del sistema y siempre tuvimos rápidas respuestas</w:t>
       </w:r>
       <w:r>
         <w:t xml:space="preserve"> que resolvían dichas dudas</w:t>
@@ -4367,7 +4462,15 @@
         <w:t xml:space="preserve"> </w:t>
       </w:r>
       <w:r>
-        <w:t>debido a la imposibilidad de reunirse presencialmente, tuvimos que recurrir a reuniones virtuales. Se incrementó el contacto en mensajes y llamadas a través de WhatsApp y fue muy útil la herramienta Google Meet para realizar reuniones formales. Obviamente, ninguna herramienta puede igualar las ventajas de una reunión presencial, pero nos sirvieron para poder avanzar con el proyecto durante todo el año 2020 hasta finalizarlo.</w:t>
+        <w:t xml:space="preserve">debido a la imposibilidad de reunirse presencialmente, tuvimos que recurrir a reuniones virtuales. Se incrementó el contacto en mensajes y llamadas a través de WhatsApp y fue muy útil la herramienta Google </w:t>
+      </w:r>
+      <w:proofErr w:type="spellStart"/>
+      <w:r>
+        <w:t>Meet</w:t>
+      </w:r>
+      <w:proofErr w:type="spellEnd"/>
+      <w:r>
+        <w:t xml:space="preserve"> para realizar reuniones formales. Obviamente, ninguna herramienta puede igualar las ventajas de una reunión presencial, pero nos sirvieron para poder avanzar con el proyecto durante todo el año 2020 hasta finalizarlo.</w:t>
       </w:r>
     </w:p>
     <w:p>
@@ -4395,7 +4498,15 @@
         <w:t xml:space="preserve">  </w:t>
       </w:r>
       <w:r>
-        <w:t>en resumen, este inconveniente se resolvió utilizando la documentación oficial de Ionic junto con algunos foros de internet. El proceso de desarrollo de la Aplicación Móvil se explica detalladamente en la siguiente sección.</w:t>
+        <w:t xml:space="preserve">en resumen, este inconveniente se resolvió utilizando la documentación oficial de </w:t>
+      </w:r>
+      <w:proofErr w:type="spellStart"/>
+      <w:r>
+        <w:t>Ionic</w:t>
+      </w:r>
+      <w:proofErr w:type="spellEnd"/>
+      <w:r>
+        <w:t xml:space="preserve"> junto con algunos foros de internet. El proceso de desarrollo de la Aplicación Móvil se explica detalladamente en la siguiente sección.</w:t>
       </w:r>
     </w:p>
     <w:p>
@@ -4432,7 +4543,15 @@
         <w:t>,</w:t>
       </w:r>
       <w:r>
-        <w:t xml:space="preserve"> la tarea de análisis no fue demasiado compleja, pero requirió realizar una reunión entre los integrantes del VASPA Team para definir los cambios que se debían realizar al respecto. Una vez llevado a cabo lo anterior, se reali</w:t>
+        <w:t xml:space="preserve"> la tarea de análisis no fue demasiado compleja, pero requirió realizar una reunión entre los integrantes del VASPA </w:t>
+      </w:r>
+      <w:proofErr w:type="spellStart"/>
+      <w:r>
+        <w:t>Team</w:t>
+      </w:r>
+      <w:proofErr w:type="spellEnd"/>
+      <w:r>
+        <w:t xml:space="preserve"> para definir los cambios que se debían realizar al respecto. Una vez llevado a cabo lo anterior, se reali</w:t>
       </w:r>
       <w:r>
         <w:t>zaron los ajustes pertinentes en la Base de Datos y en el código fuente del sistema para representar de manera correcta los planes y sus revisiones</w:t>
@@ -4450,7 +4569,7 @@
       <w:pPr>
         <w:pStyle w:val="PSI-Ttulo2"/>
       </w:pPr>
-      <w:bookmarkStart w:id="7" w:name="_Toc55773101"/>
+      <w:bookmarkStart w:id="7" w:name="_Toc55806512"/>
       <w:r>
         <w:t>Hitos destacados</w:t>
       </w:r>
@@ -4463,7 +4582,7 @@
       <w:pPr>
         <w:pStyle w:val="PSI-Ttulo3"/>
       </w:pPr>
-      <w:bookmarkStart w:id="8" w:name="_Toc55773102"/>
+      <w:bookmarkStart w:id="8" w:name="_Toc55806513"/>
       <w:r>
         <w:t>Cambio de proyecto</w:t>
       </w:r>
@@ -4501,17 +4620,17 @@
         <w:t xml:space="preserve">y reglamentación relacionada </w:t>
       </w:r>
       <w:r>
-        <w:t xml:space="preserve">a esta temática en la unidad académica (lo que dificultaría brindar una solución informática), el equipo docente nos planteó la posibilidad de cambiar el proyecto </w:t>
+        <w:t xml:space="preserve">a esta temática en la unidad académica (lo que dificultaría brindar una solución informática), el equipo docente nos planteó la posibilidad de cambiar el proyecto por uno </w:t>
+      </w:r>
+      <w:r>
+        <w:t xml:space="preserve">cuyo objetivo era </w:t>
+      </w:r>
+      <w:r>
+        <w:t xml:space="preserve">desarrollar un sistema para solucionar los problemas de gestión y </w:t>
       </w:r>
       <w:r>
         <w:lastRenderedPageBreak/>
-        <w:t xml:space="preserve">por uno </w:t>
-      </w:r>
-      <w:r>
-        <w:t xml:space="preserve">cuyo objetivo era </w:t>
-      </w:r>
-      <w:r>
-        <w:t xml:space="preserve">desarrollar un sistema para solucionar los problemas de gestión y seguimiento de los Programas de Asignaturas. </w:t>
+        <w:t xml:space="preserve">seguimiento de los Programas de Asignaturas. </w:t>
       </w:r>
       <w:r>
         <w:t>Finalmente, se optó por este proyecto. Y creemos firmemente que cumplirá el objetivo, satisfaciendo las necesidades y solucionando problemas de manera eficiente al área Secretaría Académica.</w:t>
@@ -4521,7 +4640,7 @@
       <w:pPr>
         <w:pStyle w:val="PSI-Ttulo3"/>
       </w:pPr>
-      <w:bookmarkStart w:id="9" w:name="_Toc55773103"/>
+      <w:bookmarkStart w:id="9" w:name="_Toc55806514"/>
       <w:r>
         <w:t>Cursada</w:t>
       </w:r>
@@ -4647,7 +4766,7 @@
       <w:pPr>
         <w:pStyle w:val="PSI-Ttulo3"/>
       </w:pPr>
-      <w:bookmarkStart w:id="10" w:name="_Toc55773104"/>
+      <w:bookmarkStart w:id="10" w:name="_Toc55806515"/>
       <w:r>
         <w:t xml:space="preserve">Contacto </w:t>
       </w:r>
@@ -4719,7 +4838,7 @@
       <w:pPr>
         <w:pStyle w:val="PSI-Ttulo3"/>
       </w:pPr>
-      <w:bookmarkStart w:id="11" w:name="_Toc55773105"/>
+      <w:bookmarkStart w:id="11" w:name="_Toc55806516"/>
       <w:r>
         <w:t>Funcionamiento completo del sistema web</w:t>
       </w:r>
@@ -4760,7 +4879,7 @@
       <w:pPr>
         <w:pStyle w:val="PSI-Ttulo2"/>
       </w:pPr>
-      <w:bookmarkStart w:id="12" w:name="_Toc55773106"/>
+      <w:bookmarkStart w:id="12" w:name="_Toc55806517"/>
       <w:r>
         <w:t>Sobre la Aplicación Móvil</w:t>
       </w:r>
@@ -4829,7 +4948,23 @@
         <w:pStyle w:val="PSI-Normal"/>
       </w:pPr>
       <w:r>
-        <w:t>Por ejemplo, un &lt;button&gt; de HTML es un &lt;ion-button&gt; en IONIC. Con diferentes propiedades y formas de utilizarlo. Esto mismo ocurre con la mayoría de los elementos HTML comúnmente usados. De todos modos, esto no es tan complejo, lo que sí lo es</w:t>
+        <w:t>Por ejemplo, un &lt;</w:t>
+      </w:r>
+      <w:proofErr w:type="spellStart"/>
+      <w:r>
+        <w:t>button</w:t>
+      </w:r>
+      <w:proofErr w:type="spellEnd"/>
+      <w:r>
+        <w:t>&gt; de HTML es un &lt;ion-</w:t>
+      </w:r>
+      <w:proofErr w:type="spellStart"/>
+      <w:r>
+        <w:t>button</w:t>
+      </w:r>
+      <w:proofErr w:type="spellEnd"/>
+      <w:r>
+        <w:t>&gt; en IONIC. Con diferentes propiedades y formas de utilizarlo. Esto mismo ocurre con la mayoría de los elementos HTML comúnmente usados. De todos modos, esto no es tan complejo, lo que sí lo es</w:t>
       </w:r>
       <w:r>
         <w:t>,</w:t>
@@ -4837,6 +4972,7 @@
       <w:r>
         <w:t xml:space="preserve"> es la estructura de la aplicación. Servicios, páginas, utilización de Angular con lenguajes como </w:t>
       </w:r>
+      <w:proofErr w:type="spellStart"/>
       <w:r>
         <w:rPr>
           <w:i/>
@@ -4851,6 +4987,7 @@
         </w:rPr>
         <w:t>ypescript</w:t>
       </w:r>
+      <w:proofErr w:type="spellEnd"/>
       <w:r>
         <w:t>, JSON, SASS llevan a que el desarrollo</w:t>
       </w:r>
@@ -4930,7 +5067,23 @@
         <w:pStyle w:val="PSI-Normal"/>
       </w:pPr>
       <w:r>
-        <w:t>Por lo tanto, la aplicación se tuvo que comenzar a desarrollar desde cero. Esto fue muy difícil. En primer lugar, porque produjo cierta frustración mental entender que el código desarrollado durante la cursada, que funcionaba bien, no iba a poder ser reutilizado. Y, por otro lado, la dificultad creció al notar que los cambios entre versiones eran muy significativos. Cambió desde la forma de instalar los componentes necesarios para IONIC hasta algo tan simple como navegar entre las distintas páginas (antes con un NavController que tenía similitudes con el desarrollo web convencional, ahora con Angular Routing).</w:t>
+        <w:t xml:space="preserve">Por lo tanto, la aplicación se tuvo que comenzar a desarrollar desde cero. Esto fue muy difícil. En primer lugar, porque produjo cierta frustración mental entender que el código desarrollado durante la cursada, que funcionaba bien, no iba a poder ser reutilizado. Y, por otro lado, la dificultad creció al notar que los cambios entre versiones eran muy significativos. Cambió desde la forma de instalar los componentes necesarios para IONIC hasta algo tan simple como navegar entre las distintas páginas (antes con un </w:t>
+      </w:r>
+      <w:proofErr w:type="spellStart"/>
+      <w:r>
+        <w:t>NavController</w:t>
+      </w:r>
+      <w:proofErr w:type="spellEnd"/>
+      <w:r>
+        <w:t xml:space="preserve"> que tenía similitudes con el desarrollo web convencional, ahora con Angular </w:t>
+      </w:r>
+      <w:proofErr w:type="spellStart"/>
+      <w:r>
+        <w:t>Routing</w:t>
+      </w:r>
+      <w:proofErr w:type="spellEnd"/>
+      <w:r>
+        <w:t>).</w:t>
       </w:r>
     </w:p>
     <w:p>
@@ -5007,9 +5160,14 @@
     </w:p>
     <w:p>
       <w:pPr>
+        <w:pStyle w:val="PSI-Normal"/>
+      </w:pPr>
+    </w:p>
+    <w:p>
+      <w:pPr>
         <w:pStyle w:val="PSI-Ttulo1"/>
       </w:pPr>
-      <w:bookmarkStart w:id="13" w:name="_Toc55773107"/>
+      <w:bookmarkStart w:id="13" w:name="_Toc55806518"/>
       <w:r>
         <w:t>Comunicación</w:t>
       </w:r>
@@ -5019,26 +5177,34 @@
       <w:pPr>
         <w:pStyle w:val="PSI-Ttulo2"/>
       </w:pPr>
-      <w:bookmarkStart w:id="14" w:name="_Toc55773108"/>
-      <w:r>
-        <w:t>Entre los integrantes del VASPA Team</w:t>
+      <w:bookmarkStart w:id="14" w:name="_Toc55806519"/>
+      <w:r>
+        <w:t xml:space="preserve">Entre los integrantes del VASPA </w:t>
+      </w:r>
+      <w:proofErr w:type="spellStart"/>
+      <w:r>
+        <w:t>Team</w:t>
       </w:r>
       <w:bookmarkEnd w:id="14"/>
-    </w:p>
-    <w:p>
-      <w:pPr>
-        <w:pStyle w:val="PSI-Normal"/>
-      </w:pPr>
-      <w:r>
-        <w:t xml:space="preserve">La comunicación del equipo durante la cursada como en el resto de la duración del proyecto fue constante y muy buena. Se puede destacar que siempre hubo una comunicación activa, mediante diversas herramientas, además de la comunicación personal, para realizar avances en el proyecto. </w:t>
-      </w:r>
-    </w:p>
-    <w:p>
-      <w:pPr>
-        <w:pStyle w:val="PSI-Normal"/>
-      </w:pPr>
+      <w:proofErr w:type="spellEnd"/>
+    </w:p>
+    <w:p>
+      <w:pPr>
+        <w:pStyle w:val="PSI-Normal"/>
+      </w:pPr>
+      <w:r>
+        <w:t xml:space="preserve">La comunicación del equipo durante la cursada como en el resto de la duración del proyecto fue constante y muy buena. Se puede destacar que siempre hubo una comunicación activa, </w:t>
+      </w:r>
       <w:r>
         <w:lastRenderedPageBreak/>
+        <w:t xml:space="preserve">mediante diversas herramientas, además de la comunicación personal, para realizar avances en el proyecto. </w:t>
+      </w:r>
+    </w:p>
+    <w:p>
+      <w:pPr>
+        <w:pStyle w:val="PSI-Normal"/>
+      </w:pPr>
+      <w:r>
         <w:t>A raíz de esto, cabe destacar que siempre que cada uno de los integrantes tenía dudas sobre un tema en particular, los demás aporta</w:t>
       </w:r>
       <w:r>
@@ -5051,7 +5217,15 @@
         <w:t>a</w:t>
       </w:r>
       <w:r>
-        <w:t>s mismas y continuar con el avance del proyecto. Además, siempre que un integrante finalizaba una tarea y realizaba un Commit, se avisaba a los demás para evitar inconvenientes con el repositorio y también para notificar los avances realizados.</w:t>
+        <w:t xml:space="preserve">s mismas y continuar con el avance del proyecto. Además, siempre que un integrante finalizaba una tarea y realizaba un </w:t>
+      </w:r>
+      <w:proofErr w:type="spellStart"/>
+      <w:r>
+        <w:t>Commit</w:t>
+      </w:r>
+      <w:proofErr w:type="spellEnd"/>
+      <w:r>
+        <w:t>, se avisaba a los demás para evitar inconvenientes con el repositorio y también para notificar los avances realizados.</w:t>
       </w:r>
     </w:p>
     <w:p>
@@ -5090,8 +5264,13 @@
         <w:t xml:space="preserve"> y </w:t>
       </w:r>
       <w:r>
-        <w:t>Google Meet</w:t>
-      </w:r>
+        <w:t xml:space="preserve">Google </w:t>
+      </w:r>
+      <w:proofErr w:type="spellStart"/>
+      <w:r>
+        <w:t>Meet</w:t>
+      </w:r>
+      <w:proofErr w:type="spellEnd"/>
       <w:r>
         <w:t>. Estas herramientas y su uso se explican detalladamente en la sección “Tecnologías utilizadas”.</w:t>
       </w:r>
@@ -5105,7 +5284,7 @@
       <w:pPr>
         <w:pStyle w:val="PSI-Ttulo2"/>
       </w:pPr>
-      <w:bookmarkStart w:id="15" w:name="_Toc55773109"/>
+      <w:bookmarkStart w:id="15" w:name="_Toc55806520"/>
       <w:r>
         <w:t>Con el Equipo Docente</w:t>
       </w:r>
@@ -5156,7 +5335,23 @@
         <w:pStyle w:val="PSI-Normal"/>
       </w:pPr>
       <w:r>
-        <w:t>En cuanto a este punto, cabe mencionar que las reuniones presenciales se pudieron realizar en el año 2018 y en el 2019 a mediados de noviembre, por iniciativa del VASPA Team, pero a principios del 2020, antes que se desatara el fenómeno mundial Covid-19, el cual afectó la normal realización de cada una de las actividades y por ello no nos permitió reunirnos físicamente. Por esto, nos hemos mantenido en contacto mediante la realización de consultas puntuales por correo electrónico para continuar avanzando y también para coordinar día y horario de reuniones/ presentaciones futuras, realizadas de forma virtual. Para esto, la herramienta utilizada fue Google Meet.</w:t>
+        <w:t xml:space="preserve">En cuanto a este punto, cabe mencionar que las reuniones presenciales se pudieron realizar en el año 2018 y en el 2019 a mediados de noviembre, por iniciativa del VASPA </w:t>
+      </w:r>
+      <w:proofErr w:type="spellStart"/>
+      <w:r>
+        <w:t>Team</w:t>
+      </w:r>
+      <w:proofErr w:type="spellEnd"/>
+      <w:r>
+        <w:t xml:space="preserve">, pero a principios del 2020, antes que se desatara el fenómeno mundial Covid-19, el cual afectó la normal realización de cada una de las actividades y por ello no nos permitió reunirnos físicamente. Por esto, nos hemos mantenido en contacto mediante la realización de consultas puntuales por correo electrónico para continuar avanzando y también para coordinar día y horario de reuniones/ presentaciones futuras, realizadas de forma virtual. Para esto, la herramienta utilizada fue Google </w:t>
+      </w:r>
+      <w:proofErr w:type="spellStart"/>
+      <w:r>
+        <w:t>Meet</w:t>
+      </w:r>
+      <w:proofErr w:type="spellEnd"/>
+      <w:r>
+        <w:t>.</w:t>
       </w:r>
     </w:p>
     <w:p>
@@ -5168,7 +5363,7 @@
       <w:pPr>
         <w:pStyle w:val="PSI-Ttulo2"/>
       </w:pPr>
-      <w:bookmarkStart w:id="16" w:name="_Toc55773110"/>
+      <w:bookmarkStart w:id="16" w:name="_Toc55806521"/>
       <w:r>
         <w:t>Con el Cliente</w:t>
       </w:r>
@@ -5179,7 +5374,15 @@
         <w:pStyle w:val="PSI-Normal"/>
       </w:pPr>
       <w:r>
-        <w:t xml:space="preserve">Al comienzo del desarrollo, la comunicación con nuestro cliente (Claudio Laguía) fue buena. Se notó gran predisposición e interés por parte del mismo. Siempre aportó y colaboró con materiales referidos al área, nos explicó las tareas que realizaba y que eran deseables para el sistema y se mantuvo comunicado vía correo electrónico. Mediante el mismo, coordinábamos fecha y horario para poder reunirnos y aclarar ciertas cuestiones que iban surgiendo. </w:t>
+        <w:t xml:space="preserve">Al comienzo del desarrollo, la comunicación con nuestro cliente (Claudio </w:t>
+      </w:r>
+      <w:proofErr w:type="spellStart"/>
+      <w:r>
+        <w:t>Laguía</w:t>
+      </w:r>
+      <w:proofErr w:type="spellEnd"/>
+      <w:r>
+        <w:t xml:space="preserve">) fue buena. Se notó gran predisposición e interés por parte del mismo. Siempre aportó y colaboró con materiales referidos al área, nos explicó las tareas que realizaba y que eran deseables para el sistema y se mantuvo comunicado vía correo electrónico. Mediante el mismo, coordinábamos fecha y horario para poder reunirnos y aclarar ciertas cuestiones que iban surgiendo. </w:t>
       </w:r>
     </w:p>
     <w:p>
@@ -5195,6 +5398,7 @@
         <w:pStyle w:val="PSI-Normal"/>
       </w:pPr>
       <w:r>
+        <w:lastRenderedPageBreak/>
         <w:t>Por eso se le notificó el inconveniente ocurrido al equipo docente, donde ellos aceptaron ser nuestro cliente definitivo y con ello la comunicación mejoró notoriamente, lo cual nos permitió continuar con el desarrollo del proyecto sin complicaciones.</w:t>
       </w:r>
     </w:p>
@@ -5208,13 +5412,12 @@
         </w:rPr>
       </w:pPr>
       <w:bookmarkStart w:id="17" w:name="_Ref55659909"/>
-      <w:bookmarkStart w:id="18" w:name="_Toc55773111"/>
+      <w:bookmarkStart w:id="18" w:name="_Toc55806522"/>
       <w:r>
         <w:rPr>
           <w:i/>
           <w:iCs/>
         </w:rPr>
-        <w:lastRenderedPageBreak/>
         <w:t>Resumen de Iteraciones</w:t>
       </w:r>
       <w:bookmarkEnd w:id="17"/>
@@ -5245,7 +5448,7 @@
       <w:pPr>
         <w:pStyle w:val="PSI-Ttulo2"/>
       </w:pPr>
-      <w:bookmarkStart w:id="19" w:name="_Toc55773112"/>
+      <w:bookmarkStart w:id="19" w:name="_Toc55806523"/>
       <w:r>
         <w:t>Inicio</w:t>
       </w:r>
@@ -5324,7 +5527,7 @@
       <w:pPr>
         <w:pStyle w:val="PSI-Ttulo2"/>
       </w:pPr>
-      <w:bookmarkStart w:id="20" w:name="_Toc55773113"/>
+      <w:bookmarkStart w:id="20" w:name="_Toc55806524"/>
       <w:r>
         <w:t>Elaboración</w:t>
       </w:r>
@@ -5759,7 +5962,11 @@
               <w:cnfStyle w:val="000000000000" w:firstRow="0" w:lastRow="0" w:firstColumn="0" w:lastColumn="0" w:oddVBand="0" w:evenVBand="0" w:oddHBand="0" w:evenHBand="0" w:firstRowFirstColumn="0" w:firstRowLastColumn="0" w:lastRowFirstColumn="0" w:lastRowLastColumn="0"/>
             </w:pPr>
             <w:r>
-              <w:t xml:space="preserve">29/09/18 – </w:t>
+              <w:t xml:space="preserve">29/09/18 </w:t>
+            </w:r>
+            <w:r>
+              <w:lastRenderedPageBreak/>
+              <w:t xml:space="preserve">– </w:t>
             </w:r>
           </w:p>
           <w:p>
@@ -5786,7 +5993,12 @@
               <w:cnfStyle w:val="000000000000" w:firstRow="0" w:lastRow="0" w:firstColumn="0" w:lastColumn="0" w:oddVBand="0" w:evenVBand="0" w:oddHBand="0" w:evenHBand="0" w:firstRowFirstColumn="0" w:firstRowLastColumn="0" w:lastRowFirstColumn="0" w:lastRowLastColumn="0"/>
             </w:pPr>
             <w:r>
-              <w:t>Refinación de Especificación de Requerimientos y de Modelo de Casos de Uso</w:t>
+              <w:lastRenderedPageBreak/>
+              <w:t xml:space="preserve">Refinación de </w:t>
+            </w:r>
+            <w:r>
+              <w:lastRenderedPageBreak/>
+              <w:t>Especificación de Requerimientos y de Modelo de Casos de Uso</w:t>
             </w:r>
           </w:p>
           <w:p>
@@ -5828,7 +6040,6 @@
               <w:cnfStyle w:val="000000000000" w:firstRow="0" w:lastRow="0" w:firstColumn="0" w:lastColumn="0" w:oddVBand="0" w:evenVBand="0" w:oddHBand="0" w:evenHBand="0" w:firstRowFirstColumn="0" w:firstRowLastColumn="0" w:lastRowFirstColumn="0" w:lastRowLastColumn="0"/>
             </w:pPr>
             <w:r>
-              <w:lastRenderedPageBreak/>
               <w:t>Construcción de prototipos de interfaz</w:t>
             </w:r>
           </w:p>
@@ -5861,11 +6072,11 @@
               </w:rPr>
             </w:pPr>
             <w:r>
-              <w:t xml:space="preserve">Se ha cumplido con los objetivos planteados. Los casos de uso se seguirán refinando y, a pesar de ser aceptados por los profesores, los prototipos de interfaz </w:t>
+              <w:t xml:space="preserve">Se ha cumplido con los </w:t>
             </w:r>
             <w:r>
               <w:lastRenderedPageBreak/>
-              <w:t>debieron ser diseñados con alguna herramienta específica y no directamente con código PHP y HTML.</w:t>
+              <w:t>objetivos planteados. Los casos de uso se seguirán refinando y, a pesar de ser aceptados por los profesores, los prototipos de interfaz debieron ser diseñados con alguna herramienta específica y no directamente con código PHP y HTML.</w:t>
             </w:r>
           </w:p>
         </w:tc>
@@ -5881,6 +6092,7 @@
               <w:pStyle w:val="PSI-Normal"/>
             </w:pPr>
             <w:r>
+              <w:lastRenderedPageBreak/>
               <w:t>4</w:t>
             </w:r>
           </w:p>
@@ -6113,6 +6325,7 @@
       <w:r>
         <w:t xml:space="preserve">En el siguiente gráfico, obtenido del repositorio GitHub, se pueden observar los </w:t>
       </w:r>
+      <w:proofErr w:type="spellStart"/>
       <w:r>
         <w:rPr>
           <w:i/>
@@ -6120,6 +6333,7 @@
         </w:rPr>
         <w:t>commits</w:t>
       </w:r>
+      <w:proofErr w:type="spellEnd"/>
       <w:r>
         <w:t xml:space="preserve"> realizados en esta etapa. Como todavía no se tenía un conocimiento profundo sobre el manejo de repositorios, </w:t>
       </w:r>
@@ -6152,7 +6366,7 @@
         </w:rPr>
         <w:lastRenderedPageBreak/>
         <w:drawing>
-          <wp:inline distT="0" distB="0" distL="0" distR="0" wp14:anchorId="035F158D" wp14:editId="7986057F">
+          <wp:inline distT="0" distB="0" distL="0" distR="0" wp14:anchorId="035F158D" wp14:editId="11957F50">
             <wp:extent cx="5400040" cy="5302250"/>
             <wp:effectExtent l="76200" t="76200" r="105410" b="107950"/>
             <wp:docPr id="7" name="Imagen 7"/>
@@ -6219,14 +6433,22 @@
         </w:r>
       </w:fldSimple>
       <w:r>
-        <w:t>- Commits en repositorio GitHub - Etapa Elaboración</w:t>
+        <w:t xml:space="preserve">- </w:t>
+      </w:r>
+      <w:proofErr w:type="spellStart"/>
+      <w:r>
+        <w:t>Commits</w:t>
+      </w:r>
+      <w:proofErr w:type="spellEnd"/>
+      <w:r>
+        <w:t xml:space="preserve"> en repositorio GitHub - Etapa Elaboración</w:t>
       </w:r>
     </w:p>
     <w:p>
       <w:pPr>
         <w:pStyle w:val="PSI-Ttulo2"/>
       </w:pPr>
-      <w:bookmarkStart w:id="21" w:name="_Toc55773114"/>
+      <w:bookmarkStart w:id="21" w:name="_Toc55806525"/>
       <w:r>
         <w:t>Construcción</w:t>
       </w:r>
@@ -6476,7 +6698,15 @@
               <w:cnfStyle w:val="000000000000" w:firstRow="0" w:lastRow="0" w:firstColumn="0" w:lastColumn="0" w:oddVBand="0" w:evenVBand="0" w:oddHBand="0" w:evenHBand="0" w:firstRowFirstColumn="0" w:firstRowLastColumn="0" w:lastRowFirstColumn="0" w:lastRowLastColumn="0"/>
             </w:pPr>
             <w:r>
-              <w:t>Instalación de Ionic y prueba de una aplicación básica</w:t>
+              <w:t xml:space="preserve">Instalación de </w:t>
+            </w:r>
+            <w:proofErr w:type="spellStart"/>
+            <w:r>
+              <w:t>Ionic</w:t>
+            </w:r>
+            <w:proofErr w:type="spellEnd"/>
+            <w:r>
+              <w:t xml:space="preserve"> y prueba de una aplicación básica</w:t>
             </w:r>
           </w:p>
           <w:p>
@@ -6683,6 +6913,7 @@
               <w:pStyle w:val="PSI-Normal"/>
             </w:pPr>
             <w:r>
+              <w:lastRenderedPageBreak/>
               <w:t>3</w:t>
             </w:r>
           </w:p>
@@ -6972,7 +7203,15 @@
               <w:cnfStyle w:val="000000000000" w:firstRow="0" w:lastRow="0" w:firstColumn="0" w:lastColumn="0" w:oddVBand="0" w:evenVBand="0" w:oddHBand="0" w:evenHBand="0" w:firstRowFirstColumn="0" w:firstRowLastColumn="0" w:lastRowFirstColumn="0" w:lastRowLastColumn="0"/>
             </w:pPr>
             <w:r>
-              <w:t xml:space="preserve">Finalizada la cursada y el VASPA Team </w:t>
+              <w:t xml:space="preserve">Finalizada la cursada y el VASPA </w:t>
+            </w:r>
+            <w:proofErr w:type="spellStart"/>
+            <w:r>
+              <w:t>Team</w:t>
+            </w:r>
+            <w:proofErr w:type="spellEnd"/>
+            <w:r>
+              <w:t xml:space="preserve"> </w:t>
             </w:r>
             <w:r>
               <w:t xml:space="preserve">fue uno de los </w:t>
@@ -7078,6 +7317,7 @@
             <w:r>
               <w:t xml:space="preserve">Aplicación de librería </w:t>
             </w:r>
+            <w:proofErr w:type="spellStart"/>
             <w:r>
               <w:rPr>
                 <w:i/>
@@ -7085,6 +7325,7 @@
               </w:rPr>
               <w:t>datatable</w:t>
             </w:r>
+            <w:proofErr w:type="spellEnd"/>
             <w:r>
               <w:t xml:space="preserve"> a todos los CU que muestren información en tablas</w:t>
             </w:r>
@@ -7729,7 +7970,15 @@
             </w:pPr>
             <w:r>
               <w:lastRenderedPageBreak/>
-              <w:t>Creación de checklist de tareas faltantes para finalizar proyecto</w:t>
+              <w:t xml:space="preserve">Creación de </w:t>
+            </w:r>
+            <w:proofErr w:type="spellStart"/>
+            <w:r>
+              <w:t>checklist</w:t>
+            </w:r>
+            <w:proofErr w:type="spellEnd"/>
+            <w:r>
+              <w:t xml:space="preserve"> de tareas faltantes para finalizar proyecto</w:t>
             </w:r>
           </w:p>
           <w:p>
@@ -8378,7 +8627,15 @@
               <w:cnfStyle w:val="000000000000" w:firstRow="0" w:lastRow="0" w:firstColumn="0" w:lastColumn="0" w:oddVBand="0" w:evenVBand="0" w:oddHBand="0" w:evenHBand="0" w:firstRowFirstColumn="0" w:firstRowLastColumn="0" w:lastRowFirstColumn="0" w:lastRowLastColumn="0"/>
             </w:pPr>
             <w:r>
-              <w:t>Encontrar capacitación gratuita sobre Ionic 5 para desarrollar la Aplicación Móvil</w:t>
+              <w:t xml:space="preserve">Encontrar capacitación gratuita sobre </w:t>
+            </w:r>
+            <w:proofErr w:type="spellStart"/>
+            <w:r>
+              <w:t>Ionic</w:t>
+            </w:r>
+            <w:proofErr w:type="spellEnd"/>
+            <w:r>
+              <w:t xml:space="preserve"> 5 para desarrollar la Aplicación Móvil</w:t>
             </w:r>
           </w:p>
           <w:p>
@@ -8418,7 +8675,15 @@
               <w:cnfStyle w:val="000000000000" w:firstRow="0" w:lastRow="0" w:firstColumn="0" w:lastColumn="0" w:oddVBand="0" w:evenVBand="0" w:oddHBand="0" w:evenHBand="0" w:firstRowFirstColumn="0" w:firstRowLastColumn="0" w:lastRowFirstColumn="0" w:lastRowLastColumn="0"/>
             </w:pPr>
             <w:r>
-              <w:t>No se pudo encontrar una capacitación gratuita completa sobre Ionic 5.</w:t>
+              <w:t xml:space="preserve">No se pudo encontrar una capacitación gratuita completa sobre </w:t>
+            </w:r>
+            <w:proofErr w:type="spellStart"/>
+            <w:r>
+              <w:t>Ionic</w:t>
+            </w:r>
+            <w:proofErr w:type="spellEnd"/>
+            <w:r>
+              <w:t xml:space="preserve"> 5.</w:t>
             </w:r>
           </w:p>
           <w:p>
@@ -8817,8 +9082,13 @@
         <w:t xml:space="preserve"> los</w:t>
       </w:r>
       <w:r>
-        <w:t xml:space="preserve"> commits</w:t>
-      </w:r>
+        <w:t xml:space="preserve"> </w:t>
+      </w:r>
+      <w:proofErr w:type="spellStart"/>
+      <w:r>
+        <w:t>commits</w:t>
+      </w:r>
+      <w:proofErr w:type="spellEnd"/>
       <w:r>
         <w:t xml:space="preserve"> realizados</w:t>
       </w:r>
@@ -8838,7 +9108,15 @@
         </w:numPr>
       </w:pPr>
       <w:r>
-        <w:t>Lapsos de tiempo sin commits:</w:t>
+        <w:t xml:space="preserve">Lapsos de tiempo sin </w:t>
+      </w:r>
+      <w:proofErr w:type="spellStart"/>
+      <w:r>
+        <w:t>commits</w:t>
+      </w:r>
+      <w:proofErr w:type="spellEnd"/>
+      <w:r>
+        <w:t>:</w:t>
       </w:r>
       <w:r>
         <w:t xml:space="preserve"> </w:t>
@@ -8856,10 +9134,26 @@
         <w:t>Entre diciemb</w:t>
       </w:r>
       <w:r>
-        <w:t xml:space="preserve">re de 2018 y marzo de 2019 no se observan commits. Este fue el lapso más grande sin actividad en el proyecto y tiene una explicación: al finalizar la cursada en 2018 </w:t>
-      </w:r>
-      <w:r>
-        <w:t xml:space="preserve">los integrantes del VASPA Team acordaron </w:t>
+        <w:t xml:space="preserve">re de 2018 y marzo de 2019 no se observan </w:t>
+      </w:r>
+      <w:proofErr w:type="spellStart"/>
+      <w:r>
+        <w:t>commits</w:t>
+      </w:r>
+      <w:proofErr w:type="spellEnd"/>
+      <w:r>
+        <w:t xml:space="preserve">. Este fue el lapso más grande sin actividad en el proyecto y tiene una explicación: al finalizar la cursada en 2018 </w:t>
+      </w:r>
+      <w:r>
+        <w:t xml:space="preserve">los integrantes del VASPA </w:t>
+      </w:r>
+      <w:proofErr w:type="spellStart"/>
+      <w:r>
+        <w:t>Team</w:t>
+      </w:r>
+      <w:proofErr w:type="spellEnd"/>
+      <w:r>
+        <w:t xml:space="preserve"> acordaron </w:t>
       </w:r>
       <w:r>
         <w:t xml:space="preserve">tomarse </w:t>
@@ -8911,8 +9205,13 @@
           <w:numId w:val="47"/>
         </w:numPr>
       </w:pPr>
-      <w:r>
-        <w:t>Commits y aportes al proyecto:</w:t>
+      <w:proofErr w:type="spellStart"/>
+      <w:r>
+        <w:t>Commits</w:t>
+      </w:r>
+      <w:proofErr w:type="spellEnd"/>
+      <w:r>
+        <w:t xml:space="preserve"> y aportes al proyecto:</w:t>
       </w:r>
     </w:p>
     <w:p>
@@ -8927,14 +9226,27 @@
         </w:rPr>
       </w:pPr>
       <w:r>
-        <w:t xml:space="preserve">La cantidad de commits y aportes al proyecto </w:t>
+        <w:t xml:space="preserve">La cantidad de </w:t>
+      </w:r>
+      <w:proofErr w:type="spellStart"/>
+      <w:r>
+        <w:t>commits</w:t>
+      </w:r>
+      <w:proofErr w:type="spellEnd"/>
+      <w:r>
+        <w:t xml:space="preserve"> y aportes al proyecto </w:t>
       </w:r>
       <w:r>
         <w:t xml:space="preserve">ha sido muy equitativa </w:t>
       </w:r>
       <w:r>
-        <w:t>entre todos los integrantes del VASPA Team</w:t>
-      </w:r>
+        <w:t xml:space="preserve">entre todos los integrantes del VASPA </w:t>
+      </w:r>
+      <w:proofErr w:type="spellStart"/>
+      <w:r>
+        <w:t>Team</w:t>
+      </w:r>
+      <w:proofErr w:type="spellEnd"/>
       <w:r>
         <w:t xml:space="preserve"> a lo largo de todo el proyecto.</w:t>
       </w:r>
@@ -9005,7 +9317,15 @@
         <w:t xml:space="preserve">en cuanto a documentación, se encargó de la Gestión de Riesgos y colaboró con otros documentos como especificaciones, planes y diagramas. Además, </w:t>
       </w:r>
       <w:r>
-        <w:t xml:space="preserve">fue el integrante que más aportó en el código fuente del sistema. Realizó menos commits que el resto, pero cada uno de ellos era muy valioso, desarrollando funcionalidades clave como: generación </w:t>
+        <w:t xml:space="preserve">fue el integrante que más aportó en el código fuente del sistema. Realizó menos </w:t>
+      </w:r>
+      <w:proofErr w:type="spellStart"/>
+      <w:r>
+        <w:t>commits</w:t>
+      </w:r>
+      <w:proofErr w:type="spellEnd"/>
+      <w:r>
+        <w:t xml:space="preserve"> que el resto, pero cada uno de ellos era muy valioso, desarrollando funcionalidades clave como: generación </w:t>
       </w:r>
       <w:r>
         <w:lastRenderedPageBreak/>
@@ -9068,7 +9388,7 @@
           <w:noProof/>
         </w:rPr>
         <w:drawing>
-          <wp:inline distT="0" distB="0" distL="0" distR="0" wp14:anchorId="4E0B9F4B" wp14:editId="258DBF1E">
+          <wp:inline distT="0" distB="0" distL="0" distR="0" wp14:anchorId="4E0B9F4B" wp14:editId="2F41E90B">
             <wp:extent cx="5322417" cy="4458970"/>
             <wp:effectExtent l="76200" t="76200" r="107315" b="113030"/>
             <wp:docPr id="8" name="Imagen 8"/>
@@ -9138,7 +9458,15 @@
         </w:r>
       </w:fldSimple>
       <w:r>
-        <w:t xml:space="preserve"> - Commits en repositorio GitHub – Etapa Construcción</w:t>
+        <w:t xml:space="preserve"> - </w:t>
+      </w:r>
+      <w:proofErr w:type="spellStart"/>
+      <w:r>
+        <w:t>Commits</w:t>
+      </w:r>
+      <w:proofErr w:type="spellEnd"/>
+      <w:r>
+        <w:t xml:space="preserve"> en repositorio GitHub – Etapa Construcción</w:t>
       </w:r>
     </w:p>
     <w:p>
@@ -9151,7 +9479,7 @@
         <w:pStyle w:val="PSI-Ttulo2"/>
         <w:ind w:left="0" w:firstLine="0"/>
       </w:pPr>
-      <w:bookmarkStart w:id="22" w:name="_Toc55773115"/>
+      <w:bookmarkStart w:id="22" w:name="_Toc55806526"/>
       <w:r>
         <w:t>Transición</w:t>
       </w:r>
@@ -9482,7 +9810,15 @@
               <w:cnfStyle w:val="000000000000" w:firstRow="0" w:lastRow="0" w:firstColumn="0" w:lastColumn="0" w:oddVBand="0" w:evenVBand="0" w:oddHBand="0" w:evenHBand="0" w:firstRowFirstColumn="0" w:firstRowLastColumn="0" w:lastRowFirstColumn="0" w:lastRowLastColumn="0"/>
             </w:pPr>
             <w:r>
-              <w:t>Se cumplió con los objetivos planteados. Se finalizó la memoria del proyecto y se revisó de manera grupal mediante Google Meet.</w:t>
+              <w:t xml:space="preserve">Se cumplió con los objetivos planteados. Se finalizó la memoria del proyecto y se revisó de manera grupal mediante Google </w:t>
+            </w:r>
+            <w:proofErr w:type="spellStart"/>
+            <w:r>
+              <w:t>Meet</w:t>
+            </w:r>
+            <w:proofErr w:type="spellEnd"/>
+            <w:r>
+              <w:t>.</w:t>
             </w:r>
           </w:p>
         </w:tc>
@@ -9511,7 +9847,7 @@
       <w:pPr>
         <w:pStyle w:val="PSI-Ttulo1"/>
       </w:pPr>
-      <w:bookmarkStart w:id="23" w:name="_Toc55773116"/>
+      <w:bookmarkStart w:id="23" w:name="_Toc55806527"/>
       <w:r>
         <w:t>Tareas de Calidad y Gestión del Proyecto</w:t>
       </w:r>
@@ -9521,7 +9857,7 @@
       <w:pPr>
         <w:pStyle w:val="PSI-Ttulo2"/>
       </w:pPr>
-      <w:bookmarkStart w:id="24" w:name="_Toc55773117"/>
+      <w:bookmarkStart w:id="24" w:name="_Toc55806528"/>
       <w:r>
         <w:t>Estimaciones</w:t>
       </w:r>
@@ -9574,7 +9910,7 @@
           <w:lang w:val="es-AR" w:eastAsia="es-AR"/>
         </w:rPr>
         <w:drawing>
-          <wp:inline distT="0" distB="0" distL="0" distR="0" wp14:anchorId="7F9C1F7D" wp14:editId="49E99D9E">
+          <wp:inline distT="0" distB="0" distL="0" distR="0" wp14:anchorId="7F9C1F7D" wp14:editId="0E9621B1">
             <wp:extent cx="6102350" cy="3257550"/>
             <wp:effectExtent l="0" t="0" r="0" b="0"/>
             <wp:docPr id="2" name="Gráfico 2"/>
@@ -9670,7 +10006,7 @@
       <w:pPr>
         <w:pStyle w:val="PSI-Ttulo2"/>
       </w:pPr>
-      <w:bookmarkStart w:id="25" w:name="_Toc55773118"/>
+      <w:bookmarkStart w:id="25" w:name="_Toc55806529"/>
       <w:r>
         <w:t>Gestión de Riesgos</w:t>
       </w:r>
@@ -9828,7 +10164,7 @@
           <w:lang w:eastAsia="es-AR"/>
         </w:rPr>
         <w:drawing>
-          <wp:anchor distT="0" distB="0" distL="114300" distR="114300" simplePos="0" relativeHeight="251642880" behindDoc="0" locked="0" layoutInCell="1" allowOverlap="1" wp14:anchorId="3FF329A5" wp14:editId="22508753">
+          <wp:anchor distT="0" distB="0" distL="114300" distR="114300" simplePos="0" relativeHeight="251646464" behindDoc="0" locked="0" layoutInCell="1" allowOverlap="1" wp14:anchorId="3FF329A5" wp14:editId="30973CD9">
             <wp:simplePos x="0" y="0"/>
             <wp:positionH relativeFrom="column">
               <wp:posOffset>2196465</wp:posOffset>
@@ -9947,7 +10283,15 @@
         <w:t xml:space="preserve">debe a la preocupación que tenía el </w:t>
       </w:r>
       <w:r>
-        <w:t xml:space="preserve">VASPA Team, </w:t>
+        <w:t xml:space="preserve">VASPA </w:t>
+      </w:r>
+      <w:proofErr w:type="spellStart"/>
+      <w:r>
+        <w:t>Team</w:t>
+      </w:r>
+      <w:proofErr w:type="spellEnd"/>
+      <w:r>
+        <w:t xml:space="preserve">, </w:t>
       </w:r>
       <w:r>
         <w:t>ya que era la primera vez que afrontaban el desarrollo de un sistema para un cliente real, se tenía que utilizar la metodología propuesta por el equipo de c</w:t>
@@ -9992,7 +10336,7 @@
           <w:lang w:eastAsia="es-AR"/>
         </w:rPr>
         <w:drawing>
-          <wp:anchor distT="0" distB="0" distL="114300" distR="114300" simplePos="0" relativeHeight="251646976" behindDoc="0" locked="0" layoutInCell="1" allowOverlap="1" wp14:anchorId="5EEFF586" wp14:editId="0664353A">
+          <wp:anchor distT="0" distB="0" distL="114300" distR="114300" simplePos="0" relativeHeight="251649536" behindDoc="0" locked="0" layoutInCell="1" allowOverlap="1" wp14:anchorId="5EEFF586" wp14:editId="3506177E">
             <wp:simplePos x="0" y="0"/>
             <wp:positionH relativeFrom="column">
               <wp:posOffset>2225864</wp:posOffset>
@@ -10084,7 +10428,7 @@
           <w:lang w:eastAsia="es-AR"/>
         </w:rPr>
         <w:drawing>
-          <wp:anchor distT="0" distB="0" distL="114300" distR="114300" simplePos="0" relativeHeight="251651072" behindDoc="0" locked="0" layoutInCell="1" allowOverlap="1" wp14:anchorId="58BEBB73" wp14:editId="4D5A9CC7">
+          <wp:anchor distT="0" distB="0" distL="114300" distR="114300" simplePos="0" relativeHeight="251652608" behindDoc="0" locked="0" layoutInCell="1" allowOverlap="1" wp14:anchorId="58BEBB73" wp14:editId="45BFFB43">
             <wp:simplePos x="0" y="0"/>
             <wp:positionH relativeFrom="column">
               <wp:posOffset>2177415</wp:posOffset>
@@ -10206,7 +10550,7 @@
           <w:lang w:eastAsia="es-AR"/>
         </w:rPr>
         <w:drawing>
-          <wp:anchor distT="0" distB="0" distL="114300" distR="114300" simplePos="0" relativeHeight="251655168" behindDoc="0" locked="0" layoutInCell="1" allowOverlap="1" wp14:anchorId="7183D619" wp14:editId="283D6CAA">
+          <wp:anchor distT="0" distB="0" distL="114300" distR="114300" simplePos="0" relativeHeight="251655680" behindDoc="0" locked="0" layoutInCell="1" allowOverlap="1" wp14:anchorId="7183D619" wp14:editId="711725E9">
             <wp:simplePos x="0" y="0"/>
             <wp:positionH relativeFrom="column">
               <wp:posOffset>2244090</wp:posOffset>
@@ -10333,7 +10677,7 @@
           <w:lang w:eastAsia="es-AR"/>
         </w:rPr>
         <w:drawing>
-          <wp:anchor distT="0" distB="0" distL="114300" distR="114300" simplePos="0" relativeHeight="251659264" behindDoc="0" locked="0" layoutInCell="1" allowOverlap="1" wp14:anchorId="0B9AF02F" wp14:editId="577E7E96">
+          <wp:anchor distT="0" distB="0" distL="114300" distR="114300" simplePos="0" relativeHeight="251658752" behindDoc="0" locked="0" layoutInCell="1" allowOverlap="1" wp14:anchorId="0B9AF02F" wp14:editId="20163D0E">
             <wp:simplePos x="0" y="0"/>
             <wp:positionH relativeFrom="column">
               <wp:posOffset>2177415</wp:posOffset>
@@ -10427,7 +10771,7 @@
           <w:lang w:eastAsia="es-AR"/>
         </w:rPr>
         <w:drawing>
-          <wp:anchor distT="0" distB="0" distL="114300" distR="114300" simplePos="0" relativeHeight="251663360" behindDoc="0" locked="0" layoutInCell="1" allowOverlap="1" wp14:anchorId="70CB3835" wp14:editId="2ACB2F9D">
+          <wp:anchor distT="0" distB="0" distL="114300" distR="114300" simplePos="0" relativeHeight="251661824" behindDoc="0" locked="0" layoutInCell="1" allowOverlap="1" wp14:anchorId="70CB3835" wp14:editId="1030FAA9">
             <wp:simplePos x="0" y="0"/>
             <wp:positionH relativeFrom="column">
               <wp:posOffset>2148840</wp:posOffset>
@@ -10505,11 +10849,16 @@
         <w:t>ó</w:t>
       </w:r>
       <w:r>
-        <w:t xml:space="preserve"> que no hub</w:t>
+        <w:t xml:space="preserve"> que no </w:t>
+      </w:r>
+      <w:proofErr w:type="gramStart"/>
+      <w:r>
+        <w:t>hub</w:t>
       </w:r>
       <w:r>
         <w:t>ieron</w:t>
       </w:r>
+      <w:proofErr w:type="gramEnd"/>
       <w:r>
         <w:t xml:space="preserve"> cambios considerables en los riesgos en ese lapso de tiempo, lo que se puede destacar es que si se estaba realizando el seguimiento de los riesgos considerados por el equipo como más críticos. </w:t>
       </w:r>
@@ -10554,7 +10903,7 @@
           <w:lang w:eastAsia="es-AR"/>
         </w:rPr>
         <w:drawing>
-          <wp:anchor distT="0" distB="0" distL="114300" distR="114300" simplePos="0" relativeHeight="251667456" behindDoc="0" locked="0" layoutInCell="1" allowOverlap="1" wp14:anchorId="6E2776A9" wp14:editId="4FEE5BD2">
+          <wp:anchor distT="0" distB="0" distL="114300" distR="114300" simplePos="0" relativeHeight="251664896" behindDoc="0" locked="0" layoutInCell="1" allowOverlap="1" wp14:anchorId="6E2776A9" wp14:editId="420CDE31">
             <wp:simplePos x="0" y="0"/>
             <wp:positionH relativeFrom="column">
               <wp:posOffset>2177415</wp:posOffset>
@@ -10635,7 +10984,23 @@
         <w:t xml:space="preserve">tuvieron </w:t>
       </w:r>
       <w:r>
-        <w:t>problemas con lo que tenían desarrollado de la aplicación con el framework Ionic dado que había una versión nueva que obligaba a actualizar y que</w:t>
+        <w:t xml:space="preserve">problemas con lo que tenían desarrollado de la aplicación con el </w:t>
+      </w:r>
+      <w:proofErr w:type="spellStart"/>
+      <w:r>
+        <w:t>framework</w:t>
+      </w:r>
+      <w:proofErr w:type="spellEnd"/>
+      <w:r>
+        <w:t xml:space="preserve"> </w:t>
+      </w:r>
+      <w:proofErr w:type="spellStart"/>
+      <w:r>
+        <w:t>Ionic</w:t>
+      </w:r>
+      <w:proofErr w:type="spellEnd"/>
+      <w:r>
+        <w:t xml:space="preserve"> dado que había una versión nueva que obligaba a actualizar y que</w:t>
       </w:r>
       <w:r>
         <w:t>,</w:t>
@@ -10659,7 +11024,15 @@
         <w:t>é</w:t>
       </w:r>
       <w:r>
-        <w:t xml:space="preserve"> en una etapa muy avanzada recién retomarla para terminar de cerrarla. De todos modos, este riesgo sucedió ya que tuvimos el mismo inconveniente, antes esto se tuvo que ejecutar el plan de contingencia que básicamente era rehacer nuevamente la aplicación con la nueva versión del framework intentando reutilizar lo más que se pueda del código que se tenía hasta el momento.</w:t>
+        <w:t xml:space="preserve"> en una etapa muy avanzada recién retomarla para terminar de cerrarla. De todos modos, este riesgo sucedió ya que tuvimos el mismo inconveniente, antes esto se tuvo que ejecutar el plan de contingencia que básicamente era rehacer nuevamente la aplicación con la nueva versión del </w:t>
+      </w:r>
+      <w:proofErr w:type="spellStart"/>
+      <w:r>
+        <w:t>framework</w:t>
+      </w:r>
+      <w:proofErr w:type="spellEnd"/>
+      <w:r>
+        <w:t xml:space="preserve"> intentando reutilizar lo más que se pueda del código que se tenía hasta el momento.</w:t>
       </w:r>
     </w:p>
     <w:p>
@@ -10685,7 +11058,7 @@
           <w:lang w:eastAsia="es-AR"/>
         </w:rPr>
         <w:drawing>
-          <wp:anchor distT="0" distB="0" distL="114300" distR="114300" simplePos="0" relativeHeight="251671552" behindDoc="0" locked="0" layoutInCell="1" allowOverlap="1" wp14:anchorId="4C9EE467" wp14:editId="06457390">
+          <wp:anchor distT="0" distB="0" distL="114300" distR="114300" simplePos="0" relativeHeight="251667968" behindDoc="0" locked="0" layoutInCell="1" allowOverlap="1" wp14:anchorId="4C9EE467" wp14:editId="02B4CB81">
             <wp:simplePos x="0" y="0"/>
             <wp:positionH relativeFrom="column">
               <wp:posOffset>2129790</wp:posOffset>
@@ -10817,7 +11190,7 @@
           <w:lang w:eastAsia="es-AR"/>
         </w:rPr>
         <w:drawing>
-          <wp:anchor distT="0" distB="0" distL="114300" distR="114300" simplePos="0" relativeHeight="251675648" behindDoc="0" locked="0" layoutInCell="1" allowOverlap="1" wp14:anchorId="3984C771" wp14:editId="316F20D9">
+          <wp:anchor distT="0" distB="0" distL="114300" distR="114300" simplePos="0" relativeHeight="251671040" behindDoc="0" locked="0" layoutInCell="1" allowOverlap="1" wp14:anchorId="3984C771" wp14:editId="6CEFD533">
             <wp:simplePos x="0" y="0"/>
             <wp:positionH relativeFrom="column">
               <wp:posOffset>2139315</wp:posOffset>
@@ -10932,7 +11305,7 @@
         </w:rPr>
         <w:lastRenderedPageBreak/>
         <w:drawing>
-          <wp:anchor distT="0" distB="0" distL="114300" distR="114300" simplePos="0" relativeHeight="251679744" behindDoc="0" locked="0" layoutInCell="1" allowOverlap="1" wp14:anchorId="0B8B101B" wp14:editId="0F4BEDE4">
+          <wp:anchor distT="0" distB="0" distL="114300" distR="114300" simplePos="0" relativeHeight="251674112" behindDoc="0" locked="0" layoutInCell="1" allowOverlap="1" wp14:anchorId="0B8B101B" wp14:editId="47D2EE5B">
             <wp:simplePos x="0" y="0"/>
             <wp:positionH relativeFrom="column">
               <wp:posOffset>2139315</wp:posOffset>
@@ -11053,7 +11426,7 @@
           <w:lang w:eastAsia="es-AR"/>
         </w:rPr>
         <w:drawing>
-          <wp:anchor distT="0" distB="0" distL="114300" distR="114300" simplePos="0" relativeHeight="251638784" behindDoc="0" locked="0" layoutInCell="1" allowOverlap="1" wp14:anchorId="16CEBD79" wp14:editId="6EF1FB1F">
+          <wp:anchor distT="0" distB="0" distL="114300" distR="114300" simplePos="0" relativeHeight="251643392" behindDoc="0" locked="0" layoutInCell="1" allowOverlap="1" wp14:anchorId="16CEBD79" wp14:editId="020EE7F6">
             <wp:simplePos x="0" y="0"/>
             <wp:positionH relativeFrom="column">
               <wp:posOffset>2234565</wp:posOffset>
@@ -11121,7 +11494,7 @@
       <w:pPr>
         <w:pStyle w:val="PSI-Ttulo2"/>
       </w:pPr>
-      <w:bookmarkStart w:id="26" w:name="_Toc55773119"/>
+      <w:bookmarkStart w:id="26" w:name="_Toc55806530"/>
       <w:r>
         <w:t>Validación y Verificación</w:t>
       </w:r>
@@ -11564,7 +11937,7 @@
       <w:pPr>
         <w:pStyle w:val="PSI-Ttulo1"/>
       </w:pPr>
-      <w:bookmarkStart w:id="27" w:name="_Toc55773120"/>
+      <w:bookmarkStart w:id="27" w:name="_Toc55806531"/>
       <w:r>
         <w:lastRenderedPageBreak/>
         <w:t>Tecnologías</w:t>
@@ -11578,7 +11951,7 @@
       <w:pPr>
         <w:pStyle w:val="PSI-Ttulo2"/>
       </w:pPr>
-      <w:bookmarkStart w:id="28" w:name="_Toc55773121"/>
+      <w:bookmarkStart w:id="28" w:name="_Toc55806532"/>
       <w:r>
         <w:t>Hardware</w:t>
       </w:r>
@@ -12409,7 +12782,7 @@
       <w:pPr>
         <w:pStyle w:val="PSI-Ttulo2"/>
       </w:pPr>
-      <w:bookmarkStart w:id="29" w:name="_Toc55773122"/>
+      <w:bookmarkStart w:id="29" w:name="_Toc55806533"/>
       <w:r>
         <w:t>Software</w:t>
       </w:r>
@@ -12435,7 +12808,15 @@
         <w:t xml:space="preserve">programas, </w:t>
       </w:r>
       <w:r>
-        <w:t>librerías y frameworks utilizados para el desarrollo y la presentación del proyecto</w:t>
+        <w:t xml:space="preserve">librerías y </w:t>
+      </w:r>
+      <w:proofErr w:type="spellStart"/>
+      <w:r>
+        <w:t>frameworks</w:t>
+      </w:r>
+      <w:proofErr w:type="spellEnd"/>
+      <w:r>
+        <w:t xml:space="preserve"> utilizados para el desarrollo y la presentación del proyecto</w:t>
       </w:r>
       <w:r>
         <w:t>.</w:t>
@@ -12445,7 +12826,7 @@
       <w:pPr>
         <w:pStyle w:val="PSI-Ttulo3"/>
       </w:pPr>
-      <w:bookmarkStart w:id="30" w:name="_Toc55773123"/>
+      <w:bookmarkStart w:id="30" w:name="_Toc55806534"/>
       <w:r>
         <w:t>Lenguajes de Programación</w:t>
       </w:r>
@@ -12476,7 +12857,23 @@
         <w:t>(A</w:t>
       </w:r>
       <w:r>
-        <w:t>crónimo recursivo de PHP: Hypertext Preprocessor) es un lenguaje de código abierto muy popular</w:t>
+        <w:t xml:space="preserve">crónimo recursivo de PHP: </w:t>
+      </w:r>
+      <w:proofErr w:type="spellStart"/>
+      <w:r>
+        <w:t>Hypertext</w:t>
+      </w:r>
+      <w:proofErr w:type="spellEnd"/>
+      <w:r>
+        <w:t xml:space="preserve"> </w:t>
+      </w:r>
+      <w:proofErr w:type="spellStart"/>
+      <w:r>
+        <w:t>Preprocessor</w:t>
+      </w:r>
+      <w:proofErr w:type="spellEnd"/>
+      <w:r>
+        <w:t>) es un lenguaje de código abierto muy popular</w:t>
       </w:r>
       <w:r>
         <w:t>,</w:t>
@@ -12516,8 +12913,13 @@
         <w:t xml:space="preserve">desarrollada </w:t>
       </w:r>
       <w:r>
-        <w:t>en Ionic</w:t>
-      </w:r>
+        <w:t xml:space="preserve">en </w:t>
+      </w:r>
+      <w:proofErr w:type="spellStart"/>
+      <w:r>
+        <w:t>Ionic</w:t>
+      </w:r>
+      <w:proofErr w:type="spellEnd"/>
       <w:r>
         <w:t xml:space="preserve"> con la Base de Datos.</w:t>
       </w:r>
@@ -12555,8 +12957,29 @@
       <w:r>
         <w:t>(</w:t>
       </w:r>
-      <w:r>
-        <w:t xml:space="preserve">HyperText Markup Language o </w:t>
+      <w:proofErr w:type="spellStart"/>
+      <w:r>
+        <w:t>HyperText</w:t>
+      </w:r>
+      <w:proofErr w:type="spellEnd"/>
+      <w:r>
+        <w:t xml:space="preserve"> </w:t>
+      </w:r>
+      <w:proofErr w:type="spellStart"/>
+      <w:r>
+        <w:t>Markup</w:t>
+      </w:r>
+      <w:proofErr w:type="spellEnd"/>
+      <w:r>
+        <w:t xml:space="preserve"> </w:t>
+      </w:r>
+      <w:proofErr w:type="spellStart"/>
+      <w:r>
+        <w:t>Language</w:t>
+      </w:r>
+      <w:proofErr w:type="spellEnd"/>
+      <w:r>
+        <w:t xml:space="preserve"> o </w:t>
       </w:r>
       <w:r>
         <w:t>Lenguaje de marcado de hipertexto) es el más básico componente de sistemas web. Define el significado y la estructura del contenido web. Es el lenguaje principal utilizado en el sistema para el desarrollo de páginas ya que define la estructura básica de las mismas</w:t>
@@ -12605,7 +13028,23 @@
         <w:t xml:space="preserve"> </w:t>
       </w:r>
       <w:r>
-        <w:t>(Cascading Style Sheets o Hojas de estilo en cascada) es un lenguaje de diseño gráfico para definir y crear la presentación de un documento escrito en lenguaje HTML. Es utilizado para establecer el diseño visual de los documentos web e interfaces de usuario.</w:t>
+        <w:t>(</w:t>
+      </w:r>
+      <w:proofErr w:type="spellStart"/>
+      <w:r>
+        <w:t>Cascading</w:t>
+      </w:r>
+      <w:proofErr w:type="spellEnd"/>
+      <w:r>
+        <w:t xml:space="preserve"> Style </w:t>
+      </w:r>
+      <w:proofErr w:type="spellStart"/>
+      <w:r>
+        <w:t>Sheets</w:t>
+      </w:r>
+      <w:proofErr w:type="spellEnd"/>
+      <w:r>
+        <w:t xml:space="preserve"> o Hojas de estilo en cascada) es un lenguaje de diseño gráfico para definir y crear la presentación de un documento escrito en lenguaje HTML. Es utilizado para establecer el diseño visual de los documentos web e interfaces de usuario.</w:t>
       </w:r>
     </w:p>
     <w:p>
@@ -12670,7 +13109,31 @@
         <w:t xml:space="preserve">SQL: </w:t>
       </w:r>
       <w:r>
-        <w:t>(Structured Query Languaje o Lenguaje de Consulta Estructurado) es un lenguaje de dominio específico utilizado en programación, diseñado para administrar, y recuperar información de sistemas de gestión de bases de datos relacionales.</w:t>
+        <w:t>(</w:t>
+      </w:r>
+      <w:proofErr w:type="spellStart"/>
+      <w:r>
+        <w:t>Structured</w:t>
+      </w:r>
+      <w:proofErr w:type="spellEnd"/>
+      <w:r>
+        <w:t xml:space="preserve"> </w:t>
+      </w:r>
+      <w:proofErr w:type="spellStart"/>
+      <w:r>
+        <w:t>Query</w:t>
+      </w:r>
+      <w:proofErr w:type="spellEnd"/>
+      <w:r>
+        <w:t xml:space="preserve"> </w:t>
+      </w:r>
+      <w:proofErr w:type="spellStart"/>
+      <w:r>
+        <w:t>Languaje</w:t>
+      </w:r>
+      <w:proofErr w:type="spellEnd"/>
+      <w:r>
+        <w:t xml:space="preserve"> o Lenguaje de Consulta Estructurado) es un lenguaje de dominio específico utilizado en programación, diseñado para administrar, y recuperar información de sistemas de gestión de bases de datos relacionales.</w:t>
       </w:r>
       <w:r>
         <w:t xml:space="preserve"> Es el lenguaje principal utilizado a la hora de consultar, agregar y eliminar registros de la </w:t>
@@ -12692,11 +13155,16 @@
       <w:pPr>
         <w:pStyle w:val="PSI-Ttulo3"/>
       </w:pPr>
-      <w:bookmarkStart w:id="31" w:name="_Toc55773124"/>
-      <w:r>
-        <w:t>Librerías y Frameworks</w:t>
+      <w:bookmarkStart w:id="31" w:name="_Toc55806535"/>
+      <w:r>
+        <w:t xml:space="preserve">Librerías y </w:t>
+      </w:r>
+      <w:proofErr w:type="spellStart"/>
+      <w:r>
+        <w:t>Frameworks</w:t>
       </w:r>
       <w:bookmarkEnd w:id="31"/>
+      <w:proofErr w:type="spellEnd"/>
       <w:r>
         <w:t xml:space="preserve"> </w:t>
       </w:r>
@@ -12705,12 +13173,21 @@
       <w:pPr>
         <w:pStyle w:val="PSI-Normal"/>
       </w:pPr>
+      <w:proofErr w:type="spellStart"/>
       <w:r>
         <w:rPr>
           <w:b/>
           <w:u w:val="single"/>
         </w:rPr>
-        <w:t>UARGFlow:</w:t>
+        <w:t>UARGFlow</w:t>
+      </w:r>
+      <w:proofErr w:type="spellEnd"/>
+      <w:r>
+        <w:rPr>
+          <w:b/>
+          <w:u w:val="single"/>
+        </w:rPr>
+        <w:t>:</w:t>
       </w:r>
       <w:r>
         <w:rPr>
@@ -12722,7 +13199,15 @@
         <w:t>e</w:t>
       </w:r>
       <w:r>
-        <w:t xml:space="preserve">s un framework desarrollado por alumnos y docentes de la universidad que </w:t>
+        <w:t xml:space="preserve">s un </w:t>
+      </w:r>
+      <w:proofErr w:type="spellStart"/>
+      <w:r>
+        <w:t>framework</w:t>
+      </w:r>
+      <w:proofErr w:type="spellEnd"/>
+      <w:r>
+        <w:t xml:space="preserve"> desarrollado por alumnos y docentes de la universidad que </w:t>
       </w:r>
       <w:r>
         <w:t xml:space="preserve">incluye </w:t>
@@ -12733,9 +13218,11 @@
       <w:r>
         <w:t xml:space="preserve"> </w:t>
       </w:r>
+      <w:proofErr w:type="spellStart"/>
       <w:r>
         <w:t>login</w:t>
       </w:r>
+      <w:proofErr w:type="spellEnd"/>
       <w:r>
         <w:t xml:space="preserve"> al sistema</w:t>
       </w:r>
@@ -12775,7 +13262,23 @@
         <w:t>e</w:t>
       </w:r>
       <w:r>
-        <w:t xml:space="preserve">s un framework front-end gratuito para realizar un desarrollo web más rápido y fácil. Incluye plantillas de diseño basadas en HTML y CSS para tipografía, formularios, botones, tablas, navegación, modales, carruseles de imágenes y muchos otros, así como complementos de JavaScript opcionales. Además, brinda la capacidad de crear fácilmente diseños responsivos. </w:t>
+        <w:t xml:space="preserve">s un </w:t>
+      </w:r>
+      <w:proofErr w:type="spellStart"/>
+      <w:r>
+        <w:t>framework</w:t>
+      </w:r>
+      <w:proofErr w:type="spellEnd"/>
+      <w:r>
+        <w:t xml:space="preserve"> </w:t>
+      </w:r>
+      <w:proofErr w:type="spellStart"/>
+      <w:r>
+        <w:t>front-end</w:t>
+      </w:r>
+      <w:proofErr w:type="spellEnd"/>
+      <w:r>
+        <w:t xml:space="preserve"> gratuito para realizar un desarrollo web más rápido y fácil. Incluye plantillas de diseño basadas en HTML y CSS para tipografía, formularios, botones, tablas, navegación, modales, carruseles de imágenes y muchos otros, así como complementos de JavaScript opcionales. Además, brinda la capacidad de crear fácilmente diseños responsivos. </w:t>
       </w:r>
     </w:p>
     <w:p>
@@ -12833,77 +13336,119 @@
           <w:b/>
           <w:u w:val="single"/>
         </w:rPr>
-        <w:t>Bootstrap Select:</w:t>
-      </w:r>
-      <w:r>
-        <w:t xml:space="preserve"> </w:t>
-      </w:r>
-      <w:r>
-        <w:t>e</w:t>
-      </w:r>
-      <w:r>
-        <w:t>s un plugin</w:t>
-      </w:r>
-      <w:r>
-        <w:t xml:space="preserve"> </w:t>
-      </w:r>
-      <w:r>
-        <w:t xml:space="preserve">construido con </w:t>
-      </w:r>
-      <w:r>
-        <w:t xml:space="preserve">jQuery </w:t>
-      </w:r>
-      <w:r>
-        <w:t>brinda diversos tipos de listas desplegables permitiendo una</w:t>
-      </w:r>
-      <w:r>
-        <w:t xml:space="preserve"> mul</w:t>
-      </w:r>
-      <w:r>
-        <w:t>tiselección intuitiva, poder realizar búsqueda entre los ítems de la lista, entre otras funciones y personalizaciones ofrecidas. Este plugin fue muy utilizado en el sistema a la hora de trabajar con listas desplegables.</w:t>
-      </w:r>
-    </w:p>
-    <w:p>
-      <w:pPr>
-        <w:pStyle w:val="PSI-Normal"/>
-      </w:pPr>
-    </w:p>
-    <w:p>
-      <w:pPr>
-        <w:pStyle w:val="PSI-Normal"/>
-      </w:pPr>
+        <w:t xml:space="preserve">Bootstrap </w:t>
+      </w:r>
+      <w:proofErr w:type="spellStart"/>
       <w:r>
         <w:rPr>
           <w:b/>
           <w:u w:val="single"/>
         </w:rPr>
-        <w:t>BootBox:</w:t>
-      </w:r>
-      <w:r>
-        <w:t xml:space="preserve"> </w:t>
-      </w:r>
-      <w:r>
-        <w:t>e</w:t>
-      </w:r>
-      <w:r>
-        <w:t>s una biblioteca de JavaScript permite crear ventanas de diálogo utilizando modales de Bootstrap, se utilizó principalmente para crear ventanas de confirmación de acciones.</w:t>
-      </w:r>
-    </w:p>
-    <w:p>
-      <w:pPr>
-        <w:pStyle w:val="PSI-Normal"/>
-      </w:pPr>
-    </w:p>
-    <w:p>
-      <w:pPr>
-        <w:pStyle w:val="PSI-Normal"/>
-      </w:pPr>
+        <w:t>Select</w:t>
+      </w:r>
+      <w:proofErr w:type="spellEnd"/>
       <w:r>
         <w:rPr>
           <w:b/>
           <w:u w:val="single"/>
         </w:rPr>
-        <w:t>DataTable:</w:t>
+        <w:t>:</w:t>
+      </w:r>
+      <w:r>
+        <w:t xml:space="preserve"> </w:t>
+      </w:r>
+      <w:r>
+        <w:t>e</w:t>
+      </w:r>
+      <w:r>
+        <w:t>s un plugin</w:t>
+      </w:r>
+      <w:r>
+        <w:t xml:space="preserve"> </w:t>
+      </w:r>
+      <w:r>
+        <w:t xml:space="preserve">construido con </w:t>
+      </w:r>
+      <w:r>
+        <w:t xml:space="preserve">jQuery </w:t>
+      </w:r>
+      <w:r>
+        <w:t>brinda diversos tipos de listas desplegables permitiendo una</w:t>
+      </w:r>
+      <w:r>
+        <w:t xml:space="preserve"> </w:t>
+      </w:r>
+      <w:proofErr w:type="spellStart"/>
+      <w:r>
+        <w:t>mul</w:t>
+      </w:r>
+      <w:r>
+        <w:t>tiselección</w:t>
+      </w:r>
+      <w:proofErr w:type="spellEnd"/>
+      <w:r>
+        <w:t xml:space="preserve"> intuitiva, poder realizar búsqueda entre los ítems de la lista, entre otras funciones y personalizaciones ofrecidas. Este plugin fue muy utilizado en el sistema a la hora de trabajar con listas desplegables.</w:t>
+      </w:r>
+    </w:p>
+    <w:p>
+      <w:pPr>
+        <w:pStyle w:val="PSI-Normal"/>
+      </w:pPr>
+    </w:p>
+    <w:p>
+      <w:pPr>
+        <w:pStyle w:val="PSI-Normal"/>
+      </w:pPr>
+      <w:proofErr w:type="spellStart"/>
+      <w:r>
+        <w:rPr>
+          <w:b/>
+          <w:u w:val="single"/>
+        </w:rPr>
+        <w:t>BootBox</w:t>
+      </w:r>
+      <w:proofErr w:type="spellEnd"/>
+      <w:r>
+        <w:rPr>
+          <w:b/>
+          <w:u w:val="single"/>
+        </w:rPr>
+        <w:t>:</w:t>
+      </w:r>
+      <w:r>
+        <w:t xml:space="preserve"> </w:t>
+      </w:r>
+      <w:r>
+        <w:t>e</w:t>
+      </w:r>
+      <w:r>
+        <w:t>s una biblioteca de JavaScript permite crear ventanas de diálogo utilizando modales de Bootstrap, se utilizó principalmente para crear ventanas de confirmación de acciones.</w:t>
+      </w:r>
+    </w:p>
+    <w:p>
+      <w:pPr>
+        <w:pStyle w:val="PSI-Normal"/>
+      </w:pPr>
+    </w:p>
+    <w:p>
+      <w:pPr>
+        <w:pStyle w:val="PSI-Normal"/>
+      </w:pPr>
+      <w:proofErr w:type="spellStart"/>
+      <w:r>
+        <w:rPr>
+          <w:b/>
+          <w:u w:val="single"/>
+        </w:rPr>
+        <w:t>DataTable</w:t>
+      </w:r>
+      <w:proofErr w:type="spellEnd"/>
+      <w:r>
+        <w:rPr>
+          <w:b/>
+          <w:u w:val="single"/>
+        </w:rPr>
+        <w:t>:</w:t>
       </w:r>
       <w:r>
         <w:t xml:space="preserve"> </w:t>
@@ -13044,57 +13589,189 @@
       <w:pPr>
         <w:pStyle w:val="PSI-Normal"/>
       </w:pPr>
+      <w:proofErr w:type="spellStart"/>
       <w:r>
         <w:rPr>
           <w:b/>
           <w:u w:val="single"/>
         </w:rPr>
-        <w:t>Summernote:</w:t>
-      </w:r>
-      <w:r>
-        <w:t xml:space="preserve"> </w:t>
-      </w:r>
-      <w:r>
-        <w:t>s</w:t>
-      </w:r>
-      <w:r>
-        <w:t>encillo editor WYSIWYG (</w:t>
-      </w:r>
-      <w:r>
-        <w:rPr>
-          <w:i/>
-        </w:rPr>
-        <w:t>What You See Is What You Get</w:t>
-      </w:r>
-      <w:r>
-        <w:t>) que es utilizado en los formularios de creación y edicicón programas, ya que permite que el docente pueda aplicar formato al texto (como un editor de texto como Microsoft Word). Se han dejado habilitadas las modificaciones de fuente y el agregado de viñetas.</w:t>
-      </w:r>
-    </w:p>
-    <w:p>
-      <w:pPr>
-        <w:pStyle w:val="PSI-Normal"/>
-      </w:pPr>
-    </w:p>
-    <w:p>
-      <w:pPr>
-        <w:pStyle w:val="PSI-Normal"/>
-      </w:pPr>
+        <w:t>Summernote</w:t>
+      </w:r>
+      <w:proofErr w:type="spellEnd"/>
       <w:r>
         <w:rPr>
           <w:b/>
           <w:u w:val="single"/>
         </w:rPr>
-        <w:t>Open Iconic:</w:t>
+        <w:t>:</w:t>
       </w:r>
       <w:r>
         <w:t xml:space="preserve"> </w:t>
       </w:r>
       <w:r>
+        <w:t>s</w:t>
+      </w:r>
+      <w:r>
+        <w:t>encillo editor WYSIWYG (</w:t>
+      </w:r>
+      <w:proofErr w:type="spellStart"/>
+      <w:r>
+        <w:rPr>
+          <w:i/>
+        </w:rPr>
+        <w:t>What</w:t>
+      </w:r>
+      <w:proofErr w:type="spellEnd"/>
+      <w:r>
+        <w:rPr>
+          <w:i/>
+        </w:rPr>
+        <w:t xml:space="preserve"> </w:t>
+      </w:r>
+      <w:proofErr w:type="spellStart"/>
+      <w:r>
+        <w:rPr>
+          <w:i/>
+        </w:rPr>
+        <w:t>You</w:t>
+      </w:r>
+      <w:proofErr w:type="spellEnd"/>
+      <w:r>
+        <w:rPr>
+          <w:i/>
+        </w:rPr>
+        <w:t xml:space="preserve"> </w:t>
+      </w:r>
+      <w:proofErr w:type="spellStart"/>
+      <w:r>
+        <w:rPr>
+          <w:i/>
+        </w:rPr>
+        <w:t>See</w:t>
+      </w:r>
+      <w:proofErr w:type="spellEnd"/>
+      <w:r>
+        <w:rPr>
+          <w:i/>
+        </w:rPr>
+        <w:t xml:space="preserve"> </w:t>
+      </w:r>
+      <w:proofErr w:type="spellStart"/>
+      <w:r>
+        <w:rPr>
+          <w:i/>
+        </w:rPr>
+        <w:t>Is</w:t>
+      </w:r>
+      <w:proofErr w:type="spellEnd"/>
+      <w:r>
+        <w:rPr>
+          <w:i/>
+        </w:rPr>
+        <w:t xml:space="preserve"> </w:t>
+      </w:r>
+      <w:proofErr w:type="spellStart"/>
+      <w:r>
+        <w:rPr>
+          <w:i/>
+        </w:rPr>
+        <w:t>What</w:t>
+      </w:r>
+      <w:proofErr w:type="spellEnd"/>
+      <w:r>
+        <w:rPr>
+          <w:i/>
+        </w:rPr>
+        <w:t xml:space="preserve"> </w:t>
+      </w:r>
+      <w:proofErr w:type="spellStart"/>
+      <w:r>
+        <w:rPr>
+          <w:i/>
+        </w:rPr>
+        <w:t>You</w:t>
+      </w:r>
+      <w:proofErr w:type="spellEnd"/>
+      <w:r>
+        <w:rPr>
+          <w:i/>
+        </w:rPr>
+        <w:t xml:space="preserve"> </w:t>
+      </w:r>
+      <w:proofErr w:type="spellStart"/>
+      <w:r>
+        <w:rPr>
+          <w:i/>
+        </w:rPr>
+        <w:t>Get</w:t>
+      </w:r>
+      <w:proofErr w:type="spellEnd"/>
+      <w:r>
+        <w:t xml:space="preserve">) que es utilizado en los formularios de creación y </w:t>
+      </w:r>
+      <w:proofErr w:type="spellStart"/>
+      <w:r>
+        <w:t>edicicón</w:t>
+      </w:r>
+      <w:proofErr w:type="spellEnd"/>
+      <w:r>
+        <w:t xml:space="preserve"> programas, ya que permite que el docente pueda aplicar formato al texto (como un editor de texto como Microsoft Word). Se han dejado habilitadas las modificaciones de fuente y el agregado de viñetas.</w:t>
+      </w:r>
+    </w:p>
+    <w:p>
+      <w:pPr>
+        <w:pStyle w:val="PSI-Normal"/>
+      </w:pPr>
+    </w:p>
+    <w:p>
+      <w:pPr>
+        <w:pStyle w:val="PSI-Normal"/>
+      </w:pPr>
+      <w:r>
+        <w:rPr>
+          <w:b/>
+          <w:u w:val="single"/>
+        </w:rPr>
+        <w:t xml:space="preserve">Open </w:t>
+      </w:r>
+      <w:proofErr w:type="spellStart"/>
+      <w:r>
+        <w:rPr>
+          <w:b/>
+          <w:u w:val="single"/>
+        </w:rPr>
+        <w:t>Iconic</w:t>
+      </w:r>
+      <w:proofErr w:type="spellEnd"/>
+      <w:r>
+        <w:rPr>
+          <w:b/>
+          <w:u w:val="single"/>
+        </w:rPr>
+        <w:t>:</w:t>
+      </w:r>
+      <w:r>
+        <w:t xml:space="preserve"> </w:t>
+      </w:r>
+      <w:r>
         <w:t>c</w:t>
       </w:r>
       <w:r>
-        <w:t>onjunto de iconos de código abierto con 223 marcas en formatos SVG, webfont y raster</w:t>
-      </w:r>
+        <w:t xml:space="preserve">onjunto de iconos de código abierto con 223 marcas en formatos SVG, </w:t>
+      </w:r>
+      <w:proofErr w:type="spellStart"/>
+      <w:r>
+        <w:t>webfont</w:t>
+      </w:r>
+      <w:proofErr w:type="spellEnd"/>
+      <w:r>
+        <w:t xml:space="preserve"> y </w:t>
+      </w:r>
+      <w:proofErr w:type="spellStart"/>
+      <w:r>
+        <w:t>raster</w:t>
+      </w:r>
+      <w:proofErr w:type="spellEnd"/>
       <w:r>
         <w:t>. Se caracteriza por ser muy liviano y muy sencillo de utilizar.</w:t>
       </w:r>
@@ -13132,7 +13809,15 @@
         <w:t xml:space="preserve">ibrería </w:t>
       </w:r>
       <w:r>
-        <w:t>Open Source PHP</w:t>
+        <w:t xml:space="preserve">Open </w:t>
+      </w:r>
+      <w:proofErr w:type="spellStart"/>
+      <w:r>
+        <w:t>Source</w:t>
+      </w:r>
+      <w:proofErr w:type="spellEnd"/>
+      <w:r>
+        <w:t xml:space="preserve"> PHP</w:t>
       </w:r>
       <w:r>
         <w:t xml:space="preserve"> para le generación de archivos PDF. Es muy importante en este proyecto ya que la generación de programas en PDF a través de datos cargados por docentes en los formularios, respetando el formato definido por la universidad, es una de las funcionalidades más importantes y complejas del sistema.</w:t>
@@ -13179,48 +13864,81 @@
       <w:pPr>
         <w:pStyle w:val="PSI-Normal"/>
       </w:pPr>
+      <w:proofErr w:type="spellStart"/>
       <w:r>
         <w:rPr>
           <w:b/>
           <w:u w:val="single"/>
         </w:rPr>
-        <w:t>Ionic:</w:t>
-      </w:r>
-      <w:r>
-        <w:t xml:space="preserve"> </w:t>
-      </w:r>
-      <w:r>
-        <w:t>e</w:t>
-      </w:r>
-      <w:r>
-        <w:t>n su web oficial se describen como la plataforma de desarrollo de aplicaciones móviles para desarrolladores web. E</w:t>
-      </w:r>
-      <w:r>
-        <w:t xml:space="preserve">s un framework </w:t>
-      </w:r>
-      <w:r>
-        <w:t>Open S</w:t>
-      </w:r>
-      <w:r>
-        <w:t>ource para desarrollar aplicaciones híbridas multiplataforma que utiliza HTML5, CSS y Cordova como base.</w:t>
-      </w:r>
-      <w:r>
-        <w:t xml:space="preserve"> Su uso para la creación de una aplicación móvil fue un requerimiento por parte del equipo docente.</w:t>
-      </w:r>
-    </w:p>
-    <w:p>
-      <w:pPr>
+        <w:t>Ionic</w:t>
+      </w:r>
+      <w:proofErr w:type="spellEnd"/>
+      <w:r>
         <w:rPr>
           <w:b/>
           <w:u w:val="single"/>
         </w:rPr>
+        <w:t>:</w:t>
+      </w:r>
+      <w:r>
+        <w:t xml:space="preserve"> </w:t>
+      </w:r>
+      <w:r>
+        <w:t>e</w:t>
+      </w:r>
+      <w:r>
+        <w:t>n su web oficial se describen como la plataforma de desarrollo de aplicaciones móviles para desarrolladores web. E</w:t>
+      </w:r>
+      <w:r>
+        <w:t xml:space="preserve">s un </w:t>
+      </w:r>
+      <w:proofErr w:type="spellStart"/>
+      <w:r>
+        <w:t>framework</w:t>
+      </w:r>
+      <w:proofErr w:type="spellEnd"/>
+      <w:r>
+        <w:t xml:space="preserve"> </w:t>
+      </w:r>
+      <w:r>
+        <w:t xml:space="preserve">Open </w:t>
+      </w:r>
+      <w:proofErr w:type="spellStart"/>
+      <w:r>
+        <w:t>S</w:t>
+      </w:r>
+      <w:r>
+        <w:t>ource</w:t>
+      </w:r>
+      <w:proofErr w:type="spellEnd"/>
+      <w:r>
+        <w:t xml:space="preserve"> para desarrollar aplicaciones híbridas multiplataforma que utiliza HTML5, CSS y </w:t>
+      </w:r>
+      <w:proofErr w:type="spellStart"/>
+      <w:r>
+        <w:t>Cordova</w:t>
+      </w:r>
+      <w:proofErr w:type="spellEnd"/>
+      <w:r>
+        <w:t xml:space="preserve"> como base.</w:t>
+      </w:r>
+      <w:r>
+        <w:t xml:space="preserve"> Su uso para la creación de una aplicación móvil fue un requerimiento por parte del equipo docente.</w:t>
+      </w:r>
+    </w:p>
+    <w:p>
+      <w:pPr>
+        <w:rPr>
+          <w:b/>
+          <w:u w:val="single"/>
+        </w:rPr>
       </w:pPr>
     </w:p>
     <w:p>
       <w:pPr>
         <w:pStyle w:val="PSI-Ttulo3"/>
       </w:pPr>
-      <w:bookmarkStart w:id="32" w:name="_Toc55773125"/>
+      <w:bookmarkStart w:id="32" w:name="_Toc55806536"/>
       <w:r>
         <w:t>Programas</w:t>
       </w:r>
@@ -13261,24 +13979,49 @@
         <w:t>s una i</w:t>
       </w:r>
       <w:r>
-        <w:t xml:space="preserve">nterfaz gráfica de usuario portátil para Git basada en Tcl/Tk. Se enfoca en permitir que los usuarios realicen cambios en el repositorio haciendo nuevas confirmaciones, modificando las existentes, creando ramas, realizando fusiones locales y obteniendo repositorios remotos. </w:t>
-      </w:r>
-    </w:p>
-    <w:p>
-      <w:pPr>
-        <w:pStyle w:val="PSI-Normal"/>
-      </w:pPr>
-    </w:p>
-    <w:p>
-      <w:pPr>
-        <w:pStyle w:val="PSI-Normal"/>
-      </w:pPr>
+        <w:t xml:space="preserve">nterfaz gráfica de usuario portátil para Git basada en </w:t>
+      </w:r>
+      <w:proofErr w:type="spellStart"/>
+      <w:r>
+        <w:t>Tcl</w:t>
+      </w:r>
+      <w:proofErr w:type="spellEnd"/>
+      <w:r>
+        <w:t>/</w:t>
+      </w:r>
+      <w:proofErr w:type="spellStart"/>
+      <w:r>
+        <w:t>Tk</w:t>
+      </w:r>
+      <w:proofErr w:type="spellEnd"/>
+      <w:r>
+        <w:t xml:space="preserve">. Se enfoca en permitir que los usuarios realicen cambios en el repositorio haciendo nuevas confirmaciones, modificando las existentes, creando ramas, realizando fusiones locales y obteniendo repositorios remotos. </w:t>
+      </w:r>
+    </w:p>
+    <w:p>
+      <w:pPr>
+        <w:pStyle w:val="PSI-Normal"/>
+      </w:pPr>
+    </w:p>
+    <w:p>
+      <w:pPr>
+        <w:pStyle w:val="PSI-Normal"/>
+      </w:pPr>
+      <w:proofErr w:type="spellStart"/>
       <w:r>
         <w:rPr>
           <w:b/>
           <w:u w:val="single"/>
         </w:rPr>
-        <w:t>Tortoise SVN:</w:t>
+        <w:t>Tortoise</w:t>
+      </w:r>
+      <w:proofErr w:type="spellEnd"/>
+      <w:r>
+        <w:rPr>
+          <w:b/>
+          <w:u w:val="single"/>
+        </w:rPr>
+        <w:t xml:space="preserve"> SVN:</w:t>
       </w:r>
       <w:r>
         <w:rPr>
@@ -13293,7 +14036,31 @@
         <w:t xml:space="preserve">s un </w:t>
       </w:r>
       <w:r>
-        <w:t>cliente Apache Subversion, implementado como una extensión al shell de Windows.  Es fácil de usar, ya que no requiere que se ejecute el cliente de línea de comandos de Subversion. Además, es software libre liberado bajo la licencia GNU GPL.</w:t>
+        <w:t xml:space="preserve">cliente Apache </w:t>
+      </w:r>
+      <w:proofErr w:type="spellStart"/>
+      <w:r>
+        <w:t>Subversion</w:t>
+      </w:r>
+      <w:proofErr w:type="spellEnd"/>
+      <w:r>
+        <w:t xml:space="preserve">, implementado como una extensión al </w:t>
+      </w:r>
+      <w:proofErr w:type="spellStart"/>
+      <w:r>
+        <w:t>shell</w:t>
+      </w:r>
+      <w:proofErr w:type="spellEnd"/>
+      <w:r>
+        <w:t xml:space="preserve"> de Windows.  Es fácil de usar, ya que no requiere que se ejecute el cliente de línea de comandos de </w:t>
+      </w:r>
+      <w:proofErr w:type="spellStart"/>
+      <w:r>
+        <w:t>Subversion</w:t>
+      </w:r>
+      <w:proofErr w:type="spellEnd"/>
+      <w:r>
+        <w:t>. Además, es software libre liberado bajo la licencia GNU GPL.</w:t>
       </w:r>
     </w:p>
     <w:p>
@@ -13352,7 +14119,15 @@
         <w:t>servidor HTTP en software libre para cualquier plataforma</w:t>
       </w:r>
       <w:r>
-        <w:t>) + M: MariaDB + P: PHP + P: Perl) es un paquete de software libre, que consiste principalmente en el sistema de gestión de bases de datos MySQL, un servidor web Apache y los intérpretes para los lenguajes de script PHP y Perl. La versión utilizada para la realización del proyecto es la V.3.2.2</w:t>
+        <w:t xml:space="preserve">) + M: </w:t>
+      </w:r>
+      <w:proofErr w:type="spellStart"/>
+      <w:r>
+        <w:t>MariaDB</w:t>
+      </w:r>
+      <w:proofErr w:type="spellEnd"/>
+      <w:r>
+        <w:t xml:space="preserve"> + P: PHP + P: Perl) es un paquete de software libre, que consiste principalmente en el sistema de gestión de bases de datos MySQL, un servidor web Apache y los intérpretes para los lenguajes de script PHP y Perl. La versión utilizada para la realización del proyecto es la V.3.2.2</w:t>
       </w:r>
       <w:r>
         <w:t>.</w:t>
@@ -13411,7 +14186,39 @@
         <w:t xml:space="preserve"> </w:t>
       </w:r>
       <w:r>
-        <w:t>(My Structured Query Language o Lenguaje de Consulta Estructurado) es un sistema de gestión de bases de datos relacional de código abierto con un modelo cliente-servidor.</w:t>
+        <w:t>(</w:t>
+      </w:r>
+      <w:proofErr w:type="spellStart"/>
+      <w:r>
+        <w:t>My</w:t>
+      </w:r>
+      <w:proofErr w:type="spellEnd"/>
+      <w:r>
+        <w:t xml:space="preserve"> </w:t>
+      </w:r>
+      <w:proofErr w:type="spellStart"/>
+      <w:r>
+        <w:t>Structured</w:t>
+      </w:r>
+      <w:proofErr w:type="spellEnd"/>
+      <w:r>
+        <w:t xml:space="preserve"> </w:t>
+      </w:r>
+      <w:proofErr w:type="spellStart"/>
+      <w:r>
+        <w:t>Query</w:t>
+      </w:r>
+      <w:proofErr w:type="spellEnd"/>
+      <w:r>
+        <w:t xml:space="preserve"> </w:t>
+      </w:r>
+      <w:proofErr w:type="spellStart"/>
+      <w:r>
+        <w:t>Language</w:t>
+      </w:r>
+      <w:proofErr w:type="spellEnd"/>
+      <w:r>
+        <w:t xml:space="preserve"> o Lenguaje de Consulta Estructurado) es un sistema de gestión de bases de datos relacional de código abierto con un modelo cliente-servidor.</w:t>
       </w:r>
     </w:p>
     <w:p>
@@ -13544,7 +14351,23 @@
           <w:b/>
           <w:u w:val="single"/>
         </w:rPr>
-        <w:t>Google Meet:</w:t>
+        <w:t xml:space="preserve">Google </w:t>
+      </w:r>
+      <w:proofErr w:type="spellStart"/>
+      <w:r>
+        <w:rPr>
+          <w:b/>
+          <w:u w:val="single"/>
+        </w:rPr>
+        <w:t>Meet</w:t>
+      </w:r>
+      <w:proofErr w:type="spellEnd"/>
+      <w:r>
+        <w:rPr>
+          <w:b/>
+          <w:u w:val="single"/>
+        </w:rPr>
+        <w:t>:</w:t>
       </w:r>
       <w:r>
         <w:rPr>
@@ -13645,7 +14468,7 @@
           <w:iCs w:val="0"/>
         </w:rPr>
       </w:pPr>
-      <w:bookmarkStart w:id="33" w:name="_Toc55773126"/>
+      <w:bookmarkStart w:id="33" w:name="_Toc55806537"/>
       <w:r>
         <w:lastRenderedPageBreak/>
         <w:t>C</w:t>
@@ -13678,7 +14501,7 @@
         <w:t xml:space="preserve"> </w:t>
       </w:r>
       <w:bookmarkStart w:id="34" w:name="_Hlk55587617"/>
-      <w:bookmarkStart w:id="35" w:name="_Toc55773127"/>
+      <w:bookmarkStart w:id="35" w:name="_Toc55806538"/>
       <w:r>
         <w:t>C</w:t>
       </w:r>
@@ -13948,7 +14771,7 @@
       <w:pPr>
         <w:pStyle w:val="PSI-Ttulo2"/>
       </w:pPr>
-      <w:bookmarkStart w:id="36" w:name="_Toc55773128"/>
+      <w:bookmarkStart w:id="36" w:name="_Toc55806539"/>
       <w:r>
         <w:lastRenderedPageBreak/>
         <w:t>Mejoras a futuro</w:t>
@@ -13970,7 +14793,21 @@
         <w:rPr>
           <w:u w:val="single"/>
         </w:rPr>
-        <w:t>Integración con GEDoc para el seguimiento</w:t>
+        <w:t xml:space="preserve">Integración con </w:t>
+      </w:r>
+      <w:proofErr w:type="spellStart"/>
+      <w:r>
+        <w:rPr>
+          <w:u w:val="single"/>
+        </w:rPr>
+        <w:t>GEDoc</w:t>
+      </w:r>
+      <w:proofErr w:type="spellEnd"/>
+      <w:r>
+        <w:rPr>
+          <w:u w:val="single"/>
+        </w:rPr>
+        <w:t xml:space="preserve"> para el seguimiento</w:t>
       </w:r>
       <w:r>
         <w:rPr>
@@ -13994,7 +14831,15 @@
         <w:t xml:space="preserve">el sistema </w:t>
       </w:r>
       <w:r>
-        <w:t>llamado GEDoc que, actualmente, se utiliza para la Gestión Documental de Expedientes. Si se incorporan los programas en este</w:t>
+        <w:t xml:space="preserve">llamado </w:t>
+      </w:r>
+      <w:proofErr w:type="spellStart"/>
+      <w:r>
+        <w:t>GEDoc</w:t>
+      </w:r>
+      <w:proofErr w:type="spellEnd"/>
+      <w:r>
+        <w:t xml:space="preserve"> que, actualmente, se utiliza para la Gestión Documental de Expedientes. Si se incorporan los programas en este</w:t>
       </w:r>
       <w:r>
         <w:t xml:space="preserve"> circuito</w:t>
@@ -14027,7 +14872,15 @@
         <w:t>:</w:t>
       </w:r>
       <w:r>
-        <w:t xml:space="preserve"> una funcionalidad no desarrollada que debería tener todo sistema profesional es un log de las acciones realizadas. Se puede crear una tabla de logs en la Base de Datos que, aprovechando la utilización de sesiones, almacene el email del usuario logueado en el sistema, la pantalla que visitó en conjunto con las acciones que realizó y en </w:t>
+        <w:t xml:space="preserve"> una funcionalidad no desarrollada que debería tener todo sistema profesional es un log de las acciones realizadas. Se puede crear una tabla de logs en la Base de Datos que, aprovechando la utilización de sesiones, almacene el email del usuario </w:t>
+      </w:r>
+      <w:proofErr w:type="spellStart"/>
+      <w:r>
+        <w:t>logueado</w:t>
+      </w:r>
+      <w:proofErr w:type="spellEnd"/>
+      <w:r>
+        <w:t xml:space="preserve"> en el sistema, la pantalla que visitó en conjunto con las acciones que realizó y en </w:t>
       </w:r>
       <w:r>
         <w:t>qué</w:t>
@@ -14126,7 +14979,7 @@
       <w:pPr>
         <w:pStyle w:val="PSI-Ttulo1"/>
       </w:pPr>
-      <w:bookmarkStart w:id="37" w:name="_Toc55773129"/>
+      <w:bookmarkStart w:id="37" w:name="_Toc55806540"/>
       <w:r>
         <w:lastRenderedPageBreak/>
         <w:t>Conclusión</w:t>
@@ -14146,7 +14999,15 @@
         <w:pStyle w:val="PSI-Normal"/>
       </w:pPr>
       <w:r>
-        <w:t>En esta sección, a modo de conclusión, los integrantes del VASPA Team comentarán sus experiencias vividas a lo largo del proyecto, primero de manera personal y, para finalizar, desde una perspectiva grupal.</w:t>
+        <w:t xml:space="preserve">En esta sección, a modo de conclusión, los integrantes del VASPA </w:t>
+      </w:r>
+      <w:proofErr w:type="spellStart"/>
+      <w:r>
+        <w:t>Team</w:t>
+      </w:r>
+      <w:proofErr w:type="spellEnd"/>
+      <w:r>
+        <w:t xml:space="preserve"> comentarán sus experiencias vividas a lo largo del proyecto, primero de manera personal y, para finalizar, desde una perspectiva grupal.</w:t>
       </w:r>
     </w:p>
     <w:p>
@@ -14158,7 +15019,7 @@
       <w:pPr>
         <w:pStyle w:val="PSI-Ttulo2"/>
       </w:pPr>
-      <w:bookmarkStart w:id="38" w:name="_Toc55773130"/>
+      <w:bookmarkStart w:id="38" w:name="_Toc55806541"/>
       <w:r>
         <w:t xml:space="preserve">Experiencia </w:t>
       </w:r>
@@ -14174,7 +15035,7 @@
       <w:pPr>
         <w:pStyle w:val="PSI-Ttulo3"/>
       </w:pPr>
-      <w:bookmarkStart w:id="39" w:name="_Toc55773131"/>
+      <w:bookmarkStart w:id="39" w:name="_Toc55806542"/>
       <w:r>
         <w:t>Fabricio González</w:t>
       </w:r>
@@ -14222,7 +15083,15 @@
         <w:t xml:space="preserve"> rasgos de mi personalidad y/o</w:t>
       </w:r>
       <w:r>
-        <w:t xml:space="preserve"> por haber participado en el desarrollo de UARGFlow. </w:t>
+        <w:t xml:space="preserve"> por haber participado en el desarrollo de </w:t>
+      </w:r>
+      <w:proofErr w:type="spellStart"/>
+      <w:r>
+        <w:t>UARGFlow</w:t>
+      </w:r>
+      <w:proofErr w:type="spellEnd"/>
+      <w:r>
+        <w:t xml:space="preserve">. </w:t>
       </w:r>
       <w:r>
         <w:t>Me gustó muchísimo ejercer este rol ya que, m</w:t>
@@ -14357,7 +15226,7 @@
       <w:pPr>
         <w:pStyle w:val="PSI-Ttulo3"/>
       </w:pPr>
-      <w:bookmarkStart w:id="40" w:name="_Toc55773132"/>
+      <w:bookmarkStart w:id="40" w:name="_Toc55806543"/>
       <w:r>
         <w:t>Francisco Estrada</w:t>
       </w:r>
@@ -14368,19 +15237,61 @@
         <w:pStyle w:val="PSI-Normal"/>
       </w:pPr>
       <w:r>
-        <w:t>La experiencia vivida durante todo este tiempo desde que inicio la cursada de la asignatura fue algo muy satisfactori</w:t>
+        <w:t>La experiencia vivida durante todo este tiempo</w:t>
+      </w:r>
+      <w:r>
+        <w:t>,</w:t>
+      </w:r>
+      <w:r>
+        <w:t xml:space="preserve"> desde que inicio la cursada de la asignatura</w:t>
+      </w:r>
+      <w:r>
+        <w:t>,</w:t>
+      </w:r>
+      <w:r>
+        <w:t xml:space="preserve"> fue muy satisfactori</w:t>
       </w:r>
       <w:r>
         <w:t>a</w:t>
       </w:r>
       <w:r>
-        <w:t>, ya que en dicha materia se pudo integrar todo lo visto anteriormente en la carrera de manera individual como lo es Requerimientos, Análisis y Diseño, Programación, Validación y Verificación, Bases de Datos entre otras materias, en mi caso curs</w:t>
+        <w:t>, ya que en dicha materia se pudo integrar todo lo visto anteriormente en la carrera de manera individual como</w:t>
+      </w:r>
+      <w:r>
+        <w:t xml:space="preserve">: </w:t>
+      </w:r>
+      <w:r>
+        <w:t>Requerimientos, Análisis y Diseño, Programación, Validación y Verificación, Bases de Datos entre otras materias, en mi caso curs</w:t>
       </w:r>
       <w:r>
         <w:t>é</w:t>
       </w:r>
       <w:r>
-        <w:t xml:space="preserve"> en paralelo tanto Gestión de Proyectos como Laboratorio de Desarrollo de Software con lo cual por ahí en lo que era tareas de gestión no estaba tan familiarizado pero a medida que iba avanzando la cursada de las asignaturas iba comprendiendo más acerca de estas tareas que son importantes dentro de un proyecto.</w:t>
+        <w:t xml:space="preserve"> en paralelo tanto Gestión de Proyectos como Laboratorio de Desarrollo de Software con lo cual</w:t>
+      </w:r>
+      <w:r>
+        <w:t xml:space="preserve">, </w:t>
+      </w:r>
+      <w:r>
+        <w:t>en lo que era tareas de gestión</w:t>
+      </w:r>
+      <w:r>
+        <w:t>,</w:t>
+      </w:r>
+      <w:r>
+        <w:t xml:space="preserve"> no estaba tan familiarizado pero</w:t>
+      </w:r>
+      <w:r>
+        <w:t>,</w:t>
+      </w:r>
+      <w:r>
+        <w:t xml:space="preserve"> a medida que iba avanzando la cursada de las asignaturas</w:t>
+      </w:r>
+      <w:r>
+        <w:t>,</w:t>
+      </w:r>
+      <w:r>
+        <w:t xml:space="preserve"> iba comprendiendo más acerca de estas tareas que son importantes dentro de un proyecto.</w:t>
       </w:r>
       <w:r>
         <w:t xml:space="preserve"> </w:t>
@@ -14478,7 +15389,7 @@
       <w:pPr>
         <w:pStyle w:val="PSI-Ttulo3"/>
       </w:pPr>
-      <w:bookmarkStart w:id="41" w:name="_Toc55773133"/>
+      <w:bookmarkStart w:id="41" w:name="_Toc55806544"/>
       <w:r>
         <w:t>Nicolás Sartini</w:t>
       </w:r>
@@ -14696,18 +15607,11 @@
     </w:p>
     <w:p>
       <w:pPr>
-        <w:pStyle w:val="PSI-Ttulo3"/>
-        <w:rPr>
-          <w:lang w:val="es-AR"/>
-        </w:rPr>
-      </w:pPr>
-    </w:p>
-    <w:p>
-      <w:pPr>
         <w:pStyle w:val="PSI-Ttulo2"/>
       </w:pPr>
-      <w:bookmarkStart w:id="42" w:name="_Toc55773134"/>
-      <w:r>
+      <w:bookmarkStart w:id="42" w:name="_Toc55806545"/>
+      <w:r>
+        <w:lastRenderedPageBreak/>
         <w:t>Experiencia grupal</w:t>
       </w:r>
       <w:bookmarkEnd w:id="42"/>
@@ -15003,35 +15907,38 @@
         <w:pStyle w:val="PSI-Normal"/>
       </w:pPr>
       <w:r>
+        <w:t xml:space="preserve">Para finalizar, nos resta mencionar que llevar a cabo este proyecto </w:t>
+      </w:r>
+      <w:r>
+        <w:t xml:space="preserve">fue una experiencia </w:t>
+      </w:r>
+      <w:r>
+        <w:t xml:space="preserve">muy interesante y </w:t>
+      </w:r>
+      <w:r>
+        <w:t xml:space="preserve">enriquecedora, que nos </w:t>
+      </w:r>
+      <w:r>
+        <w:t xml:space="preserve">permitió experimentar </w:t>
+      </w:r>
+      <w:r>
+        <w:t xml:space="preserve">el </w:t>
+      </w:r>
+      <w:r>
+        <w:t xml:space="preserve">proceso de desarrollo de </w:t>
+      </w:r>
+      <w:r>
+        <w:t xml:space="preserve">un </w:t>
+      </w:r>
+      <w:r>
+        <w:t>software en su totalidad</w:t>
+      </w:r>
+      <w:r>
+        <w:t xml:space="preserve"> (algo que nunca habíamos hecho). Además, este proyecto lo </w:t>
+      </w:r>
+      <w:r>
         <w:lastRenderedPageBreak/>
-        <w:t xml:space="preserve">Para finalizar, nos resta mencionar que llevar a cabo este proyecto </w:t>
-      </w:r>
-      <w:r>
-        <w:t xml:space="preserve">fue una experiencia </w:t>
-      </w:r>
-      <w:r>
-        <w:t xml:space="preserve">muy interesante y </w:t>
-      </w:r>
-      <w:r>
-        <w:t xml:space="preserve">enriquecedora, que nos </w:t>
-      </w:r>
-      <w:r>
-        <w:t xml:space="preserve">permitió experimentar </w:t>
-      </w:r>
-      <w:r>
-        <w:t xml:space="preserve">el </w:t>
-      </w:r>
-      <w:r>
-        <w:t xml:space="preserve">proceso de desarrollo de </w:t>
-      </w:r>
-      <w:r>
-        <w:t xml:space="preserve">un </w:t>
-      </w:r>
-      <w:r>
-        <w:t>software en su totalidad</w:t>
-      </w:r>
-      <w:r>
-        <w:t xml:space="preserve"> (algo que nunca habíamos hecho). Además, este proyecto lo consideramos como lo que, dentro de la carrera, más se aproxima a </w:t>
+        <w:t xml:space="preserve">consideramos como lo que, dentro de la carrera, más se aproxima a </w:t>
       </w:r>
       <w:r>
         <w:t>la vida laboral de un grupo</w:t>
@@ -15091,7 +15998,7 @@
       <w:pPr>
         <w:pStyle w:val="PSI-Ttulo1"/>
       </w:pPr>
-      <w:bookmarkStart w:id="43" w:name="_Toc55773135"/>
+      <w:bookmarkStart w:id="43" w:name="_Toc55806546"/>
       <w:r>
         <w:lastRenderedPageBreak/>
         <w:t>ANEXO I</w:t>
@@ -15437,7 +16344,15 @@
               <w:pStyle w:val="PSI-Normal"/>
             </w:pPr>
             <w:r>
-              <w:t>Tener problemas para llegar a un acuerdo sobre el Modelo de Datos con el Grupo 1 (Lykaios).</w:t>
+              <w:t>Tener problemas para llegar a un acuerdo sobre el Modelo de Datos con el Grupo 1 (</w:t>
+            </w:r>
+            <w:proofErr w:type="spellStart"/>
+            <w:r>
+              <w:t>Lykaios</w:t>
+            </w:r>
+            <w:proofErr w:type="spellEnd"/>
+            <w:r>
+              <w:t>).</w:t>
             </w:r>
           </w:p>
         </w:tc>
@@ -15451,7 +16366,15 @@
               <w:pStyle w:val="PSI-Normal"/>
             </w:pPr>
             <w:r>
-              <w:t>Reducción: Organizar reuniones con el grupo “Lykaios” con el fin de definir</w:t>
+              <w:t>Reducción: Organizar reuniones con el grupo “</w:t>
+            </w:r>
+            <w:proofErr w:type="spellStart"/>
+            <w:r>
+              <w:t>Lykaios</w:t>
+            </w:r>
+            <w:proofErr w:type="spellEnd"/>
+            <w:r>
+              <w:t>” con el fin de definir</w:t>
             </w:r>
             <w:r>
               <w:t xml:space="preserve"> el modelo conceptual de la BD.</w:t>
@@ -15583,7 +16506,15 @@
               <w:pStyle w:val="PSI-Normal"/>
             </w:pPr>
             <w:r>
-              <w:t>Eliminación: Configurar e instalar todo lo necesario en las computadoras de cada uno de los integrantes para tener listo para el desarrollo del sistema (Netbeans, XAMPP, UARG FLOW)</w:t>
+              <w:t>Eliminación: Configurar e instalar todo lo necesario en las computadoras de cada uno de los integrantes para tener listo para el desarrollo del sistema (</w:t>
+            </w:r>
+            <w:proofErr w:type="spellStart"/>
+            <w:r>
+              <w:t>Netbeans</w:t>
+            </w:r>
+            <w:proofErr w:type="spellEnd"/>
+            <w:r>
+              <w:t>, XAMPP, UARG FLOW)</w:t>
             </w:r>
           </w:p>
         </w:tc>
@@ -15727,7 +16658,15 @@
               <w:pStyle w:val="PSI-Normal"/>
             </w:pPr>
             <w:r>
-              <w:t>No poder implementar la aplicación móvil debido a la falta de experiencia de los integrantes en el desarrollo de aplicaciones móviles con Ionic.</w:t>
+              <w:t xml:space="preserve">No poder implementar la aplicación móvil debido a la falta de experiencia de los integrantes en el desarrollo de aplicaciones móviles con </w:t>
+            </w:r>
+            <w:proofErr w:type="spellStart"/>
+            <w:r>
+              <w:t>Ionic</w:t>
+            </w:r>
+            <w:proofErr w:type="spellEnd"/>
+            <w:r>
+              <w:t>.</w:t>
             </w:r>
           </w:p>
         </w:tc>
@@ -15741,7 +16680,15 @@
               <w:pStyle w:val="PSI-Normal"/>
             </w:pPr>
             <w:r>
-              <w:t>Reducción: Realizar búsquedas e investigar, ver tutoriales acerca de cómo desarrollar aplicaciones móviles con Ionic y luego aplicarlo en el proyecto.</w:t>
+              <w:t xml:space="preserve">Reducción: Realizar búsquedas e investigar, ver tutoriales acerca de cómo desarrollar aplicaciones móviles con </w:t>
+            </w:r>
+            <w:proofErr w:type="spellStart"/>
+            <w:r>
+              <w:t>Ionic</w:t>
+            </w:r>
+            <w:proofErr w:type="spellEnd"/>
+            <w:r>
+              <w:t xml:space="preserve"> y luego aplicarlo en el proyecto.</w:t>
             </w:r>
           </w:p>
         </w:tc>
@@ -16054,7 +17001,15 @@
               <w:pStyle w:val="PSI-Normal"/>
             </w:pPr>
             <w:r>
-              <w:t>No se lleve a cabo reuniones entre los integrantes del VASPA Team, luego de la finalización de la cursada</w:t>
+              <w:t xml:space="preserve">No se lleve a cabo reuniones entre los integrantes del VASPA </w:t>
+            </w:r>
+            <w:proofErr w:type="spellStart"/>
+            <w:r>
+              <w:t>Team</w:t>
+            </w:r>
+            <w:proofErr w:type="spellEnd"/>
+            <w:r>
+              <w:t>, luego de la finalización de la cursada</w:t>
             </w:r>
           </w:p>
         </w:tc>
@@ -16314,7 +17269,15 @@
               <w:pStyle w:val="PSI-Normal"/>
             </w:pPr>
             <w:r>
-              <w:t>El proyecto quede estancado debido a que los integrantes del VASPA Team se tomen vacaciones en las mismas fechas</w:t>
+              <w:t xml:space="preserve">El proyecto quede estancado debido a que los integrantes del VASPA </w:t>
+            </w:r>
+            <w:proofErr w:type="spellStart"/>
+            <w:r>
+              <w:t>Team</w:t>
+            </w:r>
+            <w:proofErr w:type="spellEnd"/>
+            <w:r>
+              <w:t xml:space="preserve"> se tomen vacaciones en las mismas fechas</w:t>
             </w:r>
           </w:p>
         </w:tc>
@@ -16378,8 +17341,21 @@
               <w:pStyle w:val="PSI-Normal"/>
             </w:pPr>
             <w:r>
-              <w:t>Tener problemas (errores) al volver a ejecutar la app móvil debido a un cambio de versión del framework Ionic</w:t>
-            </w:r>
+              <w:t xml:space="preserve">Tener problemas (errores) al volver a ejecutar la app móvil debido a un cambio de versión del </w:t>
+            </w:r>
+            <w:proofErr w:type="spellStart"/>
+            <w:r>
+              <w:t>framework</w:t>
+            </w:r>
+            <w:proofErr w:type="spellEnd"/>
+            <w:r>
+              <w:t xml:space="preserve"> </w:t>
+            </w:r>
+            <w:proofErr w:type="spellStart"/>
+            <w:r>
+              <w:t>Ionic</w:t>
+            </w:r>
+            <w:proofErr w:type="spellEnd"/>
           </w:p>
         </w:tc>
         <w:tc>
@@ -16396,8 +17372,13 @@
             </w:r>
             <w:r>
               <w:br/>
-              <w:t>Contingencia: Adecuar el código de la app a la nueva versión del framework</w:t>
-            </w:r>
+              <w:t xml:space="preserve">Contingencia: Adecuar el código de la app a la nueva versión del </w:t>
+            </w:r>
+            <w:proofErr w:type="spellStart"/>
+            <w:r>
+              <w:t>framework</w:t>
+            </w:r>
+            <w:proofErr w:type="spellEnd"/>
           </w:p>
         </w:tc>
       </w:tr>
@@ -16520,7 +17501,15 @@
               <w:pStyle w:val="PSI-Normal"/>
             </w:pPr>
             <w:r>
-              <w:t>Contingencia: Solicitar al equipo docente realizar reuniones virtuales a través de programas informáticos que lo permiten hacer como lo es Skype, Zoom, Meet.</w:t>
+              <w:t xml:space="preserve">Contingencia: Solicitar al equipo docente realizar reuniones virtuales a través de programas informáticos que lo permiten hacer como lo es Skype, Zoom, </w:t>
+            </w:r>
+            <w:proofErr w:type="spellStart"/>
+            <w:r>
+              <w:t>Meet</w:t>
+            </w:r>
+            <w:proofErr w:type="spellEnd"/>
+            <w:r>
+              <w:t>.</w:t>
             </w:r>
           </w:p>
         </w:tc>
@@ -16863,13 +17852,22 @@
         <w:dataBinding w:prefixMappings="xmlns:ns0='http://schemas.openxmlformats.org/officeDocument/2006/extended-properties' " w:xpath="/ns0:Properties[1]/ns0:Company[1]" w:storeItemID="{6668398D-A668-4E3E-A5EB-62B293D839F1}"/>
         <w:text/>
       </w:sdtPr>
+      <w:sdtEndPr/>
       <w:sdtContent>
         <w:r>
           <w:rPr>
             <w:lang w:val="es-AR"/>
           </w:rPr>
-          <w:t>VASPA Team</w:t>
+          <w:t xml:space="preserve">VASPA </w:t>
         </w:r>
+        <w:proofErr w:type="spellStart"/>
+        <w:r>
+          <w:rPr>
+            <w:lang w:val="es-AR"/>
+          </w:rPr>
+          <w:t>Team</w:t>
+        </w:r>
+        <w:proofErr w:type="spellEnd"/>
       </w:sdtContent>
     </w:sdt>
     <w:r>
@@ -16908,6 +17906,7 @@
           <w:docPartUnique/>
         </w:docPartObj>
       </w:sdtPr>
+      <w:sdtEndPr/>
       <w:sdtContent>
         <w:r>
           <w:tab/>
@@ -17016,6 +18015,7 @@
       <w:dataBinding w:prefixMappings="xmlns:ns0='http://purl.org/dc/elements/1.1/' xmlns:ns1='http://schemas.openxmlformats.org/package/2006/metadata/core-properties' " w:xpath="/ns1:coreProperties[1]/ns0:creator[1]" w:storeItemID="{6C3C8BC8-F283-45AE-878A-BAB7291924A1}"/>
       <w:text/>
     </w:sdtPr>
+    <w:sdtEndPr/>
     <w:sdtContent>
       <w:p>
         <w:pPr>
@@ -17106,6 +18106,7 @@
       <w:dataBinding w:prefixMappings="xmlns:ns0='http://schemas.openxmlformats.org/package/2006/metadata/core-properties' xmlns:ns1='http://purl.org/dc/elements/1.1/'" w:xpath="/ns0:coreProperties[1]/ns1:title[1]" w:storeItemID="{6C3C8BC8-F283-45AE-878A-BAB7291924A1}"/>
       <w:text/>
     </w:sdtPr>
+    <w:sdtEndPr/>
     <w:sdtContent>
       <w:p>
         <w:pPr>
@@ -17296,6 +18297,7 @@
         <w:dataBinding w:prefixMappings="xmlns:ns0='http://schemas.openxmlformats.org/package/2006/metadata/core-properties' xmlns:ns1='http://purl.org/dc/elements/1.1/'" w:xpath="/ns0:coreProperties[1]/ns1:subject[1]" w:storeItemID="{6C3C8BC8-F283-45AE-878A-BAB7291924A1}"/>
         <w:text/>
       </w:sdtPr>
+      <w:sdtEndPr/>
       <w:sdtContent>
         <w:r>
           <w:rPr>

</xml_diff>